<commit_message>
Question 1) Qu'est-ce que la SDL ?
</commit_message>
<xml_diff>
--- a/Réponse.docx
+++ b/Réponse.docx
@@ -72,10 +72,133 @@
           <w:lang w:val="en-US"/>
         </w:rPr>
       </w:pPr>
+    </w:p>
+    <w:p>
+      <w:pPr>
+        <w:pStyle w:val="Titre1"/>
+        <w:numPr>
+          <w:ilvl w:val="0"/>
+          <w:numId w:val="2"/>
+        </w:numPr>
+      </w:pPr>
+      <w:r>
+        <w:t>Qu’est-ce qu</w:t>
+      </w:r>
+      <w:r>
+        <w:t xml:space="preserve">e la </w:t>
+      </w:r>
+      <w:r>
+        <w:t>SDL2 ? (10 points)</w:t>
+      </w:r>
+    </w:p>
+    <w:p/>
+    <w:p>
+      <w:pPr>
+        <w:rPr>
+          <w:rFonts w:ascii="Arial" w:hAnsi="Arial" w:cs="Arial"/>
+          <w:color w:val="000000"/>
+          <w:shd w:val="clear" w:color="auto" w:fill="FFFFFF"/>
+        </w:rPr>
+      </w:pPr>
+      <w:r>
+        <w:rPr>
+          <w:rFonts w:ascii="Arial" w:hAnsi="Arial" w:cs="Arial"/>
+          <w:color w:val="000000"/>
+          <w:shd w:val="clear" w:color="auto" w:fill="FFFFFF"/>
+        </w:rPr>
+        <w:t xml:space="preserve">Simple </w:t>
+      </w:r>
+      <w:proofErr w:type="spellStart"/>
+      <w:r>
+        <w:rPr>
+          <w:rFonts w:ascii="Arial" w:hAnsi="Arial" w:cs="Arial"/>
+          <w:color w:val="000000"/>
+          <w:shd w:val="clear" w:color="auto" w:fill="FFFFFF"/>
+        </w:rPr>
+        <w:t>DirectMedia</w:t>
+      </w:r>
+      <w:proofErr w:type="spellEnd"/>
+      <w:r>
+        <w:rPr>
+          <w:rFonts w:ascii="Arial" w:hAnsi="Arial" w:cs="Arial"/>
+          <w:color w:val="000000"/>
+          <w:shd w:val="clear" w:color="auto" w:fill="FFFFFF"/>
+        </w:rPr>
+        <w:t xml:space="preserve"> Layer</w:t>
+      </w:r>
+      <w:r>
+        <w:rPr>
+          <w:rFonts w:ascii="Arial" w:hAnsi="Arial" w:cs="Arial"/>
+          <w:color w:val="000000"/>
+          <w:shd w:val="clear" w:color="auto" w:fill="FFFFFF"/>
+        </w:rPr>
+        <w:t xml:space="preserve"> est une bibliothèque de développement multiplateforme conçue pour fournir un accès de bas niveau au matériel audio, clavier, souris, joystick et graphique via OpenGL et Direct3D.</w:t>
+      </w:r>
+    </w:p>
+    <w:p>
+      <w:r>
+        <w:rPr>
+          <w:rFonts w:ascii="Arial" w:hAnsi="Arial" w:cs="Arial"/>
+          <w:color w:val="000000"/>
+          <w:shd w:val="clear" w:color="auto" w:fill="FFFFFF"/>
+        </w:rPr>
+        <w:t xml:space="preserve">Wiki mis à part, </w:t>
+      </w:r>
+      <w:r>
+        <w:rPr>
+          <w:rFonts w:ascii="Arial" w:hAnsi="Arial" w:cs="Arial"/>
+          <w:color w:val="000000"/>
+          <w:shd w:val="clear" w:color="auto" w:fill="FFFFFF"/>
+        </w:rPr>
+        <w:t xml:space="preserve">SDL ou Simple </w:t>
+      </w:r>
+      <w:proofErr w:type="spellStart"/>
+      <w:r>
+        <w:rPr>
+          <w:rFonts w:ascii="Arial" w:hAnsi="Arial" w:cs="Arial"/>
+          <w:color w:val="000000"/>
+          <w:shd w:val="clear" w:color="auto" w:fill="FFFFFF"/>
+        </w:rPr>
+        <w:t>DirectMedia</w:t>
+      </w:r>
+      <w:proofErr w:type="spellEnd"/>
+      <w:r>
+        <w:rPr>
+          <w:rFonts w:ascii="Arial" w:hAnsi="Arial" w:cs="Arial"/>
+          <w:color w:val="000000"/>
+          <w:shd w:val="clear" w:color="auto" w:fill="FFFFFF"/>
+        </w:rPr>
+        <w:t xml:space="preserve"> Layer est une bibliothèque de développement portable sur la plupart des plateformes</w:t>
+      </w:r>
+      <w:r>
+        <w:rPr>
+          <w:rFonts w:ascii="Arial" w:hAnsi="Arial" w:cs="Arial"/>
+          <w:color w:val="000000"/>
+          <w:shd w:val="clear" w:color="auto" w:fill="FFFFFF"/>
+        </w:rPr>
+        <w:t xml:space="preserve"> sous licence </w:t>
+      </w:r>
+      <w:proofErr w:type="spellStart"/>
+      <w:r>
+        <w:rPr>
+          <w:rFonts w:ascii="Arial" w:hAnsi="Arial" w:cs="Arial"/>
+          <w:color w:val="000000"/>
+          <w:shd w:val="clear" w:color="auto" w:fill="FFFFFF"/>
+        </w:rPr>
+        <w:t>zlib</w:t>
+      </w:r>
+      <w:proofErr w:type="spellEnd"/>
+      <w:r>
+        <w:rPr>
+          <w:rFonts w:ascii="Arial" w:hAnsi="Arial" w:cs="Arial"/>
+          <w:color w:val="000000"/>
+          <w:shd w:val="clear" w:color="auto" w:fill="FFFFFF"/>
+        </w:rPr>
+        <w:t>.</w:t>
+      </w:r>
       <w:bookmarkStart w:id="0" w:name="_GoBack"/>
       <w:bookmarkEnd w:id="0"/>
     </w:p>
-    <w:p/>
     <w:sectPr>
       <w:pgSz w:w="11906" w:h="16838"/>
       <w:pgMar w:top="1417" w:right="1417" w:bottom="1417" w:left="1417" w:header="708" w:footer="708" w:gutter="0"/>
@@ -177,8 +300,100 @@
       </w:pPr>
     </w:lvl>
   </w:abstractNum>
+  <w:abstractNum w:abstractNumId="1" w15:restartNumberingAfterBreak="0">
+    <w:nsid w:val="54B1461F"/>
+    <w:multiLevelType w:val="hybridMultilevel"/>
+    <w:tmpl w:val="7CDA58DA"/>
+    <w:lvl w:ilvl="0" w:tplc="040C0011">
+      <w:start w:val="1"/>
+      <w:numFmt w:val="decimal"/>
+      <w:lvlText w:val="%1)"/>
+      <w:lvlJc w:val="left"/>
+      <w:pPr>
+        <w:ind w:left="720" w:hanging="360"/>
+      </w:pPr>
+      <w:rPr>
+        <w:rFonts w:hint="default"/>
+      </w:rPr>
+    </w:lvl>
+    <w:lvl w:ilvl="1" w:tplc="040C0019" w:tentative="1">
+      <w:start w:val="1"/>
+      <w:numFmt w:val="lowerLetter"/>
+      <w:lvlText w:val="%2."/>
+      <w:lvlJc w:val="left"/>
+      <w:pPr>
+        <w:ind w:left="1440" w:hanging="360"/>
+      </w:pPr>
+    </w:lvl>
+    <w:lvl w:ilvl="2" w:tplc="040C001B" w:tentative="1">
+      <w:start w:val="1"/>
+      <w:numFmt w:val="lowerRoman"/>
+      <w:lvlText w:val="%3."/>
+      <w:lvlJc w:val="right"/>
+      <w:pPr>
+        <w:ind w:left="2160" w:hanging="180"/>
+      </w:pPr>
+    </w:lvl>
+    <w:lvl w:ilvl="3" w:tplc="040C000F" w:tentative="1">
+      <w:start w:val="1"/>
+      <w:numFmt w:val="decimal"/>
+      <w:lvlText w:val="%4."/>
+      <w:lvlJc w:val="left"/>
+      <w:pPr>
+        <w:ind w:left="2880" w:hanging="360"/>
+      </w:pPr>
+    </w:lvl>
+    <w:lvl w:ilvl="4" w:tplc="040C0019" w:tentative="1">
+      <w:start w:val="1"/>
+      <w:numFmt w:val="lowerLetter"/>
+      <w:lvlText w:val="%5."/>
+      <w:lvlJc w:val="left"/>
+      <w:pPr>
+        <w:ind w:left="3600" w:hanging="360"/>
+      </w:pPr>
+    </w:lvl>
+    <w:lvl w:ilvl="5" w:tplc="040C001B" w:tentative="1">
+      <w:start w:val="1"/>
+      <w:numFmt w:val="lowerRoman"/>
+      <w:lvlText w:val="%6."/>
+      <w:lvlJc w:val="right"/>
+      <w:pPr>
+        <w:ind w:left="4320" w:hanging="180"/>
+      </w:pPr>
+    </w:lvl>
+    <w:lvl w:ilvl="6" w:tplc="040C000F" w:tentative="1">
+      <w:start w:val="1"/>
+      <w:numFmt w:val="decimal"/>
+      <w:lvlText w:val="%7."/>
+      <w:lvlJc w:val="left"/>
+      <w:pPr>
+        <w:ind w:left="5040" w:hanging="360"/>
+      </w:pPr>
+    </w:lvl>
+    <w:lvl w:ilvl="7" w:tplc="040C0019" w:tentative="1">
+      <w:start w:val="1"/>
+      <w:numFmt w:val="lowerLetter"/>
+      <w:lvlText w:val="%8."/>
+      <w:lvlJc w:val="left"/>
+      <w:pPr>
+        <w:ind w:left="5760" w:hanging="360"/>
+      </w:pPr>
+    </w:lvl>
+    <w:lvl w:ilvl="8" w:tplc="040C001B" w:tentative="1">
+      <w:start w:val="1"/>
+      <w:numFmt w:val="lowerRoman"/>
+      <w:lvlText w:val="%9."/>
+      <w:lvlJc w:val="right"/>
+      <w:pPr>
+        <w:ind w:left="6480" w:hanging="180"/>
+      </w:pPr>
+    </w:lvl>
+  </w:abstractNum>
   <w:num w:numId="1">
     <w:abstractNumId w:val="0"/>
+  </w:num>
+  <w:num w:numId="2">
+    <w:abstractNumId w:val="1"/>
   </w:num>
 </w:numbering>
 </file>
@@ -306,6 +521,7 @@
     <w:lsdException w:name="HTML Sample" w:semiHidden="1" w:unhideWhenUsed="1"/>
     <w:lsdException w:name="HTML Typewriter" w:semiHidden="1" w:unhideWhenUsed="1"/>
     <w:lsdException w:name="HTML Variable" w:semiHidden="1" w:unhideWhenUsed="1"/>
+    <w:lsdException w:name="Normal Table" w:semiHidden="1" w:unhideWhenUsed="1"/>
     <w:lsdException w:name="annotation subject" w:semiHidden="1" w:unhideWhenUsed="1"/>
     <w:lsdException w:name="No List" w:semiHidden="1" w:unhideWhenUsed="1"/>
     <w:lsdException w:name="Outline List 1" w:semiHidden="1" w:unhideWhenUsed="1"/>
@@ -351,9 +567,11 @@
     <w:lsdException w:name="Table Subtle 1" w:semiHidden="1" w:unhideWhenUsed="1"/>
     <w:lsdException w:name="Table Subtle 2" w:semiHidden="1" w:unhideWhenUsed="1"/>
     <w:lsdException w:name="Table Web 1" w:semiHidden="1" w:unhideWhenUsed="1"/>
+    <w:lsdException w:name="Table Web 2" w:semiHidden="1" w:unhideWhenUsed="1"/>
     <w:lsdException w:name="Table Web 3" w:semiHidden="1" w:unhideWhenUsed="1"/>
     <w:lsdException w:name="Balloon Text" w:semiHidden="1" w:unhideWhenUsed="1"/>
     <w:lsdException w:name="Table Grid" w:uiPriority="39"/>
+    <w:lsdException w:name="Table Theme" w:semiHidden="1" w:unhideWhenUsed="1"/>
     <w:lsdException w:name="Placeholder Text" w:semiHidden="1"/>
     <w:lsdException w:name="No Spacing" w:uiPriority="1" w:qFormat="1"/>
     <w:lsdException w:name="Light Shading" w:uiPriority="60"/>

</xml_diff>

<commit_message>
Question 2) Que peut faire la SDL 2?
</commit_message>
<xml_diff>
--- a/Réponse.docx
+++ b/Réponse.docx
@@ -136,6 +136,13 @@
       </w:r>
     </w:p>
     <w:p>
+      <w:pPr>
+        <w:rPr>
+          <w:rFonts w:ascii="Arial" w:hAnsi="Arial" w:cs="Arial"/>
+          <w:color w:val="000000"/>
+          <w:shd w:val="clear" w:color="auto" w:fill="FFFFFF"/>
+        </w:rPr>
+      </w:pPr>
       <w:r>
         <w:rPr>
           <w:rFonts w:ascii="Arial" w:hAnsi="Arial" w:cs="Arial"/>
@@ -196,6 +203,47 @@
         </w:rPr>
         <w:t>.</w:t>
       </w:r>
+    </w:p>
+    <w:p>
+      <w:pPr>
+        <w:rPr>
+          <w:rFonts w:ascii="Arial" w:hAnsi="Arial" w:cs="Arial"/>
+          <w:color w:val="000000"/>
+          <w:shd w:val="clear" w:color="auto" w:fill="FFFFFF"/>
+        </w:rPr>
+      </w:pPr>
+    </w:p>
+    <w:p>
+      <w:pPr>
+        <w:pStyle w:val="Titre1"/>
+        <w:numPr>
+          <w:ilvl w:val="0"/>
+          <w:numId w:val="2"/>
+        </w:numPr>
+        <w:rPr>
+          <w:shd w:val="clear" w:color="auto" w:fill="FFFFFF"/>
+        </w:rPr>
+      </w:pPr>
+      <w:r>
+        <w:rPr>
+          <w:shd w:val="clear" w:color="auto" w:fill="FFFFFF"/>
+        </w:rPr>
+        <w:t>Que peut faire la SDL 2 ? (10 points)</w:t>
+      </w:r>
+    </w:p>
+    <w:p/>
+    <w:p>
+      <w:r>
+        <w:t>La SDL 2 permet d’accéder au matériel audio et de contrôle, ainsi qu’offrir un accès graphique avec les bibliothèques OpenGL et Direct3D.</w:t>
+      </w:r>
+    </w:p>
+    <w:p>
+      <w:r>
+        <w:t>Concrètement elle permet de gérer les évènements et les inputs utilisateurs ainsi que tous les retours graphiques et audio.</w:t>
+      </w:r>
+    </w:p>
+    <w:p/>
+    <w:p>
       <w:bookmarkStart w:id="0" w:name="_GoBack"/>
       <w:bookmarkEnd w:id="0"/>
     </w:p>

</xml_diff>

<commit_message>
Question 3) Sur quelles plateformes fonctionne la SDL2 ?
</commit_message>
<xml_diff>
--- a/Réponse.docx
+++ b/Réponse.docx
@@ -93,114 +93,45 @@
     </w:p>
     <w:p/>
     <w:p>
-      <w:pPr>
-        <w:rPr>
-          <w:rFonts w:ascii="Arial" w:hAnsi="Arial" w:cs="Arial"/>
-          <w:color w:val="000000"/>
-          <w:shd w:val="clear" w:color="auto" w:fill="FFFFFF"/>
-        </w:rPr>
-      </w:pPr>
-      <w:r>
-        <w:rPr>
-          <w:rFonts w:ascii="Arial" w:hAnsi="Arial" w:cs="Arial"/>
-          <w:color w:val="000000"/>
-          <w:shd w:val="clear" w:color="auto" w:fill="FFFFFF"/>
-        </w:rPr>
+      <w:r>
         <w:t xml:space="preserve">Simple </w:t>
       </w:r>
       <w:proofErr w:type="spellStart"/>
       <w:r>
-        <w:rPr>
-          <w:rFonts w:ascii="Arial" w:hAnsi="Arial" w:cs="Arial"/>
-          <w:color w:val="000000"/>
-          <w:shd w:val="clear" w:color="auto" w:fill="FFFFFF"/>
-        </w:rPr>
         <w:t>DirectMedia</w:t>
       </w:r>
       <w:proofErr w:type="spellEnd"/>
       <w:r>
-        <w:rPr>
-          <w:rFonts w:ascii="Arial" w:hAnsi="Arial" w:cs="Arial"/>
-          <w:color w:val="000000"/>
-          <w:shd w:val="clear" w:color="auto" w:fill="FFFFFF"/>
-        </w:rPr>
         <w:t xml:space="preserve"> Layer</w:t>
       </w:r>
       <w:r>
-        <w:rPr>
-          <w:rFonts w:ascii="Arial" w:hAnsi="Arial" w:cs="Arial"/>
-          <w:color w:val="000000"/>
-          <w:shd w:val="clear" w:color="auto" w:fill="FFFFFF"/>
-        </w:rPr>
         <w:t xml:space="preserve"> est une bibliothèque de développement multiplateforme conçue pour fournir un accès de bas niveau au matériel audio, clavier, souris, joystick et graphique via OpenGL et Direct3D.</w:t>
       </w:r>
     </w:p>
     <w:p>
-      <w:pPr>
-        <w:rPr>
-          <w:rFonts w:ascii="Arial" w:hAnsi="Arial" w:cs="Arial"/>
-          <w:color w:val="000000"/>
-          <w:shd w:val="clear" w:color="auto" w:fill="FFFFFF"/>
-        </w:rPr>
-      </w:pPr>
-      <w:r>
-        <w:rPr>
-          <w:rFonts w:ascii="Arial" w:hAnsi="Arial" w:cs="Arial"/>
-          <w:color w:val="000000"/>
-          <w:shd w:val="clear" w:color="auto" w:fill="FFFFFF"/>
-        </w:rPr>
+      <w:r>
         <w:t xml:space="preserve">Wiki mis à part, </w:t>
       </w:r>
       <w:r>
-        <w:rPr>
-          <w:rFonts w:ascii="Arial" w:hAnsi="Arial" w:cs="Arial"/>
-          <w:color w:val="000000"/>
-          <w:shd w:val="clear" w:color="auto" w:fill="FFFFFF"/>
-        </w:rPr>
         <w:t xml:space="preserve">SDL ou Simple </w:t>
       </w:r>
       <w:proofErr w:type="spellStart"/>
       <w:r>
-        <w:rPr>
-          <w:rFonts w:ascii="Arial" w:hAnsi="Arial" w:cs="Arial"/>
-          <w:color w:val="000000"/>
-          <w:shd w:val="clear" w:color="auto" w:fill="FFFFFF"/>
-        </w:rPr>
         <w:t>DirectMedia</w:t>
       </w:r>
       <w:proofErr w:type="spellEnd"/>
       <w:r>
-        <w:rPr>
-          <w:rFonts w:ascii="Arial" w:hAnsi="Arial" w:cs="Arial"/>
-          <w:color w:val="000000"/>
-          <w:shd w:val="clear" w:color="auto" w:fill="FFFFFF"/>
-        </w:rPr>
         <w:t xml:space="preserve"> Layer est une bibliothèque de développement portable sur la plupart des plateformes</w:t>
       </w:r>
       <w:r>
-        <w:rPr>
-          <w:rFonts w:ascii="Arial" w:hAnsi="Arial" w:cs="Arial"/>
-          <w:color w:val="000000"/>
-          <w:shd w:val="clear" w:color="auto" w:fill="FFFFFF"/>
-        </w:rPr>
         <w:t xml:space="preserve"> sous licence </w:t>
       </w:r>
       <w:proofErr w:type="spellStart"/>
       <w:r>
-        <w:rPr>
-          <w:rFonts w:ascii="Arial" w:hAnsi="Arial" w:cs="Arial"/>
-          <w:color w:val="000000"/>
-          <w:shd w:val="clear" w:color="auto" w:fill="FFFFFF"/>
-        </w:rPr>
         <w:t>zlib</w:t>
       </w:r>
       <w:proofErr w:type="spellEnd"/>
       <w:r>
-        <w:rPr>
-          <w:rFonts w:ascii="Arial" w:hAnsi="Arial" w:cs="Arial"/>
-          <w:color w:val="000000"/>
-          <w:shd w:val="clear" w:color="auto" w:fill="FFFFFF"/>
-        </w:rPr>
         <w:t>.</w:t>
       </w:r>
     </w:p>
@@ -243,6 +174,35 @@
       </w:r>
     </w:p>
     <w:p/>
+    <w:p>
+      <w:pPr>
+        <w:pStyle w:val="Titre1"/>
+        <w:numPr>
+          <w:ilvl w:val="0"/>
+          <w:numId w:val="2"/>
+        </w:numPr>
+      </w:pPr>
+      <w:r>
+        <w:t>Sur quelles plateformes fonctionne la SDL2 ? (10 points)</w:t>
+      </w:r>
+    </w:p>
+    <w:p/>
+    <w:p>
+      <w:r>
+        <w:t xml:space="preserve">SDL prend officiellement en charge Windows, Mac OS X, Linux, iOS et </w:t>
+      </w:r>
+      <w:proofErr w:type="spellStart"/>
+      <w:r>
+        <w:t>Android.</w:t>
+      </w:r>
+      <w:proofErr w:type="spellEnd"/>
+      <w:r>
+        <w:br/>
+      </w:r>
+      <w:r>
+        <w:t>La prise en charge d'autres plates-formes peut être trouvée dans le code source.</w:t>
+      </w:r>
+    </w:p>
     <w:p>
       <w:bookmarkStart w:id="0" w:name="_GoBack"/>
       <w:bookmarkEnd w:id="0"/>

</xml_diff>

<commit_message>
Question 4) Comment obtenir et installer la SD2 sur un EDI ?
</commit_message>
<xml_diff>
--- a/Réponse.docx
+++ b/Réponse.docx
@@ -20,19 +20,8 @@
           <w:u w:val="single"/>
           <w:lang w:val="en-US"/>
         </w:rPr>
-        <w:t xml:space="preserve">SDL 2 What is </w:t>
-      </w:r>
-      <w:proofErr w:type="gramStart"/>
-      <w:r>
-        <w:rPr>
-          <w:b/>
-          <w:bCs/>
-          <w:u w:val="single"/>
-          <w:lang w:val="en-US"/>
-        </w:rPr>
-        <w:t>that ?</w:t>
-      </w:r>
-      <w:proofErr w:type="gramEnd"/>
+        <w:t>SDL 2 What is that ?</w:t>
+      </w:r>
     </w:p>
     <w:p>
       <w:pPr>
@@ -45,7 +34,6 @@
           <w:lang w:val="en-US"/>
         </w:rPr>
       </w:pPr>
-      <w:proofErr w:type="spellStart"/>
       <w:r>
         <w:rPr>
           <w:b/>
@@ -53,25 +41,10 @@
           <w:u w:val="single"/>
           <w:lang w:val="en-US"/>
         </w:rPr>
-        <w:t>Partie</w:t>
-      </w:r>
-      <w:proofErr w:type="spellEnd"/>
-      <w:r>
-        <w:rPr>
-          <w:b/>
-          <w:bCs/>
-          <w:u w:val="single"/>
-          <w:lang w:val="en-US"/>
-        </w:rPr>
-        <w:t xml:space="preserve"> 1</w:t>
-      </w:r>
-    </w:p>
-    <w:p>
-      <w:pPr>
-        <w:rPr>
-          <w:lang w:val="en-US"/>
-        </w:rPr>
-      </w:pPr>
+        <w:t>Partie 1</w:t>
+      </w:r>
+      <w:bookmarkStart w:id="0" w:name="_GoBack"/>
+      <w:bookmarkEnd w:id="0"/>
     </w:p>
     <w:p>
       <w:pPr>
@@ -94,15 +67,7 @@
     <w:p/>
     <w:p>
       <w:r>
-        <w:t xml:space="preserve">Simple </w:t>
-      </w:r>
-      <w:proofErr w:type="spellStart"/>
-      <w:r>
-        <w:t>DirectMedia</w:t>
-      </w:r>
-      <w:proofErr w:type="spellEnd"/>
-      <w:r>
-        <w:t xml:space="preserve"> Layer</w:t>
+        <w:t>Simple DirectMedia Layer</w:t>
       </w:r>
       <w:r>
         <w:t xml:space="preserve"> est une bibliothèque de développement multiplateforme conçue pour fournir un accès de bas niveau au matériel audio, clavier, souris, joystick et graphique via OpenGL et Direct3D.</w:t>
@@ -113,26 +78,10 @@
         <w:t xml:space="preserve">Wiki mis à part, </w:t>
       </w:r>
       <w:r>
-        <w:t xml:space="preserve">SDL ou Simple </w:t>
-      </w:r>
-      <w:proofErr w:type="spellStart"/>
-      <w:r>
-        <w:t>DirectMedia</w:t>
-      </w:r>
-      <w:proofErr w:type="spellEnd"/>
-      <w:r>
-        <w:t xml:space="preserve"> Layer est une bibliothèque de développement portable sur la plupart des plateformes</w:t>
-      </w:r>
-      <w:r>
-        <w:t xml:space="preserve"> sous licence </w:t>
-      </w:r>
-      <w:proofErr w:type="spellStart"/>
-      <w:r>
-        <w:t>zlib</w:t>
-      </w:r>
-      <w:proofErr w:type="spellEnd"/>
-      <w:r>
-        <w:t>.</w:t>
+        <w:t>SDL ou Simple DirectMedia Layer est une bibliothèque de développement portable sur la plupart des plateformes</w:t>
+      </w:r>
+      <w:r>
+        <w:t xml:space="preserve"> sous licence zlib.</w:t>
       </w:r>
     </w:p>
     <w:p>
@@ -189,13 +138,8 @@
     <w:p/>
     <w:p>
       <w:r>
-        <w:t xml:space="preserve">SDL prend officiellement en charge Windows, Mac OS X, Linux, iOS et </w:t>
-      </w:r>
-      <w:proofErr w:type="spellStart"/>
-      <w:r>
-        <w:t>Android.</w:t>
-      </w:r>
-      <w:proofErr w:type="spellEnd"/>
+        <w:t>SDL prend officiellement en charge Windows, Mac OS X, Linux, iOS et Android.</w:t>
+      </w:r>
       <w:r>
         <w:br/>
       </w:r>
@@ -203,9 +147,166 @@
         <w:t>La prise en charge d'autres plates-formes peut être trouvée dans le code source.</w:t>
       </w:r>
     </w:p>
-    <w:p>
-      <w:bookmarkStart w:id="0" w:name="_GoBack"/>
-      <w:bookmarkEnd w:id="0"/>
+    <w:p/>
+    <w:p>
+      <w:pPr>
+        <w:pStyle w:val="Titre1"/>
+        <w:numPr>
+          <w:ilvl w:val="0"/>
+          <w:numId w:val="2"/>
+        </w:numPr>
+      </w:pPr>
+      <w:r>
+        <w:t>Comment obtenir et installer la SDL2 sur un EDI ? (10 points)</w:t>
+      </w:r>
+    </w:p>
+    <w:p/>
+    <w:p>
+      <w:pPr>
+        <w:pStyle w:val="Paragraphedeliste"/>
+        <w:numPr>
+          <w:ilvl w:val="0"/>
+          <w:numId w:val="3"/>
+        </w:numPr>
+      </w:pPr>
+      <w:r>
+        <w:t xml:space="preserve">Télécharger la dernière version de SDL2 depuis le site officiel </w:t>
+      </w:r>
+      <w:hyperlink r:id="rId5" w:history="1">
+        <w:r>
+          <w:rPr>
+            <w:rStyle w:val="Lienhypertexte"/>
+          </w:rPr>
+          <w:t>https://www.libsdl.org/</w:t>
+        </w:r>
+      </w:hyperlink>
+    </w:p>
+    <w:p>
+      <w:pPr>
+        <w:pStyle w:val="Paragraphedeliste"/>
+        <w:numPr>
+          <w:ilvl w:val="0"/>
+          <w:numId w:val="3"/>
+        </w:numPr>
+      </w:pPr>
+      <w:r>
+        <w:t>Choisir dans Development Librairies le lien pour windows si vous êtes sous windows :</w:t>
+      </w:r>
+      <w:r>
+        <w:t xml:space="preserve"> </w:t>
+      </w:r>
+      <w:hyperlink r:id="rId6" w:history="1">
+        <w:r>
+          <w:rPr>
+            <w:rStyle w:val="Lienhypertexte"/>
+          </w:rPr>
+          <w:t>https://www.libsdl.org/release/SDL2-devel-2.0.10-mingw.tar.gz</w:t>
+        </w:r>
+      </w:hyperlink>
+    </w:p>
+    <w:p>
+      <w:pPr>
+        <w:pStyle w:val="Paragraphedeliste"/>
+        <w:numPr>
+          <w:ilvl w:val="0"/>
+          <w:numId w:val="3"/>
+        </w:numPr>
+      </w:pPr>
+      <w:r>
+        <w:t>Ens</w:t>
+      </w:r>
+      <w:r>
+        <w:t>uite il faut lancer un projet codeblocks, ajouter le fichier SDL2.dll</w:t>
+      </w:r>
+      <w:r>
+        <w:t xml:space="preserve"> du dossier i686-w64-mingw32\bin</w:t>
+      </w:r>
+      <w:r>
+        <w:t xml:space="preserve"> à la racine du projet.</w:t>
+      </w:r>
+    </w:p>
+    <w:p>
+      <w:pPr>
+        <w:pStyle w:val="Paragraphedeliste"/>
+        <w:numPr>
+          <w:ilvl w:val="0"/>
+          <w:numId w:val="3"/>
+        </w:numPr>
+      </w:pPr>
+      <w:r>
+        <w:t xml:space="preserve">Après dans les options de construction du projet, dans les options de linker il faut ajouter les .lib que l’on trouve dans le </w:t>
+      </w:r>
+      <w:r>
+        <w:t>dossier</w:t>
+      </w:r>
+      <w:r>
+        <w:t xml:space="preserve"> i686-w64-mingw32</w:t>
+      </w:r>
+      <w:r>
+        <w:t>\lib</w:t>
+      </w:r>
+      <w:r>
+        <w:t xml:space="preserve">, soit les fichiers </w:t>
+      </w:r>
+      <w:r>
+        <w:t>libSDL</w:t>
+      </w:r>
+      <w:r>
+        <w:t>2</w:t>
+      </w:r>
+      <w:r>
+        <w:t>main.a</w:t>
+      </w:r>
+      <w:r>
+        <w:t xml:space="preserve"> et libSDL2.dll</w:t>
+      </w:r>
+      <w:r>
+        <w:t>.a</w:t>
+      </w:r>
+      <w:r>
+        <w:t xml:space="preserve"> </w:t>
+      </w:r>
+      <w:r>
+        <w:t xml:space="preserve">aux librairies et ajouter </w:t>
+      </w:r>
+      <w:r>
+        <w:t>-lmingw32</w:t>
+      </w:r>
+      <w:r>
+        <w:t xml:space="preserve"> dans les autres options de linker.</w:t>
+      </w:r>
+    </w:p>
+    <w:p>
+      <w:pPr>
+        <w:pStyle w:val="Paragraphedeliste"/>
+        <w:numPr>
+          <w:ilvl w:val="0"/>
+          <w:numId w:val="3"/>
+        </w:numPr>
+      </w:pPr>
+      <w:r>
+        <w:t>Puis dans les répertoires de recherche</w:t>
+      </w:r>
+      <w:r>
+        <w:t>,</w:t>
+      </w:r>
+      <w:r>
+        <w:t xml:space="preserve"> pour le compiler il faut ajouter le dossier include</w:t>
+      </w:r>
+      <w:r>
+        <w:t>,</w:t>
+      </w:r>
+      <w:r>
+        <w:t xml:space="preserve"> et pour le linker il faut ajouter le dossier lib.</w:t>
+      </w:r>
+    </w:p>
+    <w:p>
+      <w:pPr>
+        <w:pStyle w:val="Paragraphedeliste"/>
+      </w:pPr>
+      <w:r>
+        <w:t>Ainsi on a configurer la SDL2 pour Codeblocks en C</w:t>
+      </w:r>
     </w:p>
     <w:sectPr>
       <w:pgSz w:w="11906" w:h="16838"/>
@@ -397,11 +498,127 @@
       </w:pPr>
     </w:lvl>
   </w:abstractNum>
+  <w:abstractNum w:abstractNumId="2" w15:restartNumberingAfterBreak="0">
+    <w:nsid w:val="716155A7"/>
+    <w:multiLevelType w:val="hybridMultilevel"/>
+    <w:tmpl w:val="66228EDE"/>
+    <w:lvl w:ilvl="0" w:tplc="923692E2">
+      <w:start w:val="4"/>
+      <w:numFmt w:val="bullet"/>
+      <w:lvlText w:val="-"/>
+      <w:lvlJc w:val="left"/>
+      <w:pPr>
+        <w:ind w:left="720" w:hanging="360"/>
+      </w:pPr>
+      <w:rPr>
+        <w:rFonts w:ascii="Calibri" w:eastAsiaTheme="minorEastAsia" w:hAnsi="Calibri" w:cs="Calibri" w:hint="default"/>
+      </w:rPr>
+    </w:lvl>
+    <w:lvl w:ilvl="1" w:tplc="040C0003" w:tentative="1">
+      <w:start w:val="1"/>
+      <w:numFmt w:val="bullet"/>
+      <w:lvlText w:val="o"/>
+      <w:lvlJc w:val="left"/>
+      <w:pPr>
+        <w:ind w:left="1440" w:hanging="360"/>
+      </w:pPr>
+      <w:rPr>
+        <w:rFonts w:ascii="Courier New" w:hAnsi="Courier New" w:cs="Courier New" w:hint="default"/>
+      </w:rPr>
+    </w:lvl>
+    <w:lvl w:ilvl="2" w:tplc="040C0005" w:tentative="1">
+      <w:start w:val="1"/>
+      <w:numFmt w:val="bullet"/>
+      <w:lvlText w:val=""/>
+      <w:lvlJc w:val="left"/>
+      <w:pPr>
+        <w:ind w:left="2160" w:hanging="360"/>
+      </w:pPr>
+      <w:rPr>
+        <w:rFonts w:ascii="Wingdings" w:hAnsi="Wingdings" w:hint="default"/>
+      </w:rPr>
+    </w:lvl>
+    <w:lvl w:ilvl="3" w:tplc="040C0001" w:tentative="1">
+      <w:start w:val="1"/>
+      <w:numFmt w:val="bullet"/>
+      <w:lvlText w:val=""/>
+      <w:lvlJc w:val="left"/>
+      <w:pPr>
+        <w:ind w:left="2880" w:hanging="360"/>
+      </w:pPr>
+      <w:rPr>
+        <w:rFonts w:ascii="Symbol" w:hAnsi="Symbol" w:hint="default"/>
+      </w:rPr>
+    </w:lvl>
+    <w:lvl w:ilvl="4" w:tplc="040C0003" w:tentative="1">
+      <w:start w:val="1"/>
+      <w:numFmt w:val="bullet"/>
+      <w:lvlText w:val="o"/>
+      <w:lvlJc w:val="left"/>
+      <w:pPr>
+        <w:ind w:left="3600" w:hanging="360"/>
+      </w:pPr>
+      <w:rPr>
+        <w:rFonts w:ascii="Courier New" w:hAnsi="Courier New" w:cs="Courier New" w:hint="default"/>
+      </w:rPr>
+    </w:lvl>
+    <w:lvl w:ilvl="5" w:tplc="040C0005" w:tentative="1">
+      <w:start w:val="1"/>
+      <w:numFmt w:val="bullet"/>
+      <w:lvlText w:val=""/>
+      <w:lvlJc w:val="left"/>
+      <w:pPr>
+        <w:ind w:left="4320" w:hanging="360"/>
+      </w:pPr>
+      <w:rPr>
+        <w:rFonts w:ascii="Wingdings" w:hAnsi="Wingdings" w:hint="default"/>
+      </w:rPr>
+    </w:lvl>
+    <w:lvl w:ilvl="6" w:tplc="040C0001" w:tentative="1">
+      <w:start w:val="1"/>
+      <w:numFmt w:val="bullet"/>
+      <w:lvlText w:val=""/>
+      <w:lvlJc w:val="left"/>
+      <w:pPr>
+        <w:ind w:left="5040" w:hanging="360"/>
+      </w:pPr>
+      <w:rPr>
+        <w:rFonts w:ascii="Symbol" w:hAnsi="Symbol" w:hint="default"/>
+      </w:rPr>
+    </w:lvl>
+    <w:lvl w:ilvl="7" w:tplc="040C0003" w:tentative="1">
+      <w:start w:val="1"/>
+      <w:numFmt w:val="bullet"/>
+      <w:lvlText w:val="o"/>
+      <w:lvlJc w:val="left"/>
+      <w:pPr>
+        <w:ind w:left="5760" w:hanging="360"/>
+      </w:pPr>
+      <w:rPr>
+        <w:rFonts w:ascii="Courier New" w:hAnsi="Courier New" w:cs="Courier New" w:hint="default"/>
+      </w:rPr>
+    </w:lvl>
+    <w:lvl w:ilvl="8" w:tplc="040C0005" w:tentative="1">
+      <w:start w:val="1"/>
+      <w:numFmt w:val="bullet"/>
+      <w:lvlText w:val=""/>
+      <w:lvlJc w:val="left"/>
+      <w:pPr>
+        <w:ind w:left="6480" w:hanging="360"/>
+      </w:pPr>
+      <w:rPr>
+        <w:rFonts w:ascii="Wingdings" w:hAnsi="Wingdings" w:hint="default"/>
+      </w:rPr>
+    </w:lvl>
+  </w:abstractNum>
   <w:num w:numId="1">
     <w:abstractNumId w:val="0"/>
   </w:num>
   <w:num w:numId="2">
     <w:abstractNumId w:val="1"/>
+  </w:num>
+  <w:num w:numId="3">
+    <w:abstractNumId w:val="2"/>
   </w:num>
 </w:numbering>
 </file>
@@ -901,6 +1118,40 @@
       <w:szCs w:val="32"/>
     </w:rPr>
   </w:style>
+  <w:style w:type="paragraph" w:styleId="Paragraphedeliste">
+    <w:name w:val="List Paragraph"/>
+    <w:basedOn w:val="Normal"/>
+    <w:uiPriority w:val="34"/>
+    <w:qFormat/>
+    <w:rsid w:val="00D442F2"/>
+    <w:pPr>
+      <w:ind w:left="720"/>
+      <w:contextualSpacing/>
+    </w:pPr>
+  </w:style>
+  <w:style w:type="character" w:styleId="Lienhypertexte">
+    <w:name w:val="Hyperlink"/>
+    <w:basedOn w:val="Policepardfaut"/>
+    <w:uiPriority w:val="99"/>
+    <w:unhideWhenUsed/>
+    <w:rsid w:val="0085099A"/>
+    <w:rPr>
+      <w:color w:val="0000FF"/>
+      <w:u w:val="single"/>
+    </w:rPr>
+  </w:style>
+  <w:style w:type="character" w:styleId="Mentionnonrsolue">
+    <w:name w:val="Unresolved Mention"/>
+    <w:basedOn w:val="Policepardfaut"/>
+    <w:uiPriority w:val="99"/>
+    <w:semiHidden/>
+    <w:unhideWhenUsed/>
+    <w:rsid w:val="0085099A"/>
+    <w:rPr>
+      <w:color w:val="605E5C"/>
+      <w:shd w:val="clear" w:color="auto" w:fill="E1DFDD"/>
+    </w:rPr>
+  </w:style>
 </w:styles>
 </file>
 

</xml_diff>

<commit_message>
Question 5) Quelles sont les différences entre SDL 1 et SDL 2 ?
</commit_message>
<xml_diff>
--- a/Réponse.docx
+++ b/Réponse.docx
@@ -43,8 +43,6 @@
         </w:rPr>
         <w:t>Partie 1</w:t>
       </w:r>
-      <w:bookmarkStart w:id="0" w:name="_GoBack"/>
-      <w:bookmarkEnd w:id="0"/>
     </w:p>
     <w:p>
       <w:pPr>
@@ -237,13 +235,7 @@
         <w:t xml:space="preserve">Après dans les options de construction du projet, dans les options de linker il faut ajouter les .lib que l’on trouve dans le </w:t>
       </w:r>
       <w:r>
-        <w:t>dossier</w:t>
-      </w:r>
-      <w:r>
-        <w:t xml:space="preserve"> i686-w64-mingw32</w:t>
-      </w:r>
-      <w:r>
-        <w:t>\lib</w:t>
+        <w:t>dossier i686-w64-mingw32\lib</w:t>
       </w:r>
       <w:r>
         <w:t xml:space="preserve">, soit les fichiers </w:t>
@@ -305,7 +297,70 @@
         <w:pStyle w:val="Paragraphedeliste"/>
       </w:pPr>
       <w:r>
-        <w:t>Ainsi on a configurer la SDL2 pour Codeblocks en C</w:t>
+        <w:t>Ainsi on a configur</w:t>
+      </w:r>
+      <w:r>
+        <w:t>é</w:t>
+      </w:r>
+      <w:r>
+        <w:t xml:space="preserve"> la SDL2 pour Codeblocks en C</w:t>
+      </w:r>
+    </w:p>
+    <w:p>
+      <w:pPr>
+        <w:pStyle w:val="Titre1"/>
+        <w:numPr>
+          <w:ilvl w:val="0"/>
+          <w:numId w:val="2"/>
+        </w:numPr>
+      </w:pPr>
+      <w:r>
+        <w:lastRenderedPageBreak/>
+        <w:t>Quelles sont les différences entre SDL 1 et SDL 2 ?</w:t>
+      </w:r>
+    </w:p>
+    <w:p>
+      <w:pPr>
+        <w:ind w:left="360"/>
+      </w:pPr>
+    </w:p>
+    <w:p>
+      <w:pPr>
+        <w:ind w:left="360"/>
+      </w:pPr>
+      <w:r>
+        <w:t>La SDL2 est une nouvelle version de la SDL1.2 :</w:t>
+      </w:r>
+      <w:r>
+        <w:br/>
+        <w:t>-elle permet en plus de tout ce que faisait la SDL1, d’afficher de la 3D</w:t>
+      </w:r>
+      <w:r>
+        <w:br/>
+        <w:t>-elle ajoute du support pour OpenGL 3, permet à présent d’avoir plusieurs fenêtres, moniteurs et périphériques audio.</w:t>
+      </w:r>
+      <w:r>
+        <w:br/>
+        <w:t>-elle ajoute un support pour Android et iOS</w:t>
+      </w:r>
+      <w:r>
+        <w:br/>
+        <w:t>-</w:t>
+      </w:r>
+      <w:r>
+        <w:t>elle permet un meilleur support pour les inputs : manette, clavier, tactile</w:t>
+      </w:r>
+      <w:r>
+        <w:t xml:space="preserve">, </w:t>
+      </w:r>
+      <w:bookmarkStart w:id="0" w:name="_GoBack"/>
+      <w:bookmarkEnd w:id="0"/>
+      <w:r>
+        <w:t>…</w:t>
+      </w:r>
+      <w:r>
+        <w:br/>
+        <w:t>-elle passe sous licence zlib à la place de la LGPL.</w:t>
       </w:r>
     </w:p>
     <w:sectPr>

</xml_diff>

<commit_message>
Question 6) Initialisation de la SDL2.
</commit_message>
<xml_diff>
--- a/Réponse.docx
+++ b/Réponse.docx
@@ -34,6 +34,7 @@
           <w:lang w:val="en-US"/>
         </w:rPr>
       </w:pPr>
+      <w:proofErr w:type="spellStart"/>
       <w:r>
         <w:rPr>
           <w:b/>
@@ -41,7 +42,17 @@
           <w:u w:val="single"/>
           <w:lang w:val="en-US"/>
         </w:rPr>
-        <w:t>Partie 1</w:t>
+        <w:t>Partie</w:t>
+      </w:r>
+      <w:proofErr w:type="spellEnd"/>
+      <w:r>
+        <w:rPr>
+          <w:b/>
+          <w:bCs/>
+          <w:u w:val="single"/>
+          <w:lang w:val="en-US"/>
+        </w:rPr>
+        <w:t xml:space="preserve"> 1</w:t>
       </w:r>
     </w:p>
     <w:p>
@@ -65,7 +76,15 @@
     <w:p/>
     <w:p>
       <w:r>
-        <w:t>Simple DirectMedia Layer</w:t>
+        <w:t xml:space="preserve">Simple </w:t>
+      </w:r>
+      <w:proofErr w:type="spellStart"/>
+      <w:r>
+        <w:t>DirectMedia</w:t>
+      </w:r>
+      <w:proofErr w:type="spellEnd"/>
+      <w:r>
+        <w:t xml:space="preserve"> Layer</w:t>
       </w:r>
       <w:r>
         <w:t xml:space="preserve"> est une bibliothèque de développement multiplateforme conçue pour fournir un accès de bas niveau au matériel audio, clavier, souris, joystick et graphique via OpenGL et Direct3D.</w:t>
@@ -76,10 +95,26 @@
         <w:t xml:space="preserve">Wiki mis à part, </w:t>
       </w:r>
       <w:r>
-        <w:t>SDL ou Simple DirectMedia Layer est une bibliothèque de développement portable sur la plupart des plateformes</w:t>
-      </w:r>
-      <w:r>
-        <w:t xml:space="preserve"> sous licence zlib.</w:t>
+        <w:t xml:space="preserve">SDL ou Simple </w:t>
+      </w:r>
+      <w:proofErr w:type="spellStart"/>
+      <w:r>
+        <w:t>DirectMedia</w:t>
+      </w:r>
+      <w:proofErr w:type="spellEnd"/>
+      <w:r>
+        <w:t xml:space="preserve"> Layer est une bibliothèque de développement portable sur la plupart des plateformes</w:t>
+      </w:r>
+      <w:r>
+        <w:t xml:space="preserve"> sous licence </w:t>
+      </w:r>
+      <w:proofErr w:type="spellStart"/>
+      <w:r>
+        <w:t>zlib</w:t>
+      </w:r>
+      <w:proofErr w:type="spellEnd"/>
+      <w:r>
+        <w:t>.</w:t>
       </w:r>
     </w:p>
     <w:p>
@@ -188,7 +223,31 @@
         </w:numPr>
       </w:pPr>
       <w:r>
-        <w:t>Choisir dans Development Librairies le lien pour windows si vous êtes sous windows :</w:t>
+        <w:t xml:space="preserve">Choisir dans </w:t>
+      </w:r>
+      <w:proofErr w:type="spellStart"/>
+      <w:r>
+        <w:t>Development</w:t>
+      </w:r>
+      <w:proofErr w:type="spellEnd"/>
+      <w:r>
+        <w:t xml:space="preserve"> Librairies le lien pour </w:t>
+      </w:r>
+      <w:proofErr w:type="spellStart"/>
+      <w:r>
+        <w:t>windows</w:t>
+      </w:r>
+      <w:proofErr w:type="spellEnd"/>
+      <w:r>
+        <w:t xml:space="preserve"> si vous êtes sous </w:t>
+      </w:r>
+      <w:proofErr w:type="spellStart"/>
+      <w:r>
+        <w:t>windows</w:t>
+      </w:r>
+      <w:proofErr w:type="spellEnd"/>
+      <w:r>
+        <w:t> :</w:t>
       </w:r>
       <w:r>
         <w:t xml:space="preserve"> </w:t>
@@ -214,7 +273,15 @@
         <w:t>Ens</w:t>
       </w:r>
       <w:r>
-        <w:t>uite il faut lancer un projet codeblocks, ajouter le fichier SDL2.dll</w:t>
+        <w:t xml:space="preserve">uite il faut lancer un projet </w:t>
+      </w:r>
+      <w:proofErr w:type="spellStart"/>
+      <w:r>
+        <w:t>codeblocks</w:t>
+      </w:r>
+      <w:proofErr w:type="spellEnd"/>
+      <w:r>
+        <w:t>, ajouter le fichier SDL2.dll</w:t>
       </w:r>
       <w:r>
         <w:t xml:space="preserve"> du dossier i686-w64-mingw32\bin</w:t>
@@ -283,8 +350,13 @@
         <w:t>,</w:t>
       </w:r>
       <w:r>
-        <w:t xml:space="preserve"> pour le compiler il faut ajouter le dossier include</w:t>
-      </w:r>
+        <w:t xml:space="preserve"> pour le compiler il faut ajouter le dossier </w:t>
+      </w:r>
+      <w:proofErr w:type="spellStart"/>
+      <w:r>
+        <w:t>include</w:t>
+      </w:r>
+      <w:proofErr w:type="spellEnd"/>
       <w:r>
         <w:t>,</w:t>
       </w:r>
@@ -303,7 +375,15 @@
         <w:t>é</w:t>
       </w:r>
       <w:r>
-        <w:t xml:space="preserve"> la SDL2 pour Codeblocks en C</w:t>
+        <w:t xml:space="preserve"> la SDL2 pour </w:t>
+      </w:r>
+      <w:proofErr w:type="spellStart"/>
+      <w:r>
+        <w:t>Codeblocks</w:t>
+      </w:r>
+      <w:proofErr w:type="spellEnd"/>
+      <w:r>
+        <w:t xml:space="preserve"> en C</w:t>
       </w:r>
     </w:p>
     <w:p>
@@ -318,6 +398,9 @@
         <w:lastRenderedPageBreak/>
         <w:t>Quelles sont les différences entre SDL 1 et SDL 2 ?</w:t>
       </w:r>
+      <w:r>
+        <w:t xml:space="preserve"> (5 points)</w:t>
+      </w:r>
     </w:p>
     <w:p>
       <w:pPr>
@@ -351,17 +434,172 @@
         <w:t>elle permet un meilleur support pour les inputs : manette, clavier, tactile</w:t>
       </w:r>
       <w:r>
-        <w:t xml:space="preserve">, </w:t>
+        <w:t>, …</w:t>
+      </w:r>
+      <w:r>
+        <w:br/>
+        <w:t xml:space="preserve">-elle passe sous licence </w:t>
+      </w:r>
+      <w:proofErr w:type="spellStart"/>
+      <w:r>
+        <w:t>zlib</w:t>
+      </w:r>
+      <w:proofErr w:type="spellEnd"/>
+      <w:r>
+        <w:t xml:space="preserve"> à la place de la LGPL.</w:t>
+      </w:r>
+    </w:p>
+    <w:p>
+      <w:pPr>
+        <w:ind w:left="360"/>
+      </w:pPr>
+    </w:p>
+    <w:p>
+      <w:pPr>
+        <w:pStyle w:val="Titre1"/>
+        <w:numPr>
+          <w:ilvl w:val="0"/>
+          <w:numId w:val="2"/>
+        </w:numPr>
+      </w:pPr>
+      <w:r>
+        <w:t>Pour utiliser la SDL2 dans votre projet, vous devez initialiser l’instance SDL2, quelles sont les étapes d’initialisation à réaliser pour utiliser la lib SDL</w:t>
+      </w:r>
+      <w:r>
+        <w:t>2, donnez le code correspondant et expliquez précisément chaque instruction. (15 points)</w:t>
+      </w:r>
+    </w:p>
+    <w:p/>
+    <w:p>
+      <w:pPr>
+        <w:ind w:left="360"/>
+      </w:pPr>
+      <w:r>
+        <w:t xml:space="preserve">Pour initialiser l’instance SDL2, il faut d’abord inclure la SDL2 avec l’instruction : </w:t>
+      </w:r>
+      <w:r>
+        <w:t>#</w:t>
+      </w:r>
+      <w:proofErr w:type="spellStart"/>
+      <w:r>
+        <w:t>include</w:t>
+      </w:r>
+      <w:proofErr w:type="spellEnd"/>
+      <w:r>
+        <w:t xml:space="preserve"> "SDL2/</w:t>
+      </w:r>
+      <w:proofErr w:type="spellStart"/>
+      <w:r>
+        <w:t>SDL.h</w:t>
+      </w:r>
+      <w:proofErr w:type="spellEnd"/>
+      <w:r>
+        <w:t>"</w:t>
+      </w:r>
+      <w:r>
+        <w:t>.</w:t>
+      </w:r>
+      <w:r>
+        <w:br/>
+        <w:t xml:space="preserve">Ensuite il faut modifier le </w:t>
+      </w:r>
+      <w:proofErr w:type="spellStart"/>
+      <w:r>
+        <w:t>int</w:t>
+      </w:r>
+      <w:proofErr w:type="spellEnd"/>
+      <w:r>
+        <w:t xml:space="preserve"> main() tel que : </w:t>
+      </w:r>
+      <w:proofErr w:type="spellStart"/>
+      <w:r>
+        <w:t>int</w:t>
+      </w:r>
+      <w:proofErr w:type="spellEnd"/>
+      <w:r>
+        <w:t xml:space="preserve"> main(</w:t>
+      </w:r>
+      <w:proofErr w:type="spellStart"/>
+      <w:r>
+        <w:t>int</w:t>
+      </w:r>
+      <w:proofErr w:type="spellEnd"/>
+      <w:r>
+        <w:t xml:space="preserve"> </w:t>
+      </w:r>
+      <w:proofErr w:type="spellStart"/>
+      <w:r>
+        <w:t>argc</w:t>
+      </w:r>
+      <w:proofErr w:type="spellEnd"/>
+      <w:r>
+        <w:t>, char *</w:t>
+      </w:r>
+      <w:proofErr w:type="spellStart"/>
+      <w:r>
+        <w:t>argv</w:t>
+      </w:r>
+      <w:proofErr w:type="spellEnd"/>
+      <w:r>
+        <w:t>[])</w:t>
+      </w:r>
+      <w:r>
+        <w:t>.</w:t>
+      </w:r>
+      <w:r>
+        <w:br/>
+        <w:t xml:space="preserve">Enfin il faut initialiser la SDL avec la fonction </w:t>
+      </w:r>
+      <w:proofErr w:type="spellStart"/>
+      <w:r>
+        <w:t>SDL_Init</w:t>
+      </w:r>
+      <w:proofErr w:type="spellEnd"/>
+      <w:r>
+        <w:t xml:space="preserve">(), pour initialiser tous les sous-systèmes on utilise </w:t>
+      </w:r>
+      <w:proofErr w:type="spellStart"/>
+      <w:r>
+        <w:t>SDL_Init</w:t>
+      </w:r>
+      <w:proofErr w:type="spellEnd"/>
+      <w:r>
+        <w:t>(SDL_INIT_EVERYTHING)</w:t>
+      </w:r>
+      <w:r>
+        <w:t>.</w:t>
+      </w:r>
+      <w:r>
+        <w:br/>
+        <w:t xml:space="preserve">Il ne faut pas oublier de quitter la SDL à la fin avec la fonction </w:t>
+      </w:r>
+      <w:proofErr w:type="spellStart"/>
+      <w:r>
+        <w:t>SDL_Quit</w:t>
+      </w:r>
+      <w:proofErr w:type="spellEnd"/>
+      <w:r>
+        <w:t>()</w:t>
+      </w:r>
+      <w:r>
+        <w:t>.</w:t>
+      </w:r>
+    </w:p>
+    <w:p>
+      <w:pPr>
+        <w:ind w:left="360"/>
+      </w:pPr>
+      <w:r>
+        <w:t>Pour l’exemple voir le code</w:t>
+      </w:r>
+      <w:r>
+        <w:t xml:space="preserve"> du programme</w:t>
+      </w:r>
+      <w:r>
+        <w:t xml:space="preserve"> ci-joint.</w:t>
       </w:r>
       <w:bookmarkStart w:id="0" w:name="_GoBack"/>
       <w:bookmarkEnd w:id="0"/>
-      <w:r>
-        <w:t>…</w:t>
-      </w:r>
-      <w:r>
-        <w:br/>
-        <w:t>-elle passe sous licence zlib à la place de la LGPL.</w:t>
-      </w:r>
     </w:p>
     <w:sectPr>
       <w:pgSz w:w="11906" w:h="16838"/>

</xml_diff>

<commit_message>
Question 7) Comment créer une fenêtre avec la SDL2 ?
</commit_message>
<xml_diff>
--- a/Réponse.docx
+++ b/Réponse.docx
@@ -20,8 +20,19 @@
           <w:u w:val="single"/>
           <w:lang w:val="en-US"/>
         </w:rPr>
-        <w:t>SDL 2 What is that ?</w:t>
-      </w:r>
+        <w:t xml:space="preserve">SDL 2 What is </w:t>
+      </w:r>
+      <w:proofErr w:type="gramStart"/>
+      <w:r>
+        <w:rPr>
+          <w:b/>
+          <w:bCs/>
+          <w:u w:val="single"/>
+          <w:lang w:val="en-US"/>
+        </w:rPr>
+        <w:t>that ?</w:t>
+      </w:r>
+      <w:proofErr w:type="gramEnd"/>
     </w:p>
     <w:p>
       <w:pPr>
@@ -509,7 +520,15 @@
       </w:r>
       <w:proofErr w:type="spellEnd"/>
       <w:r>
-        <w:t xml:space="preserve"> main() tel que : </w:t>
+        <w:t xml:space="preserve"> </w:t>
+      </w:r>
+      <w:proofErr w:type="gramStart"/>
+      <w:r>
+        <w:t>main(</w:t>
+      </w:r>
+      <w:proofErr w:type="gramEnd"/>
+      <w:r>
+        <w:t xml:space="preserve">) tel que : </w:t>
       </w:r>
       <w:proofErr w:type="spellStart"/>
       <w:r>
@@ -590,13 +609,150 @@
         <w:ind w:left="360"/>
       </w:pPr>
       <w:r>
-        <w:t>Pour l’exemple voir le code</w:t>
+        <w:t xml:space="preserve">Pour l’exemple </w:t>
+      </w:r>
+      <w:proofErr w:type="gramStart"/>
+      <w:r>
+        <w:t>voir</w:t>
+      </w:r>
+      <w:proofErr w:type="gramEnd"/>
+      <w:r>
+        <w:t xml:space="preserve"> le code</w:t>
       </w:r>
       <w:r>
         <w:t xml:space="preserve"> du programme</w:t>
       </w:r>
       <w:r>
         <w:t xml:space="preserve"> ci-joint.</w:t>
+      </w:r>
+    </w:p>
+    <w:p>
+      <w:pPr>
+        <w:ind w:left="360"/>
+      </w:pPr>
+    </w:p>
+    <w:p>
+      <w:pPr>
+        <w:pStyle w:val="Titre1"/>
+        <w:numPr>
+          <w:ilvl w:val="0"/>
+          <w:numId w:val="2"/>
+        </w:numPr>
+      </w:pPr>
+      <w:r>
+        <w:t>Comment créer une fenêtre avec la SDL 2, donnez et expliquez le code correspondant à la création d’une fenêtre avec la SDL2. (10 points)</w:t>
+      </w:r>
+    </w:p>
+    <w:p/>
+    <w:p>
+      <w:pPr>
+        <w:ind w:left="360"/>
+      </w:pPr>
+      <w:r>
+        <w:t xml:space="preserve">Pour créer une fenêtre avec la SDL 2 on utilise la fonction </w:t>
+      </w:r>
+      <w:proofErr w:type="spellStart"/>
+      <w:r>
+        <w:t>SDL_</w:t>
+      </w:r>
+      <w:proofErr w:type="gramStart"/>
+      <w:r>
+        <w:t>CreateWindow</w:t>
+      </w:r>
+      <w:proofErr w:type="spellEnd"/>
+      <w:r>
+        <w:t>(</w:t>
+      </w:r>
+      <w:proofErr w:type="gramEnd"/>
+      <w:r>
+        <w:t xml:space="preserve">) qu’on </w:t>
+      </w:r>
+      <w:proofErr w:type="spellStart"/>
+      <w:r>
+        <w:t>attribut</w:t>
+      </w:r>
+      <w:proofErr w:type="spellEnd"/>
+      <w:r>
+        <w:t xml:space="preserve"> à notre pointeur de type </w:t>
+      </w:r>
+      <w:proofErr w:type="spellStart"/>
+      <w:r>
+        <w:t>SDL_Window</w:t>
+      </w:r>
+      <w:proofErr w:type="spellEnd"/>
+      <w:r>
+        <w:t>.</w:t>
+      </w:r>
+      <w:r>
+        <w:br/>
+        <w:t xml:space="preserve">Cette fonction prend pour paramètre dans l’ordre : Le titre de la fenêtre, sa position initiale en x, sa position initiale en y, sa largeur en pixel, sa hauteur en pixel et divers instructions rassemblés dans les </w:t>
+      </w:r>
+      <w:proofErr w:type="spellStart"/>
+      <w:r>
+        <w:t>SDL_</w:t>
+      </w:r>
+      <w:r>
+        <w:t>WindowFlags</w:t>
+      </w:r>
+      <w:proofErr w:type="spellEnd"/>
+      <w:r>
+        <w:t>.</w:t>
+      </w:r>
+      <w:r>
+        <w:br/>
+      </w:r>
+      <w:r>
+        <w:t xml:space="preserve">Ce qui donne l’instruction exemple telle que : </w:t>
+      </w:r>
+      <w:r>
+        <w:t>pWindow=SDL_CreateWindow("SDL2WhatIsThat",SDL_WINDOWPOS_CENTERED,SDL_WINDOWPOS_CENTERED,1024,780,SDL_WINDOW_SHOWN);</w:t>
+      </w:r>
+      <w:r>
+        <w:br/>
+        <w:t>L’instruction SDL_WINDOW_SHOWN rend la fenê</w:t>
+      </w:r>
+      <w:r>
+        <w:t>tre visible à son apparition.</w:t>
+      </w:r>
+    </w:p>
+    <w:p>
+      <w:pPr>
+        <w:ind w:left="360"/>
+      </w:pPr>
+      <w:r>
+        <w:t xml:space="preserve">On n’oublie pas de mettre fin à la fenêtre avec la fonction </w:t>
+      </w:r>
+      <w:proofErr w:type="spellStart"/>
+      <w:r>
+        <w:t>SDL_</w:t>
+      </w:r>
+      <w:proofErr w:type="gramStart"/>
+      <w:r>
+        <w:t>DestroyWindow</w:t>
+      </w:r>
+      <w:proofErr w:type="spellEnd"/>
+      <w:r>
+        <w:t>(</w:t>
+      </w:r>
+      <w:proofErr w:type="gramEnd"/>
+      <w:r>
+        <w:t>).</w:t>
+      </w:r>
+    </w:p>
+    <w:p>
+      <w:pPr>
+        <w:ind w:left="360"/>
+      </w:pPr>
+      <w:r>
+        <w:t xml:space="preserve">Pour l’exemple </w:t>
+      </w:r>
+      <w:proofErr w:type="gramStart"/>
+      <w:r>
+        <w:t>voir</w:t>
+      </w:r>
+      <w:proofErr w:type="gramEnd"/>
+      <w:r>
+        <w:t xml:space="preserve"> le code du programme ci-joint.</w:t>
       </w:r>
       <w:bookmarkStart w:id="0" w:name="_GoBack"/>
       <w:bookmarkEnd w:id="0"/>

</xml_diff>

<commit_message>
Gestion d'une fenêtre SDL2
</commit_message>
<xml_diff>
--- a/Réponse.docx
+++ b/Réponse.docx
@@ -653,17 +653,12 @@
       </w:r>
       <w:proofErr w:type="spellStart"/>
       <w:r>
-        <w:t>SDL_</w:t>
-      </w:r>
-      <w:proofErr w:type="gramStart"/>
-      <w:r>
-        <w:t>CreateWindow</w:t>
+        <w:t>SDL_CreateWindow</w:t>
       </w:r>
       <w:proofErr w:type="spellEnd"/>
       <w:r>
         <w:t>(</w:t>
       </w:r>
-      <w:proofErr w:type="gramEnd"/>
       <w:r>
         <w:t xml:space="preserve">) qu’on </w:t>
       </w:r>
@@ -702,10 +697,7 @@
         <w:br/>
       </w:r>
       <w:r>
-        <w:t xml:space="preserve">Ce qui donne l’instruction exemple telle que : </w:t>
-      </w:r>
-      <w:r>
-        <w:t>pWindow=SDL_CreateWindow("SDL2WhatIsThat",SDL_WINDOWPOS_CENTERED,SDL_WINDOWPOS_CENTERED,1024,780,SDL_WINDOW_SHOWN);</w:t>
+        <w:t>Ce qui donne l’instruction exemple telle que : pWindow=SDL_CreateWindow("SDL2WhatIsThat",SDL_WINDOWPOS_CENTERED,SDL_WINDOWPOS_CENTERED,1024,780,SDL_WINDOW_SHOWN);</w:t>
       </w:r>
       <w:r>
         <w:br/>
@@ -754,6 +746,787 @@
       <w:r>
         <w:t xml:space="preserve"> le code du programme ci-joint.</w:t>
       </w:r>
+    </w:p>
+    <w:p>
+      <w:pPr>
+        <w:pStyle w:val="Titre1"/>
+        <w:numPr>
+          <w:ilvl w:val="0"/>
+          <w:numId w:val="2"/>
+        </w:numPr>
+      </w:pPr>
+      <w:r>
+        <w:lastRenderedPageBreak/>
+        <w:t>Gestion d’une fenêtre SDL 2, donnez les primitives associées à la fenêtre SDL2. (10 points)</w:t>
+      </w:r>
+    </w:p>
+    <w:p/>
+    <w:p>
+      <w:pPr>
+        <w:ind w:left="360"/>
+      </w:pPr>
+      <w:r>
+        <w:t>Les primitives associées à la fenêtre SDL2 sont :</w:t>
+      </w:r>
+    </w:p>
+    <w:tbl>
+      <w:tblPr>
+        <w:tblW w:w="9678" w:type="dxa"/>
+        <w:tblBorders>
+          <w:top w:val="single" w:sz="6" w:space="0" w:color="AAAAAA"/>
+          <w:left w:val="single" w:sz="6" w:space="0" w:color="AAAAAA"/>
+          <w:bottom w:val="single" w:sz="6" w:space="0" w:color="AAAAAA"/>
+          <w:right w:val="single" w:sz="6" w:space="0" w:color="AAAAAA"/>
+        </w:tblBorders>
+        <w:shd w:val="clear" w:color="auto" w:fill="F9F9F9"/>
+        <w:tblCellMar>
+          <w:top w:w="15" w:type="dxa"/>
+          <w:left w:w="15" w:type="dxa"/>
+          <w:bottom w:w="15" w:type="dxa"/>
+          <w:right w:w="15" w:type="dxa"/>
+        </w:tblCellMar>
+        <w:tblLook w:val="04A0" w:firstRow="1" w:lastRow="0" w:firstColumn="1" w:lastColumn="0" w:noHBand="0" w:noVBand="1"/>
+      </w:tblPr>
+      <w:tblGrid>
+        <w:gridCol w:w="4215"/>
+        <w:gridCol w:w="5463"/>
+      </w:tblGrid>
+      <w:tr>
+        <w:trPr>
+          <w:trHeight w:val="1295"/>
+        </w:trPr>
+        <w:tc>
+          <w:tcPr>
+            <w:tcW w:w="0" w:type="auto"/>
+            <w:tcBorders>
+              <w:top w:val="single" w:sz="6" w:space="0" w:color="AAAAAA"/>
+              <w:left w:val="single" w:sz="6" w:space="0" w:color="AAAAAA"/>
+              <w:bottom w:val="single" w:sz="6" w:space="0" w:color="AAAAAA"/>
+              <w:right w:val="single" w:sz="6" w:space="0" w:color="AAAAAA"/>
+            </w:tcBorders>
+            <w:shd w:val="clear" w:color="auto" w:fill="F2F2F2"/>
+            <w:tcMar>
+              <w:top w:w="48" w:type="dxa"/>
+              <w:left w:w="48" w:type="dxa"/>
+              <w:bottom w:w="48" w:type="dxa"/>
+              <w:right w:w="48" w:type="dxa"/>
+            </w:tcMar>
+            <w:vAlign w:val="center"/>
+            <w:hideMark/>
+          </w:tcPr>
+          <w:p>
+            <w:pPr>
+              <w:spacing w:before="240" w:after="240"/>
+              <w:jc w:val="center"/>
+              <w:rPr>
+                <w:rFonts w:ascii="Arial" w:hAnsi="Arial" w:cs="Arial"/>
+                <w:b/>
+                <w:bCs/>
+                <w:color w:val="222222"/>
+                <w:sz w:val="21"/>
+                <w:szCs w:val="21"/>
+              </w:rPr>
+            </w:pPr>
+            <w:r>
+              <w:rPr>
+                <w:rFonts w:ascii="Arial" w:hAnsi="Arial" w:cs="Arial"/>
+                <w:b/>
+                <w:bCs/>
+                <w:color w:val="222222"/>
+                <w:sz w:val="21"/>
+                <w:szCs w:val="21"/>
+              </w:rPr>
+              <w:t>SDL_WINDOW_FULLSCREEN</w:t>
+            </w:r>
+          </w:p>
+        </w:tc>
+        <w:tc>
+          <w:tcPr>
+            <w:tcW w:w="0" w:type="auto"/>
+            <w:tcBorders>
+              <w:top w:val="single" w:sz="6" w:space="0" w:color="AAAAAA"/>
+              <w:left w:val="single" w:sz="6" w:space="0" w:color="AAAAAA"/>
+              <w:bottom w:val="single" w:sz="6" w:space="0" w:color="AAAAAA"/>
+              <w:right w:val="single" w:sz="6" w:space="0" w:color="AAAAAA"/>
+            </w:tcBorders>
+            <w:shd w:val="clear" w:color="auto" w:fill="F9F9F9"/>
+            <w:tcMar>
+              <w:top w:w="48" w:type="dxa"/>
+              <w:left w:w="48" w:type="dxa"/>
+              <w:bottom w:w="48" w:type="dxa"/>
+              <w:right w:w="48" w:type="dxa"/>
+            </w:tcMar>
+            <w:vAlign w:val="center"/>
+            <w:hideMark/>
+          </w:tcPr>
+          <w:p>
+            <w:pPr>
+              <w:spacing w:before="240" w:after="240"/>
+              <w:rPr>
+                <w:rFonts w:ascii="Arial" w:hAnsi="Arial" w:cs="Arial"/>
+                <w:color w:val="222222"/>
+                <w:sz w:val="21"/>
+                <w:szCs w:val="21"/>
+              </w:rPr>
+            </w:pPr>
+            <w:r>
+              <w:rPr>
+                <w:rFonts w:ascii="Arial" w:hAnsi="Arial" w:cs="Arial"/>
+                <w:color w:val="222222"/>
+                <w:sz w:val="21"/>
+                <w:szCs w:val="21"/>
+              </w:rPr>
+              <w:t>Fenêtre en plein écran (perte de qualité : c'est en fait un zoom de la fenêtre de résolution h * w que vous avez entrée).</w:t>
+            </w:r>
+          </w:p>
+        </w:tc>
+      </w:tr>
+      <w:tr>
+        <w:trPr>
+          <w:trHeight w:val="1036"/>
+        </w:trPr>
+        <w:tc>
+          <w:tcPr>
+            <w:tcW w:w="0" w:type="auto"/>
+            <w:tcBorders>
+              <w:top w:val="single" w:sz="6" w:space="0" w:color="AAAAAA"/>
+              <w:left w:val="single" w:sz="6" w:space="0" w:color="AAAAAA"/>
+              <w:bottom w:val="single" w:sz="6" w:space="0" w:color="AAAAAA"/>
+              <w:right w:val="single" w:sz="6" w:space="0" w:color="AAAAAA"/>
+            </w:tcBorders>
+            <w:shd w:val="clear" w:color="auto" w:fill="F2F2F2"/>
+            <w:tcMar>
+              <w:top w:w="48" w:type="dxa"/>
+              <w:left w:w="48" w:type="dxa"/>
+              <w:bottom w:w="48" w:type="dxa"/>
+              <w:right w:w="48" w:type="dxa"/>
+            </w:tcMar>
+            <w:vAlign w:val="center"/>
+            <w:hideMark/>
+          </w:tcPr>
+          <w:p>
+            <w:pPr>
+              <w:spacing w:before="240" w:after="240"/>
+              <w:jc w:val="center"/>
+              <w:rPr>
+                <w:rFonts w:ascii="Arial" w:hAnsi="Arial" w:cs="Arial"/>
+                <w:b/>
+                <w:bCs/>
+                <w:color w:val="222222"/>
+                <w:sz w:val="21"/>
+                <w:szCs w:val="21"/>
+              </w:rPr>
+            </w:pPr>
+            <w:r>
+              <w:rPr>
+                <w:rFonts w:ascii="Arial" w:hAnsi="Arial" w:cs="Arial"/>
+                <w:b/>
+                <w:bCs/>
+                <w:color w:val="222222"/>
+                <w:sz w:val="21"/>
+                <w:szCs w:val="21"/>
+              </w:rPr>
+              <w:t>SDL_WINDOW_FULLSCREEN_DESKTOP</w:t>
+            </w:r>
+          </w:p>
+        </w:tc>
+        <w:tc>
+          <w:tcPr>
+            <w:tcW w:w="0" w:type="auto"/>
+            <w:tcBorders>
+              <w:top w:val="single" w:sz="6" w:space="0" w:color="AAAAAA"/>
+              <w:left w:val="single" w:sz="6" w:space="0" w:color="AAAAAA"/>
+              <w:bottom w:val="single" w:sz="6" w:space="0" w:color="AAAAAA"/>
+              <w:right w:val="single" w:sz="6" w:space="0" w:color="AAAAAA"/>
+            </w:tcBorders>
+            <w:shd w:val="clear" w:color="auto" w:fill="F9F9F9"/>
+            <w:tcMar>
+              <w:top w:w="48" w:type="dxa"/>
+              <w:left w:w="48" w:type="dxa"/>
+              <w:bottom w:w="48" w:type="dxa"/>
+              <w:right w:w="48" w:type="dxa"/>
+            </w:tcMar>
+            <w:vAlign w:val="center"/>
+            <w:hideMark/>
+          </w:tcPr>
+          <w:p>
+            <w:pPr>
+              <w:spacing w:before="240" w:after="240"/>
+              <w:rPr>
+                <w:rFonts w:ascii="Arial" w:hAnsi="Arial" w:cs="Arial"/>
+                <w:color w:val="222222"/>
+                <w:sz w:val="21"/>
+                <w:szCs w:val="21"/>
+              </w:rPr>
+            </w:pPr>
+            <w:r>
+              <w:rPr>
+                <w:rFonts w:ascii="Arial" w:hAnsi="Arial" w:cs="Arial"/>
+                <w:color w:val="222222"/>
+                <w:sz w:val="21"/>
+                <w:szCs w:val="21"/>
+              </w:rPr>
+              <w:t>Fenêtre en plein écran avec la résolution du bureau.</w:t>
+            </w:r>
+          </w:p>
+        </w:tc>
+      </w:tr>
+      <w:tr>
+        <w:trPr>
+          <w:trHeight w:val="765"/>
+        </w:trPr>
+        <w:tc>
+          <w:tcPr>
+            <w:tcW w:w="0" w:type="auto"/>
+            <w:tcBorders>
+              <w:top w:val="single" w:sz="6" w:space="0" w:color="AAAAAA"/>
+              <w:left w:val="single" w:sz="6" w:space="0" w:color="AAAAAA"/>
+              <w:bottom w:val="single" w:sz="6" w:space="0" w:color="AAAAAA"/>
+              <w:right w:val="single" w:sz="6" w:space="0" w:color="AAAAAA"/>
+            </w:tcBorders>
+            <w:shd w:val="clear" w:color="auto" w:fill="F2F2F2"/>
+            <w:tcMar>
+              <w:top w:w="48" w:type="dxa"/>
+              <w:left w:w="48" w:type="dxa"/>
+              <w:bottom w:w="48" w:type="dxa"/>
+              <w:right w:w="48" w:type="dxa"/>
+            </w:tcMar>
+            <w:vAlign w:val="center"/>
+            <w:hideMark/>
+          </w:tcPr>
+          <w:p>
+            <w:pPr>
+              <w:spacing w:before="240" w:after="240"/>
+              <w:jc w:val="center"/>
+              <w:rPr>
+                <w:rFonts w:ascii="Arial" w:hAnsi="Arial" w:cs="Arial"/>
+                <w:b/>
+                <w:bCs/>
+                <w:color w:val="222222"/>
+                <w:sz w:val="21"/>
+                <w:szCs w:val="21"/>
+              </w:rPr>
+            </w:pPr>
+            <w:r>
+              <w:rPr>
+                <w:rFonts w:ascii="Arial" w:hAnsi="Arial" w:cs="Arial"/>
+                <w:b/>
+                <w:bCs/>
+                <w:color w:val="222222"/>
+                <w:sz w:val="21"/>
+                <w:szCs w:val="21"/>
+              </w:rPr>
+              <w:t>SDL_WINDOW_SHOWN</w:t>
+            </w:r>
+          </w:p>
+        </w:tc>
+        <w:tc>
+          <w:tcPr>
+            <w:tcW w:w="0" w:type="auto"/>
+            <w:tcBorders>
+              <w:top w:val="single" w:sz="6" w:space="0" w:color="AAAAAA"/>
+              <w:left w:val="single" w:sz="6" w:space="0" w:color="AAAAAA"/>
+              <w:bottom w:val="single" w:sz="6" w:space="0" w:color="AAAAAA"/>
+              <w:right w:val="single" w:sz="6" w:space="0" w:color="AAAAAA"/>
+            </w:tcBorders>
+            <w:shd w:val="clear" w:color="auto" w:fill="F9F9F9"/>
+            <w:tcMar>
+              <w:top w:w="48" w:type="dxa"/>
+              <w:left w:w="48" w:type="dxa"/>
+              <w:bottom w:w="48" w:type="dxa"/>
+              <w:right w:w="48" w:type="dxa"/>
+            </w:tcMar>
+            <w:vAlign w:val="center"/>
+            <w:hideMark/>
+          </w:tcPr>
+          <w:p>
+            <w:pPr>
+              <w:spacing w:before="240" w:after="240"/>
+              <w:rPr>
+                <w:rFonts w:ascii="Arial" w:hAnsi="Arial" w:cs="Arial"/>
+                <w:color w:val="222222"/>
+                <w:sz w:val="21"/>
+                <w:szCs w:val="21"/>
+              </w:rPr>
+            </w:pPr>
+            <w:r>
+              <w:rPr>
+                <w:rFonts w:ascii="Arial" w:hAnsi="Arial" w:cs="Arial"/>
+                <w:color w:val="222222"/>
+                <w:sz w:val="21"/>
+                <w:szCs w:val="21"/>
+              </w:rPr>
+              <w:t>La fenêtre est visible.</w:t>
+            </w:r>
+          </w:p>
+        </w:tc>
+      </w:tr>
+      <w:tr>
+        <w:trPr>
+          <w:trHeight w:val="765"/>
+        </w:trPr>
+        <w:tc>
+          <w:tcPr>
+            <w:tcW w:w="0" w:type="auto"/>
+            <w:tcBorders>
+              <w:top w:val="single" w:sz="6" w:space="0" w:color="AAAAAA"/>
+              <w:left w:val="single" w:sz="6" w:space="0" w:color="AAAAAA"/>
+              <w:bottom w:val="single" w:sz="6" w:space="0" w:color="AAAAAA"/>
+              <w:right w:val="single" w:sz="6" w:space="0" w:color="AAAAAA"/>
+            </w:tcBorders>
+            <w:shd w:val="clear" w:color="auto" w:fill="F2F2F2"/>
+            <w:tcMar>
+              <w:top w:w="48" w:type="dxa"/>
+              <w:left w:w="48" w:type="dxa"/>
+              <w:bottom w:w="48" w:type="dxa"/>
+              <w:right w:w="48" w:type="dxa"/>
+            </w:tcMar>
+            <w:vAlign w:val="center"/>
+            <w:hideMark/>
+          </w:tcPr>
+          <w:p>
+            <w:pPr>
+              <w:spacing w:before="240" w:after="240"/>
+              <w:jc w:val="center"/>
+              <w:rPr>
+                <w:rFonts w:ascii="Arial" w:hAnsi="Arial" w:cs="Arial"/>
+                <w:b/>
+                <w:bCs/>
+                <w:color w:val="222222"/>
+                <w:sz w:val="21"/>
+                <w:szCs w:val="21"/>
+              </w:rPr>
+            </w:pPr>
+            <w:r>
+              <w:rPr>
+                <w:rFonts w:ascii="Arial" w:hAnsi="Arial" w:cs="Arial"/>
+                <w:b/>
+                <w:bCs/>
+                <w:color w:val="222222"/>
+                <w:sz w:val="21"/>
+                <w:szCs w:val="21"/>
+              </w:rPr>
+              <w:t>SDL_WINDOW_HIDDEN</w:t>
+            </w:r>
+          </w:p>
+        </w:tc>
+        <w:tc>
+          <w:tcPr>
+            <w:tcW w:w="0" w:type="auto"/>
+            <w:tcBorders>
+              <w:top w:val="single" w:sz="6" w:space="0" w:color="AAAAAA"/>
+              <w:left w:val="single" w:sz="6" w:space="0" w:color="AAAAAA"/>
+              <w:bottom w:val="single" w:sz="6" w:space="0" w:color="AAAAAA"/>
+              <w:right w:val="single" w:sz="6" w:space="0" w:color="AAAAAA"/>
+            </w:tcBorders>
+            <w:shd w:val="clear" w:color="auto" w:fill="F9F9F9"/>
+            <w:tcMar>
+              <w:top w:w="48" w:type="dxa"/>
+              <w:left w:w="48" w:type="dxa"/>
+              <w:bottom w:w="48" w:type="dxa"/>
+              <w:right w:w="48" w:type="dxa"/>
+            </w:tcMar>
+            <w:vAlign w:val="center"/>
+            <w:hideMark/>
+          </w:tcPr>
+          <w:p>
+            <w:pPr>
+              <w:spacing w:before="240" w:after="240"/>
+              <w:rPr>
+                <w:rFonts w:ascii="Arial" w:hAnsi="Arial" w:cs="Arial"/>
+                <w:color w:val="222222"/>
+                <w:sz w:val="21"/>
+                <w:szCs w:val="21"/>
+              </w:rPr>
+            </w:pPr>
+            <w:r>
+              <w:rPr>
+                <w:rFonts w:ascii="Arial" w:hAnsi="Arial" w:cs="Arial"/>
+                <w:color w:val="222222"/>
+                <w:sz w:val="21"/>
+                <w:szCs w:val="21"/>
+              </w:rPr>
+              <w:t>La fenêtre n'est pas visible.</w:t>
+            </w:r>
+          </w:p>
+        </w:tc>
+      </w:tr>
+      <w:tr>
+        <w:trPr>
+          <w:trHeight w:val="765"/>
+        </w:trPr>
+        <w:tc>
+          <w:tcPr>
+            <w:tcW w:w="0" w:type="auto"/>
+            <w:tcBorders>
+              <w:top w:val="single" w:sz="6" w:space="0" w:color="AAAAAA"/>
+              <w:left w:val="single" w:sz="6" w:space="0" w:color="AAAAAA"/>
+              <w:bottom w:val="single" w:sz="6" w:space="0" w:color="AAAAAA"/>
+              <w:right w:val="single" w:sz="6" w:space="0" w:color="AAAAAA"/>
+            </w:tcBorders>
+            <w:shd w:val="clear" w:color="auto" w:fill="F2F2F2"/>
+            <w:tcMar>
+              <w:top w:w="48" w:type="dxa"/>
+              <w:left w:w="48" w:type="dxa"/>
+              <w:bottom w:w="48" w:type="dxa"/>
+              <w:right w:w="48" w:type="dxa"/>
+            </w:tcMar>
+            <w:vAlign w:val="center"/>
+            <w:hideMark/>
+          </w:tcPr>
+          <w:p>
+            <w:pPr>
+              <w:spacing w:before="240" w:after="240"/>
+              <w:jc w:val="center"/>
+              <w:rPr>
+                <w:rFonts w:ascii="Arial" w:hAnsi="Arial" w:cs="Arial"/>
+                <w:b/>
+                <w:bCs/>
+                <w:color w:val="222222"/>
+                <w:sz w:val="21"/>
+                <w:szCs w:val="21"/>
+              </w:rPr>
+            </w:pPr>
+            <w:r>
+              <w:rPr>
+                <w:rFonts w:ascii="Arial" w:hAnsi="Arial" w:cs="Arial"/>
+                <w:b/>
+                <w:bCs/>
+                <w:color w:val="222222"/>
+                <w:sz w:val="21"/>
+                <w:szCs w:val="21"/>
+              </w:rPr>
+              <w:t>SDL_WINDOW_BORDERLESS</w:t>
+            </w:r>
+          </w:p>
+        </w:tc>
+        <w:tc>
+          <w:tcPr>
+            <w:tcW w:w="0" w:type="auto"/>
+            <w:tcBorders>
+              <w:top w:val="single" w:sz="6" w:space="0" w:color="AAAAAA"/>
+              <w:left w:val="single" w:sz="6" w:space="0" w:color="AAAAAA"/>
+              <w:bottom w:val="single" w:sz="6" w:space="0" w:color="AAAAAA"/>
+              <w:right w:val="single" w:sz="6" w:space="0" w:color="AAAAAA"/>
+            </w:tcBorders>
+            <w:shd w:val="clear" w:color="auto" w:fill="F9F9F9"/>
+            <w:tcMar>
+              <w:top w:w="48" w:type="dxa"/>
+              <w:left w:w="48" w:type="dxa"/>
+              <w:bottom w:w="48" w:type="dxa"/>
+              <w:right w:w="48" w:type="dxa"/>
+            </w:tcMar>
+            <w:vAlign w:val="center"/>
+            <w:hideMark/>
+          </w:tcPr>
+          <w:p>
+            <w:pPr>
+              <w:spacing w:before="240" w:after="240"/>
+              <w:rPr>
+                <w:rFonts w:ascii="Arial" w:hAnsi="Arial" w:cs="Arial"/>
+                <w:color w:val="222222"/>
+                <w:sz w:val="21"/>
+                <w:szCs w:val="21"/>
+              </w:rPr>
+            </w:pPr>
+            <w:r>
+              <w:rPr>
+                <w:rFonts w:ascii="Arial" w:hAnsi="Arial" w:cs="Arial"/>
+                <w:color w:val="222222"/>
+                <w:sz w:val="21"/>
+                <w:szCs w:val="21"/>
+              </w:rPr>
+              <w:t>Fenêtre sans bordures</w:t>
+            </w:r>
+            <w:r>
+              <w:rPr>
+                <w:rFonts w:ascii="Arial" w:hAnsi="Arial" w:cs="Arial"/>
+                <w:color w:val="222222"/>
+                <w:sz w:val="21"/>
+                <w:szCs w:val="21"/>
+              </w:rPr>
+              <w:t xml:space="preserve"> </w:t>
+            </w:r>
+          </w:p>
+        </w:tc>
+      </w:tr>
+      <w:tr>
+        <w:trPr>
+          <w:trHeight w:val="765"/>
+        </w:trPr>
+        <w:tc>
+          <w:tcPr>
+            <w:tcW w:w="0" w:type="auto"/>
+            <w:tcBorders>
+              <w:top w:val="single" w:sz="6" w:space="0" w:color="AAAAAA"/>
+              <w:left w:val="single" w:sz="6" w:space="0" w:color="AAAAAA"/>
+              <w:bottom w:val="single" w:sz="6" w:space="0" w:color="AAAAAA"/>
+              <w:right w:val="single" w:sz="6" w:space="0" w:color="AAAAAA"/>
+            </w:tcBorders>
+            <w:shd w:val="clear" w:color="auto" w:fill="F2F2F2"/>
+            <w:tcMar>
+              <w:top w:w="48" w:type="dxa"/>
+              <w:left w:w="48" w:type="dxa"/>
+              <w:bottom w:w="48" w:type="dxa"/>
+              <w:right w:w="48" w:type="dxa"/>
+            </w:tcMar>
+            <w:vAlign w:val="center"/>
+            <w:hideMark/>
+          </w:tcPr>
+          <w:p>
+            <w:pPr>
+              <w:spacing w:before="240" w:after="240"/>
+              <w:jc w:val="center"/>
+              <w:rPr>
+                <w:rFonts w:ascii="Arial" w:hAnsi="Arial" w:cs="Arial"/>
+                <w:b/>
+                <w:bCs/>
+                <w:color w:val="222222"/>
+                <w:sz w:val="21"/>
+                <w:szCs w:val="21"/>
+              </w:rPr>
+            </w:pPr>
+            <w:r>
+              <w:rPr>
+                <w:rFonts w:ascii="Arial" w:hAnsi="Arial" w:cs="Arial"/>
+                <w:b/>
+                <w:bCs/>
+                <w:color w:val="222222"/>
+                <w:sz w:val="21"/>
+                <w:szCs w:val="21"/>
+              </w:rPr>
+              <w:t>SDL_WINDOW_RESIZABLE</w:t>
+            </w:r>
+          </w:p>
+        </w:tc>
+        <w:tc>
+          <w:tcPr>
+            <w:tcW w:w="0" w:type="auto"/>
+            <w:tcBorders>
+              <w:top w:val="single" w:sz="6" w:space="0" w:color="AAAAAA"/>
+              <w:left w:val="single" w:sz="6" w:space="0" w:color="AAAAAA"/>
+              <w:bottom w:val="single" w:sz="6" w:space="0" w:color="AAAAAA"/>
+              <w:right w:val="single" w:sz="6" w:space="0" w:color="AAAAAA"/>
+            </w:tcBorders>
+            <w:shd w:val="clear" w:color="auto" w:fill="F9F9F9"/>
+            <w:tcMar>
+              <w:top w:w="48" w:type="dxa"/>
+              <w:left w:w="48" w:type="dxa"/>
+              <w:bottom w:w="48" w:type="dxa"/>
+              <w:right w:w="48" w:type="dxa"/>
+            </w:tcMar>
+            <w:vAlign w:val="center"/>
+            <w:hideMark/>
+          </w:tcPr>
+          <w:p>
+            <w:pPr>
+              <w:spacing w:before="240" w:after="240"/>
+              <w:rPr>
+                <w:rFonts w:ascii="Arial" w:hAnsi="Arial" w:cs="Arial"/>
+                <w:color w:val="222222"/>
+                <w:sz w:val="21"/>
+                <w:szCs w:val="21"/>
+              </w:rPr>
+            </w:pPr>
+            <w:r>
+              <w:rPr>
+                <w:rFonts w:ascii="Arial" w:hAnsi="Arial" w:cs="Arial"/>
+                <w:color w:val="222222"/>
+                <w:sz w:val="21"/>
+                <w:szCs w:val="21"/>
+              </w:rPr>
+              <w:t>Fenêtre redimensionnable.</w:t>
+            </w:r>
+          </w:p>
+        </w:tc>
+      </w:tr>
+      <w:tr>
+        <w:trPr>
+          <w:trHeight w:val="765"/>
+        </w:trPr>
+        <w:tc>
+          <w:tcPr>
+            <w:tcW w:w="0" w:type="auto"/>
+            <w:tcBorders>
+              <w:top w:val="single" w:sz="6" w:space="0" w:color="AAAAAA"/>
+              <w:left w:val="single" w:sz="6" w:space="0" w:color="AAAAAA"/>
+              <w:bottom w:val="single" w:sz="6" w:space="0" w:color="AAAAAA"/>
+              <w:right w:val="single" w:sz="6" w:space="0" w:color="AAAAAA"/>
+            </w:tcBorders>
+            <w:shd w:val="clear" w:color="auto" w:fill="F2F2F2"/>
+            <w:tcMar>
+              <w:top w:w="48" w:type="dxa"/>
+              <w:left w:w="48" w:type="dxa"/>
+              <w:bottom w:w="48" w:type="dxa"/>
+              <w:right w:w="48" w:type="dxa"/>
+            </w:tcMar>
+            <w:vAlign w:val="center"/>
+            <w:hideMark/>
+          </w:tcPr>
+          <w:p>
+            <w:pPr>
+              <w:spacing w:before="240" w:after="240"/>
+              <w:jc w:val="center"/>
+              <w:rPr>
+                <w:rFonts w:ascii="Arial" w:hAnsi="Arial" w:cs="Arial"/>
+                <w:b/>
+                <w:bCs/>
+                <w:color w:val="222222"/>
+                <w:sz w:val="21"/>
+                <w:szCs w:val="21"/>
+              </w:rPr>
+            </w:pPr>
+            <w:r>
+              <w:rPr>
+                <w:rFonts w:ascii="Arial" w:hAnsi="Arial" w:cs="Arial"/>
+                <w:b/>
+                <w:bCs/>
+                <w:color w:val="222222"/>
+                <w:sz w:val="21"/>
+                <w:szCs w:val="21"/>
+              </w:rPr>
+              <w:t>SDL_WINDOW_MINIMIZED</w:t>
+            </w:r>
+          </w:p>
+        </w:tc>
+        <w:tc>
+          <w:tcPr>
+            <w:tcW w:w="0" w:type="auto"/>
+            <w:tcBorders>
+              <w:top w:val="single" w:sz="6" w:space="0" w:color="AAAAAA"/>
+              <w:left w:val="single" w:sz="6" w:space="0" w:color="AAAAAA"/>
+              <w:bottom w:val="single" w:sz="6" w:space="0" w:color="AAAAAA"/>
+              <w:right w:val="single" w:sz="6" w:space="0" w:color="AAAAAA"/>
+            </w:tcBorders>
+            <w:shd w:val="clear" w:color="auto" w:fill="F9F9F9"/>
+            <w:tcMar>
+              <w:top w:w="48" w:type="dxa"/>
+              <w:left w:w="48" w:type="dxa"/>
+              <w:bottom w:w="48" w:type="dxa"/>
+              <w:right w:w="48" w:type="dxa"/>
+            </w:tcMar>
+            <w:vAlign w:val="center"/>
+            <w:hideMark/>
+          </w:tcPr>
+          <w:p>
+            <w:pPr>
+              <w:spacing w:before="240" w:after="240"/>
+              <w:rPr>
+                <w:rFonts w:ascii="Arial" w:hAnsi="Arial" w:cs="Arial"/>
+                <w:color w:val="222222"/>
+                <w:sz w:val="21"/>
+                <w:szCs w:val="21"/>
+              </w:rPr>
+            </w:pPr>
+            <w:r>
+              <w:rPr>
+                <w:rFonts w:ascii="Arial" w:hAnsi="Arial" w:cs="Arial"/>
+                <w:color w:val="222222"/>
+                <w:sz w:val="21"/>
+                <w:szCs w:val="21"/>
+              </w:rPr>
+              <w:t>Fenêtre réduite.</w:t>
+            </w:r>
+          </w:p>
+        </w:tc>
+      </w:tr>
+      <w:tr>
+        <w:trPr>
+          <w:trHeight w:val="765"/>
+        </w:trPr>
+        <w:tc>
+          <w:tcPr>
+            <w:tcW w:w="0" w:type="auto"/>
+            <w:tcBorders>
+              <w:top w:val="single" w:sz="6" w:space="0" w:color="AAAAAA"/>
+              <w:left w:val="single" w:sz="6" w:space="0" w:color="AAAAAA"/>
+              <w:bottom w:val="single" w:sz="6" w:space="0" w:color="AAAAAA"/>
+              <w:right w:val="single" w:sz="6" w:space="0" w:color="AAAAAA"/>
+            </w:tcBorders>
+            <w:shd w:val="clear" w:color="auto" w:fill="F2F2F2"/>
+            <w:tcMar>
+              <w:top w:w="48" w:type="dxa"/>
+              <w:left w:w="48" w:type="dxa"/>
+              <w:bottom w:w="48" w:type="dxa"/>
+              <w:right w:w="48" w:type="dxa"/>
+            </w:tcMar>
+            <w:vAlign w:val="center"/>
+            <w:hideMark/>
+          </w:tcPr>
+          <w:p>
+            <w:pPr>
+              <w:spacing w:before="240" w:after="240"/>
+              <w:jc w:val="center"/>
+              <w:rPr>
+                <w:rFonts w:ascii="Arial" w:hAnsi="Arial" w:cs="Arial"/>
+                <w:b/>
+                <w:bCs/>
+                <w:color w:val="222222"/>
+                <w:sz w:val="21"/>
+                <w:szCs w:val="21"/>
+              </w:rPr>
+            </w:pPr>
+            <w:r>
+              <w:rPr>
+                <w:rFonts w:ascii="Arial" w:hAnsi="Arial" w:cs="Arial"/>
+                <w:b/>
+                <w:bCs/>
+                <w:color w:val="222222"/>
+                <w:sz w:val="21"/>
+                <w:szCs w:val="21"/>
+              </w:rPr>
+              <w:t>SDL_WINDOW_MAXIMIZED</w:t>
+            </w:r>
+          </w:p>
+        </w:tc>
+        <w:tc>
+          <w:tcPr>
+            <w:tcW w:w="0" w:type="auto"/>
+            <w:tcBorders>
+              <w:top w:val="single" w:sz="6" w:space="0" w:color="AAAAAA"/>
+              <w:left w:val="single" w:sz="6" w:space="0" w:color="AAAAAA"/>
+              <w:bottom w:val="single" w:sz="6" w:space="0" w:color="AAAAAA"/>
+              <w:right w:val="single" w:sz="6" w:space="0" w:color="AAAAAA"/>
+            </w:tcBorders>
+            <w:shd w:val="clear" w:color="auto" w:fill="F9F9F9"/>
+            <w:tcMar>
+              <w:top w:w="48" w:type="dxa"/>
+              <w:left w:w="48" w:type="dxa"/>
+              <w:bottom w:w="48" w:type="dxa"/>
+              <w:right w:w="48" w:type="dxa"/>
+            </w:tcMar>
+            <w:vAlign w:val="center"/>
+            <w:hideMark/>
+          </w:tcPr>
+          <w:p>
+            <w:pPr>
+              <w:spacing w:before="240" w:after="240"/>
+              <w:rPr>
+                <w:rFonts w:ascii="Arial" w:hAnsi="Arial" w:cs="Arial"/>
+                <w:color w:val="222222"/>
+                <w:sz w:val="21"/>
+                <w:szCs w:val="21"/>
+              </w:rPr>
+            </w:pPr>
+            <w:r>
+              <w:rPr>
+                <w:rFonts w:ascii="Arial" w:hAnsi="Arial" w:cs="Arial"/>
+                <w:color w:val="222222"/>
+                <w:sz w:val="21"/>
+                <w:szCs w:val="21"/>
+              </w:rPr>
+              <w:t>Fenêtre maximisée.</w:t>
+            </w:r>
+          </w:p>
+        </w:tc>
+      </w:tr>
+    </w:tbl>
+    <w:p>
+      <w:pPr>
+        <w:rPr>
+          <w:lang w:val="en-US"/>
+        </w:rPr>
+      </w:pPr>
       <w:bookmarkStart w:id="0" w:name="_GoBack"/>
       <w:bookmarkEnd w:id="0"/>
     </w:p>
@@ -1601,6 +2374,19 @@
       <w:shd w:val="clear" w:color="auto" w:fill="E1DFDD"/>
     </w:rPr>
   </w:style>
+  <w:style w:type="paragraph" w:customStyle="1" w:styleId="line862">
+    <w:name w:val="line862"/>
+    <w:basedOn w:val="Normal"/>
+    <w:rsid w:val="00DF5B3E"/>
+    <w:pPr>
+      <w:spacing w:before="100" w:beforeAutospacing="1" w:after="100" w:afterAutospacing="1" w:line="240" w:lineRule="auto"/>
+    </w:pPr>
+    <w:rPr>
+      <w:rFonts w:ascii="Times New Roman" w:eastAsia="Times New Roman" w:hAnsi="Times New Roman" w:cs="Times New Roman"/>
+      <w:sz w:val="24"/>
+      <w:szCs w:val="24"/>
+    </w:rPr>
+  </w:style>
 </w:styles>
 </file>
 

</xml_diff>

<commit_message>
Question 9) Gérer le rendu.
</commit_message>
<xml_diff>
--- a/Réponse.docx
+++ b/Réponse.docx
@@ -396,6 +396,9 @@
       <w:r>
         <w:t xml:space="preserve"> en C</w:t>
       </w:r>
+      <w:r>
+        <w:t>.</w:t>
+      </w:r>
     </w:p>
     <w:p>
       <w:pPr>
@@ -427,29 +430,65 @@
       </w:r>
       <w:r>
         <w:br/>
-        <w:t>-elle permet en plus de tout ce que faisait la SDL1, d’afficher de la 3D</w:t>
-      </w:r>
-      <w:r>
-        <w:br/>
-        <w:t>-elle ajoute du support pour OpenGL 3, permet à présent d’avoir plusieurs fenêtres, moniteurs et périphériques audio.</w:t>
-      </w:r>
-      <w:r>
-        <w:br/>
-        <w:t>-elle ajoute un support pour Android et iOS</w:t>
+        <w:t>-</w:t>
+      </w:r>
+      <w:r>
+        <w:t>E</w:t>
+      </w:r>
+      <w:r>
+        <w:t>lle permet en plus de tout ce que faisait la SDL1, d’afficher de la 3D</w:t>
+      </w:r>
+      <w:r>
+        <w:t>.</w:t>
       </w:r>
       <w:r>
         <w:br/>
         <w:t>-</w:t>
       </w:r>
       <w:r>
-        <w:t>elle permet un meilleur support pour les inputs : manette, clavier, tactile</w:t>
+        <w:t>E</w:t>
+      </w:r>
+      <w:r>
+        <w:t>lle ajoute du support pour OpenGL 3, permet à présent d’avoir plusieurs fenêtres, moniteurs et périphériques audio</w:t>
+      </w:r>
+      <w:r>
+        <w:t>.</w:t>
+      </w:r>
+      <w:r>
+        <w:br/>
+        <w:t>-</w:t>
+      </w:r>
+      <w:r>
+        <w:t>E</w:t>
+      </w:r>
+      <w:r>
+        <w:t>lle ajoute un support pour Android et iOS</w:t>
+      </w:r>
+      <w:r>
+        <w:t>.</w:t>
+      </w:r>
+      <w:r>
+        <w:br/>
+        <w:t>-</w:t>
+      </w:r>
+      <w:r>
+        <w:t>E</w:t>
+      </w:r>
+      <w:r>
+        <w:t>lle permet un meilleur support pour les inputs : manette, clavier, tactile</w:t>
       </w:r>
       <w:r>
         <w:t>, …</w:t>
       </w:r>
       <w:r>
         <w:br/>
-        <w:t xml:space="preserve">-elle passe sous licence </w:t>
+        <w:t>-</w:t>
+      </w:r>
+      <w:r>
+        <w:t>E</w:t>
+      </w:r>
+      <w:r>
+        <w:t xml:space="preserve">lle passe sous licence </w:t>
       </w:r>
       <w:proofErr w:type="spellStart"/>
       <w:r>
@@ -609,15 +648,13 @@
         <w:ind w:left="360"/>
       </w:pPr>
       <w:r>
-        <w:t xml:space="preserve">Pour l’exemple </w:t>
-      </w:r>
-      <w:proofErr w:type="gramStart"/>
-      <w:r>
-        <w:t>voir</w:t>
-      </w:r>
-      <w:proofErr w:type="gramEnd"/>
-      <w:r>
-        <w:t xml:space="preserve"> le code</w:t>
+        <w:t>Pour l’exemple</w:t>
+      </w:r>
+      <w:r>
+        <w:t xml:space="preserve">, </w:t>
+      </w:r>
+      <w:r>
+        <w:t>voir le code</w:t>
       </w:r>
       <w:r>
         <w:t xml:space="preserve"> du programme</w:t>
@@ -662,11 +699,9 @@
       <w:r>
         <w:t xml:space="preserve">) qu’on </w:t>
       </w:r>
-      <w:proofErr w:type="spellStart"/>
-      <w:r>
-        <w:t>attribut</w:t>
-      </w:r>
-      <w:proofErr w:type="spellEnd"/>
+      <w:r>
+        <w:t>attribue</w:t>
+      </w:r>
       <w:r>
         <w:t xml:space="preserve"> à notre pointeur de type </w:t>
       </w:r>
@@ -769,763 +804,2799 @@
         <w:t>Les primitives associées à la fenêtre SDL2 sont :</w:t>
       </w:r>
     </w:p>
-    <w:tbl>
-      <w:tblPr>
-        <w:tblW w:w="9678" w:type="dxa"/>
-        <w:tblBorders>
-          <w:top w:val="single" w:sz="6" w:space="0" w:color="AAAAAA"/>
-          <w:left w:val="single" w:sz="6" w:space="0" w:color="AAAAAA"/>
-          <w:bottom w:val="single" w:sz="6" w:space="0" w:color="AAAAAA"/>
-          <w:right w:val="single" w:sz="6" w:space="0" w:color="AAAAAA"/>
-        </w:tblBorders>
-        <w:shd w:val="clear" w:color="auto" w:fill="F9F9F9"/>
-        <w:tblCellMar>
-          <w:top w:w="15" w:type="dxa"/>
-          <w:left w:w="15" w:type="dxa"/>
-          <w:bottom w:w="15" w:type="dxa"/>
-          <w:right w:w="15" w:type="dxa"/>
-        </w:tblCellMar>
-        <w:tblLook w:val="04A0" w:firstRow="1" w:lastRow="0" w:firstColumn="1" w:lastColumn="0" w:noHBand="0" w:noVBand="1"/>
-      </w:tblPr>
-      <w:tblGrid>
-        <w:gridCol w:w="4215"/>
-        <w:gridCol w:w="5463"/>
-      </w:tblGrid>
-      <w:tr>
-        <w:trPr>
-          <w:trHeight w:val="1295"/>
-        </w:trPr>
-        <w:tc>
-          <w:tcPr>
-            <w:tcW w:w="0" w:type="auto"/>
-            <w:tcBorders>
-              <w:top w:val="single" w:sz="6" w:space="0" w:color="AAAAAA"/>
-              <w:left w:val="single" w:sz="6" w:space="0" w:color="AAAAAA"/>
-              <w:bottom w:val="single" w:sz="6" w:space="0" w:color="AAAAAA"/>
-              <w:right w:val="single" w:sz="6" w:space="0" w:color="AAAAAA"/>
-            </w:tcBorders>
-            <w:shd w:val="clear" w:color="auto" w:fill="F2F2F2"/>
-            <w:tcMar>
-              <w:top w:w="48" w:type="dxa"/>
-              <w:left w:w="48" w:type="dxa"/>
-              <w:bottom w:w="48" w:type="dxa"/>
-              <w:right w:w="48" w:type="dxa"/>
-            </w:tcMar>
-            <w:vAlign w:val="center"/>
-            <w:hideMark/>
-          </w:tcPr>
-          <w:p>
-            <w:pPr>
-              <w:spacing w:before="240" w:after="240"/>
-              <w:jc w:val="center"/>
-              <w:rPr>
-                <w:rFonts w:ascii="Arial" w:hAnsi="Arial" w:cs="Arial"/>
-                <w:b/>
-                <w:bCs/>
-                <w:color w:val="222222"/>
-                <w:sz w:val="21"/>
-                <w:szCs w:val="21"/>
-              </w:rPr>
-            </w:pPr>
-            <w:r>
-              <w:rPr>
-                <w:rFonts w:ascii="Arial" w:hAnsi="Arial" w:cs="Arial"/>
-                <w:b/>
-                <w:bCs/>
-                <w:color w:val="222222"/>
-                <w:sz w:val="21"/>
-                <w:szCs w:val="21"/>
-              </w:rPr>
-              <w:t>SDL_WINDOW_FULLSCREEN</w:t>
-            </w:r>
-          </w:p>
-        </w:tc>
-        <w:tc>
-          <w:tcPr>
-            <w:tcW w:w="0" w:type="auto"/>
-            <w:tcBorders>
-              <w:top w:val="single" w:sz="6" w:space="0" w:color="AAAAAA"/>
-              <w:left w:val="single" w:sz="6" w:space="0" w:color="AAAAAA"/>
-              <w:bottom w:val="single" w:sz="6" w:space="0" w:color="AAAAAA"/>
-              <w:right w:val="single" w:sz="6" w:space="0" w:color="AAAAAA"/>
-            </w:tcBorders>
-            <w:shd w:val="clear" w:color="auto" w:fill="F9F9F9"/>
-            <w:tcMar>
-              <w:top w:w="48" w:type="dxa"/>
-              <w:left w:w="48" w:type="dxa"/>
-              <w:bottom w:w="48" w:type="dxa"/>
-              <w:right w:w="48" w:type="dxa"/>
-            </w:tcMar>
-            <w:vAlign w:val="center"/>
-            <w:hideMark/>
-          </w:tcPr>
-          <w:p>
-            <w:pPr>
-              <w:spacing w:before="240" w:after="240"/>
-              <w:rPr>
-                <w:rFonts w:ascii="Arial" w:hAnsi="Arial" w:cs="Arial"/>
-                <w:color w:val="222222"/>
-                <w:sz w:val="21"/>
-                <w:szCs w:val="21"/>
-              </w:rPr>
-            </w:pPr>
-            <w:r>
-              <w:rPr>
-                <w:rFonts w:ascii="Arial" w:hAnsi="Arial" w:cs="Arial"/>
-                <w:color w:val="222222"/>
-                <w:sz w:val="21"/>
-                <w:szCs w:val="21"/>
-              </w:rPr>
-              <w:t>Fenêtre en plein écran (perte de qualité : c'est en fait un zoom de la fenêtre de résolution h * w que vous avez entrée).</w:t>
-            </w:r>
-          </w:p>
-        </w:tc>
-      </w:tr>
-      <w:tr>
-        <w:trPr>
-          <w:trHeight w:val="1036"/>
-        </w:trPr>
-        <w:tc>
-          <w:tcPr>
-            <w:tcW w:w="0" w:type="auto"/>
-            <w:tcBorders>
-              <w:top w:val="single" w:sz="6" w:space="0" w:color="AAAAAA"/>
-              <w:left w:val="single" w:sz="6" w:space="0" w:color="AAAAAA"/>
-              <w:bottom w:val="single" w:sz="6" w:space="0" w:color="AAAAAA"/>
-              <w:right w:val="single" w:sz="6" w:space="0" w:color="AAAAAA"/>
-            </w:tcBorders>
-            <w:shd w:val="clear" w:color="auto" w:fill="F2F2F2"/>
-            <w:tcMar>
-              <w:top w:w="48" w:type="dxa"/>
-              <w:left w:w="48" w:type="dxa"/>
-              <w:bottom w:w="48" w:type="dxa"/>
-              <w:right w:w="48" w:type="dxa"/>
-            </w:tcMar>
-            <w:vAlign w:val="center"/>
-            <w:hideMark/>
-          </w:tcPr>
-          <w:p>
-            <w:pPr>
-              <w:spacing w:before="240" w:after="240"/>
-              <w:jc w:val="center"/>
-              <w:rPr>
-                <w:rFonts w:ascii="Arial" w:hAnsi="Arial" w:cs="Arial"/>
-                <w:b/>
-                <w:bCs/>
-                <w:color w:val="222222"/>
-                <w:sz w:val="21"/>
-                <w:szCs w:val="21"/>
-              </w:rPr>
-            </w:pPr>
-            <w:r>
-              <w:rPr>
-                <w:rFonts w:ascii="Arial" w:hAnsi="Arial" w:cs="Arial"/>
-                <w:b/>
-                <w:bCs/>
-                <w:color w:val="222222"/>
-                <w:sz w:val="21"/>
-                <w:szCs w:val="21"/>
-              </w:rPr>
-              <w:t>SDL_WINDOW_FULLSCREEN_DESKTOP</w:t>
-            </w:r>
-          </w:p>
-        </w:tc>
-        <w:tc>
-          <w:tcPr>
-            <w:tcW w:w="0" w:type="auto"/>
-            <w:tcBorders>
-              <w:top w:val="single" w:sz="6" w:space="0" w:color="AAAAAA"/>
-              <w:left w:val="single" w:sz="6" w:space="0" w:color="AAAAAA"/>
-              <w:bottom w:val="single" w:sz="6" w:space="0" w:color="AAAAAA"/>
-              <w:right w:val="single" w:sz="6" w:space="0" w:color="AAAAAA"/>
-            </w:tcBorders>
-            <w:shd w:val="clear" w:color="auto" w:fill="F9F9F9"/>
-            <w:tcMar>
-              <w:top w:w="48" w:type="dxa"/>
-              <w:left w:w="48" w:type="dxa"/>
-              <w:bottom w:w="48" w:type="dxa"/>
-              <w:right w:w="48" w:type="dxa"/>
-            </w:tcMar>
-            <w:vAlign w:val="center"/>
-            <w:hideMark/>
-          </w:tcPr>
-          <w:p>
-            <w:pPr>
-              <w:spacing w:before="240" w:after="240"/>
-              <w:rPr>
-                <w:rFonts w:ascii="Arial" w:hAnsi="Arial" w:cs="Arial"/>
-                <w:color w:val="222222"/>
-                <w:sz w:val="21"/>
-                <w:szCs w:val="21"/>
-              </w:rPr>
-            </w:pPr>
-            <w:r>
-              <w:rPr>
-                <w:rFonts w:ascii="Arial" w:hAnsi="Arial" w:cs="Arial"/>
-                <w:color w:val="222222"/>
-                <w:sz w:val="21"/>
-                <w:szCs w:val="21"/>
-              </w:rPr>
-              <w:t>Fenêtre en plein écran avec la résolution du bureau.</w:t>
-            </w:r>
-          </w:p>
-        </w:tc>
-      </w:tr>
-      <w:tr>
-        <w:trPr>
-          <w:trHeight w:val="765"/>
-        </w:trPr>
-        <w:tc>
-          <w:tcPr>
-            <w:tcW w:w="0" w:type="auto"/>
-            <w:tcBorders>
-              <w:top w:val="single" w:sz="6" w:space="0" w:color="AAAAAA"/>
-              <w:left w:val="single" w:sz="6" w:space="0" w:color="AAAAAA"/>
-              <w:bottom w:val="single" w:sz="6" w:space="0" w:color="AAAAAA"/>
-              <w:right w:val="single" w:sz="6" w:space="0" w:color="AAAAAA"/>
-            </w:tcBorders>
-            <w:shd w:val="clear" w:color="auto" w:fill="F2F2F2"/>
-            <w:tcMar>
-              <w:top w:w="48" w:type="dxa"/>
-              <w:left w:w="48" w:type="dxa"/>
-              <w:bottom w:w="48" w:type="dxa"/>
-              <w:right w:w="48" w:type="dxa"/>
-            </w:tcMar>
-            <w:vAlign w:val="center"/>
-            <w:hideMark/>
-          </w:tcPr>
-          <w:p>
-            <w:pPr>
-              <w:spacing w:before="240" w:after="240"/>
-              <w:jc w:val="center"/>
-              <w:rPr>
-                <w:rFonts w:ascii="Arial" w:hAnsi="Arial" w:cs="Arial"/>
-                <w:b/>
-                <w:bCs/>
-                <w:color w:val="222222"/>
-                <w:sz w:val="21"/>
-                <w:szCs w:val="21"/>
-              </w:rPr>
-            </w:pPr>
-            <w:r>
-              <w:rPr>
-                <w:rFonts w:ascii="Arial" w:hAnsi="Arial" w:cs="Arial"/>
-                <w:b/>
-                <w:bCs/>
-                <w:color w:val="222222"/>
-                <w:sz w:val="21"/>
-                <w:szCs w:val="21"/>
-              </w:rPr>
-              <w:t>SDL_WINDOW_SHOWN</w:t>
-            </w:r>
-          </w:p>
-        </w:tc>
-        <w:tc>
-          <w:tcPr>
-            <w:tcW w:w="0" w:type="auto"/>
-            <w:tcBorders>
-              <w:top w:val="single" w:sz="6" w:space="0" w:color="AAAAAA"/>
-              <w:left w:val="single" w:sz="6" w:space="0" w:color="AAAAAA"/>
-              <w:bottom w:val="single" w:sz="6" w:space="0" w:color="AAAAAA"/>
-              <w:right w:val="single" w:sz="6" w:space="0" w:color="AAAAAA"/>
-            </w:tcBorders>
-            <w:shd w:val="clear" w:color="auto" w:fill="F9F9F9"/>
-            <w:tcMar>
-              <w:top w:w="48" w:type="dxa"/>
-              <w:left w:w="48" w:type="dxa"/>
-              <w:bottom w:w="48" w:type="dxa"/>
-              <w:right w:w="48" w:type="dxa"/>
-            </w:tcMar>
-            <w:vAlign w:val="center"/>
-            <w:hideMark/>
-          </w:tcPr>
-          <w:p>
-            <w:pPr>
-              <w:spacing w:before="240" w:after="240"/>
-              <w:rPr>
-                <w:rFonts w:ascii="Arial" w:hAnsi="Arial" w:cs="Arial"/>
-                <w:color w:val="222222"/>
-                <w:sz w:val="21"/>
-                <w:szCs w:val="21"/>
-              </w:rPr>
-            </w:pPr>
-            <w:r>
-              <w:rPr>
-                <w:rFonts w:ascii="Arial" w:hAnsi="Arial" w:cs="Arial"/>
-                <w:color w:val="222222"/>
-                <w:sz w:val="21"/>
-                <w:szCs w:val="21"/>
-              </w:rPr>
-              <w:t>La fenêtre est visible.</w:t>
-            </w:r>
-          </w:p>
-        </w:tc>
-      </w:tr>
-      <w:tr>
-        <w:trPr>
-          <w:trHeight w:val="765"/>
-        </w:trPr>
-        <w:tc>
-          <w:tcPr>
-            <w:tcW w:w="0" w:type="auto"/>
-            <w:tcBorders>
-              <w:top w:val="single" w:sz="6" w:space="0" w:color="AAAAAA"/>
-              <w:left w:val="single" w:sz="6" w:space="0" w:color="AAAAAA"/>
-              <w:bottom w:val="single" w:sz="6" w:space="0" w:color="AAAAAA"/>
-              <w:right w:val="single" w:sz="6" w:space="0" w:color="AAAAAA"/>
-            </w:tcBorders>
-            <w:shd w:val="clear" w:color="auto" w:fill="F2F2F2"/>
-            <w:tcMar>
-              <w:top w:w="48" w:type="dxa"/>
-              <w:left w:w="48" w:type="dxa"/>
-              <w:bottom w:w="48" w:type="dxa"/>
-              <w:right w:w="48" w:type="dxa"/>
-            </w:tcMar>
-            <w:vAlign w:val="center"/>
-            <w:hideMark/>
-          </w:tcPr>
-          <w:p>
-            <w:pPr>
-              <w:spacing w:before="240" w:after="240"/>
-              <w:jc w:val="center"/>
-              <w:rPr>
-                <w:rFonts w:ascii="Arial" w:hAnsi="Arial" w:cs="Arial"/>
-                <w:b/>
-                <w:bCs/>
-                <w:color w:val="222222"/>
-                <w:sz w:val="21"/>
-                <w:szCs w:val="21"/>
-              </w:rPr>
-            </w:pPr>
-            <w:r>
-              <w:rPr>
-                <w:rFonts w:ascii="Arial" w:hAnsi="Arial" w:cs="Arial"/>
-                <w:b/>
-                <w:bCs/>
-                <w:color w:val="222222"/>
-                <w:sz w:val="21"/>
-                <w:szCs w:val="21"/>
-              </w:rPr>
-              <w:t>SDL_WINDOW_HIDDEN</w:t>
-            </w:r>
-          </w:p>
-        </w:tc>
-        <w:tc>
-          <w:tcPr>
-            <w:tcW w:w="0" w:type="auto"/>
-            <w:tcBorders>
-              <w:top w:val="single" w:sz="6" w:space="0" w:color="AAAAAA"/>
-              <w:left w:val="single" w:sz="6" w:space="0" w:color="AAAAAA"/>
-              <w:bottom w:val="single" w:sz="6" w:space="0" w:color="AAAAAA"/>
-              <w:right w:val="single" w:sz="6" w:space="0" w:color="AAAAAA"/>
-            </w:tcBorders>
-            <w:shd w:val="clear" w:color="auto" w:fill="F9F9F9"/>
-            <w:tcMar>
-              <w:top w:w="48" w:type="dxa"/>
-              <w:left w:w="48" w:type="dxa"/>
-              <w:bottom w:w="48" w:type="dxa"/>
-              <w:right w:w="48" w:type="dxa"/>
-            </w:tcMar>
-            <w:vAlign w:val="center"/>
-            <w:hideMark/>
-          </w:tcPr>
-          <w:p>
-            <w:pPr>
-              <w:spacing w:before="240" w:after="240"/>
-              <w:rPr>
-                <w:rFonts w:ascii="Arial" w:hAnsi="Arial" w:cs="Arial"/>
-                <w:color w:val="222222"/>
-                <w:sz w:val="21"/>
-                <w:szCs w:val="21"/>
-              </w:rPr>
-            </w:pPr>
-            <w:r>
-              <w:rPr>
-                <w:rFonts w:ascii="Arial" w:hAnsi="Arial" w:cs="Arial"/>
-                <w:color w:val="222222"/>
-                <w:sz w:val="21"/>
-                <w:szCs w:val="21"/>
-              </w:rPr>
-              <w:t>La fenêtre n'est pas visible.</w:t>
-            </w:r>
-          </w:p>
-        </w:tc>
-      </w:tr>
-      <w:tr>
-        <w:trPr>
-          <w:trHeight w:val="765"/>
-        </w:trPr>
-        <w:tc>
-          <w:tcPr>
-            <w:tcW w:w="0" w:type="auto"/>
-            <w:tcBorders>
-              <w:top w:val="single" w:sz="6" w:space="0" w:color="AAAAAA"/>
-              <w:left w:val="single" w:sz="6" w:space="0" w:color="AAAAAA"/>
-              <w:bottom w:val="single" w:sz="6" w:space="0" w:color="AAAAAA"/>
-              <w:right w:val="single" w:sz="6" w:space="0" w:color="AAAAAA"/>
-            </w:tcBorders>
-            <w:shd w:val="clear" w:color="auto" w:fill="F2F2F2"/>
-            <w:tcMar>
-              <w:top w:w="48" w:type="dxa"/>
-              <w:left w:w="48" w:type="dxa"/>
-              <w:bottom w:w="48" w:type="dxa"/>
-              <w:right w:w="48" w:type="dxa"/>
-            </w:tcMar>
-            <w:vAlign w:val="center"/>
-            <w:hideMark/>
-          </w:tcPr>
-          <w:p>
-            <w:pPr>
-              <w:spacing w:before="240" w:after="240"/>
-              <w:jc w:val="center"/>
-              <w:rPr>
-                <w:rFonts w:ascii="Arial" w:hAnsi="Arial" w:cs="Arial"/>
-                <w:b/>
-                <w:bCs/>
-                <w:color w:val="222222"/>
-                <w:sz w:val="21"/>
-                <w:szCs w:val="21"/>
-              </w:rPr>
-            </w:pPr>
-            <w:r>
-              <w:rPr>
-                <w:rFonts w:ascii="Arial" w:hAnsi="Arial" w:cs="Arial"/>
-                <w:b/>
-                <w:bCs/>
-                <w:color w:val="222222"/>
-                <w:sz w:val="21"/>
-                <w:szCs w:val="21"/>
-              </w:rPr>
-              <w:t>SDL_WINDOW_BORDERLESS</w:t>
-            </w:r>
-          </w:p>
-        </w:tc>
-        <w:tc>
-          <w:tcPr>
-            <w:tcW w:w="0" w:type="auto"/>
-            <w:tcBorders>
-              <w:top w:val="single" w:sz="6" w:space="0" w:color="AAAAAA"/>
-              <w:left w:val="single" w:sz="6" w:space="0" w:color="AAAAAA"/>
-              <w:bottom w:val="single" w:sz="6" w:space="0" w:color="AAAAAA"/>
-              <w:right w:val="single" w:sz="6" w:space="0" w:color="AAAAAA"/>
-            </w:tcBorders>
-            <w:shd w:val="clear" w:color="auto" w:fill="F9F9F9"/>
-            <w:tcMar>
-              <w:top w:w="48" w:type="dxa"/>
-              <w:left w:w="48" w:type="dxa"/>
-              <w:bottom w:w="48" w:type="dxa"/>
-              <w:right w:w="48" w:type="dxa"/>
-            </w:tcMar>
-            <w:vAlign w:val="center"/>
-            <w:hideMark/>
-          </w:tcPr>
-          <w:p>
-            <w:pPr>
-              <w:spacing w:before="240" w:after="240"/>
-              <w:rPr>
-                <w:rFonts w:ascii="Arial" w:hAnsi="Arial" w:cs="Arial"/>
-                <w:color w:val="222222"/>
-                <w:sz w:val="21"/>
-                <w:szCs w:val="21"/>
-              </w:rPr>
-            </w:pPr>
-            <w:r>
-              <w:rPr>
-                <w:rFonts w:ascii="Arial" w:hAnsi="Arial" w:cs="Arial"/>
-                <w:color w:val="222222"/>
-                <w:sz w:val="21"/>
-                <w:szCs w:val="21"/>
-              </w:rPr>
-              <w:t>Fenêtre sans bordures</w:t>
-            </w:r>
-            <w:r>
-              <w:rPr>
-                <w:rFonts w:ascii="Arial" w:hAnsi="Arial" w:cs="Arial"/>
-                <w:color w:val="222222"/>
-                <w:sz w:val="21"/>
-                <w:szCs w:val="21"/>
-              </w:rPr>
-              <w:t xml:space="preserve"> </w:t>
-            </w:r>
-          </w:p>
-        </w:tc>
-      </w:tr>
-      <w:tr>
-        <w:trPr>
-          <w:trHeight w:val="765"/>
-        </w:trPr>
-        <w:tc>
-          <w:tcPr>
-            <w:tcW w:w="0" w:type="auto"/>
-            <w:tcBorders>
-              <w:top w:val="single" w:sz="6" w:space="0" w:color="AAAAAA"/>
-              <w:left w:val="single" w:sz="6" w:space="0" w:color="AAAAAA"/>
-              <w:bottom w:val="single" w:sz="6" w:space="0" w:color="AAAAAA"/>
-              <w:right w:val="single" w:sz="6" w:space="0" w:color="AAAAAA"/>
-            </w:tcBorders>
-            <w:shd w:val="clear" w:color="auto" w:fill="F2F2F2"/>
-            <w:tcMar>
-              <w:top w:w="48" w:type="dxa"/>
-              <w:left w:w="48" w:type="dxa"/>
-              <w:bottom w:w="48" w:type="dxa"/>
-              <w:right w:w="48" w:type="dxa"/>
-            </w:tcMar>
-            <w:vAlign w:val="center"/>
-            <w:hideMark/>
-          </w:tcPr>
-          <w:p>
-            <w:pPr>
-              <w:spacing w:before="240" w:after="240"/>
-              <w:jc w:val="center"/>
-              <w:rPr>
-                <w:rFonts w:ascii="Arial" w:hAnsi="Arial" w:cs="Arial"/>
-                <w:b/>
-                <w:bCs/>
-                <w:color w:val="222222"/>
-                <w:sz w:val="21"/>
-                <w:szCs w:val="21"/>
-              </w:rPr>
-            </w:pPr>
-            <w:r>
-              <w:rPr>
-                <w:rFonts w:ascii="Arial" w:hAnsi="Arial" w:cs="Arial"/>
-                <w:b/>
-                <w:bCs/>
-                <w:color w:val="222222"/>
-                <w:sz w:val="21"/>
-                <w:szCs w:val="21"/>
-              </w:rPr>
-              <w:t>SDL_WINDOW_RESIZABLE</w:t>
-            </w:r>
-          </w:p>
-        </w:tc>
-        <w:tc>
-          <w:tcPr>
-            <w:tcW w:w="0" w:type="auto"/>
-            <w:tcBorders>
-              <w:top w:val="single" w:sz="6" w:space="0" w:color="AAAAAA"/>
-              <w:left w:val="single" w:sz="6" w:space="0" w:color="AAAAAA"/>
-              <w:bottom w:val="single" w:sz="6" w:space="0" w:color="AAAAAA"/>
-              <w:right w:val="single" w:sz="6" w:space="0" w:color="AAAAAA"/>
-            </w:tcBorders>
-            <w:shd w:val="clear" w:color="auto" w:fill="F9F9F9"/>
-            <w:tcMar>
-              <w:top w:w="48" w:type="dxa"/>
-              <w:left w:w="48" w:type="dxa"/>
-              <w:bottom w:w="48" w:type="dxa"/>
-              <w:right w:w="48" w:type="dxa"/>
-            </w:tcMar>
-            <w:vAlign w:val="center"/>
-            <w:hideMark/>
-          </w:tcPr>
-          <w:p>
-            <w:pPr>
-              <w:spacing w:before="240" w:after="240"/>
-              <w:rPr>
-                <w:rFonts w:ascii="Arial" w:hAnsi="Arial" w:cs="Arial"/>
-                <w:color w:val="222222"/>
-                <w:sz w:val="21"/>
-                <w:szCs w:val="21"/>
-              </w:rPr>
-            </w:pPr>
-            <w:r>
-              <w:rPr>
-                <w:rFonts w:ascii="Arial" w:hAnsi="Arial" w:cs="Arial"/>
-                <w:color w:val="222222"/>
-                <w:sz w:val="21"/>
-                <w:szCs w:val="21"/>
-              </w:rPr>
-              <w:t>Fenêtre redimensionnable.</w:t>
-            </w:r>
-          </w:p>
-        </w:tc>
-      </w:tr>
-      <w:tr>
-        <w:trPr>
-          <w:trHeight w:val="765"/>
-        </w:trPr>
-        <w:tc>
-          <w:tcPr>
-            <w:tcW w:w="0" w:type="auto"/>
-            <w:tcBorders>
-              <w:top w:val="single" w:sz="6" w:space="0" w:color="AAAAAA"/>
-              <w:left w:val="single" w:sz="6" w:space="0" w:color="AAAAAA"/>
-              <w:bottom w:val="single" w:sz="6" w:space="0" w:color="AAAAAA"/>
-              <w:right w:val="single" w:sz="6" w:space="0" w:color="AAAAAA"/>
-            </w:tcBorders>
-            <w:shd w:val="clear" w:color="auto" w:fill="F2F2F2"/>
-            <w:tcMar>
-              <w:top w:w="48" w:type="dxa"/>
-              <w:left w:w="48" w:type="dxa"/>
-              <w:bottom w:w="48" w:type="dxa"/>
-              <w:right w:w="48" w:type="dxa"/>
-            </w:tcMar>
-            <w:vAlign w:val="center"/>
-            <w:hideMark/>
-          </w:tcPr>
-          <w:p>
-            <w:pPr>
-              <w:spacing w:before="240" w:after="240"/>
-              <w:jc w:val="center"/>
-              <w:rPr>
-                <w:rFonts w:ascii="Arial" w:hAnsi="Arial" w:cs="Arial"/>
-                <w:b/>
-                <w:bCs/>
-                <w:color w:val="222222"/>
-                <w:sz w:val="21"/>
-                <w:szCs w:val="21"/>
-              </w:rPr>
-            </w:pPr>
-            <w:r>
-              <w:rPr>
-                <w:rFonts w:ascii="Arial" w:hAnsi="Arial" w:cs="Arial"/>
-                <w:b/>
-                <w:bCs/>
-                <w:color w:val="222222"/>
-                <w:sz w:val="21"/>
-                <w:szCs w:val="21"/>
-              </w:rPr>
-              <w:t>SDL_WINDOW_MINIMIZED</w:t>
-            </w:r>
-          </w:p>
-        </w:tc>
-        <w:tc>
-          <w:tcPr>
-            <w:tcW w:w="0" w:type="auto"/>
-            <w:tcBorders>
-              <w:top w:val="single" w:sz="6" w:space="0" w:color="AAAAAA"/>
-              <w:left w:val="single" w:sz="6" w:space="0" w:color="AAAAAA"/>
-              <w:bottom w:val="single" w:sz="6" w:space="0" w:color="AAAAAA"/>
-              <w:right w:val="single" w:sz="6" w:space="0" w:color="AAAAAA"/>
-            </w:tcBorders>
-            <w:shd w:val="clear" w:color="auto" w:fill="F9F9F9"/>
-            <w:tcMar>
-              <w:top w:w="48" w:type="dxa"/>
-              <w:left w:w="48" w:type="dxa"/>
-              <w:bottom w:w="48" w:type="dxa"/>
-              <w:right w:w="48" w:type="dxa"/>
-            </w:tcMar>
-            <w:vAlign w:val="center"/>
-            <w:hideMark/>
-          </w:tcPr>
-          <w:p>
-            <w:pPr>
-              <w:spacing w:before="240" w:after="240"/>
-              <w:rPr>
-                <w:rFonts w:ascii="Arial" w:hAnsi="Arial" w:cs="Arial"/>
-                <w:color w:val="222222"/>
-                <w:sz w:val="21"/>
-                <w:szCs w:val="21"/>
-              </w:rPr>
-            </w:pPr>
-            <w:r>
-              <w:rPr>
-                <w:rFonts w:ascii="Arial" w:hAnsi="Arial" w:cs="Arial"/>
-                <w:color w:val="222222"/>
-                <w:sz w:val="21"/>
-                <w:szCs w:val="21"/>
-              </w:rPr>
-              <w:t>Fenêtre réduite.</w:t>
-            </w:r>
-          </w:p>
-        </w:tc>
-      </w:tr>
-      <w:tr>
-        <w:trPr>
-          <w:trHeight w:val="765"/>
-        </w:trPr>
-        <w:tc>
-          <w:tcPr>
-            <w:tcW w:w="0" w:type="auto"/>
-            <w:tcBorders>
-              <w:top w:val="single" w:sz="6" w:space="0" w:color="AAAAAA"/>
-              <w:left w:val="single" w:sz="6" w:space="0" w:color="AAAAAA"/>
-              <w:bottom w:val="single" w:sz="6" w:space="0" w:color="AAAAAA"/>
-              <w:right w:val="single" w:sz="6" w:space="0" w:color="AAAAAA"/>
-            </w:tcBorders>
-            <w:shd w:val="clear" w:color="auto" w:fill="F2F2F2"/>
-            <w:tcMar>
-              <w:top w:w="48" w:type="dxa"/>
-              <w:left w:w="48" w:type="dxa"/>
-              <w:bottom w:w="48" w:type="dxa"/>
-              <w:right w:w="48" w:type="dxa"/>
-            </w:tcMar>
-            <w:vAlign w:val="center"/>
-            <w:hideMark/>
-          </w:tcPr>
-          <w:p>
-            <w:pPr>
-              <w:spacing w:before="240" w:after="240"/>
-              <w:jc w:val="center"/>
-              <w:rPr>
-                <w:rFonts w:ascii="Arial" w:hAnsi="Arial" w:cs="Arial"/>
-                <w:b/>
-                <w:bCs/>
-                <w:color w:val="222222"/>
-                <w:sz w:val="21"/>
-                <w:szCs w:val="21"/>
-              </w:rPr>
-            </w:pPr>
-            <w:r>
-              <w:rPr>
-                <w:rFonts w:ascii="Arial" w:hAnsi="Arial" w:cs="Arial"/>
-                <w:b/>
-                <w:bCs/>
-                <w:color w:val="222222"/>
-                <w:sz w:val="21"/>
-                <w:szCs w:val="21"/>
-              </w:rPr>
-              <w:t>SDL_WINDOW_MAXIMIZED</w:t>
-            </w:r>
-          </w:p>
-        </w:tc>
-        <w:tc>
-          <w:tcPr>
-            <w:tcW w:w="0" w:type="auto"/>
-            <w:tcBorders>
-              <w:top w:val="single" w:sz="6" w:space="0" w:color="AAAAAA"/>
-              <w:left w:val="single" w:sz="6" w:space="0" w:color="AAAAAA"/>
-              <w:bottom w:val="single" w:sz="6" w:space="0" w:color="AAAAAA"/>
-              <w:right w:val="single" w:sz="6" w:space="0" w:color="AAAAAA"/>
-            </w:tcBorders>
-            <w:shd w:val="clear" w:color="auto" w:fill="F9F9F9"/>
-            <w:tcMar>
-              <w:top w:w="48" w:type="dxa"/>
-              <w:left w:w="48" w:type="dxa"/>
-              <w:bottom w:w="48" w:type="dxa"/>
-              <w:right w:w="48" w:type="dxa"/>
-            </w:tcMar>
-            <w:vAlign w:val="center"/>
-            <w:hideMark/>
-          </w:tcPr>
-          <w:p>
-            <w:pPr>
-              <w:spacing w:before="240" w:after="240"/>
-              <w:rPr>
-                <w:rFonts w:ascii="Arial" w:hAnsi="Arial" w:cs="Arial"/>
-                <w:color w:val="222222"/>
-                <w:sz w:val="21"/>
-                <w:szCs w:val="21"/>
-              </w:rPr>
-            </w:pPr>
-            <w:r>
-              <w:rPr>
-                <w:rFonts w:ascii="Arial" w:hAnsi="Arial" w:cs="Arial"/>
-                <w:color w:val="222222"/>
-                <w:sz w:val="21"/>
-                <w:szCs w:val="21"/>
-              </w:rPr>
-              <w:t>Fenêtre maximisée.</w:t>
-            </w:r>
-          </w:p>
-        </w:tc>
-      </w:tr>
-    </w:tbl>
-    <w:p>
-      <w:pPr>
-        <w:rPr>
-          <w:lang w:val="en-US"/>
-        </w:rPr>
+    <w:p>
+      <w:pPr>
+        <w:pBdr>
+          <w:top w:val="single" w:sz="6" w:space="12" w:color="EAECF0"/>
+          <w:left w:val="single" w:sz="6" w:space="12" w:color="EAECF0"/>
+          <w:bottom w:val="single" w:sz="6" w:space="12" w:color="EAECF0"/>
+          <w:right w:val="single" w:sz="6" w:space="12" w:color="EAECF0"/>
+        </w:pBdr>
+        <w:shd w:val="clear" w:color="auto" w:fill="F8F9FA"/>
+        <w:tabs>
+          <w:tab w:val="left" w:pos="916"/>
+          <w:tab w:val="left" w:pos="1832"/>
+          <w:tab w:val="left" w:pos="2748"/>
+          <w:tab w:val="left" w:pos="3664"/>
+          <w:tab w:val="left" w:pos="4580"/>
+          <w:tab w:val="left" w:pos="5496"/>
+          <w:tab w:val="left" w:pos="6412"/>
+          <w:tab w:val="left" w:pos="7328"/>
+          <w:tab w:val="left" w:pos="8244"/>
+          <w:tab w:val="left" w:pos="9160"/>
+          <w:tab w:val="left" w:pos="10076"/>
+          <w:tab w:val="left" w:pos="10992"/>
+          <w:tab w:val="left" w:pos="11908"/>
+          <w:tab w:val="left" w:pos="12824"/>
+          <w:tab w:val="left" w:pos="13740"/>
+          <w:tab w:val="left" w:pos="14656"/>
+        </w:tabs>
+        <w:spacing w:after="0" w:line="240" w:lineRule="auto"/>
+        <w:rPr>
+          <w:rFonts w:ascii="Courier New" w:eastAsia="Times New Roman" w:hAnsi="Courier New" w:cs="Courier New"/>
+          <w:color w:val="000000"/>
+          <w:sz w:val="21"/>
+          <w:szCs w:val="21"/>
+          <w:lang w:val="en-US"/>
+        </w:rPr>
+      </w:pPr>
+      <w:r>
+        <w:rPr>
+          <w:rFonts w:ascii="Courier New" w:eastAsia="Times New Roman" w:hAnsi="Courier New" w:cs="Courier New"/>
+          <w:color w:val="B00040"/>
+          <w:sz w:val="21"/>
+          <w:szCs w:val="21"/>
+          <w:lang w:val="en-US"/>
+        </w:rPr>
+        <w:t>void</w:t>
+      </w:r>
+      <w:r>
+        <w:rPr>
+          <w:rFonts w:ascii="Courier New" w:eastAsia="Times New Roman" w:hAnsi="Courier New" w:cs="Courier New"/>
+          <w:color w:val="000000"/>
+          <w:sz w:val="21"/>
+          <w:szCs w:val="21"/>
+          <w:lang w:val="en-US"/>
+        </w:rPr>
+        <w:t xml:space="preserve"> </w:t>
+      </w:r>
+      <w:proofErr w:type="spellStart"/>
+      <w:r>
+        <w:rPr>
+          <w:rFonts w:ascii="Courier New" w:eastAsia="Times New Roman" w:hAnsi="Courier New" w:cs="Courier New"/>
+          <w:color w:val="0000FF"/>
+          <w:sz w:val="21"/>
+          <w:szCs w:val="21"/>
+          <w:lang w:val="en-US"/>
+        </w:rPr>
+        <w:t>SDL_</w:t>
+      </w:r>
+      <w:proofErr w:type="gramStart"/>
+      <w:r>
+        <w:rPr>
+          <w:rFonts w:ascii="Courier New" w:eastAsia="Times New Roman" w:hAnsi="Courier New" w:cs="Courier New"/>
+          <w:color w:val="0000FF"/>
+          <w:sz w:val="21"/>
+          <w:szCs w:val="21"/>
+          <w:lang w:val="en-US"/>
+        </w:rPr>
+        <w:t>SetWindowTitle</w:t>
+      </w:r>
+      <w:proofErr w:type="spellEnd"/>
+      <w:r>
+        <w:rPr>
+          <w:rFonts w:ascii="Courier New" w:eastAsia="Times New Roman" w:hAnsi="Courier New" w:cs="Courier New"/>
+          <w:color w:val="000000"/>
+          <w:sz w:val="21"/>
+          <w:szCs w:val="21"/>
+          <w:lang w:val="en-US"/>
+        </w:rPr>
+        <w:t>(</w:t>
+      </w:r>
+      <w:proofErr w:type="spellStart"/>
+      <w:proofErr w:type="gramEnd"/>
+      <w:r>
+        <w:rPr>
+          <w:rFonts w:ascii="Courier New" w:eastAsia="Times New Roman" w:hAnsi="Courier New" w:cs="Courier New"/>
+          <w:color w:val="000000"/>
+          <w:sz w:val="21"/>
+          <w:szCs w:val="21"/>
+          <w:lang w:val="en-US"/>
+        </w:rPr>
+        <w:t>SDL_Window</w:t>
+      </w:r>
+      <w:proofErr w:type="spellEnd"/>
+      <w:r>
+        <w:rPr>
+          <w:rFonts w:ascii="Courier New" w:eastAsia="Times New Roman" w:hAnsi="Courier New" w:cs="Courier New"/>
+          <w:color w:val="666666"/>
+          <w:sz w:val="21"/>
+          <w:szCs w:val="21"/>
+          <w:lang w:val="en-US"/>
+        </w:rPr>
+        <w:t>*</w:t>
+      </w:r>
+      <w:r>
+        <w:rPr>
+          <w:rFonts w:ascii="Courier New" w:eastAsia="Times New Roman" w:hAnsi="Courier New" w:cs="Courier New"/>
+          <w:color w:val="000000"/>
+          <w:sz w:val="21"/>
+          <w:szCs w:val="21"/>
+          <w:lang w:val="en-US"/>
+        </w:rPr>
+        <w:t xml:space="preserve"> window, </w:t>
+      </w:r>
+      <w:r>
+        <w:rPr>
+          <w:rFonts w:ascii="Courier New" w:eastAsia="Times New Roman" w:hAnsi="Courier New" w:cs="Courier New"/>
+          <w:b/>
+          <w:bCs/>
+          <w:color w:val="008000"/>
+          <w:sz w:val="21"/>
+          <w:szCs w:val="21"/>
+          <w:lang w:val="en-US"/>
+        </w:rPr>
+        <w:t>const</w:t>
+      </w:r>
+      <w:r>
+        <w:rPr>
+          <w:rFonts w:ascii="Courier New" w:eastAsia="Times New Roman" w:hAnsi="Courier New" w:cs="Courier New"/>
+          <w:color w:val="000000"/>
+          <w:sz w:val="21"/>
+          <w:szCs w:val="21"/>
+          <w:lang w:val="en-US"/>
+        </w:rPr>
+        <w:t xml:space="preserve"> </w:t>
+      </w:r>
+      <w:r>
+        <w:rPr>
+          <w:rFonts w:ascii="Courier New" w:eastAsia="Times New Roman" w:hAnsi="Courier New" w:cs="Courier New"/>
+          <w:color w:val="B00040"/>
+          <w:sz w:val="21"/>
+          <w:szCs w:val="21"/>
+          <w:lang w:val="en-US"/>
+        </w:rPr>
+        <w:t>char</w:t>
+      </w:r>
+      <w:r>
+        <w:rPr>
+          <w:rFonts w:ascii="Courier New" w:eastAsia="Times New Roman" w:hAnsi="Courier New" w:cs="Courier New"/>
+          <w:color w:val="666666"/>
+          <w:sz w:val="21"/>
+          <w:szCs w:val="21"/>
+          <w:lang w:val="en-US"/>
+        </w:rPr>
+        <w:t>*</w:t>
+      </w:r>
+      <w:r>
+        <w:rPr>
+          <w:rFonts w:ascii="Courier New" w:eastAsia="Times New Roman" w:hAnsi="Courier New" w:cs="Courier New"/>
+          <w:color w:val="000000"/>
+          <w:sz w:val="21"/>
+          <w:szCs w:val="21"/>
+          <w:lang w:val="en-US"/>
+        </w:rPr>
+        <w:t xml:space="preserve"> title);</w:t>
+      </w:r>
+    </w:p>
+    <w:p>
+      <w:pPr>
+        <w:ind w:left="360"/>
+      </w:pPr>
+      <w:r>
+        <w:t>Qui permet de donner u</w:t>
+      </w:r>
+      <w:r>
+        <w:t xml:space="preserve">n titre à la fenêtre, on y passe comme argument, le pointeur de type </w:t>
+      </w:r>
+      <w:proofErr w:type="spellStart"/>
+      <w:r>
+        <w:t>SDL_Window</w:t>
+      </w:r>
+      <w:proofErr w:type="spellEnd"/>
+      <w:r>
+        <w:t>*</w:t>
+      </w:r>
+      <w:r>
+        <w:t xml:space="preserve"> et la chaine de caractère qui constitue le titre.</w:t>
+      </w:r>
+    </w:p>
+    <w:p>
+      <w:pPr>
+        <w:pStyle w:val="PrformatHTML"/>
+        <w:pBdr>
+          <w:top w:val="single" w:sz="6" w:space="12" w:color="EAECF0"/>
+          <w:left w:val="single" w:sz="6" w:space="12" w:color="EAECF0"/>
+          <w:bottom w:val="single" w:sz="6" w:space="12" w:color="EAECF0"/>
+          <w:right w:val="single" w:sz="6" w:space="12" w:color="EAECF0"/>
+        </w:pBdr>
+        <w:shd w:val="clear" w:color="auto" w:fill="F8F9FA"/>
+        <w:rPr>
+          <w:color w:val="000000"/>
+          <w:sz w:val="21"/>
+          <w:szCs w:val="21"/>
+          <w:lang w:val="en-US"/>
+        </w:rPr>
+      </w:pPr>
+      <w:r>
+        <w:rPr>
+          <w:rStyle w:val="kt"/>
+          <w:color w:val="B00040"/>
+          <w:sz w:val="21"/>
+          <w:szCs w:val="21"/>
+          <w:lang w:val="en-US"/>
+        </w:rPr>
+        <w:t>void</w:t>
+      </w:r>
+      <w:r>
+        <w:rPr>
+          <w:color w:val="000000"/>
+          <w:sz w:val="21"/>
+          <w:szCs w:val="21"/>
+          <w:lang w:val="en-US"/>
+        </w:rPr>
+        <w:t xml:space="preserve"> </w:t>
+      </w:r>
+      <w:proofErr w:type="spellStart"/>
+      <w:r>
+        <w:rPr>
+          <w:rStyle w:val="nf"/>
+          <w:sz w:val="21"/>
+          <w:szCs w:val="21"/>
+          <w:lang w:val="en-US"/>
+        </w:rPr>
+        <w:t>SDL_</w:t>
+      </w:r>
+      <w:proofErr w:type="gramStart"/>
+      <w:r>
+        <w:rPr>
+          <w:rStyle w:val="nf"/>
+          <w:sz w:val="21"/>
+          <w:szCs w:val="21"/>
+          <w:lang w:val="en-US"/>
+        </w:rPr>
+        <w:t>SetWindowIcon</w:t>
+      </w:r>
+      <w:proofErr w:type="spellEnd"/>
+      <w:r>
+        <w:rPr>
+          <w:rStyle w:val="p"/>
+          <w:color w:val="000000"/>
+          <w:sz w:val="21"/>
+          <w:szCs w:val="21"/>
+          <w:lang w:val="en-US"/>
+        </w:rPr>
+        <w:t>(</w:t>
+      </w:r>
+      <w:proofErr w:type="spellStart"/>
+      <w:proofErr w:type="gramEnd"/>
+      <w:r>
+        <w:rPr>
+          <w:rStyle w:val="n"/>
+          <w:color w:val="000000"/>
+          <w:sz w:val="21"/>
+          <w:szCs w:val="21"/>
+          <w:lang w:val="en-US"/>
+        </w:rPr>
+        <w:t>SDL_Window</w:t>
+      </w:r>
+      <w:proofErr w:type="spellEnd"/>
+      <w:r>
+        <w:rPr>
+          <w:rStyle w:val="o"/>
+          <w:color w:val="666666"/>
+          <w:sz w:val="21"/>
+          <w:szCs w:val="21"/>
+          <w:lang w:val="en-US"/>
+        </w:rPr>
+        <w:t>*</w:t>
+      </w:r>
+      <w:r>
+        <w:rPr>
+          <w:color w:val="000000"/>
+          <w:sz w:val="21"/>
+          <w:szCs w:val="21"/>
+          <w:lang w:val="en-US"/>
+        </w:rPr>
+        <w:t xml:space="preserve">  </w:t>
+      </w:r>
+      <w:r>
+        <w:rPr>
+          <w:rStyle w:val="n"/>
+          <w:color w:val="000000"/>
+          <w:sz w:val="21"/>
+          <w:szCs w:val="21"/>
+          <w:lang w:val="en-US"/>
+        </w:rPr>
+        <w:t>window</w:t>
+      </w:r>
+      <w:r>
+        <w:rPr>
+          <w:rStyle w:val="p"/>
+          <w:color w:val="000000"/>
+          <w:sz w:val="21"/>
+          <w:szCs w:val="21"/>
+          <w:lang w:val="en-US"/>
+        </w:rPr>
+        <w:t>,</w:t>
+      </w:r>
+      <w:r>
+        <w:rPr>
+          <w:color w:val="000000"/>
+          <w:sz w:val="21"/>
+          <w:szCs w:val="21"/>
+          <w:lang w:val="en-US"/>
+        </w:rPr>
+        <w:t xml:space="preserve"> </w:t>
+      </w:r>
+      <w:proofErr w:type="spellStart"/>
+      <w:r>
+        <w:rPr>
+          <w:rStyle w:val="n"/>
+          <w:color w:val="000000"/>
+          <w:sz w:val="21"/>
+          <w:szCs w:val="21"/>
+          <w:lang w:val="en-US"/>
+        </w:rPr>
+        <w:t>SDL_Surface</w:t>
+      </w:r>
+      <w:proofErr w:type="spellEnd"/>
+      <w:r>
+        <w:rPr>
+          <w:rStyle w:val="o"/>
+          <w:color w:val="666666"/>
+          <w:sz w:val="21"/>
+          <w:szCs w:val="21"/>
+          <w:lang w:val="en-US"/>
+        </w:rPr>
+        <w:t>*</w:t>
+      </w:r>
+      <w:r>
+        <w:rPr>
+          <w:color w:val="000000"/>
+          <w:sz w:val="21"/>
+          <w:szCs w:val="21"/>
+          <w:lang w:val="en-US"/>
+        </w:rPr>
+        <w:t xml:space="preserve"> </w:t>
+      </w:r>
+      <w:r>
+        <w:rPr>
+          <w:rStyle w:val="n"/>
+          <w:color w:val="000000"/>
+          <w:sz w:val="21"/>
+          <w:szCs w:val="21"/>
+          <w:lang w:val="en-US"/>
+        </w:rPr>
+        <w:t>icon</w:t>
+      </w:r>
+      <w:r>
+        <w:rPr>
+          <w:rStyle w:val="p"/>
+          <w:color w:val="000000"/>
+          <w:sz w:val="21"/>
+          <w:szCs w:val="21"/>
+          <w:lang w:val="en-US"/>
+        </w:rPr>
+        <w:t>);</w:t>
+      </w:r>
+    </w:p>
+    <w:p>
+      <w:pPr>
+        <w:ind w:left="360"/>
+      </w:pPr>
+      <w:r>
+        <w:t xml:space="preserve">Qui permet de </w:t>
+      </w:r>
+      <w:r>
+        <w:t>mettre</w:t>
+      </w:r>
+      <w:r>
+        <w:t xml:space="preserve"> u</w:t>
+      </w:r>
+      <w:r>
+        <w:t xml:space="preserve">ne icône à la fenêtre, on y passe comme argument, le pointeur de type </w:t>
+      </w:r>
+      <w:proofErr w:type="spellStart"/>
+      <w:r>
+        <w:t>SDL_Window</w:t>
+      </w:r>
+      <w:proofErr w:type="spellEnd"/>
+      <w:r>
+        <w:t xml:space="preserve"> et le pointeur de type </w:t>
+      </w:r>
+      <w:proofErr w:type="spellStart"/>
+      <w:r>
+        <w:t>SDL_Surface</w:t>
+      </w:r>
+      <w:proofErr w:type="spellEnd"/>
+      <w:r>
+        <w:t>* pour la future icône de la fenêtre.</w:t>
+      </w:r>
+    </w:p>
+    <w:p>
+      <w:pPr>
+        <w:pStyle w:val="PrformatHTML"/>
+        <w:pBdr>
+          <w:top w:val="single" w:sz="6" w:space="12" w:color="EAECF0"/>
+          <w:left w:val="single" w:sz="6" w:space="12" w:color="EAECF0"/>
+          <w:bottom w:val="single" w:sz="6" w:space="12" w:color="EAECF0"/>
+          <w:right w:val="single" w:sz="6" w:space="12" w:color="EAECF0"/>
+        </w:pBdr>
+        <w:shd w:val="clear" w:color="auto" w:fill="F8F9FA"/>
+        <w:rPr>
+          <w:color w:val="000000"/>
+          <w:sz w:val="21"/>
+          <w:szCs w:val="21"/>
+          <w:lang w:val="en-US"/>
+        </w:rPr>
+      </w:pPr>
+      <w:r>
+        <w:rPr>
+          <w:rStyle w:val="k"/>
+          <w:b/>
+          <w:bCs/>
+          <w:color w:val="008000"/>
+          <w:sz w:val="21"/>
+          <w:szCs w:val="21"/>
+          <w:lang w:val="en-US"/>
+        </w:rPr>
+        <w:t>const</w:t>
+      </w:r>
+      <w:r>
+        <w:rPr>
+          <w:color w:val="000000"/>
+          <w:sz w:val="21"/>
+          <w:szCs w:val="21"/>
+          <w:lang w:val="en-US"/>
+        </w:rPr>
+        <w:t xml:space="preserve"> </w:t>
+      </w:r>
+      <w:r>
+        <w:rPr>
+          <w:rStyle w:val="kt"/>
+          <w:color w:val="B00040"/>
+          <w:sz w:val="21"/>
+          <w:szCs w:val="21"/>
+          <w:lang w:val="en-US"/>
+        </w:rPr>
+        <w:t>char</w:t>
+      </w:r>
+      <w:r>
+        <w:rPr>
+          <w:rStyle w:val="o"/>
+          <w:color w:val="666666"/>
+          <w:sz w:val="21"/>
+          <w:szCs w:val="21"/>
+          <w:lang w:val="en-US"/>
+        </w:rPr>
+        <w:t>*</w:t>
+      </w:r>
+      <w:r>
+        <w:rPr>
+          <w:color w:val="000000"/>
+          <w:sz w:val="21"/>
+          <w:szCs w:val="21"/>
+          <w:lang w:val="en-US"/>
+        </w:rPr>
+        <w:t xml:space="preserve"> </w:t>
+      </w:r>
+      <w:proofErr w:type="spellStart"/>
+      <w:r>
+        <w:rPr>
+          <w:rStyle w:val="nf"/>
+          <w:color w:val="0000FF"/>
+          <w:sz w:val="21"/>
+          <w:szCs w:val="21"/>
+          <w:lang w:val="en-US"/>
+        </w:rPr>
+        <w:t>SDL_</w:t>
+      </w:r>
+      <w:proofErr w:type="gramStart"/>
+      <w:r>
+        <w:rPr>
+          <w:rStyle w:val="nf"/>
+          <w:color w:val="0000FF"/>
+          <w:sz w:val="21"/>
+          <w:szCs w:val="21"/>
+          <w:lang w:val="en-US"/>
+        </w:rPr>
+        <w:t>GetWindowTitle</w:t>
+      </w:r>
+      <w:proofErr w:type="spellEnd"/>
+      <w:r>
+        <w:rPr>
+          <w:rStyle w:val="p"/>
+          <w:color w:val="000000"/>
+          <w:sz w:val="21"/>
+          <w:szCs w:val="21"/>
+          <w:lang w:val="en-US"/>
+        </w:rPr>
+        <w:t>(</w:t>
+      </w:r>
+      <w:proofErr w:type="spellStart"/>
+      <w:proofErr w:type="gramEnd"/>
+      <w:r>
+        <w:rPr>
+          <w:rStyle w:val="n"/>
+          <w:color w:val="000000"/>
+          <w:sz w:val="21"/>
+          <w:szCs w:val="21"/>
+          <w:lang w:val="en-US"/>
+        </w:rPr>
+        <w:t>SDL_Window</w:t>
+      </w:r>
+      <w:proofErr w:type="spellEnd"/>
+      <w:r>
+        <w:rPr>
+          <w:rStyle w:val="o"/>
+          <w:color w:val="666666"/>
+          <w:sz w:val="21"/>
+          <w:szCs w:val="21"/>
+          <w:lang w:val="en-US"/>
+        </w:rPr>
+        <w:t>*</w:t>
+      </w:r>
+      <w:r>
+        <w:rPr>
+          <w:color w:val="000000"/>
+          <w:sz w:val="21"/>
+          <w:szCs w:val="21"/>
+          <w:lang w:val="en-US"/>
+        </w:rPr>
+        <w:t xml:space="preserve"> </w:t>
+      </w:r>
+      <w:r>
+        <w:rPr>
+          <w:rStyle w:val="n"/>
+          <w:color w:val="000000"/>
+          <w:sz w:val="21"/>
+          <w:szCs w:val="21"/>
+          <w:lang w:val="en-US"/>
+        </w:rPr>
+        <w:t>window</w:t>
+      </w:r>
+      <w:r>
+        <w:rPr>
+          <w:rStyle w:val="p"/>
+          <w:color w:val="000000"/>
+          <w:sz w:val="21"/>
+          <w:szCs w:val="21"/>
+          <w:lang w:val="en-US"/>
+        </w:rPr>
+        <w:t>);</w:t>
+      </w:r>
+    </w:p>
+    <w:p>
+      <w:pPr>
+        <w:ind w:left="360"/>
+      </w:pPr>
+      <w:r>
+        <w:t>Qui permet de récupérer l</w:t>
+      </w:r>
+      <w:r>
+        <w:t xml:space="preserve">e titre de la fenêtre, elle renvoie une chaine après qu’on l’y ait passé comme argument </w:t>
+      </w:r>
+      <w:r>
+        <w:t xml:space="preserve">le pointeur de la fenêtre type </w:t>
+      </w:r>
+      <w:proofErr w:type="spellStart"/>
+      <w:r>
+        <w:t>SDL_Window</w:t>
+      </w:r>
+      <w:proofErr w:type="spellEnd"/>
+      <w:r>
+        <w:t>*.</w:t>
+      </w:r>
+    </w:p>
+    <w:p>
+      <w:pPr>
+        <w:pStyle w:val="PrformatHTML"/>
+        <w:pBdr>
+          <w:top w:val="single" w:sz="6" w:space="12" w:color="EAECF0"/>
+          <w:left w:val="single" w:sz="6" w:space="12" w:color="EAECF0"/>
+          <w:bottom w:val="single" w:sz="6" w:space="12" w:color="EAECF0"/>
+          <w:right w:val="single" w:sz="6" w:space="12" w:color="EAECF0"/>
+        </w:pBdr>
+        <w:shd w:val="clear" w:color="auto" w:fill="F8F9FA"/>
+        <w:rPr>
+          <w:color w:val="000000"/>
+          <w:sz w:val="21"/>
+          <w:szCs w:val="21"/>
+          <w:lang w:val="en-US"/>
+        </w:rPr>
+      </w:pPr>
+      <w:r>
+        <w:rPr>
+          <w:rStyle w:val="kt"/>
+          <w:color w:val="B00040"/>
+          <w:sz w:val="21"/>
+          <w:szCs w:val="21"/>
+          <w:lang w:val="en-US"/>
+        </w:rPr>
+        <w:t>void</w:t>
+      </w:r>
+      <w:r>
+        <w:rPr>
+          <w:color w:val="000000"/>
+          <w:sz w:val="21"/>
+          <w:szCs w:val="21"/>
+          <w:lang w:val="en-US"/>
+        </w:rPr>
+        <w:t xml:space="preserve"> </w:t>
+      </w:r>
+      <w:proofErr w:type="spellStart"/>
+      <w:r>
+        <w:rPr>
+          <w:rStyle w:val="nf"/>
+          <w:sz w:val="21"/>
+          <w:szCs w:val="21"/>
+          <w:lang w:val="en-US"/>
+        </w:rPr>
+        <w:t>SDL_</w:t>
+      </w:r>
+      <w:proofErr w:type="gramStart"/>
+      <w:r>
+        <w:rPr>
+          <w:rStyle w:val="nf"/>
+          <w:sz w:val="21"/>
+          <w:szCs w:val="21"/>
+          <w:lang w:val="en-US"/>
+        </w:rPr>
+        <w:t>SetWindowPosition</w:t>
+      </w:r>
+      <w:proofErr w:type="spellEnd"/>
+      <w:r>
+        <w:rPr>
+          <w:rStyle w:val="p"/>
+          <w:color w:val="000000"/>
+          <w:sz w:val="21"/>
+          <w:szCs w:val="21"/>
+          <w:lang w:val="en-US"/>
+        </w:rPr>
+        <w:t>(</w:t>
+      </w:r>
+      <w:proofErr w:type="spellStart"/>
+      <w:proofErr w:type="gramEnd"/>
+      <w:r>
+        <w:rPr>
+          <w:rStyle w:val="n"/>
+          <w:color w:val="000000"/>
+          <w:sz w:val="21"/>
+          <w:szCs w:val="21"/>
+          <w:lang w:val="en-US"/>
+        </w:rPr>
+        <w:t>SDL_Window</w:t>
+      </w:r>
+      <w:proofErr w:type="spellEnd"/>
+      <w:r>
+        <w:rPr>
+          <w:rStyle w:val="o"/>
+          <w:color w:val="666666"/>
+          <w:sz w:val="21"/>
+          <w:szCs w:val="21"/>
+          <w:lang w:val="en-US"/>
+        </w:rPr>
+        <w:t>*</w:t>
+      </w:r>
+      <w:r>
+        <w:rPr>
+          <w:color w:val="000000"/>
+          <w:sz w:val="21"/>
+          <w:szCs w:val="21"/>
+          <w:lang w:val="en-US"/>
+        </w:rPr>
+        <w:t xml:space="preserve"> </w:t>
+      </w:r>
+      <w:r>
+        <w:rPr>
+          <w:rStyle w:val="n"/>
+          <w:color w:val="000000"/>
+          <w:sz w:val="21"/>
+          <w:szCs w:val="21"/>
+          <w:lang w:val="en-US"/>
+        </w:rPr>
+        <w:t>window</w:t>
+      </w:r>
+      <w:r>
+        <w:rPr>
+          <w:color w:val="000000"/>
+          <w:sz w:val="21"/>
+          <w:szCs w:val="21"/>
+          <w:lang w:val="en-US"/>
+        </w:rPr>
+        <w:t xml:space="preserve"> </w:t>
+      </w:r>
+      <w:r>
+        <w:rPr>
+          <w:rStyle w:val="p"/>
+          <w:color w:val="000000"/>
+          <w:sz w:val="21"/>
+          <w:szCs w:val="21"/>
+          <w:lang w:val="en-US"/>
+        </w:rPr>
+        <w:t>,</w:t>
+      </w:r>
+      <w:r>
+        <w:rPr>
+          <w:color w:val="000000"/>
+          <w:sz w:val="21"/>
+          <w:szCs w:val="21"/>
+          <w:lang w:val="en-US"/>
+        </w:rPr>
+        <w:t xml:space="preserve"> </w:t>
+      </w:r>
+      <w:r>
+        <w:rPr>
+          <w:rStyle w:val="kt"/>
+          <w:color w:val="B00040"/>
+          <w:sz w:val="21"/>
+          <w:szCs w:val="21"/>
+          <w:lang w:val="en-US"/>
+        </w:rPr>
+        <w:t>int</w:t>
+      </w:r>
+      <w:r>
+        <w:rPr>
+          <w:color w:val="000000"/>
+          <w:sz w:val="21"/>
+          <w:szCs w:val="21"/>
+          <w:lang w:val="en-US"/>
+        </w:rPr>
+        <w:t xml:space="preserve"> </w:t>
+      </w:r>
+      <w:r>
+        <w:rPr>
+          <w:rStyle w:val="n"/>
+          <w:color w:val="000000"/>
+          <w:sz w:val="21"/>
+          <w:szCs w:val="21"/>
+          <w:lang w:val="en-US"/>
+        </w:rPr>
+        <w:t>x</w:t>
+      </w:r>
+      <w:r>
+        <w:rPr>
+          <w:rStyle w:val="p"/>
+          <w:color w:val="000000"/>
+          <w:sz w:val="21"/>
+          <w:szCs w:val="21"/>
+          <w:lang w:val="en-US"/>
+        </w:rPr>
+        <w:t>,</w:t>
+      </w:r>
+      <w:r>
+        <w:rPr>
+          <w:color w:val="000000"/>
+          <w:sz w:val="21"/>
+          <w:szCs w:val="21"/>
+          <w:lang w:val="en-US"/>
+        </w:rPr>
+        <w:t xml:space="preserve"> </w:t>
+      </w:r>
+      <w:r>
+        <w:rPr>
+          <w:rStyle w:val="kt"/>
+          <w:color w:val="B00040"/>
+          <w:sz w:val="21"/>
+          <w:szCs w:val="21"/>
+          <w:lang w:val="en-US"/>
+        </w:rPr>
+        <w:t>int</w:t>
+      </w:r>
+      <w:r>
+        <w:rPr>
+          <w:color w:val="000000"/>
+          <w:sz w:val="21"/>
+          <w:szCs w:val="21"/>
+          <w:lang w:val="en-US"/>
+        </w:rPr>
+        <w:t xml:space="preserve"> </w:t>
+      </w:r>
+      <w:r>
+        <w:rPr>
+          <w:rStyle w:val="n"/>
+          <w:color w:val="000000"/>
+          <w:sz w:val="21"/>
+          <w:szCs w:val="21"/>
+          <w:lang w:val="en-US"/>
+        </w:rPr>
+        <w:t>y</w:t>
+      </w:r>
+      <w:r>
+        <w:rPr>
+          <w:rStyle w:val="p"/>
+          <w:color w:val="000000"/>
+          <w:sz w:val="21"/>
+          <w:szCs w:val="21"/>
+          <w:lang w:val="en-US"/>
+        </w:rPr>
+        <w:t>);</w:t>
+      </w:r>
+    </w:p>
+    <w:p>
+      <w:pPr>
+        <w:ind w:left="360"/>
+      </w:pPr>
+      <w:r>
+        <w:t>Qui permet de déplacer l</w:t>
+      </w:r>
+      <w:r>
+        <w:t>a fenêtre à la position (</w:t>
+      </w:r>
+      <w:proofErr w:type="gramStart"/>
+      <w:r>
+        <w:t>x ,</w:t>
+      </w:r>
+      <w:proofErr w:type="gramEnd"/>
+      <w:r>
+        <w:t xml:space="preserve"> y)</w:t>
+      </w:r>
+    </w:p>
+    <w:p>
+      <w:pPr>
+        <w:pStyle w:val="PrformatHTML"/>
+        <w:pBdr>
+          <w:top w:val="single" w:sz="6" w:space="12" w:color="EAECF0"/>
+          <w:left w:val="single" w:sz="6" w:space="12" w:color="EAECF0"/>
+          <w:bottom w:val="single" w:sz="6" w:space="12" w:color="EAECF0"/>
+          <w:right w:val="single" w:sz="6" w:space="12" w:color="EAECF0"/>
+        </w:pBdr>
+        <w:shd w:val="clear" w:color="auto" w:fill="F8F9FA"/>
+        <w:rPr>
+          <w:color w:val="000000"/>
+          <w:sz w:val="21"/>
+          <w:szCs w:val="21"/>
+          <w:lang w:val="en-US"/>
+        </w:rPr>
+      </w:pPr>
+      <w:r>
+        <w:rPr>
+          <w:rStyle w:val="kt"/>
+          <w:color w:val="B00040"/>
+          <w:sz w:val="21"/>
+          <w:szCs w:val="21"/>
+          <w:lang w:val="en-US"/>
+        </w:rPr>
+        <w:t>void</w:t>
+      </w:r>
+      <w:r>
+        <w:rPr>
+          <w:color w:val="000000"/>
+          <w:sz w:val="21"/>
+          <w:szCs w:val="21"/>
+          <w:lang w:val="en-US"/>
+        </w:rPr>
+        <w:t xml:space="preserve"> </w:t>
+      </w:r>
+      <w:proofErr w:type="spellStart"/>
+      <w:r>
+        <w:rPr>
+          <w:rStyle w:val="nf"/>
+          <w:sz w:val="21"/>
+          <w:szCs w:val="21"/>
+          <w:lang w:val="en-US"/>
+        </w:rPr>
+        <w:t>SDL_</w:t>
+      </w:r>
+      <w:proofErr w:type="gramStart"/>
+      <w:r>
+        <w:rPr>
+          <w:rStyle w:val="nf"/>
+          <w:sz w:val="21"/>
+          <w:szCs w:val="21"/>
+          <w:lang w:val="en-US"/>
+        </w:rPr>
+        <w:t>SetWindowSize</w:t>
+      </w:r>
+      <w:proofErr w:type="spellEnd"/>
+      <w:r>
+        <w:rPr>
+          <w:rStyle w:val="p"/>
+          <w:color w:val="000000"/>
+          <w:sz w:val="21"/>
+          <w:szCs w:val="21"/>
+          <w:lang w:val="en-US"/>
+        </w:rPr>
+        <w:t>(</w:t>
+      </w:r>
+      <w:proofErr w:type="spellStart"/>
+      <w:proofErr w:type="gramEnd"/>
+      <w:r>
+        <w:rPr>
+          <w:rStyle w:val="n"/>
+          <w:color w:val="000000"/>
+          <w:sz w:val="21"/>
+          <w:szCs w:val="21"/>
+          <w:lang w:val="en-US"/>
+        </w:rPr>
+        <w:t>SDL_Window</w:t>
+      </w:r>
+      <w:proofErr w:type="spellEnd"/>
+      <w:r>
+        <w:rPr>
+          <w:rStyle w:val="o"/>
+          <w:color w:val="666666"/>
+          <w:sz w:val="21"/>
+          <w:szCs w:val="21"/>
+          <w:lang w:val="en-US"/>
+        </w:rPr>
+        <w:t>*</w:t>
+      </w:r>
+      <w:r>
+        <w:rPr>
+          <w:color w:val="000000"/>
+          <w:sz w:val="21"/>
+          <w:szCs w:val="21"/>
+          <w:lang w:val="en-US"/>
+        </w:rPr>
+        <w:t xml:space="preserve"> </w:t>
+      </w:r>
+      <w:r>
+        <w:rPr>
+          <w:rStyle w:val="n"/>
+          <w:color w:val="000000"/>
+          <w:sz w:val="21"/>
+          <w:szCs w:val="21"/>
+          <w:lang w:val="en-US"/>
+        </w:rPr>
+        <w:t>window</w:t>
+      </w:r>
+      <w:r>
+        <w:rPr>
+          <w:color w:val="000000"/>
+          <w:sz w:val="21"/>
+          <w:szCs w:val="21"/>
+          <w:lang w:val="en-US"/>
+        </w:rPr>
+        <w:t xml:space="preserve"> </w:t>
+      </w:r>
+      <w:r>
+        <w:rPr>
+          <w:rStyle w:val="p"/>
+          <w:color w:val="000000"/>
+          <w:sz w:val="21"/>
+          <w:szCs w:val="21"/>
+          <w:lang w:val="en-US"/>
+        </w:rPr>
+        <w:t>,</w:t>
+      </w:r>
+      <w:r>
+        <w:rPr>
+          <w:color w:val="000000"/>
+          <w:sz w:val="21"/>
+          <w:szCs w:val="21"/>
+          <w:lang w:val="en-US"/>
+        </w:rPr>
+        <w:t xml:space="preserve"> </w:t>
+      </w:r>
+      <w:r>
+        <w:rPr>
+          <w:rStyle w:val="kt"/>
+          <w:color w:val="B00040"/>
+          <w:sz w:val="21"/>
+          <w:szCs w:val="21"/>
+          <w:lang w:val="en-US"/>
+        </w:rPr>
+        <w:t>int</w:t>
+      </w:r>
+      <w:r>
+        <w:rPr>
+          <w:color w:val="000000"/>
+          <w:sz w:val="21"/>
+          <w:szCs w:val="21"/>
+          <w:lang w:val="en-US"/>
+        </w:rPr>
+        <w:t xml:space="preserve"> </w:t>
+      </w:r>
+      <w:r>
+        <w:rPr>
+          <w:rStyle w:val="n"/>
+          <w:color w:val="000000"/>
+          <w:sz w:val="21"/>
+          <w:szCs w:val="21"/>
+          <w:lang w:val="en-US"/>
+        </w:rPr>
+        <w:t>w</w:t>
+      </w:r>
+      <w:r>
+        <w:rPr>
+          <w:color w:val="000000"/>
+          <w:sz w:val="21"/>
+          <w:szCs w:val="21"/>
+          <w:lang w:val="en-US"/>
+        </w:rPr>
+        <w:t xml:space="preserve"> </w:t>
+      </w:r>
+      <w:r>
+        <w:rPr>
+          <w:rStyle w:val="p"/>
+          <w:color w:val="000000"/>
+          <w:sz w:val="21"/>
+          <w:szCs w:val="21"/>
+          <w:lang w:val="en-US"/>
+        </w:rPr>
+        <w:t>,</w:t>
+      </w:r>
+      <w:r>
+        <w:rPr>
+          <w:color w:val="000000"/>
+          <w:sz w:val="21"/>
+          <w:szCs w:val="21"/>
+          <w:lang w:val="en-US"/>
+        </w:rPr>
+        <w:t xml:space="preserve"> </w:t>
+      </w:r>
+      <w:r>
+        <w:rPr>
+          <w:rStyle w:val="kt"/>
+          <w:color w:val="B00040"/>
+          <w:sz w:val="21"/>
+          <w:szCs w:val="21"/>
+          <w:lang w:val="en-US"/>
+        </w:rPr>
+        <w:t>int</w:t>
+      </w:r>
+      <w:r>
+        <w:rPr>
+          <w:color w:val="000000"/>
+          <w:sz w:val="21"/>
+          <w:szCs w:val="21"/>
+          <w:lang w:val="en-US"/>
+        </w:rPr>
+        <w:t xml:space="preserve"> </w:t>
+      </w:r>
+      <w:r>
+        <w:rPr>
+          <w:rStyle w:val="n"/>
+          <w:color w:val="000000"/>
+          <w:sz w:val="21"/>
+          <w:szCs w:val="21"/>
+          <w:lang w:val="en-US"/>
+        </w:rPr>
+        <w:t>h</w:t>
+      </w:r>
+      <w:r>
+        <w:rPr>
+          <w:rStyle w:val="p"/>
+          <w:color w:val="000000"/>
+          <w:sz w:val="21"/>
+          <w:szCs w:val="21"/>
+          <w:lang w:val="en-US"/>
+        </w:rPr>
+        <w:t>);</w:t>
+      </w:r>
+    </w:p>
+    <w:p>
+      <w:pPr>
+        <w:ind w:left="360"/>
+      </w:pPr>
+      <w:r>
+        <w:t>Qui permet de modifier l</w:t>
+      </w:r>
+      <w:r>
+        <w:t>a taille de la fenêtre avec w la largeur et h la hauteur en pixels.</w:t>
+      </w:r>
+    </w:p>
+    <w:p>
+      <w:pPr>
+        <w:pStyle w:val="PrformatHTML"/>
+        <w:pBdr>
+          <w:top w:val="single" w:sz="6" w:space="12" w:color="EAECF0"/>
+          <w:left w:val="single" w:sz="6" w:space="12" w:color="EAECF0"/>
+          <w:bottom w:val="single" w:sz="6" w:space="12" w:color="EAECF0"/>
+          <w:right w:val="single" w:sz="6" w:space="12" w:color="EAECF0"/>
+        </w:pBdr>
+        <w:shd w:val="clear" w:color="auto" w:fill="F8F9FA"/>
+        <w:rPr>
+          <w:color w:val="000000"/>
+          <w:sz w:val="21"/>
+          <w:szCs w:val="21"/>
+          <w:lang w:val="en-US"/>
+        </w:rPr>
+      </w:pPr>
+      <w:r>
+        <w:rPr>
+          <w:rStyle w:val="kt"/>
+          <w:color w:val="B00040"/>
+          <w:sz w:val="21"/>
+          <w:szCs w:val="21"/>
+          <w:lang w:val="en-US"/>
+        </w:rPr>
+        <w:t>void</w:t>
+      </w:r>
+      <w:r>
+        <w:rPr>
+          <w:color w:val="000000"/>
+          <w:sz w:val="21"/>
+          <w:szCs w:val="21"/>
+          <w:lang w:val="en-US"/>
+        </w:rPr>
+        <w:t xml:space="preserve"> </w:t>
+      </w:r>
+      <w:proofErr w:type="spellStart"/>
+      <w:r>
+        <w:rPr>
+          <w:rStyle w:val="nf"/>
+          <w:sz w:val="21"/>
+          <w:szCs w:val="21"/>
+          <w:lang w:val="en-US"/>
+        </w:rPr>
+        <w:t>SDL_</w:t>
+      </w:r>
+      <w:proofErr w:type="gramStart"/>
+      <w:r>
+        <w:rPr>
+          <w:rStyle w:val="nf"/>
+          <w:sz w:val="21"/>
+          <w:szCs w:val="21"/>
+          <w:lang w:val="en-US"/>
+        </w:rPr>
+        <w:t>GetWindowPosition</w:t>
+      </w:r>
+      <w:proofErr w:type="spellEnd"/>
+      <w:r>
+        <w:rPr>
+          <w:rStyle w:val="p"/>
+          <w:color w:val="000000"/>
+          <w:sz w:val="21"/>
+          <w:szCs w:val="21"/>
+          <w:lang w:val="en-US"/>
+        </w:rPr>
+        <w:t>(</w:t>
+      </w:r>
+      <w:proofErr w:type="spellStart"/>
+      <w:proofErr w:type="gramEnd"/>
+      <w:r>
+        <w:rPr>
+          <w:rStyle w:val="n"/>
+          <w:color w:val="000000"/>
+          <w:sz w:val="21"/>
+          <w:szCs w:val="21"/>
+          <w:lang w:val="en-US"/>
+        </w:rPr>
+        <w:t>SDL_Window</w:t>
+      </w:r>
+      <w:proofErr w:type="spellEnd"/>
+      <w:r>
+        <w:rPr>
+          <w:rStyle w:val="o"/>
+          <w:color w:val="666666"/>
+          <w:sz w:val="21"/>
+          <w:szCs w:val="21"/>
+          <w:lang w:val="en-US"/>
+        </w:rPr>
+        <w:t>*</w:t>
+      </w:r>
+      <w:r>
+        <w:rPr>
+          <w:color w:val="000000"/>
+          <w:sz w:val="21"/>
+          <w:szCs w:val="21"/>
+          <w:lang w:val="en-US"/>
+        </w:rPr>
+        <w:t xml:space="preserve"> </w:t>
+      </w:r>
+      <w:r>
+        <w:rPr>
+          <w:rStyle w:val="n"/>
+          <w:color w:val="000000"/>
+          <w:sz w:val="21"/>
+          <w:szCs w:val="21"/>
+          <w:lang w:val="en-US"/>
+        </w:rPr>
+        <w:t>window</w:t>
+      </w:r>
+      <w:r>
+        <w:rPr>
+          <w:rStyle w:val="p"/>
+          <w:color w:val="000000"/>
+          <w:sz w:val="21"/>
+          <w:szCs w:val="21"/>
+          <w:lang w:val="en-US"/>
+        </w:rPr>
+        <w:t>,</w:t>
+      </w:r>
+      <w:r>
+        <w:rPr>
+          <w:color w:val="000000"/>
+          <w:sz w:val="21"/>
+          <w:szCs w:val="21"/>
+          <w:lang w:val="en-US"/>
+        </w:rPr>
+        <w:t xml:space="preserve"> </w:t>
+      </w:r>
+      <w:r>
+        <w:rPr>
+          <w:rStyle w:val="kt"/>
+          <w:color w:val="B00040"/>
+          <w:sz w:val="21"/>
+          <w:szCs w:val="21"/>
+          <w:lang w:val="en-US"/>
+        </w:rPr>
+        <w:t>int</w:t>
+      </w:r>
+      <w:r>
+        <w:rPr>
+          <w:rStyle w:val="o"/>
+          <w:color w:val="666666"/>
+          <w:sz w:val="21"/>
+          <w:szCs w:val="21"/>
+          <w:lang w:val="en-US"/>
+        </w:rPr>
+        <w:t>*</w:t>
+      </w:r>
+      <w:r>
+        <w:rPr>
+          <w:color w:val="000000"/>
+          <w:sz w:val="21"/>
+          <w:szCs w:val="21"/>
+          <w:lang w:val="en-US"/>
+        </w:rPr>
+        <w:t xml:space="preserve"> </w:t>
+      </w:r>
+      <w:r>
+        <w:rPr>
+          <w:rStyle w:val="n"/>
+          <w:color w:val="000000"/>
+          <w:sz w:val="21"/>
+          <w:szCs w:val="21"/>
+          <w:lang w:val="en-US"/>
+        </w:rPr>
+        <w:t>x</w:t>
+      </w:r>
+      <w:r>
+        <w:rPr>
+          <w:rStyle w:val="p"/>
+          <w:color w:val="000000"/>
+          <w:sz w:val="21"/>
+          <w:szCs w:val="21"/>
+          <w:lang w:val="en-US"/>
+        </w:rPr>
+        <w:t>,</w:t>
+      </w:r>
+      <w:r>
+        <w:rPr>
+          <w:color w:val="000000"/>
+          <w:sz w:val="21"/>
+          <w:szCs w:val="21"/>
+          <w:lang w:val="en-US"/>
+        </w:rPr>
+        <w:t xml:space="preserve"> </w:t>
+      </w:r>
+      <w:r>
+        <w:rPr>
+          <w:rStyle w:val="kt"/>
+          <w:color w:val="B00040"/>
+          <w:sz w:val="21"/>
+          <w:szCs w:val="21"/>
+          <w:lang w:val="en-US"/>
+        </w:rPr>
+        <w:t>int</w:t>
+      </w:r>
+      <w:r>
+        <w:rPr>
+          <w:rStyle w:val="o"/>
+          <w:color w:val="666666"/>
+          <w:sz w:val="21"/>
+          <w:szCs w:val="21"/>
+          <w:lang w:val="en-US"/>
+        </w:rPr>
+        <w:t>*</w:t>
+      </w:r>
+      <w:r>
+        <w:rPr>
+          <w:color w:val="000000"/>
+          <w:sz w:val="21"/>
+          <w:szCs w:val="21"/>
+          <w:lang w:val="en-US"/>
+        </w:rPr>
+        <w:t xml:space="preserve"> </w:t>
+      </w:r>
+      <w:r>
+        <w:rPr>
+          <w:rStyle w:val="n"/>
+          <w:color w:val="000000"/>
+          <w:sz w:val="21"/>
+          <w:szCs w:val="21"/>
+          <w:lang w:val="en-US"/>
+        </w:rPr>
+        <w:t>y</w:t>
+      </w:r>
+      <w:r>
+        <w:rPr>
+          <w:rStyle w:val="p"/>
+          <w:color w:val="000000"/>
+          <w:sz w:val="21"/>
+          <w:szCs w:val="21"/>
+          <w:lang w:val="en-US"/>
+        </w:rPr>
+        <w:t>);</w:t>
+      </w:r>
+    </w:p>
+    <w:p>
+      <w:pPr>
+        <w:ind w:left="360"/>
+      </w:pPr>
+      <w:r>
+        <w:t>Qui permet de récupérer l</w:t>
+      </w:r>
+      <w:r>
+        <w:t>a position de la fenêtre dans les pointeurs x et y.</w:t>
+      </w:r>
+    </w:p>
+    <w:p>
+      <w:pPr>
+        <w:pStyle w:val="PrformatHTML"/>
+        <w:pBdr>
+          <w:top w:val="single" w:sz="6" w:space="12" w:color="EAECF0"/>
+          <w:left w:val="single" w:sz="6" w:space="12" w:color="EAECF0"/>
+          <w:bottom w:val="single" w:sz="6" w:space="12" w:color="EAECF0"/>
+          <w:right w:val="single" w:sz="6" w:space="12" w:color="EAECF0"/>
+        </w:pBdr>
+        <w:shd w:val="clear" w:color="auto" w:fill="F8F9FA"/>
+        <w:rPr>
+          <w:color w:val="000000"/>
+          <w:sz w:val="21"/>
+          <w:szCs w:val="21"/>
+          <w:lang w:val="en-US"/>
+        </w:rPr>
+      </w:pPr>
+      <w:r>
+        <w:rPr>
+          <w:rStyle w:val="kt"/>
+          <w:color w:val="B00040"/>
+          <w:sz w:val="21"/>
+          <w:szCs w:val="21"/>
+          <w:lang w:val="en-US"/>
+        </w:rPr>
+        <w:t>void</w:t>
+      </w:r>
+      <w:r>
+        <w:rPr>
+          <w:color w:val="000000"/>
+          <w:sz w:val="21"/>
+          <w:szCs w:val="21"/>
+          <w:lang w:val="en-US"/>
+        </w:rPr>
+        <w:t xml:space="preserve"> </w:t>
+      </w:r>
+      <w:proofErr w:type="spellStart"/>
+      <w:r>
+        <w:rPr>
+          <w:rStyle w:val="nf"/>
+          <w:sz w:val="21"/>
+          <w:szCs w:val="21"/>
+          <w:lang w:val="en-US"/>
+        </w:rPr>
+        <w:t>SDL_</w:t>
+      </w:r>
+      <w:proofErr w:type="gramStart"/>
+      <w:r>
+        <w:rPr>
+          <w:rStyle w:val="nf"/>
+          <w:sz w:val="21"/>
+          <w:szCs w:val="21"/>
+          <w:lang w:val="en-US"/>
+        </w:rPr>
+        <w:t>GetWindowSize</w:t>
+      </w:r>
+      <w:proofErr w:type="spellEnd"/>
+      <w:r>
+        <w:rPr>
+          <w:rStyle w:val="p"/>
+          <w:color w:val="000000"/>
+          <w:sz w:val="21"/>
+          <w:szCs w:val="21"/>
+          <w:lang w:val="en-US"/>
+        </w:rPr>
+        <w:t>(</w:t>
+      </w:r>
+      <w:proofErr w:type="spellStart"/>
+      <w:proofErr w:type="gramEnd"/>
+      <w:r>
+        <w:rPr>
+          <w:rStyle w:val="n"/>
+          <w:color w:val="000000"/>
+          <w:sz w:val="21"/>
+          <w:szCs w:val="21"/>
+          <w:lang w:val="en-US"/>
+        </w:rPr>
+        <w:t>SDL_Window</w:t>
+      </w:r>
+      <w:proofErr w:type="spellEnd"/>
+      <w:r>
+        <w:rPr>
+          <w:rStyle w:val="o"/>
+          <w:color w:val="666666"/>
+          <w:sz w:val="21"/>
+          <w:szCs w:val="21"/>
+          <w:lang w:val="en-US"/>
+        </w:rPr>
+        <w:t>*</w:t>
+      </w:r>
+      <w:r>
+        <w:rPr>
+          <w:color w:val="000000"/>
+          <w:sz w:val="21"/>
+          <w:szCs w:val="21"/>
+          <w:lang w:val="en-US"/>
+        </w:rPr>
+        <w:t xml:space="preserve"> </w:t>
+      </w:r>
+      <w:r>
+        <w:rPr>
+          <w:rStyle w:val="n"/>
+          <w:color w:val="000000"/>
+          <w:sz w:val="21"/>
+          <w:szCs w:val="21"/>
+          <w:lang w:val="en-US"/>
+        </w:rPr>
+        <w:t>window</w:t>
+      </w:r>
+      <w:r>
+        <w:rPr>
+          <w:rStyle w:val="p"/>
+          <w:color w:val="000000"/>
+          <w:sz w:val="21"/>
+          <w:szCs w:val="21"/>
+          <w:lang w:val="en-US"/>
+        </w:rPr>
+        <w:t>,</w:t>
+      </w:r>
+      <w:r>
+        <w:rPr>
+          <w:color w:val="000000"/>
+          <w:sz w:val="21"/>
+          <w:szCs w:val="21"/>
+          <w:lang w:val="en-US"/>
+        </w:rPr>
+        <w:t xml:space="preserve"> </w:t>
+      </w:r>
+      <w:r>
+        <w:rPr>
+          <w:rStyle w:val="kt"/>
+          <w:color w:val="B00040"/>
+          <w:sz w:val="21"/>
+          <w:szCs w:val="21"/>
+          <w:lang w:val="en-US"/>
+        </w:rPr>
+        <w:t>int</w:t>
+      </w:r>
+      <w:r>
+        <w:rPr>
+          <w:rStyle w:val="o"/>
+          <w:color w:val="666666"/>
+          <w:sz w:val="21"/>
+          <w:szCs w:val="21"/>
+          <w:lang w:val="en-US"/>
+        </w:rPr>
+        <w:t>*</w:t>
+      </w:r>
+      <w:r>
+        <w:rPr>
+          <w:color w:val="000000"/>
+          <w:sz w:val="21"/>
+          <w:szCs w:val="21"/>
+          <w:lang w:val="en-US"/>
+        </w:rPr>
+        <w:t xml:space="preserve"> </w:t>
+      </w:r>
+      <w:r>
+        <w:rPr>
+          <w:rStyle w:val="n"/>
+          <w:color w:val="000000"/>
+          <w:sz w:val="21"/>
+          <w:szCs w:val="21"/>
+          <w:lang w:val="en-US"/>
+        </w:rPr>
+        <w:t>w</w:t>
+      </w:r>
+      <w:r>
+        <w:rPr>
+          <w:rStyle w:val="p"/>
+          <w:color w:val="000000"/>
+          <w:sz w:val="21"/>
+          <w:szCs w:val="21"/>
+          <w:lang w:val="en-US"/>
+        </w:rPr>
+        <w:t>,</w:t>
+      </w:r>
+      <w:r>
+        <w:rPr>
+          <w:color w:val="000000"/>
+          <w:sz w:val="21"/>
+          <w:szCs w:val="21"/>
+          <w:lang w:val="en-US"/>
+        </w:rPr>
+        <w:t xml:space="preserve"> </w:t>
+      </w:r>
+      <w:r>
+        <w:rPr>
+          <w:rStyle w:val="kt"/>
+          <w:color w:val="B00040"/>
+          <w:sz w:val="21"/>
+          <w:szCs w:val="21"/>
+          <w:lang w:val="en-US"/>
+        </w:rPr>
+        <w:t>int</w:t>
+      </w:r>
+      <w:r>
+        <w:rPr>
+          <w:rStyle w:val="o"/>
+          <w:color w:val="666666"/>
+          <w:sz w:val="21"/>
+          <w:szCs w:val="21"/>
+          <w:lang w:val="en-US"/>
+        </w:rPr>
+        <w:t>*</w:t>
+      </w:r>
+      <w:r>
+        <w:rPr>
+          <w:color w:val="000000"/>
+          <w:sz w:val="21"/>
+          <w:szCs w:val="21"/>
+          <w:lang w:val="en-US"/>
+        </w:rPr>
+        <w:t xml:space="preserve"> </w:t>
+      </w:r>
+      <w:r>
+        <w:rPr>
+          <w:rStyle w:val="n"/>
+          <w:color w:val="000000"/>
+          <w:sz w:val="21"/>
+          <w:szCs w:val="21"/>
+          <w:lang w:val="en-US"/>
+        </w:rPr>
+        <w:t>h</w:t>
+      </w:r>
+      <w:r>
+        <w:rPr>
+          <w:rStyle w:val="p"/>
+          <w:color w:val="000000"/>
+          <w:sz w:val="21"/>
+          <w:szCs w:val="21"/>
+          <w:lang w:val="en-US"/>
+        </w:rPr>
+        <w:t>);</w:t>
+      </w:r>
+    </w:p>
+    <w:p>
+      <w:pPr>
+        <w:ind w:left="360"/>
+      </w:pPr>
+      <w:r>
+        <w:t>Qui permet de récupérer l</w:t>
+      </w:r>
+      <w:r>
+        <w:t>a taille de la fenêtre dans les pointeurs w et h.</w:t>
+      </w:r>
+    </w:p>
+    <w:p>
+      <w:pPr>
+        <w:pStyle w:val="PrformatHTML"/>
+        <w:pBdr>
+          <w:top w:val="single" w:sz="6" w:space="12" w:color="EAECF0"/>
+          <w:left w:val="single" w:sz="6" w:space="12" w:color="EAECF0"/>
+          <w:bottom w:val="single" w:sz="6" w:space="12" w:color="EAECF0"/>
+          <w:right w:val="single" w:sz="6" w:space="12" w:color="EAECF0"/>
+        </w:pBdr>
+        <w:shd w:val="clear" w:color="auto" w:fill="F8F9FA"/>
+        <w:rPr>
+          <w:color w:val="000000"/>
+          <w:sz w:val="21"/>
+          <w:szCs w:val="21"/>
+          <w:lang w:val="en-US"/>
+        </w:rPr>
+      </w:pPr>
+      <w:r>
+        <w:rPr>
+          <w:rStyle w:val="kt"/>
+          <w:color w:val="B00040"/>
+          <w:sz w:val="21"/>
+          <w:szCs w:val="21"/>
+          <w:lang w:val="en-US"/>
+        </w:rPr>
+        <w:t>void</w:t>
+      </w:r>
+      <w:r>
+        <w:rPr>
+          <w:color w:val="000000"/>
+          <w:sz w:val="21"/>
+          <w:szCs w:val="21"/>
+          <w:lang w:val="en-US"/>
+        </w:rPr>
+        <w:t xml:space="preserve"> </w:t>
+      </w:r>
+      <w:proofErr w:type="spellStart"/>
+      <w:r>
+        <w:rPr>
+          <w:rStyle w:val="nf"/>
+          <w:sz w:val="21"/>
+          <w:szCs w:val="21"/>
+          <w:lang w:val="en-US"/>
+        </w:rPr>
+        <w:t>SDL_</w:t>
+      </w:r>
+      <w:proofErr w:type="gramStart"/>
+      <w:r>
+        <w:rPr>
+          <w:rStyle w:val="nf"/>
+          <w:sz w:val="21"/>
+          <w:szCs w:val="21"/>
+          <w:lang w:val="en-US"/>
+        </w:rPr>
+        <w:t>MaximizeWindow</w:t>
+      </w:r>
+      <w:proofErr w:type="spellEnd"/>
+      <w:r>
+        <w:rPr>
+          <w:rStyle w:val="p"/>
+          <w:color w:val="000000"/>
+          <w:sz w:val="21"/>
+          <w:szCs w:val="21"/>
+          <w:lang w:val="en-US"/>
+        </w:rPr>
+        <w:t>(</w:t>
+      </w:r>
+      <w:proofErr w:type="spellStart"/>
+      <w:proofErr w:type="gramEnd"/>
+      <w:r>
+        <w:rPr>
+          <w:rStyle w:val="n"/>
+          <w:color w:val="000000"/>
+          <w:sz w:val="21"/>
+          <w:szCs w:val="21"/>
+          <w:lang w:val="en-US"/>
+        </w:rPr>
+        <w:t>SDL_Window</w:t>
+      </w:r>
+      <w:proofErr w:type="spellEnd"/>
+      <w:r>
+        <w:rPr>
+          <w:rStyle w:val="o"/>
+          <w:color w:val="666666"/>
+          <w:sz w:val="21"/>
+          <w:szCs w:val="21"/>
+          <w:lang w:val="en-US"/>
+        </w:rPr>
+        <w:t>*</w:t>
+      </w:r>
+      <w:r>
+        <w:rPr>
+          <w:color w:val="000000"/>
+          <w:sz w:val="21"/>
+          <w:szCs w:val="21"/>
+          <w:lang w:val="en-US"/>
+        </w:rPr>
+        <w:t xml:space="preserve"> </w:t>
+      </w:r>
+      <w:r>
+        <w:rPr>
+          <w:rStyle w:val="n"/>
+          <w:color w:val="000000"/>
+          <w:sz w:val="21"/>
+          <w:szCs w:val="21"/>
+          <w:lang w:val="en-US"/>
+        </w:rPr>
+        <w:t>window</w:t>
+      </w:r>
+      <w:r>
+        <w:rPr>
+          <w:rStyle w:val="p"/>
+          <w:color w:val="000000"/>
+          <w:sz w:val="21"/>
+          <w:szCs w:val="21"/>
+          <w:lang w:val="en-US"/>
+        </w:rPr>
+        <w:t>);</w:t>
+      </w:r>
+    </w:p>
+    <w:p>
+      <w:pPr>
+        <w:ind w:left="360"/>
+      </w:pPr>
+      <w:r>
+        <w:t>Qui permet d’agrandir la f</w:t>
+      </w:r>
+      <w:r>
+        <w:t>enêtre au maximum.</w:t>
+      </w:r>
+    </w:p>
+    <w:p>
+      <w:pPr>
+        <w:pStyle w:val="PrformatHTML"/>
+        <w:pBdr>
+          <w:top w:val="single" w:sz="6" w:space="12" w:color="EAECF0"/>
+          <w:left w:val="single" w:sz="6" w:space="12" w:color="EAECF0"/>
+          <w:bottom w:val="single" w:sz="6" w:space="12" w:color="EAECF0"/>
+          <w:right w:val="single" w:sz="6" w:space="12" w:color="EAECF0"/>
+        </w:pBdr>
+        <w:shd w:val="clear" w:color="auto" w:fill="F8F9FA"/>
+        <w:rPr>
+          <w:color w:val="000000"/>
+          <w:sz w:val="21"/>
+          <w:szCs w:val="21"/>
+          <w:lang w:val="en-US"/>
+        </w:rPr>
+      </w:pPr>
+      <w:r>
+        <w:rPr>
+          <w:rStyle w:val="kt"/>
+          <w:color w:val="B00040"/>
+          <w:sz w:val="21"/>
+          <w:szCs w:val="21"/>
+          <w:lang w:val="en-US"/>
+        </w:rPr>
+        <w:t>void</w:t>
+      </w:r>
+      <w:r>
+        <w:rPr>
+          <w:color w:val="000000"/>
+          <w:sz w:val="21"/>
+          <w:szCs w:val="21"/>
+          <w:lang w:val="en-US"/>
+        </w:rPr>
+        <w:t xml:space="preserve"> </w:t>
+      </w:r>
+      <w:proofErr w:type="spellStart"/>
+      <w:r>
+        <w:rPr>
+          <w:rStyle w:val="nf"/>
+          <w:sz w:val="21"/>
+          <w:szCs w:val="21"/>
+          <w:lang w:val="en-US"/>
+        </w:rPr>
+        <w:t>SDL_</w:t>
+      </w:r>
+      <w:proofErr w:type="gramStart"/>
+      <w:r>
+        <w:rPr>
+          <w:rStyle w:val="nf"/>
+          <w:sz w:val="21"/>
+          <w:szCs w:val="21"/>
+          <w:lang w:val="en-US"/>
+        </w:rPr>
+        <w:t>MinimizeWindow</w:t>
+      </w:r>
+      <w:proofErr w:type="spellEnd"/>
+      <w:r>
+        <w:rPr>
+          <w:rStyle w:val="p"/>
+          <w:color w:val="000000"/>
+          <w:sz w:val="21"/>
+          <w:szCs w:val="21"/>
+          <w:lang w:val="en-US"/>
+        </w:rPr>
+        <w:t>(</w:t>
+      </w:r>
+      <w:proofErr w:type="spellStart"/>
+      <w:proofErr w:type="gramEnd"/>
+      <w:r>
+        <w:rPr>
+          <w:rStyle w:val="n"/>
+          <w:color w:val="000000"/>
+          <w:sz w:val="21"/>
+          <w:szCs w:val="21"/>
+          <w:lang w:val="en-US"/>
+        </w:rPr>
+        <w:t>SDL_Window</w:t>
+      </w:r>
+      <w:proofErr w:type="spellEnd"/>
+      <w:r>
+        <w:rPr>
+          <w:rStyle w:val="o"/>
+          <w:color w:val="666666"/>
+          <w:sz w:val="21"/>
+          <w:szCs w:val="21"/>
+          <w:lang w:val="en-US"/>
+        </w:rPr>
+        <w:t>*</w:t>
+      </w:r>
+      <w:r>
+        <w:rPr>
+          <w:color w:val="000000"/>
+          <w:sz w:val="21"/>
+          <w:szCs w:val="21"/>
+          <w:lang w:val="en-US"/>
+        </w:rPr>
+        <w:t xml:space="preserve"> </w:t>
+      </w:r>
+      <w:r>
+        <w:rPr>
+          <w:rStyle w:val="n"/>
+          <w:color w:val="000000"/>
+          <w:sz w:val="21"/>
+          <w:szCs w:val="21"/>
+          <w:lang w:val="en-US"/>
+        </w:rPr>
+        <w:t>window</w:t>
+      </w:r>
+      <w:r>
+        <w:rPr>
+          <w:rStyle w:val="p"/>
+          <w:color w:val="000000"/>
+          <w:sz w:val="21"/>
+          <w:szCs w:val="21"/>
+          <w:lang w:val="en-US"/>
+        </w:rPr>
+        <w:t>);</w:t>
+      </w:r>
+    </w:p>
+    <w:p>
+      <w:pPr>
+        <w:ind w:left="360"/>
+      </w:pPr>
+      <w:r>
+        <w:t>Qui permet de réduire l</w:t>
+      </w:r>
+      <w:r>
+        <w:t>a fenêtre au minimum.</w:t>
+      </w:r>
+    </w:p>
+    <w:p>
+      <w:pPr>
+        <w:pStyle w:val="PrformatHTML"/>
+        <w:pBdr>
+          <w:top w:val="single" w:sz="6" w:space="12" w:color="EAECF0"/>
+          <w:left w:val="single" w:sz="6" w:space="12" w:color="EAECF0"/>
+          <w:bottom w:val="single" w:sz="6" w:space="12" w:color="EAECF0"/>
+          <w:right w:val="single" w:sz="6" w:space="12" w:color="EAECF0"/>
+        </w:pBdr>
+        <w:shd w:val="clear" w:color="auto" w:fill="F8F9FA"/>
+        <w:rPr>
+          <w:color w:val="000000"/>
+          <w:sz w:val="21"/>
+          <w:szCs w:val="21"/>
+          <w:lang w:val="en-US"/>
+        </w:rPr>
+      </w:pPr>
+      <w:r>
+        <w:rPr>
+          <w:rStyle w:val="kt"/>
+          <w:color w:val="B00040"/>
+          <w:sz w:val="21"/>
+          <w:szCs w:val="21"/>
+          <w:lang w:val="en-US"/>
+        </w:rPr>
+        <w:lastRenderedPageBreak/>
+        <w:t>void</w:t>
+      </w:r>
+      <w:r>
+        <w:rPr>
+          <w:color w:val="000000"/>
+          <w:sz w:val="21"/>
+          <w:szCs w:val="21"/>
+          <w:lang w:val="en-US"/>
+        </w:rPr>
+        <w:t xml:space="preserve"> </w:t>
+      </w:r>
+      <w:proofErr w:type="spellStart"/>
+      <w:r>
+        <w:rPr>
+          <w:rStyle w:val="nf"/>
+          <w:sz w:val="21"/>
+          <w:szCs w:val="21"/>
+          <w:lang w:val="en-US"/>
+        </w:rPr>
+        <w:t>SDL_</w:t>
+      </w:r>
+      <w:proofErr w:type="gramStart"/>
+      <w:r>
+        <w:rPr>
+          <w:rStyle w:val="nf"/>
+          <w:sz w:val="21"/>
+          <w:szCs w:val="21"/>
+          <w:lang w:val="en-US"/>
+        </w:rPr>
+        <w:t>RestoreWindow</w:t>
+      </w:r>
+      <w:proofErr w:type="spellEnd"/>
+      <w:r>
+        <w:rPr>
+          <w:rStyle w:val="p"/>
+          <w:color w:val="000000"/>
+          <w:sz w:val="21"/>
+          <w:szCs w:val="21"/>
+          <w:lang w:val="en-US"/>
+        </w:rPr>
+        <w:t>(</w:t>
+      </w:r>
+      <w:proofErr w:type="spellStart"/>
+      <w:proofErr w:type="gramEnd"/>
+      <w:r>
+        <w:rPr>
+          <w:rStyle w:val="n"/>
+          <w:color w:val="000000"/>
+          <w:sz w:val="21"/>
+          <w:szCs w:val="21"/>
+          <w:lang w:val="en-US"/>
+        </w:rPr>
+        <w:t>SDL_Window</w:t>
+      </w:r>
+      <w:proofErr w:type="spellEnd"/>
+      <w:r>
+        <w:rPr>
+          <w:rStyle w:val="o"/>
+          <w:color w:val="666666"/>
+          <w:sz w:val="21"/>
+          <w:szCs w:val="21"/>
+          <w:lang w:val="en-US"/>
+        </w:rPr>
+        <w:t>*</w:t>
+      </w:r>
+      <w:r>
+        <w:rPr>
+          <w:color w:val="000000"/>
+          <w:sz w:val="21"/>
+          <w:szCs w:val="21"/>
+          <w:lang w:val="en-US"/>
+        </w:rPr>
+        <w:t xml:space="preserve"> </w:t>
+      </w:r>
+      <w:r>
+        <w:rPr>
+          <w:rStyle w:val="n"/>
+          <w:color w:val="000000"/>
+          <w:sz w:val="21"/>
+          <w:szCs w:val="21"/>
+          <w:lang w:val="en-US"/>
+        </w:rPr>
+        <w:t>window</w:t>
+      </w:r>
+      <w:r>
+        <w:rPr>
+          <w:rStyle w:val="p"/>
+          <w:color w:val="000000"/>
+          <w:sz w:val="21"/>
+          <w:szCs w:val="21"/>
+          <w:lang w:val="en-US"/>
+        </w:rPr>
+        <w:t>);</w:t>
+      </w:r>
+    </w:p>
+    <w:p>
+      <w:pPr>
+        <w:ind w:left="360"/>
+      </w:pPr>
+      <w:r>
+        <w:t>Qui permet de restaurer l</w:t>
+      </w:r>
+      <w:r>
+        <w:t>a fenêtre.</w:t>
+      </w:r>
+    </w:p>
+    <w:p>
+      <w:pPr>
+        <w:pStyle w:val="PrformatHTML"/>
+        <w:pBdr>
+          <w:top w:val="single" w:sz="6" w:space="12" w:color="EAECF0"/>
+          <w:left w:val="single" w:sz="6" w:space="12" w:color="EAECF0"/>
+          <w:bottom w:val="single" w:sz="6" w:space="12" w:color="EAECF0"/>
+          <w:right w:val="single" w:sz="6" w:space="12" w:color="EAECF0"/>
+        </w:pBdr>
+        <w:shd w:val="clear" w:color="auto" w:fill="F8F9FA"/>
+        <w:rPr>
+          <w:color w:val="000000"/>
+          <w:sz w:val="21"/>
+          <w:szCs w:val="21"/>
+          <w:lang w:val="en-US"/>
+        </w:rPr>
+      </w:pPr>
+      <w:r>
+        <w:rPr>
+          <w:rStyle w:val="kt"/>
+          <w:color w:val="B00040"/>
+          <w:sz w:val="21"/>
+          <w:szCs w:val="21"/>
+          <w:lang w:val="en-US"/>
+        </w:rPr>
+        <w:t>int</w:t>
+      </w:r>
+      <w:r>
+        <w:rPr>
+          <w:color w:val="000000"/>
+          <w:sz w:val="21"/>
+          <w:szCs w:val="21"/>
+          <w:lang w:val="en-US"/>
+        </w:rPr>
+        <w:t xml:space="preserve"> </w:t>
+      </w:r>
+      <w:proofErr w:type="spellStart"/>
+      <w:r>
+        <w:rPr>
+          <w:rStyle w:val="nf"/>
+          <w:sz w:val="21"/>
+          <w:szCs w:val="21"/>
+          <w:lang w:val="en-US"/>
+        </w:rPr>
+        <w:t>SDL_</w:t>
+      </w:r>
+      <w:proofErr w:type="gramStart"/>
+      <w:r>
+        <w:rPr>
+          <w:rStyle w:val="nf"/>
+          <w:sz w:val="21"/>
+          <w:szCs w:val="21"/>
+          <w:lang w:val="en-US"/>
+        </w:rPr>
+        <w:t>SetWindowFullscreen</w:t>
+      </w:r>
+      <w:proofErr w:type="spellEnd"/>
+      <w:r>
+        <w:rPr>
+          <w:rStyle w:val="p"/>
+          <w:color w:val="000000"/>
+          <w:sz w:val="21"/>
+          <w:szCs w:val="21"/>
+          <w:lang w:val="en-US"/>
+        </w:rPr>
+        <w:t>(</w:t>
+      </w:r>
+      <w:proofErr w:type="spellStart"/>
+      <w:proofErr w:type="gramEnd"/>
+      <w:r>
+        <w:rPr>
+          <w:rStyle w:val="n"/>
+          <w:color w:val="000000"/>
+          <w:sz w:val="21"/>
+          <w:szCs w:val="21"/>
+          <w:lang w:val="en-US"/>
+        </w:rPr>
+        <w:t>SDL_Window</w:t>
+      </w:r>
+      <w:proofErr w:type="spellEnd"/>
+      <w:r>
+        <w:rPr>
+          <w:rStyle w:val="o"/>
+          <w:color w:val="666666"/>
+          <w:sz w:val="21"/>
+          <w:szCs w:val="21"/>
+          <w:lang w:val="en-US"/>
+        </w:rPr>
+        <w:t>*</w:t>
+      </w:r>
+      <w:r>
+        <w:rPr>
+          <w:color w:val="000000"/>
+          <w:sz w:val="21"/>
+          <w:szCs w:val="21"/>
+          <w:lang w:val="en-US"/>
+        </w:rPr>
+        <w:t xml:space="preserve"> </w:t>
+      </w:r>
+      <w:r>
+        <w:rPr>
+          <w:rStyle w:val="n"/>
+          <w:color w:val="000000"/>
+          <w:sz w:val="21"/>
+          <w:szCs w:val="21"/>
+          <w:lang w:val="en-US"/>
+        </w:rPr>
+        <w:t>window</w:t>
+      </w:r>
+      <w:r>
+        <w:rPr>
+          <w:color w:val="000000"/>
+          <w:sz w:val="21"/>
+          <w:szCs w:val="21"/>
+          <w:lang w:val="en-US"/>
+        </w:rPr>
+        <w:t xml:space="preserve"> </w:t>
+      </w:r>
+      <w:r>
+        <w:rPr>
+          <w:rStyle w:val="p"/>
+          <w:color w:val="000000"/>
+          <w:sz w:val="21"/>
+          <w:szCs w:val="21"/>
+          <w:lang w:val="en-US"/>
+        </w:rPr>
+        <w:t>,</w:t>
+      </w:r>
+      <w:r>
+        <w:rPr>
+          <w:color w:val="000000"/>
+          <w:sz w:val="21"/>
+          <w:szCs w:val="21"/>
+          <w:lang w:val="en-US"/>
+        </w:rPr>
+        <w:t xml:space="preserve"> </w:t>
+      </w:r>
+      <w:proofErr w:type="spellStart"/>
+      <w:r>
+        <w:rPr>
+          <w:rStyle w:val="n"/>
+          <w:color w:val="000000"/>
+          <w:sz w:val="21"/>
+          <w:szCs w:val="21"/>
+          <w:lang w:val="en-US"/>
+        </w:rPr>
+        <w:t>SDL_bool</w:t>
+      </w:r>
+      <w:proofErr w:type="spellEnd"/>
+      <w:r>
+        <w:rPr>
+          <w:color w:val="000000"/>
+          <w:sz w:val="21"/>
+          <w:szCs w:val="21"/>
+          <w:lang w:val="en-US"/>
+        </w:rPr>
+        <w:t xml:space="preserve"> </w:t>
+      </w:r>
+      <w:proofErr w:type="spellStart"/>
+      <w:r>
+        <w:rPr>
+          <w:rStyle w:val="n"/>
+          <w:color w:val="000000"/>
+          <w:sz w:val="21"/>
+          <w:szCs w:val="21"/>
+          <w:lang w:val="en-US"/>
+        </w:rPr>
+        <w:t>fullscreen</w:t>
+      </w:r>
+      <w:proofErr w:type="spellEnd"/>
+      <w:r>
+        <w:rPr>
+          <w:rStyle w:val="p"/>
+          <w:color w:val="000000"/>
+          <w:sz w:val="21"/>
+          <w:szCs w:val="21"/>
+          <w:lang w:val="en-US"/>
+        </w:rPr>
+        <w:t>);</w:t>
+      </w:r>
+    </w:p>
+    <w:p>
+      <w:pPr>
+        <w:ind w:left="360"/>
+      </w:pPr>
+      <w:r>
+        <w:t>Qui permet de rentrer e</w:t>
+      </w:r>
+      <w:r>
+        <w:t>t de sortir du mode plein écran en envoyant : SDL_TRUE pour rentrer en mode plein écran ou SDL_FALSE pour sortir du mode plein écran.</w:t>
+      </w:r>
+      <w:r>
+        <w:br/>
+        <w:t>Il faut noter que la fonction renvoie 0 en cas de succès et une valeur négative en cas d’erreur.</w:t>
+      </w:r>
+    </w:p>
+    <w:p>
+      <w:pPr>
+        <w:pStyle w:val="PrformatHTML"/>
+        <w:pBdr>
+          <w:top w:val="single" w:sz="6" w:space="12" w:color="EAECF0"/>
+          <w:left w:val="single" w:sz="6" w:space="12" w:color="EAECF0"/>
+          <w:bottom w:val="single" w:sz="6" w:space="12" w:color="EAECF0"/>
+          <w:right w:val="single" w:sz="6" w:space="12" w:color="EAECF0"/>
+        </w:pBdr>
+        <w:shd w:val="clear" w:color="auto" w:fill="F8F9FA"/>
+        <w:rPr>
+          <w:color w:val="000000"/>
+          <w:sz w:val="21"/>
+          <w:szCs w:val="21"/>
+          <w:lang w:val="en-US"/>
+        </w:rPr>
+      </w:pPr>
+      <w:r>
+        <w:rPr>
+          <w:rStyle w:val="kt"/>
+          <w:color w:val="B00040"/>
+          <w:sz w:val="21"/>
+          <w:szCs w:val="21"/>
+          <w:lang w:val="en-US"/>
+        </w:rPr>
+        <w:t>int</w:t>
+      </w:r>
+      <w:r>
+        <w:rPr>
+          <w:color w:val="000000"/>
+          <w:sz w:val="21"/>
+          <w:szCs w:val="21"/>
+          <w:lang w:val="en-US"/>
+        </w:rPr>
+        <w:t xml:space="preserve"> </w:t>
+      </w:r>
+      <w:proofErr w:type="spellStart"/>
+      <w:r>
+        <w:rPr>
+          <w:rStyle w:val="nf"/>
+          <w:sz w:val="21"/>
+          <w:szCs w:val="21"/>
+          <w:lang w:val="en-US"/>
+        </w:rPr>
+        <w:t>SDL_</w:t>
+      </w:r>
+      <w:proofErr w:type="gramStart"/>
+      <w:r>
+        <w:rPr>
+          <w:rStyle w:val="nf"/>
+          <w:sz w:val="21"/>
+          <w:szCs w:val="21"/>
+          <w:lang w:val="en-US"/>
+        </w:rPr>
+        <w:t>SetWindowBrightness</w:t>
+      </w:r>
+      <w:proofErr w:type="spellEnd"/>
+      <w:r>
+        <w:rPr>
+          <w:rStyle w:val="p"/>
+          <w:color w:val="000000"/>
+          <w:sz w:val="21"/>
+          <w:szCs w:val="21"/>
+          <w:lang w:val="en-US"/>
+        </w:rPr>
+        <w:t>(</w:t>
+      </w:r>
+      <w:proofErr w:type="spellStart"/>
+      <w:proofErr w:type="gramEnd"/>
+      <w:r>
+        <w:rPr>
+          <w:rStyle w:val="n"/>
+          <w:color w:val="000000"/>
+          <w:sz w:val="21"/>
+          <w:szCs w:val="21"/>
+          <w:lang w:val="en-US"/>
+        </w:rPr>
+        <w:t>SDL_Window</w:t>
+      </w:r>
+      <w:proofErr w:type="spellEnd"/>
+      <w:r>
+        <w:rPr>
+          <w:rStyle w:val="o"/>
+          <w:color w:val="666666"/>
+          <w:sz w:val="21"/>
+          <w:szCs w:val="21"/>
+          <w:lang w:val="en-US"/>
+        </w:rPr>
+        <w:t>*</w:t>
+      </w:r>
+      <w:r>
+        <w:rPr>
+          <w:color w:val="000000"/>
+          <w:sz w:val="21"/>
+          <w:szCs w:val="21"/>
+          <w:lang w:val="en-US"/>
+        </w:rPr>
+        <w:t xml:space="preserve"> </w:t>
+      </w:r>
+      <w:r>
+        <w:rPr>
+          <w:rStyle w:val="n"/>
+          <w:color w:val="000000"/>
+          <w:sz w:val="21"/>
+          <w:szCs w:val="21"/>
+          <w:lang w:val="en-US"/>
+        </w:rPr>
+        <w:t>window</w:t>
+      </w:r>
+      <w:r>
+        <w:rPr>
+          <w:rStyle w:val="p"/>
+          <w:color w:val="000000"/>
+          <w:sz w:val="21"/>
+          <w:szCs w:val="21"/>
+          <w:lang w:val="en-US"/>
+        </w:rPr>
+        <w:t>,</w:t>
+      </w:r>
+      <w:r>
+        <w:rPr>
+          <w:color w:val="000000"/>
+          <w:sz w:val="21"/>
+          <w:szCs w:val="21"/>
+          <w:lang w:val="en-US"/>
+        </w:rPr>
+        <w:t xml:space="preserve"> </w:t>
+      </w:r>
+      <w:r>
+        <w:rPr>
+          <w:rStyle w:val="kt"/>
+          <w:color w:val="B00040"/>
+          <w:sz w:val="21"/>
+          <w:szCs w:val="21"/>
+          <w:lang w:val="en-US"/>
+        </w:rPr>
+        <w:t>float</w:t>
+      </w:r>
+      <w:r>
+        <w:rPr>
+          <w:color w:val="000000"/>
+          <w:sz w:val="21"/>
+          <w:szCs w:val="21"/>
+          <w:lang w:val="en-US"/>
+        </w:rPr>
+        <w:t xml:space="preserve"> </w:t>
+      </w:r>
+      <w:proofErr w:type="spellStart"/>
+      <w:r>
+        <w:rPr>
+          <w:rStyle w:val="n"/>
+          <w:color w:val="000000"/>
+          <w:sz w:val="21"/>
+          <w:szCs w:val="21"/>
+          <w:lang w:val="en-US"/>
+        </w:rPr>
+        <w:t>luminosite</w:t>
+      </w:r>
+      <w:proofErr w:type="spellEnd"/>
+      <w:r>
+        <w:rPr>
+          <w:rStyle w:val="p"/>
+          <w:color w:val="000000"/>
+          <w:sz w:val="21"/>
+          <w:szCs w:val="21"/>
+          <w:lang w:val="en-US"/>
+        </w:rPr>
+        <w:t>);</w:t>
+      </w:r>
+    </w:p>
+    <w:p>
+      <w:pPr>
+        <w:ind w:left="360"/>
+      </w:pPr>
+      <w:r>
+        <w:t>Qui permet de définir l</w:t>
+      </w:r>
+      <w:r>
+        <w:t>a luminosité de la fenêtre par rapport à celle de l’écran.</w:t>
+      </w:r>
+      <w:r>
+        <w:br/>
+        <w:t xml:space="preserve">Le </w:t>
+      </w:r>
+      <w:proofErr w:type="spellStart"/>
+      <w:r>
+        <w:t>float</w:t>
+      </w:r>
+      <w:proofErr w:type="spellEnd"/>
+      <w:r>
+        <w:t xml:space="preserve"> varie de 0 à 1, à 1 la luminosité vaut celle de l’écran, à 0 la fenêtre est noire.</w:t>
+      </w:r>
+      <w:r>
+        <w:br/>
+        <w:t>Il faut noter que la fonction renvoie 0 en cas de succès et une valeur négative en cas d’erreur.</w:t>
+      </w:r>
+    </w:p>
+    <w:p>
+      <w:pPr>
+        <w:pStyle w:val="PrformatHTML"/>
+        <w:pBdr>
+          <w:top w:val="single" w:sz="6" w:space="12" w:color="EAECF0"/>
+          <w:left w:val="single" w:sz="6" w:space="12" w:color="EAECF0"/>
+          <w:bottom w:val="single" w:sz="6" w:space="12" w:color="EAECF0"/>
+          <w:right w:val="single" w:sz="6" w:space="12" w:color="EAECF0"/>
+        </w:pBdr>
+        <w:shd w:val="clear" w:color="auto" w:fill="F8F9FA"/>
+        <w:rPr>
+          <w:color w:val="000000"/>
+          <w:sz w:val="21"/>
+          <w:szCs w:val="21"/>
+          <w:lang w:val="en-US"/>
+        </w:rPr>
+      </w:pPr>
+      <w:r>
+        <w:rPr>
+          <w:rStyle w:val="kt"/>
+          <w:color w:val="B00040"/>
+          <w:sz w:val="21"/>
+          <w:szCs w:val="21"/>
+          <w:lang w:val="en-US"/>
+        </w:rPr>
+        <w:t>float</w:t>
+      </w:r>
+      <w:r>
+        <w:rPr>
+          <w:color w:val="000000"/>
+          <w:sz w:val="21"/>
+          <w:szCs w:val="21"/>
+          <w:lang w:val="en-US"/>
+        </w:rPr>
+        <w:t xml:space="preserve"> </w:t>
+      </w:r>
+      <w:proofErr w:type="spellStart"/>
+      <w:r>
+        <w:rPr>
+          <w:rStyle w:val="nf"/>
+          <w:sz w:val="21"/>
+          <w:szCs w:val="21"/>
+          <w:lang w:val="en-US"/>
+        </w:rPr>
+        <w:t>SDL_</w:t>
+      </w:r>
+      <w:proofErr w:type="gramStart"/>
+      <w:r>
+        <w:rPr>
+          <w:rStyle w:val="nf"/>
+          <w:sz w:val="21"/>
+          <w:szCs w:val="21"/>
+          <w:lang w:val="en-US"/>
+        </w:rPr>
+        <w:t>GetWindowBrightness</w:t>
+      </w:r>
+      <w:proofErr w:type="spellEnd"/>
+      <w:r>
+        <w:rPr>
+          <w:rStyle w:val="p"/>
+          <w:color w:val="000000"/>
+          <w:sz w:val="21"/>
+          <w:szCs w:val="21"/>
+          <w:lang w:val="en-US"/>
+        </w:rPr>
+        <w:t>(</w:t>
+      </w:r>
+      <w:proofErr w:type="spellStart"/>
+      <w:proofErr w:type="gramEnd"/>
+      <w:r>
+        <w:rPr>
+          <w:rStyle w:val="n"/>
+          <w:color w:val="000000"/>
+          <w:sz w:val="21"/>
+          <w:szCs w:val="21"/>
+          <w:lang w:val="en-US"/>
+        </w:rPr>
+        <w:t>SDL_Window</w:t>
+      </w:r>
+      <w:proofErr w:type="spellEnd"/>
+      <w:r>
+        <w:rPr>
+          <w:rStyle w:val="o"/>
+          <w:color w:val="666666"/>
+          <w:sz w:val="21"/>
+          <w:szCs w:val="21"/>
+          <w:lang w:val="en-US"/>
+        </w:rPr>
+        <w:t>*</w:t>
+      </w:r>
+      <w:r>
+        <w:rPr>
+          <w:color w:val="000000"/>
+          <w:sz w:val="21"/>
+          <w:szCs w:val="21"/>
+          <w:lang w:val="en-US"/>
+        </w:rPr>
+        <w:t xml:space="preserve"> </w:t>
+      </w:r>
+      <w:r>
+        <w:rPr>
+          <w:rStyle w:val="n"/>
+          <w:color w:val="000000"/>
+          <w:sz w:val="21"/>
+          <w:szCs w:val="21"/>
+          <w:lang w:val="en-US"/>
+        </w:rPr>
+        <w:t>window</w:t>
+      </w:r>
+      <w:r>
+        <w:rPr>
+          <w:rStyle w:val="p"/>
+          <w:color w:val="000000"/>
+          <w:sz w:val="21"/>
+          <w:szCs w:val="21"/>
+          <w:lang w:val="en-US"/>
+        </w:rPr>
+        <w:t>);</w:t>
+      </w:r>
+    </w:p>
+    <w:p>
+      <w:pPr>
+        <w:ind w:left="360"/>
+      </w:pPr>
+      <w:r>
+        <w:t>Qui permet de récupérer l</w:t>
+      </w:r>
+      <w:r>
+        <w:t>a luminosité de la fenêtre.</w:t>
+      </w:r>
+    </w:p>
+    <w:p>
+      <w:pPr>
+        <w:ind w:left="360"/>
+      </w:pPr>
+    </w:p>
+    <w:p>
+      <w:pPr>
+        <w:pStyle w:val="Titre1"/>
+        <w:numPr>
+          <w:ilvl w:val="0"/>
+          <w:numId w:val="2"/>
+        </w:numPr>
+      </w:pPr>
+      <w:r>
+        <w:t>Gérer un rendu : qu’est-ce q</w:t>
+      </w:r>
+      <w:r>
+        <w:t xml:space="preserve">u’un </w:t>
+      </w:r>
+      <w:proofErr w:type="spellStart"/>
+      <w:r>
+        <w:t>renderer</w:t>
+      </w:r>
+      <w:proofErr w:type="spellEnd"/>
+      <w:r>
+        <w:t>, comment est-il associé à la fenêtre SDL 2 ? Donnez et expliquez le code permettant de gérer un rendu, création, affichage, effacement… (15 points)</w:t>
+      </w:r>
+    </w:p>
+    <w:p/>
+    <w:p>
+      <w:pPr>
+        <w:ind w:left="360"/>
+      </w:pPr>
+      <w:r>
+        <w:t xml:space="preserve">Le </w:t>
+      </w:r>
+      <w:proofErr w:type="spellStart"/>
+      <w:r>
+        <w:t>Renderer</w:t>
+      </w:r>
+      <w:proofErr w:type="spellEnd"/>
+      <w:r>
+        <w:t xml:space="preserve"> est l’espace où l’on peut dessiner, écrire, afficher dans la fenêtre.</w:t>
+      </w:r>
+      <w:r>
+        <w:br/>
+        <w:t xml:space="preserve">Si la fenêtre était un tableau, le </w:t>
+      </w:r>
+      <w:proofErr w:type="spellStart"/>
+      <w:r>
+        <w:t>Renderer</w:t>
+      </w:r>
+      <w:proofErr w:type="spellEnd"/>
+      <w:r>
+        <w:t xml:space="preserve"> en serait la toile.</w:t>
+      </w:r>
+      <w:r>
+        <w:br/>
+        <w:t xml:space="preserve">Un </w:t>
+      </w:r>
+      <w:proofErr w:type="spellStart"/>
+      <w:r>
+        <w:t>Renderer</w:t>
+      </w:r>
+      <w:proofErr w:type="spellEnd"/>
+      <w:r>
+        <w:t xml:space="preserve"> ne peut donc pas exister sans fenêtre.</w:t>
+      </w:r>
+    </w:p>
+    <w:p>
+      <w:pPr>
+        <w:ind w:left="360"/>
+      </w:pPr>
+      <w:r>
+        <w:t xml:space="preserve">Avec un pointeur de type </w:t>
+      </w:r>
+      <w:proofErr w:type="spellStart"/>
+      <w:r>
+        <w:t>SDL_Renderer</w:t>
+      </w:r>
+      <w:proofErr w:type="spellEnd"/>
+      <w:r>
+        <w:t>* on crée le re</w:t>
+      </w:r>
+      <w:r>
+        <w:t>n</w:t>
+      </w:r>
+      <w:r>
+        <w:t>du</w:t>
+      </w:r>
+      <w:r>
+        <w:t xml:space="preserve"> en lui affectant le résultat de la fonction</w:t>
+      </w:r>
+      <w:r>
+        <w:t xml:space="preserve"> </w:t>
+      </w:r>
+      <w:proofErr w:type="spellStart"/>
+      <w:r>
+        <w:t>SDL_Renderer</w:t>
+      </w:r>
+      <w:proofErr w:type="spellEnd"/>
+      <w:r>
+        <w:t xml:space="preserve">* </w:t>
+      </w:r>
+      <w:r>
+        <w:t xml:space="preserve"> </w:t>
+      </w:r>
+      <w:proofErr w:type="spellStart"/>
+      <w:r>
+        <w:t>SDL_CreateRenderer</w:t>
+      </w:r>
+      <w:proofErr w:type="spellEnd"/>
+      <w:r>
+        <w:t>(</w:t>
+      </w:r>
+      <w:proofErr w:type="spellStart"/>
+      <w:r>
+        <w:t>SDL_Window</w:t>
+      </w:r>
+      <w:proofErr w:type="spellEnd"/>
+      <w:r>
+        <w:t xml:space="preserve">* </w:t>
+      </w:r>
+      <w:proofErr w:type="spellStart"/>
+      <w:r>
+        <w:t>window</w:t>
+      </w:r>
+      <w:proofErr w:type="spellEnd"/>
+      <w:r>
+        <w:t xml:space="preserve">, </w:t>
+      </w:r>
+      <w:proofErr w:type="spellStart"/>
+      <w:r>
+        <w:t>int</w:t>
+      </w:r>
+      <w:proofErr w:type="spellEnd"/>
+      <w:r>
+        <w:t xml:space="preserve"> index, Uint32 flags)</w:t>
+      </w:r>
+      <w:r>
+        <w:t>.</w:t>
+      </w:r>
+      <w:r>
+        <w:br/>
+      </w:r>
+      <w:proofErr w:type="spellStart"/>
+      <w:r>
+        <w:t>SDL_Window</w:t>
+      </w:r>
+      <w:proofErr w:type="spellEnd"/>
+      <w:r>
+        <w:t xml:space="preserve">* est le pointeur de la fenêtre qu’on associe au </w:t>
+      </w:r>
+      <w:proofErr w:type="spellStart"/>
+      <w:r>
+        <w:t>renderer</w:t>
+      </w:r>
+      <w:proofErr w:type="spellEnd"/>
+      <w:r>
+        <w:t>.</w:t>
+      </w:r>
+      <w:r>
+        <w:br/>
+        <w:t>Il faut mettre l’index à -1, il s’agit en vérité de l’index du pilote pour le rendu à initialiser, mais -1 permet d’initialiser le premier qui correspond aux flags qu’on lui demande.</w:t>
+      </w:r>
+      <w:r>
+        <w:br/>
+        <w:t xml:space="preserve">Et enfin les flags se trouvant dans : </w:t>
+      </w:r>
+      <w:proofErr w:type="spellStart"/>
+      <w:r>
+        <w:t>SDL_RendererFlags</w:t>
+      </w:r>
+      <w:proofErr w:type="spellEnd"/>
+      <w:r>
+        <w:t xml:space="preserve">, permettant d’utiliser l’accélération matérielle, de synchroniser le rendu avec le rafraichissement, d’associer le </w:t>
+      </w:r>
+      <w:proofErr w:type="spellStart"/>
+      <w:r>
+        <w:t>renderer</w:t>
+      </w:r>
+      <w:proofErr w:type="spellEnd"/>
+      <w:r>
+        <w:t xml:space="preserve"> à une texture</w:t>
+      </w:r>
+      <w:r>
+        <w:t xml:space="preserve"> ou d’associer le </w:t>
+      </w:r>
+      <w:proofErr w:type="spellStart"/>
+      <w:r>
+        <w:t>renderer</w:t>
+      </w:r>
+      <w:proofErr w:type="spellEnd"/>
+      <w:r>
+        <w:t xml:space="preserve"> à une surface.</w:t>
+      </w:r>
+    </w:p>
+    <w:p>
+      <w:pPr>
+        <w:ind w:left="360"/>
+      </w:pPr>
+      <w:r>
+        <w:t xml:space="preserve">Lorsqu’on modifie le rendu il faut le réactualiser et l’afficher avec la fonction </w:t>
+      </w:r>
+      <w:proofErr w:type="spellStart"/>
+      <w:r>
+        <w:t>void</w:t>
+      </w:r>
+      <w:proofErr w:type="spellEnd"/>
+      <w:r>
+        <w:t xml:space="preserve"> </w:t>
+      </w:r>
+      <w:proofErr w:type="spellStart"/>
+      <w:r>
+        <w:t>SDL_</w:t>
+      </w:r>
+      <w:proofErr w:type="gramStart"/>
+      <w:r>
+        <w:t>RenderPresent</w:t>
+      </w:r>
+      <w:proofErr w:type="spellEnd"/>
+      <w:r>
+        <w:t>(</w:t>
+      </w:r>
+      <w:proofErr w:type="spellStart"/>
+      <w:proofErr w:type="gramEnd"/>
+      <w:r>
+        <w:t>SDL_Renderer</w:t>
+      </w:r>
+      <w:proofErr w:type="spellEnd"/>
+      <w:r>
+        <w:t xml:space="preserve">* </w:t>
+      </w:r>
+      <w:proofErr w:type="spellStart"/>
+      <w:r>
+        <w:t>renderer</w:t>
+      </w:r>
+      <w:proofErr w:type="spellEnd"/>
+      <w:r>
+        <w:t xml:space="preserve">) qui demande notre pointeur de type </w:t>
+      </w:r>
+      <w:proofErr w:type="spellStart"/>
+      <w:r>
+        <w:t>SDL_Renderer</w:t>
+      </w:r>
+      <w:proofErr w:type="spellEnd"/>
+      <w:r>
+        <w:t>*</w:t>
+      </w:r>
+      <w:r>
+        <w:t xml:space="preserve"> comme argument.</w:t>
+      </w:r>
+    </w:p>
+    <w:p>
+      <w:pPr>
+        <w:ind w:left="360"/>
+      </w:pPr>
+      <w:r>
+        <w:t>Enfin pour effacer le rendu quand on a finit de l’utiliser, on le détruit avec la fonction</w:t>
+      </w:r>
+      <w:r>
+        <w:t xml:space="preserve"> </w:t>
+      </w:r>
+      <w:proofErr w:type="spellStart"/>
+      <w:r>
+        <w:t>void</w:t>
+      </w:r>
+      <w:proofErr w:type="spellEnd"/>
+      <w:r>
+        <w:t xml:space="preserve"> </w:t>
+      </w:r>
+      <w:proofErr w:type="spellStart"/>
+      <w:r>
+        <w:t>SDL</w:t>
+      </w:r>
+      <w:r>
+        <w:t>_</w:t>
+      </w:r>
+      <w:proofErr w:type="gramStart"/>
+      <w:r>
+        <w:t>DestroyRenderer</w:t>
+      </w:r>
+      <w:proofErr w:type="spellEnd"/>
+      <w:r>
+        <w:t>(</w:t>
+      </w:r>
+      <w:proofErr w:type="spellStart"/>
+      <w:proofErr w:type="gramEnd"/>
+      <w:r>
+        <w:t>SDL_Renderer</w:t>
+      </w:r>
+      <w:proofErr w:type="spellEnd"/>
+      <w:r>
+        <w:t xml:space="preserve">* </w:t>
+      </w:r>
+      <w:proofErr w:type="spellStart"/>
+      <w:r>
+        <w:t>renderer</w:t>
+      </w:r>
+      <w:proofErr w:type="spellEnd"/>
+      <w:r>
+        <w:t>) ;</w:t>
+      </w:r>
+    </w:p>
+    <w:p>
+      <w:pPr>
+        <w:ind w:left="360"/>
       </w:pPr>
       <w:bookmarkStart w:id="0" w:name="_GoBack"/>
       <w:bookmarkEnd w:id="0"/>
@@ -2387,6 +4458,84 @@
       <w:szCs w:val="24"/>
     </w:rPr>
   </w:style>
+  <w:style w:type="paragraph" w:styleId="PrformatHTML">
+    <w:name w:val="HTML Preformatted"/>
+    <w:basedOn w:val="Normal"/>
+    <w:link w:val="PrformatHTMLCar"/>
+    <w:uiPriority w:val="99"/>
+    <w:semiHidden/>
+    <w:unhideWhenUsed/>
+    <w:rsid w:val="00451476"/>
+    <w:pPr>
+      <w:tabs>
+        <w:tab w:val="left" w:pos="916"/>
+        <w:tab w:val="left" w:pos="1832"/>
+        <w:tab w:val="left" w:pos="2748"/>
+        <w:tab w:val="left" w:pos="3664"/>
+        <w:tab w:val="left" w:pos="4580"/>
+        <w:tab w:val="left" w:pos="5496"/>
+        <w:tab w:val="left" w:pos="6412"/>
+        <w:tab w:val="left" w:pos="7328"/>
+        <w:tab w:val="left" w:pos="8244"/>
+        <w:tab w:val="left" w:pos="9160"/>
+        <w:tab w:val="left" w:pos="10076"/>
+        <w:tab w:val="left" w:pos="10992"/>
+        <w:tab w:val="left" w:pos="11908"/>
+        <w:tab w:val="left" w:pos="12824"/>
+        <w:tab w:val="left" w:pos="13740"/>
+        <w:tab w:val="left" w:pos="14656"/>
+      </w:tabs>
+      <w:spacing w:after="0" w:line="240" w:lineRule="auto"/>
+    </w:pPr>
+    <w:rPr>
+      <w:rFonts w:ascii="Courier New" w:eastAsia="Times New Roman" w:hAnsi="Courier New" w:cs="Courier New"/>
+      <w:sz w:val="20"/>
+      <w:szCs w:val="20"/>
+    </w:rPr>
+  </w:style>
+  <w:style w:type="character" w:customStyle="1" w:styleId="PrformatHTMLCar">
+    <w:name w:val="Préformaté HTML Car"/>
+    <w:basedOn w:val="Policepardfaut"/>
+    <w:link w:val="PrformatHTML"/>
+    <w:uiPriority w:val="99"/>
+    <w:semiHidden/>
+    <w:rsid w:val="00451476"/>
+    <w:rPr>
+      <w:rFonts w:ascii="Courier New" w:eastAsia="Times New Roman" w:hAnsi="Courier New" w:cs="Courier New"/>
+      <w:sz w:val="20"/>
+      <w:szCs w:val="20"/>
+    </w:rPr>
+  </w:style>
+  <w:style w:type="character" w:customStyle="1" w:styleId="kt">
+    <w:name w:val="kt"/>
+    <w:basedOn w:val="Policepardfaut"/>
+    <w:rsid w:val="00451476"/>
+  </w:style>
+  <w:style w:type="character" w:customStyle="1" w:styleId="nf">
+    <w:name w:val="nf"/>
+    <w:basedOn w:val="Policepardfaut"/>
+    <w:rsid w:val="00451476"/>
+  </w:style>
+  <w:style w:type="character" w:customStyle="1" w:styleId="p">
+    <w:name w:val="p"/>
+    <w:basedOn w:val="Policepardfaut"/>
+    <w:rsid w:val="00451476"/>
+  </w:style>
+  <w:style w:type="character" w:customStyle="1" w:styleId="n">
+    <w:name w:val="n"/>
+    <w:basedOn w:val="Policepardfaut"/>
+    <w:rsid w:val="00451476"/>
+  </w:style>
+  <w:style w:type="character" w:customStyle="1" w:styleId="o">
+    <w:name w:val="o"/>
+    <w:basedOn w:val="Policepardfaut"/>
+    <w:rsid w:val="00451476"/>
+  </w:style>
+  <w:style w:type="character" w:customStyle="1" w:styleId="k">
+    <w:name w:val="k"/>
+    <w:basedOn w:val="Policepardfaut"/>
+    <w:rsid w:val="00451476"/>
+  </w:style>
 </w:styles>
 </file>
 

</xml_diff>

<commit_message>
Question 10) SDL_Point et SDL_Rect
</commit_message>
<xml_diff>
--- a/Réponse.docx
+++ b/Réponse.docx
@@ -20,19 +20,8 @@
           <w:u w:val="single"/>
           <w:lang w:val="en-US"/>
         </w:rPr>
-        <w:t xml:space="preserve">SDL 2 What is </w:t>
-      </w:r>
-      <w:proofErr w:type="gramStart"/>
-      <w:r>
-        <w:rPr>
-          <w:b/>
-          <w:bCs/>
-          <w:u w:val="single"/>
-          <w:lang w:val="en-US"/>
-        </w:rPr>
-        <w:t>that ?</w:t>
-      </w:r>
-      <w:proofErr w:type="gramEnd"/>
+        <w:t>SDL 2 What is that ?</w:t>
+      </w:r>
     </w:p>
     <w:p>
       <w:pPr>
@@ -559,15 +548,7 @@
       </w:r>
       <w:proofErr w:type="spellEnd"/>
       <w:r>
-        <w:t xml:space="preserve"> </w:t>
-      </w:r>
-      <w:proofErr w:type="gramStart"/>
-      <w:r>
-        <w:t>main(</w:t>
-      </w:r>
-      <w:proofErr w:type="gramEnd"/>
-      <w:r>
-        <w:t xml:space="preserve">) tel que : </w:t>
+        <w:t xml:space="preserve"> main() tel que : </w:t>
       </w:r>
       <w:proofErr w:type="spellStart"/>
       <w:r>
@@ -751,19 +732,11 @@
       </w:r>
       <w:proofErr w:type="spellStart"/>
       <w:r>
-        <w:t>SDL_</w:t>
-      </w:r>
-      <w:proofErr w:type="gramStart"/>
-      <w:r>
-        <w:t>DestroyWindow</w:t>
-      </w:r>
-      <w:proofErr w:type="spellEnd"/>
-      <w:r>
-        <w:t>(</w:t>
-      </w:r>
-      <w:proofErr w:type="gramEnd"/>
-      <w:r>
-        <w:t>).</w:t>
+        <w:t>SDL_DestroyWindow</w:t>
+      </w:r>
+      <w:proofErr w:type="spellEnd"/>
+      <w:r>
+        <w:t>().</w:t>
       </w:r>
     </w:p>
     <w:p>
@@ -771,15 +744,7 @@
         <w:ind w:left="360"/>
       </w:pPr>
       <w:r>
-        <w:t xml:space="preserve">Pour l’exemple </w:t>
-      </w:r>
-      <w:proofErr w:type="gramStart"/>
-      <w:r>
-        <w:t>voir</w:t>
-      </w:r>
-      <w:proofErr w:type="gramEnd"/>
-      <w:r>
-        <w:t xml:space="preserve"> le code du programme ci-joint.</w:t>
+        <w:t>Pour l’exemple voir le code du programme ci-joint.</w:t>
       </w:r>
     </w:p>
     <w:p>
@@ -869,23 +834,12 @@
           <w:szCs w:val="21"/>
           <w:lang w:val="en-US"/>
         </w:rPr>
-        <w:t>SDL_</w:t>
-      </w:r>
-      <w:proofErr w:type="gramStart"/>
+        <w:t>SDL_SetWindowTitle</w:t>
+      </w:r>
+      <w:proofErr w:type="spellEnd"/>
       <w:r>
         <w:rPr>
           <w:rFonts w:ascii="Courier New" w:eastAsia="Times New Roman" w:hAnsi="Courier New" w:cs="Courier New"/>
-          <w:color w:val="0000FF"/>
-          <w:sz w:val="21"/>
-          <w:szCs w:val="21"/>
-          <w:lang w:val="en-US"/>
-        </w:rPr>
-        <w:t>SetWindowTitle</w:t>
-      </w:r>
-      <w:proofErr w:type="spellEnd"/>
-      <w:r>
-        <w:rPr>
-          <w:rFonts w:ascii="Courier New" w:eastAsia="Times New Roman" w:hAnsi="Courier New" w:cs="Courier New"/>
           <w:color w:val="000000"/>
           <w:sz w:val="21"/>
           <w:szCs w:val="21"/>
@@ -894,7 +848,6 @@
         <w:t>(</w:t>
       </w:r>
       <w:proofErr w:type="spellStart"/>
-      <w:proofErr w:type="gramEnd"/>
       <w:r>
         <w:rPr>
           <w:rFonts w:ascii="Courier New" w:eastAsia="Times New Roman" w:hAnsi="Courier New" w:cs="Courier New"/>
@@ -1045,17 +998,7 @@
           <w:szCs w:val="21"/>
           <w:lang w:val="en-US"/>
         </w:rPr>
-        <w:t>SDL_</w:t>
-      </w:r>
-      <w:proofErr w:type="gramStart"/>
-      <w:r>
-        <w:rPr>
-          <w:rStyle w:val="nf"/>
-          <w:sz w:val="21"/>
-          <w:szCs w:val="21"/>
-          <w:lang w:val="en-US"/>
-        </w:rPr>
-        <w:t>SetWindowIcon</w:t>
+        <w:t>SDL_SetWindowIcon</w:t>
       </w:r>
       <w:proofErr w:type="spellEnd"/>
       <w:r>
@@ -1069,7 +1012,6 @@
         <w:t>(</w:t>
       </w:r>
       <w:proofErr w:type="spellStart"/>
-      <w:proofErr w:type="gramEnd"/>
       <w:r>
         <w:rPr>
           <w:rStyle w:val="n"/>
@@ -1290,18 +1232,7 @@
           <w:szCs w:val="21"/>
           <w:lang w:val="en-US"/>
         </w:rPr>
-        <w:t>SDL_</w:t>
-      </w:r>
-      <w:proofErr w:type="gramStart"/>
-      <w:r>
-        <w:rPr>
-          <w:rStyle w:val="nf"/>
-          <w:color w:val="0000FF"/>
-          <w:sz w:val="21"/>
-          <w:szCs w:val="21"/>
-          <w:lang w:val="en-US"/>
-        </w:rPr>
-        <w:t>GetWindowTitle</w:t>
+        <w:t>SDL_GetWindowTitle</w:t>
       </w:r>
       <w:proofErr w:type="spellEnd"/>
       <w:r>
@@ -1315,7 +1246,6 @@
         <w:t>(</w:t>
       </w:r>
       <w:proofErr w:type="spellStart"/>
-      <w:proofErr w:type="gramEnd"/>
       <w:r>
         <w:rPr>
           <w:rStyle w:val="n"/>
@@ -1433,17 +1363,7 @@
           <w:szCs w:val="21"/>
           <w:lang w:val="en-US"/>
         </w:rPr>
-        <w:t>SDL_</w:t>
-      </w:r>
-      <w:proofErr w:type="gramStart"/>
-      <w:r>
-        <w:rPr>
-          <w:rStyle w:val="nf"/>
-          <w:sz w:val="21"/>
-          <w:szCs w:val="21"/>
-          <w:lang w:val="en-US"/>
-        </w:rPr>
-        <w:t>SetWindowPosition</w:t>
+        <w:t>SDL_SetWindowPosition</w:t>
       </w:r>
       <w:proofErr w:type="spellEnd"/>
       <w:r>
@@ -1457,7 +1377,6 @@
         <w:t>(</w:t>
       </w:r>
       <w:proofErr w:type="spellStart"/>
-      <w:proofErr w:type="gramEnd"/>
       <w:r>
         <w:rPr>
           <w:rStyle w:val="n"/>
@@ -1622,15 +1541,7 @@
         <w:t>Qui permet de déplacer l</w:t>
       </w:r>
       <w:r>
-        <w:t>a fenêtre à la position (</w:t>
-      </w:r>
-      <w:proofErr w:type="gramStart"/>
-      <w:r>
-        <w:t>x ,</w:t>
-      </w:r>
-      <w:proofErr w:type="gramEnd"/>
-      <w:r>
-        <w:t xml:space="preserve"> y)</w:t>
+        <w:t>a fenêtre à la position (x , y)</w:t>
       </w:r>
     </w:p>
     <w:p>
@@ -1677,17 +1588,7 @@
           <w:szCs w:val="21"/>
           <w:lang w:val="en-US"/>
         </w:rPr>
-        <w:t>SDL_</w:t>
-      </w:r>
-      <w:proofErr w:type="gramStart"/>
-      <w:r>
-        <w:rPr>
-          <w:rStyle w:val="nf"/>
-          <w:sz w:val="21"/>
-          <w:szCs w:val="21"/>
-          <w:lang w:val="en-US"/>
-        </w:rPr>
-        <w:t>SetWindowSize</w:t>
+        <w:t>SDL_SetWindowSize</w:t>
       </w:r>
       <w:proofErr w:type="spellEnd"/>
       <w:r>
@@ -1701,7 +1602,6 @@
         <w:t>(</w:t>
       </w:r>
       <w:proofErr w:type="spellStart"/>
-      <w:proofErr w:type="gramEnd"/>
       <w:r>
         <w:rPr>
           <w:rStyle w:val="n"/>
@@ -1922,17 +1822,7 @@
           <w:szCs w:val="21"/>
           <w:lang w:val="en-US"/>
         </w:rPr>
-        <w:t>SDL_</w:t>
-      </w:r>
-      <w:proofErr w:type="gramStart"/>
-      <w:r>
-        <w:rPr>
-          <w:rStyle w:val="nf"/>
-          <w:sz w:val="21"/>
-          <w:szCs w:val="21"/>
-          <w:lang w:val="en-US"/>
-        </w:rPr>
-        <w:t>GetWindowPosition</w:t>
+        <w:t>SDL_GetWindowPosition</w:t>
       </w:r>
       <w:proofErr w:type="spellEnd"/>
       <w:r>
@@ -1946,7 +1836,6 @@
         <w:t>(</w:t>
       </w:r>
       <w:proofErr w:type="spellStart"/>
-      <w:proofErr w:type="gramEnd"/>
       <w:r>
         <w:rPr>
           <w:rStyle w:val="n"/>
@@ -2169,17 +2058,7 @@
           <w:szCs w:val="21"/>
           <w:lang w:val="en-US"/>
         </w:rPr>
-        <w:t>SDL_</w:t>
-      </w:r>
-      <w:proofErr w:type="gramStart"/>
-      <w:r>
-        <w:rPr>
-          <w:rStyle w:val="nf"/>
-          <w:sz w:val="21"/>
-          <w:szCs w:val="21"/>
-          <w:lang w:val="en-US"/>
-        </w:rPr>
-        <w:t>GetWindowSize</w:t>
+        <w:t>SDL_GetWindowSize</w:t>
       </w:r>
       <w:proofErr w:type="spellEnd"/>
       <w:r>
@@ -2193,7 +2072,6 @@
         <w:t>(</w:t>
       </w:r>
       <w:proofErr w:type="spellStart"/>
-      <w:proofErr w:type="gramEnd"/>
       <w:r>
         <w:rPr>
           <w:rStyle w:val="n"/>
@@ -2416,17 +2294,7 @@
           <w:szCs w:val="21"/>
           <w:lang w:val="en-US"/>
         </w:rPr>
-        <w:t>SDL_</w:t>
-      </w:r>
-      <w:proofErr w:type="gramStart"/>
-      <w:r>
-        <w:rPr>
-          <w:rStyle w:val="nf"/>
-          <w:sz w:val="21"/>
-          <w:szCs w:val="21"/>
-          <w:lang w:val="en-US"/>
-        </w:rPr>
-        <w:t>MaximizeWindow</w:t>
+        <w:t>SDL_MaximizeWindow</w:t>
       </w:r>
       <w:proofErr w:type="spellEnd"/>
       <w:r>
@@ -2440,7 +2308,6 @@
         <w:t>(</w:t>
       </w:r>
       <w:proofErr w:type="spellStart"/>
-      <w:proofErr w:type="gramEnd"/>
       <w:r>
         <w:rPr>
           <w:rStyle w:val="n"/>
@@ -2547,17 +2414,7 @@
           <w:szCs w:val="21"/>
           <w:lang w:val="en-US"/>
         </w:rPr>
-        <w:t>SDL_</w:t>
-      </w:r>
-      <w:proofErr w:type="gramStart"/>
-      <w:r>
-        <w:rPr>
-          <w:rStyle w:val="nf"/>
-          <w:sz w:val="21"/>
-          <w:szCs w:val="21"/>
-          <w:lang w:val="en-US"/>
-        </w:rPr>
-        <w:t>MinimizeWindow</w:t>
+        <w:t>SDL_MinimizeWindow</w:t>
       </w:r>
       <w:proofErr w:type="spellEnd"/>
       <w:r>
@@ -2571,7 +2428,6 @@
         <w:t>(</w:t>
       </w:r>
       <w:proofErr w:type="spellStart"/>
-      <w:proofErr w:type="gramEnd"/>
       <w:r>
         <w:rPr>
           <w:rStyle w:val="n"/>
@@ -2679,17 +2535,7 @@
           <w:szCs w:val="21"/>
           <w:lang w:val="en-US"/>
         </w:rPr>
-        <w:t>SDL_</w:t>
-      </w:r>
-      <w:proofErr w:type="gramStart"/>
-      <w:r>
-        <w:rPr>
-          <w:rStyle w:val="nf"/>
-          <w:sz w:val="21"/>
-          <w:szCs w:val="21"/>
-          <w:lang w:val="en-US"/>
-        </w:rPr>
-        <w:t>RestoreWindow</w:t>
+        <w:t>SDL_RestoreWindow</w:t>
       </w:r>
       <w:proofErr w:type="spellEnd"/>
       <w:r>
@@ -2703,7 +2549,6 @@
         <w:t>(</w:t>
       </w:r>
       <w:proofErr w:type="spellStart"/>
-      <w:proofErr w:type="gramEnd"/>
       <w:r>
         <w:rPr>
           <w:rStyle w:val="n"/>
@@ -2810,17 +2655,7 @@
           <w:szCs w:val="21"/>
           <w:lang w:val="en-US"/>
         </w:rPr>
-        <w:t>SDL_</w:t>
-      </w:r>
-      <w:proofErr w:type="gramStart"/>
-      <w:r>
-        <w:rPr>
-          <w:rStyle w:val="nf"/>
-          <w:sz w:val="21"/>
-          <w:szCs w:val="21"/>
-          <w:lang w:val="en-US"/>
-        </w:rPr>
-        <w:t>SetWindowFullscreen</w:t>
+        <w:t>SDL_SetWindowFullscreen</w:t>
       </w:r>
       <w:proofErr w:type="spellEnd"/>
       <w:r>
@@ -2834,7 +2669,6 @@
         <w:t>(</w:t>
       </w:r>
       <w:proofErr w:type="spellStart"/>
-      <w:proofErr w:type="gramEnd"/>
       <w:r>
         <w:rPr>
           <w:rStyle w:val="n"/>
@@ -3006,17 +2840,7 @@
           <w:szCs w:val="21"/>
           <w:lang w:val="en-US"/>
         </w:rPr>
-        <w:t>SDL_</w:t>
-      </w:r>
-      <w:proofErr w:type="gramStart"/>
-      <w:r>
-        <w:rPr>
-          <w:rStyle w:val="nf"/>
-          <w:sz w:val="21"/>
-          <w:szCs w:val="21"/>
-          <w:lang w:val="en-US"/>
-        </w:rPr>
-        <w:t>SetWindowBrightness</w:t>
+        <w:t>SDL_SetWindowBrightness</w:t>
       </w:r>
       <w:proofErr w:type="spellEnd"/>
       <w:r>
@@ -3030,7 +2854,6 @@
         <w:t>(</w:t>
       </w:r>
       <w:proofErr w:type="spellStart"/>
-      <w:proofErr w:type="gramEnd"/>
       <w:r>
         <w:rPr>
           <w:rStyle w:val="n"/>
@@ -3203,17 +3026,7 @@
           <w:szCs w:val="21"/>
           <w:lang w:val="en-US"/>
         </w:rPr>
-        <w:t>SDL_</w:t>
-      </w:r>
-      <w:proofErr w:type="gramStart"/>
-      <w:r>
-        <w:rPr>
-          <w:rStyle w:val="nf"/>
-          <w:sz w:val="21"/>
-          <w:szCs w:val="21"/>
-          <w:lang w:val="en-US"/>
-        </w:rPr>
-        <w:t>GetWindowBrightness</w:t>
+        <w:t>SDL_GetWindowBrightness</w:t>
       </w:r>
       <w:proofErr w:type="spellEnd"/>
       <w:r>
@@ -3227,7 +3040,6 @@
         <w:t>(</w:t>
       </w:r>
       <w:proofErr w:type="spellStart"/>
-      <w:proofErr w:type="gramEnd"/>
       <w:r>
         <w:rPr>
           <w:rStyle w:val="n"/>
@@ -3504,18 +3316,13 @@
       </w:r>
       <w:proofErr w:type="spellStart"/>
       <w:r>
-        <w:t>SDL_</w:t>
-      </w:r>
-      <w:proofErr w:type="gramStart"/>
-      <w:r>
-        <w:t>RenderPresent</w:t>
+        <w:t>SDL_RenderPresent</w:t>
       </w:r>
       <w:proofErr w:type="spellEnd"/>
       <w:r>
         <w:t>(</w:t>
       </w:r>
       <w:proofErr w:type="spellStart"/>
-      <w:proofErr w:type="gramEnd"/>
       <w:r>
         <w:t>SDL_Renderer</w:t>
       </w:r>
@@ -3537,10 +3344,7 @@
       </w:r>
       <w:proofErr w:type="spellEnd"/>
       <w:r>
-        <w:t>*</w:t>
-      </w:r>
-      <w:r>
-        <w:t xml:space="preserve"> comme argument.</w:t>
+        <w:t>* comme argument.</w:t>
       </w:r>
     </w:p>
     <w:p>
@@ -3548,7 +3352,53 @@
         <w:ind w:left="360"/>
       </w:pPr>
       <w:r>
-        <w:t>Enfin pour effacer le rendu quand on a finit de l’utiliser, on le détruit avec la fonction</w:t>
+        <w:t xml:space="preserve">Enfin pour effacer le rendu quand on a </w:t>
+      </w:r>
+      <w:proofErr w:type="spellStart"/>
+      <w:r>
+        <w:t>finit</w:t>
+      </w:r>
+      <w:proofErr w:type="spellEnd"/>
+      <w:r>
+        <w:t xml:space="preserve"> de l’utiliser,</w:t>
+      </w:r>
+      <w:r>
+        <w:t xml:space="preserve"> on efface son contenu avec la fonction </w:t>
+      </w:r>
+      <w:proofErr w:type="spellStart"/>
+      <w:r>
+        <w:t>int</w:t>
+      </w:r>
+      <w:proofErr w:type="spellEnd"/>
+      <w:r>
+        <w:t xml:space="preserve"> </w:t>
+      </w:r>
+      <w:proofErr w:type="spellStart"/>
+      <w:r>
+        <w:t>SDL_RenderClear</w:t>
+      </w:r>
+      <w:proofErr w:type="spellEnd"/>
+      <w:r>
+        <w:t>(</w:t>
+      </w:r>
+      <w:proofErr w:type="spellStart"/>
+      <w:r>
+        <w:t>SDL_Renderer</w:t>
+      </w:r>
+      <w:proofErr w:type="spellEnd"/>
+      <w:r>
+        <w:t xml:space="preserve">* </w:t>
+      </w:r>
+      <w:proofErr w:type="spellStart"/>
+      <w:r>
+        <w:t>renderer</w:t>
+      </w:r>
+      <w:proofErr w:type="spellEnd"/>
+      <w:r>
+        <w:t>), ou</w:t>
+      </w:r>
+      <w:r>
+        <w:t xml:space="preserve"> on le détruit avec la fonction</w:t>
       </w:r>
       <w:r>
         <w:t xml:space="preserve"> </w:t>
@@ -3566,18 +3416,13 @@
         <w:t>SDL</w:t>
       </w:r>
       <w:r>
-        <w:t>_</w:t>
-      </w:r>
-      <w:proofErr w:type="gramStart"/>
-      <w:r>
-        <w:t>DestroyRenderer</w:t>
+        <w:t>_DestroyRenderer</w:t>
       </w:r>
       <w:proofErr w:type="spellEnd"/>
       <w:r>
         <w:t>(</w:t>
       </w:r>
       <w:proofErr w:type="spellStart"/>
-      <w:proofErr w:type="gramEnd"/>
       <w:r>
         <w:t>SDL_Renderer</w:t>
       </w:r>
@@ -3596,10 +3441,191 @@
     </w:p>
     <w:p>
       <w:pPr>
+        <w:pStyle w:val="Titre1"/>
+        <w:numPr>
+          <w:ilvl w:val="0"/>
+          <w:numId w:val="2"/>
+        </w:numPr>
+      </w:pPr>
+      <w:proofErr w:type="spellStart"/>
+      <w:r>
+        <w:lastRenderedPageBreak/>
+        <w:t>SDL_Point</w:t>
+      </w:r>
+      <w:proofErr w:type="spellEnd"/>
+      <w:r>
+        <w:t xml:space="preserve"> et </w:t>
+      </w:r>
+      <w:proofErr w:type="spellStart"/>
+      <w:r>
+        <w:t>SDL_Rect</w:t>
+      </w:r>
+      <w:proofErr w:type="spellEnd"/>
+      <w:r>
+        <w:t xml:space="preserve"> : Donnez et expliquez le code de déclaration d’un </w:t>
+      </w:r>
+      <w:proofErr w:type="spellStart"/>
+      <w:r>
+        <w:t>SDL_Point</w:t>
+      </w:r>
+      <w:proofErr w:type="spellEnd"/>
+      <w:r>
+        <w:t xml:space="preserve"> et </w:t>
+      </w:r>
+      <w:proofErr w:type="spellStart"/>
+      <w:r>
+        <w:t>SDL_Rect</w:t>
+      </w:r>
+      <w:proofErr w:type="spellEnd"/>
+      <w:r>
+        <w:t xml:space="preserve"> (5 points)</w:t>
+      </w:r>
+    </w:p>
+    <w:p/>
+    <w:p>
+      <w:pPr>
         <w:ind w:left="360"/>
       </w:pPr>
+      <w:proofErr w:type="spellStart"/>
+      <w:r>
+        <w:t>SDL_Point</w:t>
+      </w:r>
+      <w:proofErr w:type="spellEnd"/>
+      <w:r>
+        <w:t xml:space="preserve"> est une structure contenant deux entiers (</w:t>
+      </w:r>
+      <w:proofErr w:type="spellStart"/>
+      <w:r>
+        <w:t>x,y</w:t>
+      </w:r>
+      <w:proofErr w:type="spellEnd"/>
+      <w:r>
+        <w:t>)</w:t>
+      </w:r>
+      <w:r>
+        <w:t xml:space="preserve">, on </w:t>
+      </w:r>
+      <w:r>
+        <w:t>déclare une variable de ce type</w:t>
+      </w:r>
+      <w:r>
+        <w:t xml:space="preserve"> de la manière suivante</w:t>
+      </w:r>
+      <w:r>
+        <w:t> :</w:t>
+      </w:r>
+      <w:r>
+        <w:t xml:space="preserve"> </w:t>
+      </w:r>
+      <w:proofErr w:type="spellStart"/>
+      <w:r>
+        <w:t>SDL_Point</w:t>
+      </w:r>
+      <w:proofErr w:type="spellEnd"/>
+      <w:r>
+        <w:t xml:space="preserve"> </w:t>
+      </w:r>
+      <w:proofErr w:type="spellStart"/>
+      <w:r>
+        <w:t>monPoint</w:t>
+      </w:r>
+      <w:proofErr w:type="spellEnd"/>
+      <w:r>
+        <w:t xml:space="preserve"> ={30,40} ; Avec ce code, j’ai créé </w:t>
+      </w:r>
+      <w:proofErr w:type="spellStart"/>
+      <w:r>
+        <w:t>monPoint</w:t>
+      </w:r>
+      <w:proofErr w:type="spellEnd"/>
+      <w:r>
+        <w:t xml:space="preserve"> de type </w:t>
+      </w:r>
+      <w:proofErr w:type="spellStart"/>
+      <w:r>
+        <w:t>SDL_Point</w:t>
+      </w:r>
+      <w:proofErr w:type="spellEnd"/>
+      <w:r>
+        <w:t xml:space="preserve"> de coordonnées x=30 </w:t>
+      </w:r>
       <w:bookmarkStart w:id="0" w:name="_GoBack"/>
       <w:bookmarkEnd w:id="0"/>
+      <w:r>
+        <w:t>et y=40.</w:t>
+      </w:r>
+    </w:p>
+    <w:p>
+      <w:pPr>
+        <w:ind w:left="360"/>
+      </w:pPr>
+      <w:proofErr w:type="spellStart"/>
+      <w:r>
+        <w:t>SDL_Rect</w:t>
+      </w:r>
+      <w:proofErr w:type="spellEnd"/>
+      <w:r>
+        <w:t xml:space="preserve"> est une autre structure contenant l’origine du Rectangle en </w:t>
+      </w:r>
+      <w:proofErr w:type="spellStart"/>
+      <w:r>
+        <w:t>x,y</w:t>
+      </w:r>
+      <w:proofErr w:type="spellEnd"/>
+      <w:r>
+        <w:t xml:space="preserve"> ainsi que sa largeur vers la droite et sa hauteur vers le bas à partir de l’origine. On déclare une variable de ce type de la manière suivante : </w:t>
+      </w:r>
+      <w:proofErr w:type="spellStart"/>
+      <w:r>
+        <w:t>SDL_Rect</w:t>
+      </w:r>
+      <w:proofErr w:type="spellEnd"/>
+      <w:r>
+        <w:t xml:space="preserve"> </w:t>
+      </w:r>
+      <w:proofErr w:type="spellStart"/>
+      <w:r>
+        <w:t>monRectangle</w:t>
+      </w:r>
+      <w:proofErr w:type="spellEnd"/>
+      <w:r>
+        <w:t>={0,0,300,400}</w:t>
+      </w:r>
+      <w:r>
+        <w:t xml:space="preserve"> ; </w:t>
+      </w:r>
+      <w:r>
+        <w:t>Ainsi, m</w:t>
+      </w:r>
+      <w:r>
+        <w:t xml:space="preserve">on Rectangle a comme point de </w:t>
+      </w:r>
+      <w:proofErr w:type="spellStart"/>
+      <w:r>
+        <w:t>depart</w:t>
+      </w:r>
+      <w:proofErr w:type="spellEnd"/>
+      <w:r>
+        <w:t xml:space="preserve"> : </w:t>
+      </w:r>
+      <w:r>
+        <w:t>0,0</w:t>
+      </w:r>
+      <w:r>
+        <w:t>) et comme dimensions : Largeur=</w:t>
+      </w:r>
+      <w:r>
+        <w:t>300</w:t>
+      </w:r>
+      <w:r>
+        <w:t xml:space="preserve"> Hauteur=</w:t>
+      </w:r>
+      <w:r>
+        <w:t>400</w:t>
+      </w:r>
+      <w:r>
+        <w:t>.</w:t>
+      </w:r>
     </w:p>
     <w:sectPr>
       <w:pgSz w:w="11906" w:h="16838"/>

</xml_diff>

<commit_message>
Question 11) Les couleurs avec la SDL2.
</commit_message>
<xml_diff>
--- a/Réponse.docx
+++ b/Réponse.docx
@@ -34,7 +34,6 @@
           <w:lang w:val="en-US"/>
         </w:rPr>
       </w:pPr>
-      <w:proofErr w:type="spellStart"/>
       <w:r>
         <w:rPr>
           <w:b/>
@@ -42,17 +41,7 @@
           <w:u w:val="single"/>
           <w:lang w:val="en-US"/>
         </w:rPr>
-        <w:t>Partie</w:t>
-      </w:r>
-      <w:proofErr w:type="spellEnd"/>
-      <w:r>
-        <w:rPr>
-          <w:b/>
-          <w:bCs/>
-          <w:u w:val="single"/>
-          <w:lang w:val="en-US"/>
-        </w:rPr>
-        <w:t xml:space="preserve"> 1</w:t>
+        <w:t>Partie 1</w:t>
       </w:r>
     </w:p>
     <w:p>
@@ -76,15 +65,7 @@
     <w:p/>
     <w:p>
       <w:r>
-        <w:t xml:space="preserve">Simple </w:t>
-      </w:r>
-      <w:proofErr w:type="spellStart"/>
-      <w:r>
-        <w:t>DirectMedia</w:t>
-      </w:r>
-      <w:proofErr w:type="spellEnd"/>
-      <w:r>
-        <w:t xml:space="preserve"> Layer</w:t>
+        <w:t>Simple DirectMedia Layer</w:t>
       </w:r>
       <w:r>
         <w:t xml:space="preserve"> est une bibliothèque de développement multiplateforme conçue pour fournir un accès de bas niveau au matériel audio, clavier, souris, joystick et graphique via OpenGL et Direct3D.</w:t>
@@ -95,26 +76,10 @@
         <w:t xml:space="preserve">Wiki mis à part, </w:t>
       </w:r>
       <w:r>
-        <w:t xml:space="preserve">SDL ou Simple </w:t>
-      </w:r>
-      <w:proofErr w:type="spellStart"/>
-      <w:r>
-        <w:t>DirectMedia</w:t>
-      </w:r>
-      <w:proofErr w:type="spellEnd"/>
-      <w:r>
-        <w:t xml:space="preserve"> Layer est une bibliothèque de développement portable sur la plupart des plateformes</w:t>
-      </w:r>
-      <w:r>
-        <w:t xml:space="preserve"> sous licence </w:t>
-      </w:r>
-      <w:proofErr w:type="spellStart"/>
-      <w:r>
-        <w:t>zlib</w:t>
-      </w:r>
-      <w:proofErr w:type="spellEnd"/>
-      <w:r>
-        <w:t>.</w:t>
+        <w:t>SDL ou Simple DirectMedia Layer est une bibliothèque de développement portable sur la plupart des plateformes</w:t>
+      </w:r>
+      <w:r>
+        <w:t xml:space="preserve"> sous licence zlib.</w:t>
       </w:r>
     </w:p>
     <w:p>
@@ -223,31 +188,7 @@
         </w:numPr>
       </w:pPr>
       <w:r>
-        <w:t xml:space="preserve">Choisir dans </w:t>
-      </w:r>
-      <w:proofErr w:type="spellStart"/>
-      <w:r>
-        <w:t>Development</w:t>
-      </w:r>
-      <w:proofErr w:type="spellEnd"/>
-      <w:r>
-        <w:t xml:space="preserve"> Librairies le lien pour </w:t>
-      </w:r>
-      <w:proofErr w:type="spellStart"/>
-      <w:r>
-        <w:t>windows</w:t>
-      </w:r>
-      <w:proofErr w:type="spellEnd"/>
-      <w:r>
-        <w:t xml:space="preserve"> si vous êtes sous </w:t>
-      </w:r>
-      <w:proofErr w:type="spellStart"/>
-      <w:r>
-        <w:t>windows</w:t>
-      </w:r>
-      <w:proofErr w:type="spellEnd"/>
-      <w:r>
-        <w:t> :</w:t>
+        <w:t>Choisir dans Development Librairies le lien pour windows si vous êtes sous windows :</w:t>
       </w:r>
       <w:r>
         <w:t xml:space="preserve"> </w:t>
@@ -273,15 +214,7 @@
         <w:t>Ens</w:t>
       </w:r>
       <w:r>
-        <w:t xml:space="preserve">uite il faut lancer un projet </w:t>
-      </w:r>
-      <w:proofErr w:type="spellStart"/>
-      <w:r>
-        <w:t>codeblocks</w:t>
-      </w:r>
-      <w:proofErr w:type="spellEnd"/>
-      <w:r>
-        <w:t>, ajouter le fichier SDL2.dll</w:t>
+        <w:t>uite il faut lancer un projet codeblocks, ajouter le fichier SDL2.dll</w:t>
       </w:r>
       <w:r>
         <w:t xml:space="preserve"> du dossier i686-w64-mingw32\bin</w:t>
@@ -350,13 +283,8 @@
         <w:t>,</w:t>
       </w:r>
       <w:r>
-        <w:t xml:space="preserve"> pour le compiler il faut ajouter le dossier </w:t>
-      </w:r>
-      <w:proofErr w:type="spellStart"/>
-      <w:r>
-        <w:t>include</w:t>
-      </w:r>
-      <w:proofErr w:type="spellEnd"/>
+        <w:t xml:space="preserve"> pour le compiler il faut ajouter le dossier include</w:t>
+      </w:r>
       <w:r>
         <w:t>,</w:t>
       </w:r>
@@ -375,15 +303,7 @@
         <w:t>é</w:t>
       </w:r>
       <w:r>
-        <w:t xml:space="preserve"> la SDL2 pour </w:t>
-      </w:r>
-      <w:proofErr w:type="spellStart"/>
-      <w:r>
-        <w:t>Codeblocks</w:t>
-      </w:r>
-      <w:proofErr w:type="spellEnd"/>
-      <w:r>
-        <w:t xml:space="preserve"> en C</w:t>
+        <w:t xml:space="preserve"> la SDL2 pour Codeblocks en C</w:t>
       </w:r>
       <w:r>
         <w:t>.</w:t>
@@ -477,15 +397,7 @@
         <w:t>E</w:t>
       </w:r>
       <w:r>
-        <w:t xml:space="preserve">lle passe sous licence </w:t>
-      </w:r>
-      <w:proofErr w:type="spellStart"/>
-      <w:r>
-        <w:t>zlib</w:t>
-      </w:r>
-      <w:proofErr w:type="spellEnd"/>
-      <w:r>
-        <w:t xml:space="preserve"> à la place de la LGPL.</w:t>
+        <w:t>lle passe sous licence zlib à la place de la LGPL.</w:t>
       </w:r>
     </w:p>
     <w:p>
@@ -517,93 +429,27 @@
         <w:t xml:space="preserve">Pour initialiser l’instance SDL2, il faut d’abord inclure la SDL2 avec l’instruction : </w:t>
       </w:r>
       <w:r>
-        <w:t>#</w:t>
-      </w:r>
-      <w:proofErr w:type="spellStart"/>
-      <w:r>
-        <w:t>include</w:t>
-      </w:r>
-      <w:proofErr w:type="spellEnd"/>
-      <w:r>
-        <w:t xml:space="preserve"> "SDL2/</w:t>
-      </w:r>
-      <w:proofErr w:type="spellStart"/>
-      <w:r>
-        <w:t>SDL.h</w:t>
-      </w:r>
-      <w:proofErr w:type="spellEnd"/>
-      <w:r>
-        <w:t>"</w:t>
+        <w:t>#include "SDL2/SDL.h"</w:t>
       </w:r>
       <w:r>
         <w:t>.</w:t>
       </w:r>
       <w:r>
         <w:br/>
-        <w:t xml:space="preserve">Ensuite il faut modifier le </w:t>
-      </w:r>
-      <w:proofErr w:type="spellStart"/>
-      <w:r>
-        <w:t>int</w:t>
-      </w:r>
-      <w:proofErr w:type="spellEnd"/>
-      <w:r>
-        <w:t xml:space="preserve"> main() tel que : </w:t>
-      </w:r>
-      <w:proofErr w:type="spellStart"/>
-      <w:r>
-        <w:t>int</w:t>
-      </w:r>
-      <w:proofErr w:type="spellEnd"/>
-      <w:r>
-        <w:t xml:space="preserve"> main(</w:t>
-      </w:r>
-      <w:proofErr w:type="spellStart"/>
-      <w:r>
-        <w:t>int</w:t>
-      </w:r>
-      <w:proofErr w:type="spellEnd"/>
-      <w:r>
-        <w:t xml:space="preserve"> </w:t>
-      </w:r>
-      <w:proofErr w:type="spellStart"/>
-      <w:r>
-        <w:t>argc</w:t>
-      </w:r>
-      <w:proofErr w:type="spellEnd"/>
-      <w:r>
-        <w:t>, char *</w:t>
-      </w:r>
-      <w:proofErr w:type="spellStart"/>
-      <w:r>
-        <w:t>argv</w:t>
-      </w:r>
-      <w:proofErr w:type="spellEnd"/>
-      <w:r>
-        <w:t>[])</w:t>
+        <w:t xml:space="preserve">Ensuite il faut modifier le int main() tel que : </w:t>
+      </w:r>
+      <w:r>
+        <w:t>int main(int argc, char *argv[])</w:t>
       </w:r>
       <w:r>
         <w:t>.</w:t>
       </w:r>
       <w:r>
         <w:br/>
-        <w:t xml:space="preserve">Enfin il faut initialiser la SDL avec la fonction </w:t>
-      </w:r>
-      <w:proofErr w:type="spellStart"/>
-      <w:r>
-        <w:t>SDL_Init</w:t>
-      </w:r>
-      <w:proofErr w:type="spellEnd"/>
-      <w:r>
-        <w:t xml:space="preserve">(), pour initialiser tous les sous-systèmes on utilise </w:t>
-      </w:r>
-      <w:proofErr w:type="spellStart"/>
-      <w:r>
-        <w:t>SDL_Init</w:t>
-      </w:r>
-      <w:proofErr w:type="spellEnd"/>
-      <w:r>
-        <w:t>(SDL_INIT_EVERYTHING)</w:t>
+        <w:t xml:space="preserve">Enfin il faut initialiser la SDL avec la fonction SDL_Init(), pour initialiser tous les sous-systèmes on utilise </w:t>
+      </w:r>
+      <w:r>
+        <w:t>SDL_Init(SDL_INIT_EVERYTHING)</w:t>
       </w:r>
       <w:r>
         <w:t>.</w:t>
@@ -612,13 +458,8 @@
         <w:br/>
         <w:t xml:space="preserve">Il ne faut pas oublier de quitter la SDL à la fin avec la fonction </w:t>
       </w:r>
-      <w:proofErr w:type="spellStart"/>
-      <w:r>
-        <w:t>SDL_Quit</w:t>
-      </w:r>
-      <w:proofErr w:type="spellEnd"/>
-      <w:r>
-        <w:t>()</w:t>
+      <w:r>
+        <w:t>SDL_Quit()</w:t>
       </w:r>
       <w:r>
         <w:t>.</w:t>
@@ -669,13 +510,8 @@
       <w:r>
         <w:t xml:space="preserve">Pour créer une fenêtre avec la SDL 2 on utilise la fonction </w:t>
       </w:r>
-      <w:proofErr w:type="spellStart"/>
-      <w:r>
-        <w:t>SDL_CreateWindow</w:t>
-      </w:r>
-      <w:proofErr w:type="spellEnd"/>
-      <w:r>
-        <w:t>(</w:t>
+      <w:r>
+        <w:t>SDL_CreateWindow(</w:t>
       </w:r>
       <w:r>
         <w:t xml:space="preserve">) qu’on </w:t>
@@ -684,30 +520,17 @@
         <w:t>attribue</w:t>
       </w:r>
       <w:r>
-        <w:t xml:space="preserve"> à notre pointeur de type </w:t>
-      </w:r>
-      <w:proofErr w:type="spellStart"/>
-      <w:r>
-        <w:t>SDL_Window</w:t>
-      </w:r>
-      <w:proofErr w:type="spellEnd"/>
-      <w:r>
-        <w:t>.</w:t>
+        <w:t xml:space="preserve"> à notre pointeur de type SDL_Window.</w:t>
       </w:r>
       <w:r>
         <w:br/>
         <w:t xml:space="preserve">Cette fonction prend pour paramètre dans l’ordre : Le titre de la fenêtre, sa position initiale en x, sa position initiale en y, sa largeur en pixel, sa hauteur en pixel et divers instructions rassemblés dans les </w:t>
       </w:r>
-      <w:proofErr w:type="spellStart"/>
       <w:r>
         <w:t>SDL_</w:t>
       </w:r>
       <w:r>
-        <w:t>WindowFlags</w:t>
-      </w:r>
-      <w:proofErr w:type="spellEnd"/>
-      <w:r>
-        <w:t>.</w:t>
+        <w:t>WindowFlags.</w:t>
       </w:r>
       <w:r>
         <w:br/>
@@ -728,15 +551,7 @@
         <w:ind w:left="360"/>
       </w:pPr>
       <w:r>
-        <w:t xml:space="preserve">On n’oublie pas de mettre fin à la fenêtre avec la fonction </w:t>
-      </w:r>
-      <w:proofErr w:type="spellStart"/>
-      <w:r>
-        <w:t>SDL_DestroyWindow</w:t>
-      </w:r>
-      <w:proofErr w:type="spellEnd"/>
-      <w:r>
-        <w:t>().</w:t>
+        <w:t>On n’oublie pas de mettre fin à la fenêtre avec la fonction SDL_DestroyWindow().</w:t>
       </w:r>
     </w:p>
     <w:p>
@@ -825,7 +640,6 @@
         </w:rPr>
         <w:t xml:space="preserve"> </w:t>
       </w:r>
-      <w:proofErr w:type="spellStart"/>
       <w:r>
         <w:rPr>
           <w:rFonts w:ascii="Courier New" w:eastAsia="Times New Roman" w:hAnsi="Courier New" w:cs="Courier New"/>
@@ -836,7 +650,6 @@
         </w:rPr>
         <w:t>SDL_SetWindowTitle</w:t>
       </w:r>
-      <w:proofErr w:type="spellEnd"/>
       <w:r>
         <w:rPr>
           <w:rFonts w:ascii="Courier New" w:eastAsia="Times New Roman" w:hAnsi="Courier New" w:cs="Courier New"/>
@@ -845,20 +658,8 @@
           <w:szCs w:val="21"/>
           <w:lang w:val="en-US"/>
         </w:rPr>
-        <w:t>(</w:t>
-      </w:r>
-      <w:proofErr w:type="spellStart"/>
-      <w:r>
-        <w:rPr>
-          <w:rFonts w:ascii="Courier New" w:eastAsia="Times New Roman" w:hAnsi="Courier New" w:cs="Courier New"/>
-          <w:color w:val="000000"/>
-          <w:sz w:val="21"/>
-          <w:szCs w:val="21"/>
-          <w:lang w:val="en-US"/>
-        </w:rPr>
-        <w:t>SDL_Window</w:t>
-      </w:r>
-      <w:proofErr w:type="spellEnd"/>
+        <w:t>(SDL_Window</w:t>
+      </w:r>
       <w:r>
         <w:rPr>
           <w:rFonts w:ascii="Courier New" w:eastAsia="Times New Roman" w:hAnsi="Courier New" w:cs="Courier New"/>
@@ -940,13 +741,8 @@
         <w:t>Qui permet de donner u</w:t>
       </w:r>
       <w:r>
-        <w:t xml:space="preserve">n titre à la fenêtre, on y passe comme argument, le pointeur de type </w:t>
-      </w:r>
-      <w:proofErr w:type="spellStart"/>
-      <w:r>
-        <w:t>SDL_Window</w:t>
-      </w:r>
-      <w:proofErr w:type="spellEnd"/>
+        <w:t>n titre à la fenêtre, on y passe comme argument, le pointeur de type SDL_Window</w:t>
+      </w:r>
       <w:r>
         <w:t>*</w:t>
       </w:r>
@@ -990,7 +786,6 @@
         </w:rPr>
         <w:t xml:space="preserve"> </w:t>
       </w:r>
-      <w:proofErr w:type="spellStart"/>
       <w:r>
         <w:rPr>
           <w:rStyle w:val="nf"/>
@@ -1000,7 +795,6 @@
         </w:rPr>
         <w:t>SDL_SetWindowIcon</w:t>
       </w:r>
-      <w:proofErr w:type="spellEnd"/>
       <w:r>
         <w:rPr>
           <w:rStyle w:val="p"/>
@@ -1011,7 +805,6 @@
         </w:rPr>
         <w:t>(</w:t>
       </w:r>
-      <w:proofErr w:type="spellStart"/>
       <w:r>
         <w:rPr>
           <w:rStyle w:val="n"/>
@@ -1022,7 +815,6 @@
         </w:rPr>
         <w:t>SDL_Window</w:t>
       </w:r>
-      <w:proofErr w:type="spellEnd"/>
       <w:r>
         <w:rPr>
           <w:rStyle w:val="o"/>
@@ -1071,7 +863,6 @@
         </w:rPr>
         <w:t xml:space="preserve"> </w:t>
       </w:r>
-      <w:proofErr w:type="spellStart"/>
       <w:r>
         <w:rPr>
           <w:rStyle w:val="n"/>
@@ -1082,7 +873,6 @@
         </w:rPr>
         <w:t>SDL_Surface</w:t>
       </w:r>
-      <w:proofErr w:type="spellEnd"/>
       <w:r>
         <w:rPr>
           <w:rStyle w:val="o"/>
@@ -1137,23 +927,7 @@
         <w:t xml:space="preserve"> u</w:t>
       </w:r>
       <w:r>
-        <w:t xml:space="preserve">ne icône à la fenêtre, on y passe comme argument, le pointeur de type </w:t>
-      </w:r>
-      <w:proofErr w:type="spellStart"/>
-      <w:r>
-        <w:t>SDL_Window</w:t>
-      </w:r>
-      <w:proofErr w:type="spellEnd"/>
-      <w:r>
-        <w:t xml:space="preserve"> et le pointeur de type </w:t>
-      </w:r>
-      <w:proofErr w:type="spellStart"/>
-      <w:r>
-        <w:t>SDL_Surface</w:t>
-      </w:r>
-      <w:proofErr w:type="spellEnd"/>
-      <w:r>
-        <w:t>* pour la future icône de la fenêtre.</w:t>
+        <w:t>ne icône à la fenêtre, on y passe comme argument, le pointeur de type SDL_Window et le pointeur de type SDL_Surface* pour la future icône de la fenêtre.</w:t>
       </w:r>
     </w:p>
     <w:p>
@@ -1223,7 +997,6 @@
         </w:rPr>
         <w:t xml:space="preserve"> </w:t>
       </w:r>
-      <w:proofErr w:type="spellStart"/>
       <w:r>
         <w:rPr>
           <w:rStyle w:val="nf"/>
@@ -1234,7 +1007,6 @@
         </w:rPr>
         <w:t>SDL_GetWindowTitle</w:t>
       </w:r>
-      <w:proofErr w:type="spellEnd"/>
       <w:r>
         <w:rPr>
           <w:rStyle w:val="p"/>
@@ -1245,7 +1017,6 @@
         </w:rPr>
         <w:t>(</w:t>
       </w:r>
-      <w:proofErr w:type="spellStart"/>
       <w:r>
         <w:rPr>
           <w:rStyle w:val="n"/>
@@ -1256,7 +1027,6 @@
         </w:rPr>
         <w:t>SDL_Window</w:t>
       </w:r>
-      <w:proofErr w:type="spellEnd"/>
       <w:r>
         <w:rPr>
           <w:rStyle w:val="o"/>
@@ -1308,15 +1078,7 @@
         <w:t xml:space="preserve">e titre de la fenêtre, elle renvoie une chaine après qu’on l’y ait passé comme argument </w:t>
       </w:r>
       <w:r>
-        <w:t xml:space="preserve">le pointeur de la fenêtre type </w:t>
-      </w:r>
-      <w:proofErr w:type="spellStart"/>
-      <w:r>
-        <w:t>SDL_Window</w:t>
-      </w:r>
-      <w:proofErr w:type="spellEnd"/>
-      <w:r>
-        <w:t>*.</w:t>
+        <w:t>le pointeur de la fenêtre type SDL_Window*.</w:t>
       </w:r>
     </w:p>
     <w:p>
@@ -1355,7 +1117,6 @@
         </w:rPr>
         <w:t xml:space="preserve"> </w:t>
       </w:r>
-      <w:proofErr w:type="spellStart"/>
       <w:r>
         <w:rPr>
           <w:rStyle w:val="nf"/>
@@ -1365,7 +1126,6 @@
         </w:rPr>
         <w:t>SDL_SetWindowPosition</w:t>
       </w:r>
-      <w:proofErr w:type="spellEnd"/>
       <w:r>
         <w:rPr>
           <w:rStyle w:val="p"/>
@@ -1376,7 +1136,6 @@
         </w:rPr>
         <w:t>(</w:t>
       </w:r>
-      <w:proofErr w:type="spellStart"/>
       <w:r>
         <w:rPr>
           <w:rStyle w:val="n"/>
@@ -1387,7 +1146,6 @@
         </w:rPr>
         <w:t>SDL_Window</w:t>
       </w:r>
-      <w:proofErr w:type="spellEnd"/>
       <w:r>
         <w:rPr>
           <w:rStyle w:val="o"/>
@@ -1580,7 +1338,6 @@
         </w:rPr>
         <w:t xml:space="preserve"> </w:t>
       </w:r>
-      <w:proofErr w:type="spellStart"/>
       <w:r>
         <w:rPr>
           <w:rStyle w:val="nf"/>
@@ -1590,7 +1347,6 @@
         </w:rPr>
         <w:t>SDL_SetWindowSize</w:t>
       </w:r>
-      <w:proofErr w:type="spellEnd"/>
       <w:r>
         <w:rPr>
           <w:rStyle w:val="p"/>
@@ -1601,7 +1357,6 @@
         </w:rPr>
         <w:t>(</w:t>
       </w:r>
-      <w:proofErr w:type="spellStart"/>
       <w:r>
         <w:rPr>
           <w:rStyle w:val="n"/>
@@ -1612,7 +1367,6 @@
         </w:rPr>
         <w:t>SDL_Window</w:t>
       </w:r>
-      <w:proofErr w:type="spellEnd"/>
       <w:r>
         <w:rPr>
           <w:rStyle w:val="o"/>
@@ -1814,7 +1568,6 @@
         </w:rPr>
         <w:t xml:space="preserve"> </w:t>
       </w:r>
-      <w:proofErr w:type="spellStart"/>
       <w:r>
         <w:rPr>
           <w:rStyle w:val="nf"/>
@@ -1824,7 +1577,6 @@
         </w:rPr>
         <w:t>SDL_GetWindowPosition</w:t>
       </w:r>
-      <w:proofErr w:type="spellEnd"/>
       <w:r>
         <w:rPr>
           <w:rStyle w:val="p"/>
@@ -1835,7 +1587,6 @@
         </w:rPr>
         <w:t>(</w:t>
       </w:r>
-      <w:proofErr w:type="spellStart"/>
       <w:r>
         <w:rPr>
           <w:rStyle w:val="n"/>
@@ -1846,7 +1597,6 @@
         </w:rPr>
         <w:t>SDL_Window</w:t>
       </w:r>
-      <w:proofErr w:type="spellEnd"/>
       <w:r>
         <w:rPr>
           <w:rStyle w:val="o"/>
@@ -2050,7 +1800,6 @@
         </w:rPr>
         <w:t xml:space="preserve"> </w:t>
       </w:r>
-      <w:proofErr w:type="spellStart"/>
       <w:r>
         <w:rPr>
           <w:rStyle w:val="nf"/>
@@ -2060,7 +1809,6 @@
         </w:rPr>
         <w:t>SDL_GetWindowSize</w:t>
       </w:r>
-      <w:proofErr w:type="spellEnd"/>
       <w:r>
         <w:rPr>
           <w:rStyle w:val="p"/>
@@ -2071,7 +1819,6 @@
         </w:rPr>
         <w:t>(</w:t>
       </w:r>
-      <w:proofErr w:type="spellStart"/>
       <w:r>
         <w:rPr>
           <w:rStyle w:val="n"/>
@@ -2082,7 +1829,6 @@
         </w:rPr>
         <w:t>SDL_Window</w:t>
       </w:r>
-      <w:proofErr w:type="spellEnd"/>
       <w:r>
         <w:rPr>
           <w:rStyle w:val="o"/>
@@ -2286,7 +2032,6 @@
         </w:rPr>
         <w:t xml:space="preserve"> </w:t>
       </w:r>
-      <w:proofErr w:type="spellStart"/>
       <w:r>
         <w:rPr>
           <w:rStyle w:val="nf"/>
@@ -2296,7 +2041,6 @@
         </w:rPr>
         <w:t>SDL_MaximizeWindow</w:t>
       </w:r>
-      <w:proofErr w:type="spellEnd"/>
       <w:r>
         <w:rPr>
           <w:rStyle w:val="p"/>
@@ -2307,7 +2051,6 @@
         </w:rPr>
         <w:t>(</w:t>
       </w:r>
-      <w:proofErr w:type="spellStart"/>
       <w:r>
         <w:rPr>
           <w:rStyle w:val="n"/>
@@ -2318,7 +2061,6 @@
         </w:rPr>
         <w:t>SDL_Window</w:t>
       </w:r>
-      <w:proofErr w:type="spellEnd"/>
       <w:r>
         <w:rPr>
           <w:rStyle w:val="o"/>
@@ -2406,7 +2148,6 @@
         </w:rPr>
         <w:t xml:space="preserve"> </w:t>
       </w:r>
-      <w:proofErr w:type="spellStart"/>
       <w:r>
         <w:rPr>
           <w:rStyle w:val="nf"/>
@@ -2416,7 +2157,6 @@
         </w:rPr>
         <w:t>SDL_MinimizeWindow</w:t>
       </w:r>
-      <w:proofErr w:type="spellEnd"/>
       <w:r>
         <w:rPr>
           <w:rStyle w:val="p"/>
@@ -2427,7 +2167,6 @@
         </w:rPr>
         <w:t>(</w:t>
       </w:r>
-      <w:proofErr w:type="spellStart"/>
       <w:r>
         <w:rPr>
           <w:rStyle w:val="n"/>
@@ -2438,7 +2177,6 @@
         </w:rPr>
         <w:t>SDL_Window</w:t>
       </w:r>
-      <w:proofErr w:type="spellEnd"/>
       <w:r>
         <w:rPr>
           <w:rStyle w:val="o"/>
@@ -2527,7 +2265,6 @@
         </w:rPr>
         <w:t xml:space="preserve"> </w:t>
       </w:r>
-      <w:proofErr w:type="spellStart"/>
       <w:r>
         <w:rPr>
           <w:rStyle w:val="nf"/>
@@ -2537,7 +2274,6 @@
         </w:rPr>
         <w:t>SDL_RestoreWindow</w:t>
       </w:r>
-      <w:proofErr w:type="spellEnd"/>
       <w:r>
         <w:rPr>
           <w:rStyle w:val="p"/>
@@ -2548,7 +2284,6 @@
         </w:rPr>
         <w:t>(</w:t>
       </w:r>
-      <w:proofErr w:type="spellStart"/>
       <w:r>
         <w:rPr>
           <w:rStyle w:val="n"/>
@@ -2559,7 +2294,6 @@
         </w:rPr>
         <w:t>SDL_Window</w:t>
       </w:r>
-      <w:proofErr w:type="spellEnd"/>
       <w:r>
         <w:rPr>
           <w:rStyle w:val="o"/>
@@ -2647,7 +2381,6 @@
         </w:rPr>
         <w:t xml:space="preserve"> </w:t>
       </w:r>
-      <w:proofErr w:type="spellStart"/>
       <w:r>
         <w:rPr>
           <w:rStyle w:val="nf"/>
@@ -2657,7 +2390,6 @@
         </w:rPr>
         <w:t>SDL_SetWindowFullscreen</w:t>
       </w:r>
-      <w:proofErr w:type="spellEnd"/>
       <w:r>
         <w:rPr>
           <w:rStyle w:val="p"/>
@@ -2668,7 +2400,6 @@
         </w:rPr>
         <w:t>(</w:t>
       </w:r>
-      <w:proofErr w:type="spellStart"/>
       <w:r>
         <w:rPr>
           <w:rStyle w:val="n"/>
@@ -2679,7 +2410,6 @@
         </w:rPr>
         <w:t>SDL_Window</w:t>
       </w:r>
-      <w:proofErr w:type="spellEnd"/>
       <w:r>
         <w:rPr>
           <w:rStyle w:val="o"/>
@@ -2737,7 +2467,6 @@
         </w:rPr>
         <w:t xml:space="preserve"> </w:t>
       </w:r>
-      <w:proofErr w:type="spellStart"/>
       <w:r>
         <w:rPr>
           <w:rStyle w:val="n"/>
@@ -2748,17 +2477,15 @@
         </w:rPr>
         <w:t>SDL_bool</w:t>
       </w:r>
-      <w:proofErr w:type="spellEnd"/>
-      <w:r>
-        <w:rPr>
-          <w:color w:val="000000"/>
-          <w:sz w:val="21"/>
-          <w:szCs w:val="21"/>
-          <w:lang w:val="en-US"/>
-        </w:rPr>
-        <w:t xml:space="preserve"> </w:t>
-      </w:r>
-      <w:proofErr w:type="spellStart"/>
+      <w:r>
+        <w:rPr>
+          <w:color w:val="000000"/>
+          <w:sz w:val="21"/>
+          <w:szCs w:val="21"/>
+          <w:lang w:val="en-US"/>
+        </w:rPr>
+        <w:t xml:space="preserve"> </w:t>
+      </w:r>
       <w:r>
         <w:rPr>
           <w:rStyle w:val="n"/>
@@ -2769,7 +2496,6 @@
         </w:rPr>
         <w:t>fullscreen</w:t>
       </w:r>
-      <w:proofErr w:type="spellEnd"/>
       <w:r>
         <w:rPr>
           <w:rStyle w:val="p"/>
@@ -2832,7 +2558,6 @@
         </w:rPr>
         <w:t xml:space="preserve"> </w:t>
       </w:r>
-      <w:proofErr w:type="spellStart"/>
       <w:r>
         <w:rPr>
           <w:rStyle w:val="nf"/>
@@ -2842,7 +2567,6 @@
         </w:rPr>
         <w:t>SDL_SetWindowBrightness</w:t>
       </w:r>
-      <w:proofErr w:type="spellEnd"/>
       <w:r>
         <w:rPr>
           <w:rStyle w:val="p"/>
@@ -2853,7 +2577,6 @@
         </w:rPr>
         <w:t>(</w:t>
       </w:r>
-      <w:proofErr w:type="spellStart"/>
       <w:r>
         <w:rPr>
           <w:rStyle w:val="n"/>
@@ -2864,7 +2587,6 @@
         </w:rPr>
         <w:t>SDL_Window</w:t>
       </w:r>
-      <w:proofErr w:type="spellEnd"/>
       <w:r>
         <w:rPr>
           <w:rStyle w:val="o"/>
@@ -2932,7 +2654,6 @@
         </w:rPr>
         <w:t xml:space="preserve"> </w:t>
       </w:r>
-      <w:proofErr w:type="spellStart"/>
       <w:r>
         <w:rPr>
           <w:rStyle w:val="n"/>
@@ -2943,7 +2664,6 @@
         </w:rPr>
         <w:t>luminosite</w:t>
       </w:r>
-      <w:proofErr w:type="spellEnd"/>
       <w:r>
         <w:rPr>
           <w:rStyle w:val="p"/>
@@ -2967,15 +2687,7 @@
       </w:r>
       <w:r>
         <w:br/>
-        <w:t xml:space="preserve">Le </w:t>
-      </w:r>
-      <w:proofErr w:type="spellStart"/>
-      <w:r>
-        <w:t>float</w:t>
-      </w:r>
-      <w:proofErr w:type="spellEnd"/>
-      <w:r>
-        <w:t xml:space="preserve"> varie de 0 à 1, à 1 la luminosité vaut celle de l’écran, à 0 la fenêtre est noire.</w:t>
+        <w:t>Le float varie de 0 à 1, à 1 la luminosité vaut celle de l’écran, à 0 la fenêtre est noire.</w:t>
       </w:r>
       <w:r>
         <w:br/>
@@ -3018,7 +2730,6 @@
         </w:rPr>
         <w:t xml:space="preserve"> </w:t>
       </w:r>
-      <w:proofErr w:type="spellStart"/>
       <w:r>
         <w:rPr>
           <w:rStyle w:val="nf"/>
@@ -3028,7 +2739,6 @@
         </w:rPr>
         <w:t>SDL_GetWindowBrightness</w:t>
       </w:r>
-      <w:proofErr w:type="spellEnd"/>
       <w:r>
         <w:rPr>
           <w:rStyle w:val="p"/>
@@ -3039,7 +2749,6 @@
         </w:rPr>
         <w:t>(</w:t>
       </w:r>
-      <w:proofErr w:type="spellStart"/>
       <w:r>
         <w:rPr>
           <w:rStyle w:val="n"/>
@@ -3050,7 +2759,6 @@
         </w:rPr>
         <w:t>SDL_Window</w:t>
       </w:r>
-      <w:proofErr w:type="spellEnd"/>
       <w:r>
         <w:rPr>
           <w:rStyle w:val="o"/>
@@ -3119,15 +2827,7 @@
         <w:t>Gérer un rendu : qu’est-ce q</w:t>
       </w:r>
       <w:r>
-        <w:t xml:space="preserve">u’un </w:t>
-      </w:r>
-      <w:proofErr w:type="spellStart"/>
-      <w:r>
-        <w:t>renderer</w:t>
-      </w:r>
-      <w:proofErr w:type="spellEnd"/>
-      <w:r>
-        <w:t>, comment est-il associé à la fenêtre SDL 2 ? Donnez et expliquez le code permettant de gérer un rendu, création, affichage, effacement… (15 points)</w:t>
+        <w:t>u’un renderer, comment est-il associé à la fenêtre SDL 2 ? Donnez et expliquez le code permettant de gérer un rendu, création, affichage, effacement… (15 points)</w:t>
       </w:r>
     </w:p>
     <w:p/>
@@ -3136,39 +2836,15 @@
         <w:ind w:left="360"/>
       </w:pPr>
       <w:r>
-        <w:t xml:space="preserve">Le </w:t>
-      </w:r>
-      <w:proofErr w:type="spellStart"/>
-      <w:r>
-        <w:t>Renderer</w:t>
-      </w:r>
-      <w:proofErr w:type="spellEnd"/>
-      <w:r>
-        <w:t xml:space="preserve"> est l’espace où l’on peut dessiner, écrire, afficher dans la fenêtre.</w:t>
+        <w:t>Le Renderer est l’espace où l’on peut dessiner, écrire, afficher dans la fenêtre.</w:t>
       </w:r>
       <w:r>
         <w:br/>
-        <w:t xml:space="preserve">Si la fenêtre était un tableau, le </w:t>
-      </w:r>
-      <w:proofErr w:type="spellStart"/>
-      <w:r>
-        <w:t>Renderer</w:t>
-      </w:r>
-      <w:proofErr w:type="spellEnd"/>
-      <w:r>
-        <w:t xml:space="preserve"> en serait la toile.</w:t>
+        <w:t>Si la fenêtre était un tableau, le Renderer en serait la toile.</w:t>
       </w:r>
       <w:r>
         <w:br/>
-        <w:t xml:space="preserve">Un </w:t>
-      </w:r>
-      <w:proofErr w:type="spellStart"/>
-      <w:r>
-        <w:t>Renderer</w:t>
-      </w:r>
-      <w:proofErr w:type="spellEnd"/>
-      <w:r>
-        <w:t xml:space="preserve"> ne peut donc pas exister sans fenêtre.</w:t>
+        <w:t>Un Renderer ne peut donc pas exister sans fenêtre.</w:t>
       </w:r>
     </w:p>
     <w:p>
@@ -3176,15 +2852,7 @@
         <w:ind w:left="360"/>
       </w:pPr>
       <w:r>
-        <w:t xml:space="preserve">Avec un pointeur de type </w:t>
-      </w:r>
-      <w:proofErr w:type="spellStart"/>
-      <w:r>
-        <w:t>SDL_Renderer</w:t>
-      </w:r>
-      <w:proofErr w:type="spellEnd"/>
-      <w:r>
-        <w:t>* on crée le re</w:t>
+        <w:t>Avec un pointeur de type SDL_Renderer* on crée le re</w:t>
       </w:r>
       <w:r>
         <w:t>n</w:t>
@@ -3196,72 +2864,17 @@
         <w:t xml:space="preserve"> en lui affectant le résultat de la fonction</w:t>
       </w:r>
       <w:r>
-        <w:t xml:space="preserve"> </w:t>
-      </w:r>
-      <w:proofErr w:type="spellStart"/>
-      <w:r>
-        <w:t>SDL_Renderer</w:t>
-      </w:r>
-      <w:proofErr w:type="spellEnd"/>
-      <w:r>
-        <w:t xml:space="preserve">* </w:t>
-      </w:r>
-      <w:r>
-        <w:t xml:space="preserve"> </w:t>
-      </w:r>
-      <w:proofErr w:type="spellStart"/>
-      <w:r>
-        <w:t>SDL_CreateRenderer</w:t>
-      </w:r>
-      <w:proofErr w:type="spellEnd"/>
-      <w:r>
-        <w:t>(</w:t>
-      </w:r>
-      <w:proofErr w:type="spellStart"/>
-      <w:r>
-        <w:t>SDL_Window</w:t>
-      </w:r>
-      <w:proofErr w:type="spellEnd"/>
-      <w:r>
-        <w:t xml:space="preserve">* </w:t>
-      </w:r>
-      <w:proofErr w:type="spellStart"/>
-      <w:r>
-        <w:t>window</w:t>
-      </w:r>
-      <w:proofErr w:type="spellEnd"/>
-      <w:r>
-        <w:t xml:space="preserve">, </w:t>
-      </w:r>
-      <w:proofErr w:type="spellStart"/>
-      <w:r>
-        <w:t>int</w:t>
-      </w:r>
-      <w:proofErr w:type="spellEnd"/>
-      <w:r>
-        <w:t xml:space="preserve"> index, Uint32 flags)</w:t>
+        <w:t xml:space="preserve"> SDL_Renderer* </w:t>
+      </w:r>
+      <w:r>
+        <w:t xml:space="preserve"> SDL_CreateRenderer(SDL_Window* window, int index, Uint32 flags)</w:t>
       </w:r>
       <w:r>
         <w:t>.</w:t>
       </w:r>
       <w:r>
         <w:br/>
-      </w:r>
-      <w:proofErr w:type="spellStart"/>
-      <w:r>
-        <w:t>SDL_Window</w:t>
-      </w:r>
-      <w:proofErr w:type="spellEnd"/>
-      <w:r>
-        <w:t xml:space="preserve">* est le pointeur de la fenêtre qu’on associe au </w:t>
-      </w:r>
-      <w:proofErr w:type="spellStart"/>
-      <w:r>
-        <w:t>renderer</w:t>
-      </w:r>
-      <w:proofErr w:type="spellEnd"/>
-      <w:r>
-        <w:t>.</w:t>
+        <w:t>SDL_Window* est le pointeur de la fenêtre qu’on associe au renderer.</w:t>
       </w:r>
       <w:r>
         <w:br/>
@@ -3271,32 +2884,14 @@
         <w:br/>
         <w:t xml:space="preserve">Et enfin les flags se trouvant dans : </w:t>
       </w:r>
-      <w:proofErr w:type="spellStart"/>
       <w:r>
         <w:t>SDL_RendererFlags</w:t>
       </w:r>
-      <w:proofErr w:type="spellEnd"/>
-      <w:r>
-        <w:t xml:space="preserve">, permettant d’utiliser l’accélération matérielle, de synchroniser le rendu avec le rafraichissement, d’associer le </w:t>
-      </w:r>
-      <w:proofErr w:type="spellStart"/>
-      <w:r>
-        <w:t>renderer</w:t>
-      </w:r>
-      <w:proofErr w:type="spellEnd"/>
-      <w:r>
-        <w:t xml:space="preserve"> à une texture</w:t>
-      </w:r>
-      <w:r>
-        <w:t xml:space="preserve"> ou d’associer le </w:t>
-      </w:r>
-      <w:proofErr w:type="spellStart"/>
-      <w:r>
-        <w:t>renderer</w:t>
-      </w:r>
-      <w:proofErr w:type="spellEnd"/>
-      <w:r>
-        <w:t xml:space="preserve"> à une surface.</w:t>
+      <w:r>
+        <w:t>, permettant d’utiliser l’accélération matérielle, de synchroniser le rendu avec le rafraichissement, d’associer le renderer à une texture</w:t>
+      </w:r>
+      <w:r>
+        <w:t xml:space="preserve"> ou d’associer le renderer à une surface.</w:t>
       </w:r>
     </w:p>
     <w:p>
@@ -3306,45 +2901,11 @@
       <w:r>
         <w:t xml:space="preserve">Lorsqu’on modifie le rendu il faut le réactualiser et l’afficher avec la fonction </w:t>
       </w:r>
-      <w:proofErr w:type="spellStart"/>
-      <w:r>
-        <w:t>void</w:t>
-      </w:r>
-      <w:proofErr w:type="spellEnd"/>
-      <w:r>
-        <w:t xml:space="preserve"> </w:t>
-      </w:r>
-      <w:proofErr w:type="spellStart"/>
-      <w:r>
-        <w:t>SDL_RenderPresent</w:t>
-      </w:r>
-      <w:proofErr w:type="spellEnd"/>
-      <w:r>
-        <w:t>(</w:t>
-      </w:r>
-      <w:proofErr w:type="spellStart"/>
-      <w:r>
-        <w:t>SDL_Renderer</w:t>
-      </w:r>
-      <w:proofErr w:type="spellEnd"/>
-      <w:r>
-        <w:t xml:space="preserve">* </w:t>
-      </w:r>
-      <w:proofErr w:type="spellStart"/>
-      <w:r>
-        <w:t>renderer</w:t>
-      </w:r>
-      <w:proofErr w:type="spellEnd"/>
-      <w:r>
-        <w:t xml:space="preserve">) qui demande notre pointeur de type </w:t>
-      </w:r>
-      <w:proofErr w:type="spellStart"/>
-      <w:r>
-        <w:t>SDL_Renderer</w:t>
-      </w:r>
-      <w:proofErr w:type="spellEnd"/>
-      <w:r>
-        <w:t>* comme argument.</w:t>
+      <w:r>
+        <w:t xml:space="preserve">void </w:t>
+      </w:r>
+      <w:r>
+        <w:t>SDL_RenderPresent(SDL_Renderer* renderer) qui demande notre pointeur de type SDL_Renderer* comme argument.</w:t>
       </w:r>
     </w:p>
     <w:p>
@@ -3352,91 +2913,22 @@
         <w:ind w:left="360"/>
       </w:pPr>
       <w:r>
-        <w:t xml:space="preserve">Enfin pour effacer le rendu quand on a </w:t>
-      </w:r>
-      <w:proofErr w:type="spellStart"/>
-      <w:r>
-        <w:t>finit</w:t>
-      </w:r>
-      <w:proofErr w:type="spellEnd"/>
-      <w:r>
-        <w:t xml:space="preserve"> de l’utiliser,</w:t>
-      </w:r>
-      <w:r>
-        <w:t xml:space="preserve"> on efface son contenu avec la fonction </w:t>
-      </w:r>
-      <w:proofErr w:type="spellStart"/>
-      <w:r>
-        <w:t>int</w:t>
-      </w:r>
-      <w:proofErr w:type="spellEnd"/>
-      <w:r>
-        <w:t xml:space="preserve"> </w:t>
-      </w:r>
-      <w:proofErr w:type="spellStart"/>
-      <w:r>
-        <w:t>SDL_RenderClear</w:t>
-      </w:r>
-      <w:proofErr w:type="spellEnd"/>
-      <w:r>
-        <w:t>(</w:t>
-      </w:r>
-      <w:proofErr w:type="spellStart"/>
-      <w:r>
-        <w:t>SDL_Renderer</w:t>
-      </w:r>
-      <w:proofErr w:type="spellEnd"/>
-      <w:r>
-        <w:t xml:space="preserve">* </w:t>
-      </w:r>
-      <w:proofErr w:type="spellStart"/>
-      <w:r>
-        <w:t>renderer</w:t>
-      </w:r>
-      <w:proofErr w:type="spellEnd"/>
-      <w:r>
-        <w:t>), ou</w:t>
+        <w:t>Enfin pour effacer le rendu quand on a finit de l’utiliser,</w:t>
+      </w:r>
+      <w:r>
+        <w:t xml:space="preserve"> on efface son contenu avec la fonction int SDL_RenderClear(SDL_Renderer* renderer), ou</w:t>
       </w:r>
       <w:r>
         <w:t xml:space="preserve"> on le détruit avec la fonction</w:t>
       </w:r>
       <w:r>
-        <w:t xml:space="preserve"> </w:t>
-      </w:r>
-      <w:proofErr w:type="spellStart"/>
-      <w:r>
-        <w:t>void</w:t>
-      </w:r>
-      <w:proofErr w:type="spellEnd"/>
-      <w:r>
-        <w:t xml:space="preserve"> </w:t>
-      </w:r>
-      <w:proofErr w:type="spellStart"/>
-      <w:r>
-        <w:t>SDL</w:t>
-      </w:r>
-      <w:r>
-        <w:t>_DestroyRenderer</w:t>
-      </w:r>
-      <w:proofErr w:type="spellEnd"/>
-      <w:r>
-        <w:t>(</w:t>
-      </w:r>
-      <w:proofErr w:type="spellStart"/>
-      <w:r>
-        <w:t>SDL_Renderer</w:t>
-      </w:r>
-      <w:proofErr w:type="spellEnd"/>
-      <w:r>
-        <w:t xml:space="preserve">* </w:t>
-      </w:r>
-      <w:proofErr w:type="spellStart"/>
-      <w:r>
-        <w:t>renderer</w:t>
-      </w:r>
-      <w:proofErr w:type="spellEnd"/>
-      <w:r>
-        <w:t>) ;</w:t>
+        <w:t xml:space="preserve"> void</w:t>
+      </w:r>
+      <w:r>
+        <w:t xml:space="preserve"> SDL</w:t>
+      </w:r>
+      <w:r>
+        <w:t>_DestroyRenderer(SDL_Renderer* renderer) ;</w:t>
       </w:r>
     </w:p>
     <w:p>
@@ -3447,38 +2939,9 @@
           <w:numId w:val="2"/>
         </w:numPr>
       </w:pPr>
-      <w:proofErr w:type="spellStart"/>
       <w:r>
         <w:lastRenderedPageBreak/>
-        <w:t>SDL_Point</w:t>
-      </w:r>
-      <w:proofErr w:type="spellEnd"/>
-      <w:r>
-        <w:t xml:space="preserve"> et </w:t>
-      </w:r>
-      <w:proofErr w:type="spellStart"/>
-      <w:r>
-        <w:t>SDL_Rect</w:t>
-      </w:r>
-      <w:proofErr w:type="spellEnd"/>
-      <w:r>
-        <w:t xml:space="preserve"> : Donnez et expliquez le code de déclaration d’un </w:t>
-      </w:r>
-      <w:proofErr w:type="spellStart"/>
-      <w:r>
-        <w:t>SDL_Point</w:t>
-      </w:r>
-      <w:proofErr w:type="spellEnd"/>
-      <w:r>
-        <w:t xml:space="preserve"> et </w:t>
-      </w:r>
-      <w:proofErr w:type="spellStart"/>
-      <w:r>
-        <w:t>SDL_Rect</w:t>
-      </w:r>
-      <w:proofErr w:type="spellEnd"/>
-      <w:r>
-        <w:t xml:space="preserve"> (5 points)</w:t>
+        <w:t>SDL_Point et SDL_Rect : Donnez et expliquez le code de déclaration d’un SDL_Point et SDL_Rect (5 points)</w:t>
       </w:r>
     </w:p>
     <w:p/>
@@ -3486,21 +2949,8 @@
       <w:pPr>
         <w:ind w:left="360"/>
       </w:pPr>
-      <w:proofErr w:type="spellStart"/>
-      <w:r>
-        <w:t>SDL_Point</w:t>
-      </w:r>
-      <w:proofErr w:type="spellEnd"/>
-      <w:r>
-        <w:t xml:space="preserve"> est une structure contenant deux entiers (</w:t>
-      </w:r>
-      <w:proofErr w:type="spellStart"/>
-      <w:r>
-        <w:t>x,y</w:t>
-      </w:r>
-      <w:proofErr w:type="spellEnd"/>
-      <w:r>
-        <w:t>)</w:t>
+      <w:r>
+        <w:t>SDL_Point est une structure contenant deux entiers (x,y)</w:t>
       </w:r>
       <w:r>
         <w:t xml:space="preserve">, on </w:t>
@@ -3515,117 +2965,107 @@
         <w:t> :</w:t>
       </w:r>
       <w:r>
-        <w:t xml:space="preserve"> </w:t>
-      </w:r>
-      <w:proofErr w:type="spellStart"/>
-      <w:r>
-        <w:t>SDL_Point</w:t>
-      </w:r>
-      <w:proofErr w:type="spellEnd"/>
-      <w:r>
-        <w:t xml:space="preserve"> </w:t>
-      </w:r>
-      <w:proofErr w:type="spellStart"/>
-      <w:r>
-        <w:t>monPoint</w:t>
-      </w:r>
-      <w:proofErr w:type="spellEnd"/>
-      <w:r>
-        <w:t xml:space="preserve"> ={30,40} ; Avec ce code, j’ai créé </w:t>
-      </w:r>
-      <w:proofErr w:type="spellStart"/>
-      <w:r>
-        <w:t>monPoint</w:t>
-      </w:r>
-      <w:proofErr w:type="spellEnd"/>
-      <w:r>
-        <w:t xml:space="preserve"> de type </w:t>
-      </w:r>
-      <w:proofErr w:type="spellStart"/>
-      <w:r>
-        <w:t>SDL_Point</w:t>
-      </w:r>
-      <w:proofErr w:type="spellEnd"/>
-      <w:r>
-        <w:t xml:space="preserve"> de coordonnées x=30 </w:t>
+        <w:t xml:space="preserve"> SDL_Point monPoint ={30,40} ; Avec ce code, j’ai créé monPoint de type SDL_Point de coordonnées x=30 et y=40.</w:t>
+      </w:r>
+    </w:p>
+    <w:p>
+      <w:pPr>
+        <w:ind w:left="360"/>
+      </w:pPr>
+      <w:r>
+        <w:t xml:space="preserve">SDL_Rect est une autre structure contenant l’origine du Rectangle en x,y ainsi que sa largeur vers la droite et sa hauteur vers le bas à partir de l’origine. On déclare une variable de ce type de la manière suivante : </w:t>
+      </w:r>
+      <w:r>
+        <w:t>SDL_Rect monRectangle={0,0,300,400}</w:t>
+      </w:r>
+      <w:r>
+        <w:t xml:space="preserve"> ; </w:t>
+      </w:r>
+      <w:r>
+        <w:t>Ainsi, m</w:t>
+      </w:r>
+      <w:r>
+        <w:t>on Rectangle a comme point de d</w:t>
+      </w:r>
+      <w:r>
+        <w:t>é</w:t>
+      </w:r>
+      <w:r>
+        <w:t xml:space="preserve">part : </w:t>
+      </w:r>
+      <w:r>
+        <w:t>0,0</w:t>
+      </w:r>
+      <w:r>
+        <w:t>) et comme dimensions : Largeur=</w:t>
+      </w:r>
+      <w:r>
+        <w:t>300</w:t>
+      </w:r>
+      <w:r>
+        <w:t xml:space="preserve"> Hauteur=</w:t>
+      </w:r>
+      <w:r>
+        <w:t>400</w:t>
+      </w:r>
+      <w:r>
+        <w:t>.</w:t>
+      </w:r>
+    </w:p>
+    <w:p>
+      <w:pPr>
+        <w:ind w:left="360"/>
+      </w:pPr>
+    </w:p>
+    <w:p>
+      <w:pPr>
+        <w:pStyle w:val="Titre1"/>
+        <w:numPr>
+          <w:ilvl w:val="0"/>
+          <w:numId w:val="2"/>
+        </w:numPr>
+      </w:pPr>
+      <w:r>
+        <w:t>Les couleurs avec la SDL2 : donnez les instructions permettant de gérer la couleur avec la SDL2</w:t>
+      </w:r>
+    </w:p>
+    <w:p/>
+    <w:p>
+      <w:pPr>
+        <w:ind w:left="360"/>
+      </w:pPr>
+      <w:r>
+        <w:t>Pour défini</w:t>
+      </w:r>
+      <w:r>
+        <w:t>r une couleur qu’on va utiliser sur un rendu, on va utiliser la fonction :</w:t>
+      </w:r>
+      <w:r>
+        <w:br/>
+      </w:r>
+      <w:r>
+        <w:t>int</w:t>
+      </w:r>
+      <w:r>
+        <w:t xml:space="preserve"> </w:t>
+      </w:r>
+      <w:r>
+        <w:t>SDL_SetRenderDrawColor(SDL_Renderer* renderer, Uint8 r, Uint8g, Uint8 b, Uint8 a);</w:t>
+      </w:r>
+      <w:r>
+        <w:br/>
+        <w:t>La fonction renvoie 0 en cas de succès et une valeur négative en cas d’échec.</w:t>
+      </w:r>
+      <w:r>
+        <w:br/>
+        <w:t>Les quatre valeurs r, g, b, a sont de type Uint8, entier sur 8 bits, et représentent dans l’ordre la valeur de 0 à 255 du : rouge, vert, bleu et l’opacité.</w:t>
+      </w:r>
+      <w:r>
+        <w:br/>
+        <w:t>Plus la valeur est proche de 255 plus elle est représentée, et plus elle est proche de 0 moins elle est présente.</w:t>
       </w:r>
       <w:bookmarkStart w:id="0" w:name="_GoBack"/>
       <w:bookmarkEnd w:id="0"/>
-      <w:r>
-        <w:t>et y=40.</w:t>
-      </w:r>
-    </w:p>
-    <w:p>
-      <w:pPr>
-        <w:ind w:left="360"/>
-      </w:pPr>
-      <w:proofErr w:type="spellStart"/>
-      <w:r>
-        <w:t>SDL_Rect</w:t>
-      </w:r>
-      <w:proofErr w:type="spellEnd"/>
-      <w:r>
-        <w:t xml:space="preserve"> est une autre structure contenant l’origine du Rectangle en </w:t>
-      </w:r>
-      <w:proofErr w:type="spellStart"/>
-      <w:r>
-        <w:t>x,y</w:t>
-      </w:r>
-      <w:proofErr w:type="spellEnd"/>
-      <w:r>
-        <w:t xml:space="preserve"> ainsi que sa largeur vers la droite et sa hauteur vers le bas à partir de l’origine. On déclare une variable de ce type de la manière suivante : </w:t>
-      </w:r>
-      <w:proofErr w:type="spellStart"/>
-      <w:r>
-        <w:t>SDL_Rect</w:t>
-      </w:r>
-      <w:proofErr w:type="spellEnd"/>
-      <w:r>
-        <w:t xml:space="preserve"> </w:t>
-      </w:r>
-      <w:proofErr w:type="spellStart"/>
-      <w:r>
-        <w:t>monRectangle</w:t>
-      </w:r>
-      <w:proofErr w:type="spellEnd"/>
-      <w:r>
-        <w:t>={0,0,300,400}</w:t>
-      </w:r>
-      <w:r>
-        <w:t xml:space="preserve"> ; </w:t>
-      </w:r>
-      <w:r>
-        <w:t>Ainsi, m</w:t>
-      </w:r>
-      <w:r>
-        <w:t xml:space="preserve">on Rectangle a comme point de </w:t>
-      </w:r>
-      <w:proofErr w:type="spellStart"/>
-      <w:r>
-        <w:t>depart</w:t>
-      </w:r>
-      <w:proofErr w:type="spellEnd"/>
-      <w:r>
-        <w:t xml:space="preserve"> : </w:t>
-      </w:r>
-      <w:r>
-        <w:t>0,0</w:t>
-      </w:r>
-      <w:r>
-        <w:t>) et comme dimensions : Largeur=</w:t>
-      </w:r>
-      <w:r>
-        <w:t>300</w:t>
-      </w:r>
-      <w:r>
-        <w:t xml:space="preserve"> Hauteur=</w:t>
-      </w:r>
-      <w:r>
-        <w:t>400</w:t>
-      </w:r>
-      <w:r>
-        <w:t>.</w:t>
-      </w:r>
     </w:p>
     <w:sectPr>
       <w:pgSz w:w="11906" w:h="16838"/>

</xml_diff>

<commit_message>
Question 12) Donnez le code permettant d'afficher un fond rouge dans le rendu.
</commit_message>
<xml_diff>
--- a/Réponse.docx
+++ b/Réponse.docx
@@ -20,28 +20,50 @@
           <w:u w:val="single"/>
           <w:lang w:val="en-US"/>
         </w:rPr>
-        <w:t>SDL 2 What is that ?</w:t>
-      </w:r>
-    </w:p>
-    <w:p>
-      <w:pPr>
-        <w:pStyle w:val="Titre"/>
-        <w:jc w:val="center"/>
+        <w:t xml:space="preserve">SDL 2 What is </w:t>
+      </w:r>
+      <w:proofErr w:type="gramStart"/>
+      <w:r>
         <w:rPr>
           <w:b/>
           <w:bCs/>
           <w:u w:val="single"/>
           <w:lang w:val="en-US"/>
         </w:rPr>
-      </w:pPr>
-      <w:r>
+        <w:t>that ?</w:t>
+      </w:r>
+      <w:proofErr w:type="gramEnd"/>
+    </w:p>
+    <w:p>
+      <w:pPr>
+        <w:pStyle w:val="Titre"/>
+        <w:jc w:val="center"/>
         <w:rPr>
           <w:b/>
           <w:bCs/>
           <w:u w:val="single"/>
           <w:lang w:val="en-US"/>
         </w:rPr>
-        <w:t>Partie 1</w:t>
+      </w:pPr>
+      <w:proofErr w:type="spellStart"/>
+      <w:r>
+        <w:rPr>
+          <w:b/>
+          <w:bCs/>
+          <w:u w:val="single"/>
+          <w:lang w:val="en-US"/>
+        </w:rPr>
+        <w:t>Partie</w:t>
+      </w:r>
+      <w:proofErr w:type="spellEnd"/>
+      <w:r>
+        <w:rPr>
+          <w:b/>
+          <w:bCs/>
+          <w:u w:val="single"/>
+          <w:lang w:val="en-US"/>
+        </w:rPr>
+        <w:t xml:space="preserve"> 1</w:t>
       </w:r>
     </w:p>
     <w:p>
@@ -65,7 +87,15 @@
     <w:p/>
     <w:p>
       <w:r>
-        <w:t>Simple DirectMedia Layer</w:t>
+        <w:t xml:space="preserve">Simple </w:t>
+      </w:r>
+      <w:proofErr w:type="spellStart"/>
+      <w:r>
+        <w:t>DirectMedia</w:t>
+      </w:r>
+      <w:proofErr w:type="spellEnd"/>
+      <w:r>
+        <w:t xml:space="preserve"> Layer</w:t>
       </w:r>
       <w:r>
         <w:t xml:space="preserve"> est une bibliothèque de développement multiplateforme conçue pour fournir un accès de bas niveau au matériel audio, clavier, souris, joystick et graphique via OpenGL et Direct3D.</w:t>
@@ -76,10 +106,26 @@
         <w:t xml:space="preserve">Wiki mis à part, </w:t>
       </w:r>
       <w:r>
-        <w:t>SDL ou Simple DirectMedia Layer est une bibliothèque de développement portable sur la plupart des plateformes</w:t>
-      </w:r>
-      <w:r>
-        <w:t xml:space="preserve"> sous licence zlib.</w:t>
+        <w:t xml:space="preserve">SDL ou Simple </w:t>
+      </w:r>
+      <w:proofErr w:type="spellStart"/>
+      <w:r>
+        <w:t>DirectMedia</w:t>
+      </w:r>
+      <w:proofErr w:type="spellEnd"/>
+      <w:r>
+        <w:t xml:space="preserve"> Layer est une bibliothèque de développement portable sur la plupart des plateformes</w:t>
+      </w:r>
+      <w:r>
+        <w:t xml:space="preserve"> sous licence </w:t>
+      </w:r>
+      <w:proofErr w:type="spellStart"/>
+      <w:r>
+        <w:t>zlib</w:t>
+      </w:r>
+      <w:proofErr w:type="spellEnd"/>
+      <w:r>
+        <w:t>.</w:t>
       </w:r>
     </w:p>
     <w:p>
@@ -188,7 +234,31 @@
         </w:numPr>
       </w:pPr>
       <w:r>
-        <w:t>Choisir dans Development Librairies le lien pour windows si vous êtes sous windows :</w:t>
+        <w:t xml:space="preserve">Choisir dans </w:t>
+      </w:r>
+      <w:proofErr w:type="spellStart"/>
+      <w:r>
+        <w:t>Development</w:t>
+      </w:r>
+      <w:proofErr w:type="spellEnd"/>
+      <w:r>
+        <w:t xml:space="preserve"> Librairies le lien pour </w:t>
+      </w:r>
+      <w:proofErr w:type="spellStart"/>
+      <w:r>
+        <w:t>windows</w:t>
+      </w:r>
+      <w:proofErr w:type="spellEnd"/>
+      <w:r>
+        <w:t xml:space="preserve"> si vous êtes sous </w:t>
+      </w:r>
+      <w:proofErr w:type="spellStart"/>
+      <w:r>
+        <w:t>windows</w:t>
+      </w:r>
+      <w:proofErr w:type="spellEnd"/>
+      <w:r>
+        <w:t> :</w:t>
       </w:r>
       <w:r>
         <w:t xml:space="preserve"> </w:t>
@@ -214,7 +284,15 @@
         <w:t>Ens</w:t>
       </w:r>
       <w:r>
-        <w:t>uite il faut lancer un projet codeblocks, ajouter le fichier SDL2.dll</w:t>
+        <w:t xml:space="preserve">uite il faut lancer un projet </w:t>
+      </w:r>
+      <w:proofErr w:type="spellStart"/>
+      <w:r>
+        <w:t>codeblocks</w:t>
+      </w:r>
+      <w:proofErr w:type="spellEnd"/>
+      <w:r>
+        <w:t>, ajouter le fichier SDL2.dll</w:t>
       </w:r>
       <w:r>
         <w:t xml:space="preserve"> du dossier i686-w64-mingw32\bin</w:t>
@@ -283,8 +361,13 @@
         <w:t>,</w:t>
       </w:r>
       <w:r>
-        <w:t xml:space="preserve"> pour le compiler il faut ajouter le dossier include</w:t>
-      </w:r>
+        <w:t xml:space="preserve"> pour le compiler il faut ajouter le dossier </w:t>
+      </w:r>
+      <w:proofErr w:type="spellStart"/>
+      <w:r>
+        <w:t>include</w:t>
+      </w:r>
+      <w:proofErr w:type="spellEnd"/>
       <w:r>
         <w:t>,</w:t>
       </w:r>
@@ -303,7 +386,15 @@
         <w:t>é</w:t>
       </w:r>
       <w:r>
-        <w:t xml:space="preserve"> la SDL2 pour Codeblocks en C</w:t>
+        <w:t xml:space="preserve"> la SDL2 pour </w:t>
+      </w:r>
+      <w:proofErr w:type="spellStart"/>
+      <w:r>
+        <w:t>Codeblocks</w:t>
+      </w:r>
+      <w:proofErr w:type="spellEnd"/>
+      <w:r>
+        <w:t xml:space="preserve"> en C</w:t>
       </w:r>
       <w:r>
         <w:t>.</w:t>
@@ -397,7 +488,15 @@
         <w:t>E</w:t>
       </w:r>
       <w:r>
-        <w:t>lle passe sous licence zlib à la place de la LGPL.</w:t>
+        <w:t xml:space="preserve">lle passe sous licence </w:t>
+      </w:r>
+      <w:proofErr w:type="spellStart"/>
+      <w:r>
+        <w:t>zlib</w:t>
+      </w:r>
+      <w:proofErr w:type="spellEnd"/>
+      <w:r>
+        <w:t xml:space="preserve"> à la place de la LGPL.</w:t>
       </w:r>
     </w:p>
     <w:p>
@@ -429,27 +528,101 @@
         <w:t xml:space="preserve">Pour initialiser l’instance SDL2, il faut d’abord inclure la SDL2 avec l’instruction : </w:t>
       </w:r>
       <w:r>
-        <w:t>#include "SDL2/SDL.h"</w:t>
+        <w:t>#</w:t>
+      </w:r>
+      <w:proofErr w:type="spellStart"/>
+      <w:r>
+        <w:t>include</w:t>
+      </w:r>
+      <w:proofErr w:type="spellEnd"/>
+      <w:r>
+        <w:t xml:space="preserve"> "SDL2/</w:t>
+      </w:r>
+      <w:proofErr w:type="spellStart"/>
+      <w:r>
+        <w:t>SDL.h</w:t>
+      </w:r>
+      <w:proofErr w:type="spellEnd"/>
+      <w:r>
+        <w:t>"</w:t>
       </w:r>
       <w:r>
         <w:t>.</w:t>
       </w:r>
       <w:r>
         <w:br/>
-        <w:t xml:space="preserve">Ensuite il faut modifier le int main() tel que : </w:t>
-      </w:r>
-      <w:r>
-        <w:t>int main(int argc, char *argv[])</w:t>
+        <w:t xml:space="preserve">Ensuite il faut modifier le </w:t>
+      </w:r>
+      <w:proofErr w:type="spellStart"/>
+      <w:r>
+        <w:t>int</w:t>
+      </w:r>
+      <w:proofErr w:type="spellEnd"/>
+      <w:r>
+        <w:t xml:space="preserve"> </w:t>
+      </w:r>
+      <w:proofErr w:type="gramStart"/>
+      <w:r>
+        <w:t>main(</w:t>
+      </w:r>
+      <w:proofErr w:type="gramEnd"/>
+      <w:r>
+        <w:t xml:space="preserve">) tel que : </w:t>
+      </w:r>
+      <w:proofErr w:type="spellStart"/>
+      <w:r>
+        <w:t>int</w:t>
+      </w:r>
+      <w:proofErr w:type="spellEnd"/>
+      <w:r>
+        <w:t xml:space="preserve"> main(</w:t>
+      </w:r>
+      <w:proofErr w:type="spellStart"/>
+      <w:r>
+        <w:t>int</w:t>
+      </w:r>
+      <w:proofErr w:type="spellEnd"/>
+      <w:r>
+        <w:t xml:space="preserve"> </w:t>
+      </w:r>
+      <w:proofErr w:type="spellStart"/>
+      <w:r>
+        <w:t>argc</w:t>
+      </w:r>
+      <w:proofErr w:type="spellEnd"/>
+      <w:r>
+        <w:t>, char *</w:t>
+      </w:r>
+      <w:proofErr w:type="spellStart"/>
+      <w:r>
+        <w:t>argv</w:t>
+      </w:r>
+      <w:proofErr w:type="spellEnd"/>
+      <w:r>
+        <w:t>[])</w:t>
       </w:r>
       <w:r>
         <w:t>.</w:t>
       </w:r>
       <w:r>
         <w:br/>
-        <w:t xml:space="preserve">Enfin il faut initialiser la SDL avec la fonction SDL_Init(), pour initialiser tous les sous-systèmes on utilise </w:t>
-      </w:r>
-      <w:r>
-        <w:t>SDL_Init(SDL_INIT_EVERYTHING)</w:t>
+        <w:t xml:space="preserve">Enfin il faut initialiser la SDL avec la fonction </w:t>
+      </w:r>
+      <w:proofErr w:type="spellStart"/>
+      <w:r>
+        <w:t>SDL_Init</w:t>
+      </w:r>
+      <w:proofErr w:type="spellEnd"/>
+      <w:r>
+        <w:t xml:space="preserve">(), pour initialiser tous les sous-systèmes on utilise </w:t>
+      </w:r>
+      <w:proofErr w:type="spellStart"/>
+      <w:r>
+        <w:t>SDL_Init</w:t>
+      </w:r>
+      <w:proofErr w:type="spellEnd"/>
+      <w:r>
+        <w:t>(SDL_INIT_EVERYTHING)</w:t>
       </w:r>
       <w:r>
         <w:t>.</w:t>
@@ -458,8 +631,13 @@
         <w:br/>
         <w:t xml:space="preserve">Il ne faut pas oublier de quitter la SDL à la fin avec la fonction </w:t>
       </w:r>
-      <w:r>
-        <w:t>SDL_Quit()</w:t>
+      <w:proofErr w:type="spellStart"/>
+      <w:r>
+        <w:t>SDL_Quit</w:t>
+      </w:r>
+      <w:proofErr w:type="spellEnd"/>
+      <w:r>
+        <w:t>()</w:t>
       </w:r>
       <w:r>
         <w:t>.</w:t>
@@ -510,8 +688,13 @@
       <w:r>
         <w:t xml:space="preserve">Pour créer une fenêtre avec la SDL 2 on utilise la fonction </w:t>
       </w:r>
-      <w:r>
-        <w:t>SDL_CreateWindow(</w:t>
+      <w:proofErr w:type="spellStart"/>
+      <w:r>
+        <w:t>SDL_CreateWindow</w:t>
+      </w:r>
+      <w:proofErr w:type="spellEnd"/>
+      <w:r>
+        <w:t>(</w:t>
       </w:r>
       <w:r>
         <w:t xml:space="preserve">) qu’on </w:t>
@@ -520,17 +703,30 @@
         <w:t>attribue</w:t>
       </w:r>
       <w:r>
-        <w:t xml:space="preserve"> à notre pointeur de type SDL_Window.</w:t>
+        <w:t xml:space="preserve"> à notre pointeur de type </w:t>
+      </w:r>
+      <w:proofErr w:type="spellStart"/>
+      <w:r>
+        <w:t>SDL_Window</w:t>
+      </w:r>
+      <w:proofErr w:type="spellEnd"/>
+      <w:r>
+        <w:t>.</w:t>
       </w:r>
       <w:r>
         <w:br/>
         <w:t xml:space="preserve">Cette fonction prend pour paramètre dans l’ordre : Le titre de la fenêtre, sa position initiale en x, sa position initiale en y, sa largeur en pixel, sa hauteur en pixel et divers instructions rassemblés dans les </w:t>
       </w:r>
+      <w:proofErr w:type="spellStart"/>
       <w:r>
         <w:t>SDL_</w:t>
       </w:r>
       <w:r>
-        <w:t>WindowFlags.</w:t>
+        <w:t>WindowFlags</w:t>
+      </w:r>
+      <w:proofErr w:type="spellEnd"/>
+      <w:r>
+        <w:t>.</w:t>
       </w:r>
       <w:r>
         <w:br/>
@@ -551,7 +747,23 @@
         <w:ind w:left="360"/>
       </w:pPr>
       <w:r>
-        <w:t>On n’oublie pas de mettre fin à la fenêtre avec la fonction SDL_DestroyWindow().</w:t>
+        <w:t xml:space="preserve">On n’oublie pas de mettre fin à la fenêtre avec la fonction </w:t>
+      </w:r>
+      <w:proofErr w:type="spellStart"/>
+      <w:r>
+        <w:t>SDL_</w:t>
+      </w:r>
+      <w:proofErr w:type="gramStart"/>
+      <w:r>
+        <w:t>DestroyWindow</w:t>
+      </w:r>
+      <w:proofErr w:type="spellEnd"/>
+      <w:r>
+        <w:t>(</w:t>
+      </w:r>
+      <w:proofErr w:type="gramEnd"/>
+      <w:r>
+        <w:t>).</w:t>
       </w:r>
     </w:p>
     <w:p>
@@ -559,7 +771,15 @@
         <w:ind w:left="360"/>
       </w:pPr>
       <w:r>
-        <w:t>Pour l’exemple voir le code du programme ci-joint.</w:t>
+        <w:t xml:space="preserve">Pour l’exemple </w:t>
+      </w:r>
+      <w:proofErr w:type="gramStart"/>
+      <w:r>
+        <w:t>voir</w:t>
+      </w:r>
+      <w:proofErr w:type="gramEnd"/>
+      <w:r>
+        <w:t xml:space="preserve"> le code du programme ci-joint.</w:t>
       </w:r>
     </w:p>
     <w:p>
@@ -640,6 +860,7 @@
         </w:rPr>
         <w:t xml:space="preserve"> </w:t>
       </w:r>
+      <w:proofErr w:type="spellStart"/>
       <w:r>
         <w:rPr>
           <w:rFonts w:ascii="Courier New" w:eastAsia="Times New Roman" w:hAnsi="Courier New" w:cs="Courier New"/>
@@ -648,18 +869,43 @@
           <w:szCs w:val="21"/>
           <w:lang w:val="en-US"/>
         </w:rPr>
-        <w:t>SDL_SetWindowTitle</w:t>
-      </w:r>
+        <w:t>SDL_</w:t>
+      </w:r>
+      <w:proofErr w:type="gramStart"/>
       <w:r>
         <w:rPr>
           <w:rFonts w:ascii="Courier New" w:eastAsia="Times New Roman" w:hAnsi="Courier New" w:cs="Courier New"/>
-          <w:color w:val="000000"/>
-          <w:sz w:val="21"/>
-          <w:szCs w:val="21"/>
-          <w:lang w:val="en-US"/>
-        </w:rPr>
-        <w:t>(SDL_Window</w:t>
-      </w:r>
+          <w:color w:val="0000FF"/>
+          <w:sz w:val="21"/>
+          <w:szCs w:val="21"/>
+          <w:lang w:val="en-US"/>
+        </w:rPr>
+        <w:t>SetWindowTitle</w:t>
+      </w:r>
+      <w:proofErr w:type="spellEnd"/>
+      <w:r>
+        <w:rPr>
+          <w:rFonts w:ascii="Courier New" w:eastAsia="Times New Roman" w:hAnsi="Courier New" w:cs="Courier New"/>
+          <w:color w:val="000000"/>
+          <w:sz w:val="21"/>
+          <w:szCs w:val="21"/>
+          <w:lang w:val="en-US"/>
+        </w:rPr>
+        <w:t>(</w:t>
+      </w:r>
+      <w:proofErr w:type="spellStart"/>
+      <w:proofErr w:type="gramEnd"/>
+      <w:r>
+        <w:rPr>
+          <w:rFonts w:ascii="Courier New" w:eastAsia="Times New Roman" w:hAnsi="Courier New" w:cs="Courier New"/>
+          <w:color w:val="000000"/>
+          <w:sz w:val="21"/>
+          <w:szCs w:val="21"/>
+          <w:lang w:val="en-US"/>
+        </w:rPr>
+        <w:t>SDL_Window</w:t>
+      </w:r>
+      <w:proofErr w:type="spellEnd"/>
       <w:r>
         <w:rPr>
           <w:rFonts w:ascii="Courier New" w:eastAsia="Times New Roman" w:hAnsi="Courier New" w:cs="Courier New"/>
@@ -741,8 +987,13 @@
         <w:t>Qui permet de donner u</w:t>
       </w:r>
       <w:r>
-        <w:t>n titre à la fenêtre, on y passe comme argument, le pointeur de type SDL_Window</w:t>
-      </w:r>
+        <w:t xml:space="preserve">n titre à la fenêtre, on y passe comme argument, le pointeur de type </w:t>
+      </w:r>
+      <w:proofErr w:type="spellStart"/>
+      <w:r>
+        <w:t>SDL_Window</w:t>
+      </w:r>
+      <w:proofErr w:type="spellEnd"/>
       <w:r>
         <w:t>*</w:t>
       </w:r>
@@ -786,6 +1037,7 @@
         </w:rPr>
         <w:t xml:space="preserve"> </w:t>
       </w:r>
+      <w:proofErr w:type="spellStart"/>
       <w:r>
         <w:rPr>
           <w:rStyle w:val="nf"/>
@@ -793,8 +1045,19 @@
           <w:szCs w:val="21"/>
           <w:lang w:val="en-US"/>
         </w:rPr>
-        <w:t>SDL_SetWindowIcon</w:t>
-      </w:r>
+        <w:t>SDL_</w:t>
+      </w:r>
+      <w:proofErr w:type="gramStart"/>
+      <w:r>
+        <w:rPr>
+          <w:rStyle w:val="nf"/>
+          <w:sz w:val="21"/>
+          <w:szCs w:val="21"/>
+          <w:lang w:val="en-US"/>
+        </w:rPr>
+        <w:t>SetWindowIcon</w:t>
+      </w:r>
+      <w:proofErr w:type="spellEnd"/>
       <w:r>
         <w:rPr>
           <w:rStyle w:val="p"/>
@@ -805,6 +1068,8 @@
         </w:rPr>
         <w:t>(</w:t>
       </w:r>
+      <w:proofErr w:type="spellStart"/>
+      <w:proofErr w:type="gramEnd"/>
       <w:r>
         <w:rPr>
           <w:rStyle w:val="n"/>
@@ -815,6 +1080,7 @@
         </w:rPr>
         <w:t>SDL_Window</w:t>
       </w:r>
+      <w:proofErr w:type="spellEnd"/>
       <w:r>
         <w:rPr>
           <w:rStyle w:val="o"/>
@@ -863,6 +1129,7 @@
         </w:rPr>
         <w:t xml:space="preserve"> </w:t>
       </w:r>
+      <w:proofErr w:type="spellStart"/>
       <w:r>
         <w:rPr>
           <w:rStyle w:val="n"/>
@@ -873,6 +1140,7 @@
         </w:rPr>
         <w:t>SDL_Surface</w:t>
       </w:r>
+      <w:proofErr w:type="spellEnd"/>
       <w:r>
         <w:rPr>
           <w:rStyle w:val="o"/>
@@ -927,7 +1195,23 @@
         <w:t xml:space="preserve"> u</w:t>
       </w:r>
       <w:r>
-        <w:t>ne icône à la fenêtre, on y passe comme argument, le pointeur de type SDL_Window et le pointeur de type SDL_Surface* pour la future icône de la fenêtre.</w:t>
+        <w:t xml:space="preserve">ne icône à la fenêtre, on y passe comme argument, le pointeur de type </w:t>
+      </w:r>
+      <w:proofErr w:type="spellStart"/>
+      <w:r>
+        <w:t>SDL_Window</w:t>
+      </w:r>
+      <w:proofErr w:type="spellEnd"/>
+      <w:r>
+        <w:t xml:space="preserve"> et le pointeur de type </w:t>
+      </w:r>
+      <w:proofErr w:type="spellStart"/>
+      <w:r>
+        <w:t>SDL_Surface</w:t>
+      </w:r>
+      <w:proofErr w:type="spellEnd"/>
+      <w:r>
+        <w:t>* pour la future icône de la fenêtre.</w:t>
       </w:r>
     </w:p>
     <w:p>
@@ -997,6 +1281,7 @@
         </w:rPr>
         <w:t xml:space="preserve"> </w:t>
       </w:r>
+      <w:proofErr w:type="spellStart"/>
       <w:r>
         <w:rPr>
           <w:rStyle w:val="nf"/>
@@ -1005,8 +1290,20 @@
           <w:szCs w:val="21"/>
           <w:lang w:val="en-US"/>
         </w:rPr>
-        <w:t>SDL_GetWindowTitle</w:t>
-      </w:r>
+        <w:t>SDL_</w:t>
+      </w:r>
+      <w:proofErr w:type="gramStart"/>
+      <w:r>
+        <w:rPr>
+          <w:rStyle w:val="nf"/>
+          <w:color w:val="0000FF"/>
+          <w:sz w:val="21"/>
+          <w:szCs w:val="21"/>
+          <w:lang w:val="en-US"/>
+        </w:rPr>
+        <w:t>GetWindowTitle</w:t>
+      </w:r>
+      <w:proofErr w:type="spellEnd"/>
       <w:r>
         <w:rPr>
           <w:rStyle w:val="p"/>
@@ -1017,6 +1314,8 @@
         </w:rPr>
         <w:t>(</w:t>
       </w:r>
+      <w:proofErr w:type="spellStart"/>
+      <w:proofErr w:type="gramEnd"/>
       <w:r>
         <w:rPr>
           <w:rStyle w:val="n"/>
@@ -1027,6 +1326,7 @@
         </w:rPr>
         <w:t>SDL_Window</w:t>
       </w:r>
+      <w:proofErr w:type="spellEnd"/>
       <w:r>
         <w:rPr>
           <w:rStyle w:val="o"/>
@@ -1078,7 +1378,15 @@
         <w:t xml:space="preserve">e titre de la fenêtre, elle renvoie une chaine après qu’on l’y ait passé comme argument </w:t>
       </w:r>
       <w:r>
-        <w:t>le pointeur de la fenêtre type SDL_Window*.</w:t>
+        <w:t xml:space="preserve">le pointeur de la fenêtre type </w:t>
+      </w:r>
+      <w:proofErr w:type="spellStart"/>
+      <w:r>
+        <w:t>SDL_Window</w:t>
+      </w:r>
+      <w:proofErr w:type="spellEnd"/>
+      <w:r>
+        <w:t>*.</w:t>
       </w:r>
     </w:p>
     <w:p>
@@ -1117,6 +1425,7 @@
         </w:rPr>
         <w:t xml:space="preserve"> </w:t>
       </w:r>
+      <w:proofErr w:type="spellStart"/>
       <w:r>
         <w:rPr>
           <w:rStyle w:val="nf"/>
@@ -1124,8 +1433,19 @@
           <w:szCs w:val="21"/>
           <w:lang w:val="en-US"/>
         </w:rPr>
-        <w:t>SDL_SetWindowPosition</w:t>
-      </w:r>
+        <w:t>SDL_</w:t>
+      </w:r>
+      <w:proofErr w:type="gramStart"/>
+      <w:r>
+        <w:rPr>
+          <w:rStyle w:val="nf"/>
+          <w:sz w:val="21"/>
+          <w:szCs w:val="21"/>
+          <w:lang w:val="en-US"/>
+        </w:rPr>
+        <w:t>SetWindowPosition</w:t>
+      </w:r>
+      <w:proofErr w:type="spellEnd"/>
       <w:r>
         <w:rPr>
           <w:rStyle w:val="p"/>
@@ -1136,6 +1456,8 @@
         </w:rPr>
         <w:t>(</w:t>
       </w:r>
+      <w:proofErr w:type="spellStart"/>
+      <w:proofErr w:type="gramEnd"/>
       <w:r>
         <w:rPr>
           <w:rStyle w:val="n"/>
@@ -1146,6 +1468,7 @@
         </w:rPr>
         <w:t>SDL_Window</w:t>
       </w:r>
+      <w:proofErr w:type="spellEnd"/>
       <w:r>
         <w:rPr>
           <w:rStyle w:val="o"/>
@@ -1299,7 +1622,15 @@
         <w:t>Qui permet de déplacer l</w:t>
       </w:r>
       <w:r>
-        <w:t>a fenêtre à la position (x , y)</w:t>
+        <w:t>a fenêtre à la position (</w:t>
+      </w:r>
+      <w:proofErr w:type="gramStart"/>
+      <w:r>
+        <w:t>x ,</w:t>
+      </w:r>
+      <w:proofErr w:type="gramEnd"/>
+      <w:r>
+        <w:t xml:space="preserve"> y)</w:t>
       </w:r>
     </w:p>
     <w:p>
@@ -1338,6 +1669,7 @@
         </w:rPr>
         <w:t xml:space="preserve"> </w:t>
       </w:r>
+      <w:proofErr w:type="spellStart"/>
       <w:r>
         <w:rPr>
           <w:rStyle w:val="nf"/>
@@ -1345,8 +1677,19 @@
           <w:szCs w:val="21"/>
           <w:lang w:val="en-US"/>
         </w:rPr>
-        <w:t>SDL_SetWindowSize</w:t>
-      </w:r>
+        <w:t>SDL_</w:t>
+      </w:r>
+      <w:proofErr w:type="gramStart"/>
+      <w:r>
+        <w:rPr>
+          <w:rStyle w:val="nf"/>
+          <w:sz w:val="21"/>
+          <w:szCs w:val="21"/>
+          <w:lang w:val="en-US"/>
+        </w:rPr>
+        <w:t>SetWindowSize</w:t>
+      </w:r>
+      <w:proofErr w:type="spellEnd"/>
       <w:r>
         <w:rPr>
           <w:rStyle w:val="p"/>
@@ -1357,6 +1700,8 @@
         </w:rPr>
         <w:t>(</w:t>
       </w:r>
+      <w:proofErr w:type="spellStart"/>
+      <w:proofErr w:type="gramEnd"/>
       <w:r>
         <w:rPr>
           <w:rStyle w:val="n"/>
@@ -1367,6 +1712,7 @@
         </w:rPr>
         <w:t>SDL_Window</w:t>
       </w:r>
+      <w:proofErr w:type="spellEnd"/>
       <w:r>
         <w:rPr>
           <w:rStyle w:val="o"/>
@@ -1568,6 +1914,7 @@
         </w:rPr>
         <w:t xml:space="preserve"> </w:t>
       </w:r>
+      <w:proofErr w:type="spellStart"/>
       <w:r>
         <w:rPr>
           <w:rStyle w:val="nf"/>
@@ -1575,8 +1922,19 @@
           <w:szCs w:val="21"/>
           <w:lang w:val="en-US"/>
         </w:rPr>
-        <w:t>SDL_GetWindowPosition</w:t>
-      </w:r>
+        <w:t>SDL_</w:t>
+      </w:r>
+      <w:proofErr w:type="gramStart"/>
+      <w:r>
+        <w:rPr>
+          <w:rStyle w:val="nf"/>
+          <w:sz w:val="21"/>
+          <w:szCs w:val="21"/>
+          <w:lang w:val="en-US"/>
+        </w:rPr>
+        <w:t>GetWindowPosition</w:t>
+      </w:r>
+      <w:proofErr w:type="spellEnd"/>
       <w:r>
         <w:rPr>
           <w:rStyle w:val="p"/>
@@ -1587,6 +1945,8 @@
         </w:rPr>
         <w:t>(</w:t>
       </w:r>
+      <w:proofErr w:type="spellStart"/>
+      <w:proofErr w:type="gramEnd"/>
       <w:r>
         <w:rPr>
           <w:rStyle w:val="n"/>
@@ -1597,6 +1957,7 @@
         </w:rPr>
         <w:t>SDL_Window</w:t>
       </w:r>
+      <w:proofErr w:type="spellEnd"/>
       <w:r>
         <w:rPr>
           <w:rStyle w:val="o"/>
@@ -1800,6 +2161,7 @@
         </w:rPr>
         <w:t xml:space="preserve"> </w:t>
       </w:r>
+      <w:proofErr w:type="spellStart"/>
       <w:r>
         <w:rPr>
           <w:rStyle w:val="nf"/>
@@ -1807,8 +2169,19 @@
           <w:szCs w:val="21"/>
           <w:lang w:val="en-US"/>
         </w:rPr>
-        <w:t>SDL_GetWindowSize</w:t>
-      </w:r>
+        <w:t>SDL_</w:t>
+      </w:r>
+      <w:proofErr w:type="gramStart"/>
+      <w:r>
+        <w:rPr>
+          <w:rStyle w:val="nf"/>
+          <w:sz w:val="21"/>
+          <w:szCs w:val="21"/>
+          <w:lang w:val="en-US"/>
+        </w:rPr>
+        <w:t>GetWindowSize</w:t>
+      </w:r>
+      <w:proofErr w:type="spellEnd"/>
       <w:r>
         <w:rPr>
           <w:rStyle w:val="p"/>
@@ -1819,6 +2192,8 @@
         </w:rPr>
         <w:t>(</w:t>
       </w:r>
+      <w:proofErr w:type="spellStart"/>
+      <w:proofErr w:type="gramEnd"/>
       <w:r>
         <w:rPr>
           <w:rStyle w:val="n"/>
@@ -1829,6 +2204,7 @@
         </w:rPr>
         <w:t>SDL_Window</w:t>
       </w:r>
+      <w:proofErr w:type="spellEnd"/>
       <w:r>
         <w:rPr>
           <w:rStyle w:val="o"/>
@@ -2032,6 +2408,7 @@
         </w:rPr>
         <w:t xml:space="preserve"> </w:t>
       </w:r>
+      <w:proofErr w:type="spellStart"/>
       <w:r>
         <w:rPr>
           <w:rStyle w:val="nf"/>
@@ -2039,8 +2416,19 @@
           <w:szCs w:val="21"/>
           <w:lang w:val="en-US"/>
         </w:rPr>
-        <w:t>SDL_MaximizeWindow</w:t>
-      </w:r>
+        <w:t>SDL_</w:t>
+      </w:r>
+      <w:proofErr w:type="gramStart"/>
+      <w:r>
+        <w:rPr>
+          <w:rStyle w:val="nf"/>
+          <w:sz w:val="21"/>
+          <w:szCs w:val="21"/>
+          <w:lang w:val="en-US"/>
+        </w:rPr>
+        <w:t>MaximizeWindow</w:t>
+      </w:r>
+      <w:proofErr w:type="spellEnd"/>
       <w:r>
         <w:rPr>
           <w:rStyle w:val="p"/>
@@ -2051,6 +2439,8 @@
         </w:rPr>
         <w:t>(</w:t>
       </w:r>
+      <w:proofErr w:type="spellStart"/>
+      <w:proofErr w:type="gramEnd"/>
       <w:r>
         <w:rPr>
           <w:rStyle w:val="n"/>
@@ -2061,6 +2451,7 @@
         </w:rPr>
         <w:t>SDL_Window</w:t>
       </w:r>
+      <w:proofErr w:type="spellEnd"/>
       <w:r>
         <w:rPr>
           <w:rStyle w:val="o"/>
@@ -2148,6 +2539,7 @@
         </w:rPr>
         <w:t xml:space="preserve"> </w:t>
       </w:r>
+      <w:proofErr w:type="spellStart"/>
       <w:r>
         <w:rPr>
           <w:rStyle w:val="nf"/>
@@ -2155,8 +2547,19 @@
           <w:szCs w:val="21"/>
           <w:lang w:val="en-US"/>
         </w:rPr>
-        <w:t>SDL_MinimizeWindow</w:t>
-      </w:r>
+        <w:t>SDL_</w:t>
+      </w:r>
+      <w:proofErr w:type="gramStart"/>
+      <w:r>
+        <w:rPr>
+          <w:rStyle w:val="nf"/>
+          <w:sz w:val="21"/>
+          <w:szCs w:val="21"/>
+          <w:lang w:val="en-US"/>
+        </w:rPr>
+        <w:t>MinimizeWindow</w:t>
+      </w:r>
+      <w:proofErr w:type="spellEnd"/>
       <w:r>
         <w:rPr>
           <w:rStyle w:val="p"/>
@@ -2167,6 +2570,8 @@
         </w:rPr>
         <w:t>(</w:t>
       </w:r>
+      <w:proofErr w:type="spellStart"/>
+      <w:proofErr w:type="gramEnd"/>
       <w:r>
         <w:rPr>
           <w:rStyle w:val="n"/>
@@ -2177,6 +2582,7 @@
         </w:rPr>
         <w:t>SDL_Window</w:t>
       </w:r>
+      <w:proofErr w:type="spellEnd"/>
       <w:r>
         <w:rPr>
           <w:rStyle w:val="o"/>
@@ -2265,6 +2671,7 @@
         </w:rPr>
         <w:t xml:space="preserve"> </w:t>
       </w:r>
+      <w:proofErr w:type="spellStart"/>
       <w:r>
         <w:rPr>
           <w:rStyle w:val="nf"/>
@@ -2272,8 +2679,19 @@
           <w:szCs w:val="21"/>
           <w:lang w:val="en-US"/>
         </w:rPr>
-        <w:t>SDL_RestoreWindow</w:t>
-      </w:r>
+        <w:t>SDL_</w:t>
+      </w:r>
+      <w:proofErr w:type="gramStart"/>
+      <w:r>
+        <w:rPr>
+          <w:rStyle w:val="nf"/>
+          <w:sz w:val="21"/>
+          <w:szCs w:val="21"/>
+          <w:lang w:val="en-US"/>
+        </w:rPr>
+        <w:t>RestoreWindow</w:t>
+      </w:r>
+      <w:proofErr w:type="spellEnd"/>
       <w:r>
         <w:rPr>
           <w:rStyle w:val="p"/>
@@ -2284,6 +2702,8 @@
         </w:rPr>
         <w:t>(</w:t>
       </w:r>
+      <w:proofErr w:type="spellStart"/>
+      <w:proofErr w:type="gramEnd"/>
       <w:r>
         <w:rPr>
           <w:rStyle w:val="n"/>
@@ -2294,6 +2714,7 @@
         </w:rPr>
         <w:t>SDL_Window</w:t>
       </w:r>
+      <w:proofErr w:type="spellEnd"/>
       <w:r>
         <w:rPr>
           <w:rStyle w:val="o"/>
@@ -2381,6 +2802,7 @@
         </w:rPr>
         <w:t xml:space="preserve"> </w:t>
       </w:r>
+      <w:proofErr w:type="spellStart"/>
       <w:r>
         <w:rPr>
           <w:rStyle w:val="nf"/>
@@ -2388,8 +2810,19 @@
           <w:szCs w:val="21"/>
           <w:lang w:val="en-US"/>
         </w:rPr>
-        <w:t>SDL_SetWindowFullscreen</w:t>
-      </w:r>
+        <w:t>SDL_</w:t>
+      </w:r>
+      <w:proofErr w:type="gramStart"/>
+      <w:r>
+        <w:rPr>
+          <w:rStyle w:val="nf"/>
+          <w:sz w:val="21"/>
+          <w:szCs w:val="21"/>
+          <w:lang w:val="en-US"/>
+        </w:rPr>
+        <w:t>SetWindowFullscreen</w:t>
+      </w:r>
+      <w:proofErr w:type="spellEnd"/>
       <w:r>
         <w:rPr>
           <w:rStyle w:val="p"/>
@@ -2400,6 +2833,8 @@
         </w:rPr>
         <w:t>(</w:t>
       </w:r>
+      <w:proofErr w:type="spellStart"/>
+      <w:proofErr w:type="gramEnd"/>
       <w:r>
         <w:rPr>
           <w:rStyle w:val="n"/>
@@ -2410,6 +2845,7 @@
         </w:rPr>
         <w:t>SDL_Window</w:t>
       </w:r>
+      <w:proofErr w:type="spellEnd"/>
       <w:r>
         <w:rPr>
           <w:rStyle w:val="o"/>
@@ -2467,6 +2903,7 @@
         </w:rPr>
         <w:t xml:space="preserve"> </w:t>
       </w:r>
+      <w:proofErr w:type="spellStart"/>
       <w:r>
         <w:rPr>
           <w:rStyle w:val="n"/>
@@ -2477,15 +2914,17 @@
         </w:rPr>
         <w:t>SDL_bool</w:t>
       </w:r>
-      <w:r>
-        <w:rPr>
-          <w:color w:val="000000"/>
-          <w:sz w:val="21"/>
-          <w:szCs w:val="21"/>
-          <w:lang w:val="en-US"/>
-        </w:rPr>
-        <w:t xml:space="preserve"> </w:t>
-      </w:r>
+      <w:proofErr w:type="spellEnd"/>
+      <w:r>
+        <w:rPr>
+          <w:color w:val="000000"/>
+          <w:sz w:val="21"/>
+          <w:szCs w:val="21"/>
+          <w:lang w:val="en-US"/>
+        </w:rPr>
+        <w:t xml:space="preserve"> </w:t>
+      </w:r>
+      <w:proofErr w:type="spellStart"/>
       <w:r>
         <w:rPr>
           <w:rStyle w:val="n"/>
@@ -2496,6 +2935,7 @@
         </w:rPr>
         <w:t>fullscreen</w:t>
       </w:r>
+      <w:proofErr w:type="spellEnd"/>
       <w:r>
         <w:rPr>
           <w:rStyle w:val="p"/>
@@ -2558,6 +2998,7 @@
         </w:rPr>
         <w:t xml:space="preserve"> </w:t>
       </w:r>
+      <w:proofErr w:type="spellStart"/>
       <w:r>
         <w:rPr>
           <w:rStyle w:val="nf"/>
@@ -2565,8 +3006,19 @@
           <w:szCs w:val="21"/>
           <w:lang w:val="en-US"/>
         </w:rPr>
-        <w:t>SDL_SetWindowBrightness</w:t>
-      </w:r>
+        <w:t>SDL_</w:t>
+      </w:r>
+      <w:proofErr w:type="gramStart"/>
+      <w:r>
+        <w:rPr>
+          <w:rStyle w:val="nf"/>
+          <w:sz w:val="21"/>
+          <w:szCs w:val="21"/>
+          <w:lang w:val="en-US"/>
+        </w:rPr>
+        <w:t>SetWindowBrightness</w:t>
+      </w:r>
+      <w:proofErr w:type="spellEnd"/>
       <w:r>
         <w:rPr>
           <w:rStyle w:val="p"/>
@@ -2577,6 +3029,8 @@
         </w:rPr>
         <w:t>(</w:t>
       </w:r>
+      <w:proofErr w:type="spellStart"/>
+      <w:proofErr w:type="gramEnd"/>
       <w:r>
         <w:rPr>
           <w:rStyle w:val="n"/>
@@ -2587,6 +3041,7 @@
         </w:rPr>
         <w:t>SDL_Window</w:t>
       </w:r>
+      <w:proofErr w:type="spellEnd"/>
       <w:r>
         <w:rPr>
           <w:rStyle w:val="o"/>
@@ -2654,6 +3109,7 @@
         </w:rPr>
         <w:t xml:space="preserve"> </w:t>
       </w:r>
+      <w:proofErr w:type="spellStart"/>
       <w:r>
         <w:rPr>
           <w:rStyle w:val="n"/>
@@ -2664,6 +3120,7 @@
         </w:rPr>
         <w:t>luminosite</w:t>
       </w:r>
+      <w:proofErr w:type="spellEnd"/>
       <w:r>
         <w:rPr>
           <w:rStyle w:val="p"/>
@@ -2687,7 +3144,15 @@
       </w:r>
       <w:r>
         <w:br/>
-        <w:t>Le float varie de 0 à 1, à 1 la luminosité vaut celle de l’écran, à 0 la fenêtre est noire.</w:t>
+        <w:t xml:space="preserve">Le </w:t>
+      </w:r>
+      <w:proofErr w:type="spellStart"/>
+      <w:r>
+        <w:t>float</w:t>
+      </w:r>
+      <w:proofErr w:type="spellEnd"/>
+      <w:r>
+        <w:t xml:space="preserve"> varie de 0 à 1, à 1 la luminosité vaut celle de l’écran, à 0 la fenêtre est noire.</w:t>
       </w:r>
       <w:r>
         <w:br/>
@@ -2730,6 +3195,7 @@
         </w:rPr>
         <w:t xml:space="preserve"> </w:t>
       </w:r>
+      <w:proofErr w:type="spellStart"/>
       <w:r>
         <w:rPr>
           <w:rStyle w:val="nf"/>
@@ -2737,8 +3203,19 @@
           <w:szCs w:val="21"/>
           <w:lang w:val="en-US"/>
         </w:rPr>
-        <w:t>SDL_GetWindowBrightness</w:t>
-      </w:r>
+        <w:t>SDL_</w:t>
+      </w:r>
+      <w:proofErr w:type="gramStart"/>
+      <w:r>
+        <w:rPr>
+          <w:rStyle w:val="nf"/>
+          <w:sz w:val="21"/>
+          <w:szCs w:val="21"/>
+          <w:lang w:val="en-US"/>
+        </w:rPr>
+        <w:t>GetWindowBrightness</w:t>
+      </w:r>
+      <w:proofErr w:type="spellEnd"/>
       <w:r>
         <w:rPr>
           <w:rStyle w:val="p"/>
@@ -2749,6 +3226,8 @@
         </w:rPr>
         <w:t>(</w:t>
       </w:r>
+      <w:proofErr w:type="spellStart"/>
+      <w:proofErr w:type="gramEnd"/>
       <w:r>
         <w:rPr>
           <w:rStyle w:val="n"/>
@@ -2759,6 +3238,7 @@
         </w:rPr>
         <w:t>SDL_Window</w:t>
       </w:r>
+      <w:proofErr w:type="spellEnd"/>
       <w:r>
         <w:rPr>
           <w:rStyle w:val="o"/>
@@ -2827,7 +3307,15 @@
         <w:t>Gérer un rendu : qu’est-ce q</w:t>
       </w:r>
       <w:r>
-        <w:t>u’un renderer, comment est-il associé à la fenêtre SDL 2 ? Donnez et expliquez le code permettant de gérer un rendu, création, affichage, effacement… (15 points)</w:t>
+        <w:t xml:space="preserve">u’un </w:t>
+      </w:r>
+      <w:proofErr w:type="spellStart"/>
+      <w:r>
+        <w:t>renderer</w:t>
+      </w:r>
+      <w:proofErr w:type="spellEnd"/>
+      <w:r>
+        <w:t>, comment est-il associé à la fenêtre SDL 2 ? Donnez et expliquez le code permettant de gérer un rendu, création, affichage, effacement… (15 points)</w:t>
       </w:r>
     </w:p>
     <w:p/>
@@ -2836,15 +3324,39 @@
         <w:ind w:left="360"/>
       </w:pPr>
       <w:r>
-        <w:t>Le Renderer est l’espace où l’on peut dessiner, écrire, afficher dans la fenêtre.</w:t>
+        <w:t xml:space="preserve">Le </w:t>
+      </w:r>
+      <w:proofErr w:type="spellStart"/>
+      <w:r>
+        <w:t>Renderer</w:t>
+      </w:r>
+      <w:proofErr w:type="spellEnd"/>
+      <w:r>
+        <w:t xml:space="preserve"> est l’espace où l’on peut dessiner, écrire, afficher dans la fenêtre.</w:t>
       </w:r>
       <w:r>
         <w:br/>
-        <w:t>Si la fenêtre était un tableau, le Renderer en serait la toile.</w:t>
+        <w:t xml:space="preserve">Si la fenêtre était un tableau, le </w:t>
+      </w:r>
+      <w:proofErr w:type="spellStart"/>
+      <w:r>
+        <w:t>Renderer</w:t>
+      </w:r>
+      <w:proofErr w:type="spellEnd"/>
+      <w:r>
+        <w:t xml:space="preserve"> en serait la toile.</w:t>
       </w:r>
       <w:r>
         <w:br/>
-        <w:t>Un Renderer ne peut donc pas exister sans fenêtre.</w:t>
+        <w:t xml:space="preserve">Un </w:t>
+      </w:r>
+      <w:proofErr w:type="spellStart"/>
+      <w:r>
+        <w:t>Renderer</w:t>
+      </w:r>
+      <w:proofErr w:type="spellEnd"/>
+      <w:r>
+        <w:t xml:space="preserve"> ne peut donc pas exister sans fenêtre.</w:t>
       </w:r>
     </w:p>
     <w:p>
@@ -2852,7 +3364,15 @@
         <w:ind w:left="360"/>
       </w:pPr>
       <w:r>
-        <w:t>Avec un pointeur de type SDL_Renderer* on crée le re</w:t>
+        <w:t xml:space="preserve">Avec un pointeur de type </w:t>
+      </w:r>
+      <w:proofErr w:type="spellStart"/>
+      <w:r>
+        <w:t>SDL_Renderer</w:t>
+      </w:r>
+      <w:proofErr w:type="spellEnd"/>
+      <w:r>
+        <w:t>* on crée le re</w:t>
       </w:r>
       <w:r>
         <w:t>n</w:t>
@@ -2864,17 +3384,72 @@
         <w:t xml:space="preserve"> en lui affectant le résultat de la fonction</w:t>
       </w:r>
       <w:r>
-        <w:t xml:space="preserve"> SDL_Renderer* </w:t>
-      </w:r>
-      <w:r>
-        <w:t xml:space="preserve"> SDL_CreateRenderer(SDL_Window* window, int index, Uint32 flags)</w:t>
+        <w:t xml:space="preserve"> </w:t>
+      </w:r>
+      <w:proofErr w:type="spellStart"/>
+      <w:r>
+        <w:t>SDL_Renderer</w:t>
+      </w:r>
+      <w:proofErr w:type="spellEnd"/>
+      <w:r>
+        <w:t xml:space="preserve">* </w:t>
+      </w:r>
+      <w:r>
+        <w:t xml:space="preserve"> </w:t>
+      </w:r>
+      <w:proofErr w:type="spellStart"/>
+      <w:r>
+        <w:t>SDL_CreateRenderer</w:t>
+      </w:r>
+      <w:proofErr w:type="spellEnd"/>
+      <w:r>
+        <w:t>(</w:t>
+      </w:r>
+      <w:proofErr w:type="spellStart"/>
+      <w:r>
+        <w:t>SDL_Window</w:t>
+      </w:r>
+      <w:proofErr w:type="spellEnd"/>
+      <w:r>
+        <w:t xml:space="preserve">* </w:t>
+      </w:r>
+      <w:proofErr w:type="spellStart"/>
+      <w:r>
+        <w:t>window</w:t>
+      </w:r>
+      <w:proofErr w:type="spellEnd"/>
+      <w:r>
+        <w:t xml:space="preserve">, </w:t>
+      </w:r>
+      <w:proofErr w:type="spellStart"/>
+      <w:r>
+        <w:t>int</w:t>
+      </w:r>
+      <w:proofErr w:type="spellEnd"/>
+      <w:r>
+        <w:t xml:space="preserve"> index, Uint32 flags)</w:t>
       </w:r>
       <w:r>
         <w:t>.</w:t>
       </w:r>
       <w:r>
         <w:br/>
-        <w:t>SDL_Window* est le pointeur de la fenêtre qu’on associe au renderer.</w:t>
+      </w:r>
+      <w:proofErr w:type="spellStart"/>
+      <w:r>
+        <w:t>SDL_Window</w:t>
+      </w:r>
+      <w:proofErr w:type="spellEnd"/>
+      <w:r>
+        <w:t xml:space="preserve">* est le pointeur de la fenêtre qu’on associe au </w:t>
+      </w:r>
+      <w:proofErr w:type="spellStart"/>
+      <w:r>
+        <w:t>renderer</w:t>
+      </w:r>
+      <w:proofErr w:type="spellEnd"/>
+      <w:r>
+        <w:t>.</w:t>
       </w:r>
       <w:r>
         <w:br/>
@@ -2884,14 +3459,32 @@
         <w:br/>
         <w:t xml:space="preserve">Et enfin les flags se trouvant dans : </w:t>
       </w:r>
+      <w:proofErr w:type="spellStart"/>
       <w:r>
         <w:t>SDL_RendererFlags</w:t>
       </w:r>
-      <w:r>
-        <w:t>, permettant d’utiliser l’accélération matérielle, de synchroniser le rendu avec le rafraichissement, d’associer le renderer à une texture</w:t>
-      </w:r>
-      <w:r>
-        <w:t xml:space="preserve"> ou d’associer le renderer à une surface.</w:t>
+      <w:proofErr w:type="spellEnd"/>
+      <w:r>
+        <w:t xml:space="preserve">, permettant d’utiliser l’accélération matérielle, de synchroniser le rendu avec le rafraichissement, d’associer le </w:t>
+      </w:r>
+      <w:proofErr w:type="spellStart"/>
+      <w:r>
+        <w:t>renderer</w:t>
+      </w:r>
+      <w:proofErr w:type="spellEnd"/>
+      <w:r>
+        <w:t xml:space="preserve"> à une texture</w:t>
+      </w:r>
+      <w:r>
+        <w:t xml:space="preserve"> ou d’associer le </w:t>
+      </w:r>
+      <w:proofErr w:type="spellStart"/>
+      <w:r>
+        <w:t>renderer</w:t>
+      </w:r>
+      <w:proofErr w:type="spellEnd"/>
+      <w:r>
+        <w:t xml:space="preserve"> à une surface.</w:t>
       </w:r>
     </w:p>
     <w:p>
@@ -2901,11 +3494,50 @@
       <w:r>
         <w:t xml:space="preserve">Lorsqu’on modifie le rendu il faut le réactualiser et l’afficher avec la fonction </w:t>
       </w:r>
-      <w:r>
-        <w:t xml:space="preserve">void </w:t>
-      </w:r>
-      <w:r>
-        <w:t>SDL_RenderPresent(SDL_Renderer* renderer) qui demande notre pointeur de type SDL_Renderer* comme argument.</w:t>
+      <w:proofErr w:type="spellStart"/>
+      <w:r>
+        <w:t>void</w:t>
+      </w:r>
+      <w:proofErr w:type="spellEnd"/>
+      <w:r>
+        <w:t xml:space="preserve"> </w:t>
+      </w:r>
+      <w:proofErr w:type="spellStart"/>
+      <w:r>
+        <w:t>SDL_</w:t>
+      </w:r>
+      <w:proofErr w:type="gramStart"/>
+      <w:r>
+        <w:t>RenderPresent</w:t>
+      </w:r>
+      <w:proofErr w:type="spellEnd"/>
+      <w:r>
+        <w:t>(</w:t>
+      </w:r>
+      <w:proofErr w:type="spellStart"/>
+      <w:proofErr w:type="gramEnd"/>
+      <w:r>
+        <w:t>SDL_Renderer</w:t>
+      </w:r>
+      <w:proofErr w:type="spellEnd"/>
+      <w:r>
+        <w:t xml:space="preserve">* </w:t>
+      </w:r>
+      <w:proofErr w:type="spellStart"/>
+      <w:r>
+        <w:t>renderer</w:t>
+      </w:r>
+      <w:proofErr w:type="spellEnd"/>
+      <w:r>
+        <w:t xml:space="preserve">) qui demande notre pointeur de type </w:t>
+      </w:r>
+      <w:proofErr w:type="spellStart"/>
+      <w:r>
+        <w:t>SDL_Renderer</w:t>
+      </w:r>
+      <w:proofErr w:type="spellEnd"/>
+      <w:r>
+        <w:t>* comme argument.</w:t>
       </w:r>
     </w:p>
     <w:p>
@@ -2913,22 +3545,96 @@
         <w:ind w:left="360"/>
       </w:pPr>
       <w:r>
-        <w:t>Enfin pour effacer le rendu quand on a finit de l’utiliser,</w:t>
-      </w:r>
-      <w:r>
-        <w:t xml:space="preserve"> on efface son contenu avec la fonction int SDL_RenderClear(SDL_Renderer* renderer), ou</w:t>
+        <w:t xml:space="preserve">Enfin pour effacer le rendu quand on a </w:t>
+      </w:r>
+      <w:proofErr w:type="spellStart"/>
+      <w:r>
+        <w:t>finit</w:t>
+      </w:r>
+      <w:proofErr w:type="spellEnd"/>
+      <w:r>
+        <w:t xml:space="preserve"> de l’utiliser,</w:t>
+      </w:r>
+      <w:r>
+        <w:t xml:space="preserve"> on efface son contenu avec la fonction </w:t>
+      </w:r>
+      <w:proofErr w:type="spellStart"/>
+      <w:r>
+        <w:t>int</w:t>
+      </w:r>
+      <w:proofErr w:type="spellEnd"/>
+      <w:r>
+        <w:t xml:space="preserve"> </w:t>
+      </w:r>
+      <w:proofErr w:type="spellStart"/>
+      <w:r>
+        <w:t>SDL_</w:t>
+      </w:r>
+      <w:proofErr w:type="gramStart"/>
+      <w:r>
+        <w:t>RenderClear</w:t>
+      </w:r>
+      <w:proofErr w:type="spellEnd"/>
+      <w:r>
+        <w:t>(</w:t>
+      </w:r>
+      <w:proofErr w:type="spellStart"/>
+      <w:proofErr w:type="gramEnd"/>
+      <w:r>
+        <w:t>SDL_Renderer</w:t>
+      </w:r>
+      <w:proofErr w:type="spellEnd"/>
+      <w:r>
+        <w:t xml:space="preserve">* </w:t>
+      </w:r>
+      <w:proofErr w:type="spellStart"/>
+      <w:r>
+        <w:t>renderer</w:t>
+      </w:r>
+      <w:proofErr w:type="spellEnd"/>
+      <w:r>
+        <w:t>), ou</w:t>
       </w:r>
       <w:r>
         <w:t xml:space="preserve"> on le détruit avec la fonction</w:t>
       </w:r>
       <w:r>
-        <w:t xml:space="preserve"> void</w:t>
-      </w:r>
-      <w:r>
-        <w:t xml:space="preserve"> SDL</w:t>
-      </w:r>
-      <w:r>
-        <w:t>_DestroyRenderer(SDL_Renderer* renderer) ;</w:t>
+        <w:t xml:space="preserve"> </w:t>
+      </w:r>
+      <w:proofErr w:type="spellStart"/>
+      <w:r>
+        <w:t>void</w:t>
+      </w:r>
+      <w:proofErr w:type="spellEnd"/>
+      <w:r>
+        <w:t xml:space="preserve"> </w:t>
+      </w:r>
+      <w:proofErr w:type="spellStart"/>
+      <w:r>
+        <w:t>SDL</w:t>
+      </w:r>
+      <w:r>
+        <w:t>_DestroyRenderer</w:t>
+      </w:r>
+      <w:proofErr w:type="spellEnd"/>
+      <w:r>
+        <w:t>(</w:t>
+      </w:r>
+      <w:proofErr w:type="spellStart"/>
+      <w:r>
+        <w:t>SDL_Renderer</w:t>
+      </w:r>
+      <w:proofErr w:type="spellEnd"/>
+      <w:r>
+        <w:t xml:space="preserve">* </w:t>
+      </w:r>
+      <w:proofErr w:type="spellStart"/>
+      <w:r>
+        <w:t>renderer</w:t>
+      </w:r>
+      <w:proofErr w:type="spellEnd"/>
+      <w:r>
+        <w:t>) ;</w:t>
       </w:r>
     </w:p>
     <w:p>
@@ -2939,9 +3645,38 @@
           <w:numId w:val="2"/>
         </w:numPr>
       </w:pPr>
+      <w:proofErr w:type="spellStart"/>
       <w:r>
         <w:lastRenderedPageBreak/>
-        <w:t>SDL_Point et SDL_Rect : Donnez et expliquez le code de déclaration d’un SDL_Point et SDL_Rect (5 points)</w:t>
+        <w:t>SDL_Point</w:t>
+      </w:r>
+      <w:proofErr w:type="spellEnd"/>
+      <w:r>
+        <w:t xml:space="preserve"> et </w:t>
+      </w:r>
+      <w:proofErr w:type="spellStart"/>
+      <w:r>
+        <w:t>SDL_Rect</w:t>
+      </w:r>
+      <w:proofErr w:type="spellEnd"/>
+      <w:r>
+        <w:t xml:space="preserve"> : Donnez et expliquez le code de déclaration d’un </w:t>
+      </w:r>
+      <w:proofErr w:type="spellStart"/>
+      <w:r>
+        <w:t>SDL_Point</w:t>
+      </w:r>
+      <w:proofErr w:type="spellEnd"/>
+      <w:r>
+        <w:t xml:space="preserve"> et </w:t>
+      </w:r>
+      <w:proofErr w:type="spellStart"/>
+      <w:r>
+        <w:t>SDL_Rect</w:t>
+      </w:r>
+      <w:proofErr w:type="spellEnd"/>
+      <w:r>
+        <w:t xml:space="preserve"> (5 points)</w:t>
       </w:r>
     </w:p>
     <w:p/>
@@ -2949,8 +3684,23 @@
       <w:pPr>
         <w:ind w:left="360"/>
       </w:pPr>
-      <w:r>
-        <w:t>SDL_Point est une structure contenant deux entiers (x,y)</w:t>
+      <w:proofErr w:type="spellStart"/>
+      <w:r>
+        <w:t>SDL_Point</w:t>
+      </w:r>
+      <w:proofErr w:type="spellEnd"/>
+      <w:r>
+        <w:t xml:space="preserve"> est une structure contenant deux entiers (</w:t>
+      </w:r>
+      <w:proofErr w:type="spellStart"/>
+      <w:proofErr w:type="gramStart"/>
+      <w:r>
+        <w:t>x,y</w:t>
+      </w:r>
+      <w:proofErr w:type="spellEnd"/>
+      <w:proofErr w:type="gramEnd"/>
+      <w:r>
+        <w:t>)</w:t>
       </w:r>
       <w:r>
         <w:t xml:space="preserve">, on </w:t>
@@ -2965,18 +3715,83 @@
         <w:t> :</w:t>
       </w:r>
       <w:r>
-        <w:t xml:space="preserve"> SDL_Point monPoint ={30,40} ; Avec ce code, j’ai créé monPoint de type SDL_Point de coordonnées x=30 et y=40.</w:t>
+        <w:t xml:space="preserve"> </w:t>
+      </w:r>
+      <w:proofErr w:type="spellStart"/>
+      <w:r>
+        <w:t>SDL_Point</w:t>
+      </w:r>
+      <w:proofErr w:type="spellEnd"/>
+      <w:r>
+        <w:t xml:space="preserve"> </w:t>
+      </w:r>
+      <w:proofErr w:type="spellStart"/>
+      <w:r>
+        <w:t>monPoint</w:t>
+      </w:r>
+      <w:proofErr w:type="spellEnd"/>
+      <w:r>
+        <w:t xml:space="preserve"> ={30,40} ; Avec ce code, j’ai créé </w:t>
+      </w:r>
+      <w:proofErr w:type="spellStart"/>
+      <w:r>
+        <w:t>monPoint</w:t>
+      </w:r>
+      <w:proofErr w:type="spellEnd"/>
+      <w:r>
+        <w:t xml:space="preserve"> de type </w:t>
+      </w:r>
+      <w:proofErr w:type="spellStart"/>
+      <w:r>
+        <w:t>SDL_Point</w:t>
+      </w:r>
+      <w:proofErr w:type="spellEnd"/>
+      <w:r>
+        <w:t xml:space="preserve"> de coordonnées x=30 et y=40.</w:t>
       </w:r>
     </w:p>
     <w:p>
       <w:pPr>
         <w:ind w:left="360"/>
       </w:pPr>
-      <w:r>
-        <w:t xml:space="preserve">SDL_Rect est une autre structure contenant l’origine du Rectangle en x,y ainsi que sa largeur vers la droite et sa hauteur vers le bas à partir de l’origine. On déclare une variable de ce type de la manière suivante : </w:t>
-      </w:r>
-      <w:r>
-        <w:t>SDL_Rect monRectangle={0,0,300,400}</w:t>
+      <w:proofErr w:type="spellStart"/>
+      <w:r>
+        <w:t>SDL_Rect</w:t>
+      </w:r>
+      <w:proofErr w:type="spellEnd"/>
+      <w:r>
+        <w:t xml:space="preserve"> est une autre structure contenant l’origine du Rectangle en </w:t>
+      </w:r>
+      <w:proofErr w:type="spellStart"/>
+      <w:proofErr w:type="gramStart"/>
+      <w:r>
+        <w:t>x,y</w:t>
+      </w:r>
+      <w:proofErr w:type="spellEnd"/>
+      <w:proofErr w:type="gramEnd"/>
+      <w:r>
+        <w:t xml:space="preserve"> ainsi que sa largeur vers la droite et sa hauteur vers le bas à partir de l’origine. On déclare une variable de ce type de la manière suivante : </w:t>
+      </w:r>
+      <w:proofErr w:type="spellStart"/>
+      <w:r>
+        <w:t>SDL_Rect</w:t>
+      </w:r>
+      <w:proofErr w:type="spellEnd"/>
+      <w:r>
+        <w:t xml:space="preserve"> </w:t>
+      </w:r>
+      <w:proofErr w:type="spellStart"/>
+      <w:r>
+        <w:t>monRectangle</w:t>
+      </w:r>
+      <w:proofErr w:type="spellEnd"/>
+      <w:proofErr w:type="gramStart"/>
+      <w:r>
+        <w:t>={</w:t>
+      </w:r>
+      <w:proofErr w:type="gramEnd"/>
+      <w:r>
+        <w:t>0,0,300,400}</w:t>
       </w:r>
       <w:r>
         <w:t xml:space="preserve"> ; </w:t>
@@ -3043,14 +3858,37 @@
       <w:r>
         <w:br/>
       </w:r>
+      <w:proofErr w:type="spellStart"/>
       <w:r>
         <w:t>int</w:t>
       </w:r>
-      <w:r>
-        <w:t xml:space="preserve"> </w:t>
-      </w:r>
-      <w:r>
-        <w:t>SDL_SetRenderDrawColor(SDL_Renderer* renderer, Uint8 r, Uint8g, Uint8 b, Uint8 a);</w:t>
+      <w:proofErr w:type="spellEnd"/>
+      <w:r>
+        <w:t xml:space="preserve"> </w:t>
+      </w:r>
+      <w:proofErr w:type="spellStart"/>
+      <w:r>
+        <w:t>SDL_SetRenderDrawColor</w:t>
+      </w:r>
+      <w:proofErr w:type="spellEnd"/>
+      <w:r>
+        <w:t>(</w:t>
+      </w:r>
+      <w:proofErr w:type="spellStart"/>
+      <w:r>
+        <w:t>SDL_Renderer</w:t>
+      </w:r>
+      <w:proofErr w:type="spellEnd"/>
+      <w:r>
+        <w:t xml:space="preserve">* </w:t>
+      </w:r>
+      <w:proofErr w:type="spellStart"/>
+      <w:r>
+        <w:t>renderer</w:t>
+      </w:r>
+      <w:proofErr w:type="spellEnd"/>
+      <w:r>
+        <w:t>, Uint8 r, Uint8g, Uint8 b, Uint8 a);</w:t>
       </w:r>
       <w:r>
         <w:br/>
@@ -3064,6 +3902,171 @@
         <w:br/>
         <w:t>Plus la valeur est proche de 255 plus elle est représentée, et plus elle est proche de 0 moins elle est présente.</w:t>
       </w:r>
+    </w:p>
+    <w:p>
+      <w:pPr>
+        <w:ind w:left="360"/>
+      </w:pPr>
+    </w:p>
+    <w:p>
+      <w:pPr>
+        <w:pStyle w:val="Titre1"/>
+        <w:numPr>
+          <w:ilvl w:val="0"/>
+          <w:numId w:val="2"/>
+        </w:numPr>
+      </w:pPr>
+      <w:r>
+        <w:t>Donnez le code permettant d’afficher un fond rouge dans le rendu.</w:t>
+      </w:r>
+    </w:p>
+    <w:p/>
+    <w:p>
+      <w:pPr>
+        <w:ind w:firstLine="360"/>
+      </w:pPr>
+      <w:r>
+        <w:t>Le code permettant d’afficher un fond rouge dans le rendu est :</w:t>
+      </w:r>
+    </w:p>
+    <w:p>
+      <w:pPr>
+        <w:ind w:left="708"/>
+      </w:pPr>
+      <w:proofErr w:type="spellStart"/>
+      <w:proofErr w:type="gramStart"/>
+      <w:r>
+        <w:t>pRenderer</w:t>
+      </w:r>
+      <w:proofErr w:type="spellEnd"/>
+      <w:proofErr w:type="gramEnd"/>
+      <w:r>
+        <w:t xml:space="preserve"> = </w:t>
+      </w:r>
+      <w:proofErr w:type="spellStart"/>
+      <w:r>
+        <w:t>SDL_CreateRenderer</w:t>
+      </w:r>
+      <w:proofErr w:type="spellEnd"/>
+      <w:r>
+        <w:t>(</w:t>
+      </w:r>
+      <w:proofErr w:type="spellStart"/>
+      <w:r>
+        <w:t>pWindow</w:t>
+      </w:r>
+      <w:proofErr w:type="spellEnd"/>
+      <w:r>
+        <w:t>, -1, SDL_RENDERER_ACCELERATED); //On crée le rendu.</w:t>
+      </w:r>
+    </w:p>
+    <w:p>
+      <w:pPr>
+        <w:ind w:left="360"/>
+      </w:pPr>
+      <w:r>
+        <w:t xml:space="preserve">        </w:t>
+      </w:r>
+      <w:proofErr w:type="spellStart"/>
+      <w:r>
+        <w:t>SDL_</w:t>
+      </w:r>
+      <w:proofErr w:type="gramStart"/>
+      <w:r>
+        <w:t>SetRenderDrawColor</w:t>
+      </w:r>
+      <w:proofErr w:type="spellEnd"/>
+      <w:r>
+        <w:t>(</w:t>
+      </w:r>
+      <w:proofErr w:type="spellStart"/>
+      <w:proofErr w:type="gramEnd"/>
+      <w:r>
+        <w:t>pRenderer</w:t>
+      </w:r>
+      <w:proofErr w:type="spellEnd"/>
+      <w:r>
+        <w:t>, 255, 0, 0, 255); //On change la couleur du rendu.</w:t>
+      </w:r>
+    </w:p>
+    <w:p>
+      <w:pPr>
+        <w:ind w:left="360"/>
+      </w:pPr>
+      <w:r>
+        <w:t xml:space="preserve">        </w:t>
+      </w:r>
+      <w:proofErr w:type="spellStart"/>
+      <w:r>
+        <w:t>SDL_RenderClear</w:t>
+      </w:r>
+      <w:proofErr w:type="spellEnd"/>
+      <w:r>
+        <w:t>(</w:t>
+      </w:r>
+      <w:proofErr w:type="spellStart"/>
+      <w:r>
+        <w:t>pRenderer</w:t>
+      </w:r>
+      <w:proofErr w:type="spellEnd"/>
+      <w:proofErr w:type="gramStart"/>
+      <w:r>
+        <w:t>);</w:t>
+      </w:r>
+      <w:proofErr w:type="gramEnd"/>
+      <w:r>
+        <w:t xml:space="preserve"> //On actualise le rendu.</w:t>
+      </w:r>
+    </w:p>
+    <w:p>
+      <w:pPr>
+        <w:ind w:left="360"/>
+      </w:pPr>
+      <w:r>
+        <w:t xml:space="preserve">        </w:t>
+      </w:r>
+      <w:proofErr w:type="spellStart"/>
+      <w:r>
+        <w:t>SDL_RenderPresent</w:t>
+      </w:r>
+      <w:proofErr w:type="spellEnd"/>
+      <w:r>
+        <w:t>(</w:t>
+      </w:r>
+      <w:proofErr w:type="spellStart"/>
+      <w:r>
+        <w:t>pRenderer</w:t>
+      </w:r>
+      <w:proofErr w:type="spellEnd"/>
+      <w:proofErr w:type="gramStart"/>
+      <w:r>
+        <w:t>);</w:t>
+      </w:r>
+      <w:proofErr w:type="gramEnd"/>
+      <w:r>
+        <w:t xml:space="preserve"> //On affiche le rendu.</w:t>
+      </w:r>
+    </w:p>
+    <w:p>
+      <w:pPr>
+        <w:ind w:left="360"/>
+      </w:pPr>
+      <w:r>
+        <w:t xml:space="preserve">Pour l’exemple </w:t>
+      </w:r>
+      <w:proofErr w:type="gramStart"/>
+      <w:r>
+        <w:t>voir</w:t>
+      </w:r>
+      <w:proofErr w:type="gramEnd"/>
+      <w:r>
+        <w:t xml:space="preserve"> le code du programme ci-joint.</w:t>
+      </w:r>
+    </w:p>
+    <w:p>
+      <w:pPr>
+        <w:ind w:left="360"/>
+      </w:pPr>
       <w:bookmarkStart w:id="0" w:name="_GoBack"/>
       <w:bookmarkEnd w:id="0"/>
     </w:p>

</xml_diff>

<commit_message>
Question 13) Dessiner dans le rendu.
</commit_message>
<xml_diff>
--- a/Réponse.docx
+++ b/Réponse.docx
@@ -20,19 +20,8 @@
           <w:u w:val="single"/>
           <w:lang w:val="en-US"/>
         </w:rPr>
-        <w:t xml:space="preserve">SDL 2 What is </w:t>
-      </w:r>
-      <w:proofErr w:type="gramStart"/>
-      <w:r>
-        <w:rPr>
-          <w:b/>
-          <w:bCs/>
-          <w:u w:val="single"/>
-          <w:lang w:val="en-US"/>
-        </w:rPr>
-        <w:t>that ?</w:t>
-      </w:r>
-      <w:proofErr w:type="gramEnd"/>
+        <w:t>SDL 2 What is that ?</w:t>
+      </w:r>
     </w:p>
     <w:p>
       <w:pPr>
@@ -559,15 +548,7 @@
       </w:r>
       <w:proofErr w:type="spellEnd"/>
       <w:r>
-        <w:t xml:space="preserve"> </w:t>
-      </w:r>
-      <w:proofErr w:type="gramStart"/>
-      <w:r>
-        <w:t>main(</w:t>
-      </w:r>
-      <w:proofErr w:type="gramEnd"/>
-      <w:r>
-        <w:t xml:space="preserve">) tel que : </w:t>
+        <w:t xml:space="preserve"> main() tel que : </w:t>
       </w:r>
       <w:proofErr w:type="spellStart"/>
       <w:r>
@@ -751,19 +732,11 @@
       </w:r>
       <w:proofErr w:type="spellStart"/>
       <w:r>
-        <w:t>SDL_</w:t>
-      </w:r>
-      <w:proofErr w:type="gramStart"/>
-      <w:r>
-        <w:t>DestroyWindow</w:t>
-      </w:r>
-      <w:proofErr w:type="spellEnd"/>
-      <w:r>
-        <w:t>(</w:t>
-      </w:r>
-      <w:proofErr w:type="gramEnd"/>
-      <w:r>
-        <w:t>).</w:t>
+        <w:t>SDL_DestroyWindow</w:t>
+      </w:r>
+      <w:proofErr w:type="spellEnd"/>
+      <w:r>
+        <w:t>().</w:t>
       </w:r>
     </w:p>
     <w:p>
@@ -771,15 +744,7 @@
         <w:ind w:left="360"/>
       </w:pPr>
       <w:r>
-        <w:t xml:space="preserve">Pour l’exemple </w:t>
-      </w:r>
-      <w:proofErr w:type="gramStart"/>
-      <w:r>
-        <w:t>voir</w:t>
-      </w:r>
-      <w:proofErr w:type="gramEnd"/>
-      <w:r>
-        <w:t xml:space="preserve"> le code du programme ci-joint.</w:t>
+        <w:t>Pour l’exemple voir le code du programme ci-joint.</w:t>
       </w:r>
     </w:p>
     <w:p>
@@ -869,23 +834,12 @@
           <w:szCs w:val="21"/>
           <w:lang w:val="en-US"/>
         </w:rPr>
-        <w:t>SDL_</w:t>
-      </w:r>
-      <w:proofErr w:type="gramStart"/>
+        <w:t>SDL_SetWindowTitle</w:t>
+      </w:r>
+      <w:proofErr w:type="spellEnd"/>
       <w:r>
         <w:rPr>
           <w:rFonts w:ascii="Courier New" w:eastAsia="Times New Roman" w:hAnsi="Courier New" w:cs="Courier New"/>
-          <w:color w:val="0000FF"/>
-          <w:sz w:val="21"/>
-          <w:szCs w:val="21"/>
-          <w:lang w:val="en-US"/>
-        </w:rPr>
-        <w:t>SetWindowTitle</w:t>
-      </w:r>
-      <w:proofErr w:type="spellEnd"/>
-      <w:r>
-        <w:rPr>
-          <w:rFonts w:ascii="Courier New" w:eastAsia="Times New Roman" w:hAnsi="Courier New" w:cs="Courier New"/>
           <w:color w:val="000000"/>
           <w:sz w:val="21"/>
           <w:szCs w:val="21"/>
@@ -894,7 +848,6 @@
         <w:t>(</w:t>
       </w:r>
       <w:proofErr w:type="spellStart"/>
-      <w:proofErr w:type="gramEnd"/>
       <w:r>
         <w:rPr>
           <w:rFonts w:ascii="Courier New" w:eastAsia="Times New Roman" w:hAnsi="Courier New" w:cs="Courier New"/>
@@ -1045,17 +998,7 @@
           <w:szCs w:val="21"/>
           <w:lang w:val="en-US"/>
         </w:rPr>
-        <w:t>SDL_</w:t>
-      </w:r>
-      <w:proofErr w:type="gramStart"/>
-      <w:r>
-        <w:rPr>
-          <w:rStyle w:val="nf"/>
-          <w:sz w:val="21"/>
-          <w:szCs w:val="21"/>
-          <w:lang w:val="en-US"/>
-        </w:rPr>
-        <w:t>SetWindowIcon</w:t>
+        <w:t>SDL_SetWindowIcon</w:t>
       </w:r>
       <w:proofErr w:type="spellEnd"/>
       <w:r>
@@ -1069,7 +1012,6 @@
         <w:t>(</w:t>
       </w:r>
       <w:proofErr w:type="spellStart"/>
-      <w:proofErr w:type="gramEnd"/>
       <w:r>
         <w:rPr>
           <w:rStyle w:val="n"/>
@@ -1290,18 +1232,7 @@
           <w:szCs w:val="21"/>
           <w:lang w:val="en-US"/>
         </w:rPr>
-        <w:t>SDL_</w:t>
-      </w:r>
-      <w:proofErr w:type="gramStart"/>
-      <w:r>
-        <w:rPr>
-          <w:rStyle w:val="nf"/>
-          <w:color w:val="0000FF"/>
-          <w:sz w:val="21"/>
-          <w:szCs w:val="21"/>
-          <w:lang w:val="en-US"/>
-        </w:rPr>
-        <w:t>GetWindowTitle</w:t>
+        <w:t>SDL_GetWindowTitle</w:t>
       </w:r>
       <w:proofErr w:type="spellEnd"/>
       <w:r>
@@ -1315,7 +1246,6 @@
         <w:t>(</w:t>
       </w:r>
       <w:proofErr w:type="spellStart"/>
-      <w:proofErr w:type="gramEnd"/>
       <w:r>
         <w:rPr>
           <w:rStyle w:val="n"/>
@@ -1433,17 +1363,7 @@
           <w:szCs w:val="21"/>
           <w:lang w:val="en-US"/>
         </w:rPr>
-        <w:t>SDL_</w:t>
-      </w:r>
-      <w:proofErr w:type="gramStart"/>
-      <w:r>
-        <w:rPr>
-          <w:rStyle w:val="nf"/>
-          <w:sz w:val="21"/>
-          <w:szCs w:val="21"/>
-          <w:lang w:val="en-US"/>
-        </w:rPr>
-        <w:t>SetWindowPosition</w:t>
+        <w:t>SDL_SetWindowPosition</w:t>
       </w:r>
       <w:proofErr w:type="spellEnd"/>
       <w:r>
@@ -1457,7 +1377,6 @@
         <w:t>(</w:t>
       </w:r>
       <w:proofErr w:type="spellStart"/>
-      <w:proofErr w:type="gramEnd"/>
       <w:r>
         <w:rPr>
           <w:rStyle w:val="n"/>
@@ -1622,15 +1541,7 @@
         <w:t>Qui permet de déplacer l</w:t>
       </w:r>
       <w:r>
-        <w:t>a fenêtre à la position (</w:t>
-      </w:r>
-      <w:proofErr w:type="gramStart"/>
-      <w:r>
-        <w:t>x ,</w:t>
-      </w:r>
-      <w:proofErr w:type="gramEnd"/>
-      <w:r>
-        <w:t xml:space="preserve"> y)</w:t>
+        <w:t>a fenêtre à la position (x , y)</w:t>
       </w:r>
     </w:p>
     <w:p>
@@ -1677,17 +1588,7 @@
           <w:szCs w:val="21"/>
           <w:lang w:val="en-US"/>
         </w:rPr>
-        <w:t>SDL_</w:t>
-      </w:r>
-      <w:proofErr w:type="gramStart"/>
-      <w:r>
-        <w:rPr>
-          <w:rStyle w:val="nf"/>
-          <w:sz w:val="21"/>
-          <w:szCs w:val="21"/>
-          <w:lang w:val="en-US"/>
-        </w:rPr>
-        <w:t>SetWindowSize</w:t>
+        <w:t>SDL_SetWindowSize</w:t>
       </w:r>
       <w:proofErr w:type="spellEnd"/>
       <w:r>
@@ -1701,7 +1602,6 @@
         <w:t>(</w:t>
       </w:r>
       <w:proofErr w:type="spellStart"/>
-      <w:proofErr w:type="gramEnd"/>
       <w:r>
         <w:rPr>
           <w:rStyle w:val="n"/>
@@ -1922,17 +1822,7 @@
           <w:szCs w:val="21"/>
           <w:lang w:val="en-US"/>
         </w:rPr>
-        <w:t>SDL_</w:t>
-      </w:r>
-      <w:proofErr w:type="gramStart"/>
-      <w:r>
-        <w:rPr>
-          <w:rStyle w:val="nf"/>
-          <w:sz w:val="21"/>
-          <w:szCs w:val="21"/>
-          <w:lang w:val="en-US"/>
-        </w:rPr>
-        <w:t>GetWindowPosition</w:t>
+        <w:t>SDL_GetWindowPosition</w:t>
       </w:r>
       <w:proofErr w:type="spellEnd"/>
       <w:r>
@@ -1946,7 +1836,6 @@
         <w:t>(</w:t>
       </w:r>
       <w:proofErr w:type="spellStart"/>
-      <w:proofErr w:type="gramEnd"/>
       <w:r>
         <w:rPr>
           <w:rStyle w:val="n"/>
@@ -2169,17 +2058,7 @@
           <w:szCs w:val="21"/>
           <w:lang w:val="en-US"/>
         </w:rPr>
-        <w:t>SDL_</w:t>
-      </w:r>
-      <w:proofErr w:type="gramStart"/>
-      <w:r>
-        <w:rPr>
-          <w:rStyle w:val="nf"/>
-          <w:sz w:val="21"/>
-          <w:szCs w:val="21"/>
-          <w:lang w:val="en-US"/>
-        </w:rPr>
-        <w:t>GetWindowSize</w:t>
+        <w:t>SDL_GetWindowSize</w:t>
       </w:r>
       <w:proofErr w:type="spellEnd"/>
       <w:r>
@@ -2193,7 +2072,6 @@
         <w:t>(</w:t>
       </w:r>
       <w:proofErr w:type="spellStart"/>
-      <w:proofErr w:type="gramEnd"/>
       <w:r>
         <w:rPr>
           <w:rStyle w:val="n"/>
@@ -2416,17 +2294,7 @@
           <w:szCs w:val="21"/>
           <w:lang w:val="en-US"/>
         </w:rPr>
-        <w:t>SDL_</w:t>
-      </w:r>
-      <w:proofErr w:type="gramStart"/>
-      <w:r>
-        <w:rPr>
-          <w:rStyle w:val="nf"/>
-          <w:sz w:val="21"/>
-          <w:szCs w:val="21"/>
-          <w:lang w:val="en-US"/>
-        </w:rPr>
-        <w:t>MaximizeWindow</w:t>
+        <w:t>SDL_MaximizeWindow</w:t>
       </w:r>
       <w:proofErr w:type="spellEnd"/>
       <w:r>
@@ -2440,7 +2308,6 @@
         <w:t>(</w:t>
       </w:r>
       <w:proofErr w:type="spellStart"/>
-      <w:proofErr w:type="gramEnd"/>
       <w:r>
         <w:rPr>
           <w:rStyle w:val="n"/>
@@ -2547,17 +2414,7 @@
           <w:szCs w:val="21"/>
           <w:lang w:val="en-US"/>
         </w:rPr>
-        <w:t>SDL_</w:t>
-      </w:r>
-      <w:proofErr w:type="gramStart"/>
-      <w:r>
-        <w:rPr>
-          <w:rStyle w:val="nf"/>
-          <w:sz w:val="21"/>
-          <w:szCs w:val="21"/>
-          <w:lang w:val="en-US"/>
-        </w:rPr>
-        <w:t>MinimizeWindow</w:t>
+        <w:t>SDL_MinimizeWindow</w:t>
       </w:r>
       <w:proofErr w:type="spellEnd"/>
       <w:r>
@@ -2571,7 +2428,6 @@
         <w:t>(</w:t>
       </w:r>
       <w:proofErr w:type="spellStart"/>
-      <w:proofErr w:type="gramEnd"/>
       <w:r>
         <w:rPr>
           <w:rStyle w:val="n"/>
@@ -2679,17 +2535,7 @@
           <w:szCs w:val="21"/>
           <w:lang w:val="en-US"/>
         </w:rPr>
-        <w:t>SDL_</w:t>
-      </w:r>
-      <w:proofErr w:type="gramStart"/>
-      <w:r>
-        <w:rPr>
-          <w:rStyle w:val="nf"/>
-          <w:sz w:val="21"/>
-          <w:szCs w:val="21"/>
-          <w:lang w:val="en-US"/>
-        </w:rPr>
-        <w:t>RestoreWindow</w:t>
+        <w:t>SDL_RestoreWindow</w:t>
       </w:r>
       <w:proofErr w:type="spellEnd"/>
       <w:r>
@@ -2703,7 +2549,6 @@
         <w:t>(</w:t>
       </w:r>
       <w:proofErr w:type="spellStart"/>
-      <w:proofErr w:type="gramEnd"/>
       <w:r>
         <w:rPr>
           <w:rStyle w:val="n"/>
@@ -2810,17 +2655,7 @@
           <w:szCs w:val="21"/>
           <w:lang w:val="en-US"/>
         </w:rPr>
-        <w:t>SDL_</w:t>
-      </w:r>
-      <w:proofErr w:type="gramStart"/>
-      <w:r>
-        <w:rPr>
-          <w:rStyle w:val="nf"/>
-          <w:sz w:val="21"/>
-          <w:szCs w:val="21"/>
-          <w:lang w:val="en-US"/>
-        </w:rPr>
-        <w:t>SetWindowFullscreen</w:t>
+        <w:t>SDL_SetWindowFullscreen</w:t>
       </w:r>
       <w:proofErr w:type="spellEnd"/>
       <w:r>
@@ -2834,7 +2669,6 @@
         <w:t>(</w:t>
       </w:r>
       <w:proofErr w:type="spellStart"/>
-      <w:proofErr w:type="gramEnd"/>
       <w:r>
         <w:rPr>
           <w:rStyle w:val="n"/>
@@ -3006,17 +2840,7 @@
           <w:szCs w:val="21"/>
           <w:lang w:val="en-US"/>
         </w:rPr>
-        <w:t>SDL_</w:t>
-      </w:r>
-      <w:proofErr w:type="gramStart"/>
-      <w:r>
-        <w:rPr>
-          <w:rStyle w:val="nf"/>
-          <w:sz w:val="21"/>
-          <w:szCs w:val="21"/>
-          <w:lang w:val="en-US"/>
-        </w:rPr>
-        <w:t>SetWindowBrightness</w:t>
+        <w:t>SDL_SetWindowBrightness</w:t>
       </w:r>
       <w:proofErr w:type="spellEnd"/>
       <w:r>
@@ -3030,7 +2854,6 @@
         <w:t>(</w:t>
       </w:r>
       <w:proofErr w:type="spellStart"/>
-      <w:proofErr w:type="gramEnd"/>
       <w:r>
         <w:rPr>
           <w:rStyle w:val="n"/>
@@ -3203,17 +3026,7 @@
           <w:szCs w:val="21"/>
           <w:lang w:val="en-US"/>
         </w:rPr>
-        <w:t>SDL_</w:t>
-      </w:r>
-      <w:proofErr w:type="gramStart"/>
-      <w:r>
-        <w:rPr>
-          <w:rStyle w:val="nf"/>
-          <w:sz w:val="21"/>
-          <w:szCs w:val="21"/>
-          <w:lang w:val="en-US"/>
-        </w:rPr>
-        <w:t>GetWindowBrightness</w:t>
+        <w:t>SDL_GetWindowBrightness</w:t>
       </w:r>
       <w:proofErr w:type="spellEnd"/>
       <w:r>
@@ -3227,7 +3040,6 @@
         <w:t>(</w:t>
       </w:r>
       <w:proofErr w:type="spellStart"/>
-      <w:proofErr w:type="gramEnd"/>
       <w:r>
         <w:rPr>
           <w:rStyle w:val="n"/>
@@ -3504,18 +3316,13 @@
       </w:r>
       <w:proofErr w:type="spellStart"/>
       <w:r>
-        <w:t>SDL_</w:t>
-      </w:r>
-      <w:proofErr w:type="gramStart"/>
-      <w:r>
-        <w:t>RenderPresent</w:t>
+        <w:t>SDL_RenderPresent</w:t>
       </w:r>
       <w:proofErr w:type="spellEnd"/>
       <w:r>
         <w:t>(</w:t>
       </w:r>
       <w:proofErr w:type="spellStart"/>
-      <w:proofErr w:type="gramEnd"/>
       <w:r>
         <w:t>SDL_Renderer</w:t>
       </w:r>
@@ -3568,18 +3375,13 @@
       </w:r>
       <w:proofErr w:type="spellStart"/>
       <w:r>
-        <w:t>SDL_</w:t>
-      </w:r>
-      <w:proofErr w:type="gramStart"/>
-      <w:r>
-        <w:t>RenderClear</w:t>
+        <w:t>SDL_RenderClear</w:t>
       </w:r>
       <w:proofErr w:type="spellEnd"/>
       <w:r>
         <w:t>(</w:t>
       </w:r>
       <w:proofErr w:type="spellStart"/>
-      <w:proofErr w:type="gramEnd"/>
       <w:r>
         <w:t>SDL_Renderer</w:t>
       </w:r>
@@ -3693,12 +3495,10 @@
         <w:t xml:space="preserve"> est une structure contenant deux entiers (</w:t>
       </w:r>
       <w:proofErr w:type="spellStart"/>
-      <w:proofErr w:type="gramStart"/>
       <w:r>
         <w:t>x,y</w:t>
       </w:r>
       <w:proofErr w:type="spellEnd"/>
-      <w:proofErr w:type="gramEnd"/>
       <w:r>
         <w:t>)</w:t>
       </w:r>
@@ -3763,12 +3563,10 @@
         <w:t xml:space="preserve"> est une autre structure contenant l’origine du Rectangle en </w:t>
       </w:r>
       <w:proofErr w:type="spellStart"/>
-      <w:proofErr w:type="gramStart"/>
       <w:r>
         <w:t>x,y</w:t>
       </w:r>
       <w:proofErr w:type="spellEnd"/>
-      <w:proofErr w:type="gramEnd"/>
       <w:r>
         <w:t xml:space="preserve"> ainsi que sa largeur vers la droite et sa hauteur vers le bas à partir de l’origine. On déclare une variable de ce type de la manière suivante : </w:t>
       </w:r>
@@ -3785,13 +3583,8 @@
         <w:t>monRectangle</w:t>
       </w:r>
       <w:proofErr w:type="spellEnd"/>
-      <w:proofErr w:type="gramStart"/>
-      <w:r>
-        <w:t>={</w:t>
-      </w:r>
-      <w:proofErr w:type="gramEnd"/>
-      <w:r>
-        <w:t>0,0,300,400}</w:t>
+      <w:r>
+        <w:t>={0,0,300,400}</w:t>
       </w:r>
       <w:r>
         <w:t xml:space="preserve"> ; </w:t>
@@ -3934,12 +3727,10 @@
         <w:ind w:left="708"/>
       </w:pPr>
       <w:proofErr w:type="spellStart"/>
-      <w:proofErr w:type="gramStart"/>
       <w:r>
         <w:t>pRenderer</w:t>
       </w:r>
       <w:proofErr w:type="spellEnd"/>
-      <w:proofErr w:type="gramEnd"/>
       <w:r>
         <w:t xml:space="preserve"> = </w:t>
       </w:r>
@@ -3969,18 +3760,13 @@
       </w:r>
       <w:proofErr w:type="spellStart"/>
       <w:r>
-        <w:t>SDL_</w:t>
-      </w:r>
-      <w:proofErr w:type="gramStart"/>
-      <w:r>
-        <w:t>SetRenderDrawColor</w:t>
+        <w:t>SDL_SetRenderDrawColor</w:t>
       </w:r>
       <w:proofErr w:type="spellEnd"/>
       <w:r>
         <w:t>(</w:t>
       </w:r>
       <w:proofErr w:type="spellStart"/>
-      <w:proofErr w:type="gramEnd"/>
       <w:r>
         <w:t>pRenderer</w:t>
       </w:r>
@@ -4009,13 +3795,8 @@
         <w:t>pRenderer</w:t>
       </w:r>
       <w:proofErr w:type="spellEnd"/>
-      <w:proofErr w:type="gramStart"/>
-      <w:r>
-        <w:t>);</w:t>
-      </w:r>
-      <w:proofErr w:type="gramEnd"/>
-      <w:r>
-        <w:t xml:space="preserve"> //On actualise le rendu.</w:t>
+      <w:r>
+        <w:t>); //On actualise le rendu.</w:t>
       </w:r>
     </w:p>
     <w:p>
@@ -4038,13 +3819,8 @@
         <w:t>pRenderer</w:t>
       </w:r>
       <w:proofErr w:type="spellEnd"/>
-      <w:proofErr w:type="gramStart"/>
-      <w:r>
-        <w:t>);</w:t>
-      </w:r>
-      <w:proofErr w:type="gramEnd"/>
-      <w:r>
-        <w:t xml:space="preserve"> //On affiche le rendu.</w:t>
+      <w:r>
+        <w:t>); //On affiche le rendu.</w:t>
       </w:r>
     </w:p>
     <w:p>
@@ -4052,23 +3828,364 @@
         <w:ind w:left="360"/>
       </w:pPr>
       <w:r>
-        <w:t xml:space="preserve">Pour l’exemple </w:t>
-      </w:r>
-      <w:proofErr w:type="gramStart"/>
-      <w:r>
-        <w:t>voir</w:t>
-      </w:r>
-      <w:proofErr w:type="gramEnd"/>
-      <w:r>
-        <w:t xml:space="preserve"> le code du programme ci-joint.</w:t>
+        <w:t>Pour l’exemple voir le code du programme ci-joint.</w:t>
       </w:r>
     </w:p>
     <w:p>
       <w:pPr>
         <w:ind w:left="360"/>
       </w:pPr>
+    </w:p>
+    <w:p>
+      <w:pPr>
+        <w:ind w:left="360"/>
+      </w:pPr>
+    </w:p>
+    <w:p>
+      <w:pPr>
+        <w:ind w:left="360"/>
+      </w:pPr>
+    </w:p>
+    <w:p>
+      <w:pPr>
+        <w:pStyle w:val="Titre1"/>
+        <w:numPr>
+          <w:ilvl w:val="0"/>
+          <w:numId w:val="2"/>
+        </w:numPr>
+      </w:pPr>
+      <w:r>
+        <w:lastRenderedPageBreak/>
+        <w:t xml:space="preserve">Dessiner dans le rendu : donnez le code des fonctions permettant de dessiner dans le rendu les formes suivantes : </w:t>
+      </w:r>
+      <w:r>
+        <w:br/>
+        <w:t>-Carré vide</w:t>
+      </w:r>
+      <w:r>
+        <w:br/>
+        <w:t>-Carré plein</w:t>
+      </w:r>
+      <w:r>
+        <w:br/>
+        <w:t>-Cercle vide</w:t>
+      </w:r>
+      <w:r>
+        <w:br/>
+        <w:t>-Cercle plein</w:t>
+      </w:r>
+    </w:p>
+    <w:p>
+      <w:pPr>
+        <w:ind w:left="360"/>
+      </w:pPr>
+    </w:p>
+    <w:p>
+      <w:pPr>
+        <w:ind w:left="360"/>
+      </w:pPr>
+      <w:r>
+        <w:t xml:space="preserve">Les codes permettant de dessiner ces formes sont dans les fonctions suivantes : </w:t>
+      </w:r>
+    </w:p>
+    <w:p>
+      <w:pPr>
+        <w:ind w:left="360"/>
+      </w:pPr>
+      <w:r>
+        <w:t xml:space="preserve">-Carré vide : </w:t>
+      </w:r>
+      <w:proofErr w:type="spellStart"/>
+      <w:r>
+        <w:t>void</w:t>
+      </w:r>
+      <w:proofErr w:type="spellEnd"/>
+      <w:r>
+        <w:t xml:space="preserve"> </w:t>
+      </w:r>
+      <w:proofErr w:type="spellStart"/>
+      <w:r>
+        <w:t>AfficherUnRectangle</w:t>
+      </w:r>
+      <w:proofErr w:type="spellEnd"/>
+      <w:r>
+        <w:t>(</w:t>
+      </w:r>
+      <w:proofErr w:type="spellStart"/>
+      <w:r>
+        <w:t>SDL_Renderer</w:t>
+      </w:r>
+      <w:proofErr w:type="spellEnd"/>
+      <w:r>
+        <w:t xml:space="preserve">* </w:t>
+      </w:r>
+      <w:proofErr w:type="spellStart"/>
+      <w:r>
+        <w:t>renderer,SDL_Rect</w:t>
+      </w:r>
+      <w:proofErr w:type="spellEnd"/>
+      <w:r>
+        <w:t xml:space="preserve">* </w:t>
+      </w:r>
+      <w:proofErr w:type="spellStart"/>
+      <w:r>
+        <w:t>rect</w:t>
+      </w:r>
+      <w:proofErr w:type="spellEnd"/>
+      <w:r>
+        <w:t>)</w:t>
+      </w:r>
+      <w:r>
+        <w:t> ;</w:t>
+      </w:r>
+    </w:p>
+    <w:p>
+      <w:pPr>
+        <w:ind w:left="360"/>
+      </w:pPr>
+      <w:r>
+        <w:t xml:space="preserve">-Carré plein : </w:t>
+      </w:r>
+      <w:proofErr w:type="spellStart"/>
+      <w:r>
+        <w:t>void</w:t>
+      </w:r>
+      <w:proofErr w:type="spellEnd"/>
+      <w:r>
+        <w:t xml:space="preserve"> </w:t>
+      </w:r>
+      <w:proofErr w:type="spellStart"/>
+      <w:r>
+        <w:t>RemplirUnRectangle</w:t>
+      </w:r>
+      <w:proofErr w:type="spellEnd"/>
+      <w:r>
+        <w:t xml:space="preserve"> (</w:t>
+      </w:r>
+      <w:proofErr w:type="spellStart"/>
+      <w:r>
+        <w:t>SDL_Renderer</w:t>
+      </w:r>
+      <w:proofErr w:type="spellEnd"/>
+      <w:r>
+        <w:t xml:space="preserve">* </w:t>
+      </w:r>
+      <w:proofErr w:type="spellStart"/>
+      <w:r>
+        <w:t>renderer,SDL_Rect</w:t>
+      </w:r>
+      <w:proofErr w:type="spellEnd"/>
+      <w:r>
+        <w:t xml:space="preserve">* </w:t>
+      </w:r>
+      <w:proofErr w:type="spellStart"/>
+      <w:r>
+        <w:t>rect</w:t>
+      </w:r>
+      <w:proofErr w:type="spellEnd"/>
+      <w:r>
+        <w:t>)</w:t>
+      </w:r>
+      <w:r>
+        <w:t> ;</w:t>
+      </w:r>
+    </w:p>
+    <w:p>
+      <w:pPr>
+        <w:ind w:left="360"/>
+      </w:pPr>
+      <w:r>
+        <w:t xml:space="preserve">-Cercle vide : </w:t>
+      </w:r>
+      <w:proofErr w:type="spellStart"/>
+      <w:r>
+        <w:t>void</w:t>
+      </w:r>
+      <w:proofErr w:type="spellEnd"/>
+      <w:r>
+        <w:t xml:space="preserve"> </w:t>
+      </w:r>
+      <w:proofErr w:type="spellStart"/>
+      <w:r>
+        <w:t>DessinerUnCercle</w:t>
+      </w:r>
+      <w:proofErr w:type="spellEnd"/>
+      <w:r>
+        <w:t>(</w:t>
+      </w:r>
+      <w:proofErr w:type="spellStart"/>
+      <w:r>
+        <w:t>SDL_Renderer</w:t>
+      </w:r>
+      <w:proofErr w:type="spellEnd"/>
+      <w:r>
+        <w:t xml:space="preserve"> * </w:t>
+      </w:r>
+      <w:proofErr w:type="spellStart"/>
+      <w:r>
+        <w:t>pRendu</w:t>
+      </w:r>
+      <w:proofErr w:type="spellEnd"/>
+      <w:r>
+        <w:t xml:space="preserve">, </w:t>
+      </w:r>
+      <w:proofErr w:type="spellStart"/>
+      <w:r>
+        <w:t>int</w:t>
+      </w:r>
+      <w:proofErr w:type="spellEnd"/>
+      <w:r>
+        <w:t xml:space="preserve"> </w:t>
+      </w:r>
+      <w:proofErr w:type="spellStart"/>
+      <w:r>
+        <w:t>nCentreX</w:t>
+      </w:r>
+      <w:proofErr w:type="spellEnd"/>
+      <w:r>
+        <w:t xml:space="preserve">, </w:t>
+      </w:r>
+      <w:proofErr w:type="spellStart"/>
+      <w:r>
+        <w:t>int</w:t>
+      </w:r>
+      <w:proofErr w:type="spellEnd"/>
+      <w:r>
+        <w:t xml:space="preserve"> </w:t>
+      </w:r>
+      <w:proofErr w:type="spellStart"/>
+      <w:r>
+        <w:t>nCentreY</w:t>
+      </w:r>
+      <w:proofErr w:type="spellEnd"/>
+      <w:r>
+        <w:t xml:space="preserve">, </w:t>
+      </w:r>
+      <w:proofErr w:type="spellStart"/>
+      <w:r>
+        <w:t>int</w:t>
+      </w:r>
+      <w:proofErr w:type="spellEnd"/>
+      <w:r>
+        <w:t xml:space="preserve"> </w:t>
+      </w:r>
+      <w:proofErr w:type="spellStart"/>
+      <w:r>
+        <w:t>nRayon</w:t>
+      </w:r>
+      <w:proofErr w:type="spellEnd"/>
+      <w:r>
+        <w:t>)</w:t>
+      </w:r>
+      <w:r>
+        <w:t> ;</w:t>
+      </w:r>
+    </w:p>
+    <w:p>
+      <w:pPr>
+        <w:ind w:left="360"/>
+      </w:pPr>
+      <w:r>
+        <w:t xml:space="preserve">-Cercle plein : </w:t>
+      </w:r>
+      <w:proofErr w:type="spellStart"/>
+      <w:r>
+        <w:t>void</w:t>
+      </w:r>
+      <w:proofErr w:type="spellEnd"/>
+      <w:r>
+        <w:t xml:space="preserve"> </w:t>
+      </w:r>
+      <w:proofErr w:type="spellStart"/>
+      <w:r>
+        <w:t>DessinerUnDisque</w:t>
+      </w:r>
+      <w:proofErr w:type="spellEnd"/>
+      <w:r>
+        <w:t>(</w:t>
+      </w:r>
+      <w:proofErr w:type="spellStart"/>
+      <w:r>
+        <w:t>SDL_Renderer</w:t>
+      </w:r>
+      <w:proofErr w:type="spellEnd"/>
+      <w:r>
+        <w:t xml:space="preserve"> * </w:t>
+      </w:r>
+      <w:proofErr w:type="spellStart"/>
+      <w:r>
+        <w:t>pRendu</w:t>
+      </w:r>
+      <w:proofErr w:type="spellEnd"/>
+      <w:r>
+        <w:t xml:space="preserve">, </w:t>
+      </w:r>
+      <w:proofErr w:type="spellStart"/>
+      <w:r>
+        <w:t>int</w:t>
+      </w:r>
+      <w:proofErr w:type="spellEnd"/>
+      <w:r>
+        <w:t xml:space="preserve"> </w:t>
+      </w:r>
+      <w:proofErr w:type="spellStart"/>
+      <w:r>
+        <w:t>nCentreX</w:t>
+      </w:r>
+      <w:proofErr w:type="spellEnd"/>
+      <w:r>
+        <w:t xml:space="preserve">, </w:t>
+      </w:r>
+      <w:proofErr w:type="spellStart"/>
+      <w:r>
+        <w:t>int</w:t>
+      </w:r>
+      <w:proofErr w:type="spellEnd"/>
+      <w:r>
+        <w:t xml:space="preserve"> </w:t>
+      </w:r>
+      <w:proofErr w:type="spellStart"/>
+      <w:r>
+        <w:t>nCentreY</w:t>
+      </w:r>
+      <w:proofErr w:type="spellEnd"/>
+      <w:r>
+        <w:t xml:space="preserve">, </w:t>
+      </w:r>
+      <w:proofErr w:type="spellStart"/>
+      <w:r>
+        <w:t>int</w:t>
+      </w:r>
+      <w:proofErr w:type="spellEnd"/>
+      <w:r>
+        <w:t xml:space="preserve"> </w:t>
+      </w:r>
+      <w:proofErr w:type="spellStart"/>
+      <w:r>
+        <w:t>nRayon</w:t>
+      </w:r>
+      <w:proofErr w:type="spellEnd"/>
+      <w:r>
+        <w:t>)</w:t>
+      </w:r>
+      <w:r>
+        <w:t> ;</w:t>
+      </w:r>
       <w:bookmarkStart w:id="0" w:name="_GoBack"/>
       <w:bookmarkEnd w:id="0"/>
+    </w:p>
+    <w:p>
+      <w:pPr>
+        <w:ind w:left="360"/>
+      </w:pPr>
+      <w:r>
+        <w:t>Pour l’exemple voir le code du programme ci-joint.</w:t>
+      </w:r>
+    </w:p>
+    <w:p>
+      <w:pPr>
+        <w:ind w:left="360"/>
+      </w:pPr>
     </w:p>
     <w:sectPr>
       <w:pgSz w:w="11906" w:h="16838"/>
@@ -4187,7 +4304,7 @@
         <w:rFonts w:hint="default"/>
       </w:rPr>
     </w:lvl>
-    <w:lvl w:ilvl="1" w:tplc="040C0019" w:tentative="1">
+    <w:lvl w:ilvl="1" w:tplc="040C0019">
       <w:start w:val="1"/>
       <w:numFmt w:val="lowerLetter"/>
       <w:lvlText w:val="%2."/>

</xml_diff>

<commit_message>
Question 14) Quelles sont les fonctions permettant de dessiner des points et des lignes ?
</commit_message>
<xml_diff>
--- a/Réponse.docx
+++ b/Réponse.docx
@@ -34,7 +34,6 @@
           <w:lang w:val="en-US"/>
         </w:rPr>
       </w:pPr>
-      <w:proofErr w:type="spellStart"/>
       <w:r>
         <w:rPr>
           <w:b/>
@@ -42,17 +41,7 @@
           <w:u w:val="single"/>
           <w:lang w:val="en-US"/>
         </w:rPr>
-        <w:t>Partie</w:t>
-      </w:r>
-      <w:proofErr w:type="spellEnd"/>
-      <w:r>
-        <w:rPr>
-          <w:b/>
-          <w:bCs/>
-          <w:u w:val="single"/>
-          <w:lang w:val="en-US"/>
-        </w:rPr>
-        <w:t xml:space="preserve"> 1</w:t>
+        <w:t>Partie 1</w:t>
       </w:r>
     </w:p>
     <w:p>
@@ -76,15 +65,7 @@
     <w:p/>
     <w:p>
       <w:r>
-        <w:t xml:space="preserve">Simple </w:t>
-      </w:r>
-      <w:proofErr w:type="spellStart"/>
-      <w:r>
-        <w:t>DirectMedia</w:t>
-      </w:r>
-      <w:proofErr w:type="spellEnd"/>
-      <w:r>
-        <w:t xml:space="preserve"> Layer</w:t>
+        <w:t>Simple DirectMedia Layer</w:t>
       </w:r>
       <w:r>
         <w:t xml:space="preserve"> est une bibliothèque de développement multiplateforme conçue pour fournir un accès de bas niveau au matériel audio, clavier, souris, joystick et graphique via OpenGL et Direct3D.</w:t>
@@ -95,26 +76,10 @@
         <w:t xml:space="preserve">Wiki mis à part, </w:t>
       </w:r>
       <w:r>
-        <w:t xml:space="preserve">SDL ou Simple </w:t>
-      </w:r>
-      <w:proofErr w:type="spellStart"/>
-      <w:r>
-        <w:t>DirectMedia</w:t>
-      </w:r>
-      <w:proofErr w:type="spellEnd"/>
-      <w:r>
-        <w:t xml:space="preserve"> Layer est une bibliothèque de développement portable sur la plupart des plateformes</w:t>
-      </w:r>
-      <w:r>
-        <w:t xml:space="preserve"> sous licence </w:t>
-      </w:r>
-      <w:proofErr w:type="spellStart"/>
-      <w:r>
-        <w:t>zlib</w:t>
-      </w:r>
-      <w:proofErr w:type="spellEnd"/>
-      <w:r>
-        <w:t>.</w:t>
+        <w:t>SDL ou Simple DirectMedia Layer est une bibliothèque de développement portable sur la plupart des plateformes</w:t>
+      </w:r>
+      <w:r>
+        <w:t xml:space="preserve"> sous licence zlib.</w:t>
       </w:r>
     </w:p>
     <w:p>
@@ -223,31 +188,7 @@
         </w:numPr>
       </w:pPr>
       <w:r>
-        <w:t xml:space="preserve">Choisir dans </w:t>
-      </w:r>
-      <w:proofErr w:type="spellStart"/>
-      <w:r>
-        <w:t>Development</w:t>
-      </w:r>
-      <w:proofErr w:type="spellEnd"/>
-      <w:r>
-        <w:t xml:space="preserve"> Librairies le lien pour </w:t>
-      </w:r>
-      <w:proofErr w:type="spellStart"/>
-      <w:r>
-        <w:t>windows</w:t>
-      </w:r>
-      <w:proofErr w:type="spellEnd"/>
-      <w:r>
-        <w:t xml:space="preserve"> si vous êtes sous </w:t>
-      </w:r>
-      <w:proofErr w:type="spellStart"/>
-      <w:r>
-        <w:t>windows</w:t>
-      </w:r>
-      <w:proofErr w:type="spellEnd"/>
-      <w:r>
-        <w:t> :</w:t>
+        <w:t>Choisir dans Development Librairies le lien pour windows si vous êtes sous windows :</w:t>
       </w:r>
       <w:r>
         <w:t xml:space="preserve"> </w:t>
@@ -273,15 +214,7 @@
         <w:t>Ens</w:t>
       </w:r>
       <w:r>
-        <w:t xml:space="preserve">uite il faut lancer un projet </w:t>
-      </w:r>
-      <w:proofErr w:type="spellStart"/>
-      <w:r>
-        <w:t>codeblocks</w:t>
-      </w:r>
-      <w:proofErr w:type="spellEnd"/>
-      <w:r>
-        <w:t>, ajouter le fichier SDL2.dll</w:t>
+        <w:t>uite il faut lancer un projet codeblocks, ajouter le fichier SDL2.dll</w:t>
       </w:r>
       <w:r>
         <w:t xml:space="preserve"> du dossier i686-w64-mingw32\bin</w:t>
@@ -350,13 +283,8 @@
         <w:t>,</w:t>
       </w:r>
       <w:r>
-        <w:t xml:space="preserve"> pour le compiler il faut ajouter le dossier </w:t>
-      </w:r>
-      <w:proofErr w:type="spellStart"/>
-      <w:r>
-        <w:t>include</w:t>
-      </w:r>
-      <w:proofErr w:type="spellEnd"/>
+        <w:t xml:space="preserve"> pour le compiler il faut ajouter le dossier include</w:t>
+      </w:r>
       <w:r>
         <w:t>,</w:t>
       </w:r>
@@ -375,15 +303,7 @@
         <w:t>é</w:t>
       </w:r>
       <w:r>
-        <w:t xml:space="preserve"> la SDL2 pour </w:t>
-      </w:r>
-      <w:proofErr w:type="spellStart"/>
-      <w:r>
-        <w:t>Codeblocks</w:t>
-      </w:r>
-      <w:proofErr w:type="spellEnd"/>
-      <w:r>
-        <w:t xml:space="preserve"> en C</w:t>
+        <w:t xml:space="preserve"> la SDL2 pour Codeblocks en C</w:t>
       </w:r>
       <w:r>
         <w:t>.</w:t>
@@ -477,15 +397,7 @@
         <w:t>E</w:t>
       </w:r>
       <w:r>
-        <w:t xml:space="preserve">lle passe sous licence </w:t>
-      </w:r>
-      <w:proofErr w:type="spellStart"/>
-      <w:r>
-        <w:t>zlib</w:t>
-      </w:r>
-      <w:proofErr w:type="spellEnd"/>
-      <w:r>
-        <w:t xml:space="preserve"> à la place de la LGPL.</w:t>
+        <w:t>lle passe sous licence zlib à la place de la LGPL.</w:t>
       </w:r>
     </w:p>
     <w:p>
@@ -517,93 +429,27 @@
         <w:t xml:space="preserve">Pour initialiser l’instance SDL2, il faut d’abord inclure la SDL2 avec l’instruction : </w:t>
       </w:r>
       <w:r>
-        <w:t>#</w:t>
-      </w:r>
-      <w:proofErr w:type="spellStart"/>
-      <w:r>
-        <w:t>include</w:t>
-      </w:r>
-      <w:proofErr w:type="spellEnd"/>
-      <w:r>
-        <w:t xml:space="preserve"> "SDL2/</w:t>
-      </w:r>
-      <w:proofErr w:type="spellStart"/>
-      <w:r>
-        <w:t>SDL.h</w:t>
-      </w:r>
-      <w:proofErr w:type="spellEnd"/>
-      <w:r>
-        <w:t>"</w:t>
+        <w:t>#include "SDL2/SDL.h"</w:t>
       </w:r>
       <w:r>
         <w:t>.</w:t>
       </w:r>
       <w:r>
         <w:br/>
-        <w:t xml:space="preserve">Ensuite il faut modifier le </w:t>
-      </w:r>
-      <w:proofErr w:type="spellStart"/>
-      <w:r>
-        <w:t>int</w:t>
-      </w:r>
-      <w:proofErr w:type="spellEnd"/>
-      <w:r>
-        <w:t xml:space="preserve"> main() tel que : </w:t>
-      </w:r>
-      <w:proofErr w:type="spellStart"/>
-      <w:r>
-        <w:t>int</w:t>
-      </w:r>
-      <w:proofErr w:type="spellEnd"/>
-      <w:r>
-        <w:t xml:space="preserve"> main(</w:t>
-      </w:r>
-      <w:proofErr w:type="spellStart"/>
-      <w:r>
-        <w:t>int</w:t>
-      </w:r>
-      <w:proofErr w:type="spellEnd"/>
-      <w:r>
-        <w:t xml:space="preserve"> </w:t>
-      </w:r>
-      <w:proofErr w:type="spellStart"/>
-      <w:r>
-        <w:t>argc</w:t>
-      </w:r>
-      <w:proofErr w:type="spellEnd"/>
-      <w:r>
-        <w:t>, char *</w:t>
-      </w:r>
-      <w:proofErr w:type="spellStart"/>
-      <w:r>
-        <w:t>argv</w:t>
-      </w:r>
-      <w:proofErr w:type="spellEnd"/>
-      <w:r>
-        <w:t>[])</w:t>
+        <w:t xml:space="preserve">Ensuite il faut modifier le int main() tel que : </w:t>
+      </w:r>
+      <w:r>
+        <w:t>int main(int argc, char *argv[])</w:t>
       </w:r>
       <w:r>
         <w:t>.</w:t>
       </w:r>
       <w:r>
         <w:br/>
-        <w:t xml:space="preserve">Enfin il faut initialiser la SDL avec la fonction </w:t>
-      </w:r>
-      <w:proofErr w:type="spellStart"/>
-      <w:r>
-        <w:t>SDL_Init</w:t>
-      </w:r>
-      <w:proofErr w:type="spellEnd"/>
-      <w:r>
-        <w:t xml:space="preserve">(), pour initialiser tous les sous-systèmes on utilise </w:t>
-      </w:r>
-      <w:proofErr w:type="spellStart"/>
-      <w:r>
-        <w:t>SDL_Init</w:t>
-      </w:r>
-      <w:proofErr w:type="spellEnd"/>
-      <w:r>
-        <w:t>(SDL_INIT_EVERYTHING)</w:t>
+        <w:t xml:space="preserve">Enfin il faut initialiser la SDL avec la fonction SDL_Init(), pour initialiser tous les sous-systèmes on utilise </w:t>
+      </w:r>
+      <w:r>
+        <w:t>SDL_Init(SDL_INIT_EVERYTHING)</w:t>
       </w:r>
       <w:r>
         <w:t>.</w:t>
@@ -612,13 +458,8 @@
         <w:br/>
         <w:t xml:space="preserve">Il ne faut pas oublier de quitter la SDL à la fin avec la fonction </w:t>
       </w:r>
-      <w:proofErr w:type="spellStart"/>
-      <w:r>
-        <w:t>SDL_Quit</w:t>
-      </w:r>
-      <w:proofErr w:type="spellEnd"/>
-      <w:r>
-        <w:t>()</w:t>
+      <w:r>
+        <w:t>SDL_Quit()</w:t>
       </w:r>
       <w:r>
         <w:t>.</w:t>
@@ -669,13 +510,8 @@
       <w:r>
         <w:t xml:space="preserve">Pour créer une fenêtre avec la SDL 2 on utilise la fonction </w:t>
       </w:r>
-      <w:proofErr w:type="spellStart"/>
-      <w:r>
-        <w:t>SDL_CreateWindow</w:t>
-      </w:r>
-      <w:proofErr w:type="spellEnd"/>
-      <w:r>
-        <w:t>(</w:t>
+      <w:r>
+        <w:t>SDL_CreateWindow(</w:t>
       </w:r>
       <w:r>
         <w:t xml:space="preserve">) qu’on </w:t>
@@ -684,30 +520,17 @@
         <w:t>attribue</w:t>
       </w:r>
       <w:r>
-        <w:t xml:space="preserve"> à notre pointeur de type </w:t>
-      </w:r>
-      <w:proofErr w:type="spellStart"/>
-      <w:r>
-        <w:t>SDL_Window</w:t>
-      </w:r>
-      <w:proofErr w:type="spellEnd"/>
-      <w:r>
-        <w:t>.</w:t>
+        <w:t xml:space="preserve"> à notre pointeur de type SDL_Window.</w:t>
       </w:r>
       <w:r>
         <w:br/>
         <w:t xml:space="preserve">Cette fonction prend pour paramètre dans l’ordre : Le titre de la fenêtre, sa position initiale en x, sa position initiale en y, sa largeur en pixel, sa hauteur en pixel et divers instructions rassemblés dans les </w:t>
       </w:r>
-      <w:proofErr w:type="spellStart"/>
       <w:r>
         <w:t>SDL_</w:t>
       </w:r>
       <w:r>
-        <w:t>WindowFlags</w:t>
-      </w:r>
-      <w:proofErr w:type="spellEnd"/>
-      <w:r>
-        <w:t>.</w:t>
+        <w:t>WindowFlags.</w:t>
       </w:r>
       <w:r>
         <w:br/>
@@ -728,15 +551,7 @@
         <w:ind w:left="360"/>
       </w:pPr>
       <w:r>
-        <w:t xml:space="preserve">On n’oublie pas de mettre fin à la fenêtre avec la fonction </w:t>
-      </w:r>
-      <w:proofErr w:type="spellStart"/>
-      <w:r>
-        <w:t>SDL_DestroyWindow</w:t>
-      </w:r>
-      <w:proofErr w:type="spellEnd"/>
-      <w:r>
-        <w:t>().</w:t>
+        <w:t>On n’oublie pas de mettre fin à la fenêtre avec la fonction SDL_DestroyWindow().</w:t>
       </w:r>
     </w:p>
     <w:p>
@@ -825,7 +640,6 @@
         </w:rPr>
         <w:t xml:space="preserve"> </w:t>
       </w:r>
-      <w:proofErr w:type="spellStart"/>
       <w:r>
         <w:rPr>
           <w:rFonts w:ascii="Courier New" w:eastAsia="Times New Roman" w:hAnsi="Courier New" w:cs="Courier New"/>
@@ -836,7 +650,6 @@
         </w:rPr>
         <w:t>SDL_SetWindowTitle</w:t>
       </w:r>
-      <w:proofErr w:type="spellEnd"/>
       <w:r>
         <w:rPr>
           <w:rFonts w:ascii="Courier New" w:eastAsia="Times New Roman" w:hAnsi="Courier New" w:cs="Courier New"/>
@@ -845,20 +658,8 @@
           <w:szCs w:val="21"/>
           <w:lang w:val="en-US"/>
         </w:rPr>
-        <w:t>(</w:t>
-      </w:r>
-      <w:proofErr w:type="spellStart"/>
-      <w:r>
-        <w:rPr>
-          <w:rFonts w:ascii="Courier New" w:eastAsia="Times New Roman" w:hAnsi="Courier New" w:cs="Courier New"/>
-          <w:color w:val="000000"/>
-          <w:sz w:val="21"/>
-          <w:szCs w:val="21"/>
-          <w:lang w:val="en-US"/>
-        </w:rPr>
-        <w:t>SDL_Window</w:t>
-      </w:r>
-      <w:proofErr w:type="spellEnd"/>
+        <w:t>(SDL_Window</w:t>
+      </w:r>
       <w:r>
         <w:rPr>
           <w:rFonts w:ascii="Courier New" w:eastAsia="Times New Roman" w:hAnsi="Courier New" w:cs="Courier New"/>
@@ -940,13 +741,8 @@
         <w:t>Qui permet de donner u</w:t>
       </w:r>
       <w:r>
-        <w:t xml:space="preserve">n titre à la fenêtre, on y passe comme argument, le pointeur de type </w:t>
-      </w:r>
-      <w:proofErr w:type="spellStart"/>
-      <w:r>
-        <w:t>SDL_Window</w:t>
-      </w:r>
-      <w:proofErr w:type="spellEnd"/>
+        <w:t>n titre à la fenêtre, on y passe comme argument, le pointeur de type SDL_Window</w:t>
+      </w:r>
       <w:r>
         <w:t>*</w:t>
       </w:r>
@@ -990,7 +786,6 @@
         </w:rPr>
         <w:t xml:space="preserve"> </w:t>
       </w:r>
-      <w:proofErr w:type="spellStart"/>
       <w:r>
         <w:rPr>
           <w:rStyle w:val="nf"/>
@@ -1000,7 +795,6 @@
         </w:rPr>
         <w:t>SDL_SetWindowIcon</w:t>
       </w:r>
-      <w:proofErr w:type="spellEnd"/>
       <w:r>
         <w:rPr>
           <w:rStyle w:val="p"/>
@@ -1011,7 +805,6 @@
         </w:rPr>
         <w:t>(</w:t>
       </w:r>
-      <w:proofErr w:type="spellStart"/>
       <w:r>
         <w:rPr>
           <w:rStyle w:val="n"/>
@@ -1022,7 +815,6 @@
         </w:rPr>
         <w:t>SDL_Window</w:t>
       </w:r>
-      <w:proofErr w:type="spellEnd"/>
       <w:r>
         <w:rPr>
           <w:rStyle w:val="o"/>
@@ -1071,7 +863,6 @@
         </w:rPr>
         <w:t xml:space="preserve"> </w:t>
       </w:r>
-      <w:proofErr w:type="spellStart"/>
       <w:r>
         <w:rPr>
           <w:rStyle w:val="n"/>
@@ -1082,7 +873,6 @@
         </w:rPr>
         <w:t>SDL_Surface</w:t>
       </w:r>
-      <w:proofErr w:type="spellEnd"/>
       <w:r>
         <w:rPr>
           <w:rStyle w:val="o"/>
@@ -1137,23 +927,7 @@
         <w:t xml:space="preserve"> u</w:t>
       </w:r>
       <w:r>
-        <w:t xml:space="preserve">ne icône à la fenêtre, on y passe comme argument, le pointeur de type </w:t>
-      </w:r>
-      <w:proofErr w:type="spellStart"/>
-      <w:r>
-        <w:t>SDL_Window</w:t>
-      </w:r>
-      <w:proofErr w:type="spellEnd"/>
-      <w:r>
-        <w:t xml:space="preserve"> et le pointeur de type </w:t>
-      </w:r>
-      <w:proofErr w:type="spellStart"/>
-      <w:r>
-        <w:t>SDL_Surface</w:t>
-      </w:r>
-      <w:proofErr w:type="spellEnd"/>
-      <w:r>
-        <w:t>* pour la future icône de la fenêtre.</w:t>
+        <w:t>ne icône à la fenêtre, on y passe comme argument, le pointeur de type SDL_Window et le pointeur de type SDL_Surface* pour la future icône de la fenêtre.</w:t>
       </w:r>
     </w:p>
     <w:p>
@@ -1223,7 +997,6 @@
         </w:rPr>
         <w:t xml:space="preserve"> </w:t>
       </w:r>
-      <w:proofErr w:type="spellStart"/>
       <w:r>
         <w:rPr>
           <w:rStyle w:val="nf"/>
@@ -1234,7 +1007,6 @@
         </w:rPr>
         <w:t>SDL_GetWindowTitle</w:t>
       </w:r>
-      <w:proofErr w:type="spellEnd"/>
       <w:r>
         <w:rPr>
           <w:rStyle w:val="p"/>
@@ -1245,7 +1017,6 @@
         </w:rPr>
         <w:t>(</w:t>
       </w:r>
-      <w:proofErr w:type="spellStart"/>
       <w:r>
         <w:rPr>
           <w:rStyle w:val="n"/>
@@ -1256,7 +1027,6 @@
         </w:rPr>
         <w:t>SDL_Window</w:t>
       </w:r>
-      <w:proofErr w:type="spellEnd"/>
       <w:r>
         <w:rPr>
           <w:rStyle w:val="o"/>
@@ -1308,15 +1078,7 @@
         <w:t xml:space="preserve">e titre de la fenêtre, elle renvoie une chaine après qu’on l’y ait passé comme argument </w:t>
       </w:r>
       <w:r>
-        <w:t xml:space="preserve">le pointeur de la fenêtre type </w:t>
-      </w:r>
-      <w:proofErr w:type="spellStart"/>
-      <w:r>
-        <w:t>SDL_Window</w:t>
-      </w:r>
-      <w:proofErr w:type="spellEnd"/>
-      <w:r>
-        <w:t>*.</w:t>
+        <w:t>le pointeur de la fenêtre type SDL_Window*.</w:t>
       </w:r>
     </w:p>
     <w:p>
@@ -1355,7 +1117,6 @@
         </w:rPr>
         <w:t xml:space="preserve"> </w:t>
       </w:r>
-      <w:proofErr w:type="spellStart"/>
       <w:r>
         <w:rPr>
           <w:rStyle w:val="nf"/>
@@ -1365,7 +1126,6 @@
         </w:rPr>
         <w:t>SDL_SetWindowPosition</w:t>
       </w:r>
-      <w:proofErr w:type="spellEnd"/>
       <w:r>
         <w:rPr>
           <w:rStyle w:val="p"/>
@@ -1376,7 +1136,6 @@
         </w:rPr>
         <w:t>(</w:t>
       </w:r>
-      <w:proofErr w:type="spellStart"/>
       <w:r>
         <w:rPr>
           <w:rStyle w:val="n"/>
@@ -1387,7 +1146,6 @@
         </w:rPr>
         <w:t>SDL_Window</w:t>
       </w:r>
-      <w:proofErr w:type="spellEnd"/>
       <w:r>
         <w:rPr>
           <w:rStyle w:val="o"/>
@@ -1580,7 +1338,6 @@
         </w:rPr>
         <w:t xml:space="preserve"> </w:t>
       </w:r>
-      <w:proofErr w:type="spellStart"/>
       <w:r>
         <w:rPr>
           <w:rStyle w:val="nf"/>
@@ -1590,7 +1347,6 @@
         </w:rPr>
         <w:t>SDL_SetWindowSize</w:t>
       </w:r>
-      <w:proofErr w:type="spellEnd"/>
       <w:r>
         <w:rPr>
           <w:rStyle w:val="p"/>
@@ -1601,7 +1357,6 @@
         </w:rPr>
         <w:t>(</w:t>
       </w:r>
-      <w:proofErr w:type="spellStart"/>
       <w:r>
         <w:rPr>
           <w:rStyle w:val="n"/>
@@ -1612,7 +1367,6 @@
         </w:rPr>
         <w:t>SDL_Window</w:t>
       </w:r>
-      <w:proofErr w:type="spellEnd"/>
       <w:r>
         <w:rPr>
           <w:rStyle w:val="o"/>
@@ -1814,7 +1568,6 @@
         </w:rPr>
         <w:t xml:space="preserve"> </w:t>
       </w:r>
-      <w:proofErr w:type="spellStart"/>
       <w:r>
         <w:rPr>
           <w:rStyle w:val="nf"/>
@@ -1824,7 +1577,6 @@
         </w:rPr>
         <w:t>SDL_GetWindowPosition</w:t>
       </w:r>
-      <w:proofErr w:type="spellEnd"/>
       <w:r>
         <w:rPr>
           <w:rStyle w:val="p"/>
@@ -1835,7 +1587,6 @@
         </w:rPr>
         <w:t>(</w:t>
       </w:r>
-      <w:proofErr w:type="spellStart"/>
       <w:r>
         <w:rPr>
           <w:rStyle w:val="n"/>
@@ -1846,7 +1597,6 @@
         </w:rPr>
         <w:t>SDL_Window</w:t>
       </w:r>
-      <w:proofErr w:type="spellEnd"/>
       <w:r>
         <w:rPr>
           <w:rStyle w:val="o"/>
@@ -2050,7 +1800,6 @@
         </w:rPr>
         <w:t xml:space="preserve"> </w:t>
       </w:r>
-      <w:proofErr w:type="spellStart"/>
       <w:r>
         <w:rPr>
           <w:rStyle w:val="nf"/>
@@ -2060,7 +1809,6 @@
         </w:rPr>
         <w:t>SDL_GetWindowSize</w:t>
       </w:r>
-      <w:proofErr w:type="spellEnd"/>
       <w:r>
         <w:rPr>
           <w:rStyle w:val="p"/>
@@ -2071,7 +1819,6 @@
         </w:rPr>
         <w:t>(</w:t>
       </w:r>
-      <w:proofErr w:type="spellStart"/>
       <w:r>
         <w:rPr>
           <w:rStyle w:val="n"/>
@@ -2082,7 +1829,6 @@
         </w:rPr>
         <w:t>SDL_Window</w:t>
       </w:r>
-      <w:proofErr w:type="spellEnd"/>
       <w:r>
         <w:rPr>
           <w:rStyle w:val="o"/>
@@ -2286,7 +2032,6 @@
         </w:rPr>
         <w:t xml:space="preserve"> </w:t>
       </w:r>
-      <w:proofErr w:type="spellStart"/>
       <w:r>
         <w:rPr>
           <w:rStyle w:val="nf"/>
@@ -2296,7 +2041,6 @@
         </w:rPr>
         <w:t>SDL_MaximizeWindow</w:t>
       </w:r>
-      <w:proofErr w:type="spellEnd"/>
       <w:r>
         <w:rPr>
           <w:rStyle w:val="p"/>
@@ -2307,7 +2051,6 @@
         </w:rPr>
         <w:t>(</w:t>
       </w:r>
-      <w:proofErr w:type="spellStart"/>
       <w:r>
         <w:rPr>
           <w:rStyle w:val="n"/>
@@ -2318,7 +2061,6 @@
         </w:rPr>
         <w:t>SDL_Window</w:t>
       </w:r>
-      <w:proofErr w:type="spellEnd"/>
       <w:r>
         <w:rPr>
           <w:rStyle w:val="o"/>
@@ -2406,7 +2148,6 @@
         </w:rPr>
         <w:t xml:space="preserve"> </w:t>
       </w:r>
-      <w:proofErr w:type="spellStart"/>
       <w:r>
         <w:rPr>
           <w:rStyle w:val="nf"/>
@@ -2416,7 +2157,6 @@
         </w:rPr>
         <w:t>SDL_MinimizeWindow</w:t>
       </w:r>
-      <w:proofErr w:type="spellEnd"/>
       <w:r>
         <w:rPr>
           <w:rStyle w:val="p"/>
@@ -2427,7 +2167,6 @@
         </w:rPr>
         <w:t>(</w:t>
       </w:r>
-      <w:proofErr w:type="spellStart"/>
       <w:r>
         <w:rPr>
           <w:rStyle w:val="n"/>
@@ -2438,7 +2177,6 @@
         </w:rPr>
         <w:t>SDL_Window</w:t>
       </w:r>
-      <w:proofErr w:type="spellEnd"/>
       <w:r>
         <w:rPr>
           <w:rStyle w:val="o"/>
@@ -2527,7 +2265,6 @@
         </w:rPr>
         <w:t xml:space="preserve"> </w:t>
       </w:r>
-      <w:proofErr w:type="spellStart"/>
       <w:r>
         <w:rPr>
           <w:rStyle w:val="nf"/>
@@ -2537,7 +2274,6 @@
         </w:rPr>
         <w:t>SDL_RestoreWindow</w:t>
       </w:r>
-      <w:proofErr w:type="spellEnd"/>
       <w:r>
         <w:rPr>
           <w:rStyle w:val="p"/>
@@ -2548,7 +2284,6 @@
         </w:rPr>
         <w:t>(</w:t>
       </w:r>
-      <w:proofErr w:type="spellStart"/>
       <w:r>
         <w:rPr>
           <w:rStyle w:val="n"/>
@@ -2559,7 +2294,6 @@
         </w:rPr>
         <w:t>SDL_Window</w:t>
       </w:r>
-      <w:proofErr w:type="spellEnd"/>
       <w:r>
         <w:rPr>
           <w:rStyle w:val="o"/>
@@ -2647,7 +2381,6 @@
         </w:rPr>
         <w:t xml:space="preserve"> </w:t>
       </w:r>
-      <w:proofErr w:type="spellStart"/>
       <w:r>
         <w:rPr>
           <w:rStyle w:val="nf"/>
@@ -2657,7 +2390,6 @@
         </w:rPr>
         <w:t>SDL_SetWindowFullscreen</w:t>
       </w:r>
-      <w:proofErr w:type="spellEnd"/>
       <w:r>
         <w:rPr>
           <w:rStyle w:val="p"/>
@@ -2668,7 +2400,6 @@
         </w:rPr>
         <w:t>(</w:t>
       </w:r>
-      <w:proofErr w:type="spellStart"/>
       <w:r>
         <w:rPr>
           <w:rStyle w:val="n"/>
@@ -2679,7 +2410,6 @@
         </w:rPr>
         <w:t>SDL_Window</w:t>
       </w:r>
-      <w:proofErr w:type="spellEnd"/>
       <w:r>
         <w:rPr>
           <w:rStyle w:val="o"/>
@@ -2737,7 +2467,6 @@
         </w:rPr>
         <w:t xml:space="preserve"> </w:t>
       </w:r>
-      <w:proofErr w:type="spellStart"/>
       <w:r>
         <w:rPr>
           <w:rStyle w:val="n"/>
@@ -2748,17 +2477,15 @@
         </w:rPr>
         <w:t>SDL_bool</w:t>
       </w:r>
-      <w:proofErr w:type="spellEnd"/>
-      <w:r>
-        <w:rPr>
-          <w:color w:val="000000"/>
-          <w:sz w:val="21"/>
-          <w:szCs w:val="21"/>
-          <w:lang w:val="en-US"/>
-        </w:rPr>
-        <w:t xml:space="preserve"> </w:t>
-      </w:r>
-      <w:proofErr w:type="spellStart"/>
+      <w:r>
+        <w:rPr>
+          <w:color w:val="000000"/>
+          <w:sz w:val="21"/>
+          <w:szCs w:val="21"/>
+          <w:lang w:val="en-US"/>
+        </w:rPr>
+        <w:t xml:space="preserve"> </w:t>
+      </w:r>
       <w:r>
         <w:rPr>
           <w:rStyle w:val="n"/>
@@ -2769,7 +2496,6 @@
         </w:rPr>
         <w:t>fullscreen</w:t>
       </w:r>
-      <w:proofErr w:type="spellEnd"/>
       <w:r>
         <w:rPr>
           <w:rStyle w:val="p"/>
@@ -2832,7 +2558,6 @@
         </w:rPr>
         <w:t xml:space="preserve"> </w:t>
       </w:r>
-      <w:proofErr w:type="spellStart"/>
       <w:r>
         <w:rPr>
           <w:rStyle w:val="nf"/>
@@ -2842,7 +2567,6 @@
         </w:rPr>
         <w:t>SDL_SetWindowBrightness</w:t>
       </w:r>
-      <w:proofErr w:type="spellEnd"/>
       <w:r>
         <w:rPr>
           <w:rStyle w:val="p"/>
@@ -2853,7 +2577,6 @@
         </w:rPr>
         <w:t>(</w:t>
       </w:r>
-      <w:proofErr w:type="spellStart"/>
       <w:r>
         <w:rPr>
           <w:rStyle w:val="n"/>
@@ -2864,7 +2587,6 @@
         </w:rPr>
         <w:t>SDL_Window</w:t>
       </w:r>
-      <w:proofErr w:type="spellEnd"/>
       <w:r>
         <w:rPr>
           <w:rStyle w:val="o"/>
@@ -2932,7 +2654,6 @@
         </w:rPr>
         <w:t xml:space="preserve"> </w:t>
       </w:r>
-      <w:proofErr w:type="spellStart"/>
       <w:r>
         <w:rPr>
           <w:rStyle w:val="n"/>
@@ -2943,7 +2664,6 @@
         </w:rPr>
         <w:t>luminosite</w:t>
       </w:r>
-      <w:proofErr w:type="spellEnd"/>
       <w:r>
         <w:rPr>
           <w:rStyle w:val="p"/>
@@ -2967,15 +2687,7 @@
       </w:r>
       <w:r>
         <w:br/>
-        <w:t xml:space="preserve">Le </w:t>
-      </w:r>
-      <w:proofErr w:type="spellStart"/>
-      <w:r>
-        <w:t>float</w:t>
-      </w:r>
-      <w:proofErr w:type="spellEnd"/>
-      <w:r>
-        <w:t xml:space="preserve"> varie de 0 à 1, à 1 la luminosité vaut celle de l’écran, à 0 la fenêtre est noire.</w:t>
+        <w:t>Le float varie de 0 à 1, à 1 la luminosité vaut celle de l’écran, à 0 la fenêtre est noire.</w:t>
       </w:r>
       <w:r>
         <w:br/>
@@ -3018,7 +2730,6 @@
         </w:rPr>
         <w:t xml:space="preserve"> </w:t>
       </w:r>
-      <w:proofErr w:type="spellStart"/>
       <w:r>
         <w:rPr>
           <w:rStyle w:val="nf"/>
@@ -3028,7 +2739,6 @@
         </w:rPr>
         <w:t>SDL_GetWindowBrightness</w:t>
       </w:r>
-      <w:proofErr w:type="spellEnd"/>
       <w:r>
         <w:rPr>
           <w:rStyle w:val="p"/>
@@ -3039,7 +2749,6 @@
         </w:rPr>
         <w:t>(</w:t>
       </w:r>
-      <w:proofErr w:type="spellStart"/>
       <w:r>
         <w:rPr>
           <w:rStyle w:val="n"/>
@@ -3050,7 +2759,6 @@
         </w:rPr>
         <w:t>SDL_Window</w:t>
       </w:r>
-      <w:proofErr w:type="spellEnd"/>
       <w:r>
         <w:rPr>
           <w:rStyle w:val="o"/>
@@ -3119,15 +2827,7 @@
         <w:t>Gérer un rendu : qu’est-ce q</w:t>
       </w:r>
       <w:r>
-        <w:t xml:space="preserve">u’un </w:t>
-      </w:r>
-      <w:proofErr w:type="spellStart"/>
-      <w:r>
-        <w:t>renderer</w:t>
-      </w:r>
-      <w:proofErr w:type="spellEnd"/>
-      <w:r>
-        <w:t>, comment est-il associé à la fenêtre SDL 2 ? Donnez et expliquez le code permettant de gérer un rendu, création, affichage, effacement… (15 points)</w:t>
+        <w:t>u’un renderer, comment est-il associé à la fenêtre SDL 2 ? Donnez et expliquez le code permettant de gérer un rendu, création, affichage, effacement… (15 points)</w:t>
       </w:r>
     </w:p>
     <w:p/>
@@ -3136,39 +2836,15 @@
         <w:ind w:left="360"/>
       </w:pPr>
       <w:r>
-        <w:t xml:space="preserve">Le </w:t>
-      </w:r>
-      <w:proofErr w:type="spellStart"/>
-      <w:r>
-        <w:t>Renderer</w:t>
-      </w:r>
-      <w:proofErr w:type="spellEnd"/>
-      <w:r>
-        <w:t xml:space="preserve"> est l’espace où l’on peut dessiner, écrire, afficher dans la fenêtre.</w:t>
+        <w:t>Le Renderer est l’espace où l’on peut dessiner, écrire, afficher dans la fenêtre.</w:t>
       </w:r>
       <w:r>
         <w:br/>
-        <w:t xml:space="preserve">Si la fenêtre était un tableau, le </w:t>
-      </w:r>
-      <w:proofErr w:type="spellStart"/>
-      <w:r>
-        <w:t>Renderer</w:t>
-      </w:r>
-      <w:proofErr w:type="spellEnd"/>
-      <w:r>
-        <w:t xml:space="preserve"> en serait la toile.</w:t>
+        <w:t>Si la fenêtre était un tableau, le Renderer en serait la toile.</w:t>
       </w:r>
       <w:r>
         <w:br/>
-        <w:t xml:space="preserve">Un </w:t>
-      </w:r>
-      <w:proofErr w:type="spellStart"/>
-      <w:r>
-        <w:t>Renderer</w:t>
-      </w:r>
-      <w:proofErr w:type="spellEnd"/>
-      <w:r>
-        <w:t xml:space="preserve"> ne peut donc pas exister sans fenêtre.</w:t>
+        <w:t>Un Renderer ne peut donc pas exister sans fenêtre.</w:t>
       </w:r>
     </w:p>
     <w:p>
@@ -3176,15 +2852,7 @@
         <w:ind w:left="360"/>
       </w:pPr>
       <w:r>
-        <w:t xml:space="preserve">Avec un pointeur de type </w:t>
-      </w:r>
-      <w:proofErr w:type="spellStart"/>
-      <w:r>
-        <w:t>SDL_Renderer</w:t>
-      </w:r>
-      <w:proofErr w:type="spellEnd"/>
-      <w:r>
-        <w:t>* on crée le re</w:t>
+        <w:t>Avec un pointeur de type SDL_Renderer* on crée le re</w:t>
       </w:r>
       <w:r>
         <w:t>n</w:t>
@@ -3196,72 +2864,17 @@
         <w:t xml:space="preserve"> en lui affectant le résultat de la fonction</w:t>
       </w:r>
       <w:r>
-        <w:t xml:space="preserve"> </w:t>
-      </w:r>
-      <w:proofErr w:type="spellStart"/>
-      <w:r>
-        <w:t>SDL_Renderer</w:t>
-      </w:r>
-      <w:proofErr w:type="spellEnd"/>
-      <w:r>
-        <w:t xml:space="preserve">* </w:t>
-      </w:r>
-      <w:r>
-        <w:t xml:space="preserve"> </w:t>
-      </w:r>
-      <w:proofErr w:type="spellStart"/>
-      <w:r>
-        <w:t>SDL_CreateRenderer</w:t>
-      </w:r>
-      <w:proofErr w:type="spellEnd"/>
-      <w:r>
-        <w:t>(</w:t>
-      </w:r>
-      <w:proofErr w:type="spellStart"/>
-      <w:r>
-        <w:t>SDL_Window</w:t>
-      </w:r>
-      <w:proofErr w:type="spellEnd"/>
-      <w:r>
-        <w:t xml:space="preserve">* </w:t>
-      </w:r>
-      <w:proofErr w:type="spellStart"/>
-      <w:r>
-        <w:t>window</w:t>
-      </w:r>
-      <w:proofErr w:type="spellEnd"/>
-      <w:r>
-        <w:t xml:space="preserve">, </w:t>
-      </w:r>
-      <w:proofErr w:type="spellStart"/>
-      <w:r>
-        <w:t>int</w:t>
-      </w:r>
-      <w:proofErr w:type="spellEnd"/>
-      <w:r>
-        <w:t xml:space="preserve"> index, Uint32 flags)</w:t>
+        <w:t xml:space="preserve"> SDL_Renderer* </w:t>
+      </w:r>
+      <w:r>
+        <w:t xml:space="preserve"> SDL_CreateRenderer(SDL_Window* window, int index, Uint32 flags)</w:t>
       </w:r>
       <w:r>
         <w:t>.</w:t>
       </w:r>
       <w:r>
         <w:br/>
-      </w:r>
-      <w:proofErr w:type="spellStart"/>
-      <w:r>
-        <w:t>SDL_Window</w:t>
-      </w:r>
-      <w:proofErr w:type="spellEnd"/>
-      <w:r>
-        <w:t xml:space="preserve">* est le pointeur de la fenêtre qu’on associe au </w:t>
-      </w:r>
-      <w:proofErr w:type="spellStart"/>
-      <w:r>
-        <w:t>renderer</w:t>
-      </w:r>
-      <w:proofErr w:type="spellEnd"/>
-      <w:r>
-        <w:t>.</w:t>
+        <w:t>SDL_Window* est le pointeur de la fenêtre qu’on associe au renderer.</w:t>
       </w:r>
       <w:r>
         <w:br/>
@@ -3271,32 +2884,14 @@
         <w:br/>
         <w:t xml:space="preserve">Et enfin les flags se trouvant dans : </w:t>
       </w:r>
-      <w:proofErr w:type="spellStart"/>
       <w:r>
         <w:t>SDL_RendererFlags</w:t>
       </w:r>
-      <w:proofErr w:type="spellEnd"/>
-      <w:r>
-        <w:t xml:space="preserve">, permettant d’utiliser l’accélération matérielle, de synchroniser le rendu avec le rafraichissement, d’associer le </w:t>
-      </w:r>
-      <w:proofErr w:type="spellStart"/>
-      <w:r>
-        <w:t>renderer</w:t>
-      </w:r>
-      <w:proofErr w:type="spellEnd"/>
-      <w:r>
-        <w:t xml:space="preserve"> à une texture</w:t>
-      </w:r>
-      <w:r>
-        <w:t xml:space="preserve"> ou d’associer le </w:t>
-      </w:r>
-      <w:proofErr w:type="spellStart"/>
-      <w:r>
-        <w:t>renderer</w:t>
-      </w:r>
-      <w:proofErr w:type="spellEnd"/>
-      <w:r>
-        <w:t xml:space="preserve"> à une surface.</w:t>
+      <w:r>
+        <w:t>, permettant d’utiliser l’accélération matérielle, de synchroniser le rendu avec le rafraichissement, d’associer le renderer à une texture</w:t>
+      </w:r>
+      <w:r>
+        <w:t xml:space="preserve"> ou d’associer le renderer à une surface.</w:t>
       </w:r>
     </w:p>
     <w:p>
@@ -3306,45 +2901,11 @@
       <w:r>
         <w:t xml:space="preserve">Lorsqu’on modifie le rendu il faut le réactualiser et l’afficher avec la fonction </w:t>
       </w:r>
-      <w:proofErr w:type="spellStart"/>
-      <w:r>
-        <w:t>void</w:t>
-      </w:r>
-      <w:proofErr w:type="spellEnd"/>
-      <w:r>
-        <w:t xml:space="preserve"> </w:t>
-      </w:r>
-      <w:proofErr w:type="spellStart"/>
-      <w:r>
-        <w:t>SDL_RenderPresent</w:t>
-      </w:r>
-      <w:proofErr w:type="spellEnd"/>
-      <w:r>
-        <w:t>(</w:t>
-      </w:r>
-      <w:proofErr w:type="spellStart"/>
-      <w:r>
-        <w:t>SDL_Renderer</w:t>
-      </w:r>
-      <w:proofErr w:type="spellEnd"/>
-      <w:r>
-        <w:t xml:space="preserve">* </w:t>
-      </w:r>
-      <w:proofErr w:type="spellStart"/>
-      <w:r>
-        <w:t>renderer</w:t>
-      </w:r>
-      <w:proofErr w:type="spellEnd"/>
-      <w:r>
-        <w:t xml:space="preserve">) qui demande notre pointeur de type </w:t>
-      </w:r>
-      <w:proofErr w:type="spellStart"/>
-      <w:r>
-        <w:t>SDL_Renderer</w:t>
-      </w:r>
-      <w:proofErr w:type="spellEnd"/>
-      <w:r>
-        <w:t>* comme argument.</w:t>
+      <w:r>
+        <w:t xml:space="preserve">void </w:t>
+      </w:r>
+      <w:r>
+        <w:t>SDL_RenderPresent(SDL_Renderer* renderer) qui demande notre pointeur de type SDL_Renderer* comme argument.</w:t>
       </w:r>
     </w:p>
     <w:p>
@@ -3352,91 +2913,22 @@
         <w:ind w:left="360"/>
       </w:pPr>
       <w:r>
-        <w:t xml:space="preserve">Enfin pour effacer le rendu quand on a </w:t>
-      </w:r>
-      <w:proofErr w:type="spellStart"/>
-      <w:r>
-        <w:t>finit</w:t>
-      </w:r>
-      <w:proofErr w:type="spellEnd"/>
-      <w:r>
-        <w:t xml:space="preserve"> de l’utiliser,</w:t>
-      </w:r>
-      <w:r>
-        <w:t xml:space="preserve"> on efface son contenu avec la fonction </w:t>
-      </w:r>
-      <w:proofErr w:type="spellStart"/>
-      <w:r>
-        <w:t>int</w:t>
-      </w:r>
-      <w:proofErr w:type="spellEnd"/>
-      <w:r>
-        <w:t xml:space="preserve"> </w:t>
-      </w:r>
-      <w:proofErr w:type="spellStart"/>
-      <w:r>
-        <w:t>SDL_RenderClear</w:t>
-      </w:r>
-      <w:proofErr w:type="spellEnd"/>
-      <w:r>
-        <w:t>(</w:t>
-      </w:r>
-      <w:proofErr w:type="spellStart"/>
-      <w:r>
-        <w:t>SDL_Renderer</w:t>
-      </w:r>
-      <w:proofErr w:type="spellEnd"/>
-      <w:r>
-        <w:t xml:space="preserve">* </w:t>
-      </w:r>
-      <w:proofErr w:type="spellStart"/>
-      <w:r>
-        <w:t>renderer</w:t>
-      </w:r>
-      <w:proofErr w:type="spellEnd"/>
-      <w:r>
-        <w:t>), ou</w:t>
+        <w:t>Enfin pour effacer le rendu quand on a finit de l’utiliser,</w:t>
+      </w:r>
+      <w:r>
+        <w:t xml:space="preserve"> on efface son contenu avec la fonction int SDL_RenderClear(SDL_Renderer* renderer), ou</w:t>
       </w:r>
       <w:r>
         <w:t xml:space="preserve"> on le détruit avec la fonction</w:t>
       </w:r>
       <w:r>
-        <w:t xml:space="preserve"> </w:t>
-      </w:r>
-      <w:proofErr w:type="spellStart"/>
-      <w:r>
-        <w:t>void</w:t>
-      </w:r>
-      <w:proofErr w:type="spellEnd"/>
-      <w:r>
-        <w:t xml:space="preserve"> </w:t>
-      </w:r>
-      <w:proofErr w:type="spellStart"/>
-      <w:r>
-        <w:t>SDL</w:t>
-      </w:r>
-      <w:r>
-        <w:t>_DestroyRenderer</w:t>
-      </w:r>
-      <w:proofErr w:type="spellEnd"/>
-      <w:r>
-        <w:t>(</w:t>
-      </w:r>
-      <w:proofErr w:type="spellStart"/>
-      <w:r>
-        <w:t>SDL_Renderer</w:t>
-      </w:r>
-      <w:proofErr w:type="spellEnd"/>
-      <w:r>
-        <w:t xml:space="preserve">* </w:t>
-      </w:r>
-      <w:proofErr w:type="spellStart"/>
-      <w:r>
-        <w:t>renderer</w:t>
-      </w:r>
-      <w:proofErr w:type="spellEnd"/>
-      <w:r>
-        <w:t>) ;</w:t>
+        <w:t xml:space="preserve"> void</w:t>
+      </w:r>
+      <w:r>
+        <w:t xml:space="preserve"> SDL</w:t>
+      </w:r>
+      <w:r>
+        <w:t>_DestroyRenderer(SDL_Renderer* renderer) ;</w:t>
       </w:r>
     </w:p>
     <w:p>
@@ -3447,38 +2939,9 @@
           <w:numId w:val="2"/>
         </w:numPr>
       </w:pPr>
-      <w:proofErr w:type="spellStart"/>
       <w:r>
         <w:lastRenderedPageBreak/>
-        <w:t>SDL_Point</w:t>
-      </w:r>
-      <w:proofErr w:type="spellEnd"/>
-      <w:r>
-        <w:t xml:space="preserve"> et </w:t>
-      </w:r>
-      <w:proofErr w:type="spellStart"/>
-      <w:r>
-        <w:t>SDL_Rect</w:t>
-      </w:r>
-      <w:proofErr w:type="spellEnd"/>
-      <w:r>
-        <w:t xml:space="preserve"> : Donnez et expliquez le code de déclaration d’un </w:t>
-      </w:r>
-      <w:proofErr w:type="spellStart"/>
-      <w:r>
-        <w:t>SDL_Point</w:t>
-      </w:r>
-      <w:proofErr w:type="spellEnd"/>
-      <w:r>
-        <w:t xml:space="preserve"> et </w:t>
-      </w:r>
-      <w:proofErr w:type="spellStart"/>
-      <w:r>
-        <w:t>SDL_Rect</w:t>
-      </w:r>
-      <w:proofErr w:type="spellEnd"/>
-      <w:r>
-        <w:t xml:space="preserve"> (5 points)</w:t>
+        <w:t>SDL_Point et SDL_Rect : Donnez et expliquez le code de déclaration d’un SDL_Point et SDL_Rect (5 points)</w:t>
       </w:r>
     </w:p>
     <w:p/>
@@ -3486,21 +2949,8 @@
       <w:pPr>
         <w:ind w:left="360"/>
       </w:pPr>
-      <w:proofErr w:type="spellStart"/>
-      <w:r>
-        <w:t>SDL_Point</w:t>
-      </w:r>
-      <w:proofErr w:type="spellEnd"/>
-      <w:r>
-        <w:t xml:space="preserve"> est une structure contenant deux entiers (</w:t>
-      </w:r>
-      <w:proofErr w:type="spellStart"/>
-      <w:r>
-        <w:t>x,y</w:t>
-      </w:r>
-      <w:proofErr w:type="spellEnd"/>
-      <w:r>
-        <w:t>)</w:t>
+      <w:r>
+        <w:t>SDL_Point est une structure contenant deux entiers (x,y)</w:t>
       </w:r>
       <w:r>
         <w:t xml:space="preserve">, on </w:t>
@@ -3515,76 +2965,18 @@
         <w:t> :</w:t>
       </w:r>
       <w:r>
-        <w:t xml:space="preserve"> </w:t>
-      </w:r>
-      <w:proofErr w:type="spellStart"/>
-      <w:r>
-        <w:t>SDL_Point</w:t>
-      </w:r>
-      <w:proofErr w:type="spellEnd"/>
-      <w:r>
-        <w:t xml:space="preserve"> </w:t>
-      </w:r>
-      <w:proofErr w:type="spellStart"/>
-      <w:r>
-        <w:t>monPoint</w:t>
-      </w:r>
-      <w:proofErr w:type="spellEnd"/>
-      <w:r>
-        <w:t xml:space="preserve"> ={30,40} ; Avec ce code, j’ai créé </w:t>
-      </w:r>
-      <w:proofErr w:type="spellStart"/>
-      <w:r>
-        <w:t>monPoint</w:t>
-      </w:r>
-      <w:proofErr w:type="spellEnd"/>
-      <w:r>
-        <w:t xml:space="preserve"> de type </w:t>
-      </w:r>
-      <w:proofErr w:type="spellStart"/>
-      <w:r>
-        <w:t>SDL_Point</w:t>
-      </w:r>
-      <w:proofErr w:type="spellEnd"/>
-      <w:r>
-        <w:t xml:space="preserve"> de coordonnées x=30 et y=40.</w:t>
+        <w:t xml:space="preserve"> SDL_Point monPoint ={30,40} ; Avec ce code, j’ai créé monPoint de type SDL_Point de coordonnées x=30 et y=40.</w:t>
       </w:r>
     </w:p>
     <w:p>
       <w:pPr>
         <w:ind w:left="360"/>
       </w:pPr>
-      <w:proofErr w:type="spellStart"/>
-      <w:r>
-        <w:t>SDL_Rect</w:t>
-      </w:r>
-      <w:proofErr w:type="spellEnd"/>
-      <w:r>
-        <w:t xml:space="preserve"> est une autre structure contenant l’origine du Rectangle en </w:t>
-      </w:r>
-      <w:proofErr w:type="spellStart"/>
-      <w:r>
-        <w:t>x,y</w:t>
-      </w:r>
-      <w:proofErr w:type="spellEnd"/>
-      <w:r>
-        <w:t xml:space="preserve"> ainsi que sa largeur vers la droite et sa hauteur vers le bas à partir de l’origine. On déclare une variable de ce type de la manière suivante : </w:t>
-      </w:r>
-      <w:proofErr w:type="spellStart"/>
-      <w:r>
-        <w:t>SDL_Rect</w:t>
-      </w:r>
-      <w:proofErr w:type="spellEnd"/>
-      <w:r>
-        <w:t xml:space="preserve"> </w:t>
-      </w:r>
-      <w:proofErr w:type="spellStart"/>
-      <w:r>
-        <w:t>monRectangle</w:t>
-      </w:r>
-      <w:proofErr w:type="spellEnd"/>
-      <w:r>
-        <w:t>={0,0,300,400}</w:t>
+      <w:r>
+        <w:t xml:space="preserve">SDL_Rect est une autre structure contenant l’origine du Rectangle en x,y ainsi que sa largeur vers la droite et sa hauteur vers le bas à partir de l’origine. On déclare une variable de ce type de la manière suivante : </w:t>
+      </w:r>
+      <w:r>
+        <w:t>SDL_Rect monRectangle={0,0,300,400}</w:t>
       </w:r>
       <w:r>
         <w:t xml:space="preserve"> ; </w:t>
@@ -3651,37 +3043,14 @@
       <w:r>
         <w:br/>
       </w:r>
-      <w:proofErr w:type="spellStart"/>
       <w:r>
         <w:t>int</w:t>
       </w:r>
-      <w:proofErr w:type="spellEnd"/>
-      <w:r>
-        <w:t xml:space="preserve"> </w:t>
-      </w:r>
-      <w:proofErr w:type="spellStart"/>
-      <w:r>
-        <w:t>SDL_SetRenderDrawColor</w:t>
-      </w:r>
-      <w:proofErr w:type="spellEnd"/>
-      <w:r>
-        <w:t>(</w:t>
-      </w:r>
-      <w:proofErr w:type="spellStart"/>
-      <w:r>
-        <w:t>SDL_Renderer</w:t>
-      </w:r>
-      <w:proofErr w:type="spellEnd"/>
-      <w:r>
-        <w:t xml:space="preserve">* </w:t>
-      </w:r>
-      <w:proofErr w:type="spellStart"/>
-      <w:r>
-        <w:t>renderer</w:t>
-      </w:r>
-      <w:proofErr w:type="spellEnd"/>
-      <w:r>
-        <w:t>, Uint8 r, Uint8g, Uint8 b, Uint8 a);</w:t>
+      <w:r>
+        <w:t xml:space="preserve"> </w:t>
+      </w:r>
+      <w:r>
+        <w:t>SDL_SetRenderDrawColor(SDL_Renderer* renderer, Uint8 r, Uint8g, Uint8 b, Uint8 a);</w:t>
       </w:r>
       <w:r>
         <w:br/>
@@ -3726,29 +3095,8 @@
       <w:pPr>
         <w:ind w:left="708"/>
       </w:pPr>
-      <w:proofErr w:type="spellStart"/>
-      <w:r>
-        <w:t>pRenderer</w:t>
-      </w:r>
-      <w:proofErr w:type="spellEnd"/>
-      <w:r>
-        <w:t xml:space="preserve"> = </w:t>
-      </w:r>
-      <w:proofErr w:type="spellStart"/>
-      <w:r>
-        <w:t>SDL_CreateRenderer</w:t>
-      </w:r>
-      <w:proofErr w:type="spellEnd"/>
-      <w:r>
-        <w:t>(</w:t>
-      </w:r>
-      <w:proofErr w:type="spellStart"/>
-      <w:r>
-        <w:t>pWindow</w:t>
-      </w:r>
-      <w:proofErr w:type="spellEnd"/>
-      <w:r>
-        <w:t>, -1, SDL_RENDERER_ACCELERATED); //On crée le rendu.</w:t>
+      <w:r>
+        <w:t>pRenderer = SDL_CreateRenderer(pWindow, -1, SDL_RENDERER_ACCELERATED); //On crée le rendu.</w:t>
       </w:r>
     </w:p>
     <w:p>
@@ -3756,23 +3104,7 @@
         <w:ind w:left="360"/>
       </w:pPr>
       <w:r>
-        <w:t xml:space="preserve">        </w:t>
-      </w:r>
-      <w:proofErr w:type="spellStart"/>
-      <w:r>
-        <w:t>SDL_SetRenderDrawColor</w:t>
-      </w:r>
-      <w:proofErr w:type="spellEnd"/>
-      <w:r>
-        <w:t>(</w:t>
-      </w:r>
-      <w:proofErr w:type="spellStart"/>
-      <w:r>
-        <w:t>pRenderer</w:t>
-      </w:r>
-      <w:proofErr w:type="spellEnd"/>
-      <w:r>
-        <w:t>, 255, 0, 0, 255); //On change la couleur du rendu.</w:t>
+        <w:t xml:space="preserve">        SDL_SetRenderDrawColor(pRenderer, 255, 0, 0, 255); //On change la couleur du rendu.</w:t>
       </w:r>
     </w:p>
     <w:p>
@@ -3780,23 +3112,7 @@
         <w:ind w:left="360"/>
       </w:pPr>
       <w:r>
-        <w:t xml:space="preserve">        </w:t>
-      </w:r>
-      <w:proofErr w:type="spellStart"/>
-      <w:r>
-        <w:t>SDL_RenderClear</w:t>
-      </w:r>
-      <w:proofErr w:type="spellEnd"/>
-      <w:r>
-        <w:t>(</w:t>
-      </w:r>
-      <w:proofErr w:type="spellStart"/>
-      <w:r>
-        <w:t>pRenderer</w:t>
-      </w:r>
-      <w:proofErr w:type="spellEnd"/>
-      <w:r>
-        <w:t>); //On actualise le rendu.</w:t>
+        <w:t xml:space="preserve">        SDL_RenderClear(pRenderer); //On actualise le rendu.</w:t>
       </w:r>
     </w:p>
     <w:p>
@@ -3804,23 +3120,7 @@
         <w:ind w:left="360"/>
       </w:pPr>
       <w:r>
-        <w:t xml:space="preserve">        </w:t>
-      </w:r>
-      <w:proofErr w:type="spellStart"/>
-      <w:r>
-        <w:t>SDL_RenderPresent</w:t>
-      </w:r>
-      <w:proofErr w:type="spellEnd"/>
-      <w:r>
-        <w:t>(</w:t>
-      </w:r>
-      <w:proofErr w:type="spellStart"/>
-      <w:r>
-        <w:t>pRenderer</w:t>
-      </w:r>
-      <w:proofErr w:type="spellEnd"/>
-      <w:r>
-        <w:t>); //On affiche le rendu.</w:t>
+        <w:t xml:space="preserve">        SDL_RenderPresent(pRenderer); //On affiche le rendu.</w:t>
       </w:r>
     </w:p>
     <w:p>
@@ -3895,45 +3195,8 @@
       <w:r>
         <w:t xml:space="preserve">-Carré vide : </w:t>
       </w:r>
-      <w:proofErr w:type="spellStart"/>
-      <w:r>
-        <w:t>void</w:t>
-      </w:r>
-      <w:proofErr w:type="spellEnd"/>
-      <w:r>
-        <w:t xml:space="preserve"> </w:t>
-      </w:r>
-      <w:proofErr w:type="spellStart"/>
-      <w:r>
-        <w:t>AfficherUnRectangle</w:t>
-      </w:r>
-      <w:proofErr w:type="spellEnd"/>
-      <w:r>
-        <w:t>(</w:t>
-      </w:r>
-      <w:proofErr w:type="spellStart"/>
-      <w:r>
-        <w:t>SDL_Renderer</w:t>
-      </w:r>
-      <w:proofErr w:type="spellEnd"/>
-      <w:r>
-        <w:t xml:space="preserve">* </w:t>
-      </w:r>
-      <w:proofErr w:type="spellStart"/>
-      <w:r>
-        <w:t>renderer,SDL_Rect</w:t>
-      </w:r>
-      <w:proofErr w:type="spellEnd"/>
-      <w:r>
-        <w:t xml:space="preserve">* </w:t>
-      </w:r>
-      <w:proofErr w:type="spellStart"/>
-      <w:r>
-        <w:t>rect</w:t>
-      </w:r>
-      <w:proofErr w:type="spellEnd"/>
-      <w:r>
-        <w:t>)</w:t>
+      <w:r>
+        <w:t>void AfficherUnRectangle(SDL_Renderer* renderer,SDL_Rect* rect)</w:t>
       </w:r>
       <w:r>
         <w:t> ;</w:t>
@@ -3946,45 +3209,8 @@
       <w:r>
         <w:t xml:space="preserve">-Carré plein : </w:t>
       </w:r>
-      <w:proofErr w:type="spellStart"/>
-      <w:r>
-        <w:t>void</w:t>
-      </w:r>
-      <w:proofErr w:type="spellEnd"/>
-      <w:r>
-        <w:t xml:space="preserve"> </w:t>
-      </w:r>
-      <w:proofErr w:type="spellStart"/>
-      <w:r>
-        <w:t>RemplirUnRectangle</w:t>
-      </w:r>
-      <w:proofErr w:type="spellEnd"/>
-      <w:r>
-        <w:t xml:space="preserve"> (</w:t>
-      </w:r>
-      <w:proofErr w:type="spellStart"/>
-      <w:r>
-        <w:t>SDL_Renderer</w:t>
-      </w:r>
-      <w:proofErr w:type="spellEnd"/>
-      <w:r>
-        <w:t xml:space="preserve">* </w:t>
-      </w:r>
-      <w:proofErr w:type="spellStart"/>
-      <w:r>
-        <w:t>renderer,SDL_Rect</w:t>
-      </w:r>
-      <w:proofErr w:type="spellEnd"/>
-      <w:r>
-        <w:t xml:space="preserve">* </w:t>
-      </w:r>
-      <w:proofErr w:type="spellStart"/>
-      <w:r>
-        <w:t>rect</w:t>
-      </w:r>
-      <w:proofErr w:type="spellEnd"/>
-      <w:r>
-        <w:t>)</w:t>
+      <w:r>
+        <w:t>void RemplirUnRectangle (SDL_Renderer* renderer,SDL_Rect* rect)</w:t>
       </w:r>
       <w:r>
         <w:t> ;</w:t>
@@ -3997,194 +3223,996 @@
       <w:r>
         <w:t xml:space="preserve">-Cercle vide : </w:t>
       </w:r>
-      <w:proofErr w:type="spellStart"/>
-      <w:r>
-        <w:t>void</w:t>
-      </w:r>
-      <w:proofErr w:type="spellEnd"/>
-      <w:r>
-        <w:t xml:space="preserve"> </w:t>
-      </w:r>
-      <w:proofErr w:type="spellStart"/>
-      <w:r>
-        <w:t>DessinerUnCercle</w:t>
-      </w:r>
-      <w:proofErr w:type="spellEnd"/>
-      <w:r>
-        <w:t>(</w:t>
-      </w:r>
-      <w:proofErr w:type="spellStart"/>
-      <w:r>
-        <w:t>SDL_Renderer</w:t>
-      </w:r>
-      <w:proofErr w:type="spellEnd"/>
-      <w:r>
-        <w:t xml:space="preserve"> * </w:t>
-      </w:r>
-      <w:proofErr w:type="spellStart"/>
-      <w:r>
-        <w:t>pRendu</w:t>
-      </w:r>
-      <w:proofErr w:type="spellEnd"/>
-      <w:r>
-        <w:t xml:space="preserve">, </w:t>
-      </w:r>
-      <w:proofErr w:type="spellStart"/>
-      <w:r>
+      <w:r>
+        <w:t>void DessinerUnCercle(SDL_Renderer * pRendu, int nCentreX, int nCentreY, int nRayon)</w:t>
+      </w:r>
+      <w:r>
+        <w:t> ;</w:t>
+      </w:r>
+    </w:p>
+    <w:p>
+      <w:pPr>
+        <w:ind w:left="360"/>
+      </w:pPr>
+      <w:r>
+        <w:t xml:space="preserve">-Cercle plein : </w:t>
+      </w:r>
+      <w:r>
+        <w:t>void DessinerUnDisque(SDL_Renderer * pRendu, int nCentreX, int nCentreY, int nRayon)</w:t>
+      </w:r>
+      <w:r>
+        <w:t> ;</w:t>
+      </w:r>
+    </w:p>
+    <w:p>
+      <w:pPr>
+        <w:ind w:left="360"/>
+      </w:pPr>
+      <w:r>
+        <w:t>Pour l’exemple voir le code du programme ci-joint.</w:t>
+      </w:r>
+    </w:p>
+    <w:p>
+      <w:pPr>
+        <w:ind w:left="360"/>
+      </w:pPr>
+    </w:p>
+    <w:p>
+      <w:pPr>
+        <w:pStyle w:val="Titre1"/>
+        <w:numPr>
+          <w:ilvl w:val="0"/>
+          <w:numId w:val="2"/>
+        </w:numPr>
+      </w:pPr>
+      <w:r>
+        <w:t>Quelles sont les fonctions permettant de dessiner des points et des lignes ? (5 points)</w:t>
+      </w:r>
+    </w:p>
+    <w:p/>
+    <w:p>
+      <w:pPr>
+        <w:ind w:left="708"/>
+      </w:pPr>
+      <w:r>
+        <w:t>Pour dessiner des points il y a les fonctions :</w:t>
+      </w:r>
+    </w:p>
+    <w:p>
+      <w:pPr>
+        <w:shd w:val="clear" w:color="auto" w:fill="F3F5F7"/>
+        <w:tabs>
+          <w:tab w:val="left" w:pos="916"/>
+          <w:tab w:val="left" w:pos="1832"/>
+          <w:tab w:val="left" w:pos="2748"/>
+          <w:tab w:val="left" w:pos="3664"/>
+          <w:tab w:val="left" w:pos="4580"/>
+          <w:tab w:val="left" w:pos="5496"/>
+          <w:tab w:val="left" w:pos="6412"/>
+          <w:tab w:val="left" w:pos="7328"/>
+          <w:tab w:val="left" w:pos="8244"/>
+          <w:tab w:val="left" w:pos="9160"/>
+          <w:tab w:val="left" w:pos="10076"/>
+          <w:tab w:val="left" w:pos="10992"/>
+          <w:tab w:val="left" w:pos="11908"/>
+          <w:tab w:val="left" w:pos="12824"/>
+          <w:tab w:val="left" w:pos="13740"/>
+          <w:tab w:val="left" w:pos="14656"/>
+        </w:tabs>
+        <w:spacing w:after="0" w:line="240" w:lineRule="auto"/>
+        <w:rPr>
+          <w:rFonts w:ascii="Courier" w:eastAsia="Times New Roman" w:hAnsi="Courier" w:cs="Courier New"/>
+          <w:color w:val="000000"/>
+          <w:sz w:val="24"/>
+          <w:szCs w:val="24"/>
+        </w:rPr>
+      </w:pPr>
+      <w:r>
+        <w:rPr>
+          <w:rFonts w:ascii="Courier" w:eastAsia="Times New Roman" w:hAnsi="Courier" w:cs="Courier New"/>
+          <w:color w:val="00AAAA"/>
+          <w:sz w:val="24"/>
+          <w:szCs w:val="24"/>
+        </w:rPr>
         <w:t>int</w:t>
       </w:r>
-      <w:proofErr w:type="spellEnd"/>
-      <w:r>
-        <w:t xml:space="preserve"> </w:t>
-      </w:r>
-      <w:proofErr w:type="spellStart"/>
-      <w:r>
-        <w:t>nCentreX</w:t>
-      </w:r>
-      <w:proofErr w:type="spellEnd"/>
-      <w:r>
-        <w:t xml:space="preserve">, </w:t>
-      </w:r>
-      <w:proofErr w:type="spellStart"/>
-      <w:r>
+      <w:r>
+        <w:rPr>
+          <w:rFonts w:ascii="Courier" w:eastAsia="Times New Roman" w:hAnsi="Courier" w:cs="Courier New"/>
+          <w:color w:val="000000"/>
+          <w:sz w:val="24"/>
+          <w:szCs w:val="24"/>
+        </w:rPr>
+        <w:t xml:space="preserve"> SDL_RenderDrawPoint(SDL_Renderer* renderer,</w:t>
+      </w:r>
+    </w:p>
+    <w:p>
+      <w:pPr>
+        <w:shd w:val="clear" w:color="auto" w:fill="F3F5F7"/>
+        <w:tabs>
+          <w:tab w:val="left" w:pos="916"/>
+          <w:tab w:val="left" w:pos="1832"/>
+          <w:tab w:val="left" w:pos="2748"/>
+          <w:tab w:val="left" w:pos="3664"/>
+          <w:tab w:val="left" w:pos="4580"/>
+          <w:tab w:val="left" w:pos="5496"/>
+          <w:tab w:val="left" w:pos="6412"/>
+          <w:tab w:val="left" w:pos="7328"/>
+          <w:tab w:val="left" w:pos="8244"/>
+          <w:tab w:val="left" w:pos="9160"/>
+          <w:tab w:val="left" w:pos="10076"/>
+          <w:tab w:val="left" w:pos="10992"/>
+          <w:tab w:val="left" w:pos="11908"/>
+          <w:tab w:val="left" w:pos="12824"/>
+          <w:tab w:val="left" w:pos="13740"/>
+          <w:tab w:val="left" w:pos="14656"/>
+        </w:tabs>
+        <w:spacing w:after="0" w:line="240" w:lineRule="auto"/>
+        <w:rPr>
+          <w:rFonts w:ascii="Courier" w:eastAsia="Times New Roman" w:hAnsi="Courier" w:cs="Courier New"/>
+          <w:color w:val="000000"/>
+          <w:sz w:val="24"/>
+          <w:szCs w:val="24"/>
+        </w:rPr>
+      </w:pPr>
+      <w:r>
+        <w:rPr>
+          <w:rFonts w:ascii="Courier" w:eastAsia="Times New Roman" w:hAnsi="Courier" w:cs="Courier New"/>
+          <w:color w:val="000000"/>
+          <w:sz w:val="24"/>
+          <w:szCs w:val="24"/>
+        </w:rPr>
+        <w:t xml:space="preserve">                        </w:t>
+      </w:r>
+      <w:r>
+        <w:rPr>
+          <w:rFonts w:ascii="Courier" w:eastAsia="Times New Roman" w:hAnsi="Courier" w:cs="Courier New"/>
+          <w:color w:val="00AAAA"/>
+          <w:sz w:val="24"/>
+          <w:szCs w:val="24"/>
+        </w:rPr>
         <w:t>int</w:t>
       </w:r>
-      <w:proofErr w:type="spellEnd"/>
-      <w:r>
-        <w:t xml:space="preserve"> </w:t>
-      </w:r>
-      <w:proofErr w:type="spellStart"/>
-      <w:r>
-        <w:t>nCentreY</w:t>
-      </w:r>
-      <w:proofErr w:type="spellEnd"/>
-      <w:r>
-        <w:t xml:space="preserve">, </w:t>
-      </w:r>
-      <w:proofErr w:type="spellStart"/>
-      <w:r>
+      <w:r>
+        <w:rPr>
+          <w:rFonts w:ascii="Courier" w:eastAsia="Times New Roman" w:hAnsi="Courier" w:cs="Courier New"/>
+          <w:color w:val="000000"/>
+          <w:sz w:val="24"/>
+          <w:szCs w:val="24"/>
+        </w:rPr>
+        <w:t xml:space="preserve">           x, </w:t>
+      </w:r>
+    </w:p>
+    <w:p>
+      <w:pPr>
+        <w:shd w:val="clear" w:color="auto" w:fill="F3F5F7"/>
+        <w:tabs>
+          <w:tab w:val="left" w:pos="916"/>
+          <w:tab w:val="left" w:pos="1832"/>
+          <w:tab w:val="left" w:pos="2748"/>
+          <w:tab w:val="left" w:pos="3664"/>
+          <w:tab w:val="left" w:pos="4580"/>
+          <w:tab w:val="left" w:pos="5496"/>
+          <w:tab w:val="left" w:pos="6412"/>
+          <w:tab w:val="left" w:pos="7328"/>
+          <w:tab w:val="left" w:pos="8244"/>
+          <w:tab w:val="left" w:pos="9160"/>
+          <w:tab w:val="left" w:pos="10076"/>
+          <w:tab w:val="left" w:pos="10992"/>
+          <w:tab w:val="left" w:pos="11908"/>
+          <w:tab w:val="left" w:pos="12824"/>
+          <w:tab w:val="left" w:pos="13740"/>
+          <w:tab w:val="left" w:pos="14656"/>
+        </w:tabs>
+        <w:spacing w:after="0" w:line="240" w:lineRule="auto"/>
+        <w:rPr>
+          <w:rFonts w:ascii="Courier" w:eastAsia="Times New Roman" w:hAnsi="Courier" w:cs="Courier New"/>
+          <w:color w:val="000000"/>
+          <w:sz w:val="24"/>
+          <w:szCs w:val="24"/>
+        </w:rPr>
+      </w:pPr>
+      <w:r>
+        <w:rPr>
+          <w:rFonts w:ascii="Courier" w:eastAsia="Times New Roman" w:hAnsi="Courier" w:cs="Courier New"/>
+          <w:color w:val="000000"/>
+          <w:sz w:val="24"/>
+          <w:szCs w:val="24"/>
+        </w:rPr>
+        <w:t xml:space="preserve">                        </w:t>
+      </w:r>
+      <w:r>
+        <w:rPr>
+          <w:rFonts w:ascii="Courier" w:eastAsia="Times New Roman" w:hAnsi="Courier" w:cs="Courier New"/>
+          <w:color w:val="00AAAA"/>
+          <w:sz w:val="24"/>
+          <w:szCs w:val="24"/>
+        </w:rPr>
         <w:t>int</w:t>
       </w:r>
-      <w:proofErr w:type="spellEnd"/>
-      <w:r>
-        <w:t xml:space="preserve"> </w:t>
-      </w:r>
-      <w:proofErr w:type="spellStart"/>
-      <w:r>
-        <w:t>nRayon</w:t>
-      </w:r>
-      <w:proofErr w:type="spellEnd"/>
-      <w:r>
-        <w:t>)</w:t>
-      </w:r>
-      <w:r>
-        <w:t> ;</w:t>
-      </w:r>
-    </w:p>
-    <w:p>
-      <w:pPr>
-        <w:ind w:left="360"/>
-      </w:pPr>
-      <w:r>
-        <w:t xml:space="preserve">-Cercle plein : </w:t>
-      </w:r>
-      <w:proofErr w:type="spellStart"/>
-      <w:r>
-        <w:t>void</w:t>
-      </w:r>
-      <w:proofErr w:type="spellEnd"/>
-      <w:r>
-        <w:t xml:space="preserve"> </w:t>
-      </w:r>
-      <w:proofErr w:type="spellStart"/>
-      <w:r>
-        <w:t>DessinerUnDisque</w:t>
-      </w:r>
-      <w:proofErr w:type="spellEnd"/>
-      <w:r>
-        <w:t>(</w:t>
-      </w:r>
-      <w:proofErr w:type="spellStart"/>
-      <w:r>
-        <w:t>SDL_Renderer</w:t>
-      </w:r>
-      <w:proofErr w:type="spellEnd"/>
-      <w:r>
-        <w:t xml:space="preserve"> * </w:t>
-      </w:r>
-      <w:proofErr w:type="spellStart"/>
-      <w:r>
-        <w:t>pRendu</w:t>
-      </w:r>
-      <w:proofErr w:type="spellEnd"/>
-      <w:r>
-        <w:t xml:space="preserve">, </w:t>
-      </w:r>
-      <w:proofErr w:type="spellStart"/>
-      <w:r>
+      <w:r>
+        <w:rPr>
+          <w:rFonts w:ascii="Courier" w:eastAsia="Times New Roman" w:hAnsi="Courier" w:cs="Courier New"/>
+          <w:color w:val="000000"/>
+          <w:sz w:val="24"/>
+          <w:szCs w:val="24"/>
+        </w:rPr>
+        <w:t xml:space="preserve">           y)</w:t>
+      </w:r>
+    </w:p>
+    <w:p>
+      <w:pPr>
+        <w:ind w:left="708"/>
+      </w:pPr>
+      <w:r>
+        <w:t>Qui va dessiner un point à ses coordonnées dans le rendu</w:t>
+      </w:r>
+      <w:r>
+        <w:t>, elle demande le pointeur de rendu, et les coordonnées du point</w:t>
+      </w:r>
+      <w:r>
+        <w:t>.</w:t>
+      </w:r>
+    </w:p>
+    <w:p>
+      <w:pPr>
+        <w:shd w:val="clear" w:color="auto" w:fill="F3F5F7"/>
+        <w:tabs>
+          <w:tab w:val="left" w:pos="916"/>
+          <w:tab w:val="left" w:pos="1832"/>
+          <w:tab w:val="left" w:pos="2748"/>
+          <w:tab w:val="left" w:pos="3664"/>
+          <w:tab w:val="left" w:pos="4580"/>
+          <w:tab w:val="left" w:pos="5496"/>
+          <w:tab w:val="left" w:pos="6412"/>
+          <w:tab w:val="left" w:pos="7328"/>
+          <w:tab w:val="left" w:pos="8244"/>
+          <w:tab w:val="left" w:pos="9160"/>
+          <w:tab w:val="left" w:pos="10076"/>
+          <w:tab w:val="left" w:pos="10992"/>
+          <w:tab w:val="left" w:pos="11908"/>
+          <w:tab w:val="left" w:pos="12824"/>
+          <w:tab w:val="left" w:pos="13740"/>
+          <w:tab w:val="left" w:pos="14656"/>
+        </w:tabs>
+        <w:spacing w:after="0" w:line="240" w:lineRule="auto"/>
+        <w:rPr>
+          <w:rFonts w:ascii="Courier" w:eastAsia="Times New Roman" w:hAnsi="Courier" w:cs="Courier New"/>
+          <w:color w:val="000000"/>
+          <w:sz w:val="24"/>
+          <w:szCs w:val="24"/>
+        </w:rPr>
+      </w:pPr>
+      <w:r>
+        <w:rPr>
+          <w:rFonts w:ascii="Courier" w:eastAsia="Times New Roman" w:hAnsi="Courier" w:cs="Courier New"/>
+          <w:color w:val="00AAAA"/>
+          <w:sz w:val="24"/>
+          <w:szCs w:val="24"/>
+        </w:rPr>
         <w:t>int</w:t>
       </w:r>
-      <w:proofErr w:type="spellEnd"/>
-      <w:r>
-        <w:t xml:space="preserve"> </w:t>
-      </w:r>
-      <w:proofErr w:type="spellStart"/>
-      <w:r>
-        <w:t>nCentreX</w:t>
-      </w:r>
-      <w:proofErr w:type="spellEnd"/>
-      <w:r>
-        <w:t xml:space="preserve">, </w:t>
-      </w:r>
-      <w:proofErr w:type="spellStart"/>
-      <w:r>
+      <w:r>
+        <w:rPr>
+          <w:rFonts w:ascii="Courier" w:eastAsia="Times New Roman" w:hAnsi="Courier" w:cs="Courier New"/>
+          <w:color w:val="000000"/>
+          <w:sz w:val="24"/>
+          <w:szCs w:val="24"/>
+        </w:rPr>
+        <w:t xml:space="preserve"> SDL_RenderDrawPoints(SDL_Renderer*    renderer,</w:t>
+      </w:r>
+    </w:p>
+    <w:p>
+      <w:pPr>
+        <w:shd w:val="clear" w:color="auto" w:fill="F3F5F7"/>
+        <w:tabs>
+          <w:tab w:val="left" w:pos="916"/>
+          <w:tab w:val="left" w:pos="1832"/>
+          <w:tab w:val="left" w:pos="2748"/>
+          <w:tab w:val="left" w:pos="3664"/>
+          <w:tab w:val="left" w:pos="4580"/>
+          <w:tab w:val="left" w:pos="5496"/>
+          <w:tab w:val="left" w:pos="6412"/>
+          <w:tab w:val="left" w:pos="7328"/>
+          <w:tab w:val="left" w:pos="8244"/>
+          <w:tab w:val="left" w:pos="9160"/>
+          <w:tab w:val="left" w:pos="10076"/>
+          <w:tab w:val="left" w:pos="10992"/>
+          <w:tab w:val="left" w:pos="11908"/>
+          <w:tab w:val="left" w:pos="12824"/>
+          <w:tab w:val="left" w:pos="13740"/>
+          <w:tab w:val="left" w:pos="14656"/>
+        </w:tabs>
+        <w:spacing w:after="0" w:line="240" w:lineRule="auto"/>
+        <w:rPr>
+          <w:rFonts w:ascii="Courier" w:eastAsia="Times New Roman" w:hAnsi="Courier" w:cs="Courier New"/>
+          <w:color w:val="000000"/>
+          <w:sz w:val="24"/>
+          <w:szCs w:val="24"/>
+        </w:rPr>
+      </w:pPr>
+      <w:r>
+        <w:rPr>
+          <w:rFonts w:ascii="Courier" w:eastAsia="Times New Roman" w:hAnsi="Courier" w:cs="Courier New"/>
+          <w:color w:val="000000"/>
+          <w:sz w:val="24"/>
+          <w:szCs w:val="24"/>
+        </w:rPr>
+        <w:t xml:space="preserve">                         </w:t>
+      </w:r>
+      <w:r>
+        <w:rPr>
+          <w:rFonts w:ascii="Courier" w:eastAsia="Times New Roman" w:hAnsi="Courier" w:cs="Courier New"/>
+          <w:color w:val="0000AA"/>
+          <w:sz w:val="24"/>
+          <w:szCs w:val="24"/>
+        </w:rPr>
+        <w:t>const</w:t>
+      </w:r>
+      <w:r>
+        <w:rPr>
+          <w:rFonts w:ascii="Courier" w:eastAsia="Times New Roman" w:hAnsi="Courier" w:cs="Courier New"/>
+          <w:color w:val="000000"/>
+          <w:sz w:val="24"/>
+          <w:szCs w:val="24"/>
+        </w:rPr>
+        <w:t xml:space="preserve"> SDL_Point* points,</w:t>
+      </w:r>
+    </w:p>
+    <w:p>
+      <w:pPr>
+        <w:shd w:val="clear" w:color="auto" w:fill="F3F5F7"/>
+        <w:tabs>
+          <w:tab w:val="left" w:pos="916"/>
+          <w:tab w:val="left" w:pos="1832"/>
+          <w:tab w:val="left" w:pos="2748"/>
+          <w:tab w:val="left" w:pos="3664"/>
+          <w:tab w:val="left" w:pos="4580"/>
+          <w:tab w:val="left" w:pos="5496"/>
+          <w:tab w:val="left" w:pos="6412"/>
+          <w:tab w:val="left" w:pos="7328"/>
+          <w:tab w:val="left" w:pos="8244"/>
+          <w:tab w:val="left" w:pos="9160"/>
+          <w:tab w:val="left" w:pos="10076"/>
+          <w:tab w:val="left" w:pos="10992"/>
+          <w:tab w:val="left" w:pos="11908"/>
+          <w:tab w:val="left" w:pos="12824"/>
+          <w:tab w:val="left" w:pos="13740"/>
+          <w:tab w:val="left" w:pos="14656"/>
+        </w:tabs>
+        <w:spacing w:after="0" w:line="240" w:lineRule="auto"/>
+        <w:rPr>
+          <w:rFonts w:ascii="Courier" w:eastAsia="Times New Roman" w:hAnsi="Courier" w:cs="Courier New"/>
+          <w:color w:val="000000"/>
+          <w:sz w:val="24"/>
+          <w:szCs w:val="24"/>
+        </w:rPr>
+      </w:pPr>
+      <w:r>
+        <w:rPr>
+          <w:rFonts w:ascii="Courier" w:eastAsia="Times New Roman" w:hAnsi="Courier" w:cs="Courier New"/>
+          <w:color w:val="000000"/>
+          <w:sz w:val="24"/>
+          <w:szCs w:val="24"/>
+        </w:rPr>
+        <w:t xml:space="preserve">                         </w:t>
+      </w:r>
+      <w:r>
+        <w:rPr>
+          <w:rFonts w:ascii="Courier" w:eastAsia="Times New Roman" w:hAnsi="Courier" w:cs="Courier New"/>
+          <w:color w:val="00AAAA"/>
+          <w:sz w:val="24"/>
+          <w:szCs w:val="24"/>
+        </w:rPr>
         <w:t>int</w:t>
       </w:r>
-      <w:proofErr w:type="spellEnd"/>
-      <w:r>
-        <w:t xml:space="preserve"> </w:t>
-      </w:r>
-      <w:proofErr w:type="spellStart"/>
-      <w:r>
-        <w:t>nCentreY</w:t>
-      </w:r>
-      <w:proofErr w:type="spellEnd"/>
-      <w:r>
-        <w:t xml:space="preserve">, </w:t>
-      </w:r>
-      <w:proofErr w:type="spellStart"/>
-      <w:r>
+      <w:r>
+        <w:rPr>
+          <w:rFonts w:ascii="Courier" w:eastAsia="Times New Roman" w:hAnsi="Courier" w:cs="Courier New"/>
+          <w:color w:val="000000"/>
+          <w:sz w:val="24"/>
+          <w:szCs w:val="24"/>
+        </w:rPr>
+        <w:t xml:space="preserve">              count)</w:t>
+      </w:r>
+    </w:p>
+    <w:p>
+      <w:pPr>
+        <w:ind w:left="708"/>
+      </w:pPr>
+      <w:r>
+        <w:t xml:space="preserve">Qui va dessiner </w:t>
+      </w:r>
+      <w:r>
+        <w:t>des</w:t>
+      </w:r>
+      <w:r>
+        <w:t xml:space="preserve"> point</w:t>
+      </w:r>
+      <w:r>
+        <w:t>s</w:t>
+      </w:r>
+      <w:r>
+        <w:t xml:space="preserve"> à </w:t>
+      </w:r>
+      <w:r>
+        <w:t>leurs</w:t>
+      </w:r>
+      <w:r>
+        <w:t xml:space="preserve"> coordonnées dans le rendu</w:t>
+      </w:r>
+      <w:r>
+        <w:t>, elle demande cependant</w:t>
+      </w:r>
+      <w:r>
+        <w:t xml:space="preserve"> le pointeur de rendu ainsi</w:t>
+      </w:r>
+      <w:r>
+        <w:t xml:space="preserve"> </w:t>
+      </w:r>
+      <w:r>
+        <w:t>qu’</w:t>
+      </w:r>
+      <w:r>
+        <w:t>un tableau de point et le nombre de points à dessiner</w:t>
+      </w:r>
+      <w:r>
+        <w:t>.</w:t>
+      </w:r>
+    </w:p>
+    <w:p>
+      <w:pPr>
+        <w:ind w:left="708"/>
+      </w:pPr>
+    </w:p>
+    <w:p>
+      <w:pPr>
+        <w:ind w:left="708"/>
+      </w:pPr>
+    </w:p>
+    <w:p>
+      <w:pPr>
+        <w:ind w:left="708"/>
+      </w:pPr>
+    </w:p>
+    <w:p>
+      <w:pPr>
+        <w:ind w:left="708"/>
+      </w:pPr>
+    </w:p>
+    <w:p>
+      <w:pPr>
+        <w:ind w:left="708"/>
+      </w:pPr>
+    </w:p>
+    <w:p>
+      <w:pPr>
+        <w:ind w:left="708"/>
+      </w:pPr>
+      <w:r>
+        <w:lastRenderedPageBreak/>
+        <w:t xml:space="preserve">Pour dessiner des </w:t>
+      </w:r>
+      <w:r>
+        <w:t>lignes</w:t>
+      </w:r>
+      <w:r>
+        <w:t xml:space="preserve"> il y a les fonctions :</w:t>
+      </w:r>
+    </w:p>
+    <w:p>
+      <w:pPr>
+        <w:shd w:val="clear" w:color="auto" w:fill="F3F5F7"/>
+        <w:tabs>
+          <w:tab w:val="left" w:pos="916"/>
+          <w:tab w:val="left" w:pos="1832"/>
+          <w:tab w:val="left" w:pos="2748"/>
+          <w:tab w:val="left" w:pos="3664"/>
+          <w:tab w:val="left" w:pos="4580"/>
+          <w:tab w:val="left" w:pos="5496"/>
+          <w:tab w:val="left" w:pos="6412"/>
+          <w:tab w:val="left" w:pos="7328"/>
+          <w:tab w:val="left" w:pos="8244"/>
+          <w:tab w:val="left" w:pos="9160"/>
+          <w:tab w:val="left" w:pos="10076"/>
+          <w:tab w:val="left" w:pos="10992"/>
+          <w:tab w:val="left" w:pos="11908"/>
+          <w:tab w:val="left" w:pos="12824"/>
+          <w:tab w:val="left" w:pos="13740"/>
+          <w:tab w:val="left" w:pos="14656"/>
+        </w:tabs>
+        <w:spacing w:after="0" w:line="240" w:lineRule="auto"/>
+        <w:rPr>
+          <w:rFonts w:ascii="Courier" w:eastAsia="Times New Roman" w:hAnsi="Courier" w:cs="Courier New"/>
+          <w:color w:val="000000"/>
+          <w:sz w:val="24"/>
+          <w:szCs w:val="24"/>
+        </w:rPr>
+      </w:pPr>
+      <w:r>
+        <w:rPr>
+          <w:rFonts w:ascii="Courier" w:eastAsia="Times New Roman" w:hAnsi="Courier" w:cs="Courier New"/>
+          <w:color w:val="00AAAA"/>
+          <w:sz w:val="24"/>
+          <w:szCs w:val="24"/>
+        </w:rPr>
         <w:t>int</w:t>
       </w:r>
-      <w:proofErr w:type="spellEnd"/>
-      <w:r>
-        <w:t xml:space="preserve"> </w:t>
-      </w:r>
-      <w:proofErr w:type="spellStart"/>
-      <w:r>
-        <w:t>nRayon</w:t>
-      </w:r>
-      <w:proofErr w:type="spellEnd"/>
-      <w:r>
-        <w:t>)</w:t>
-      </w:r>
-      <w:r>
-        <w:t> ;</w:t>
+      <w:r>
+        <w:rPr>
+          <w:rFonts w:ascii="Courier" w:eastAsia="Times New Roman" w:hAnsi="Courier" w:cs="Courier New"/>
+          <w:color w:val="000000"/>
+          <w:sz w:val="24"/>
+          <w:szCs w:val="24"/>
+        </w:rPr>
+        <w:t xml:space="preserve"> SDL_RenderDrawLine(SDL_Renderer* renderer,</w:t>
+      </w:r>
+    </w:p>
+    <w:p>
+      <w:pPr>
+        <w:shd w:val="clear" w:color="auto" w:fill="F3F5F7"/>
+        <w:tabs>
+          <w:tab w:val="left" w:pos="916"/>
+          <w:tab w:val="left" w:pos="1832"/>
+          <w:tab w:val="left" w:pos="2748"/>
+          <w:tab w:val="left" w:pos="3664"/>
+          <w:tab w:val="left" w:pos="4580"/>
+          <w:tab w:val="left" w:pos="5496"/>
+          <w:tab w:val="left" w:pos="6412"/>
+          <w:tab w:val="left" w:pos="7328"/>
+          <w:tab w:val="left" w:pos="8244"/>
+          <w:tab w:val="left" w:pos="9160"/>
+          <w:tab w:val="left" w:pos="10076"/>
+          <w:tab w:val="left" w:pos="10992"/>
+          <w:tab w:val="left" w:pos="11908"/>
+          <w:tab w:val="left" w:pos="12824"/>
+          <w:tab w:val="left" w:pos="13740"/>
+          <w:tab w:val="left" w:pos="14656"/>
+        </w:tabs>
+        <w:spacing w:after="0" w:line="240" w:lineRule="auto"/>
+        <w:rPr>
+          <w:rFonts w:ascii="Courier" w:eastAsia="Times New Roman" w:hAnsi="Courier" w:cs="Courier New"/>
+          <w:color w:val="000000"/>
+          <w:sz w:val="24"/>
+          <w:szCs w:val="24"/>
+        </w:rPr>
+      </w:pPr>
+      <w:r>
+        <w:rPr>
+          <w:rFonts w:ascii="Courier" w:eastAsia="Times New Roman" w:hAnsi="Courier" w:cs="Courier New"/>
+          <w:color w:val="000000"/>
+          <w:sz w:val="24"/>
+          <w:szCs w:val="24"/>
+        </w:rPr>
+        <w:t xml:space="preserve">                       </w:t>
+      </w:r>
+      <w:r>
+        <w:rPr>
+          <w:rFonts w:ascii="Courier" w:eastAsia="Times New Roman" w:hAnsi="Courier" w:cs="Courier New"/>
+          <w:color w:val="00AAAA"/>
+          <w:sz w:val="24"/>
+          <w:szCs w:val="24"/>
+        </w:rPr>
+        <w:t>int</w:t>
+      </w:r>
+      <w:r>
+        <w:rPr>
+          <w:rFonts w:ascii="Courier" w:eastAsia="Times New Roman" w:hAnsi="Courier" w:cs="Courier New"/>
+          <w:color w:val="000000"/>
+          <w:sz w:val="24"/>
+          <w:szCs w:val="24"/>
+        </w:rPr>
+        <w:t xml:space="preserve">           x1,</w:t>
+      </w:r>
+    </w:p>
+    <w:p>
+      <w:pPr>
+        <w:shd w:val="clear" w:color="auto" w:fill="F3F5F7"/>
+        <w:tabs>
+          <w:tab w:val="left" w:pos="916"/>
+          <w:tab w:val="left" w:pos="1832"/>
+          <w:tab w:val="left" w:pos="2748"/>
+          <w:tab w:val="left" w:pos="3664"/>
+          <w:tab w:val="left" w:pos="4580"/>
+          <w:tab w:val="left" w:pos="5496"/>
+          <w:tab w:val="left" w:pos="6412"/>
+          <w:tab w:val="left" w:pos="7328"/>
+          <w:tab w:val="left" w:pos="8244"/>
+          <w:tab w:val="left" w:pos="9160"/>
+          <w:tab w:val="left" w:pos="10076"/>
+          <w:tab w:val="left" w:pos="10992"/>
+          <w:tab w:val="left" w:pos="11908"/>
+          <w:tab w:val="left" w:pos="12824"/>
+          <w:tab w:val="left" w:pos="13740"/>
+          <w:tab w:val="left" w:pos="14656"/>
+        </w:tabs>
+        <w:spacing w:after="0" w:line="240" w:lineRule="auto"/>
+        <w:rPr>
+          <w:rFonts w:ascii="Courier" w:eastAsia="Times New Roman" w:hAnsi="Courier" w:cs="Courier New"/>
+          <w:color w:val="000000"/>
+          <w:sz w:val="24"/>
+          <w:szCs w:val="24"/>
+        </w:rPr>
+      </w:pPr>
+      <w:r>
+        <w:rPr>
+          <w:rFonts w:ascii="Courier" w:eastAsia="Times New Roman" w:hAnsi="Courier" w:cs="Courier New"/>
+          <w:color w:val="000000"/>
+          <w:sz w:val="24"/>
+          <w:szCs w:val="24"/>
+        </w:rPr>
+        <w:t xml:space="preserve">                       </w:t>
+      </w:r>
+      <w:r>
+        <w:rPr>
+          <w:rFonts w:ascii="Courier" w:eastAsia="Times New Roman" w:hAnsi="Courier" w:cs="Courier New"/>
+          <w:color w:val="00AAAA"/>
+          <w:sz w:val="24"/>
+          <w:szCs w:val="24"/>
+        </w:rPr>
+        <w:t>int</w:t>
+      </w:r>
+      <w:r>
+        <w:rPr>
+          <w:rFonts w:ascii="Courier" w:eastAsia="Times New Roman" w:hAnsi="Courier" w:cs="Courier New"/>
+          <w:color w:val="000000"/>
+          <w:sz w:val="24"/>
+          <w:szCs w:val="24"/>
+        </w:rPr>
+        <w:t xml:space="preserve">           y1,</w:t>
+      </w:r>
+    </w:p>
+    <w:p>
+      <w:pPr>
+        <w:shd w:val="clear" w:color="auto" w:fill="F3F5F7"/>
+        <w:tabs>
+          <w:tab w:val="left" w:pos="916"/>
+          <w:tab w:val="left" w:pos="1832"/>
+          <w:tab w:val="left" w:pos="2748"/>
+          <w:tab w:val="left" w:pos="3664"/>
+          <w:tab w:val="left" w:pos="4580"/>
+          <w:tab w:val="left" w:pos="5496"/>
+          <w:tab w:val="left" w:pos="6412"/>
+          <w:tab w:val="left" w:pos="7328"/>
+          <w:tab w:val="left" w:pos="8244"/>
+          <w:tab w:val="left" w:pos="9160"/>
+          <w:tab w:val="left" w:pos="10076"/>
+          <w:tab w:val="left" w:pos="10992"/>
+          <w:tab w:val="left" w:pos="11908"/>
+          <w:tab w:val="left" w:pos="12824"/>
+          <w:tab w:val="left" w:pos="13740"/>
+          <w:tab w:val="left" w:pos="14656"/>
+        </w:tabs>
+        <w:spacing w:after="0" w:line="240" w:lineRule="auto"/>
+        <w:rPr>
+          <w:rFonts w:ascii="Courier" w:eastAsia="Times New Roman" w:hAnsi="Courier" w:cs="Courier New"/>
+          <w:color w:val="000000"/>
+          <w:sz w:val="24"/>
+          <w:szCs w:val="24"/>
+        </w:rPr>
+      </w:pPr>
+      <w:r>
+        <w:rPr>
+          <w:rFonts w:ascii="Courier" w:eastAsia="Times New Roman" w:hAnsi="Courier" w:cs="Courier New"/>
+          <w:color w:val="000000"/>
+          <w:sz w:val="24"/>
+          <w:szCs w:val="24"/>
+        </w:rPr>
+        <w:t xml:space="preserve">                       </w:t>
+      </w:r>
+      <w:r>
+        <w:rPr>
+          <w:rFonts w:ascii="Courier" w:eastAsia="Times New Roman" w:hAnsi="Courier" w:cs="Courier New"/>
+          <w:color w:val="00AAAA"/>
+          <w:sz w:val="24"/>
+          <w:szCs w:val="24"/>
+        </w:rPr>
+        <w:t>int</w:t>
+      </w:r>
+      <w:r>
+        <w:rPr>
+          <w:rFonts w:ascii="Courier" w:eastAsia="Times New Roman" w:hAnsi="Courier" w:cs="Courier New"/>
+          <w:color w:val="000000"/>
+          <w:sz w:val="24"/>
+          <w:szCs w:val="24"/>
+        </w:rPr>
+        <w:t xml:space="preserve">           x2,</w:t>
+      </w:r>
+    </w:p>
+    <w:p>
+      <w:pPr>
+        <w:shd w:val="clear" w:color="auto" w:fill="F3F5F7"/>
+        <w:tabs>
+          <w:tab w:val="left" w:pos="916"/>
+          <w:tab w:val="left" w:pos="1832"/>
+          <w:tab w:val="left" w:pos="2748"/>
+          <w:tab w:val="left" w:pos="3664"/>
+          <w:tab w:val="left" w:pos="4580"/>
+          <w:tab w:val="left" w:pos="5496"/>
+          <w:tab w:val="left" w:pos="6412"/>
+          <w:tab w:val="left" w:pos="7328"/>
+          <w:tab w:val="left" w:pos="8244"/>
+          <w:tab w:val="left" w:pos="9160"/>
+          <w:tab w:val="left" w:pos="10076"/>
+          <w:tab w:val="left" w:pos="10992"/>
+          <w:tab w:val="left" w:pos="11908"/>
+          <w:tab w:val="left" w:pos="12824"/>
+          <w:tab w:val="left" w:pos="13740"/>
+          <w:tab w:val="left" w:pos="14656"/>
+        </w:tabs>
+        <w:spacing w:after="0" w:line="240" w:lineRule="auto"/>
+        <w:rPr>
+          <w:rFonts w:ascii="Courier" w:eastAsia="Times New Roman" w:hAnsi="Courier" w:cs="Courier New"/>
+          <w:color w:val="000000"/>
+          <w:sz w:val="24"/>
+          <w:szCs w:val="24"/>
+        </w:rPr>
+      </w:pPr>
+      <w:r>
+        <w:rPr>
+          <w:rFonts w:ascii="Courier" w:eastAsia="Times New Roman" w:hAnsi="Courier" w:cs="Courier New"/>
+          <w:color w:val="000000"/>
+          <w:sz w:val="24"/>
+          <w:szCs w:val="24"/>
+        </w:rPr>
+        <w:t xml:space="preserve">                       </w:t>
+      </w:r>
+      <w:r>
+        <w:rPr>
+          <w:rFonts w:ascii="Courier" w:eastAsia="Times New Roman" w:hAnsi="Courier" w:cs="Courier New"/>
+          <w:color w:val="00AAAA"/>
+          <w:sz w:val="24"/>
+          <w:szCs w:val="24"/>
+        </w:rPr>
+        <w:t>int</w:t>
+      </w:r>
+      <w:r>
+        <w:rPr>
+          <w:rFonts w:ascii="Courier" w:eastAsia="Times New Roman" w:hAnsi="Courier" w:cs="Courier New"/>
+          <w:color w:val="000000"/>
+          <w:sz w:val="24"/>
+          <w:szCs w:val="24"/>
+        </w:rPr>
+        <w:t xml:space="preserve">           y2)</w:t>
+      </w:r>
+    </w:p>
+    <w:p>
+      <w:pPr>
+        <w:ind w:left="708"/>
+      </w:pPr>
+      <w:r>
+        <w:t>Qui va dessiner un</w:t>
+      </w:r>
+      <w:r>
+        <w:t>e</w:t>
+      </w:r>
+      <w:r>
+        <w:t xml:space="preserve"> </w:t>
+      </w:r>
+      <w:r>
+        <w:t>ligne</w:t>
+      </w:r>
+      <w:r>
+        <w:t xml:space="preserve"> à </w:t>
+      </w:r>
+      <w:r>
+        <w:t>partie d’un point de départ et d’un point d’arrivée</w:t>
+      </w:r>
+      <w:r>
+        <w:t xml:space="preserve"> dans le rendu, elle demande le pointeur de rendu, et les coordonnées d</w:t>
+      </w:r>
+      <w:r>
+        <w:t>es deux</w:t>
+      </w:r>
+      <w:r>
+        <w:t xml:space="preserve"> point</w:t>
+      </w:r>
+      <w:r>
+        <w:t>s</w:t>
+      </w:r>
+      <w:r>
+        <w:t>.</w:t>
+      </w:r>
+    </w:p>
+    <w:p>
+      <w:pPr>
+        <w:shd w:val="clear" w:color="auto" w:fill="F3F5F7"/>
+        <w:tabs>
+          <w:tab w:val="left" w:pos="916"/>
+          <w:tab w:val="left" w:pos="1832"/>
+          <w:tab w:val="left" w:pos="2748"/>
+          <w:tab w:val="left" w:pos="3664"/>
+          <w:tab w:val="left" w:pos="4580"/>
+          <w:tab w:val="left" w:pos="5496"/>
+          <w:tab w:val="left" w:pos="6412"/>
+          <w:tab w:val="left" w:pos="7328"/>
+          <w:tab w:val="left" w:pos="8244"/>
+          <w:tab w:val="left" w:pos="9160"/>
+          <w:tab w:val="left" w:pos="10076"/>
+          <w:tab w:val="left" w:pos="10992"/>
+          <w:tab w:val="left" w:pos="11908"/>
+          <w:tab w:val="left" w:pos="12824"/>
+          <w:tab w:val="left" w:pos="13740"/>
+          <w:tab w:val="left" w:pos="14656"/>
+        </w:tabs>
+        <w:spacing w:after="0" w:line="240" w:lineRule="auto"/>
+        <w:rPr>
+          <w:rFonts w:ascii="Courier" w:eastAsia="Times New Roman" w:hAnsi="Courier" w:cs="Courier New"/>
+          <w:color w:val="000000"/>
+          <w:sz w:val="24"/>
+          <w:szCs w:val="24"/>
+        </w:rPr>
+      </w:pPr>
+      <w:r>
+        <w:rPr>
+          <w:rFonts w:ascii="Courier" w:eastAsia="Times New Roman" w:hAnsi="Courier" w:cs="Courier New"/>
+          <w:color w:val="00AAAA"/>
+          <w:sz w:val="24"/>
+          <w:szCs w:val="24"/>
+        </w:rPr>
+        <w:t>int</w:t>
+      </w:r>
+      <w:r>
+        <w:rPr>
+          <w:rFonts w:ascii="Courier" w:eastAsia="Times New Roman" w:hAnsi="Courier" w:cs="Courier New"/>
+          <w:color w:val="000000"/>
+          <w:sz w:val="24"/>
+          <w:szCs w:val="24"/>
+        </w:rPr>
+        <w:t xml:space="preserve"> SDL_RenderDrawLines(SDL_Renderer*    renderer,</w:t>
+      </w:r>
+    </w:p>
+    <w:p>
+      <w:pPr>
+        <w:shd w:val="clear" w:color="auto" w:fill="F3F5F7"/>
+        <w:tabs>
+          <w:tab w:val="left" w:pos="916"/>
+          <w:tab w:val="left" w:pos="1832"/>
+          <w:tab w:val="left" w:pos="2748"/>
+          <w:tab w:val="left" w:pos="3664"/>
+          <w:tab w:val="left" w:pos="4580"/>
+          <w:tab w:val="left" w:pos="5496"/>
+          <w:tab w:val="left" w:pos="6412"/>
+          <w:tab w:val="left" w:pos="7328"/>
+          <w:tab w:val="left" w:pos="8244"/>
+          <w:tab w:val="left" w:pos="9160"/>
+          <w:tab w:val="left" w:pos="10076"/>
+          <w:tab w:val="left" w:pos="10992"/>
+          <w:tab w:val="left" w:pos="11908"/>
+          <w:tab w:val="left" w:pos="12824"/>
+          <w:tab w:val="left" w:pos="13740"/>
+          <w:tab w:val="left" w:pos="14656"/>
+        </w:tabs>
+        <w:spacing w:after="0" w:line="240" w:lineRule="auto"/>
+        <w:rPr>
+          <w:rFonts w:ascii="Courier" w:eastAsia="Times New Roman" w:hAnsi="Courier" w:cs="Courier New"/>
+          <w:color w:val="000000"/>
+          <w:sz w:val="24"/>
+          <w:szCs w:val="24"/>
+        </w:rPr>
+      </w:pPr>
+      <w:r>
+        <w:rPr>
+          <w:rFonts w:ascii="Courier" w:eastAsia="Times New Roman" w:hAnsi="Courier" w:cs="Courier New"/>
+          <w:color w:val="000000"/>
+          <w:sz w:val="24"/>
+          <w:szCs w:val="24"/>
+        </w:rPr>
+        <w:t xml:space="preserve">                        </w:t>
+      </w:r>
+      <w:r>
+        <w:rPr>
+          <w:rFonts w:ascii="Courier" w:eastAsia="Times New Roman" w:hAnsi="Courier" w:cs="Courier New"/>
+          <w:color w:val="0000AA"/>
+          <w:sz w:val="24"/>
+          <w:szCs w:val="24"/>
+        </w:rPr>
+        <w:t>const</w:t>
+      </w:r>
+      <w:r>
+        <w:rPr>
+          <w:rFonts w:ascii="Courier" w:eastAsia="Times New Roman" w:hAnsi="Courier" w:cs="Courier New"/>
+          <w:color w:val="000000"/>
+          <w:sz w:val="24"/>
+          <w:szCs w:val="24"/>
+        </w:rPr>
+        <w:t xml:space="preserve"> SDL_Point* points,</w:t>
+      </w:r>
+    </w:p>
+    <w:p>
+      <w:pPr>
+        <w:shd w:val="clear" w:color="auto" w:fill="F3F5F7"/>
+        <w:tabs>
+          <w:tab w:val="left" w:pos="916"/>
+          <w:tab w:val="left" w:pos="1832"/>
+          <w:tab w:val="left" w:pos="2748"/>
+          <w:tab w:val="left" w:pos="3664"/>
+          <w:tab w:val="left" w:pos="4580"/>
+          <w:tab w:val="left" w:pos="5496"/>
+          <w:tab w:val="left" w:pos="6412"/>
+          <w:tab w:val="left" w:pos="7328"/>
+          <w:tab w:val="left" w:pos="8244"/>
+          <w:tab w:val="left" w:pos="9160"/>
+          <w:tab w:val="left" w:pos="10076"/>
+          <w:tab w:val="left" w:pos="10992"/>
+          <w:tab w:val="left" w:pos="11908"/>
+          <w:tab w:val="left" w:pos="12824"/>
+          <w:tab w:val="left" w:pos="13740"/>
+          <w:tab w:val="left" w:pos="14656"/>
+        </w:tabs>
+        <w:spacing w:after="0" w:line="240" w:lineRule="auto"/>
+        <w:rPr>
+          <w:rFonts w:ascii="Courier" w:eastAsia="Times New Roman" w:hAnsi="Courier" w:cs="Courier New"/>
+          <w:color w:val="000000"/>
+          <w:sz w:val="24"/>
+          <w:szCs w:val="24"/>
+        </w:rPr>
+      </w:pPr>
+      <w:r>
+        <w:rPr>
+          <w:rFonts w:ascii="Courier" w:eastAsia="Times New Roman" w:hAnsi="Courier" w:cs="Courier New"/>
+          <w:color w:val="000000"/>
+          <w:sz w:val="24"/>
+          <w:szCs w:val="24"/>
+        </w:rPr>
+        <w:t xml:space="preserve">                        </w:t>
+      </w:r>
+      <w:r>
+        <w:rPr>
+          <w:rFonts w:ascii="Courier" w:eastAsia="Times New Roman" w:hAnsi="Courier" w:cs="Courier New"/>
+          <w:color w:val="00AAAA"/>
+          <w:sz w:val="24"/>
+          <w:szCs w:val="24"/>
+        </w:rPr>
+        <w:t>int</w:t>
+      </w:r>
+      <w:r>
+        <w:rPr>
+          <w:rFonts w:ascii="Courier" w:eastAsia="Times New Roman" w:hAnsi="Courier" w:cs="Courier New"/>
+          <w:color w:val="000000"/>
+          <w:sz w:val="24"/>
+          <w:szCs w:val="24"/>
+        </w:rPr>
+        <w:t xml:space="preserve">              count)</w:t>
+      </w:r>
+    </w:p>
+    <w:p>
+      <w:pPr>
+        <w:ind w:left="708"/>
+      </w:pPr>
+      <w:r>
+        <w:t>Qui va dessiner plusieurs lignes qui se suivent à partir d’un tableau de points,</w:t>
+      </w:r>
+      <w:r>
+        <w:t xml:space="preserve"> </w:t>
+      </w:r>
+      <w:r>
+        <w:t>elle demande cependant le pointeur de rendu ainsi qu’un tableau de point et le nombre de points</w:t>
+      </w:r>
+      <w:r>
+        <w:t xml:space="preserve">, soit </w:t>
+      </w:r>
+      <w:r>
+        <w:t xml:space="preserve">le </w:t>
+      </w:r>
+      <w:r>
+        <w:t>nombre de lignes</w:t>
+      </w:r>
+      <w:r>
+        <w:t xml:space="preserve"> à dessiner</w:t>
+      </w:r>
+      <w:r>
+        <w:t xml:space="preserve"> plus un</w:t>
       </w:r>
       <w:bookmarkStart w:id="0" w:name="_GoBack"/>
       <w:bookmarkEnd w:id="0"/>
-    </w:p>
-    <w:p>
-      <w:pPr>
-        <w:ind w:left="360"/>
-      </w:pPr>
-      <w:r>
-        <w:t>Pour l’exemple voir le code du programme ci-joint.</w:t>
-      </w:r>
-    </w:p>
-    <w:p>
-      <w:pPr>
-        <w:ind w:left="360"/>
+      <w:r>
+        <w:t>.</w:t>
+      </w:r>
+    </w:p>
+    <w:p>
+      <w:pPr>
+        <w:ind w:left="708"/>
       </w:pPr>
     </w:p>
     <w:sectPr>
@@ -5122,6 +5150,11 @@
     <w:basedOn w:val="Policepardfaut"/>
     <w:rsid w:val="00451476"/>
   </w:style>
+  <w:style w:type="character" w:customStyle="1" w:styleId="line">
+    <w:name w:val="line"/>
+    <w:basedOn w:val="Policepardfaut"/>
+    <w:rsid w:val="0035254B"/>
+  </w:style>
 </w:styles>
 </file>
 

</xml_diff>

<commit_message>
Question 15) A quoi servent les fonctions SDL_RenderClear et SDL_RenderPresent ?
</commit_message>
<xml_diff>
--- a/Réponse.docx
+++ b/Réponse.docx
@@ -3529,6 +3529,7 @@
           <w:color w:val="000000"/>
           <w:sz w:val="24"/>
           <w:szCs w:val="24"/>
+          <w:lang w:val="en-US"/>
         </w:rPr>
       </w:pPr>
       <w:r>
@@ -3546,6 +3547,7 @@
           <w:color w:val="0000AA"/>
           <w:sz w:val="24"/>
           <w:szCs w:val="24"/>
+          <w:lang w:val="en-US"/>
         </w:rPr>
         <w:t>const</w:t>
       </w:r>
@@ -3555,6 +3557,7 @@
           <w:color w:val="000000"/>
           <w:sz w:val="24"/>
           <w:szCs w:val="24"/>
+          <w:lang w:val="en-US"/>
         </w:rPr>
         <w:t xml:space="preserve"> SDL_Point* points,</w:t>
       </w:r>
@@ -3586,14 +3589,16 @@
           <w:color w:val="000000"/>
           <w:sz w:val="24"/>
           <w:szCs w:val="24"/>
-        </w:rPr>
-      </w:pPr>
-      <w:r>
-        <w:rPr>
-          <w:rFonts w:ascii="Courier" w:eastAsia="Times New Roman" w:hAnsi="Courier" w:cs="Courier New"/>
-          <w:color w:val="000000"/>
-          <w:sz w:val="24"/>
-          <w:szCs w:val="24"/>
+          <w:lang w:val="en-US"/>
+        </w:rPr>
+      </w:pPr>
+      <w:r>
+        <w:rPr>
+          <w:rFonts w:ascii="Courier" w:eastAsia="Times New Roman" w:hAnsi="Courier" w:cs="Courier New"/>
+          <w:color w:val="000000"/>
+          <w:sz w:val="24"/>
+          <w:szCs w:val="24"/>
+          <w:lang w:val="en-US"/>
         </w:rPr>
         <w:t xml:space="preserve">                         </w:t>
       </w:r>
@@ -3603,6 +3608,7 @@
           <w:color w:val="00AAAA"/>
           <w:sz w:val="24"/>
           <w:szCs w:val="24"/>
+          <w:lang w:val="en-US"/>
         </w:rPr>
         <w:t>int</w:t>
       </w:r>
@@ -3612,6 +3618,7 @@
           <w:color w:val="000000"/>
           <w:sz w:val="24"/>
           <w:szCs w:val="24"/>
+          <w:lang w:val="en-US"/>
         </w:rPr>
         <w:t xml:space="preserve">              count)</w:t>
       </w:r>
@@ -3621,28 +3628,7 @@
         <w:ind w:left="708"/>
       </w:pPr>
       <w:r>
-        <w:t xml:space="preserve">Qui va dessiner </w:t>
-      </w:r>
-      <w:r>
-        <w:t>des</w:t>
-      </w:r>
-      <w:r>
-        <w:t xml:space="preserve"> point</w:t>
-      </w:r>
-      <w:r>
-        <w:t>s</w:t>
-      </w:r>
-      <w:r>
-        <w:t xml:space="preserve"> à </w:t>
-      </w:r>
-      <w:r>
-        <w:t>leurs</w:t>
-      </w:r>
-      <w:r>
-        <w:t xml:space="preserve"> coordonnées dans le rendu</w:t>
-      </w:r>
-      <w:r>
-        <w:t>, elle demande cependant</w:t>
+        <w:t>Qui va dessiner des points à leurs coordonnées dans le rendu, elle demande cependant</w:t>
       </w:r>
       <w:r>
         <w:t xml:space="preserve"> le pointeur de rendu ainsi</w:t>
@@ -3654,10 +3640,7 @@
         <w:t>qu’</w:t>
       </w:r>
       <w:r>
-        <w:t>un tableau de point et le nombre de points à dessiner</w:t>
-      </w:r>
-      <w:r>
-        <w:t>.</w:t>
+        <w:t>un tableau de point et le nombre de points à dessiner.</w:t>
       </w:r>
     </w:p>
     <w:p>
@@ -3691,13 +3674,7 @@
       </w:pPr>
       <w:r>
         <w:lastRenderedPageBreak/>
-        <w:t xml:space="preserve">Pour dessiner des </w:t>
-      </w:r>
-      <w:r>
-        <w:t>lignes</w:t>
-      </w:r>
-      <w:r>
-        <w:t xml:space="preserve"> il y a les fonctions :</w:t>
+        <w:t>Pour dessiner des lignes il y a les fonctions :</w:t>
       </w:r>
     </w:p>
     <w:p>
@@ -3981,37 +3958,7 @@
         <w:ind w:left="708"/>
       </w:pPr>
       <w:r>
-        <w:t>Qui va dessiner un</w:t>
-      </w:r>
-      <w:r>
-        <w:t>e</w:t>
-      </w:r>
-      <w:r>
-        <w:t xml:space="preserve"> </w:t>
-      </w:r>
-      <w:r>
-        <w:t>ligne</w:t>
-      </w:r>
-      <w:r>
-        <w:t xml:space="preserve"> à </w:t>
-      </w:r>
-      <w:r>
-        <w:t>partie d’un point de départ et d’un point d’arrivée</w:t>
-      </w:r>
-      <w:r>
-        <w:t xml:space="preserve"> dans le rendu, elle demande le pointeur de rendu, et les coordonnées d</w:t>
-      </w:r>
-      <w:r>
-        <w:t>es deux</w:t>
-      </w:r>
-      <w:r>
-        <w:t xml:space="preserve"> point</w:t>
-      </w:r>
-      <w:r>
-        <w:t>s</w:t>
-      </w:r>
-      <w:r>
-        <w:t>.</w:t>
+        <w:t>Qui va dessiner une ligne à partie d’un point de départ et d’un point d’arrivée dans le rendu, elle demande le pointeur de rendu, et les coordonnées des deux points.</w:t>
       </w:r>
     </w:p>
     <w:p>
@@ -4187,10 +4134,7 @@
         <w:t xml:space="preserve"> </w:t>
       </w:r>
       <w:r>
-        <w:t>elle demande cependant le pointeur de rendu ainsi qu’un tableau de point et le nombre de points</w:t>
-      </w:r>
-      <w:r>
-        <w:t xml:space="preserve">, soit </w:t>
+        <w:t xml:space="preserve">elle demande cependant le pointeur de rendu ainsi qu’un tableau de point et le nombre de points, soit </w:t>
       </w:r>
       <w:r>
         <w:t xml:space="preserve">le </w:t>
@@ -4203,17 +4147,161 @@
       </w:r>
       <w:r>
         <w:t xml:space="preserve"> plus un</w:t>
+      </w:r>
+      <w:r>
+        <w:t>.</w:t>
+      </w:r>
+    </w:p>
+    <w:p>
+      <w:pPr>
+        <w:ind w:left="708"/>
+      </w:pPr>
+    </w:p>
+    <w:p>
+      <w:pPr>
+        <w:pStyle w:val="Titre1"/>
+        <w:numPr>
+          <w:ilvl w:val="0"/>
+          <w:numId w:val="2"/>
+        </w:numPr>
+      </w:pPr>
+      <w:r>
+        <w:t>A quoi servent les fonctions SDL_RenderClear et SDL_RenderPresent ? (5 points)</w:t>
+      </w:r>
+    </w:p>
+    <w:p/>
+    <w:p>
+      <w:r>
+        <w:t>La fonc</w:t>
+      </w:r>
+      <w:r>
+        <w:t>tion :</w:t>
+      </w:r>
+    </w:p>
+    <w:p>
+      <w:pPr>
+        <w:shd w:val="clear" w:color="auto" w:fill="F3F5F7"/>
+        <w:tabs>
+          <w:tab w:val="left" w:pos="916"/>
+          <w:tab w:val="left" w:pos="1832"/>
+          <w:tab w:val="left" w:pos="2748"/>
+          <w:tab w:val="left" w:pos="3664"/>
+          <w:tab w:val="left" w:pos="4580"/>
+          <w:tab w:val="left" w:pos="5496"/>
+          <w:tab w:val="left" w:pos="6412"/>
+          <w:tab w:val="left" w:pos="7328"/>
+          <w:tab w:val="left" w:pos="8244"/>
+          <w:tab w:val="left" w:pos="9160"/>
+          <w:tab w:val="left" w:pos="10076"/>
+          <w:tab w:val="left" w:pos="10992"/>
+          <w:tab w:val="left" w:pos="11908"/>
+          <w:tab w:val="left" w:pos="12824"/>
+          <w:tab w:val="left" w:pos="13740"/>
+          <w:tab w:val="left" w:pos="14656"/>
+        </w:tabs>
+        <w:spacing w:after="0" w:line="240" w:lineRule="auto"/>
+        <w:rPr>
+          <w:rFonts w:ascii="Courier" w:eastAsia="Times New Roman" w:hAnsi="Courier" w:cs="Courier New"/>
+          <w:color w:val="000000"/>
+          <w:sz w:val="24"/>
+          <w:szCs w:val="24"/>
+        </w:rPr>
+      </w:pPr>
+      <w:r>
+        <w:rPr>
+          <w:rFonts w:ascii="Courier" w:eastAsia="Times New Roman" w:hAnsi="Courier" w:cs="Courier New"/>
+          <w:color w:val="00AAAA"/>
+          <w:sz w:val="24"/>
+          <w:szCs w:val="24"/>
+        </w:rPr>
+        <w:t>int</w:t>
+      </w:r>
+      <w:r>
+        <w:rPr>
+          <w:rFonts w:ascii="Courier" w:eastAsia="Times New Roman" w:hAnsi="Courier" w:cs="Courier New"/>
+          <w:color w:val="000000"/>
+          <w:sz w:val="24"/>
+          <w:szCs w:val="24"/>
+        </w:rPr>
+        <w:t xml:space="preserve"> SDL_RenderClear(SDL_Renderer* renderer)</w:t>
+      </w:r>
+    </w:p>
+    <w:p>
+      <w:r>
+        <w:t>v</w:t>
+      </w:r>
+      <w:r>
+        <w:t>a remplacer la totalité du contenu du rendu par la couleur actuellement sélectionnée</w:t>
+      </w:r>
+      <w:r>
+        <w:t>, et l’afficher.</w:t>
       </w:r>
       <w:bookmarkStart w:id="0" w:name="_GoBack"/>
       <w:bookmarkEnd w:id="0"/>
+    </w:p>
+    <w:p>
+      <w:r>
+        <w:t>La fonction :</w:t>
+      </w:r>
+    </w:p>
+    <w:p>
+      <w:pPr>
+        <w:shd w:val="clear" w:color="auto" w:fill="F3F5F7"/>
+        <w:tabs>
+          <w:tab w:val="left" w:pos="916"/>
+          <w:tab w:val="left" w:pos="1832"/>
+          <w:tab w:val="left" w:pos="2748"/>
+          <w:tab w:val="left" w:pos="3664"/>
+          <w:tab w:val="left" w:pos="4580"/>
+          <w:tab w:val="left" w:pos="5496"/>
+          <w:tab w:val="left" w:pos="6412"/>
+          <w:tab w:val="left" w:pos="7328"/>
+          <w:tab w:val="left" w:pos="8244"/>
+          <w:tab w:val="left" w:pos="9160"/>
+          <w:tab w:val="left" w:pos="10076"/>
+          <w:tab w:val="left" w:pos="10992"/>
+          <w:tab w:val="left" w:pos="11908"/>
+          <w:tab w:val="left" w:pos="12824"/>
+          <w:tab w:val="left" w:pos="13740"/>
+          <w:tab w:val="left" w:pos="14656"/>
+        </w:tabs>
+        <w:spacing w:after="0" w:line="240" w:lineRule="auto"/>
+        <w:rPr>
+          <w:rFonts w:ascii="Courier" w:eastAsia="Times New Roman" w:hAnsi="Courier" w:cs="Courier New"/>
+          <w:color w:val="000000"/>
+          <w:sz w:val="24"/>
+          <w:szCs w:val="24"/>
+        </w:rPr>
+      </w:pPr>
+      <w:r>
+        <w:rPr>
+          <w:rFonts w:ascii="Courier" w:eastAsia="Times New Roman" w:hAnsi="Courier" w:cs="Courier New"/>
+          <w:color w:val="00AAAA"/>
+          <w:sz w:val="24"/>
+          <w:szCs w:val="24"/>
+        </w:rPr>
+        <w:t>void</w:t>
+      </w:r>
+      <w:r>
+        <w:rPr>
+          <w:rFonts w:ascii="Courier" w:eastAsia="Times New Roman" w:hAnsi="Courier" w:cs="Courier New"/>
+          <w:color w:val="000000"/>
+          <w:sz w:val="24"/>
+          <w:szCs w:val="24"/>
+        </w:rPr>
+        <w:t xml:space="preserve"> SDL_RenderPresent(SDL_Renderer* renderer)</w:t>
+      </w:r>
+    </w:p>
+    <w:p>
+      <w:r>
+        <w:t>va actualiser le contenu du rendu avec les changements qu’on a effectué depuis le dernier rendu</w:t>
+      </w:r>
+      <w:r>
+        <w:t>, et l’afficher</w:t>
+      </w:r>
       <w:r>
         <w:t>.</w:t>
       </w:r>
-    </w:p>
-    <w:p>
-      <w:pPr>
-        <w:ind w:left="708"/>
-      </w:pPr>
     </w:p>
     <w:sectPr>
       <w:pgSz w:w="11906" w:h="16838"/>

</xml_diff>

<commit_message>
Question 16) Expliquez SDL_Delay.
</commit_message>
<xml_diff>
--- a/Réponse.docx
+++ b/Réponse.docx
@@ -20,28 +20,50 @@
           <w:u w:val="single"/>
           <w:lang w:val="en-US"/>
         </w:rPr>
-        <w:t>SDL 2 What is that ?</w:t>
-      </w:r>
-    </w:p>
-    <w:p>
-      <w:pPr>
-        <w:pStyle w:val="Titre"/>
-        <w:jc w:val="center"/>
+        <w:t xml:space="preserve">SDL 2 What is </w:t>
+      </w:r>
+      <w:proofErr w:type="gramStart"/>
+      <w:r>
         <w:rPr>
           <w:b/>
           <w:bCs/>
           <w:u w:val="single"/>
           <w:lang w:val="en-US"/>
         </w:rPr>
-      </w:pPr>
-      <w:r>
+        <w:t>that ?</w:t>
+      </w:r>
+      <w:proofErr w:type="gramEnd"/>
+    </w:p>
+    <w:p>
+      <w:pPr>
+        <w:pStyle w:val="Titre"/>
+        <w:jc w:val="center"/>
         <w:rPr>
           <w:b/>
           <w:bCs/>
           <w:u w:val="single"/>
           <w:lang w:val="en-US"/>
         </w:rPr>
-        <w:t>Partie 1</w:t>
+      </w:pPr>
+      <w:proofErr w:type="spellStart"/>
+      <w:r>
+        <w:rPr>
+          <w:b/>
+          <w:bCs/>
+          <w:u w:val="single"/>
+          <w:lang w:val="en-US"/>
+        </w:rPr>
+        <w:t>Partie</w:t>
+      </w:r>
+      <w:proofErr w:type="spellEnd"/>
+      <w:r>
+        <w:rPr>
+          <w:b/>
+          <w:bCs/>
+          <w:u w:val="single"/>
+          <w:lang w:val="en-US"/>
+        </w:rPr>
+        <w:t xml:space="preserve"> 1</w:t>
       </w:r>
     </w:p>
     <w:p>
@@ -65,7 +87,15 @@
     <w:p/>
     <w:p>
       <w:r>
-        <w:t>Simple DirectMedia Layer</w:t>
+        <w:t xml:space="preserve">Simple </w:t>
+      </w:r>
+      <w:proofErr w:type="spellStart"/>
+      <w:r>
+        <w:t>DirectMedia</w:t>
+      </w:r>
+      <w:proofErr w:type="spellEnd"/>
+      <w:r>
+        <w:t xml:space="preserve"> Layer</w:t>
       </w:r>
       <w:r>
         <w:t xml:space="preserve"> est une bibliothèque de développement multiplateforme conçue pour fournir un accès de bas niveau au matériel audio, clavier, souris, joystick et graphique via OpenGL et Direct3D.</w:t>
@@ -76,10 +106,26 @@
         <w:t xml:space="preserve">Wiki mis à part, </w:t>
       </w:r>
       <w:r>
-        <w:t>SDL ou Simple DirectMedia Layer est une bibliothèque de développement portable sur la plupart des plateformes</w:t>
-      </w:r>
-      <w:r>
-        <w:t xml:space="preserve"> sous licence zlib.</w:t>
+        <w:t xml:space="preserve">SDL ou Simple </w:t>
+      </w:r>
+      <w:proofErr w:type="spellStart"/>
+      <w:r>
+        <w:t>DirectMedia</w:t>
+      </w:r>
+      <w:proofErr w:type="spellEnd"/>
+      <w:r>
+        <w:t xml:space="preserve"> Layer est une bibliothèque de développement portable sur la plupart des plateformes</w:t>
+      </w:r>
+      <w:r>
+        <w:t xml:space="preserve"> sous licence </w:t>
+      </w:r>
+      <w:proofErr w:type="spellStart"/>
+      <w:r>
+        <w:t>zlib</w:t>
+      </w:r>
+      <w:proofErr w:type="spellEnd"/>
+      <w:r>
+        <w:t>.</w:t>
       </w:r>
     </w:p>
     <w:p>
@@ -188,7 +234,31 @@
         </w:numPr>
       </w:pPr>
       <w:r>
-        <w:t>Choisir dans Development Librairies le lien pour windows si vous êtes sous windows :</w:t>
+        <w:t xml:space="preserve">Choisir dans </w:t>
+      </w:r>
+      <w:proofErr w:type="spellStart"/>
+      <w:r>
+        <w:t>Development</w:t>
+      </w:r>
+      <w:proofErr w:type="spellEnd"/>
+      <w:r>
+        <w:t xml:space="preserve"> Librairies le lien pour </w:t>
+      </w:r>
+      <w:proofErr w:type="spellStart"/>
+      <w:r>
+        <w:t>windows</w:t>
+      </w:r>
+      <w:proofErr w:type="spellEnd"/>
+      <w:r>
+        <w:t xml:space="preserve"> si vous êtes sous </w:t>
+      </w:r>
+      <w:proofErr w:type="spellStart"/>
+      <w:r>
+        <w:t>windows</w:t>
+      </w:r>
+      <w:proofErr w:type="spellEnd"/>
+      <w:r>
+        <w:t> :</w:t>
       </w:r>
       <w:r>
         <w:t xml:space="preserve"> </w:t>
@@ -214,7 +284,15 @@
         <w:t>Ens</w:t>
       </w:r>
       <w:r>
-        <w:t>uite il faut lancer un projet codeblocks, ajouter le fichier SDL2.dll</w:t>
+        <w:t xml:space="preserve">uite il faut lancer un projet </w:t>
+      </w:r>
+      <w:proofErr w:type="spellStart"/>
+      <w:r>
+        <w:t>codeblocks</w:t>
+      </w:r>
+      <w:proofErr w:type="spellEnd"/>
+      <w:r>
+        <w:t>, ajouter le fichier SDL2.dll</w:t>
       </w:r>
       <w:r>
         <w:t xml:space="preserve"> du dossier i686-w64-mingw32\bin</w:t>
@@ -283,8 +361,13 @@
         <w:t>,</w:t>
       </w:r>
       <w:r>
-        <w:t xml:space="preserve"> pour le compiler il faut ajouter le dossier include</w:t>
-      </w:r>
+        <w:t xml:space="preserve"> pour le compiler il faut ajouter le dossier </w:t>
+      </w:r>
+      <w:proofErr w:type="spellStart"/>
+      <w:r>
+        <w:t>include</w:t>
+      </w:r>
+      <w:proofErr w:type="spellEnd"/>
       <w:r>
         <w:t>,</w:t>
       </w:r>
@@ -303,7 +386,15 @@
         <w:t>é</w:t>
       </w:r>
       <w:r>
-        <w:t xml:space="preserve"> la SDL2 pour Codeblocks en C</w:t>
+        <w:t xml:space="preserve"> la SDL2 pour </w:t>
+      </w:r>
+      <w:proofErr w:type="spellStart"/>
+      <w:r>
+        <w:t>Codeblocks</w:t>
+      </w:r>
+      <w:proofErr w:type="spellEnd"/>
+      <w:r>
+        <w:t xml:space="preserve"> en C</w:t>
       </w:r>
       <w:r>
         <w:t>.</w:t>
@@ -397,7 +488,15 @@
         <w:t>E</w:t>
       </w:r>
       <w:r>
-        <w:t>lle passe sous licence zlib à la place de la LGPL.</w:t>
+        <w:t xml:space="preserve">lle passe sous licence </w:t>
+      </w:r>
+      <w:proofErr w:type="spellStart"/>
+      <w:r>
+        <w:t>zlib</w:t>
+      </w:r>
+      <w:proofErr w:type="spellEnd"/>
+      <w:r>
+        <w:t xml:space="preserve"> à la place de la LGPL.</w:t>
       </w:r>
     </w:p>
     <w:p>
@@ -429,27 +528,101 @@
         <w:t xml:space="preserve">Pour initialiser l’instance SDL2, il faut d’abord inclure la SDL2 avec l’instruction : </w:t>
       </w:r>
       <w:r>
-        <w:t>#include "SDL2/SDL.h"</w:t>
+        <w:t>#</w:t>
+      </w:r>
+      <w:proofErr w:type="spellStart"/>
+      <w:r>
+        <w:t>include</w:t>
+      </w:r>
+      <w:proofErr w:type="spellEnd"/>
+      <w:r>
+        <w:t xml:space="preserve"> "SDL2/</w:t>
+      </w:r>
+      <w:proofErr w:type="spellStart"/>
+      <w:r>
+        <w:t>SDL.h</w:t>
+      </w:r>
+      <w:proofErr w:type="spellEnd"/>
+      <w:r>
+        <w:t>"</w:t>
       </w:r>
       <w:r>
         <w:t>.</w:t>
       </w:r>
       <w:r>
         <w:br/>
-        <w:t xml:space="preserve">Ensuite il faut modifier le int main() tel que : </w:t>
-      </w:r>
-      <w:r>
-        <w:t>int main(int argc, char *argv[])</w:t>
+        <w:t xml:space="preserve">Ensuite il faut modifier le </w:t>
+      </w:r>
+      <w:proofErr w:type="spellStart"/>
+      <w:r>
+        <w:t>int</w:t>
+      </w:r>
+      <w:proofErr w:type="spellEnd"/>
+      <w:r>
+        <w:t xml:space="preserve"> </w:t>
+      </w:r>
+      <w:proofErr w:type="gramStart"/>
+      <w:r>
+        <w:t>main(</w:t>
+      </w:r>
+      <w:proofErr w:type="gramEnd"/>
+      <w:r>
+        <w:t xml:space="preserve">) tel que : </w:t>
+      </w:r>
+      <w:proofErr w:type="spellStart"/>
+      <w:r>
+        <w:t>int</w:t>
+      </w:r>
+      <w:proofErr w:type="spellEnd"/>
+      <w:r>
+        <w:t xml:space="preserve"> main(</w:t>
+      </w:r>
+      <w:proofErr w:type="spellStart"/>
+      <w:r>
+        <w:t>int</w:t>
+      </w:r>
+      <w:proofErr w:type="spellEnd"/>
+      <w:r>
+        <w:t xml:space="preserve"> </w:t>
+      </w:r>
+      <w:proofErr w:type="spellStart"/>
+      <w:r>
+        <w:t>argc</w:t>
+      </w:r>
+      <w:proofErr w:type="spellEnd"/>
+      <w:r>
+        <w:t>, char *</w:t>
+      </w:r>
+      <w:proofErr w:type="spellStart"/>
+      <w:r>
+        <w:t>argv</w:t>
+      </w:r>
+      <w:proofErr w:type="spellEnd"/>
+      <w:r>
+        <w:t>[])</w:t>
       </w:r>
       <w:r>
         <w:t>.</w:t>
       </w:r>
       <w:r>
         <w:br/>
-        <w:t xml:space="preserve">Enfin il faut initialiser la SDL avec la fonction SDL_Init(), pour initialiser tous les sous-systèmes on utilise </w:t>
-      </w:r>
-      <w:r>
-        <w:t>SDL_Init(SDL_INIT_EVERYTHING)</w:t>
+        <w:t xml:space="preserve">Enfin il faut initialiser la SDL avec la fonction </w:t>
+      </w:r>
+      <w:proofErr w:type="spellStart"/>
+      <w:r>
+        <w:t>SDL_Init</w:t>
+      </w:r>
+      <w:proofErr w:type="spellEnd"/>
+      <w:r>
+        <w:t xml:space="preserve">(), pour initialiser tous les sous-systèmes on utilise </w:t>
+      </w:r>
+      <w:proofErr w:type="spellStart"/>
+      <w:r>
+        <w:t>SDL_Init</w:t>
+      </w:r>
+      <w:proofErr w:type="spellEnd"/>
+      <w:r>
+        <w:t>(SDL_INIT_EVERYTHING)</w:t>
       </w:r>
       <w:r>
         <w:t>.</w:t>
@@ -458,8 +631,13 @@
         <w:br/>
         <w:t xml:space="preserve">Il ne faut pas oublier de quitter la SDL à la fin avec la fonction </w:t>
       </w:r>
-      <w:r>
-        <w:t>SDL_Quit()</w:t>
+      <w:proofErr w:type="spellStart"/>
+      <w:r>
+        <w:t>SDL_Quit</w:t>
+      </w:r>
+      <w:proofErr w:type="spellEnd"/>
+      <w:r>
+        <w:t>()</w:t>
       </w:r>
       <w:r>
         <w:t>.</w:t>
@@ -510,8 +688,13 @@
       <w:r>
         <w:t xml:space="preserve">Pour créer une fenêtre avec la SDL 2 on utilise la fonction </w:t>
       </w:r>
-      <w:r>
-        <w:t>SDL_CreateWindow(</w:t>
+      <w:proofErr w:type="spellStart"/>
+      <w:r>
+        <w:t>SDL_CreateWindow</w:t>
+      </w:r>
+      <w:proofErr w:type="spellEnd"/>
+      <w:r>
+        <w:t>(</w:t>
       </w:r>
       <w:r>
         <w:t xml:space="preserve">) qu’on </w:t>
@@ -520,17 +703,30 @@
         <w:t>attribue</w:t>
       </w:r>
       <w:r>
-        <w:t xml:space="preserve"> à notre pointeur de type SDL_Window.</w:t>
+        <w:t xml:space="preserve"> à notre pointeur de type </w:t>
+      </w:r>
+      <w:proofErr w:type="spellStart"/>
+      <w:r>
+        <w:t>SDL_Window</w:t>
+      </w:r>
+      <w:proofErr w:type="spellEnd"/>
+      <w:r>
+        <w:t>.</w:t>
       </w:r>
       <w:r>
         <w:br/>
         <w:t xml:space="preserve">Cette fonction prend pour paramètre dans l’ordre : Le titre de la fenêtre, sa position initiale en x, sa position initiale en y, sa largeur en pixel, sa hauteur en pixel et divers instructions rassemblés dans les </w:t>
       </w:r>
+      <w:proofErr w:type="spellStart"/>
       <w:r>
         <w:t>SDL_</w:t>
       </w:r>
       <w:r>
-        <w:t>WindowFlags.</w:t>
+        <w:t>WindowFlags</w:t>
+      </w:r>
+      <w:proofErr w:type="spellEnd"/>
+      <w:r>
+        <w:t>.</w:t>
       </w:r>
       <w:r>
         <w:br/>
@@ -551,7 +747,23 @@
         <w:ind w:left="360"/>
       </w:pPr>
       <w:r>
-        <w:t>On n’oublie pas de mettre fin à la fenêtre avec la fonction SDL_DestroyWindow().</w:t>
+        <w:t xml:space="preserve">On n’oublie pas de mettre fin à la fenêtre avec la fonction </w:t>
+      </w:r>
+      <w:proofErr w:type="spellStart"/>
+      <w:r>
+        <w:t>SDL_</w:t>
+      </w:r>
+      <w:proofErr w:type="gramStart"/>
+      <w:r>
+        <w:t>DestroyWindow</w:t>
+      </w:r>
+      <w:proofErr w:type="spellEnd"/>
+      <w:r>
+        <w:t>(</w:t>
+      </w:r>
+      <w:proofErr w:type="gramEnd"/>
+      <w:r>
+        <w:t>).</w:t>
       </w:r>
     </w:p>
     <w:p>
@@ -559,7 +771,15 @@
         <w:ind w:left="360"/>
       </w:pPr>
       <w:r>
-        <w:t>Pour l’exemple voir le code du programme ci-joint.</w:t>
+        <w:t xml:space="preserve">Pour l’exemple </w:t>
+      </w:r>
+      <w:proofErr w:type="gramStart"/>
+      <w:r>
+        <w:t>voir</w:t>
+      </w:r>
+      <w:proofErr w:type="gramEnd"/>
+      <w:r>
+        <w:t xml:space="preserve"> le code du programme ci-joint.</w:t>
       </w:r>
     </w:p>
     <w:p>
@@ -640,6 +860,7 @@
         </w:rPr>
         <w:t xml:space="preserve"> </w:t>
       </w:r>
+      <w:proofErr w:type="spellStart"/>
       <w:r>
         <w:rPr>
           <w:rFonts w:ascii="Courier New" w:eastAsia="Times New Roman" w:hAnsi="Courier New" w:cs="Courier New"/>
@@ -648,18 +869,43 @@
           <w:szCs w:val="21"/>
           <w:lang w:val="en-US"/>
         </w:rPr>
-        <w:t>SDL_SetWindowTitle</w:t>
-      </w:r>
+        <w:t>SDL_</w:t>
+      </w:r>
+      <w:proofErr w:type="gramStart"/>
       <w:r>
         <w:rPr>
           <w:rFonts w:ascii="Courier New" w:eastAsia="Times New Roman" w:hAnsi="Courier New" w:cs="Courier New"/>
-          <w:color w:val="000000"/>
-          <w:sz w:val="21"/>
-          <w:szCs w:val="21"/>
-          <w:lang w:val="en-US"/>
-        </w:rPr>
-        <w:t>(SDL_Window</w:t>
-      </w:r>
+          <w:color w:val="0000FF"/>
+          <w:sz w:val="21"/>
+          <w:szCs w:val="21"/>
+          <w:lang w:val="en-US"/>
+        </w:rPr>
+        <w:t>SetWindowTitle</w:t>
+      </w:r>
+      <w:proofErr w:type="spellEnd"/>
+      <w:r>
+        <w:rPr>
+          <w:rFonts w:ascii="Courier New" w:eastAsia="Times New Roman" w:hAnsi="Courier New" w:cs="Courier New"/>
+          <w:color w:val="000000"/>
+          <w:sz w:val="21"/>
+          <w:szCs w:val="21"/>
+          <w:lang w:val="en-US"/>
+        </w:rPr>
+        <w:t>(</w:t>
+      </w:r>
+      <w:proofErr w:type="spellStart"/>
+      <w:proofErr w:type="gramEnd"/>
+      <w:r>
+        <w:rPr>
+          <w:rFonts w:ascii="Courier New" w:eastAsia="Times New Roman" w:hAnsi="Courier New" w:cs="Courier New"/>
+          <w:color w:val="000000"/>
+          <w:sz w:val="21"/>
+          <w:szCs w:val="21"/>
+          <w:lang w:val="en-US"/>
+        </w:rPr>
+        <w:t>SDL_Window</w:t>
+      </w:r>
+      <w:proofErr w:type="spellEnd"/>
       <w:r>
         <w:rPr>
           <w:rFonts w:ascii="Courier New" w:eastAsia="Times New Roman" w:hAnsi="Courier New" w:cs="Courier New"/>
@@ -741,8 +987,13 @@
         <w:t>Qui permet de donner u</w:t>
       </w:r>
       <w:r>
-        <w:t>n titre à la fenêtre, on y passe comme argument, le pointeur de type SDL_Window</w:t>
-      </w:r>
+        <w:t xml:space="preserve">n titre à la fenêtre, on y passe comme argument, le pointeur de type </w:t>
+      </w:r>
+      <w:proofErr w:type="spellStart"/>
+      <w:r>
+        <w:t>SDL_Window</w:t>
+      </w:r>
+      <w:proofErr w:type="spellEnd"/>
       <w:r>
         <w:t>*</w:t>
       </w:r>
@@ -786,6 +1037,7 @@
         </w:rPr>
         <w:t xml:space="preserve"> </w:t>
       </w:r>
+      <w:proofErr w:type="spellStart"/>
       <w:r>
         <w:rPr>
           <w:rStyle w:val="nf"/>
@@ -793,8 +1045,19 @@
           <w:szCs w:val="21"/>
           <w:lang w:val="en-US"/>
         </w:rPr>
-        <w:t>SDL_SetWindowIcon</w:t>
-      </w:r>
+        <w:t>SDL_</w:t>
+      </w:r>
+      <w:proofErr w:type="gramStart"/>
+      <w:r>
+        <w:rPr>
+          <w:rStyle w:val="nf"/>
+          <w:sz w:val="21"/>
+          <w:szCs w:val="21"/>
+          <w:lang w:val="en-US"/>
+        </w:rPr>
+        <w:t>SetWindowIcon</w:t>
+      </w:r>
+      <w:proofErr w:type="spellEnd"/>
       <w:r>
         <w:rPr>
           <w:rStyle w:val="p"/>
@@ -805,6 +1068,8 @@
         </w:rPr>
         <w:t>(</w:t>
       </w:r>
+      <w:proofErr w:type="spellStart"/>
+      <w:proofErr w:type="gramEnd"/>
       <w:r>
         <w:rPr>
           <w:rStyle w:val="n"/>
@@ -815,6 +1080,7 @@
         </w:rPr>
         <w:t>SDL_Window</w:t>
       </w:r>
+      <w:proofErr w:type="spellEnd"/>
       <w:r>
         <w:rPr>
           <w:rStyle w:val="o"/>
@@ -863,6 +1129,7 @@
         </w:rPr>
         <w:t xml:space="preserve"> </w:t>
       </w:r>
+      <w:proofErr w:type="spellStart"/>
       <w:r>
         <w:rPr>
           <w:rStyle w:val="n"/>
@@ -873,6 +1140,7 @@
         </w:rPr>
         <w:t>SDL_Surface</w:t>
       </w:r>
+      <w:proofErr w:type="spellEnd"/>
       <w:r>
         <w:rPr>
           <w:rStyle w:val="o"/>
@@ -927,7 +1195,23 @@
         <w:t xml:space="preserve"> u</w:t>
       </w:r>
       <w:r>
-        <w:t>ne icône à la fenêtre, on y passe comme argument, le pointeur de type SDL_Window et le pointeur de type SDL_Surface* pour la future icône de la fenêtre.</w:t>
+        <w:t xml:space="preserve">ne icône à la fenêtre, on y passe comme argument, le pointeur de type </w:t>
+      </w:r>
+      <w:proofErr w:type="spellStart"/>
+      <w:r>
+        <w:t>SDL_Window</w:t>
+      </w:r>
+      <w:proofErr w:type="spellEnd"/>
+      <w:r>
+        <w:t xml:space="preserve"> et le pointeur de type </w:t>
+      </w:r>
+      <w:proofErr w:type="spellStart"/>
+      <w:r>
+        <w:t>SDL_Surface</w:t>
+      </w:r>
+      <w:proofErr w:type="spellEnd"/>
+      <w:r>
+        <w:t>* pour la future icône de la fenêtre.</w:t>
       </w:r>
     </w:p>
     <w:p>
@@ -997,6 +1281,7 @@
         </w:rPr>
         <w:t xml:space="preserve"> </w:t>
       </w:r>
+      <w:proofErr w:type="spellStart"/>
       <w:r>
         <w:rPr>
           <w:rStyle w:val="nf"/>
@@ -1005,8 +1290,20 @@
           <w:szCs w:val="21"/>
           <w:lang w:val="en-US"/>
         </w:rPr>
-        <w:t>SDL_GetWindowTitle</w:t>
-      </w:r>
+        <w:t>SDL_</w:t>
+      </w:r>
+      <w:proofErr w:type="gramStart"/>
+      <w:r>
+        <w:rPr>
+          <w:rStyle w:val="nf"/>
+          <w:color w:val="0000FF"/>
+          <w:sz w:val="21"/>
+          <w:szCs w:val="21"/>
+          <w:lang w:val="en-US"/>
+        </w:rPr>
+        <w:t>GetWindowTitle</w:t>
+      </w:r>
+      <w:proofErr w:type="spellEnd"/>
       <w:r>
         <w:rPr>
           <w:rStyle w:val="p"/>
@@ -1017,6 +1314,8 @@
         </w:rPr>
         <w:t>(</w:t>
       </w:r>
+      <w:proofErr w:type="spellStart"/>
+      <w:proofErr w:type="gramEnd"/>
       <w:r>
         <w:rPr>
           <w:rStyle w:val="n"/>
@@ -1027,6 +1326,7 @@
         </w:rPr>
         <w:t>SDL_Window</w:t>
       </w:r>
+      <w:proofErr w:type="spellEnd"/>
       <w:r>
         <w:rPr>
           <w:rStyle w:val="o"/>
@@ -1078,7 +1378,15 @@
         <w:t xml:space="preserve">e titre de la fenêtre, elle renvoie une chaine après qu’on l’y ait passé comme argument </w:t>
       </w:r>
       <w:r>
-        <w:t>le pointeur de la fenêtre type SDL_Window*.</w:t>
+        <w:t xml:space="preserve">le pointeur de la fenêtre type </w:t>
+      </w:r>
+      <w:proofErr w:type="spellStart"/>
+      <w:r>
+        <w:t>SDL_Window</w:t>
+      </w:r>
+      <w:proofErr w:type="spellEnd"/>
+      <w:r>
+        <w:t>*.</w:t>
       </w:r>
     </w:p>
     <w:p>
@@ -1117,6 +1425,7 @@
         </w:rPr>
         <w:t xml:space="preserve"> </w:t>
       </w:r>
+      <w:proofErr w:type="spellStart"/>
       <w:r>
         <w:rPr>
           <w:rStyle w:val="nf"/>
@@ -1124,8 +1433,19 @@
           <w:szCs w:val="21"/>
           <w:lang w:val="en-US"/>
         </w:rPr>
-        <w:t>SDL_SetWindowPosition</w:t>
-      </w:r>
+        <w:t>SDL_</w:t>
+      </w:r>
+      <w:proofErr w:type="gramStart"/>
+      <w:r>
+        <w:rPr>
+          <w:rStyle w:val="nf"/>
+          <w:sz w:val="21"/>
+          <w:szCs w:val="21"/>
+          <w:lang w:val="en-US"/>
+        </w:rPr>
+        <w:t>SetWindowPosition</w:t>
+      </w:r>
+      <w:proofErr w:type="spellEnd"/>
       <w:r>
         <w:rPr>
           <w:rStyle w:val="p"/>
@@ -1136,6 +1456,8 @@
         </w:rPr>
         <w:t>(</w:t>
       </w:r>
+      <w:proofErr w:type="spellStart"/>
+      <w:proofErr w:type="gramEnd"/>
       <w:r>
         <w:rPr>
           <w:rStyle w:val="n"/>
@@ -1146,6 +1468,7 @@
         </w:rPr>
         <w:t>SDL_Window</w:t>
       </w:r>
+      <w:proofErr w:type="spellEnd"/>
       <w:r>
         <w:rPr>
           <w:rStyle w:val="o"/>
@@ -1299,7 +1622,15 @@
         <w:t>Qui permet de déplacer l</w:t>
       </w:r>
       <w:r>
-        <w:t>a fenêtre à la position (x , y)</w:t>
+        <w:t>a fenêtre à la position (</w:t>
+      </w:r>
+      <w:proofErr w:type="gramStart"/>
+      <w:r>
+        <w:t>x ,</w:t>
+      </w:r>
+      <w:proofErr w:type="gramEnd"/>
+      <w:r>
+        <w:t xml:space="preserve"> y)</w:t>
       </w:r>
     </w:p>
     <w:p>
@@ -1338,6 +1669,7 @@
         </w:rPr>
         <w:t xml:space="preserve"> </w:t>
       </w:r>
+      <w:proofErr w:type="spellStart"/>
       <w:r>
         <w:rPr>
           <w:rStyle w:val="nf"/>
@@ -1345,8 +1677,19 @@
           <w:szCs w:val="21"/>
           <w:lang w:val="en-US"/>
         </w:rPr>
-        <w:t>SDL_SetWindowSize</w:t>
-      </w:r>
+        <w:t>SDL_</w:t>
+      </w:r>
+      <w:proofErr w:type="gramStart"/>
+      <w:r>
+        <w:rPr>
+          <w:rStyle w:val="nf"/>
+          <w:sz w:val="21"/>
+          <w:szCs w:val="21"/>
+          <w:lang w:val="en-US"/>
+        </w:rPr>
+        <w:t>SetWindowSize</w:t>
+      </w:r>
+      <w:proofErr w:type="spellEnd"/>
       <w:r>
         <w:rPr>
           <w:rStyle w:val="p"/>
@@ -1357,6 +1700,8 @@
         </w:rPr>
         <w:t>(</w:t>
       </w:r>
+      <w:proofErr w:type="spellStart"/>
+      <w:proofErr w:type="gramEnd"/>
       <w:r>
         <w:rPr>
           <w:rStyle w:val="n"/>
@@ -1367,6 +1712,7 @@
         </w:rPr>
         <w:t>SDL_Window</w:t>
       </w:r>
+      <w:proofErr w:type="spellEnd"/>
       <w:r>
         <w:rPr>
           <w:rStyle w:val="o"/>
@@ -1568,6 +1914,7 @@
         </w:rPr>
         <w:t xml:space="preserve"> </w:t>
       </w:r>
+      <w:proofErr w:type="spellStart"/>
       <w:r>
         <w:rPr>
           <w:rStyle w:val="nf"/>
@@ -1575,8 +1922,19 @@
           <w:szCs w:val="21"/>
           <w:lang w:val="en-US"/>
         </w:rPr>
-        <w:t>SDL_GetWindowPosition</w:t>
-      </w:r>
+        <w:t>SDL_</w:t>
+      </w:r>
+      <w:proofErr w:type="gramStart"/>
+      <w:r>
+        <w:rPr>
+          <w:rStyle w:val="nf"/>
+          <w:sz w:val="21"/>
+          <w:szCs w:val="21"/>
+          <w:lang w:val="en-US"/>
+        </w:rPr>
+        <w:t>GetWindowPosition</w:t>
+      </w:r>
+      <w:proofErr w:type="spellEnd"/>
       <w:r>
         <w:rPr>
           <w:rStyle w:val="p"/>
@@ -1587,6 +1945,8 @@
         </w:rPr>
         <w:t>(</w:t>
       </w:r>
+      <w:proofErr w:type="spellStart"/>
+      <w:proofErr w:type="gramEnd"/>
       <w:r>
         <w:rPr>
           <w:rStyle w:val="n"/>
@@ -1597,6 +1957,7 @@
         </w:rPr>
         <w:t>SDL_Window</w:t>
       </w:r>
+      <w:proofErr w:type="spellEnd"/>
       <w:r>
         <w:rPr>
           <w:rStyle w:val="o"/>
@@ -1800,6 +2161,7 @@
         </w:rPr>
         <w:t xml:space="preserve"> </w:t>
       </w:r>
+      <w:proofErr w:type="spellStart"/>
       <w:r>
         <w:rPr>
           <w:rStyle w:val="nf"/>
@@ -1807,8 +2169,19 @@
           <w:szCs w:val="21"/>
           <w:lang w:val="en-US"/>
         </w:rPr>
-        <w:t>SDL_GetWindowSize</w:t>
-      </w:r>
+        <w:t>SDL_</w:t>
+      </w:r>
+      <w:proofErr w:type="gramStart"/>
+      <w:r>
+        <w:rPr>
+          <w:rStyle w:val="nf"/>
+          <w:sz w:val="21"/>
+          <w:szCs w:val="21"/>
+          <w:lang w:val="en-US"/>
+        </w:rPr>
+        <w:t>GetWindowSize</w:t>
+      </w:r>
+      <w:proofErr w:type="spellEnd"/>
       <w:r>
         <w:rPr>
           <w:rStyle w:val="p"/>
@@ -1819,6 +2192,8 @@
         </w:rPr>
         <w:t>(</w:t>
       </w:r>
+      <w:proofErr w:type="spellStart"/>
+      <w:proofErr w:type="gramEnd"/>
       <w:r>
         <w:rPr>
           <w:rStyle w:val="n"/>
@@ -1829,6 +2204,7 @@
         </w:rPr>
         <w:t>SDL_Window</w:t>
       </w:r>
+      <w:proofErr w:type="spellEnd"/>
       <w:r>
         <w:rPr>
           <w:rStyle w:val="o"/>
@@ -2032,6 +2408,7 @@
         </w:rPr>
         <w:t xml:space="preserve"> </w:t>
       </w:r>
+      <w:proofErr w:type="spellStart"/>
       <w:r>
         <w:rPr>
           <w:rStyle w:val="nf"/>
@@ -2039,8 +2416,19 @@
           <w:szCs w:val="21"/>
           <w:lang w:val="en-US"/>
         </w:rPr>
-        <w:t>SDL_MaximizeWindow</w:t>
-      </w:r>
+        <w:t>SDL_</w:t>
+      </w:r>
+      <w:proofErr w:type="gramStart"/>
+      <w:r>
+        <w:rPr>
+          <w:rStyle w:val="nf"/>
+          <w:sz w:val="21"/>
+          <w:szCs w:val="21"/>
+          <w:lang w:val="en-US"/>
+        </w:rPr>
+        <w:t>MaximizeWindow</w:t>
+      </w:r>
+      <w:proofErr w:type="spellEnd"/>
       <w:r>
         <w:rPr>
           <w:rStyle w:val="p"/>
@@ -2051,6 +2439,8 @@
         </w:rPr>
         <w:t>(</w:t>
       </w:r>
+      <w:proofErr w:type="spellStart"/>
+      <w:proofErr w:type="gramEnd"/>
       <w:r>
         <w:rPr>
           <w:rStyle w:val="n"/>
@@ -2061,6 +2451,7 @@
         </w:rPr>
         <w:t>SDL_Window</w:t>
       </w:r>
+      <w:proofErr w:type="spellEnd"/>
       <w:r>
         <w:rPr>
           <w:rStyle w:val="o"/>
@@ -2148,6 +2539,7 @@
         </w:rPr>
         <w:t xml:space="preserve"> </w:t>
       </w:r>
+      <w:proofErr w:type="spellStart"/>
       <w:r>
         <w:rPr>
           <w:rStyle w:val="nf"/>
@@ -2155,8 +2547,19 @@
           <w:szCs w:val="21"/>
           <w:lang w:val="en-US"/>
         </w:rPr>
-        <w:t>SDL_MinimizeWindow</w:t>
-      </w:r>
+        <w:t>SDL_</w:t>
+      </w:r>
+      <w:proofErr w:type="gramStart"/>
+      <w:r>
+        <w:rPr>
+          <w:rStyle w:val="nf"/>
+          <w:sz w:val="21"/>
+          <w:szCs w:val="21"/>
+          <w:lang w:val="en-US"/>
+        </w:rPr>
+        <w:t>MinimizeWindow</w:t>
+      </w:r>
+      <w:proofErr w:type="spellEnd"/>
       <w:r>
         <w:rPr>
           <w:rStyle w:val="p"/>
@@ -2167,6 +2570,8 @@
         </w:rPr>
         <w:t>(</w:t>
       </w:r>
+      <w:proofErr w:type="spellStart"/>
+      <w:proofErr w:type="gramEnd"/>
       <w:r>
         <w:rPr>
           <w:rStyle w:val="n"/>
@@ -2177,6 +2582,7 @@
         </w:rPr>
         <w:t>SDL_Window</w:t>
       </w:r>
+      <w:proofErr w:type="spellEnd"/>
       <w:r>
         <w:rPr>
           <w:rStyle w:val="o"/>
@@ -2265,6 +2671,7 @@
         </w:rPr>
         <w:t xml:space="preserve"> </w:t>
       </w:r>
+      <w:proofErr w:type="spellStart"/>
       <w:r>
         <w:rPr>
           <w:rStyle w:val="nf"/>
@@ -2272,8 +2679,19 @@
           <w:szCs w:val="21"/>
           <w:lang w:val="en-US"/>
         </w:rPr>
-        <w:t>SDL_RestoreWindow</w:t>
-      </w:r>
+        <w:t>SDL_</w:t>
+      </w:r>
+      <w:proofErr w:type="gramStart"/>
+      <w:r>
+        <w:rPr>
+          <w:rStyle w:val="nf"/>
+          <w:sz w:val="21"/>
+          <w:szCs w:val="21"/>
+          <w:lang w:val="en-US"/>
+        </w:rPr>
+        <w:t>RestoreWindow</w:t>
+      </w:r>
+      <w:proofErr w:type="spellEnd"/>
       <w:r>
         <w:rPr>
           <w:rStyle w:val="p"/>
@@ -2284,6 +2702,8 @@
         </w:rPr>
         <w:t>(</w:t>
       </w:r>
+      <w:proofErr w:type="spellStart"/>
+      <w:proofErr w:type="gramEnd"/>
       <w:r>
         <w:rPr>
           <w:rStyle w:val="n"/>
@@ -2294,6 +2714,7 @@
         </w:rPr>
         <w:t>SDL_Window</w:t>
       </w:r>
+      <w:proofErr w:type="spellEnd"/>
       <w:r>
         <w:rPr>
           <w:rStyle w:val="o"/>
@@ -2381,6 +2802,7 @@
         </w:rPr>
         <w:t xml:space="preserve"> </w:t>
       </w:r>
+      <w:proofErr w:type="spellStart"/>
       <w:r>
         <w:rPr>
           <w:rStyle w:val="nf"/>
@@ -2388,8 +2810,19 @@
           <w:szCs w:val="21"/>
           <w:lang w:val="en-US"/>
         </w:rPr>
-        <w:t>SDL_SetWindowFullscreen</w:t>
-      </w:r>
+        <w:t>SDL_</w:t>
+      </w:r>
+      <w:proofErr w:type="gramStart"/>
+      <w:r>
+        <w:rPr>
+          <w:rStyle w:val="nf"/>
+          <w:sz w:val="21"/>
+          <w:szCs w:val="21"/>
+          <w:lang w:val="en-US"/>
+        </w:rPr>
+        <w:t>SetWindowFullscreen</w:t>
+      </w:r>
+      <w:proofErr w:type="spellEnd"/>
       <w:r>
         <w:rPr>
           <w:rStyle w:val="p"/>
@@ -2400,6 +2833,8 @@
         </w:rPr>
         <w:t>(</w:t>
       </w:r>
+      <w:proofErr w:type="spellStart"/>
+      <w:proofErr w:type="gramEnd"/>
       <w:r>
         <w:rPr>
           <w:rStyle w:val="n"/>
@@ -2410,6 +2845,7 @@
         </w:rPr>
         <w:t>SDL_Window</w:t>
       </w:r>
+      <w:proofErr w:type="spellEnd"/>
       <w:r>
         <w:rPr>
           <w:rStyle w:val="o"/>
@@ -2467,6 +2903,7 @@
         </w:rPr>
         <w:t xml:space="preserve"> </w:t>
       </w:r>
+      <w:proofErr w:type="spellStart"/>
       <w:r>
         <w:rPr>
           <w:rStyle w:val="n"/>
@@ -2477,15 +2914,17 @@
         </w:rPr>
         <w:t>SDL_bool</w:t>
       </w:r>
-      <w:r>
-        <w:rPr>
-          <w:color w:val="000000"/>
-          <w:sz w:val="21"/>
-          <w:szCs w:val="21"/>
-          <w:lang w:val="en-US"/>
-        </w:rPr>
-        <w:t xml:space="preserve"> </w:t>
-      </w:r>
+      <w:proofErr w:type="spellEnd"/>
+      <w:r>
+        <w:rPr>
+          <w:color w:val="000000"/>
+          <w:sz w:val="21"/>
+          <w:szCs w:val="21"/>
+          <w:lang w:val="en-US"/>
+        </w:rPr>
+        <w:t xml:space="preserve"> </w:t>
+      </w:r>
+      <w:proofErr w:type="spellStart"/>
       <w:r>
         <w:rPr>
           <w:rStyle w:val="n"/>
@@ -2496,6 +2935,7 @@
         </w:rPr>
         <w:t>fullscreen</w:t>
       </w:r>
+      <w:proofErr w:type="spellEnd"/>
       <w:r>
         <w:rPr>
           <w:rStyle w:val="p"/>
@@ -2558,6 +2998,7 @@
         </w:rPr>
         <w:t xml:space="preserve"> </w:t>
       </w:r>
+      <w:proofErr w:type="spellStart"/>
       <w:r>
         <w:rPr>
           <w:rStyle w:val="nf"/>
@@ -2565,8 +3006,19 @@
           <w:szCs w:val="21"/>
           <w:lang w:val="en-US"/>
         </w:rPr>
-        <w:t>SDL_SetWindowBrightness</w:t>
-      </w:r>
+        <w:t>SDL_</w:t>
+      </w:r>
+      <w:proofErr w:type="gramStart"/>
+      <w:r>
+        <w:rPr>
+          <w:rStyle w:val="nf"/>
+          <w:sz w:val="21"/>
+          <w:szCs w:val="21"/>
+          <w:lang w:val="en-US"/>
+        </w:rPr>
+        <w:t>SetWindowBrightness</w:t>
+      </w:r>
+      <w:proofErr w:type="spellEnd"/>
       <w:r>
         <w:rPr>
           <w:rStyle w:val="p"/>
@@ -2577,6 +3029,8 @@
         </w:rPr>
         <w:t>(</w:t>
       </w:r>
+      <w:proofErr w:type="spellStart"/>
+      <w:proofErr w:type="gramEnd"/>
       <w:r>
         <w:rPr>
           <w:rStyle w:val="n"/>
@@ -2587,6 +3041,7 @@
         </w:rPr>
         <w:t>SDL_Window</w:t>
       </w:r>
+      <w:proofErr w:type="spellEnd"/>
       <w:r>
         <w:rPr>
           <w:rStyle w:val="o"/>
@@ -2654,6 +3109,7 @@
         </w:rPr>
         <w:t xml:space="preserve"> </w:t>
       </w:r>
+      <w:proofErr w:type="spellStart"/>
       <w:r>
         <w:rPr>
           <w:rStyle w:val="n"/>
@@ -2664,6 +3120,7 @@
         </w:rPr>
         <w:t>luminosite</w:t>
       </w:r>
+      <w:proofErr w:type="spellEnd"/>
       <w:r>
         <w:rPr>
           <w:rStyle w:val="p"/>
@@ -2687,7 +3144,15 @@
       </w:r>
       <w:r>
         <w:br/>
-        <w:t>Le float varie de 0 à 1, à 1 la luminosité vaut celle de l’écran, à 0 la fenêtre est noire.</w:t>
+        <w:t xml:space="preserve">Le </w:t>
+      </w:r>
+      <w:proofErr w:type="spellStart"/>
+      <w:r>
+        <w:t>float</w:t>
+      </w:r>
+      <w:proofErr w:type="spellEnd"/>
+      <w:r>
+        <w:t xml:space="preserve"> varie de 0 à 1, à 1 la luminosité vaut celle de l’écran, à 0 la fenêtre est noire.</w:t>
       </w:r>
       <w:r>
         <w:br/>
@@ -2730,6 +3195,7 @@
         </w:rPr>
         <w:t xml:space="preserve"> </w:t>
       </w:r>
+      <w:proofErr w:type="spellStart"/>
       <w:r>
         <w:rPr>
           <w:rStyle w:val="nf"/>
@@ -2737,8 +3203,19 @@
           <w:szCs w:val="21"/>
           <w:lang w:val="en-US"/>
         </w:rPr>
-        <w:t>SDL_GetWindowBrightness</w:t>
-      </w:r>
+        <w:t>SDL_</w:t>
+      </w:r>
+      <w:proofErr w:type="gramStart"/>
+      <w:r>
+        <w:rPr>
+          <w:rStyle w:val="nf"/>
+          <w:sz w:val="21"/>
+          <w:szCs w:val="21"/>
+          <w:lang w:val="en-US"/>
+        </w:rPr>
+        <w:t>GetWindowBrightness</w:t>
+      </w:r>
+      <w:proofErr w:type="spellEnd"/>
       <w:r>
         <w:rPr>
           <w:rStyle w:val="p"/>
@@ -2749,6 +3226,8 @@
         </w:rPr>
         <w:t>(</w:t>
       </w:r>
+      <w:proofErr w:type="spellStart"/>
+      <w:proofErr w:type="gramEnd"/>
       <w:r>
         <w:rPr>
           <w:rStyle w:val="n"/>
@@ -2759,6 +3238,7 @@
         </w:rPr>
         <w:t>SDL_Window</w:t>
       </w:r>
+      <w:proofErr w:type="spellEnd"/>
       <w:r>
         <w:rPr>
           <w:rStyle w:val="o"/>
@@ -2827,7 +3307,15 @@
         <w:t>Gérer un rendu : qu’est-ce q</w:t>
       </w:r>
       <w:r>
-        <w:t>u’un renderer, comment est-il associé à la fenêtre SDL 2 ? Donnez et expliquez le code permettant de gérer un rendu, création, affichage, effacement… (15 points)</w:t>
+        <w:t xml:space="preserve">u’un </w:t>
+      </w:r>
+      <w:proofErr w:type="spellStart"/>
+      <w:r>
+        <w:t>renderer</w:t>
+      </w:r>
+      <w:proofErr w:type="spellEnd"/>
+      <w:r>
+        <w:t>, comment est-il associé à la fenêtre SDL 2 ? Donnez et expliquez le code permettant de gérer un rendu, création, affichage, effacement… (15 points)</w:t>
       </w:r>
     </w:p>
     <w:p/>
@@ -2836,15 +3324,39 @@
         <w:ind w:left="360"/>
       </w:pPr>
       <w:r>
-        <w:t>Le Renderer est l’espace où l’on peut dessiner, écrire, afficher dans la fenêtre.</w:t>
+        <w:t xml:space="preserve">Le </w:t>
+      </w:r>
+      <w:proofErr w:type="spellStart"/>
+      <w:r>
+        <w:t>Renderer</w:t>
+      </w:r>
+      <w:proofErr w:type="spellEnd"/>
+      <w:r>
+        <w:t xml:space="preserve"> est l’espace où l’on peut dessiner, écrire, afficher dans la fenêtre.</w:t>
       </w:r>
       <w:r>
         <w:br/>
-        <w:t>Si la fenêtre était un tableau, le Renderer en serait la toile.</w:t>
+        <w:t xml:space="preserve">Si la fenêtre était un tableau, le </w:t>
+      </w:r>
+      <w:proofErr w:type="spellStart"/>
+      <w:r>
+        <w:t>Renderer</w:t>
+      </w:r>
+      <w:proofErr w:type="spellEnd"/>
+      <w:r>
+        <w:t xml:space="preserve"> en serait la toile.</w:t>
       </w:r>
       <w:r>
         <w:br/>
-        <w:t>Un Renderer ne peut donc pas exister sans fenêtre.</w:t>
+        <w:t xml:space="preserve">Un </w:t>
+      </w:r>
+      <w:proofErr w:type="spellStart"/>
+      <w:r>
+        <w:t>Renderer</w:t>
+      </w:r>
+      <w:proofErr w:type="spellEnd"/>
+      <w:r>
+        <w:t xml:space="preserve"> ne peut donc pas exister sans fenêtre.</w:t>
       </w:r>
     </w:p>
     <w:p>
@@ -2852,7 +3364,15 @@
         <w:ind w:left="360"/>
       </w:pPr>
       <w:r>
-        <w:t>Avec un pointeur de type SDL_Renderer* on crée le re</w:t>
+        <w:t xml:space="preserve">Avec un pointeur de type </w:t>
+      </w:r>
+      <w:proofErr w:type="spellStart"/>
+      <w:r>
+        <w:t>SDL_Renderer</w:t>
+      </w:r>
+      <w:proofErr w:type="spellEnd"/>
+      <w:r>
+        <w:t>* on crée le re</w:t>
       </w:r>
       <w:r>
         <w:t>n</w:t>
@@ -2864,17 +3384,72 @@
         <w:t xml:space="preserve"> en lui affectant le résultat de la fonction</w:t>
       </w:r>
       <w:r>
-        <w:t xml:space="preserve"> SDL_Renderer* </w:t>
-      </w:r>
-      <w:r>
-        <w:t xml:space="preserve"> SDL_CreateRenderer(SDL_Window* window, int index, Uint32 flags)</w:t>
+        <w:t xml:space="preserve"> </w:t>
+      </w:r>
+      <w:proofErr w:type="spellStart"/>
+      <w:r>
+        <w:t>SDL_Renderer</w:t>
+      </w:r>
+      <w:proofErr w:type="spellEnd"/>
+      <w:r>
+        <w:t xml:space="preserve">* </w:t>
+      </w:r>
+      <w:r>
+        <w:t xml:space="preserve"> </w:t>
+      </w:r>
+      <w:proofErr w:type="spellStart"/>
+      <w:r>
+        <w:t>SDL_CreateRenderer</w:t>
+      </w:r>
+      <w:proofErr w:type="spellEnd"/>
+      <w:r>
+        <w:t>(</w:t>
+      </w:r>
+      <w:proofErr w:type="spellStart"/>
+      <w:r>
+        <w:t>SDL_Window</w:t>
+      </w:r>
+      <w:proofErr w:type="spellEnd"/>
+      <w:r>
+        <w:t xml:space="preserve">* </w:t>
+      </w:r>
+      <w:proofErr w:type="spellStart"/>
+      <w:r>
+        <w:t>window</w:t>
+      </w:r>
+      <w:proofErr w:type="spellEnd"/>
+      <w:r>
+        <w:t xml:space="preserve">, </w:t>
+      </w:r>
+      <w:proofErr w:type="spellStart"/>
+      <w:r>
+        <w:t>int</w:t>
+      </w:r>
+      <w:proofErr w:type="spellEnd"/>
+      <w:r>
+        <w:t xml:space="preserve"> index, Uint32 flags)</w:t>
       </w:r>
       <w:r>
         <w:t>.</w:t>
       </w:r>
       <w:r>
         <w:br/>
-        <w:t>SDL_Window* est le pointeur de la fenêtre qu’on associe au renderer.</w:t>
+      </w:r>
+      <w:proofErr w:type="spellStart"/>
+      <w:r>
+        <w:t>SDL_Window</w:t>
+      </w:r>
+      <w:proofErr w:type="spellEnd"/>
+      <w:r>
+        <w:t xml:space="preserve">* est le pointeur de la fenêtre qu’on associe au </w:t>
+      </w:r>
+      <w:proofErr w:type="spellStart"/>
+      <w:r>
+        <w:t>renderer</w:t>
+      </w:r>
+      <w:proofErr w:type="spellEnd"/>
+      <w:r>
+        <w:t>.</w:t>
       </w:r>
       <w:r>
         <w:br/>
@@ -2884,14 +3459,32 @@
         <w:br/>
         <w:t xml:space="preserve">Et enfin les flags se trouvant dans : </w:t>
       </w:r>
+      <w:proofErr w:type="spellStart"/>
       <w:r>
         <w:t>SDL_RendererFlags</w:t>
       </w:r>
-      <w:r>
-        <w:t>, permettant d’utiliser l’accélération matérielle, de synchroniser le rendu avec le rafraichissement, d’associer le renderer à une texture</w:t>
-      </w:r>
-      <w:r>
-        <w:t xml:space="preserve"> ou d’associer le renderer à une surface.</w:t>
+      <w:proofErr w:type="spellEnd"/>
+      <w:r>
+        <w:t xml:space="preserve">, permettant d’utiliser l’accélération matérielle, de synchroniser le rendu avec le rafraichissement, d’associer le </w:t>
+      </w:r>
+      <w:proofErr w:type="spellStart"/>
+      <w:r>
+        <w:t>renderer</w:t>
+      </w:r>
+      <w:proofErr w:type="spellEnd"/>
+      <w:r>
+        <w:t xml:space="preserve"> à une texture</w:t>
+      </w:r>
+      <w:r>
+        <w:t xml:space="preserve"> ou d’associer le </w:t>
+      </w:r>
+      <w:proofErr w:type="spellStart"/>
+      <w:r>
+        <w:t>renderer</w:t>
+      </w:r>
+      <w:proofErr w:type="spellEnd"/>
+      <w:r>
+        <w:t xml:space="preserve"> à une surface.</w:t>
       </w:r>
     </w:p>
     <w:p>
@@ -2901,11 +3494,50 @@
       <w:r>
         <w:t xml:space="preserve">Lorsqu’on modifie le rendu il faut le réactualiser et l’afficher avec la fonction </w:t>
       </w:r>
-      <w:r>
-        <w:t xml:space="preserve">void </w:t>
-      </w:r>
-      <w:r>
-        <w:t>SDL_RenderPresent(SDL_Renderer* renderer) qui demande notre pointeur de type SDL_Renderer* comme argument.</w:t>
+      <w:proofErr w:type="spellStart"/>
+      <w:r>
+        <w:t>void</w:t>
+      </w:r>
+      <w:proofErr w:type="spellEnd"/>
+      <w:r>
+        <w:t xml:space="preserve"> </w:t>
+      </w:r>
+      <w:proofErr w:type="spellStart"/>
+      <w:r>
+        <w:t>SDL_</w:t>
+      </w:r>
+      <w:proofErr w:type="gramStart"/>
+      <w:r>
+        <w:t>RenderPresent</w:t>
+      </w:r>
+      <w:proofErr w:type="spellEnd"/>
+      <w:r>
+        <w:t>(</w:t>
+      </w:r>
+      <w:proofErr w:type="spellStart"/>
+      <w:proofErr w:type="gramEnd"/>
+      <w:r>
+        <w:t>SDL_Renderer</w:t>
+      </w:r>
+      <w:proofErr w:type="spellEnd"/>
+      <w:r>
+        <w:t xml:space="preserve">* </w:t>
+      </w:r>
+      <w:proofErr w:type="spellStart"/>
+      <w:r>
+        <w:t>renderer</w:t>
+      </w:r>
+      <w:proofErr w:type="spellEnd"/>
+      <w:r>
+        <w:t xml:space="preserve">) qui demande notre pointeur de type </w:t>
+      </w:r>
+      <w:proofErr w:type="spellStart"/>
+      <w:r>
+        <w:t>SDL_Renderer</w:t>
+      </w:r>
+      <w:proofErr w:type="spellEnd"/>
+      <w:r>
+        <w:t>* comme argument.</w:t>
       </w:r>
     </w:p>
     <w:p>
@@ -2913,22 +3545,96 @@
         <w:ind w:left="360"/>
       </w:pPr>
       <w:r>
-        <w:t>Enfin pour effacer le rendu quand on a finit de l’utiliser,</w:t>
-      </w:r>
-      <w:r>
-        <w:t xml:space="preserve"> on efface son contenu avec la fonction int SDL_RenderClear(SDL_Renderer* renderer), ou</w:t>
+        <w:t xml:space="preserve">Enfin pour effacer le rendu quand on a </w:t>
+      </w:r>
+      <w:proofErr w:type="spellStart"/>
+      <w:r>
+        <w:t>finit</w:t>
+      </w:r>
+      <w:proofErr w:type="spellEnd"/>
+      <w:r>
+        <w:t xml:space="preserve"> de l’utiliser,</w:t>
+      </w:r>
+      <w:r>
+        <w:t xml:space="preserve"> on efface son contenu avec la fonction </w:t>
+      </w:r>
+      <w:proofErr w:type="spellStart"/>
+      <w:r>
+        <w:t>int</w:t>
+      </w:r>
+      <w:proofErr w:type="spellEnd"/>
+      <w:r>
+        <w:t xml:space="preserve"> </w:t>
+      </w:r>
+      <w:proofErr w:type="spellStart"/>
+      <w:r>
+        <w:t>SDL_</w:t>
+      </w:r>
+      <w:proofErr w:type="gramStart"/>
+      <w:r>
+        <w:t>RenderClear</w:t>
+      </w:r>
+      <w:proofErr w:type="spellEnd"/>
+      <w:r>
+        <w:t>(</w:t>
+      </w:r>
+      <w:proofErr w:type="spellStart"/>
+      <w:proofErr w:type="gramEnd"/>
+      <w:r>
+        <w:t>SDL_Renderer</w:t>
+      </w:r>
+      <w:proofErr w:type="spellEnd"/>
+      <w:r>
+        <w:t xml:space="preserve">* </w:t>
+      </w:r>
+      <w:proofErr w:type="spellStart"/>
+      <w:r>
+        <w:t>renderer</w:t>
+      </w:r>
+      <w:proofErr w:type="spellEnd"/>
+      <w:r>
+        <w:t>), ou</w:t>
       </w:r>
       <w:r>
         <w:t xml:space="preserve"> on le détruit avec la fonction</w:t>
       </w:r>
       <w:r>
-        <w:t xml:space="preserve"> void</w:t>
-      </w:r>
-      <w:r>
-        <w:t xml:space="preserve"> SDL</w:t>
-      </w:r>
-      <w:r>
-        <w:t>_DestroyRenderer(SDL_Renderer* renderer) ;</w:t>
+        <w:t xml:space="preserve"> </w:t>
+      </w:r>
+      <w:proofErr w:type="spellStart"/>
+      <w:r>
+        <w:t>void</w:t>
+      </w:r>
+      <w:proofErr w:type="spellEnd"/>
+      <w:r>
+        <w:t xml:space="preserve"> </w:t>
+      </w:r>
+      <w:proofErr w:type="spellStart"/>
+      <w:r>
+        <w:t>SDL</w:t>
+      </w:r>
+      <w:r>
+        <w:t>_DestroyRenderer</w:t>
+      </w:r>
+      <w:proofErr w:type="spellEnd"/>
+      <w:r>
+        <w:t>(</w:t>
+      </w:r>
+      <w:proofErr w:type="spellStart"/>
+      <w:r>
+        <w:t>SDL_Renderer</w:t>
+      </w:r>
+      <w:proofErr w:type="spellEnd"/>
+      <w:r>
+        <w:t xml:space="preserve">* </w:t>
+      </w:r>
+      <w:proofErr w:type="spellStart"/>
+      <w:r>
+        <w:t>renderer</w:t>
+      </w:r>
+      <w:proofErr w:type="spellEnd"/>
+      <w:r>
+        <w:t>) ;</w:t>
       </w:r>
     </w:p>
     <w:p>
@@ -2939,9 +3645,38 @@
           <w:numId w:val="2"/>
         </w:numPr>
       </w:pPr>
+      <w:proofErr w:type="spellStart"/>
       <w:r>
         <w:lastRenderedPageBreak/>
-        <w:t>SDL_Point et SDL_Rect : Donnez et expliquez le code de déclaration d’un SDL_Point et SDL_Rect (5 points)</w:t>
+        <w:t>SDL_Point</w:t>
+      </w:r>
+      <w:proofErr w:type="spellEnd"/>
+      <w:r>
+        <w:t xml:space="preserve"> et </w:t>
+      </w:r>
+      <w:proofErr w:type="spellStart"/>
+      <w:r>
+        <w:t>SDL_Rect</w:t>
+      </w:r>
+      <w:proofErr w:type="spellEnd"/>
+      <w:r>
+        <w:t xml:space="preserve"> : Donnez et expliquez le code de déclaration d’un </w:t>
+      </w:r>
+      <w:proofErr w:type="spellStart"/>
+      <w:r>
+        <w:t>SDL_Point</w:t>
+      </w:r>
+      <w:proofErr w:type="spellEnd"/>
+      <w:r>
+        <w:t xml:space="preserve"> et </w:t>
+      </w:r>
+      <w:proofErr w:type="spellStart"/>
+      <w:r>
+        <w:t>SDL_Rect</w:t>
+      </w:r>
+      <w:proofErr w:type="spellEnd"/>
+      <w:r>
+        <w:t xml:space="preserve"> (5 points)</w:t>
       </w:r>
     </w:p>
     <w:p/>
@@ -2949,8 +3684,23 @@
       <w:pPr>
         <w:ind w:left="360"/>
       </w:pPr>
-      <w:r>
-        <w:t>SDL_Point est une structure contenant deux entiers (x,y)</w:t>
+      <w:proofErr w:type="spellStart"/>
+      <w:r>
+        <w:t>SDL_Point</w:t>
+      </w:r>
+      <w:proofErr w:type="spellEnd"/>
+      <w:r>
+        <w:t xml:space="preserve"> est une structure contenant deux entiers (</w:t>
+      </w:r>
+      <w:proofErr w:type="spellStart"/>
+      <w:proofErr w:type="gramStart"/>
+      <w:r>
+        <w:t>x,y</w:t>
+      </w:r>
+      <w:proofErr w:type="spellEnd"/>
+      <w:proofErr w:type="gramEnd"/>
+      <w:r>
+        <w:t>)</w:t>
       </w:r>
       <w:r>
         <w:t xml:space="preserve">, on </w:t>
@@ -2965,18 +3715,83 @@
         <w:t> :</w:t>
       </w:r>
       <w:r>
-        <w:t xml:space="preserve"> SDL_Point monPoint ={30,40} ; Avec ce code, j’ai créé monPoint de type SDL_Point de coordonnées x=30 et y=40.</w:t>
+        <w:t xml:space="preserve"> </w:t>
+      </w:r>
+      <w:proofErr w:type="spellStart"/>
+      <w:r>
+        <w:t>SDL_Point</w:t>
+      </w:r>
+      <w:proofErr w:type="spellEnd"/>
+      <w:r>
+        <w:t xml:space="preserve"> </w:t>
+      </w:r>
+      <w:proofErr w:type="spellStart"/>
+      <w:r>
+        <w:t>monPoint</w:t>
+      </w:r>
+      <w:proofErr w:type="spellEnd"/>
+      <w:r>
+        <w:t xml:space="preserve"> ={30,40} ; Avec ce code, j’ai créé </w:t>
+      </w:r>
+      <w:proofErr w:type="spellStart"/>
+      <w:r>
+        <w:t>monPoint</w:t>
+      </w:r>
+      <w:proofErr w:type="spellEnd"/>
+      <w:r>
+        <w:t xml:space="preserve"> de type </w:t>
+      </w:r>
+      <w:proofErr w:type="spellStart"/>
+      <w:r>
+        <w:t>SDL_Point</w:t>
+      </w:r>
+      <w:proofErr w:type="spellEnd"/>
+      <w:r>
+        <w:t xml:space="preserve"> de coordonnées x=30 et y=40.</w:t>
       </w:r>
     </w:p>
     <w:p>
       <w:pPr>
         <w:ind w:left="360"/>
       </w:pPr>
-      <w:r>
-        <w:t xml:space="preserve">SDL_Rect est une autre structure contenant l’origine du Rectangle en x,y ainsi que sa largeur vers la droite et sa hauteur vers le bas à partir de l’origine. On déclare une variable de ce type de la manière suivante : </w:t>
-      </w:r>
-      <w:r>
-        <w:t>SDL_Rect monRectangle={0,0,300,400}</w:t>
+      <w:proofErr w:type="spellStart"/>
+      <w:r>
+        <w:t>SDL_Rect</w:t>
+      </w:r>
+      <w:proofErr w:type="spellEnd"/>
+      <w:r>
+        <w:t xml:space="preserve"> est une autre structure contenant l’origine du Rectangle en </w:t>
+      </w:r>
+      <w:proofErr w:type="spellStart"/>
+      <w:proofErr w:type="gramStart"/>
+      <w:r>
+        <w:t>x,y</w:t>
+      </w:r>
+      <w:proofErr w:type="spellEnd"/>
+      <w:proofErr w:type="gramEnd"/>
+      <w:r>
+        <w:t xml:space="preserve"> ainsi que sa largeur vers la droite et sa hauteur vers le bas à partir de l’origine. On déclare une variable de ce type de la manière suivante : </w:t>
+      </w:r>
+      <w:proofErr w:type="spellStart"/>
+      <w:r>
+        <w:t>SDL_Rect</w:t>
+      </w:r>
+      <w:proofErr w:type="spellEnd"/>
+      <w:r>
+        <w:t xml:space="preserve"> </w:t>
+      </w:r>
+      <w:proofErr w:type="spellStart"/>
+      <w:r>
+        <w:t>monRectangle</w:t>
+      </w:r>
+      <w:proofErr w:type="spellEnd"/>
+      <w:proofErr w:type="gramStart"/>
+      <w:r>
+        <w:t>={</w:t>
+      </w:r>
+      <w:proofErr w:type="gramEnd"/>
+      <w:r>
+        <w:t>0,0,300,400}</w:t>
       </w:r>
       <w:r>
         <w:t xml:space="preserve"> ; </w:t>
@@ -3043,14 +3858,37 @@
       <w:r>
         <w:br/>
       </w:r>
+      <w:proofErr w:type="spellStart"/>
       <w:r>
         <w:t>int</w:t>
       </w:r>
-      <w:r>
-        <w:t xml:space="preserve"> </w:t>
-      </w:r>
-      <w:r>
-        <w:t>SDL_SetRenderDrawColor(SDL_Renderer* renderer, Uint8 r, Uint8g, Uint8 b, Uint8 a);</w:t>
+      <w:proofErr w:type="spellEnd"/>
+      <w:r>
+        <w:t xml:space="preserve"> </w:t>
+      </w:r>
+      <w:proofErr w:type="spellStart"/>
+      <w:r>
+        <w:t>SDL_SetRenderDrawColor</w:t>
+      </w:r>
+      <w:proofErr w:type="spellEnd"/>
+      <w:r>
+        <w:t>(</w:t>
+      </w:r>
+      <w:proofErr w:type="spellStart"/>
+      <w:r>
+        <w:t>SDL_Renderer</w:t>
+      </w:r>
+      <w:proofErr w:type="spellEnd"/>
+      <w:r>
+        <w:t xml:space="preserve">* </w:t>
+      </w:r>
+      <w:proofErr w:type="spellStart"/>
+      <w:r>
+        <w:t>renderer</w:t>
+      </w:r>
+      <w:proofErr w:type="spellEnd"/>
+      <w:r>
+        <w:t>, Uint8 r, Uint8g, Uint8 b, Uint8 a);</w:t>
       </w:r>
       <w:r>
         <w:br/>
@@ -3095,8 +3933,31 @@
       <w:pPr>
         <w:ind w:left="708"/>
       </w:pPr>
-      <w:r>
-        <w:t>pRenderer = SDL_CreateRenderer(pWindow, -1, SDL_RENDERER_ACCELERATED); //On crée le rendu.</w:t>
+      <w:proofErr w:type="spellStart"/>
+      <w:proofErr w:type="gramStart"/>
+      <w:r>
+        <w:t>pRenderer</w:t>
+      </w:r>
+      <w:proofErr w:type="spellEnd"/>
+      <w:proofErr w:type="gramEnd"/>
+      <w:r>
+        <w:t xml:space="preserve"> = </w:t>
+      </w:r>
+      <w:proofErr w:type="spellStart"/>
+      <w:r>
+        <w:t>SDL_CreateRenderer</w:t>
+      </w:r>
+      <w:proofErr w:type="spellEnd"/>
+      <w:r>
+        <w:t>(</w:t>
+      </w:r>
+      <w:proofErr w:type="spellStart"/>
+      <w:r>
+        <w:t>pWindow</w:t>
+      </w:r>
+      <w:proofErr w:type="spellEnd"/>
+      <w:r>
+        <w:t>, -1, SDL_RENDERER_ACCELERATED); //On crée le rendu.</w:t>
       </w:r>
     </w:p>
     <w:p>
@@ -3104,7 +3965,28 @@
         <w:ind w:left="360"/>
       </w:pPr>
       <w:r>
-        <w:t xml:space="preserve">        SDL_SetRenderDrawColor(pRenderer, 255, 0, 0, 255); //On change la couleur du rendu.</w:t>
+        <w:t xml:space="preserve">        </w:t>
+      </w:r>
+      <w:proofErr w:type="spellStart"/>
+      <w:r>
+        <w:t>SDL_</w:t>
+      </w:r>
+      <w:proofErr w:type="gramStart"/>
+      <w:r>
+        <w:t>SetRenderDrawColor</w:t>
+      </w:r>
+      <w:proofErr w:type="spellEnd"/>
+      <w:r>
+        <w:t>(</w:t>
+      </w:r>
+      <w:proofErr w:type="spellStart"/>
+      <w:proofErr w:type="gramEnd"/>
+      <w:r>
+        <w:t>pRenderer</w:t>
+      </w:r>
+      <w:proofErr w:type="spellEnd"/>
+      <w:r>
+        <w:t>, 255, 0, 0, 255); //On change la couleur du rendu.</w:t>
       </w:r>
     </w:p>
     <w:p>
@@ -3112,7 +3994,28 @@
         <w:ind w:left="360"/>
       </w:pPr>
       <w:r>
-        <w:t xml:space="preserve">        SDL_RenderClear(pRenderer); //On actualise le rendu.</w:t>
+        <w:t xml:space="preserve">        </w:t>
+      </w:r>
+      <w:proofErr w:type="spellStart"/>
+      <w:r>
+        <w:t>SDL_RenderClear</w:t>
+      </w:r>
+      <w:proofErr w:type="spellEnd"/>
+      <w:r>
+        <w:t>(</w:t>
+      </w:r>
+      <w:proofErr w:type="spellStart"/>
+      <w:r>
+        <w:t>pRenderer</w:t>
+      </w:r>
+      <w:proofErr w:type="spellEnd"/>
+      <w:proofErr w:type="gramStart"/>
+      <w:r>
+        <w:t>);</w:t>
+      </w:r>
+      <w:proofErr w:type="gramEnd"/>
+      <w:r>
+        <w:t xml:space="preserve"> //On actualise le rendu.</w:t>
       </w:r>
     </w:p>
     <w:p>
@@ -3120,7 +4023,28 @@
         <w:ind w:left="360"/>
       </w:pPr>
       <w:r>
-        <w:t xml:space="preserve">        SDL_RenderPresent(pRenderer); //On affiche le rendu.</w:t>
+        <w:t xml:space="preserve">        </w:t>
+      </w:r>
+      <w:proofErr w:type="spellStart"/>
+      <w:r>
+        <w:t>SDL_RenderPresent</w:t>
+      </w:r>
+      <w:proofErr w:type="spellEnd"/>
+      <w:r>
+        <w:t>(</w:t>
+      </w:r>
+      <w:proofErr w:type="spellStart"/>
+      <w:r>
+        <w:t>pRenderer</w:t>
+      </w:r>
+      <w:proofErr w:type="spellEnd"/>
+      <w:proofErr w:type="gramStart"/>
+      <w:r>
+        <w:t>);</w:t>
+      </w:r>
+      <w:proofErr w:type="gramEnd"/>
+      <w:r>
+        <w:t xml:space="preserve"> //On affiche le rendu.</w:t>
       </w:r>
     </w:p>
     <w:p>
@@ -3128,7 +4052,15 @@
         <w:ind w:left="360"/>
       </w:pPr>
       <w:r>
-        <w:t>Pour l’exemple voir le code du programme ci-joint.</w:t>
+        <w:t xml:space="preserve">Pour l’exemple </w:t>
+      </w:r>
+      <w:proofErr w:type="gramStart"/>
+      <w:r>
+        <w:t>voir</w:t>
+      </w:r>
+      <w:proofErr w:type="gramEnd"/>
+      <w:r>
+        <w:t xml:space="preserve"> le code du programme ci-joint.</w:t>
       </w:r>
     </w:p>
     <w:p>
@@ -3195,8 +4127,47 @@
       <w:r>
         <w:t xml:space="preserve">-Carré vide : </w:t>
       </w:r>
-      <w:r>
-        <w:t>void AfficherUnRectangle(SDL_Renderer* renderer,SDL_Rect* rect)</w:t>
+      <w:proofErr w:type="spellStart"/>
+      <w:r>
+        <w:t>void</w:t>
+      </w:r>
+      <w:proofErr w:type="spellEnd"/>
+      <w:r>
+        <w:t xml:space="preserve"> </w:t>
+      </w:r>
+      <w:proofErr w:type="spellStart"/>
+      <w:proofErr w:type="gramStart"/>
+      <w:r>
+        <w:t>AfficherUnRectangle</w:t>
+      </w:r>
+      <w:proofErr w:type="spellEnd"/>
+      <w:r>
+        <w:t>(</w:t>
+      </w:r>
+      <w:proofErr w:type="spellStart"/>
+      <w:proofErr w:type="gramEnd"/>
+      <w:r>
+        <w:t>SDL_Renderer</w:t>
+      </w:r>
+      <w:proofErr w:type="spellEnd"/>
+      <w:r>
+        <w:t xml:space="preserve">* </w:t>
+      </w:r>
+      <w:proofErr w:type="spellStart"/>
+      <w:r>
+        <w:t>renderer,SDL_Rect</w:t>
+      </w:r>
+      <w:proofErr w:type="spellEnd"/>
+      <w:r>
+        <w:t xml:space="preserve">* </w:t>
+      </w:r>
+      <w:proofErr w:type="spellStart"/>
+      <w:r>
+        <w:t>rect</w:t>
+      </w:r>
+      <w:proofErr w:type="spellEnd"/>
+      <w:r>
+        <w:t>)</w:t>
       </w:r>
       <w:r>
         <w:t> ;</w:t>
@@ -3209,8 +4180,50 @@
       <w:r>
         <w:t xml:space="preserve">-Carré plein : </w:t>
       </w:r>
-      <w:r>
-        <w:t>void RemplirUnRectangle (SDL_Renderer* renderer,SDL_Rect* rect)</w:t>
+      <w:proofErr w:type="spellStart"/>
+      <w:r>
+        <w:t>void</w:t>
+      </w:r>
+      <w:proofErr w:type="spellEnd"/>
+      <w:r>
+        <w:t xml:space="preserve"> </w:t>
+      </w:r>
+      <w:proofErr w:type="spellStart"/>
+      <w:r>
+        <w:t>RemplirUnRectangle</w:t>
+      </w:r>
+      <w:proofErr w:type="spellEnd"/>
+      <w:r>
+        <w:t xml:space="preserve"> (</w:t>
+      </w:r>
+      <w:proofErr w:type="spellStart"/>
+      <w:r>
+        <w:t>SDL_Renderer</w:t>
+      </w:r>
+      <w:proofErr w:type="spellEnd"/>
+      <w:r>
+        <w:t xml:space="preserve">* </w:t>
+      </w:r>
+      <w:proofErr w:type="spellStart"/>
+      <w:proofErr w:type="gramStart"/>
+      <w:r>
+        <w:t>renderer,SDL</w:t>
+      </w:r>
+      <w:proofErr w:type="gramEnd"/>
+      <w:r>
+        <w:t>_Rect</w:t>
+      </w:r>
+      <w:proofErr w:type="spellEnd"/>
+      <w:r>
+        <w:t xml:space="preserve">* </w:t>
+      </w:r>
+      <w:proofErr w:type="spellStart"/>
+      <w:r>
+        <w:t>rect</w:t>
+      </w:r>
+      <w:proofErr w:type="spellEnd"/>
+      <w:r>
+        <w:t>)</w:t>
       </w:r>
       <w:r>
         <w:t> ;</w:t>
@@ -3223,8 +4236,87 @@
       <w:r>
         <w:t xml:space="preserve">-Cercle vide : </w:t>
       </w:r>
-      <w:r>
-        <w:t>void DessinerUnCercle(SDL_Renderer * pRendu, int nCentreX, int nCentreY, int nRayon)</w:t>
+      <w:proofErr w:type="spellStart"/>
+      <w:r>
+        <w:t>void</w:t>
+      </w:r>
+      <w:proofErr w:type="spellEnd"/>
+      <w:r>
+        <w:t xml:space="preserve"> </w:t>
+      </w:r>
+      <w:proofErr w:type="spellStart"/>
+      <w:proofErr w:type="gramStart"/>
+      <w:r>
+        <w:t>DessinerUnCercle</w:t>
+      </w:r>
+      <w:proofErr w:type="spellEnd"/>
+      <w:r>
+        <w:t>(</w:t>
+      </w:r>
+      <w:proofErr w:type="spellStart"/>
+      <w:proofErr w:type="gramEnd"/>
+      <w:r>
+        <w:t>SDL_Renderer</w:t>
+      </w:r>
+      <w:proofErr w:type="spellEnd"/>
+      <w:r>
+        <w:t xml:space="preserve"> * </w:t>
+      </w:r>
+      <w:proofErr w:type="spellStart"/>
+      <w:r>
+        <w:t>pRendu</w:t>
+      </w:r>
+      <w:proofErr w:type="spellEnd"/>
+      <w:r>
+        <w:t xml:space="preserve">, </w:t>
+      </w:r>
+      <w:proofErr w:type="spellStart"/>
+      <w:r>
+        <w:t>int</w:t>
+      </w:r>
+      <w:proofErr w:type="spellEnd"/>
+      <w:r>
+        <w:t xml:space="preserve"> </w:t>
+      </w:r>
+      <w:proofErr w:type="spellStart"/>
+      <w:r>
+        <w:t>nCentreX</w:t>
+      </w:r>
+      <w:proofErr w:type="spellEnd"/>
+      <w:r>
+        <w:t xml:space="preserve">, </w:t>
+      </w:r>
+      <w:proofErr w:type="spellStart"/>
+      <w:r>
+        <w:t>int</w:t>
+      </w:r>
+      <w:proofErr w:type="spellEnd"/>
+      <w:r>
+        <w:t xml:space="preserve"> </w:t>
+      </w:r>
+      <w:proofErr w:type="spellStart"/>
+      <w:r>
+        <w:t>nCentreY</w:t>
+      </w:r>
+      <w:proofErr w:type="spellEnd"/>
+      <w:r>
+        <w:t xml:space="preserve">, </w:t>
+      </w:r>
+      <w:proofErr w:type="spellStart"/>
+      <w:r>
+        <w:t>int</w:t>
+      </w:r>
+      <w:proofErr w:type="spellEnd"/>
+      <w:r>
+        <w:t xml:space="preserve"> </w:t>
+      </w:r>
+      <w:proofErr w:type="spellStart"/>
+      <w:r>
+        <w:t>nRayon</w:t>
+      </w:r>
+      <w:proofErr w:type="spellEnd"/>
+      <w:r>
+        <w:t>)</w:t>
       </w:r>
       <w:r>
         <w:t> ;</w:t>
@@ -3237,8 +4329,87 @@
       <w:r>
         <w:t xml:space="preserve">-Cercle plein : </w:t>
       </w:r>
-      <w:r>
-        <w:t>void DessinerUnDisque(SDL_Renderer * pRendu, int nCentreX, int nCentreY, int nRayon)</w:t>
+      <w:proofErr w:type="spellStart"/>
+      <w:r>
+        <w:t>void</w:t>
+      </w:r>
+      <w:proofErr w:type="spellEnd"/>
+      <w:r>
+        <w:t xml:space="preserve"> </w:t>
+      </w:r>
+      <w:proofErr w:type="spellStart"/>
+      <w:proofErr w:type="gramStart"/>
+      <w:r>
+        <w:t>DessinerUnDisque</w:t>
+      </w:r>
+      <w:proofErr w:type="spellEnd"/>
+      <w:r>
+        <w:t>(</w:t>
+      </w:r>
+      <w:proofErr w:type="spellStart"/>
+      <w:proofErr w:type="gramEnd"/>
+      <w:r>
+        <w:t>SDL_Renderer</w:t>
+      </w:r>
+      <w:proofErr w:type="spellEnd"/>
+      <w:r>
+        <w:t xml:space="preserve"> * </w:t>
+      </w:r>
+      <w:proofErr w:type="spellStart"/>
+      <w:r>
+        <w:t>pRendu</w:t>
+      </w:r>
+      <w:proofErr w:type="spellEnd"/>
+      <w:r>
+        <w:t xml:space="preserve">, </w:t>
+      </w:r>
+      <w:proofErr w:type="spellStart"/>
+      <w:r>
+        <w:t>int</w:t>
+      </w:r>
+      <w:proofErr w:type="spellEnd"/>
+      <w:r>
+        <w:t xml:space="preserve"> </w:t>
+      </w:r>
+      <w:proofErr w:type="spellStart"/>
+      <w:r>
+        <w:t>nCentreX</w:t>
+      </w:r>
+      <w:proofErr w:type="spellEnd"/>
+      <w:r>
+        <w:t xml:space="preserve">, </w:t>
+      </w:r>
+      <w:proofErr w:type="spellStart"/>
+      <w:r>
+        <w:t>int</w:t>
+      </w:r>
+      <w:proofErr w:type="spellEnd"/>
+      <w:r>
+        <w:t xml:space="preserve"> </w:t>
+      </w:r>
+      <w:proofErr w:type="spellStart"/>
+      <w:r>
+        <w:t>nCentreY</w:t>
+      </w:r>
+      <w:proofErr w:type="spellEnd"/>
+      <w:r>
+        <w:t xml:space="preserve">, </w:t>
+      </w:r>
+      <w:proofErr w:type="spellStart"/>
+      <w:r>
+        <w:t>int</w:t>
+      </w:r>
+      <w:proofErr w:type="spellEnd"/>
+      <w:r>
+        <w:t xml:space="preserve"> </w:t>
+      </w:r>
+      <w:proofErr w:type="spellStart"/>
+      <w:r>
+        <w:t>nRayon</w:t>
+      </w:r>
+      <w:proofErr w:type="spellEnd"/>
+      <w:r>
+        <w:t>)</w:t>
       </w:r>
       <w:r>
         <w:t> ;</w:t>
@@ -3249,7 +4420,15 @@
         <w:ind w:left="360"/>
       </w:pPr>
       <w:r>
-        <w:t>Pour l’exemple voir le code du programme ci-joint.</w:t>
+        <w:t xml:space="preserve">Pour l’exemple </w:t>
+      </w:r>
+      <w:proofErr w:type="gramStart"/>
+      <w:r>
+        <w:t>voir</w:t>
+      </w:r>
+      <w:proofErr w:type="gramEnd"/>
+      <w:r>
+        <w:t xml:space="preserve"> le code du programme ci-joint.</w:t>
       </w:r>
     </w:p>
     <w:p>
@@ -3307,6 +4486,8 @@
           <w:szCs w:val="24"/>
         </w:rPr>
       </w:pPr>
+      <w:proofErr w:type="spellStart"/>
+      <w:proofErr w:type="gramStart"/>
       <w:r>
         <w:rPr>
           <w:rFonts w:ascii="Courier" w:eastAsia="Times New Roman" w:hAnsi="Courier" w:cs="Courier New"/>
@@ -3316,14 +4497,76 @@
         </w:rPr>
         <w:t>int</w:t>
       </w:r>
-      <w:r>
-        <w:rPr>
-          <w:rFonts w:ascii="Courier" w:eastAsia="Times New Roman" w:hAnsi="Courier" w:cs="Courier New"/>
-          <w:color w:val="000000"/>
-          <w:sz w:val="24"/>
-          <w:szCs w:val="24"/>
-        </w:rPr>
-        <w:t xml:space="preserve"> SDL_RenderDrawPoint(SDL_Renderer* renderer,</w:t>
+      <w:proofErr w:type="spellEnd"/>
+      <w:proofErr w:type="gramEnd"/>
+      <w:r>
+        <w:rPr>
+          <w:rFonts w:ascii="Courier" w:eastAsia="Times New Roman" w:hAnsi="Courier" w:cs="Courier New"/>
+          <w:color w:val="000000"/>
+          <w:sz w:val="24"/>
+          <w:szCs w:val="24"/>
+        </w:rPr>
+        <w:t xml:space="preserve"> </w:t>
+      </w:r>
+      <w:proofErr w:type="spellStart"/>
+      <w:r>
+        <w:rPr>
+          <w:rFonts w:ascii="Courier" w:eastAsia="Times New Roman" w:hAnsi="Courier" w:cs="Courier New"/>
+          <w:color w:val="000000"/>
+          <w:sz w:val="24"/>
+          <w:szCs w:val="24"/>
+        </w:rPr>
+        <w:t>SDL_RenderDrawPoint</w:t>
+      </w:r>
+      <w:proofErr w:type="spellEnd"/>
+      <w:r>
+        <w:rPr>
+          <w:rFonts w:ascii="Courier" w:eastAsia="Times New Roman" w:hAnsi="Courier" w:cs="Courier New"/>
+          <w:color w:val="000000"/>
+          <w:sz w:val="24"/>
+          <w:szCs w:val="24"/>
+        </w:rPr>
+        <w:t>(</w:t>
+      </w:r>
+      <w:proofErr w:type="spellStart"/>
+      <w:r>
+        <w:rPr>
+          <w:rFonts w:ascii="Courier" w:eastAsia="Times New Roman" w:hAnsi="Courier" w:cs="Courier New"/>
+          <w:color w:val="000000"/>
+          <w:sz w:val="24"/>
+          <w:szCs w:val="24"/>
+        </w:rPr>
+        <w:t>SDL_Renderer</w:t>
+      </w:r>
+      <w:proofErr w:type="spellEnd"/>
+      <w:r>
+        <w:rPr>
+          <w:rFonts w:ascii="Courier" w:eastAsia="Times New Roman" w:hAnsi="Courier" w:cs="Courier New"/>
+          <w:color w:val="000000"/>
+          <w:sz w:val="24"/>
+          <w:szCs w:val="24"/>
+        </w:rPr>
+        <w:t xml:space="preserve">* </w:t>
+      </w:r>
+      <w:proofErr w:type="spellStart"/>
+      <w:r>
+        <w:rPr>
+          <w:rFonts w:ascii="Courier" w:eastAsia="Times New Roman" w:hAnsi="Courier" w:cs="Courier New"/>
+          <w:color w:val="000000"/>
+          <w:sz w:val="24"/>
+          <w:szCs w:val="24"/>
+        </w:rPr>
+        <w:t>renderer</w:t>
+      </w:r>
+      <w:proofErr w:type="spellEnd"/>
+      <w:r>
+        <w:rPr>
+          <w:rFonts w:ascii="Courier" w:eastAsia="Times New Roman" w:hAnsi="Courier" w:cs="Courier New"/>
+          <w:color w:val="000000"/>
+          <w:sz w:val="24"/>
+          <w:szCs w:val="24"/>
+        </w:rPr>
+        <w:t>,</w:t>
       </w:r>
     </w:p>
     <w:p>
@@ -3364,6 +4607,8 @@
         </w:rPr>
         <w:t xml:space="preserve">                        </w:t>
       </w:r>
+      <w:proofErr w:type="spellStart"/>
+      <w:proofErr w:type="gramStart"/>
       <w:r>
         <w:rPr>
           <w:rFonts w:ascii="Courier" w:eastAsia="Times New Roman" w:hAnsi="Courier" w:cs="Courier New"/>
@@ -3373,6 +4618,8 @@
         </w:rPr>
         <w:t>int</w:t>
       </w:r>
+      <w:proofErr w:type="spellEnd"/>
+      <w:proofErr w:type="gramEnd"/>
       <w:r>
         <w:rPr>
           <w:rFonts w:ascii="Courier" w:eastAsia="Times New Roman" w:hAnsi="Courier" w:cs="Courier New"/>
@@ -3421,6 +4668,8 @@
         </w:rPr>
         <w:t xml:space="preserve">                        </w:t>
       </w:r>
+      <w:proofErr w:type="spellStart"/>
+      <w:proofErr w:type="gramStart"/>
       <w:r>
         <w:rPr>
           <w:rFonts w:ascii="Courier" w:eastAsia="Times New Roman" w:hAnsi="Courier" w:cs="Courier New"/>
@@ -3430,6 +4679,8 @@
         </w:rPr>
         <w:t>int</w:t>
       </w:r>
+      <w:proofErr w:type="spellEnd"/>
+      <w:proofErr w:type="gramEnd"/>
       <w:r>
         <w:rPr>
           <w:rFonts w:ascii="Courier" w:eastAsia="Times New Roman" w:hAnsi="Courier" w:cs="Courier New"/>
@@ -3483,6 +4734,8 @@
           <w:szCs w:val="24"/>
         </w:rPr>
       </w:pPr>
+      <w:proofErr w:type="spellStart"/>
+      <w:proofErr w:type="gramStart"/>
       <w:r>
         <w:rPr>
           <w:rFonts w:ascii="Courier" w:eastAsia="Times New Roman" w:hAnsi="Courier" w:cs="Courier New"/>
@@ -3492,14 +4745,76 @@
         </w:rPr>
         <w:t>int</w:t>
       </w:r>
-      <w:r>
-        <w:rPr>
-          <w:rFonts w:ascii="Courier" w:eastAsia="Times New Roman" w:hAnsi="Courier" w:cs="Courier New"/>
-          <w:color w:val="000000"/>
-          <w:sz w:val="24"/>
-          <w:szCs w:val="24"/>
-        </w:rPr>
-        <w:t xml:space="preserve"> SDL_RenderDrawPoints(SDL_Renderer*    renderer,</w:t>
+      <w:proofErr w:type="spellEnd"/>
+      <w:proofErr w:type="gramEnd"/>
+      <w:r>
+        <w:rPr>
+          <w:rFonts w:ascii="Courier" w:eastAsia="Times New Roman" w:hAnsi="Courier" w:cs="Courier New"/>
+          <w:color w:val="000000"/>
+          <w:sz w:val="24"/>
+          <w:szCs w:val="24"/>
+        </w:rPr>
+        <w:t xml:space="preserve"> </w:t>
+      </w:r>
+      <w:proofErr w:type="spellStart"/>
+      <w:r>
+        <w:rPr>
+          <w:rFonts w:ascii="Courier" w:eastAsia="Times New Roman" w:hAnsi="Courier" w:cs="Courier New"/>
+          <w:color w:val="000000"/>
+          <w:sz w:val="24"/>
+          <w:szCs w:val="24"/>
+        </w:rPr>
+        <w:t>SDL_RenderDrawPoints</w:t>
+      </w:r>
+      <w:proofErr w:type="spellEnd"/>
+      <w:r>
+        <w:rPr>
+          <w:rFonts w:ascii="Courier" w:eastAsia="Times New Roman" w:hAnsi="Courier" w:cs="Courier New"/>
+          <w:color w:val="000000"/>
+          <w:sz w:val="24"/>
+          <w:szCs w:val="24"/>
+        </w:rPr>
+        <w:t>(</w:t>
+      </w:r>
+      <w:proofErr w:type="spellStart"/>
+      <w:r>
+        <w:rPr>
+          <w:rFonts w:ascii="Courier" w:eastAsia="Times New Roman" w:hAnsi="Courier" w:cs="Courier New"/>
+          <w:color w:val="000000"/>
+          <w:sz w:val="24"/>
+          <w:szCs w:val="24"/>
+        </w:rPr>
+        <w:t>SDL_Renderer</w:t>
+      </w:r>
+      <w:proofErr w:type="spellEnd"/>
+      <w:r>
+        <w:rPr>
+          <w:rFonts w:ascii="Courier" w:eastAsia="Times New Roman" w:hAnsi="Courier" w:cs="Courier New"/>
+          <w:color w:val="000000"/>
+          <w:sz w:val="24"/>
+          <w:szCs w:val="24"/>
+        </w:rPr>
+        <w:t xml:space="preserve">*    </w:t>
+      </w:r>
+      <w:proofErr w:type="spellStart"/>
+      <w:r>
+        <w:rPr>
+          <w:rFonts w:ascii="Courier" w:eastAsia="Times New Roman" w:hAnsi="Courier" w:cs="Courier New"/>
+          <w:color w:val="000000"/>
+          <w:sz w:val="24"/>
+          <w:szCs w:val="24"/>
+        </w:rPr>
+        <w:t>renderer</w:t>
+      </w:r>
+      <w:proofErr w:type="spellEnd"/>
+      <w:r>
+        <w:rPr>
+          <w:rFonts w:ascii="Courier" w:eastAsia="Times New Roman" w:hAnsi="Courier" w:cs="Courier New"/>
+          <w:color w:val="000000"/>
+          <w:sz w:val="24"/>
+          <w:szCs w:val="24"/>
+        </w:rPr>
+        <w:t>,</w:t>
       </w:r>
     </w:p>
     <w:p>
@@ -3529,7 +4844,6 @@
           <w:color w:val="000000"/>
           <w:sz w:val="24"/>
           <w:szCs w:val="24"/>
-          <w:lang w:val="en-US"/>
         </w:rPr>
       </w:pPr>
       <w:r>
@@ -3541,25 +4855,47 @@
         </w:rPr>
         <w:t xml:space="preserve">                         </w:t>
       </w:r>
+      <w:proofErr w:type="spellStart"/>
+      <w:proofErr w:type="gramStart"/>
       <w:r>
         <w:rPr>
           <w:rFonts w:ascii="Courier" w:eastAsia="Times New Roman" w:hAnsi="Courier" w:cs="Courier New"/>
           <w:color w:val="0000AA"/>
           <w:sz w:val="24"/>
           <w:szCs w:val="24"/>
-          <w:lang w:val="en-US"/>
         </w:rPr>
         <w:t>const</w:t>
       </w:r>
-      <w:r>
-        <w:rPr>
-          <w:rFonts w:ascii="Courier" w:eastAsia="Times New Roman" w:hAnsi="Courier" w:cs="Courier New"/>
-          <w:color w:val="000000"/>
-          <w:sz w:val="24"/>
-          <w:szCs w:val="24"/>
-          <w:lang w:val="en-US"/>
-        </w:rPr>
-        <w:t xml:space="preserve"> SDL_Point* points,</w:t>
+      <w:proofErr w:type="spellEnd"/>
+      <w:proofErr w:type="gramEnd"/>
+      <w:r>
+        <w:rPr>
+          <w:rFonts w:ascii="Courier" w:eastAsia="Times New Roman" w:hAnsi="Courier" w:cs="Courier New"/>
+          <w:color w:val="000000"/>
+          <w:sz w:val="24"/>
+          <w:szCs w:val="24"/>
+        </w:rPr>
+        <w:t xml:space="preserve"> </w:t>
+      </w:r>
+      <w:proofErr w:type="spellStart"/>
+      <w:r>
+        <w:rPr>
+          <w:rFonts w:ascii="Courier" w:eastAsia="Times New Roman" w:hAnsi="Courier" w:cs="Courier New"/>
+          <w:color w:val="000000"/>
+          <w:sz w:val="24"/>
+          <w:szCs w:val="24"/>
+        </w:rPr>
+        <w:t>SDL_Point</w:t>
+      </w:r>
+      <w:proofErr w:type="spellEnd"/>
+      <w:r>
+        <w:rPr>
+          <w:rFonts w:ascii="Courier" w:eastAsia="Times New Roman" w:hAnsi="Courier" w:cs="Courier New"/>
+          <w:color w:val="000000"/>
+          <w:sz w:val="24"/>
+          <w:szCs w:val="24"/>
+        </w:rPr>
+        <w:t>* points,</w:t>
       </w:r>
     </w:p>
     <w:p>
@@ -3589,36 +4925,36 @@
           <w:color w:val="000000"/>
           <w:sz w:val="24"/>
           <w:szCs w:val="24"/>
-          <w:lang w:val="en-US"/>
-        </w:rPr>
-      </w:pPr>
-      <w:r>
-        <w:rPr>
-          <w:rFonts w:ascii="Courier" w:eastAsia="Times New Roman" w:hAnsi="Courier" w:cs="Courier New"/>
-          <w:color w:val="000000"/>
-          <w:sz w:val="24"/>
-          <w:szCs w:val="24"/>
-          <w:lang w:val="en-US"/>
+        </w:rPr>
+      </w:pPr>
+      <w:r>
+        <w:rPr>
+          <w:rFonts w:ascii="Courier" w:eastAsia="Times New Roman" w:hAnsi="Courier" w:cs="Courier New"/>
+          <w:color w:val="000000"/>
+          <w:sz w:val="24"/>
+          <w:szCs w:val="24"/>
         </w:rPr>
         <w:t xml:space="preserve">                         </w:t>
       </w:r>
+      <w:proofErr w:type="spellStart"/>
+      <w:proofErr w:type="gramStart"/>
       <w:r>
         <w:rPr>
           <w:rFonts w:ascii="Courier" w:eastAsia="Times New Roman" w:hAnsi="Courier" w:cs="Courier New"/>
           <w:color w:val="00AAAA"/>
           <w:sz w:val="24"/>
           <w:szCs w:val="24"/>
-          <w:lang w:val="en-US"/>
         </w:rPr>
         <w:t>int</w:t>
       </w:r>
-      <w:r>
-        <w:rPr>
-          <w:rFonts w:ascii="Courier" w:eastAsia="Times New Roman" w:hAnsi="Courier" w:cs="Courier New"/>
-          <w:color w:val="000000"/>
-          <w:sz w:val="24"/>
-          <w:szCs w:val="24"/>
-          <w:lang w:val="en-US"/>
+      <w:proofErr w:type="spellEnd"/>
+      <w:proofErr w:type="gramEnd"/>
+      <w:r>
+        <w:rPr>
+          <w:rFonts w:ascii="Courier" w:eastAsia="Times New Roman" w:hAnsi="Courier" w:cs="Courier New"/>
+          <w:color w:val="000000"/>
+          <w:sz w:val="24"/>
+          <w:szCs w:val="24"/>
         </w:rPr>
         <w:t xml:space="preserve">              count)</w:t>
       </w:r>
@@ -3706,6 +5042,8 @@
           <w:szCs w:val="24"/>
         </w:rPr>
       </w:pPr>
+      <w:proofErr w:type="spellStart"/>
+      <w:proofErr w:type="gramStart"/>
       <w:r>
         <w:rPr>
           <w:rFonts w:ascii="Courier" w:eastAsia="Times New Roman" w:hAnsi="Courier" w:cs="Courier New"/>
@@ -3715,14 +5053,76 @@
         </w:rPr>
         <w:t>int</w:t>
       </w:r>
-      <w:r>
-        <w:rPr>
-          <w:rFonts w:ascii="Courier" w:eastAsia="Times New Roman" w:hAnsi="Courier" w:cs="Courier New"/>
-          <w:color w:val="000000"/>
-          <w:sz w:val="24"/>
-          <w:szCs w:val="24"/>
-        </w:rPr>
-        <w:t xml:space="preserve"> SDL_RenderDrawLine(SDL_Renderer* renderer,</w:t>
+      <w:proofErr w:type="spellEnd"/>
+      <w:proofErr w:type="gramEnd"/>
+      <w:r>
+        <w:rPr>
+          <w:rFonts w:ascii="Courier" w:eastAsia="Times New Roman" w:hAnsi="Courier" w:cs="Courier New"/>
+          <w:color w:val="000000"/>
+          <w:sz w:val="24"/>
+          <w:szCs w:val="24"/>
+        </w:rPr>
+        <w:t xml:space="preserve"> </w:t>
+      </w:r>
+      <w:proofErr w:type="spellStart"/>
+      <w:r>
+        <w:rPr>
+          <w:rFonts w:ascii="Courier" w:eastAsia="Times New Roman" w:hAnsi="Courier" w:cs="Courier New"/>
+          <w:color w:val="000000"/>
+          <w:sz w:val="24"/>
+          <w:szCs w:val="24"/>
+        </w:rPr>
+        <w:t>SDL_RenderDrawLine</w:t>
+      </w:r>
+      <w:proofErr w:type="spellEnd"/>
+      <w:r>
+        <w:rPr>
+          <w:rFonts w:ascii="Courier" w:eastAsia="Times New Roman" w:hAnsi="Courier" w:cs="Courier New"/>
+          <w:color w:val="000000"/>
+          <w:sz w:val="24"/>
+          <w:szCs w:val="24"/>
+        </w:rPr>
+        <w:t>(</w:t>
+      </w:r>
+      <w:proofErr w:type="spellStart"/>
+      <w:r>
+        <w:rPr>
+          <w:rFonts w:ascii="Courier" w:eastAsia="Times New Roman" w:hAnsi="Courier" w:cs="Courier New"/>
+          <w:color w:val="000000"/>
+          <w:sz w:val="24"/>
+          <w:szCs w:val="24"/>
+        </w:rPr>
+        <w:t>SDL_Renderer</w:t>
+      </w:r>
+      <w:proofErr w:type="spellEnd"/>
+      <w:r>
+        <w:rPr>
+          <w:rFonts w:ascii="Courier" w:eastAsia="Times New Roman" w:hAnsi="Courier" w:cs="Courier New"/>
+          <w:color w:val="000000"/>
+          <w:sz w:val="24"/>
+          <w:szCs w:val="24"/>
+        </w:rPr>
+        <w:t xml:space="preserve">* </w:t>
+      </w:r>
+      <w:proofErr w:type="spellStart"/>
+      <w:r>
+        <w:rPr>
+          <w:rFonts w:ascii="Courier" w:eastAsia="Times New Roman" w:hAnsi="Courier" w:cs="Courier New"/>
+          <w:color w:val="000000"/>
+          <w:sz w:val="24"/>
+          <w:szCs w:val="24"/>
+        </w:rPr>
+        <w:t>renderer</w:t>
+      </w:r>
+      <w:proofErr w:type="spellEnd"/>
+      <w:r>
+        <w:rPr>
+          <w:rFonts w:ascii="Courier" w:eastAsia="Times New Roman" w:hAnsi="Courier" w:cs="Courier New"/>
+          <w:color w:val="000000"/>
+          <w:sz w:val="24"/>
+          <w:szCs w:val="24"/>
+        </w:rPr>
+        <w:t>,</w:t>
       </w:r>
     </w:p>
     <w:p>
@@ -3763,6 +5163,8 @@
         </w:rPr>
         <w:t xml:space="preserve">                       </w:t>
       </w:r>
+      <w:proofErr w:type="spellStart"/>
+      <w:proofErr w:type="gramStart"/>
       <w:r>
         <w:rPr>
           <w:rFonts w:ascii="Courier" w:eastAsia="Times New Roman" w:hAnsi="Courier" w:cs="Courier New"/>
@@ -3772,6 +5174,8 @@
         </w:rPr>
         <w:t>int</w:t>
       </w:r>
+      <w:proofErr w:type="spellEnd"/>
+      <w:proofErr w:type="gramEnd"/>
       <w:r>
         <w:rPr>
           <w:rFonts w:ascii="Courier" w:eastAsia="Times New Roman" w:hAnsi="Courier" w:cs="Courier New"/>
@@ -3820,6 +5224,8 @@
         </w:rPr>
         <w:t xml:space="preserve">                       </w:t>
       </w:r>
+      <w:proofErr w:type="spellStart"/>
+      <w:proofErr w:type="gramStart"/>
       <w:r>
         <w:rPr>
           <w:rFonts w:ascii="Courier" w:eastAsia="Times New Roman" w:hAnsi="Courier" w:cs="Courier New"/>
@@ -3829,6 +5235,8 @@
         </w:rPr>
         <w:t>int</w:t>
       </w:r>
+      <w:proofErr w:type="spellEnd"/>
+      <w:proofErr w:type="gramEnd"/>
       <w:r>
         <w:rPr>
           <w:rFonts w:ascii="Courier" w:eastAsia="Times New Roman" w:hAnsi="Courier" w:cs="Courier New"/>
@@ -3877,6 +5285,8 @@
         </w:rPr>
         <w:t xml:space="preserve">                       </w:t>
       </w:r>
+      <w:proofErr w:type="spellStart"/>
+      <w:proofErr w:type="gramStart"/>
       <w:r>
         <w:rPr>
           <w:rFonts w:ascii="Courier" w:eastAsia="Times New Roman" w:hAnsi="Courier" w:cs="Courier New"/>
@@ -3886,6 +5296,8 @@
         </w:rPr>
         <w:t>int</w:t>
       </w:r>
+      <w:proofErr w:type="spellEnd"/>
+      <w:proofErr w:type="gramEnd"/>
       <w:r>
         <w:rPr>
           <w:rFonts w:ascii="Courier" w:eastAsia="Times New Roman" w:hAnsi="Courier" w:cs="Courier New"/>
@@ -3934,6 +5346,8 @@
         </w:rPr>
         <w:t xml:space="preserve">                       </w:t>
       </w:r>
+      <w:proofErr w:type="spellStart"/>
+      <w:proofErr w:type="gramStart"/>
       <w:r>
         <w:rPr>
           <w:rFonts w:ascii="Courier" w:eastAsia="Times New Roman" w:hAnsi="Courier" w:cs="Courier New"/>
@@ -3943,6 +5357,8 @@
         </w:rPr>
         <w:t>int</w:t>
       </w:r>
+      <w:proofErr w:type="spellEnd"/>
+      <w:proofErr w:type="gramEnd"/>
       <w:r>
         <w:rPr>
           <w:rFonts w:ascii="Courier" w:eastAsia="Times New Roman" w:hAnsi="Courier" w:cs="Courier New"/>
@@ -3990,6 +5406,8 @@
           <w:szCs w:val="24"/>
         </w:rPr>
       </w:pPr>
+      <w:proofErr w:type="spellStart"/>
+      <w:proofErr w:type="gramStart"/>
       <w:r>
         <w:rPr>
           <w:rFonts w:ascii="Courier" w:eastAsia="Times New Roman" w:hAnsi="Courier" w:cs="Courier New"/>
@@ -3999,14 +5417,76 @@
         </w:rPr>
         <w:t>int</w:t>
       </w:r>
-      <w:r>
-        <w:rPr>
-          <w:rFonts w:ascii="Courier" w:eastAsia="Times New Roman" w:hAnsi="Courier" w:cs="Courier New"/>
-          <w:color w:val="000000"/>
-          <w:sz w:val="24"/>
-          <w:szCs w:val="24"/>
-        </w:rPr>
-        <w:t xml:space="preserve"> SDL_RenderDrawLines(SDL_Renderer*    renderer,</w:t>
+      <w:proofErr w:type="spellEnd"/>
+      <w:proofErr w:type="gramEnd"/>
+      <w:r>
+        <w:rPr>
+          <w:rFonts w:ascii="Courier" w:eastAsia="Times New Roman" w:hAnsi="Courier" w:cs="Courier New"/>
+          <w:color w:val="000000"/>
+          <w:sz w:val="24"/>
+          <w:szCs w:val="24"/>
+        </w:rPr>
+        <w:t xml:space="preserve"> </w:t>
+      </w:r>
+      <w:proofErr w:type="spellStart"/>
+      <w:r>
+        <w:rPr>
+          <w:rFonts w:ascii="Courier" w:eastAsia="Times New Roman" w:hAnsi="Courier" w:cs="Courier New"/>
+          <w:color w:val="000000"/>
+          <w:sz w:val="24"/>
+          <w:szCs w:val="24"/>
+        </w:rPr>
+        <w:t>SDL_RenderDrawLines</w:t>
+      </w:r>
+      <w:proofErr w:type="spellEnd"/>
+      <w:r>
+        <w:rPr>
+          <w:rFonts w:ascii="Courier" w:eastAsia="Times New Roman" w:hAnsi="Courier" w:cs="Courier New"/>
+          <w:color w:val="000000"/>
+          <w:sz w:val="24"/>
+          <w:szCs w:val="24"/>
+        </w:rPr>
+        <w:t>(</w:t>
+      </w:r>
+      <w:proofErr w:type="spellStart"/>
+      <w:r>
+        <w:rPr>
+          <w:rFonts w:ascii="Courier" w:eastAsia="Times New Roman" w:hAnsi="Courier" w:cs="Courier New"/>
+          <w:color w:val="000000"/>
+          <w:sz w:val="24"/>
+          <w:szCs w:val="24"/>
+        </w:rPr>
+        <w:t>SDL_Renderer</w:t>
+      </w:r>
+      <w:proofErr w:type="spellEnd"/>
+      <w:r>
+        <w:rPr>
+          <w:rFonts w:ascii="Courier" w:eastAsia="Times New Roman" w:hAnsi="Courier" w:cs="Courier New"/>
+          <w:color w:val="000000"/>
+          <w:sz w:val="24"/>
+          <w:szCs w:val="24"/>
+        </w:rPr>
+        <w:t xml:space="preserve">*    </w:t>
+      </w:r>
+      <w:proofErr w:type="spellStart"/>
+      <w:r>
+        <w:rPr>
+          <w:rFonts w:ascii="Courier" w:eastAsia="Times New Roman" w:hAnsi="Courier" w:cs="Courier New"/>
+          <w:color w:val="000000"/>
+          <w:sz w:val="24"/>
+          <w:szCs w:val="24"/>
+        </w:rPr>
+        <w:t>renderer</w:t>
+      </w:r>
+      <w:proofErr w:type="spellEnd"/>
+      <w:r>
+        <w:rPr>
+          <w:rFonts w:ascii="Courier" w:eastAsia="Times New Roman" w:hAnsi="Courier" w:cs="Courier New"/>
+          <w:color w:val="000000"/>
+          <w:sz w:val="24"/>
+          <w:szCs w:val="24"/>
+        </w:rPr>
+        <w:t>,</w:t>
       </w:r>
     </w:p>
     <w:p>
@@ -4047,6 +5527,8 @@
         </w:rPr>
         <w:t xml:space="preserve">                        </w:t>
       </w:r>
+      <w:proofErr w:type="spellStart"/>
+      <w:proofErr w:type="gramStart"/>
       <w:r>
         <w:rPr>
           <w:rFonts w:ascii="Courier" w:eastAsia="Times New Roman" w:hAnsi="Courier" w:cs="Courier New"/>
@@ -4056,14 +5538,36 @@
         </w:rPr>
         <w:t>const</w:t>
       </w:r>
-      <w:r>
-        <w:rPr>
-          <w:rFonts w:ascii="Courier" w:eastAsia="Times New Roman" w:hAnsi="Courier" w:cs="Courier New"/>
-          <w:color w:val="000000"/>
-          <w:sz w:val="24"/>
-          <w:szCs w:val="24"/>
-        </w:rPr>
-        <w:t xml:space="preserve"> SDL_Point* points,</w:t>
+      <w:proofErr w:type="spellEnd"/>
+      <w:proofErr w:type="gramEnd"/>
+      <w:r>
+        <w:rPr>
+          <w:rFonts w:ascii="Courier" w:eastAsia="Times New Roman" w:hAnsi="Courier" w:cs="Courier New"/>
+          <w:color w:val="000000"/>
+          <w:sz w:val="24"/>
+          <w:szCs w:val="24"/>
+        </w:rPr>
+        <w:t xml:space="preserve"> </w:t>
+      </w:r>
+      <w:proofErr w:type="spellStart"/>
+      <w:r>
+        <w:rPr>
+          <w:rFonts w:ascii="Courier" w:eastAsia="Times New Roman" w:hAnsi="Courier" w:cs="Courier New"/>
+          <w:color w:val="000000"/>
+          <w:sz w:val="24"/>
+          <w:szCs w:val="24"/>
+        </w:rPr>
+        <w:t>SDL_Point</w:t>
+      </w:r>
+      <w:proofErr w:type="spellEnd"/>
+      <w:r>
+        <w:rPr>
+          <w:rFonts w:ascii="Courier" w:eastAsia="Times New Roman" w:hAnsi="Courier" w:cs="Courier New"/>
+          <w:color w:val="000000"/>
+          <w:sz w:val="24"/>
+          <w:szCs w:val="24"/>
+        </w:rPr>
+        <w:t>* points,</w:t>
       </w:r>
     </w:p>
     <w:p>
@@ -4104,6 +5608,8 @@
         </w:rPr>
         <w:t xml:space="preserve">                        </w:t>
       </w:r>
+      <w:proofErr w:type="spellStart"/>
+      <w:proofErr w:type="gramStart"/>
       <w:r>
         <w:rPr>
           <w:rFonts w:ascii="Courier" w:eastAsia="Times New Roman" w:hAnsi="Courier" w:cs="Courier New"/>
@@ -4113,6 +5619,8 @@
         </w:rPr>
         <w:t>int</w:t>
       </w:r>
+      <w:proofErr w:type="spellEnd"/>
+      <w:proofErr w:type="gramEnd"/>
       <w:r>
         <w:rPr>
           <w:rFonts w:ascii="Courier" w:eastAsia="Times New Roman" w:hAnsi="Courier" w:cs="Courier New"/>
@@ -4166,7 +5674,23 @@
         </w:numPr>
       </w:pPr>
       <w:r>
-        <w:t>A quoi servent les fonctions SDL_RenderClear et SDL_RenderPresent ? (5 points)</w:t>
+        <w:t xml:space="preserve">A quoi servent les fonctions </w:t>
+      </w:r>
+      <w:proofErr w:type="spellStart"/>
+      <w:r>
+        <w:t>SDL_RenderClear</w:t>
+      </w:r>
+      <w:proofErr w:type="spellEnd"/>
+      <w:r>
+        <w:t xml:space="preserve"> et </w:t>
+      </w:r>
+      <w:proofErr w:type="spellStart"/>
+      <w:r>
+        <w:t>SDL_RenderPresent</w:t>
+      </w:r>
+      <w:proofErr w:type="spellEnd"/>
+      <w:r>
+        <w:t> ? (5 points)</w:t>
       </w:r>
     </w:p>
     <w:p/>
@@ -4207,6 +5731,8 @@
           <w:szCs w:val="24"/>
         </w:rPr>
       </w:pPr>
+      <w:proofErr w:type="spellStart"/>
+      <w:proofErr w:type="gramStart"/>
       <w:r>
         <w:rPr>
           <w:rFonts w:ascii="Courier" w:eastAsia="Times New Roman" w:hAnsi="Courier" w:cs="Courier New"/>
@@ -4216,28 +5742,93 @@
         </w:rPr>
         <w:t>int</w:t>
       </w:r>
-      <w:r>
-        <w:rPr>
-          <w:rFonts w:ascii="Courier" w:eastAsia="Times New Roman" w:hAnsi="Courier" w:cs="Courier New"/>
-          <w:color w:val="000000"/>
-          <w:sz w:val="24"/>
-          <w:szCs w:val="24"/>
-        </w:rPr>
-        <w:t xml:space="preserve"> SDL_RenderClear(SDL_Renderer* renderer)</w:t>
-      </w:r>
-    </w:p>
-    <w:p>
+      <w:proofErr w:type="spellEnd"/>
+      <w:proofErr w:type="gramEnd"/>
+      <w:r>
+        <w:rPr>
+          <w:rFonts w:ascii="Courier" w:eastAsia="Times New Roman" w:hAnsi="Courier" w:cs="Courier New"/>
+          <w:color w:val="000000"/>
+          <w:sz w:val="24"/>
+          <w:szCs w:val="24"/>
+        </w:rPr>
+        <w:t xml:space="preserve"> </w:t>
+      </w:r>
+      <w:proofErr w:type="spellStart"/>
+      <w:r>
+        <w:rPr>
+          <w:rFonts w:ascii="Courier" w:eastAsia="Times New Roman" w:hAnsi="Courier" w:cs="Courier New"/>
+          <w:color w:val="000000"/>
+          <w:sz w:val="24"/>
+          <w:szCs w:val="24"/>
+        </w:rPr>
+        <w:t>SDL_RenderClear</w:t>
+      </w:r>
+      <w:proofErr w:type="spellEnd"/>
+      <w:r>
+        <w:rPr>
+          <w:rFonts w:ascii="Courier" w:eastAsia="Times New Roman" w:hAnsi="Courier" w:cs="Courier New"/>
+          <w:color w:val="000000"/>
+          <w:sz w:val="24"/>
+          <w:szCs w:val="24"/>
+        </w:rPr>
+        <w:t>(</w:t>
+      </w:r>
+      <w:proofErr w:type="spellStart"/>
+      <w:r>
+        <w:rPr>
+          <w:rFonts w:ascii="Courier" w:eastAsia="Times New Roman" w:hAnsi="Courier" w:cs="Courier New"/>
+          <w:color w:val="000000"/>
+          <w:sz w:val="24"/>
+          <w:szCs w:val="24"/>
+        </w:rPr>
+        <w:t>SDL_Renderer</w:t>
+      </w:r>
+      <w:proofErr w:type="spellEnd"/>
+      <w:r>
+        <w:rPr>
+          <w:rFonts w:ascii="Courier" w:eastAsia="Times New Roman" w:hAnsi="Courier" w:cs="Courier New"/>
+          <w:color w:val="000000"/>
+          <w:sz w:val="24"/>
+          <w:szCs w:val="24"/>
+        </w:rPr>
+        <w:t xml:space="preserve">* </w:t>
+      </w:r>
+      <w:proofErr w:type="spellStart"/>
+      <w:r>
+        <w:rPr>
+          <w:rFonts w:ascii="Courier" w:eastAsia="Times New Roman" w:hAnsi="Courier" w:cs="Courier New"/>
+          <w:color w:val="000000"/>
+          <w:sz w:val="24"/>
+          <w:szCs w:val="24"/>
+        </w:rPr>
+        <w:t>renderer</w:t>
+      </w:r>
+      <w:proofErr w:type="spellEnd"/>
+      <w:r>
+        <w:rPr>
+          <w:rFonts w:ascii="Courier" w:eastAsia="Times New Roman" w:hAnsi="Courier" w:cs="Courier New"/>
+          <w:color w:val="000000"/>
+          <w:sz w:val="24"/>
+          <w:szCs w:val="24"/>
+        </w:rPr>
+        <w:t>)</w:t>
+      </w:r>
+    </w:p>
+    <w:p>
+      <w:proofErr w:type="gramStart"/>
       <w:r>
         <w:t>v</w:t>
       </w:r>
       <w:r>
-        <w:t>a remplacer la totalité du contenu du rendu par la couleur actuellement sélectionnée</w:t>
+        <w:t>a</w:t>
+      </w:r>
+      <w:proofErr w:type="gramEnd"/>
+      <w:r>
+        <w:t xml:space="preserve"> remplacer la totalité du contenu du rendu par la couleur actuellement sélectionnée</w:t>
       </w:r>
       <w:r>
         <w:t>, et l’afficher.</w:t>
       </w:r>
-      <w:bookmarkStart w:id="0" w:name="_GoBack"/>
-      <w:bookmarkEnd w:id="0"/>
     </w:p>
     <w:p>
       <w:r>
@@ -4273,6 +5864,8 @@
           <w:szCs w:val="24"/>
         </w:rPr>
       </w:pPr>
+      <w:proofErr w:type="spellStart"/>
+      <w:proofErr w:type="gramStart"/>
       <w:r>
         <w:rPr>
           <w:rFonts w:ascii="Courier" w:eastAsia="Times New Roman" w:hAnsi="Courier" w:cs="Courier New"/>
@@ -4282,19 +5875,86 @@
         </w:rPr>
         <w:t>void</w:t>
       </w:r>
-      <w:r>
-        <w:rPr>
-          <w:rFonts w:ascii="Courier" w:eastAsia="Times New Roman" w:hAnsi="Courier" w:cs="Courier New"/>
-          <w:color w:val="000000"/>
-          <w:sz w:val="24"/>
-          <w:szCs w:val="24"/>
-        </w:rPr>
-        <w:t xml:space="preserve"> SDL_RenderPresent(SDL_Renderer* renderer)</w:t>
-      </w:r>
-    </w:p>
-    <w:p>
-      <w:r>
-        <w:t>va actualiser le contenu du rendu avec les changements qu’on a effectué depuis le dernier rendu</w:t>
+      <w:proofErr w:type="spellEnd"/>
+      <w:proofErr w:type="gramEnd"/>
+      <w:r>
+        <w:rPr>
+          <w:rFonts w:ascii="Courier" w:eastAsia="Times New Roman" w:hAnsi="Courier" w:cs="Courier New"/>
+          <w:color w:val="000000"/>
+          <w:sz w:val="24"/>
+          <w:szCs w:val="24"/>
+        </w:rPr>
+        <w:t xml:space="preserve"> </w:t>
+      </w:r>
+      <w:proofErr w:type="spellStart"/>
+      <w:r>
+        <w:rPr>
+          <w:rFonts w:ascii="Courier" w:eastAsia="Times New Roman" w:hAnsi="Courier" w:cs="Courier New"/>
+          <w:color w:val="000000"/>
+          <w:sz w:val="24"/>
+          <w:szCs w:val="24"/>
+        </w:rPr>
+        <w:t>SDL_RenderPresent</w:t>
+      </w:r>
+      <w:proofErr w:type="spellEnd"/>
+      <w:r>
+        <w:rPr>
+          <w:rFonts w:ascii="Courier" w:eastAsia="Times New Roman" w:hAnsi="Courier" w:cs="Courier New"/>
+          <w:color w:val="000000"/>
+          <w:sz w:val="24"/>
+          <w:szCs w:val="24"/>
+        </w:rPr>
+        <w:t>(</w:t>
+      </w:r>
+      <w:proofErr w:type="spellStart"/>
+      <w:r>
+        <w:rPr>
+          <w:rFonts w:ascii="Courier" w:eastAsia="Times New Roman" w:hAnsi="Courier" w:cs="Courier New"/>
+          <w:color w:val="000000"/>
+          <w:sz w:val="24"/>
+          <w:szCs w:val="24"/>
+        </w:rPr>
+        <w:t>SDL_Renderer</w:t>
+      </w:r>
+      <w:proofErr w:type="spellEnd"/>
+      <w:r>
+        <w:rPr>
+          <w:rFonts w:ascii="Courier" w:eastAsia="Times New Roman" w:hAnsi="Courier" w:cs="Courier New"/>
+          <w:color w:val="000000"/>
+          <w:sz w:val="24"/>
+          <w:szCs w:val="24"/>
+        </w:rPr>
+        <w:t xml:space="preserve">* </w:t>
+      </w:r>
+      <w:proofErr w:type="spellStart"/>
+      <w:r>
+        <w:rPr>
+          <w:rFonts w:ascii="Courier" w:eastAsia="Times New Roman" w:hAnsi="Courier" w:cs="Courier New"/>
+          <w:color w:val="000000"/>
+          <w:sz w:val="24"/>
+          <w:szCs w:val="24"/>
+        </w:rPr>
+        <w:t>renderer</w:t>
+      </w:r>
+      <w:proofErr w:type="spellEnd"/>
+      <w:r>
+        <w:rPr>
+          <w:rFonts w:ascii="Courier" w:eastAsia="Times New Roman" w:hAnsi="Courier" w:cs="Courier New"/>
+          <w:color w:val="000000"/>
+          <w:sz w:val="24"/>
+          <w:szCs w:val="24"/>
+        </w:rPr>
+        <w:t>)</w:t>
+      </w:r>
+    </w:p>
+    <w:p>
+      <w:proofErr w:type="gramStart"/>
+      <w:r>
+        <w:t>va</w:t>
+      </w:r>
+      <w:proofErr w:type="gramEnd"/>
+      <w:r>
+        <w:t xml:space="preserve"> actualiser le contenu du rendu avec les changements qu’on a effectué depuis le dernier rendu</w:t>
       </w:r>
       <w:r>
         <w:t>, et l’afficher</w:t>
@@ -4302,6 +5962,191 @@
       <w:r>
         <w:t>.</w:t>
       </w:r>
+    </w:p>
+    <w:p/>
+    <w:p>
+      <w:pPr>
+        <w:pStyle w:val="Titre1"/>
+        <w:numPr>
+          <w:ilvl w:val="0"/>
+          <w:numId w:val="2"/>
+        </w:numPr>
+      </w:pPr>
+      <w:bookmarkStart w:id="0" w:name="_GoBack"/>
+      <w:r>
+        <w:t xml:space="preserve">Expliquez </w:t>
+      </w:r>
+      <w:proofErr w:type="spellStart"/>
+      <w:r>
+        <w:t>SDL_Delay</w:t>
+      </w:r>
+      <w:proofErr w:type="spellEnd"/>
+      <w:r>
+        <w:t xml:space="preserve">. </w:t>
+      </w:r>
+      <w:bookmarkEnd w:id="0"/>
+      <w:r>
+        <w:t>(5 points)</w:t>
+      </w:r>
+    </w:p>
+    <w:p/>
+    <w:p>
+      <w:pPr>
+        <w:ind w:left="360"/>
+      </w:pPr>
+      <w:r>
+        <w:t>La fonction :</w:t>
+      </w:r>
+    </w:p>
+    <w:p>
+      <w:pPr>
+        <w:shd w:val="clear" w:color="auto" w:fill="F3F5F7"/>
+        <w:tabs>
+          <w:tab w:val="left" w:pos="916"/>
+          <w:tab w:val="left" w:pos="1832"/>
+          <w:tab w:val="left" w:pos="2748"/>
+          <w:tab w:val="left" w:pos="3664"/>
+          <w:tab w:val="left" w:pos="4580"/>
+          <w:tab w:val="left" w:pos="5496"/>
+          <w:tab w:val="left" w:pos="6412"/>
+          <w:tab w:val="left" w:pos="7328"/>
+          <w:tab w:val="left" w:pos="8244"/>
+          <w:tab w:val="left" w:pos="9160"/>
+          <w:tab w:val="left" w:pos="10076"/>
+          <w:tab w:val="left" w:pos="10992"/>
+          <w:tab w:val="left" w:pos="11908"/>
+          <w:tab w:val="left" w:pos="12824"/>
+          <w:tab w:val="left" w:pos="13740"/>
+          <w:tab w:val="left" w:pos="14656"/>
+        </w:tabs>
+        <w:spacing w:after="0" w:line="240" w:lineRule="auto"/>
+        <w:rPr>
+          <w:rFonts w:ascii="Courier" w:eastAsia="Times New Roman" w:hAnsi="Courier" w:cs="Courier New"/>
+          <w:color w:val="000000"/>
+          <w:sz w:val="24"/>
+          <w:szCs w:val="24"/>
+          <w:lang w:val="en"/>
+        </w:rPr>
+      </w:pPr>
+      <w:r>
+        <w:rPr>
+          <w:rFonts w:ascii="Courier" w:eastAsia="Times New Roman" w:hAnsi="Courier" w:cs="Courier New"/>
+          <w:color w:val="00AAAA"/>
+          <w:sz w:val="24"/>
+          <w:szCs w:val="24"/>
+          <w:lang w:val="en"/>
+        </w:rPr>
+        <w:t>void</w:t>
+      </w:r>
+      <w:r>
+        <w:rPr>
+          <w:rFonts w:ascii="Courier" w:eastAsia="Times New Roman" w:hAnsi="Courier" w:cs="Courier New"/>
+          <w:color w:val="000000"/>
+          <w:sz w:val="24"/>
+          <w:szCs w:val="24"/>
+          <w:lang w:val="en"/>
+        </w:rPr>
+        <w:t xml:space="preserve"> </w:t>
+      </w:r>
+      <w:proofErr w:type="spellStart"/>
+      <w:r>
+        <w:rPr>
+          <w:rFonts w:ascii="Courier" w:eastAsia="Times New Roman" w:hAnsi="Courier" w:cs="Courier New"/>
+          <w:color w:val="000000"/>
+          <w:sz w:val="24"/>
+          <w:szCs w:val="24"/>
+          <w:lang w:val="en"/>
+        </w:rPr>
+        <w:t>SDL_</w:t>
+      </w:r>
+      <w:proofErr w:type="gramStart"/>
+      <w:r>
+        <w:rPr>
+          <w:rFonts w:ascii="Courier" w:eastAsia="Times New Roman" w:hAnsi="Courier" w:cs="Courier New"/>
+          <w:color w:val="000000"/>
+          <w:sz w:val="24"/>
+          <w:szCs w:val="24"/>
+          <w:lang w:val="en"/>
+        </w:rPr>
+        <w:t>Delay</w:t>
+      </w:r>
+      <w:proofErr w:type="spellEnd"/>
+      <w:r>
+        <w:rPr>
+          <w:rFonts w:ascii="Courier" w:eastAsia="Times New Roman" w:hAnsi="Courier" w:cs="Courier New"/>
+          <w:color w:val="000000"/>
+          <w:sz w:val="24"/>
+          <w:szCs w:val="24"/>
+          <w:lang w:val="en"/>
+        </w:rPr>
+        <w:t>(</w:t>
+      </w:r>
+      <w:proofErr w:type="gramEnd"/>
+      <w:r>
+        <w:rPr>
+          <w:rFonts w:ascii="Courier" w:eastAsia="Times New Roman" w:hAnsi="Courier" w:cs="Courier New"/>
+          <w:color w:val="000000"/>
+          <w:sz w:val="24"/>
+          <w:szCs w:val="24"/>
+          <w:lang w:val="en"/>
+        </w:rPr>
+        <w:t xml:space="preserve">Uint32 </w:t>
+      </w:r>
+      <w:proofErr w:type="spellStart"/>
+      <w:r>
+        <w:rPr>
+          <w:rFonts w:ascii="Courier" w:eastAsia="Times New Roman" w:hAnsi="Courier" w:cs="Courier New"/>
+          <w:color w:val="000000"/>
+          <w:sz w:val="24"/>
+          <w:szCs w:val="24"/>
+          <w:lang w:val="en"/>
+        </w:rPr>
+        <w:t>ms</w:t>
+      </w:r>
+      <w:proofErr w:type="spellEnd"/>
+      <w:r>
+        <w:rPr>
+          <w:rFonts w:ascii="Courier" w:eastAsia="Times New Roman" w:hAnsi="Courier" w:cs="Courier New"/>
+          <w:color w:val="000000"/>
+          <w:sz w:val="24"/>
+          <w:szCs w:val="24"/>
+          <w:lang w:val="en"/>
+        </w:rPr>
+        <w:t>)</w:t>
+      </w:r>
+    </w:p>
+    <w:p>
+      <w:pPr>
+        <w:ind w:left="360"/>
+      </w:pPr>
+      <w:proofErr w:type="gramStart"/>
+      <w:r>
+        <w:t>va</w:t>
+      </w:r>
+      <w:proofErr w:type="gramEnd"/>
+      <w:r>
+        <w:t xml:space="preserve"> faire attendre le programme u</w:t>
+      </w:r>
+      <w:r>
+        <w:t>n certain nombre de millisecondes</w:t>
+      </w:r>
+      <w:r>
+        <w:t>, passé en argument,</w:t>
+      </w:r>
+      <w:r>
+        <w:t xml:space="preserve"> avant </w:t>
+      </w:r>
+      <w:r>
+        <w:t xml:space="preserve">qu’il ne continue après l’appel de </w:t>
+      </w:r>
+      <w:proofErr w:type="spellStart"/>
+      <w:r>
+        <w:t>SDL_Delay.</w:t>
+      </w:r>
+      <w:r>
+        <w:t>S</w:t>
+      </w:r>
+      <w:proofErr w:type="spellEnd"/>
     </w:p>
     <w:sectPr>
       <w:pgSz w:w="11906" w:h="16838"/>

</xml_diff>

<commit_message>
Question 17)Qu’est-ce qu’une surface en SDL2 ?
</commit_message>
<xml_diff>
--- a/Réponse.docx
+++ b/Réponse.docx
@@ -20,50 +20,28 @@
           <w:u w:val="single"/>
           <w:lang w:val="en-US"/>
         </w:rPr>
-        <w:t xml:space="preserve">SDL 2 What is </w:t>
-      </w:r>
-      <w:proofErr w:type="gramStart"/>
-      <w:r>
+        <w:t>SDL 2 What is that ?</w:t>
+      </w:r>
+    </w:p>
+    <w:p>
+      <w:pPr>
+        <w:pStyle w:val="Titre"/>
+        <w:jc w:val="center"/>
         <w:rPr>
           <w:b/>
           <w:bCs/>
           <w:u w:val="single"/>
           <w:lang w:val="en-US"/>
         </w:rPr>
-        <w:t>that ?</w:t>
-      </w:r>
-      <w:proofErr w:type="gramEnd"/>
-    </w:p>
-    <w:p>
-      <w:pPr>
-        <w:pStyle w:val="Titre"/>
-        <w:jc w:val="center"/>
+      </w:pPr>
+      <w:r>
         <w:rPr>
           <w:b/>
           <w:bCs/>
           <w:u w:val="single"/>
           <w:lang w:val="en-US"/>
         </w:rPr>
-      </w:pPr>
-      <w:proofErr w:type="spellStart"/>
-      <w:r>
-        <w:rPr>
-          <w:b/>
-          <w:bCs/>
-          <w:u w:val="single"/>
-          <w:lang w:val="en-US"/>
-        </w:rPr>
-        <w:t>Partie</w:t>
-      </w:r>
-      <w:proofErr w:type="spellEnd"/>
-      <w:r>
-        <w:rPr>
-          <w:b/>
-          <w:bCs/>
-          <w:u w:val="single"/>
-          <w:lang w:val="en-US"/>
-        </w:rPr>
-        <w:t xml:space="preserve"> 1</w:t>
+        <w:t>Partie 1</w:t>
       </w:r>
     </w:p>
     <w:p>
@@ -87,15 +65,7 @@
     <w:p/>
     <w:p>
       <w:r>
-        <w:t xml:space="preserve">Simple </w:t>
-      </w:r>
-      <w:proofErr w:type="spellStart"/>
-      <w:r>
-        <w:t>DirectMedia</w:t>
-      </w:r>
-      <w:proofErr w:type="spellEnd"/>
-      <w:r>
-        <w:t xml:space="preserve"> Layer</w:t>
+        <w:t>Simple DirectMedia Layer</w:t>
       </w:r>
       <w:r>
         <w:t xml:space="preserve"> est une bibliothèque de développement multiplateforme conçue pour fournir un accès de bas niveau au matériel audio, clavier, souris, joystick et graphique via OpenGL et Direct3D.</w:t>
@@ -106,26 +76,10 @@
         <w:t xml:space="preserve">Wiki mis à part, </w:t>
       </w:r>
       <w:r>
-        <w:t xml:space="preserve">SDL ou Simple </w:t>
-      </w:r>
-      <w:proofErr w:type="spellStart"/>
-      <w:r>
-        <w:t>DirectMedia</w:t>
-      </w:r>
-      <w:proofErr w:type="spellEnd"/>
-      <w:r>
-        <w:t xml:space="preserve"> Layer est une bibliothèque de développement portable sur la plupart des plateformes</w:t>
-      </w:r>
-      <w:r>
-        <w:t xml:space="preserve"> sous licence </w:t>
-      </w:r>
-      <w:proofErr w:type="spellStart"/>
-      <w:r>
-        <w:t>zlib</w:t>
-      </w:r>
-      <w:proofErr w:type="spellEnd"/>
-      <w:r>
-        <w:t>.</w:t>
+        <w:t>SDL ou Simple DirectMedia Layer est une bibliothèque de développement portable sur la plupart des plateformes</w:t>
+      </w:r>
+      <w:r>
+        <w:t xml:space="preserve"> sous licence zlib.</w:t>
       </w:r>
     </w:p>
     <w:p>
@@ -234,31 +188,7 @@
         </w:numPr>
       </w:pPr>
       <w:r>
-        <w:t xml:space="preserve">Choisir dans </w:t>
-      </w:r>
-      <w:proofErr w:type="spellStart"/>
-      <w:r>
-        <w:t>Development</w:t>
-      </w:r>
-      <w:proofErr w:type="spellEnd"/>
-      <w:r>
-        <w:t xml:space="preserve"> Librairies le lien pour </w:t>
-      </w:r>
-      <w:proofErr w:type="spellStart"/>
-      <w:r>
-        <w:t>windows</w:t>
-      </w:r>
-      <w:proofErr w:type="spellEnd"/>
-      <w:r>
-        <w:t xml:space="preserve"> si vous êtes sous </w:t>
-      </w:r>
-      <w:proofErr w:type="spellStart"/>
-      <w:r>
-        <w:t>windows</w:t>
-      </w:r>
-      <w:proofErr w:type="spellEnd"/>
-      <w:r>
-        <w:t> :</w:t>
+        <w:t>Choisir dans Development Librairies le lien pour windows si vous êtes sous windows :</w:t>
       </w:r>
       <w:r>
         <w:t xml:space="preserve"> </w:t>
@@ -284,15 +214,7 @@
         <w:t>Ens</w:t>
       </w:r>
       <w:r>
-        <w:t xml:space="preserve">uite il faut lancer un projet </w:t>
-      </w:r>
-      <w:proofErr w:type="spellStart"/>
-      <w:r>
-        <w:t>codeblocks</w:t>
-      </w:r>
-      <w:proofErr w:type="spellEnd"/>
-      <w:r>
-        <w:t>, ajouter le fichier SDL2.dll</w:t>
+        <w:t>uite il faut lancer un projet codeblocks, ajouter le fichier SDL2.dll</w:t>
       </w:r>
       <w:r>
         <w:t xml:space="preserve"> du dossier i686-w64-mingw32\bin</w:t>
@@ -361,13 +283,8 @@
         <w:t>,</w:t>
       </w:r>
       <w:r>
-        <w:t xml:space="preserve"> pour le compiler il faut ajouter le dossier </w:t>
-      </w:r>
-      <w:proofErr w:type="spellStart"/>
-      <w:r>
-        <w:t>include</w:t>
-      </w:r>
-      <w:proofErr w:type="spellEnd"/>
+        <w:t xml:space="preserve"> pour le compiler il faut ajouter le dossier include</w:t>
+      </w:r>
       <w:r>
         <w:t>,</w:t>
       </w:r>
@@ -386,15 +303,7 @@
         <w:t>é</w:t>
       </w:r>
       <w:r>
-        <w:t xml:space="preserve"> la SDL2 pour </w:t>
-      </w:r>
-      <w:proofErr w:type="spellStart"/>
-      <w:r>
-        <w:t>Codeblocks</w:t>
-      </w:r>
-      <w:proofErr w:type="spellEnd"/>
-      <w:r>
-        <w:t xml:space="preserve"> en C</w:t>
+        <w:t xml:space="preserve"> la SDL2 pour Codeblocks en C</w:t>
       </w:r>
       <w:r>
         <w:t>.</w:t>
@@ -488,15 +397,7 @@
         <w:t>E</w:t>
       </w:r>
       <w:r>
-        <w:t xml:space="preserve">lle passe sous licence </w:t>
-      </w:r>
-      <w:proofErr w:type="spellStart"/>
-      <w:r>
-        <w:t>zlib</w:t>
-      </w:r>
-      <w:proofErr w:type="spellEnd"/>
-      <w:r>
-        <w:t xml:space="preserve"> à la place de la LGPL.</w:t>
+        <w:t>lle passe sous licence zlib à la place de la LGPL.</w:t>
       </w:r>
     </w:p>
     <w:p>
@@ -528,101 +429,27 @@
         <w:t xml:space="preserve">Pour initialiser l’instance SDL2, il faut d’abord inclure la SDL2 avec l’instruction : </w:t>
       </w:r>
       <w:r>
-        <w:t>#</w:t>
-      </w:r>
-      <w:proofErr w:type="spellStart"/>
-      <w:r>
-        <w:t>include</w:t>
-      </w:r>
-      <w:proofErr w:type="spellEnd"/>
-      <w:r>
-        <w:t xml:space="preserve"> "SDL2/</w:t>
-      </w:r>
-      <w:proofErr w:type="spellStart"/>
-      <w:r>
-        <w:t>SDL.h</w:t>
-      </w:r>
-      <w:proofErr w:type="spellEnd"/>
-      <w:r>
-        <w:t>"</w:t>
+        <w:t>#include "SDL2/SDL.h"</w:t>
       </w:r>
       <w:r>
         <w:t>.</w:t>
       </w:r>
       <w:r>
         <w:br/>
-        <w:t xml:space="preserve">Ensuite il faut modifier le </w:t>
-      </w:r>
-      <w:proofErr w:type="spellStart"/>
-      <w:r>
-        <w:t>int</w:t>
-      </w:r>
-      <w:proofErr w:type="spellEnd"/>
-      <w:r>
-        <w:t xml:space="preserve"> </w:t>
-      </w:r>
-      <w:proofErr w:type="gramStart"/>
-      <w:r>
-        <w:t>main(</w:t>
-      </w:r>
-      <w:proofErr w:type="gramEnd"/>
-      <w:r>
-        <w:t xml:space="preserve">) tel que : </w:t>
-      </w:r>
-      <w:proofErr w:type="spellStart"/>
-      <w:r>
-        <w:t>int</w:t>
-      </w:r>
-      <w:proofErr w:type="spellEnd"/>
-      <w:r>
-        <w:t xml:space="preserve"> main(</w:t>
-      </w:r>
-      <w:proofErr w:type="spellStart"/>
-      <w:r>
-        <w:t>int</w:t>
-      </w:r>
-      <w:proofErr w:type="spellEnd"/>
-      <w:r>
-        <w:t xml:space="preserve"> </w:t>
-      </w:r>
-      <w:proofErr w:type="spellStart"/>
-      <w:r>
-        <w:t>argc</w:t>
-      </w:r>
-      <w:proofErr w:type="spellEnd"/>
-      <w:r>
-        <w:t>, char *</w:t>
-      </w:r>
-      <w:proofErr w:type="spellStart"/>
-      <w:r>
-        <w:t>argv</w:t>
-      </w:r>
-      <w:proofErr w:type="spellEnd"/>
-      <w:r>
-        <w:t>[])</w:t>
+        <w:t xml:space="preserve">Ensuite il faut modifier le int main() tel que : </w:t>
+      </w:r>
+      <w:r>
+        <w:t>int main(int argc, char *argv[])</w:t>
       </w:r>
       <w:r>
         <w:t>.</w:t>
       </w:r>
       <w:r>
         <w:br/>
-        <w:t xml:space="preserve">Enfin il faut initialiser la SDL avec la fonction </w:t>
-      </w:r>
-      <w:proofErr w:type="spellStart"/>
-      <w:r>
-        <w:t>SDL_Init</w:t>
-      </w:r>
-      <w:proofErr w:type="spellEnd"/>
-      <w:r>
-        <w:t xml:space="preserve">(), pour initialiser tous les sous-systèmes on utilise </w:t>
-      </w:r>
-      <w:proofErr w:type="spellStart"/>
-      <w:r>
-        <w:t>SDL_Init</w:t>
-      </w:r>
-      <w:proofErr w:type="spellEnd"/>
-      <w:r>
-        <w:t>(SDL_INIT_EVERYTHING)</w:t>
+        <w:t xml:space="preserve">Enfin il faut initialiser la SDL avec la fonction SDL_Init(), pour initialiser tous les sous-systèmes on utilise </w:t>
+      </w:r>
+      <w:r>
+        <w:t>SDL_Init(SDL_INIT_EVERYTHING)</w:t>
       </w:r>
       <w:r>
         <w:t>.</w:t>
@@ -631,13 +458,8 @@
         <w:br/>
         <w:t xml:space="preserve">Il ne faut pas oublier de quitter la SDL à la fin avec la fonction </w:t>
       </w:r>
-      <w:proofErr w:type="spellStart"/>
-      <w:r>
-        <w:t>SDL_Quit</w:t>
-      </w:r>
-      <w:proofErr w:type="spellEnd"/>
-      <w:r>
-        <w:t>()</w:t>
+      <w:r>
+        <w:t>SDL_Quit()</w:t>
       </w:r>
       <w:r>
         <w:t>.</w:t>
@@ -688,13 +510,8 @@
       <w:r>
         <w:t xml:space="preserve">Pour créer une fenêtre avec la SDL 2 on utilise la fonction </w:t>
       </w:r>
-      <w:proofErr w:type="spellStart"/>
-      <w:r>
-        <w:t>SDL_CreateWindow</w:t>
-      </w:r>
-      <w:proofErr w:type="spellEnd"/>
-      <w:r>
-        <w:t>(</w:t>
+      <w:r>
+        <w:t>SDL_CreateWindow(</w:t>
       </w:r>
       <w:r>
         <w:t xml:space="preserve">) qu’on </w:t>
@@ -703,30 +520,17 @@
         <w:t>attribue</w:t>
       </w:r>
       <w:r>
-        <w:t xml:space="preserve"> à notre pointeur de type </w:t>
-      </w:r>
-      <w:proofErr w:type="spellStart"/>
-      <w:r>
-        <w:t>SDL_Window</w:t>
-      </w:r>
-      <w:proofErr w:type="spellEnd"/>
-      <w:r>
-        <w:t>.</w:t>
+        <w:t xml:space="preserve"> à notre pointeur de type SDL_Window.</w:t>
       </w:r>
       <w:r>
         <w:br/>
         <w:t xml:space="preserve">Cette fonction prend pour paramètre dans l’ordre : Le titre de la fenêtre, sa position initiale en x, sa position initiale en y, sa largeur en pixel, sa hauteur en pixel et divers instructions rassemblés dans les </w:t>
       </w:r>
-      <w:proofErr w:type="spellStart"/>
       <w:r>
         <w:t>SDL_</w:t>
       </w:r>
       <w:r>
-        <w:t>WindowFlags</w:t>
-      </w:r>
-      <w:proofErr w:type="spellEnd"/>
-      <w:r>
-        <w:t>.</w:t>
+        <w:t>WindowFlags.</w:t>
       </w:r>
       <w:r>
         <w:br/>
@@ -747,23 +551,7 @@
         <w:ind w:left="360"/>
       </w:pPr>
       <w:r>
-        <w:t xml:space="preserve">On n’oublie pas de mettre fin à la fenêtre avec la fonction </w:t>
-      </w:r>
-      <w:proofErr w:type="spellStart"/>
-      <w:r>
-        <w:t>SDL_</w:t>
-      </w:r>
-      <w:proofErr w:type="gramStart"/>
-      <w:r>
-        <w:t>DestroyWindow</w:t>
-      </w:r>
-      <w:proofErr w:type="spellEnd"/>
-      <w:r>
-        <w:t>(</w:t>
-      </w:r>
-      <w:proofErr w:type="gramEnd"/>
-      <w:r>
-        <w:t>).</w:t>
+        <w:t>On n’oublie pas de mettre fin à la fenêtre avec la fonction SDL_DestroyWindow().</w:t>
       </w:r>
     </w:p>
     <w:p>
@@ -771,15 +559,7 @@
         <w:ind w:left="360"/>
       </w:pPr>
       <w:r>
-        <w:t xml:space="preserve">Pour l’exemple </w:t>
-      </w:r>
-      <w:proofErr w:type="gramStart"/>
-      <w:r>
-        <w:t>voir</w:t>
-      </w:r>
-      <w:proofErr w:type="gramEnd"/>
-      <w:r>
-        <w:t xml:space="preserve"> le code du programme ci-joint.</w:t>
+        <w:t>Pour l’exemple voir le code du programme ci-joint.</w:t>
       </w:r>
     </w:p>
     <w:p>
@@ -860,7 +640,6 @@
         </w:rPr>
         <w:t xml:space="preserve"> </w:t>
       </w:r>
-      <w:proofErr w:type="spellStart"/>
       <w:r>
         <w:rPr>
           <w:rFonts w:ascii="Courier New" w:eastAsia="Times New Roman" w:hAnsi="Courier New" w:cs="Courier New"/>
@@ -869,43 +648,18 @@
           <w:szCs w:val="21"/>
           <w:lang w:val="en-US"/>
         </w:rPr>
-        <w:t>SDL_</w:t>
-      </w:r>
-      <w:proofErr w:type="gramStart"/>
+        <w:t>SDL_SetWindowTitle</w:t>
+      </w:r>
       <w:r>
         <w:rPr>
           <w:rFonts w:ascii="Courier New" w:eastAsia="Times New Roman" w:hAnsi="Courier New" w:cs="Courier New"/>
-          <w:color w:val="0000FF"/>
-          <w:sz w:val="21"/>
-          <w:szCs w:val="21"/>
-          <w:lang w:val="en-US"/>
-        </w:rPr>
-        <w:t>SetWindowTitle</w:t>
-      </w:r>
-      <w:proofErr w:type="spellEnd"/>
-      <w:r>
-        <w:rPr>
-          <w:rFonts w:ascii="Courier New" w:eastAsia="Times New Roman" w:hAnsi="Courier New" w:cs="Courier New"/>
-          <w:color w:val="000000"/>
-          <w:sz w:val="21"/>
-          <w:szCs w:val="21"/>
-          <w:lang w:val="en-US"/>
-        </w:rPr>
-        <w:t>(</w:t>
-      </w:r>
-      <w:proofErr w:type="spellStart"/>
-      <w:proofErr w:type="gramEnd"/>
-      <w:r>
-        <w:rPr>
-          <w:rFonts w:ascii="Courier New" w:eastAsia="Times New Roman" w:hAnsi="Courier New" w:cs="Courier New"/>
-          <w:color w:val="000000"/>
-          <w:sz w:val="21"/>
-          <w:szCs w:val="21"/>
-          <w:lang w:val="en-US"/>
-        </w:rPr>
-        <w:t>SDL_Window</w:t>
-      </w:r>
-      <w:proofErr w:type="spellEnd"/>
+          <w:color w:val="000000"/>
+          <w:sz w:val="21"/>
+          <w:szCs w:val="21"/>
+          <w:lang w:val="en-US"/>
+        </w:rPr>
+        <w:t>(SDL_Window</w:t>
+      </w:r>
       <w:r>
         <w:rPr>
           <w:rFonts w:ascii="Courier New" w:eastAsia="Times New Roman" w:hAnsi="Courier New" w:cs="Courier New"/>
@@ -987,13 +741,8 @@
         <w:t>Qui permet de donner u</w:t>
       </w:r>
       <w:r>
-        <w:t xml:space="preserve">n titre à la fenêtre, on y passe comme argument, le pointeur de type </w:t>
-      </w:r>
-      <w:proofErr w:type="spellStart"/>
-      <w:r>
-        <w:t>SDL_Window</w:t>
-      </w:r>
-      <w:proofErr w:type="spellEnd"/>
+        <w:t>n titre à la fenêtre, on y passe comme argument, le pointeur de type SDL_Window</w:t>
+      </w:r>
       <w:r>
         <w:t>*</w:t>
       </w:r>
@@ -1037,7 +786,6 @@
         </w:rPr>
         <w:t xml:space="preserve"> </w:t>
       </w:r>
-      <w:proofErr w:type="spellStart"/>
       <w:r>
         <w:rPr>
           <w:rStyle w:val="nf"/>
@@ -1045,19 +793,8 @@
           <w:szCs w:val="21"/>
           <w:lang w:val="en-US"/>
         </w:rPr>
-        <w:t>SDL_</w:t>
-      </w:r>
-      <w:proofErr w:type="gramStart"/>
-      <w:r>
-        <w:rPr>
-          <w:rStyle w:val="nf"/>
-          <w:sz w:val="21"/>
-          <w:szCs w:val="21"/>
-          <w:lang w:val="en-US"/>
-        </w:rPr>
-        <w:t>SetWindowIcon</w:t>
-      </w:r>
-      <w:proofErr w:type="spellEnd"/>
+        <w:t>SDL_SetWindowIcon</w:t>
+      </w:r>
       <w:r>
         <w:rPr>
           <w:rStyle w:val="p"/>
@@ -1068,8 +805,6 @@
         </w:rPr>
         <w:t>(</w:t>
       </w:r>
-      <w:proofErr w:type="spellStart"/>
-      <w:proofErr w:type="gramEnd"/>
       <w:r>
         <w:rPr>
           <w:rStyle w:val="n"/>
@@ -1080,7 +815,6 @@
         </w:rPr>
         <w:t>SDL_Window</w:t>
       </w:r>
-      <w:proofErr w:type="spellEnd"/>
       <w:r>
         <w:rPr>
           <w:rStyle w:val="o"/>
@@ -1129,7 +863,6 @@
         </w:rPr>
         <w:t xml:space="preserve"> </w:t>
       </w:r>
-      <w:proofErr w:type="spellStart"/>
       <w:r>
         <w:rPr>
           <w:rStyle w:val="n"/>
@@ -1140,7 +873,6 @@
         </w:rPr>
         <w:t>SDL_Surface</w:t>
       </w:r>
-      <w:proofErr w:type="spellEnd"/>
       <w:r>
         <w:rPr>
           <w:rStyle w:val="o"/>
@@ -1195,23 +927,7 @@
         <w:t xml:space="preserve"> u</w:t>
       </w:r>
       <w:r>
-        <w:t xml:space="preserve">ne icône à la fenêtre, on y passe comme argument, le pointeur de type </w:t>
-      </w:r>
-      <w:proofErr w:type="spellStart"/>
-      <w:r>
-        <w:t>SDL_Window</w:t>
-      </w:r>
-      <w:proofErr w:type="spellEnd"/>
-      <w:r>
-        <w:t xml:space="preserve"> et le pointeur de type </w:t>
-      </w:r>
-      <w:proofErr w:type="spellStart"/>
-      <w:r>
-        <w:t>SDL_Surface</w:t>
-      </w:r>
-      <w:proofErr w:type="spellEnd"/>
-      <w:r>
-        <w:t>* pour la future icône de la fenêtre.</w:t>
+        <w:t>ne icône à la fenêtre, on y passe comme argument, le pointeur de type SDL_Window et le pointeur de type SDL_Surface* pour la future icône de la fenêtre.</w:t>
       </w:r>
     </w:p>
     <w:p>
@@ -1281,7 +997,6 @@
         </w:rPr>
         <w:t xml:space="preserve"> </w:t>
       </w:r>
-      <w:proofErr w:type="spellStart"/>
       <w:r>
         <w:rPr>
           <w:rStyle w:val="nf"/>
@@ -1290,20 +1005,8 @@
           <w:szCs w:val="21"/>
           <w:lang w:val="en-US"/>
         </w:rPr>
-        <w:t>SDL_</w:t>
-      </w:r>
-      <w:proofErr w:type="gramStart"/>
-      <w:r>
-        <w:rPr>
-          <w:rStyle w:val="nf"/>
-          <w:color w:val="0000FF"/>
-          <w:sz w:val="21"/>
-          <w:szCs w:val="21"/>
-          <w:lang w:val="en-US"/>
-        </w:rPr>
-        <w:t>GetWindowTitle</w:t>
-      </w:r>
-      <w:proofErr w:type="spellEnd"/>
+        <w:t>SDL_GetWindowTitle</w:t>
+      </w:r>
       <w:r>
         <w:rPr>
           <w:rStyle w:val="p"/>
@@ -1314,8 +1017,6 @@
         </w:rPr>
         <w:t>(</w:t>
       </w:r>
-      <w:proofErr w:type="spellStart"/>
-      <w:proofErr w:type="gramEnd"/>
       <w:r>
         <w:rPr>
           <w:rStyle w:val="n"/>
@@ -1326,7 +1027,6 @@
         </w:rPr>
         <w:t>SDL_Window</w:t>
       </w:r>
-      <w:proofErr w:type="spellEnd"/>
       <w:r>
         <w:rPr>
           <w:rStyle w:val="o"/>
@@ -1378,15 +1078,7 @@
         <w:t xml:space="preserve">e titre de la fenêtre, elle renvoie une chaine après qu’on l’y ait passé comme argument </w:t>
       </w:r>
       <w:r>
-        <w:t xml:space="preserve">le pointeur de la fenêtre type </w:t>
-      </w:r>
-      <w:proofErr w:type="spellStart"/>
-      <w:r>
-        <w:t>SDL_Window</w:t>
-      </w:r>
-      <w:proofErr w:type="spellEnd"/>
-      <w:r>
-        <w:t>*.</w:t>
+        <w:t>le pointeur de la fenêtre type SDL_Window*.</w:t>
       </w:r>
     </w:p>
     <w:p>
@@ -1425,7 +1117,6 @@
         </w:rPr>
         <w:t xml:space="preserve"> </w:t>
       </w:r>
-      <w:proofErr w:type="spellStart"/>
       <w:r>
         <w:rPr>
           <w:rStyle w:val="nf"/>
@@ -1433,19 +1124,8 @@
           <w:szCs w:val="21"/>
           <w:lang w:val="en-US"/>
         </w:rPr>
-        <w:t>SDL_</w:t>
-      </w:r>
-      <w:proofErr w:type="gramStart"/>
-      <w:r>
-        <w:rPr>
-          <w:rStyle w:val="nf"/>
-          <w:sz w:val="21"/>
-          <w:szCs w:val="21"/>
-          <w:lang w:val="en-US"/>
-        </w:rPr>
-        <w:t>SetWindowPosition</w:t>
-      </w:r>
-      <w:proofErr w:type="spellEnd"/>
+        <w:t>SDL_SetWindowPosition</w:t>
+      </w:r>
       <w:r>
         <w:rPr>
           <w:rStyle w:val="p"/>
@@ -1456,8 +1136,6 @@
         </w:rPr>
         <w:t>(</w:t>
       </w:r>
-      <w:proofErr w:type="spellStart"/>
-      <w:proofErr w:type="gramEnd"/>
       <w:r>
         <w:rPr>
           <w:rStyle w:val="n"/>
@@ -1468,7 +1146,6 @@
         </w:rPr>
         <w:t>SDL_Window</w:t>
       </w:r>
-      <w:proofErr w:type="spellEnd"/>
       <w:r>
         <w:rPr>
           <w:rStyle w:val="o"/>
@@ -1622,15 +1299,7 @@
         <w:t>Qui permet de déplacer l</w:t>
       </w:r>
       <w:r>
-        <w:t>a fenêtre à la position (</w:t>
-      </w:r>
-      <w:proofErr w:type="gramStart"/>
-      <w:r>
-        <w:t>x ,</w:t>
-      </w:r>
-      <w:proofErr w:type="gramEnd"/>
-      <w:r>
-        <w:t xml:space="preserve"> y)</w:t>
+        <w:t>a fenêtre à la position (x , y)</w:t>
       </w:r>
     </w:p>
     <w:p>
@@ -1669,7 +1338,6 @@
         </w:rPr>
         <w:t xml:space="preserve"> </w:t>
       </w:r>
-      <w:proofErr w:type="spellStart"/>
       <w:r>
         <w:rPr>
           <w:rStyle w:val="nf"/>
@@ -1677,19 +1345,8 @@
           <w:szCs w:val="21"/>
           <w:lang w:val="en-US"/>
         </w:rPr>
-        <w:t>SDL_</w:t>
-      </w:r>
-      <w:proofErr w:type="gramStart"/>
-      <w:r>
-        <w:rPr>
-          <w:rStyle w:val="nf"/>
-          <w:sz w:val="21"/>
-          <w:szCs w:val="21"/>
-          <w:lang w:val="en-US"/>
-        </w:rPr>
-        <w:t>SetWindowSize</w:t>
-      </w:r>
-      <w:proofErr w:type="spellEnd"/>
+        <w:t>SDL_SetWindowSize</w:t>
+      </w:r>
       <w:r>
         <w:rPr>
           <w:rStyle w:val="p"/>
@@ -1700,8 +1357,6 @@
         </w:rPr>
         <w:t>(</w:t>
       </w:r>
-      <w:proofErr w:type="spellStart"/>
-      <w:proofErr w:type="gramEnd"/>
       <w:r>
         <w:rPr>
           <w:rStyle w:val="n"/>
@@ -1712,7 +1367,6 @@
         </w:rPr>
         <w:t>SDL_Window</w:t>
       </w:r>
-      <w:proofErr w:type="spellEnd"/>
       <w:r>
         <w:rPr>
           <w:rStyle w:val="o"/>
@@ -1914,7 +1568,6 @@
         </w:rPr>
         <w:t xml:space="preserve"> </w:t>
       </w:r>
-      <w:proofErr w:type="spellStart"/>
       <w:r>
         <w:rPr>
           <w:rStyle w:val="nf"/>
@@ -1922,19 +1575,8 @@
           <w:szCs w:val="21"/>
           <w:lang w:val="en-US"/>
         </w:rPr>
-        <w:t>SDL_</w:t>
-      </w:r>
-      <w:proofErr w:type="gramStart"/>
-      <w:r>
-        <w:rPr>
-          <w:rStyle w:val="nf"/>
-          <w:sz w:val="21"/>
-          <w:szCs w:val="21"/>
-          <w:lang w:val="en-US"/>
-        </w:rPr>
-        <w:t>GetWindowPosition</w:t>
-      </w:r>
-      <w:proofErr w:type="spellEnd"/>
+        <w:t>SDL_GetWindowPosition</w:t>
+      </w:r>
       <w:r>
         <w:rPr>
           <w:rStyle w:val="p"/>
@@ -1945,8 +1587,6 @@
         </w:rPr>
         <w:t>(</w:t>
       </w:r>
-      <w:proofErr w:type="spellStart"/>
-      <w:proofErr w:type="gramEnd"/>
       <w:r>
         <w:rPr>
           <w:rStyle w:val="n"/>
@@ -1957,7 +1597,6 @@
         </w:rPr>
         <w:t>SDL_Window</w:t>
       </w:r>
-      <w:proofErr w:type="spellEnd"/>
       <w:r>
         <w:rPr>
           <w:rStyle w:val="o"/>
@@ -2161,7 +1800,6 @@
         </w:rPr>
         <w:t xml:space="preserve"> </w:t>
       </w:r>
-      <w:proofErr w:type="spellStart"/>
       <w:r>
         <w:rPr>
           <w:rStyle w:val="nf"/>
@@ -2169,19 +1807,8 @@
           <w:szCs w:val="21"/>
           <w:lang w:val="en-US"/>
         </w:rPr>
-        <w:t>SDL_</w:t>
-      </w:r>
-      <w:proofErr w:type="gramStart"/>
-      <w:r>
-        <w:rPr>
-          <w:rStyle w:val="nf"/>
-          <w:sz w:val="21"/>
-          <w:szCs w:val="21"/>
-          <w:lang w:val="en-US"/>
-        </w:rPr>
-        <w:t>GetWindowSize</w:t>
-      </w:r>
-      <w:proofErr w:type="spellEnd"/>
+        <w:t>SDL_GetWindowSize</w:t>
+      </w:r>
       <w:r>
         <w:rPr>
           <w:rStyle w:val="p"/>
@@ -2192,8 +1819,6 @@
         </w:rPr>
         <w:t>(</w:t>
       </w:r>
-      <w:proofErr w:type="spellStart"/>
-      <w:proofErr w:type="gramEnd"/>
       <w:r>
         <w:rPr>
           <w:rStyle w:val="n"/>
@@ -2204,7 +1829,6 @@
         </w:rPr>
         <w:t>SDL_Window</w:t>
       </w:r>
-      <w:proofErr w:type="spellEnd"/>
       <w:r>
         <w:rPr>
           <w:rStyle w:val="o"/>
@@ -2408,7 +2032,6 @@
         </w:rPr>
         <w:t xml:space="preserve"> </w:t>
       </w:r>
-      <w:proofErr w:type="spellStart"/>
       <w:r>
         <w:rPr>
           <w:rStyle w:val="nf"/>
@@ -2416,19 +2039,8 @@
           <w:szCs w:val="21"/>
           <w:lang w:val="en-US"/>
         </w:rPr>
-        <w:t>SDL_</w:t>
-      </w:r>
-      <w:proofErr w:type="gramStart"/>
-      <w:r>
-        <w:rPr>
-          <w:rStyle w:val="nf"/>
-          <w:sz w:val="21"/>
-          <w:szCs w:val="21"/>
-          <w:lang w:val="en-US"/>
-        </w:rPr>
-        <w:t>MaximizeWindow</w:t>
-      </w:r>
-      <w:proofErr w:type="spellEnd"/>
+        <w:t>SDL_MaximizeWindow</w:t>
+      </w:r>
       <w:r>
         <w:rPr>
           <w:rStyle w:val="p"/>
@@ -2439,8 +2051,6 @@
         </w:rPr>
         <w:t>(</w:t>
       </w:r>
-      <w:proofErr w:type="spellStart"/>
-      <w:proofErr w:type="gramEnd"/>
       <w:r>
         <w:rPr>
           <w:rStyle w:val="n"/>
@@ -2451,7 +2061,6 @@
         </w:rPr>
         <w:t>SDL_Window</w:t>
       </w:r>
-      <w:proofErr w:type="spellEnd"/>
       <w:r>
         <w:rPr>
           <w:rStyle w:val="o"/>
@@ -2539,7 +2148,6 @@
         </w:rPr>
         <w:t xml:space="preserve"> </w:t>
       </w:r>
-      <w:proofErr w:type="spellStart"/>
       <w:r>
         <w:rPr>
           <w:rStyle w:val="nf"/>
@@ -2547,19 +2155,8 @@
           <w:szCs w:val="21"/>
           <w:lang w:val="en-US"/>
         </w:rPr>
-        <w:t>SDL_</w:t>
-      </w:r>
-      <w:proofErr w:type="gramStart"/>
-      <w:r>
-        <w:rPr>
-          <w:rStyle w:val="nf"/>
-          <w:sz w:val="21"/>
-          <w:szCs w:val="21"/>
-          <w:lang w:val="en-US"/>
-        </w:rPr>
-        <w:t>MinimizeWindow</w:t>
-      </w:r>
-      <w:proofErr w:type="spellEnd"/>
+        <w:t>SDL_MinimizeWindow</w:t>
+      </w:r>
       <w:r>
         <w:rPr>
           <w:rStyle w:val="p"/>
@@ -2570,8 +2167,6 @@
         </w:rPr>
         <w:t>(</w:t>
       </w:r>
-      <w:proofErr w:type="spellStart"/>
-      <w:proofErr w:type="gramEnd"/>
       <w:r>
         <w:rPr>
           <w:rStyle w:val="n"/>
@@ -2582,7 +2177,6 @@
         </w:rPr>
         <w:t>SDL_Window</w:t>
       </w:r>
-      <w:proofErr w:type="spellEnd"/>
       <w:r>
         <w:rPr>
           <w:rStyle w:val="o"/>
@@ -2671,7 +2265,6 @@
         </w:rPr>
         <w:t xml:space="preserve"> </w:t>
       </w:r>
-      <w:proofErr w:type="spellStart"/>
       <w:r>
         <w:rPr>
           <w:rStyle w:val="nf"/>
@@ -2679,19 +2272,8 @@
           <w:szCs w:val="21"/>
           <w:lang w:val="en-US"/>
         </w:rPr>
-        <w:t>SDL_</w:t>
-      </w:r>
-      <w:proofErr w:type="gramStart"/>
-      <w:r>
-        <w:rPr>
-          <w:rStyle w:val="nf"/>
-          <w:sz w:val="21"/>
-          <w:szCs w:val="21"/>
-          <w:lang w:val="en-US"/>
-        </w:rPr>
-        <w:t>RestoreWindow</w:t>
-      </w:r>
-      <w:proofErr w:type="spellEnd"/>
+        <w:t>SDL_RestoreWindow</w:t>
+      </w:r>
       <w:r>
         <w:rPr>
           <w:rStyle w:val="p"/>
@@ -2702,8 +2284,6 @@
         </w:rPr>
         <w:t>(</w:t>
       </w:r>
-      <w:proofErr w:type="spellStart"/>
-      <w:proofErr w:type="gramEnd"/>
       <w:r>
         <w:rPr>
           <w:rStyle w:val="n"/>
@@ -2714,7 +2294,6 @@
         </w:rPr>
         <w:t>SDL_Window</w:t>
       </w:r>
-      <w:proofErr w:type="spellEnd"/>
       <w:r>
         <w:rPr>
           <w:rStyle w:val="o"/>
@@ -2802,7 +2381,6 @@
         </w:rPr>
         <w:t xml:space="preserve"> </w:t>
       </w:r>
-      <w:proofErr w:type="spellStart"/>
       <w:r>
         <w:rPr>
           <w:rStyle w:val="nf"/>
@@ -2810,19 +2388,8 @@
           <w:szCs w:val="21"/>
           <w:lang w:val="en-US"/>
         </w:rPr>
-        <w:t>SDL_</w:t>
-      </w:r>
-      <w:proofErr w:type="gramStart"/>
-      <w:r>
-        <w:rPr>
-          <w:rStyle w:val="nf"/>
-          <w:sz w:val="21"/>
-          <w:szCs w:val="21"/>
-          <w:lang w:val="en-US"/>
-        </w:rPr>
-        <w:t>SetWindowFullscreen</w:t>
-      </w:r>
-      <w:proofErr w:type="spellEnd"/>
+        <w:t>SDL_SetWindowFullscreen</w:t>
+      </w:r>
       <w:r>
         <w:rPr>
           <w:rStyle w:val="p"/>
@@ -2833,8 +2400,6 @@
         </w:rPr>
         <w:t>(</w:t>
       </w:r>
-      <w:proofErr w:type="spellStart"/>
-      <w:proofErr w:type="gramEnd"/>
       <w:r>
         <w:rPr>
           <w:rStyle w:val="n"/>
@@ -2845,7 +2410,6 @@
         </w:rPr>
         <w:t>SDL_Window</w:t>
       </w:r>
-      <w:proofErr w:type="spellEnd"/>
       <w:r>
         <w:rPr>
           <w:rStyle w:val="o"/>
@@ -2903,7 +2467,6 @@
         </w:rPr>
         <w:t xml:space="preserve"> </w:t>
       </w:r>
-      <w:proofErr w:type="spellStart"/>
       <w:r>
         <w:rPr>
           <w:rStyle w:val="n"/>
@@ -2914,17 +2477,15 @@
         </w:rPr>
         <w:t>SDL_bool</w:t>
       </w:r>
-      <w:proofErr w:type="spellEnd"/>
-      <w:r>
-        <w:rPr>
-          <w:color w:val="000000"/>
-          <w:sz w:val="21"/>
-          <w:szCs w:val="21"/>
-          <w:lang w:val="en-US"/>
-        </w:rPr>
-        <w:t xml:space="preserve"> </w:t>
-      </w:r>
-      <w:proofErr w:type="spellStart"/>
+      <w:r>
+        <w:rPr>
+          <w:color w:val="000000"/>
+          <w:sz w:val="21"/>
+          <w:szCs w:val="21"/>
+          <w:lang w:val="en-US"/>
+        </w:rPr>
+        <w:t xml:space="preserve"> </w:t>
+      </w:r>
       <w:r>
         <w:rPr>
           <w:rStyle w:val="n"/>
@@ -2935,7 +2496,6 @@
         </w:rPr>
         <w:t>fullscreen</w:t>
       </w:r>
-      <w:proofErr w:type="spellEnd"/>
       <w:r>
         <w:rPr>
           <w:rStyle w:val="p"/>
@@ -2998,7 +2558,6 @@
         </w:rPr>
         <w:t xml:space="preserve"> </w:t>
       </w:r>
-      <w:proofErr w:type="spellStart"/>
       <w:r>
         <w:rPr>
           <w:rStyle w:val="nf"/>
@@ -3006,19 +2565,8 @@
           <w:szCs w:val="21"/>
           <w:lang w:val="en-US"/>
         </w:rPr>
-        <w:t>SDL_</w:t>
-      </w:r>
-      <w:proofErr w:type="gramStart"/>
-      <w:r>
-        <w:rPr>
-          <w:rStyle w:val="nf"/>
-          <w:sz w:val="21"/>
-          <w:szCs w:val="21"/>
-          <w:lang w:val="en-US"/>
-        </w:rPr>
-        <w:t>SetWindowBrightness</w:t>
-      </w:r>
-      <w:proofErr w:type="spellEnd"/>
+        <w:t>SDL_SetWindowBrightness</w:t>
+      </w:r>
       <w:r>
         <w:rPr>
           <w:rStyle w:val="p"/>
@@ -3029,8 +2577,6 @@
         </w:rPr>
         <w:t>(</w:t>
       </w:r>
-      <w:proofErr w:type="spellStart"/>
-      <w:proofErr w:type="gramEnd"/>
       <w:r>
         <w:rPr>
           <w:rStyle w:val="n"/>
@@ -3041,7 +2587,6 @@
         </w:rPr>
         <w:t>SDL_Window</w:t>
       </w:r>
-      <w:proofErr w:type="spellEnd"/>
       <w:r>
         <w:rPr>
           <w:rStyle w:val="o"/>
@@ -3109,7 +2654,6 @@
         </w:rPr>
         <w:t xml:space="preserve"> </w:t>
       </w:r>
-      <w:proofErr w:type="spellStart"/>
       <w:r>
         <w:rPr>
           <w:rStyle w:val="n"/>
@@ -3120,7 +2664,6 @@
         </w:rPr>
         <w:t>luminosite</w:t>
       </w:r>
-      <w:proofErr w:type="spellEnd"/>
       <w:r>
         <w:rPr>
           <w:rStyle w:val="p"/>
@@ -3144,15 +2687,7 @@
       </w:r>
       <w:r>
         <w:br/>
-        <w:t xml:space="preserve">Le </w:t>
-      </w:r>
-      <w:proofErr w:type="spellStart"/>
-      <w:r>
-        <w:t>float</w:t>
-      </w:r>
-      <w:proofErr w:type="spellEnd"/>
-      <w:r>
-        <w:t xml:space="preserve"> varie de 0 à 1, à 1 la luminosité vaut celle de l’écran, à 0 la fenêtre est noire.</w:t>
+        <w:t>Le float varie de 0 à 1, à 1 la luminosité vaut celle de l’écran, à 0 la fenêtre est noire.</w:t>
       </w:r>
       <w:r>
         <w:br/>
@@ -3195,7 +2730,6 @@
         </w:rPr>
         <w:t xml:space="preserve"> </w:t>
       </w:r>
-      <w:proofErr w:type="spellStart"/>
       <w:r>
         <w:rPr>
           <w:rStyle w:val="nf"/>
@@ -3203,19 +2737,8 @@
           <w:szCs w:val="21"/>
           <w:lang w:val="en-US"/>
         </w:rPr>
-        <w:t>SDL_</w:t>
-      </w:r>
-      <w:proofErr w:type="gramStart"/>
-      <w:r>
-        <w:rPr>
-          <w:rStyle w:val="nf"/>
-          <w:sz w:val="21"/>
-          <w:szCs w:val="21"/>
-          <w:lang w:val="en-US"/>
-        </w:rPr>
-        <w:t>GetWindowBrightness</w:t>
-      </w:r>
-      <w:proofErr w:type="spellEnd"/>
+        <w:t>SDL_GetWindowBrightness</w:t>
+      </w:r>
       <w:r>
         <w:rPr>
           <w:rStyle w:val="p"/>
@@ -3226,8 +2749,6 @@
         </w:rPr>
         <w:t>(</w:t>
       </w:r>
-      <w:proofErr w:type="spellStart"/>
-      <w:proofErr w:type="gramEnd"/>
       <w:r>
         <w:rPr>
           <w:rStyle w:val="n"/>
@@ -3238,7 +2759,6 @@
         </w:rPr>
         <w:t>SDL_Window</w:t>
       </w:r>
-      <w:proofErr w:type="spellEnd"/>
       <w:r>
         <w:rPr>
           <w:rStyle w:val="o"/>
@@ -3307,15 +2827,7 @@
         <w:t>Gérer un rendu : qu’est-ce q</w:t>
       </w:r>
       <w:r>
-        <w:t xml:space="preserve">u’un </w:t>
-      </w:r>
-      <w:proofErr w:type="spellStart"/>
-      <w:r>
-        <w:t>renderer</w:t>
-      </w:r>
-      <w:proofErr w:type="spellEnd"/>
-      <w:r>
-        <w:t>, comment est-il associé à la fenêtre SDL 2 ? Donnez et expliquez le code permettant de gérer un rendu, création, affichage, effacement… (15 points)</w:t>
+        <w:t>u’un renderer, comment est-il associé à la fenêtre SDL 2 ? Donnez et expliquez le code permettant de gérer un rendu, création, affichage, effacement… (15 points)</w:t>
       </w:r>
     </w:p>
     <w:p/>
@@ -3324,39 +2836,15 @@
         <w:ind w:left="360"/>
       </w:pPr>
       <w:r>
-        <w:t xml:space="preserve">Le </w:t>
-      </w:r>
-      <w:proofErr w:type="spellStart"/>
-      <w:r>
-        <w:t>Renderer</w:t>
-      </w:r>
-      <w:proofErr w:type="spellEnd"/>
-      <w:r>
-        <w:t xml:space="preserve"> est l’espace où l’on peut dessiner, écrire, afficher dans la fenêtre.</w:t>
+        <w:t>Le Renderer est l’espace où l’on peut dessiner, écrire, afficher dans la fenêtre.</w:t>
       </w:r>
       <w:r>
         <w:br/>
-        <w:t xml:space="preserve">Si la fenêtre était un tableau, le </w:t>
-      </w:r>
-      <w:proofErr w:type="spellStart"/>
-      <w:r>
-        <w:t>Renderer</w:t>
-      </w:r>
-      <w:proofErr w:type="spellEnd"/>
-      <w:r>
-        <w:t xml:space="preserve"> en serait la toile.</w:t>
+        <w:t>Si la fenêtre était un tableau, le Renderer en serait la toile.</w:t>
       </w:r>
       <w:r>
         <w:br/>
-        <w:t xml:space="preserve">Un </w:t>
-      </w:r>
-      <w:proofErr w:type="spellStart"/>
-      <w:r>
-        <w:t>Renderer</w:t>
-      </w:r>
-      <w:proofErr w:type="spellEnd"/>
-      <w:r>
-        <w:t xml:space="preserve"> ne peut donc pas exister sans fenêtre.</w:t>
+        <w:t>Un Renderer ne peut donc pas exister sans fenêtre.</w:t>
       </w:r>
     </w:p>
     <w:p>
@@ -3364,15 +2852,7 @@
         <w:ind w:left="360"/>
       </w:pPr>
       <w:r>
-        <w:t xml:space="preserve">Avec un pointeur de type </w:t>
-      </w:r>
-      <w:proofErr w:type="spellStart"/>
-      <w:r>
-        <w:t>SDL_Renderer</w:t>
-      </w:r>
-      <w:proofErr w:type="spellEnd"/>
-      <w:r>
-        <w:t>* on crée le re</w:t>
+        <w:t>Avec un pointeur de type SDL_Renderer* on crée le re</w:t>
       </w:r>
       <w:r>
         <w:t>n</w:t>
@@ -3384,72 +2864,17 @@
         <w:t xml:space="preserve"> en lui affectant le résultat de la fonction</w:t>
       </w:r>
       <w:r>
-        <w:t xml:space="preserve"> </w:t>
-      </w:r>
-      <w:proofErr w:type="spellStart"/>
-      <w:r>
-        <w:t>SDL_Renderer</w:t>
-      </w:r>
-      <w:proofErr w:type="spellEnd"/>
-      <w:r>
-        <w:t xml:space="preserve">* </w:t>
-      </w:r>
-      <w:r>
-        <w:t xml:space="preserve"> </w:t>
-      </w:r>
-      <w:proofErr w:type="spellStart"/>
-      <w:r>
-        <w:t>SDL_CreateRenderer</w:t>
-      </w:r>
-      <w:proofErr w:type="spellEnd"/>
-      <w:r>
-        <w:t>(</w:t>
-      </w:r>
-      <w:proofErr w:type="spellStart"/>
-      <w:r>
-        <w:t>SDL_Window</w:t>
-      </w:r>
-      <w:proofErr w:type="spellEnd"/>
-      <w:r>
-        <w:t xml:space="preserve">* </w:t>
-      </w:r>
-      <w:proofErr w:type="spellStart"/>
-      <w:r>
-        <w:t>window</w:t>
-      </w:r>
-      <w:proofErr w:type="spellEnd"/>
-      <w:r>
-        <w:t xml:space="preserve">, </w:t>
-      </w:r>
-      <w:proofErr w:type="spellStart"/>
-      <w:r>
-        <w:t>int</w:t>
-      </w:r>
-      <w:proofErr w:type="spellEnd"/>
-      <w:r>
-        <w:t xml:space="preserve"> index, Uint32 flags)</w:t>
+        <w:t xml:space="preserve"> SDL_Renderer* </w:t>
+      </w:r>
+      <w:r>
+        <w:t xml:space="preserve"> SDL_CreateRenderer(SDL_Window* window, int index, Uint32 flags)</w:t>
       </w:r>
       <w:r>
         <w:t>.</w:t>
       </w:r>
       <w:r>
         <w:br/>
-      </w:r>
-      <w:proofErr w:type="spellStart"/>
-      <w:r>
-        <w:t>SDL_Window</w:t>
-      </w:r>
-      <w:proofErr w:type="spellEnd"/>
-      <w:r>
-        <w:t xml:space="preserve">* est le pointeur de la fenêtre qu’on associe au </w:t>
-      </w:r>
-      <w:proofErr w:type="spellStart"/>
-      <w:r>
-        <w:t>renderer</w:t>
-      </w:r>
-      <w:proofErr w:type="spellEnd"/>
-      <w:r>
-        <w:t>.</w:t>
+        <w:t>SDL_Window* est le pointeur de la fenêtre qu’on associe au renderer.</w:t>
       </w:r>
       <w:r>
         <w:br/>
@@ -3459,32 +2884,14 @@
         <w:br/>
         <w:t xml:space="preserve">Et enfin les flags se trouvant dans : </w:t>
       </w:r>
-      <w:proofErr w:type="spellStart"/>
       <w:r>
         <w:t>SDL_RendererFlags</w:t>
       </w:r>
-      <w:proofErr w:type="spellEnd"/>
-      <w:r>
-        <w:t xml:space="preserve">, permettant d’utiliser l’accélération matérielle, de synchroniser le rendu avec le rafraichissement, d’associer le </w:t>
-      </w:r>
-      <w:proofErr w:type="spellStart"/>
-      <w:r>
-        <w:t>renderer</w:t>
-      </w:r>
-      <w:proofErr w:type="spellEnd"/>
-      <w:r>
-        <w:t xml:space="preserve"> à une texture</w:t>
-      </w:r>
-      <w:r>
-        <w:t xml:space="preserve"> ou d’associer le </w:t>
-      </w:r>
-      <w:proofErr w:type="spellStart"/>
-      <w:r>
-        <w:t>renderer</w:t>
-      </w:r>
-      <w:proofErr w:type="spellEnd"/>
-      <w:r>
-        <w:t xml:space="preserve"> à une surface.</w:t>
+      <w:r>
+        <w:t>, permettant d’utiliser l’accélération matérielle, de synchroniser le rendu avec le rafraichissement, d’associer le renderer à une texture</w:t>
+      </w:r>
+      <w:r>
+        <w:t xml:space="preserve"> ou d’associer le renderer à une surface.</w:t>
       </w:r>
     </w:p>
     <w:p>
@@ -3494,50 +2901,11 @@
       <w:r>
         <w:t xml:space="preserve">Lorsqu’on modifie le rendu il faut le réactualiser et l’afficher avec la fonction </w:t>
       </w:r>
-      <w:proofErr w:type="spellStart"/>
-      <w:r>
-        <w:t>void</w:t>
-      </w:r>
-      <w:proofErr w:type="spellEnd"/>
-      <w:r>
-        <w:t xml:space="preserve"> </w:t>
-      </w:r>
-      <w:proofErr w:type="spellStart"/>
-      <w:r>
-        <w:t>SDL_</w:t>
-      </w:r>
-      <w:proofErr w:type="gramStart"/>
-      <w:r>
-        <w:t>RenderPresent</w:t>
-      </w:r>
-      <w:proofErr w:type="spellEnd"/>
-      <w:r>
-        <w:t>(</w:t>
-      </w:r>
-      <w:proofErr w:type="spellStart"/>
-      <w:proofErr w:type="gramEnd"/>
-      <w:r>
-        <w:t>SDL_Renderer</w:t>
-      </w:r>
-      <w:proofErr w:type="spellEnd"/>
-      <w:r>
-        <w:t xml:space="preserve">* </w:t>
-      </w:r>
-      <w:proofErr w:type="spellStart"/>
-      <w:r>
-        <w:t>renderer</w:t>
-      </w:r>
-      <w:proofErr w:type="spellEnd"/>
-      <w:r>
-        <w:t xml:space="preserve">) qui demande notre pointeur de type </w:t>
-      </w:r>
-      <w:proofErr w:type="spellStart"/>
-      <w:r>
-        <w:t>SDL_Renderer</w:t>
-      </w:r>
-      <w:proofErr w:type="spellEnd"/>
-      <w:r>
-        <w:t>* comme argument.</w:t>
+      <w:r>
+        <w:t xml:space="preserve">void </w:t>
+      </w:r>
+      <w:r>
+        <w:t>SDL_RenderPresent(SDL_Renderer* renderer) qui demande notre pointeur de type SDL_Renderer* comme argument.</w:t>
       </w:r>
     </w:p>
     <w:p>
@@ -3545,96 +2913,22 @@
         <w:ind w:left="360"/>
       </w:pPr>
       <w:r>
-        <w:t xml:space="preserve">Enfin pour effacer le rendu quand on a </w:t>
-      </w:r>
-      <w:proofErr w:type="spellStart"/>
-      <w:r>
-        <w:t>finit</w:t>
-      </w:r>
-      <w:proofErr w:type="spellEnd"/>
-      <w:r>
-        <w:t xml:space="preserve"> de l’utiliser,</w:t>
-      </w:r>
-      <w:r>
-        <w:t xml:space="preserve"> on efface son contenu avec la fonction </w:t>
-      </w:r>
-      <w:proofErr w:type="spellStart"/>
-      <w:r>
-        <w:t>int</w:t>
-      </w:r>
-      <w:proofErr w:type="spellEnd"/>
-      <w:r>
-        <w:t xml:space="preserve"> </w:t>
-      </w:r>
-      <w:proofErr w:type="spellStart"/>
-      <w:r>
-        <w:t>SDL_</w:t>
-      </w:r>
-      <w:proofErr w:type="gramStart"/>
-      <w:r>
-        <w:t>RenderClear</w:t>
-      </w:r>
-      <w:proofErr w:type="spellEnd"/>
-      <w:r>
-        <w:t>(</w:t>
-      </w:r>
-      <w:proofErr w:type="spellStart"/>
-      <w:proofErr w:type="gramEnd"/>
-      <w:r>
-        <w:t>SDL_Renderer</w:t>
-      </w:r>
-      <w:proofErr w:type="spellEnd"/>
-      <w:r>
-        <w:t xml:space="preserve">* </w:t>
-      </w:r>
-      <w:proofErr w:type="spellStart"/>
-      <w:r>
-        <w:t>renderer</w:t>
-      </w:r>
-      <w:proofErr w:type="spellEnd"/>
-      <w:r>
-        <w:t>), ou</w:t>
+        <w:t>Enfin pour effacer le rendu quand on a finit de l’utiliser,</w:t>
+      </w:r>
+      <w:r>
+        <w:t xml:space="preserve"> on efface son contenu avec la fonction int SDL_RenderClear(SDL_Renderer* renderer), ou</w:t>
       </w:r>
       <w:r>
         <w:t xml:space="preserve"> on le détruit avec la fonction</w:t>
       </w:r>
       <w:r>
-        <w:t xml:space="preserve"> </w:t>
-      </w:r>
-      <w:proofErr w:type="spellStart"/>
-      <w:r>
-        <w:t>void</w:t>
-      </w:r>
-      <w:proofErr w:type="spellEnd"/>
-      <w:r>
-        <w:t xml:space="preserve"> </w:t>
-      </w:r>
-      <w:proofErr w:type="spellStart"/>
-      <w:r>
-        <w:t>SDL</w:t>
-      </w:r>
-      <w:r>
-        <w:t>_DestroyRenderer</w:t>
-      </w:r>
-      <w:proofErr w:type="spellEnd"/>
-      <w:r>
-        <w:t>(</w:t>
-      </w:r>
-      <w:proofErr w:type="spellStart"/>
-      <w:r>
-        <w:t>SDL_Renderer</w:t>
-      </w:r>
-      <w:proofErr w:type="spellEnd"/>
-      <w:r>
-        <w:t xml:space="preserve">* </w:t>
-      </w:r>
-      <w:proofErr w:type="spellStart"/>
-      <w:r>
-        <w:t>renderer</w:t>
-      </w:r>
-      <w:proofErr w:type="spellEnd"/>
-      <w:r>
-        <w:t>) ;</w:t>
+        <w:t xml:space="preserve"> void</w:t>
+      </w:r>
+      <w:r>
+        <w:t xml:space="preserve"> SDL</w:t>
+      </w:r>
+      <w:r>
+        <w:t>_DestroyRenderer(SDL_Renderer* renderer) ;</w:t>
       </w:r>
     </w:p>
     <w:p>
@@ -3645,38 +2939,9 @@
           <w:numId w:val="2"/>
         </w:numPr>
       </w:pPr>
-      <w:proofErr w:type="spellStart"/>
       <w:r>
         <w:lastRenderedPageBreak/>
-        <w:t>SDL_Point</w:t>
-      </w:r>
-      <w:proofErr w:type="spellEnd"/>
-      <w:r>
-        <w:t xml:space="preserve"> et </w:t>
-      </w:r>
-      <w:proofErr w:type="spellStart"/>
-      <w:r>
-        <w:t>SDL_Rect</w:t>
-      </w:r>
-      <w:proofErr w:type="spellEnd"/>
-      <w:r>
-        <w:t xml:space="preserve"> : Donnez et expliquez le code de déclaration d’un </w:t>
-      </w:r>
-      <w:proofErr w:type="spellStart"/>
-      <w:r>
-        <w:t>SDL_Point</w:t>
-      </w:r>
-      <w:proofErr w:type="spellEnd"/>
-      <w:r>
-        <w:t xml:space="preserve"> et </w:t>
-      </w:r>
-      <w:proofErr w:type="spellStart"/>
-      <w:r>
-        <w:t>SDL_Rect</w:t>
-      </w:r>
-      <w:proofErr w:type="spellEnd"/>
-      <w:r>
-        <w:t xml:space="preserve"> (5 points)</w:t>
+        <w:t>SDL_Point et SDL_Rect : Donnez et expliquez le code de déclaration d’un SDL_Point et SDL_Rect (5 points)</w:t>
       </w:r>
     </w:p>
     <w:p/>
@@ -3684,23 +2949,8 @@
       <w:pPr>
         <w:ind w:left="360"/>
       </w:pPr>
-      <w:proofErr w:type="spellStart"/>
-      <w:r>
-        <w:t>SDL_Point</w:t>
-      </w:r>
-      <w:proofErr w:type="spellEnd"/>
-      <w:r>
-        <w:t xml:space="preserve"> est une structure contenant deux entiers (</w:t>
-      </w:r>
-      <w:proofErr w:type="spellStart"/>
-      <w:proofErr w:type="gramStart"/>
-      <w:r>
-        <w:t>x,y</w:t>
-      </w:r>
-      <w:proofErr w:type="spellEnd"/>
-      <w:proofErr w:type="gramEnd"/>
-      <w:r>
-        <w:t>)</w:t>
+      <w:r>
+        <w:t>SDL_Point est une structure contenant deux entiers (x,y)</w:t>
       </w:r>
       <w:r>
         <w:t xml:space="preserve">, on </w:t>
@@ -3715,83 +2965,18 @@
         <w:t> :</w:t>
       </w:r>
       <w:r>
-        <w:t xml:space="preserve"> </w:t>
-      </w:r>
-      <w:proofErr w:type="spellStart"/>
-      <w:r>
-        <w:t>SDL_Point</w:t>
-      </w:r>
-      <w:proofErr w:type="spellEnd"/>
-      <w:r>
-        <w:t xml:space="preserve"> </w:t>
-      </w:r>
-      <w:proofErr w:type="spellStart"/>
-      <w:r>
-        <w:t>monPoint</w:t>
-      </w:r>
-      <w:proofErr w:type="spellEnd"/>
-      <w:r>
-        <w:t xml:space="preserve"> ={30,40} ; Avec ce code, j’ai créé </w:t>
-      </w:r>
-      <w:proofErr w:type="spellStart"/>
-      <w:r>
-        <w:t>monPoint</w:t>
-      </w:r>
-      <w:proofErr w:type="spellEnd"/>
-      <w:r>
-        <w:t xml:space="preserve"> de type </w:t>
-      </w:r>
-      <w:proofErr w:type="spellStart"/>
-      <w:r>
-        <w:t>SDL_Point</w:t>
-      </w:r>
-      <w:proofErr w:type="spellEnd"/>
-      <w:r>
-        <w:t xml:space="preserve"> de coordonnées x=30 et y=40.</w:t>
+        <w:t xml:space="preserve"> SDL_Point monPoint ={30,40} ; Avec ce code, j’ai créé monPoint de type SDL_Point de coordonnées x=30 et y=40.</w:t>
       </w:r>
     </w:p>
     <w:p>
       <w:pPr>
         <w:ind w:left="360"/>
       </w:pPr>
-      <w:proofErr w:type="spellStart"/>
-      <w:r>
-        <w:t>SDL_Rect</w:t>
-      </w:r>
-      <w:proofErr w:type="spellEnd"/>
-      <w:r>
-        <w:t xml:space="preserve"> est une autre structure contenant l’origine du Rectangle en </w:t>
-      </w:r>
-      <w:proofErr w:type="spellStart"/>
-      <w:proofErr w:type="gramStart"/>
-      <w:r>
-        <w:t>x,y</w:t>
-      </w:r>
-      <w:proofErr w:type="spellEnd"/>
-      <w:proofErr w:type="gramEnd"/>
-      <w:r>
-        <w:t xml:space="preserve"> ainsi que sa largeur vers la droite et sa hauteur vers le bas à partir de l’origine. On déclare une variable de ce type de la manière suivante : </w:t>
-      </w:r>
-      <w:proofErr w:type="spellStart"/>
-      <w:r>
-        <w:t>SDL_Rect</w:t>
-      </w:r>
-      <w:proofErr w:type="spellEnd"/>
-      <w:r>
-        <w:t xml:space="preserve"> </w:t>
-      </w:r>
-      <w:proofErr w:type="spellStart"/>
-      <w:r>
-        <w:t>monRectangle</w:t>
-      </w:r>
-      <w:proofErr w:type="spellEnd"/>
-      <w:proofErr w:type="gramStart"/>
-      <w:r>
-        <w:t>={</w:t>
-      </w:r>
-      <w:proofErr w:type="gramEnd"/>
-      <w:r>
-        <w:t>0,0,300,400}</w:t>
+      <w:r>
+        <w:t xml:space="preserve">SDL_Rect est une autre structure contenant l’origine du Rectangle en x,y ainsi que sa largeur vers la droite et sa hauteur vers le bas à partir de l’origine. On déclare une variable de ce type de la manière suivante : </w:t>
+      </w:r>
+      <w:r>
+        <w:t>SDL_Rect monRectangle={0,0,300,400}</w:t>
       </w:r>
       <w:r>
         <w:t xml:space="preserve"> ; </w:t>
@@ -3858,37 +3043,14 @@
       <w:r>
         <w:br/>
       </w:r>
-      <w:proofErr w:type="spellStart"/>
       <w:r>
         <w:t>int</w:t>
       </w:r>
-      <w:proofErr w:type="spellEnd"/>
-      <w:r>
-        <w:t xml:space="preserve"> </w:t>
-      </w:r>
-      <w:proofErr w:type="spellStart"/>
-      <w:r>
-        <w:t>SDL_SetRenderDrawColor</w:t>
-      </w:r>
-      <w:proofErr w:type="spellEnd"/>
-      <w:r>
-        <w:t>(</w:t>
-      </w:r>
-      <w:proofErr w:type="spellStart"/>
-      <w:r>
-        <w:t>SDL_Renderer</w:t>
-      </w:r>
-      <w:proofErr w:type="spellEnd"/>
-      <w:r>
-        <w:t xml:space="preserve">* </w:t>
-      </w:r>
-      <w:proofErr w:type="spellStart"/>
-      <w:r>
-        <w:t>renderer</w:t>
-      </w:r>
-      <w:proofErr w:type="spellEnd"/>
-      <w:r>
-        <w:t>, Uint8 r, Uint8g, Uint8 b, Uint8 a);</w:t>
+      <w:r>
+        <w:t xml:space="preserve"> </w:t>
+      </w:r>
+      <w:r>
+        <w:t>SDL_SetRenderDrawColor(SDL_Renderer* renderer, Uint8 r, Uint8g, Uint8 b, Uint8 a);</w:t>
       </w:r>
       <w:r>
         <w:br/>
@@ -3933,31 +3095,8 @@
       <w:pPr>
         <w:ind w:left="708"/>
       </w:pPr>
-      <w:proofErr w:type="spellStart"/>
-      <w:proofErr w:type="gramStart"/>
-      <w:r>
-        <w:t>pRenderer</w:t>
-      </w:r>
-      <w:proofErr w:type="spellEnd"/>
-      <w:proofErr w:type="gramEnd"/>
-      <w:r>
-        <w:t xml:space="preserve"> = </w:t>
-      </w:r>
-      <w:proofErr w:type="spellStart"/>
-      <w:r>
-        <w:t>SDL_CreateRenderer</w:t>
-      </w:r>
-      <w:proofErr w:type="spellEnd"/>
-      <w:r>
-        <w:t>(</w:t>
-      </w:r>
-      <w:proofErr w:type="spellStart"/>
-      <w:r>
-        <w:t>pWindow</w:t>
-      </w:r>
-      <w:proofErr w:type="spellEnd"/>
-      <w:r>
-        <w:t>, -1, SDL_RENDERER_ACCELERATED); //On crée le rendu.</w:t>
+      <w:r>
+        <w:t>pRenderer = SDL_CreateRenderer(pWindow, -1, SDL_RENDERER_ACCELERATED); //On crée le rendu.</w:t>
       </w:r>
     </w:p>
     <w:p>
@@ -3965,28 +3104,7 @@
         <w:ind w:left="360"/>
       </w:pPr>
       <w:r>
-        <w:t xml:space="preserve">        </w:t>
-      </w:r>
-      <w:proofErr w:type="spellStart"/>
-      <w:r>
-        <w:t>SDL_</w:t>
-      </w:r>
-      <w:proofErr w:type="gramStart"/>
-      <w:r>
-        <w:t>SetRenderDrawColor</w:t>
-      </w:r>
-      <w:proofErr w:type="spellEnd"/>
-      <w:r>
-        <w:t>(</w:t>
-      </w:r>
-      <w:proofErr w:type="spellStart"/>
-      <w:proofErr w:type="gramEnd"/>
-      <w:r>
-        <w:t>pRenderer</w:t>
-      </w:r>
-      <w:proofErr w:type="spellEnd"/>
-      <w:r>
-        <w:t>, 255, 0, 0, 255); //On change la couleur du rendu.</w:t>
+        <w:t xml:space="preserve">        SDL_SetRenderDrawColor(pRenderer, 255, 0, 0, 255); //On change la couleur du rendu.</w:t>
       </w:r>
     </w:p>
     <w:p>
@@ -3994,28 +3112,7 @@
         <w:ind w:left="360"/>
       </w:pPr>
       <w:r>
-        <w:t xml:space="preserve">        </w:t>
-      </w:r>
-      <w:proofErr w:type="spellStart"/>
-      <w:r>
-        <w:t>SDL_RenderClear</w:t>
-      </w:r>
-      <w:proofErr w:type="spellEnd"/>
-      <w:r>
-        <w:t>(</w:t>
-      </w:r>
-      <w:proofErr w:type="spellStart"/>
-      <w:r>
-        <w:t>pRenderer</w:t>
-      </w:r>
-      <w:proofErr w:type="spellEnd"/>
-      <w:proofErr w:type="gramStart"/>
-      <w:r>
-        <w:t>);</w:t>
-      </w:r>
-      <w:proofErr w:type="gramEnd"/>
-      <w:r>
-        <w:t xml:space="preserve"> //On actualise le rendu.</w:t>
+        <w:t xml:space="preserve">        SDL_RenderClear(pRenderer); //On actualise le rendu.</w:t>
       </w:r>
     </w:p>
     <w:p>
@@ -4023,28 +3120,7 @@
         <w:ind w:left="360"/>
       </w:pPr>
       <w:r>
-        <w:t xml:space="preserve">        </w:t>
-      </w:r>
-      <w:proofErr w:type="spellStart"/>
-      <w:r>
-        <w:t>SDL_RenderPresent</w:t>
-      </w:r>
-      <w:proofErr w:type="spellEnd"/>
-      <w:r>
-        <w:t>(</w:t>
-      </w:r>
-      <w:proofErr w:type="spellStart"/>
-      <w:r>
-        <w:t>pRenderer</w:t>
-      </w:r>
-      <w:proofErr w:type="spellEnd"/>
-      <w:proofErr w:type="gramStart"/>
-      <w:r>
-        <w:t>);</w:t>
-      </w:r>
-      <w:proofErr w:type="gramEnd"/>
-      <w:r>
-        <w:t xml:space="preserve"> //On affiche le rendu.</w:t>
+        <w:t xml:space="preserve">        SDL_RenderPresent(pRenderer); //On affiche le rendu.</w:t>
       </w:r>
     </w:p>
     <w:p>
@@ -4052,15 +3128,7 @@
         <w:ind w:left="360"/>
       </w:pPr>
       <w:r>
-        <w:t xml:space="preserve">Pour l’exemple </w:t>
-      </w:r>
-      <w:proofErr w:type="gramStart"/>
-      <w:r>
-        <w:t>voir</w:t>
-      </w:r>
-      <w:proofErr w:type="gramEnd"/>
-      <w:r>
-        <w:t xml:space="preserve"> le code du programme ci-joint.</w:t>
+        <w:t>Pour l’exemple voir le code du programme ci-joint.</w:t>
       </w:r>
     </w:p>
     <w:p>
@@ -4127,47 +3195,8 @@
       <w:r>
         <w:t xml:space="preserve">-Carré vide : </w:t>
       </w:r>
-      <w:proofErr w:type="spellStart"/>
-      <w:r>
-        <w:t>void</w:t>
-      </w:r>
-      <w:proofErr w:type="spellEnd"/>
-      <w:r>
-        <w:t xml:space="preserve"> </w:t>
-      </w:r>
-      <w:proofErr w:type="spellStart"/>
-      <w:proofErr w:type="gramStart"/>
-      <w:r>
-        <w:t>AfficherUnRectangle</w:t>
-      </w:r>
-      <w:proofErr w:type="spellEnd"/>
-      <w:r>
-        <w:t>(</w:t>
-      </w:r>
-      <w:proofErr w:type="spellStart"/>
-      <w:proofErr w:type="gramEnd"/>
-      <w:r>
-        <w:t>SDL_Renderer</w:t>
-      </w:r>
-      <w:proofErr w:type="spellEnd"/>
-      <w:r>
-        <w:t xml:space="preserve">* </w:t>
-      </w:r>
-      <w:proofErr w:type="spellStart"/>
-      <w:r>
-        <w:t>renderer,SDL_Rect</w:t>
-      </w:r>
-      <w:proofErr w:type="spellEnd"/>
-      <w:r>
-        <w:t xml:space="preserve">* </w:t>
-      </w:r>
-      <w:proofErr w:type="spellStart"/>
-      <w:r>
-        <w:t>rect</w:t>
-      </w:r>
-      <w:proofErr w:type="spellEnd"/>
-      <w:r>
-        <w:t>)</w:t>
+      <w:r>
+        <w:t>void AfficherUnRectangle(SDL_Renderer* renderer,SDL_Rect* rect)</w:t>
       </w:r>
       <w:r>
         <w:t> ;</w:t>
@@ -4180,50 +3209,8 @@
       <w:r>
         <w:t xml:space="preserve">-Carré plein : </w:t>
       </w:r>
-      <w:proofErr w:type="spellStart"/>
-      <w:r>
-        <w:t>void</w:t>
-      </w:r>
-      <w:proofErr w:type="spellEnd"/>
-      <w:r>
-        <w:t xml:space="preserve"> </w:t>
-      </w:r>
-      <w:proofErr w:type="spellStart"/>
-      <w:r>
-        <w:t>RemplirUnRectangle</w:t>
-      </w:r>
-      <w:proofErr w:type="spellEnd"/>
-      <w:r>
-        <w:t xml:space="preserve"> (</w:t>
-      </w:r>
-      <w:proofErr w:type="spellStart"/>
-      <w:r>
-        <w:t>SDL_Renderer</w:t>
-      </w:r>
-      <w:proofErr w:type="spellEnd"/>
-      <w:r>
-        <w:t xml:space="preserve">* </w:t>
-      </w:r>
-      <w:proofErr w:type="spellStart"/>
-      <w:proofErr w:type="gramStart"/>
-      <w:r>
-        <w:t>renderer,SDL</w:t>
-      </w:r>
-      <w:proofErr w:type="gramEnd"/>
-      <w:r>
-        <w:t>_Rect</w:t>
-      </w:r>
-      <w:proofErr w:type="spellEnd"/>
-      <w:r>
-        <w:t xml:space="preserve">* </w:t>
-      </w:r>
-      <w:proofErr w:type="spellStart"/>
-      <w:r>
-        <w:t>rect</w:t>
-      </w:r>
-      <w:proofErr w:type="spellEnd"/>
-      <w:r>
-        <w:t>)</w:t>
+      <w:r>
+        <w:t>void RemplirUnRectangle (SDL_Renderer* renderer,SDL_Rect* rect)</w:t>
       </w:r>
       <w:r>
         <w:t> ;</w:t>
@@ -4236,87 +3223,8 @@
       <w:r>
         <w:t xml:space="preserve">-Cercle vide : </w:t>
       </w:r>
-      <w:proofErr w:type="spellStart"/>
-      <w:r>
-        <w:t>void</w:t>
-      </w:r>
-      <w:proofErr w:type="spellEnd"/>
-      <w:r>
-        <w:t xml:space="preserve"> </w:t>
-      </w:r>
-      <w:proofErr w:type="spellStart"/>
-      <w:proofErr w:type="gramStart"/>
-      <w:r>
-        <w:t>DessinerUnCercle</w:t>
-      </w:r>
-      <w:proofErr w:type="spellEnd"/>
-      <w:r>
-        <w:t>(</w:t>
-      </w:r>
-      <w:proofErr w:type="spellStart"/>
-      <w:proofErr w:type="gramEnd"/>
-      <w:r>
-        <w:t>SDL_Renderer</w:t>
-      </w:r>
-      <w:proofErr w:type="spellEnd"/>
-      <w:r>
-        <w:t xml:space="preserve"> * </w:t>
-      </w:r>
-      <w:proofErr w:type="spellStart"/>
-      <w:r>
-        <w:t>pRendu</w:t>
-      </w:r>
-      <w:proofErr w:type="spellEnd"/>
-      <w:r>
-        <w:t xml:space="preserve">, </w:t>
-      </w:r>
-      <w:proofErr w:type="spellStart"/>
-      <w:r>
-        <w:t>int</w:t>
-      </w:r>
-      <w:proofErr w:type="spellEnd"/>
-      <w:r>
-        <w:t xml:space="preserve"> </w:t>
-      </w:r>
-      <w:proofErr w:type="spellStart"/>
-      <w:r>
-        <w:t>nCentreX</w:t>
-      </w:r>
-      <w:proofErr w:type="spellEnd"/>
-      <w:r>
-        <w:t xml:space="preserve">, </w:t>
-      </w:r>
-      <w:proofErr w:type="spellStart"/>
-      <w:r>
-        <w:t>int</w:t>
-      </w:r>
-      <w:proofErr w:type="spellEnd"/>
-      <w:r>
-        <w:t xml:space="preserve"> </w:t>
-      </w:r>
-      <w:proofErr w:type="spellStart"/>
-      <w:r>
-        <w:t>nCentreY</w:t>
-      </w:r>
-      <w:proofErr w:type="spellEnd"/>
-      <w:r>
-        <w:t xml:space="preserve">, </w:t>
-      </w:r>
-      <w:proofErr w:type="spellStart"/>
-      <w:r>
-        <w:t>int</w:t>
-      </w:r>
-      <w:proofErr w:type="spellEnd"/>
-      <w:r>
-        <w:t xml:space="preserve"> </w:t>
-      </w:r>
-      <w:proofErr w:type="spellStart"/>
-      <w:r>
-        <w:t>nRayon</w:t>
-      </w:r>
-      <w:proofErr w:type="spellEnd"/>
-      <w:r>
-        <w:t>)</w:t>
+      <w:r>
+        <w:t>void DessinerUnCercle(SDL_Renderer * pRendu, int nCentreX, int nCentreY, int nRayon)</w:t>
       </w:r>
       <w:r>
         <w:t> ;</w:t>
@@ -4329,87 +3237,8 @@
       <w:r>
         <w:t xml:space="preserve">-Cercle plein : </w:t>
       </w:r>
-      <w:proofErr w:type="spellStart"/>
-      <w:r>
-        <w:t>void</w:t>
-      </w:r>
-      <w:proofErr w:type="spellEnd"/>
-      <w:r>
-        <w:t xml:space="preserve"> </w:t>
-      </w:r>
-      <w:proofErr w:type="spellStart"/>
-      <w:proofErr w:type="gramStart"/>
-      <w:r>
-        <w:t>DessinerUnDisque</w:t>
-      </w:r>
-      <w:proofErr w:type="spellEnd"/>
-      <w:r>
-        <w:t>(</w:t>
-      </w:r>
-      <w:proofErr w:type="spellStart"/>
-      <w:proofErr w:type="gramEnd"/>
-      <w:r>
-        <w:t>SDL_Renderer</w:t>
-      </w:r>
-      <w:proofErr w:type="spellEnd"/>
-      <w:r>
-        <w:t xml:space="preserve"> * </w:t>
-      </w:r>
-      <w:proofErr w:type="spellStart"/>
-      <w:r>
-        <w:t>pRendu</w:t>
-      </w:r>
-      <w:proofErr w:type="spellEnd"/>
-      <w:r>
-        <w:t xml:space="preserve">, </w:t>
-      </w:r>
-      <w:proofErr w:type="spellStart"/>
-      <w:r>
-        <w:t>int</w:t>
-      </w:r>
-      <w:proofErr w:type="spellEnd"/>
-      <w:r>
-        <w:t xml:space="preserve"> </w:t>
-      </w:r>
-      <w:proofErr w:type="spellStart"/>
-      <w:r>
-        <w:t>nCentreX</w:t>
-      </w:r>
-      <w:proofErr w:type="spellEnd"/>
-      <w:r>
-        <w:t xml:space="preserve">, </w:t>
-      </w:r>
-      <w:proofErr w:type="spellStart"/>
-      <w:r>
-        <w:t>int</w:t>
-      </w:r>
-      <w:proofErr w:type="spellEnd"/>
-      <w:r>
-        <w:t xml:space="preserve"> </w:t>
-      </w:r>
-      <w:proofErr w:type="spellStart"/>
-      <w:r>
-        <w:t>nCentreY</w:t>
-      </w:r>
-      <w:proofErr w:type="spellEnd"/>
-      <w:r>
-        <w:t xml:space="preserve">, </w:t>
-      </w:r>
-      <w:proofErr w:type="spellStart"/>
-      <w:r>
-        <w:t>int</w:t>
-      </w:r>
-      <w:proofErr w:type="spellEnd"/>
-      <w:r>
-        <w:t xml:space="preserve"> </w:t>
-      </w:r>
-      <w:proofErr w:type="spellStart"/>
-      <w:r>
-        <w:t>nRayon</w:t>
-      </w:r>
-      <w:proofErr w:type="spellEnd"/>
-      <w:r>
-        <w:t>)</w:t>
+      <w:r>
+        <w:t>void DessinerUnDisque(SDL_Renderer * pRendu, int nCentreX, int nCentreY, int nRayon)</w:t>
       </w:r>
       <w:r>
         <w:t> ;</w:t>
@@ -4420,15 +3249,7 @@
         <w:ind w:left="360"/>
       </w:pPr>
       <w:r>
-        <w:t xml:space="preserve">Pour l’exemple </w:t>
-      </w:r>
-      <w:proofErr w:type="gramStart"/>
-      <w:r>
-        <w:t>voir</w:t>
-      </w:r>
-      <w:proofErr w:type="gramEnd"/>
-      <w:r>
-        <w:t xml:space="preserve"> le code du programme ci-joint.</w:t>
+        <w:t>Pour l’exemple voir le code du programme ci-joint.</w:t>
       </w:r>
     </w:p>
     <w:p>
@@ -4486,8 +3307,6 @@
           <w:szCs w:val="24"/>
         </w:rPr>
       </w:pPr>
-      <w:proofErr w:type="spellStart"/>
-      <w:proofErr w:type="gramStart"/>
       <w:r>
         <w:rPr>
           <w:rFonts w:ascii="Courier" w:eastAsia="Times New Roman" w:hAnsi="Courier" w:cs="Courier New"/>
@@ -4497,76 +3316,14 @@
         </w:rPr>
         <w:t>int</w:t>
       </w:r>
-      <w:proofErr w:type="spellEnd"/>
-      <w:proofErr w:type="gramEnd"/>
-      <w:r>
-        <w:rPr>
-          <w:rFonts w:ascii="Courier" w:eastAsia="Times New Roman" w:hAnsi="Courier" w:cs="Courier New"/>
-          <w:color w:val="000000"/>
-          <w:sz w:val="24"/>
-          <w:szCs w:val="24"/>
-        </w:rPr>
-        <w:t xml:space="preserve"> </w:t>
-      </w:r>
-      <w:proofErr w:type="spellStart"/>
-      <w:r>
-        <w:rPr>
-          <w:rFonts w:ascii="Courier" w:eastAsia="Times New Roman" w:hAnsi="Courier" w:cs="Courier New"/>
-          <w:color w:val="000000"/>
-          <w:sz w:val="24"/>
-          <w:szCs w:val="24"/>
-        </w:rPr>
-        <w:t>SDL_RenderDrawPoint</w:t>
-      </w:r>
-      <w:proofErr w:type="spellEnd"/>
-      <w:r>
-        <w:rPr>
-          <w:rFonts w:ascii="Courier" w:eastAsia="Times New Roman" w:hAnsi="Courier" w:cs="Courier New"/>
-          <w:color w:val="000000"/>
-          <w:sz w:val="24"/>
-          <w:szCs w:val="24"/>
-        </w:rPr>
-        <w:t>(</w:t>
-      </w:r>
-      <w:proofErr w:type="spellStart"/>
-      <w:r>
-        <w:rPr>
-          <w:rFonts w:ascii="Courier" w:eastAsia="Times New Roman" w:hAnsi="Courier" w:cs="Courier New"/>
-          <w:color w:val="000000"/>
-          <w:sz w:val="24"/>
-          <w:szCs w:val="24"/>
-        </w:rPr>
-        <w:t>SDL_Renderer</w:t>
-      </w:r>
-      <w:proofErr w:type="spellEnd"/>
-      <w:r>
-        <w:rPr>
-          <w:rFonts w:ascii="Courier" w:eastAsia="Times New Roman" w:hAnsi="Courier" w:cs="Courier New"/>
-          <w:color w:val="000000"/>
-          <w:sz w:val="24"/>
-          <w:szCs w:val="24"/>
-        </w:rPr>
-        <w:t xml:space="preserve">* </w:t>
-      </w:r>
-      <w:proofErr w:type="spellStart"/>
-      <w:r>
-        <w:rPr>
-          <w:rFonts w:ascii="Courier" w:eastAsia="Times New Roman" w:hAnsi="Courier" w:cs="Courier New"/>
-          <w:color w:val="000000"/>
-          <w:sz w:val="24"/>
-          <w:szCs w:val="24"/>
-        </w:rPr>
-        <w:t>renderer</w:t>
-      </w:r>
-      <w:proofErr w:type="spellEnd"/>
-      <w:r>
-        <w:rPr>
-          <w:rFonts w:ascii="Courier" w:eastAsia="Times New Roman" w:hAnsi="Courier" w:cs="Courier New"/>
-          <w:color w:val="000000"/>
-          <w:sz w:val="24"/>
-          <w:szCs w:val="24"/>
-        </w:rPr>
-        <w:t>,</w:t>
+      <w:r>
+        <w:rPr>
+          <w:rFonts w:ascii="Courier" w:eastAsia="Times New Roman" w:hAnsi="Courier" w:cs="Courier New"/>
+          <w:color w:val="000000"/>
+          <w:sz w:val="24"/>
+          <w:szCs w:val="24"/>
+        </w:rPr>
+        <w:t xml:space="preserve"> SDL_RenderDrawPoint(SDL_Renderer* renderer,</w:t>
       </w:r>
     </w:p>
     <w:p>
@@ -4607,8 +3364,6 @@
         </w:rPr>
         <w:t xml:space="preserve">                        </w:t>
       </w:r>
-      <w:proofErr w:type="spellStart"/>
-      <w:proofErr w:type="gramStart"/>
       <w:r>
         <w:rPr>
           <w:rFonts w:ascii="Courier" w:eastAsia="Times New Roman" w:hAnsi="Courier" w:cs="Courier New"/>
@@ -4618,8 +3373,6 @@
         </w:rPr>
         <w:t>int</w:t>
       </w:r>
-      <w:proofErr w:type="spellEnd"/>
-      <w:proofErr w:type="gramEnd"/>
       <w:r>
         <w:rPr>
           <w:rFonts w:ascii="Courier" w:eastAsia="Times New Roman" w:hAnsi="Courier" w:cs="Courier New"/>
@@ -4668,8 +3421,6 @@
         </w:rPr>
         <w:t xml:space="preserve">                        </w:t>
       </w:r>
-      <w:proofErr w:type="spellStart"/>
-      <w:proofErr w:type="gramStart"/>
       <w:r>
         <w:rPr>
           <w:rFonts w:ascii="Courier" w:eastAsia="Times New Roman" w:hAnsi="Courier" w:cs="Courier New"/>
@@ -4679,8 +3430,6 @@
         </w:rPr>
         <w:t>int</w:t>
       </w:r>
-      <w:proofErr w:type="spellEnd"/>
-      <w:proofErr w:type="gramEnd"/>
       <w:r>
         <w:rPr>
           <w:rFonts w:ascii="Courier" w:eastAsia="Times New Roman" w:hAnsi="Courier" w:cs="Courier New"/>
@@ -4734,8 +3483,6 @@
           <w:szCs w:val="24"/>
         </w:rPr>
       </w:pPr>
-      <w:proofErr w:type="spellStart"/>
-      <w:proofErr w:type="gramStart"/>
       <w:r>
         <w:rPr>
           <w:rFonts w:ascii="Courier" w:eastAsia="Times New Roman" w:hAnsi="Courier" w:cs="Courier New"/>
@@ -4745,76 +3492,14 @@
         </w:rPr>
         <w:t>int</w:t>
       </w:r>
-      <w:proofErr w:type="spellEnd"/>
-      <w:proofErr w:type="gramEnd"/>
-      <w:r>
-        <w:rPr>
-          <w:rFonts w:ascii="Courier" w:eastAsia="Times New Roman" w:hAnsi="Courier" w:cs="Courier New"/>
-          <w:color w:val="000000"/>
-          <w:sz w:val="24"/>
-          <w:szCs w:val="24"/>
-        </w:rPr>
-        <w:t xml:space="preserve"> </w:t>
-      </w:r>
-      <w:proofErr w:type="spellStart"/>
-      <w:r>
-        <w:rPr>
-          <w:rFonts w:ascii="Courier" w:eastAsia="Times New Roman" w:hAnsi="Courier" w:cs="Courier New"/>
-          <w:color w:val="000000"/>
-          <w:sz w:val="24"/>
-          <w:szCs w:val="24"/>
-        </w:rPr>
-        <w:t>SDL_RenderDrawPoints</w:t>
-      </w:r>
-      <w:proofErr w:type="spellEnd"/>
-      <w:r>
-        <w:rPr>
-          <w:rFonts w:ascii="Courier" w:eastAsia="Times New Roman" w:hAnsi="Courier" w:cs="Courier New"/>
-          <w:color w:val="000000"/>
-          <w:sz w:val="24"/>
-          <w:szCs w:val="24"/>
-        </w:rPr>
-        <w:t>(</w:t>
-      </w:r>
-      <w:proofErr w:type="spellStart"/>
-      <w:r>
-        <w:rPr>
-          <w:rFonts w:ascii="Courier" w:eastAsia="Times New Roman" w:hAnsi="Courier" w:cs="Courier New"/>
-          <w:color w:val="000000"/>
-          <w:sz w:val="24"/>
-          <w:szCs w:val="24"/>
-        </w:rPr>
-        <w:t>SDL_Renderer</w:t>
-      </w:r>
-      <w:proofErr w:type="spellEnd"/>
-      <w:r>
-        <w:rPr>
-          <w:rFonts w:ascii="Courier" w:eastAsia="Times New Roman" w:hAnsi="Courier" w:cs="Courier New"/>
-          <w:color w:val="000000"/>
-          <w:sz w:val="24"/>
-          <w:szCs w:val="24"/>
-        </w:rPr>
-        <w:t xml:space="preserve">*    </w:t>
-      </w:r>
-      <w:proofErr w:type="spellStart"/>
-      <w:r>
-        <w:rPr>
-          <w:rFonts w:ascii="Courier" w:eastAsia="Times New Roman" w:hAnsi="Courier" w:cs="Courier New"/>
-          <w:color w:val="000000"/>
-          <w:sz w:val="24"/>
-          <w:szCs w:val="24"/>
-        </w:rPr>
-        <w:t>renderer</w:t>
-      </w:r>
-      <w:proofErr w:type="spellEnd"/>
-      <w:r>
-        <w:rPr>
-          <w:rFonts w:ascii="Courier" w:eastAsia="Times New Roman" w:hAnsi="Courier" w:cs="Courier New"/>
-          <w:color w:val="000000"/>
-          <w:sz w:val="24"/>
-          <w:szCs w:val="24"/>
-        </w:rPr>
-        <w:t>,</w:t>
+      <w:r>
+        <w:rPr>
+          <w:rFonts w:ascii="Courier" w:eastAsia="Times New Roman" w:hAnsi="Courier" w:cs="Courier New"/>
+          <w:color w:val="000000"/>
+          <w:sz w:val="24"/>
+          <w:szCs w:val="24"/>
+        </w:rPr>
+        <w:t xml:space="preserve"> SDL_RenderDrawPoints(SDL_Renderer*    renderer,</w:t>
       </w:r>
     </w:p>
     <w:p>
@@ -4855,8 +3540,6 @@
         </w:rPr>
         <w:t xml:space="preserve">                         </w:t>
       </w:r>
-      <w:proofErr w:type="spellStart"/>
-      <w:proofErr w:type="gramStart"/>
       <w:r>
         <w:rPr>
           <w:rFonts w:ascii="Courier" w:eastAsia="Times New Roman" w:hAnsi="Courier" w:cs="Courier New"/>
@@ -4866,36 +3549,14 @@
         </w:rPr>
         <w:t>const</w:t>
       </w:r>
-      <w:proofErr w:type="spellEnd"/>
-      <w:proofErr w:type="gramEnd"/>
-      <w:r>
-        <w:rPr>
-          <w:rFonts w:ascii="Courier" w:eastAsia="Times New Roman" w:hAnsi="Courier" w:cs="Courier New"/>
-          <w:color w:val="000000"/>
-          <w:sz w:val="24"/>
-          <w:szCs w:val="24"/>
-        </w:rPr>
-        <w:t xml:space="preserve"> </w:t>
-      </w:r>
-      <w:proofErr w:type="spellStart"/>
-      <w:r>
-        <w:rPr>
-          <w:rFonts w:ascii="Courier" w:eastAsia="Times New Roman" w:hAnsi="Courier" w:cs="Courier New"/>
-          <w:color w:val="000000"/>
-          <w:sz w:val="24"/>
-          <w:szCs w:val="24"/>
-        </w:rPr>
-        <w:t>SDL_Point</w:t>
-      </w:r>
-      <w:proofErr w:type="spellEnd"/>
-      <w:r>
-        <w:rPr>
-          <w:rFonts w:ascii="Courier" w:eastAsia="Times New Roman" w:hAnsi="Courier" w:cs="Courier New"/>
-          <w:color w:val="000000"/>
-          <w:sz w:val="24"/>
-          <w:szCs w:val="24"/>
-        </w:rPr>
-        <w:t>* points,</w:t>
+      <w:r>
+        <w:rPr>
+          <w:rFonts w:ascii="Courier" w:eastAsia="Times New Roman" w:hAnsi="Courier" w:cs="Courier New"/>
+          <w:color w:val="000000"/>
+          <w:sz w:val="24"/>
+          <w:szCs w:val="24"/>
+        </w:rPr>
+        <w:t xml:space="preserve"> SDL_Point* points,</w:t>
       </w:r>
     </w:p>
     <w:p>
@@ -4936,8 +3597,6 @@
         </w:rPr>
         <w:t xml:space="preserve">                         </w:t>
       </w:r>
-      <w:proofErr w:type="spellStart"/>
-      <w:proofErr w:type="gramStart"/>
       <w:r>
         <w:rPr>
           <w:rFonts w:ascii="Courier" w:eastAsia="Times New Roman" w:hAnsi="Courier" w:cs="Courier New"/>
@@ -4947,8 +3606,6 @@
         </w:rPr>
         <w:t>int</w:t>
       </w:r>
-      <w:proofErr w:type="spellEnd"/>
-      <w:proofErr w:type="gramEnd"/>
       <w:r>
         <w:rPr>
           <w:rFonts w:ascii="Courier" w:eastAsia="Times New Roman" w:hAnsi="Courier" w:cs="Courier New"/>
@@ -5042,8 +3699,6 @@
           <w:szCs w:val="24"/>
         </w:rPr>
       </w:pPr>
-      <w:proofErr w:type="spellStart"/>
-      <w:proofErr w:type="gramStart"/>
       <w:r>
         <w:rPr>
           <w:rFonts w:ascii="Courier" w:eastAsia="Times New Roman" w:hAnsi="Courier" w:cs="Courier New"/>
@@ -5053,76 +3708,14 @@
         </w:rPr>
         <w:t>int</w:t>
       </w:r>
-      <w:proofErr w:type="spellEnd"/>
-      <w:proofErr w:type="gramEnd"/>
-      <w:r>
-        <w:rPr>
-          <w:rFonts w:ascii="Courier" w:eastAsia="Times New Roman" w:hAnsi="Courier" w:cs="Courier New"/>
-          <w:color w:val="000000"/>
-          <w:sz w:val="24"/>
-          <w:szCs w:val="24"/>
-        </w:rPr>
-        <w:t xml:space="preserve"> </w:t>
-      </w:r>
-      <w:proofErr w:type="spellStart"/>
-      <w:r>
-        <w:rPr>
-          <w:rFonts w:ascii="Courier" w:eastAsia="Times New Roman" w:hAnsi="Courier" w:cs="Courier New"/>
-          <w:color w:val="000000"/>
-          <w:sz w:val="24"/>
-          <w:szCs w:val="24"/>
-        </w:rPr>
-        <w:t>SDL_RenderDrawLine</w:t>
-      </w:r>
-      <w:proofErr w:type="spellEnd"/>
-      <w:r>
-        <w:rPr>
-          <w:rFonts w:ascii="Courier" w:eastAsia="Times New Roman" w:hAnsi="Courier" w:cs="Courier New"/>
-          <w:color w:val="000000"/>
-          <w:sz w:val="24"/>
-          <w:szCs w:val="24"/>
-        </w:rPr>
-        <w:t>(</w:t>
-      </w:r>
-      <w:proofErr w:type="spellStart"/>
-      <w:r>
-        <w:rPr>
-          <w:rFonts w:ascii="Courier" w:eastAsia="Times New Roman" w:hAnsi="Courier" w:cs="Courier New"/>
-          <w:color w:val="000000"/>
-          <w:sz w:val="24"/>
-          <w:szCs w:val="24"/>
-        </w:rPr>
-        <w:t>SDL_Renderer</w:t>
-      </w:r>
-      <w:proofErr w:type="spellEnd"/>
-      <w:r>
-        <w:rPr>
-          <w:rFonts w:ascii="Courier" w:eastAsia="Times New Roman" w:hAnsi="Courier" w:cs="Courier New"/>
-          <w:color w:val="000000"/>
-          <w:sz w:val="24"/>
-          <w:szCs w:val="24"/>
-        </w:rPr>
-        <w:t xml:space="preserve">* </w:t>
-      </w:r>
-      <w:proofErr w:type="spellStart"/>
-      <w:r>
-        <w:rPr>
-          <w:rFonts w:ascii="Courier" w:eastAsia="Times New Roman" w:hAnsi="Courier" w:cs="Courier New"/>
-          <w:color w:val="000000"/>
-          <w:sz w:val="24"/>
-          <w:szCs w:val="24"/>
-        </w:rPr>
-        <w:t>renderer</w:t>
-      </w:r>
-      <w:proofErr w:type="spellEnd"/>
-      <w:r>
-        <w:rPr>
-          <w:rFonts w:ascii="Courier" w:eastAsia="Times New Roman" w:hAnsi="Courier" w:cs="Courier New"/>
-          <w:color w:val="000000"/>
-          <w:sz w:val="24"/>
-          <w:szCs w:val="24"/>
-        </w:rPr>
-        <w:t>,</w:t>
+      <w:r>
+        <w:rPr>
+          <w:rFonts w:ascii="Courier" w:eastAsia="Times New Roman" w:hAnsi="Courier" w:cs="Courier New"/>
+          <w:color w:val="000000"/>
+          <w:sz w:val="24"/>
+          <w:szCs w:val="24"/>
+        </w:rPr>
+        <w:t xml:space="preserve"> SDL_RenderDrawLine(SDL_Renderer* renderer,</w:t>
       </w:r>
     </w:p>
     <w:p>
@@ -5163,8 +3756,6 @@
         </w:rPr>
         <w:t xml:space="preserve">                       </w:t>
       </w:r>
-      <w:proofErr w:type="spellStart"/>
-      <w:proofErr w:type="gramStart"/>
       <w:r>
         <w:rPr>
           <w:rFonts w:ascii="Courier" w:eastAsia="Times New Roman" w:hAnsi="Courier" w:cs="Courier New"/>
@@ -5174,8 +3765,6 @@
         </w:rPr>
         <w:t>int</w:t>
       </w:r>
-      <w:proofErr w:type="spellEnd"/>
-      <w:proofErr w:type="gramEnd"/>
       <w:r>
         <w:rPr>
           <w:rFonts w:ascii="Courier" w:eastAsia="Times New Roman" w:hAnsi="Courier" w:cs="Courier New"/>
@@ -5224,8 +3813,6 @@
         </w:rPr>
         <w:t xml:space="preserve">                       </w:t>
       </w:r>
-      <w:proofErr w:type="spellStart"/>
-      <w:proofErr w:type="gramStart"/>
       <w:r>
         <w:rPr>
           <w:rFonts w:ascii="Courier" w:eastAsia="Times New Roman" w:hAnsi="Courier" w:cs="Courier New"/>
@@ -5235,8 +3822,6 @@
         </w:rPr>
         <w:t>int</w:t>
       </w:r>
-      <w:proofErr w:type="spellEnd"/>
-      <w:proofErr w:type="gramEnd"/>
       <w:r>
         <w:rPr>
           <w:rFonts w:ascii="Courier" w:eastAsia="Times New Roman" w:hAnsi="Courier" w:cs="Courier New"/>
@@ -5285,8 +3870,6 @@
         </w:rPr>
         <w:t xml:space="preserve">                       </w:t>
       </w:r>
-      <w:proofErr w:type="spellStart"/>
-      <w:proofErr w:type="gramStart"/>
       <w:r>
         <w:rPr>
           <w:rFonts w:ascii="Courier" w:eastAsia="Times New Roman" w:hAnsi="Courier" w:cs="Courier New"/>
@@ -5296,8 +3879,6 @@
         </w:rPr>
         <w:t>int</w:t>
       </w:r>
-      <w:proofErr w:type="spellEnd"/>
-      <w:proofErr w:type="gramEnd"/>
       <w:r>
         <w:rPr>
           <w:rFonts w:ascii="Courier" w:eastAsia="Times New Roman" w:hAnsi="Courier" w:cs="Courier New"/>
@@ -5346,8 +3927,6 @@
         </w:rPr>
         <w:t xml:space="preserve">                       </w:t>
       </w:r>
-      <w:proofErr w:type="spellStart"/>
-      <w:proofErr w:type="gramStart"/>
       <w:r>
         <w:rPr>
           <w:rFonts w:ascii="Courier" w:eastAsia="Times New Roman" w:hAnsi="Courier" w:cs="Courier New"/>
@@ -5357,8 +3936,6 @@
         </w:rPr>
         <w:t>int</w:t>
       </w:r>
-      <w:proofErr w:type="spellEnd"/>
-      <w:proofErr w:type="gramEnd"/>
       <w:r>
         <w:rPr>
           <w:rFonts w:ascii="Courier" w:eastAsia="Times New Roman" w:hAnsi="Courier" w:cs="Courier New"/>
@@ -5406,8 +3983,6 @@
           <w:szCs w:val="24"/>
         </w:rPr>
       </w:pPr>
-      <w:proofErr w:type="spellStart"/>
-      <w:proofErr w:type="gramStart"/>
       <w:r>
         <w:rPr>
           <w:rFonts w:ascii="Courier" w:eastAsia="Times New Roman" w:hAnsi="Courier" w:cs="Courier New"/>
@@ -5417,76 +3992,14 @@
         </w:rPr>
         <w:t>int</w:t>
       </w:r>
-      <w:proofErr w:type="spellEnd"/>
-      <w:proofErr w:type="gramEnd"/>
-      <w:r>
-        <w:rPr>
-          <w:rFonts w:ascii="Courier" w:eastAsia="Times New Roman" w:hAnsi="Courier" w:cs="Courier New"/>
-          <w:color w:val="000000"/>
-          <w:sz w:val="24"/>
-          <w:szCs w:val="24"/>
-        </w:rPr>
-        <w:t xml:space="preserve"> </w:t>
-      </w:r>
-      <w:proofErr w:type="spellStart"/>
-      <w:r>
-        <w:rPr>
-          <w:rFonts w:ascii="Courier" w:eastAsia="Times New Roman" w:hAnsi="Courier" w:cs="Courier New"/>
-          <w:color w:val="000000"/>
-          <w:sz w:val="24"/>
-          <w:szCs w:val="24"/>
-        </w:rPr>
-        <w:t>SDL_RenderDrawLines</w:t>
-      </w:r>
-      <w:proofErr w:type="spellEnd"/>
-      <w:r>
-        <w:rPr>
-          <w:rFonts w:ascii="Courier" w:eastAsia="Times New Roman" w:hAnsi="Courier" w:cs="Courier New"/>
-          <w:color w:val="000000"/>
-          <w:sz w:val="24"/>
-          <w:szCs w:val="24"/>
-        </w:rPr>
-        <w:t>(</w:t>
-      </w:r>
-      <w:proofErr w:type="spellStart"/>
-      <w:r>
-        <w:rPr>
-          <w:rFonts w:ascii="Courier" w:eastAsia="Times New Roman" w:hAnsi="Courier" w:cs="Courier New"/>
-          <w:color w:val="000000"/>
-          <w:sz w:val="24"/>
-          <w:szCs w:val="24"/>
-        </w:rPr>
-        <w:t>SDL_Renderer</w:t>
-      </w:r>
-      <w:proofErr w:type="spellEnd"/>
-      <w:r>
-        <w:rPr>
-          <w:rFonts w:ascii="Courier" w:eastAsia="Times New Roman" w:hAnsi="Courier" w:cs="Courier New"/>
-          <w:color w:val="000000"/>
-          <w:sz w:val="24"/>
-          <w:szCs w:val="24"/>
-        </w:rPr>
-        <w:t xml:space="preserve">*    </w:t>
-      </w:r>
-      <w:proofErr w:type="spellStart"/>
-      <w:r>
-        <w:rPr>
-          <w:rFonts w:ascii="Courier" w:eastAsia="Times New Roman" w:hAnsi="Courier" w:cs="Courier New"/>
-          <w:color w:val="000000"/>
-          <w:sz w:val="24"/>
-          <w:szCs w:val="24"/>
-        </w:rPr>
-        <w:t>renderer</w:t>
-      </w:r>
-      <w:proofErr w:type="spellEnd"/>
-      <w:r>
-        <w:rPr>
-          <w:rFonts w:ascii="Courier" w:eastAsia="Times New Roman" w:hAnsi="Courier" w:cs="Courier New"/>
-          <w:color w:val="000000"/>
-          <w:sz w:val="24"/>
-          <w:szCs w:val="24"/>
-        </w:rPr>
-        <w:t>,</w:t>
+      <w:r>
+        <w:rPr>
+          <w:rFonts w:ascii="Courier" w:eastAsia="Times New Roman" w:hAnsi="Courier" w:cs="Courier New"/>
+          <w:color w:val="000000"/>
+          <w:sz w:val="24"/>
+          <w:szCs w:val="24"/>
+        </w:rPr>
+        <w:t xml:space="preserve"> SDL_RenderDrawLines(SDL_Renderer*    renderer,</w:t>
       </w:r>
     </w:p>
     <w:p>
@@ -5527,8 +4040,6 @@
         </w:rPr>
         <w:t xml:space="preserve">                        </w:t>
       </w:r>
-      <w:proofErr w:type="spellStart"/>
-      <w:proofErr w:type="gramStart"/>
       <w:r>
         <w:rPr>
           <w:rFonts w:ascii="Courier" w:eastAsia="Times New Roman" w:hAnsi="Courier" w:cs="Courier New"/>
@@ -5538,36 +4049,14 @@
         </w:rPr>
         <w:t>const</w:t>
       </w:r>
-      <w:proofErr w:type="spellEnd"/>
-      <w:proofErr w:type="gramEnd"/>
-      <w:r>
-        <w:rPr>
-          <w:rFonts w:ascii="Courier" w:eastAsia="Times New Roman" w:hAnsi="Courier" w:cs="Courier New"/>
-          <w:color w:val="000000"/>
-          <w:sz w:val="24"/>
-          <w:szCs w:val="24"/>
-        </w:rPr>
-        <w:t xml:space="preserve"> </w:t>
-      </w:r>
-      <w:proofErr w:type="spellStart"/>
-      <w:r>
-        <w:rPr>
-          <w:rFonts w:ascii="Courier" w:eastAsia="Times New Roman" w:hAnsi="Courier" w:cs="Courier New"/>
-          <w:color w:val="000000"/>
-          <w:sz w:val="24"/>
-          <w:szCs w:val="24"/>
-        </w:rPr>
-        <w:t>SDL_Point</w:t>
-      </w:r>
-      <w:proofErr w:type="spellEnd"/>
-      <w:r>
-        <w:rPr>
-          <w:rFonts w:ascii="Courier" w:eastAsia="Times New Roman" w:hAnsi="Courier" w:cs="Courier New"/>
-          <w:color w:val="000000"/>
-          <w:sz w:val="24"/>
-          <w:szCs w:val="24"/>
-        </w:rPr>
-        <w:t>* points,</w:t>
+      <w:r>
+        <w:rPr>
+          <w:rFonts w:ascii="Courier" w:eastAsia="Times New Roman" w:hAnsi="Courier" w:cs="Courier New"/>
+          <w:color w:val="000000"/>
+          <w:sz w:val="24"/>
+          <w:szCs w:val="24"/>
+        </w:rPr>
+        <w:t xml:space="preserve"> SDL_Point* points,</w:t>
       </w:r>
     </w:p>
     <w:p>
@@ -5608,8 +4097,6 @@
         </w:rPr>
         <w:t xml:space="preserve">                        </w:t>
       </w:r>
-      <w:proofErr w:type="spellStart"/>
-      <w:proofErr w:type="gramStart"/>
       <w:r>
         <w:rPr>
           <w:rFonts w:ascii="Courier" w:eastAsia="Times New Roman" w:hAnsi="Courier" w:cs="Courier New"/>
@@ -5619,8 +4106,6 @@
         </w:rPr>
         <w:t>int</w:t>
       </w:r>
-      <w:proofErr w:type="spellEnd"/>
-      <w:proofErr w:type="gramEnd"/>
       <w:r>
         <w:rPr>
           <w:rFonts w:ascii="Courier" w:eastAsia="Times New Roman" w:hAnsi="Courier" w:cs="Courier New"/>
@@ -5674,23 +4159,7 @@
         </w:numPr>
       </w:pPr>
       <w:r>
-        <w:t xml:space="preserve">A quoi servent les fonctions </w:t>
-      </w:r>
-      <w:proofErr w:type="spellStart"/>
-      <w:r>
-        <w:t>SDL_RenderClear</w:t>
-      </w:r>
-      <w:proofErr w:type="spellEnd"/>
-      <w:r>
-        <w:t xml:space="preserve"> et </w:t>
-      </w:r>
-      <w:proofErr w:type="spellStart"/>
-      <w:r>
-        <w:t>SDL_RenderPresent</w:t>
-      </w:r>
-      <w:proofErr w:type="spellEnd"/>
-      <w:r>
-        <w:t> ? (5 points)</w:t>
+        <w:t>A quoi servent les fonctions SDL_RenderClear et SDL_RenderPresent ? (5 points)</w:t>
       </w:r>
     </w:p>
     <w:p/>
@@ -5731,8 +4200,6 @@
           <w:szCs w:val="24"/>
         </w:rPr>
       </w:pPr>
-      <w:proofErr w:type="spellStart"/>
-      <w:proofErr w:type="gramStart"/>
       <w:r>
         <w:rPr>
           <w:rFonts w:ascii="Courier" w:eastAsia="Times New Roman" w:hAnsi="Courier" w:cs="Courier New"/>
@@ -5742,89 +4209,22 @@
         </w:rPr>
         <w:t>int</w:t>
       </w:r>
-      <w:proofErr w:type="spellEnd"/>
-      <w:proofErr w:type="gramEnd"/>
-      <w:r>
-        <w:rPr>
-          <w:rFonts w:ascii="Courier" w:eastAsia="Times New Roman" w:hAnsi="Courier" w:cs="Courier New"/>
-          <w:color w:val="000000"/>
-          <w:sz w:val="24"/>
-          <w:szCs w:val="24"/>
-        </w:rPr>
-        <w:t xml:space="preserve"> </w:t>
-      </w:r>
-      <w:proofErr w:type="spellStart"/>
-      <w:r>
-        <w:rPr>
-          <w:rFonts w:ascii="Courier" w:eastAsia="Times New Roman" w:hAnsi="Courier" w:cs="Courier New"/>
-          <w:color w:val="000000"/>
-          <w:sz w:val="24"/>
-          <w:szCs w:val="24"/>
-        </w:rPr>
-        <w:t>SDL_RenderClear</w:t>
-      </w:r>
-      <w:proofErr w:type="spellEnd"/>
-      <w:r>
-        <w:rPr>
-          <w:rFonts w:ascii="Courier" w:eastAsia="Times New Roman" w:hAnsi="Courier" w:cs="Courier New"/>
-          <w:color w:val="000000"/>
-          <w:sz w:val="24"/>
-          <w:szCs w:val="24"/>
-        </w:rPr>
-        <w:t>(</w:t>
-      </w:r>
-      <w:proofErr w:type="spellStart"/>
-      <w:r>
-        <w:rPr>
-          <w:rFonts w:ascii="Courier" w:eastAsia="Times New Roman" w:hAnsi="Courier" w:cs="Courier New"/>
-          <w:color w:val="000000"/>
-          <w:sz w:val="24"/>
-          <w:szCs w:val="24"/>
-        </w:rPr>
-        <w:t>SDL_Renderer</w:t>
-      </w:r>
-      <w:proofErr w:type="spellEnd"/>
-      <w:r>
-        <w:rPr>
-          <w:rFonts w:ascii="Courier" w:eastAsia="Times New Roman" w:hAnsi="Courier" w:cs="Courier New"/>
-          <w:color w:val="000000"/>
-          <w:sz w:val="24"/>
-          <w:szCs w:val="24"/>
-        </w:rPr>
-        <w:t xml:space="preserve">* </w:t>
-      </w:r>
-      <w:proofErr w:type="spellStart"/>
-      <w:r>
-        <w:rPr>
-          <w:rFonts w:ascii="Courier" w:eastAsia="Times New Roman" w:hAnsi="Courier" w:cs="Courier New"/>
-          <w:color w:val="000000"/>
-          <w:sz w:val="24"/>
-          <w:szCs w:val="24"/>
-        </w:rPr>
-        <w:t>renderer</w:t>
-      </w:r>
-      <w:proofErr w:type="spellEnd"/>
-      <w:r>
-        <w:rPr>
-          <w:rFonts w:ascii="Courier" w:eastAsia="Times New Roman" w:hAnsi="Courier" w:cs="Courier New"/>
-          <w:color w:val="000000"/>
-          <w:sz w:val="24"/>
-          <w:szCs w:val="24"/>
-        </w:rPr>
-        <w:t>)</w:t>
-      </w:r>
-    </w:p>
-    <w:p>
-      <w:proofErr w:type="gramStart"/>
+      <w:r>
+        <w:rPr>
+          <w:rFonts w:ascii="Courier" w:eastAsia="Times New Roman" w:hAnsi="Courier" w:cs="Courier New"/>
+          <w:color w:val="000000"/>
+          <w:sz w:val="24"/>
+          <w:szCs w:val="24"/>
+        </w:rPr>
+        <w:t xml:space="preserve"> SDL_RenderClear(SDL_Renderer* renderer)</w:t>
+      </w:r>
+    </w:p>
+    <w:p>
       <w:r>
         <w:t>v</w:t>
       </w:r>
       <w:r>
-        <w:t>a</w:t>
-      </w:r>
-      <w:proofErr w:type="gramEnd"/>
-      <w:r>
-        <w:t xml:space="preserve"> remplacer la totalité du contenu du rendu par la couleur actuellement sélectionnée</w:t>
+        <w:t>a remplacer la totalité du contenu du rendu par la couleur actuellement sélectionnée</w:t>
       </w:r>
       <w:r>
         <w:t>, et l’afficher.</w:t>
@@ -5864,8 +4264,6 @@
           <w:szCs w:val="24"/>
         </w:rPr>
       </w:pPr>
-      <w:proofErr w:type="spellStart"/>
-      <w:proofErr w:type="gramStart"/>
       <w:r>
         <w:rPr>
           <w:rFonts w:ascii="Courier" w:eastAsia="Times New Roman" w:hAnsi="Courier" w:cs="Courier New"/>
@@ -5875,86 +4273,19 @@
         </w:rPr>
         <w:t>void</w:t>
       </w:r>
-      <w:proofErr w:type="spellEnd"/>
-      <w:proofErr w:type="gramEnd"/>
-      <w:r>
-        <w:rPr>
-          <w:rFonts w:ascii="Courier" w:eastAsia="Times New Roman" w:hAnsi="Courier" w:cs="Courier New"/>
-          <w:color w:val="000000"/>
-          <w:sz w:val="24"/>
-          <w:szCs w:val="24"/>
-        </w:rPr>
-        <w:t xml:space="preserve"> </w:t>
-      </w:r>
-      <w:proofErr w:type="spellStart"/>
-      <w:r>
-        <w:rPr>
-          <w:rFonts w:ascii="Courier" w:eastAsia="Times New Roman" w:hAnsi="Courier" w:cs="Courier New"/>
-          <w:color w:val="000000"/>
-          <w:sz w:val="24"/>
-          <w:szCs w:val="24"/>
-        </w:rPr>
-        <w:t>SDL_RenderPresent</w:t>
-      </w:r>
-      <w:proofErr w:type="spellEnd"/>
-      <w:r>
-        <w:rPr>
-          <w:rFonts w:ascii="Courier" w:eastAsia="Times New Roman" w:hAnsi="Courier" w:cs="Courier New"/>
-          <w:color w:val="000000"/>
-          <w:sz w:val="24"/>
-          <w:szCs w:val="24"/>
-        </w:rPr>
-        <w:t>(</w:t>
-      </w:r>
-      <w:proofErr w:type="spellStart"/>
-      <w:r>
-        <w:rPr>
-          <w:rFonts w:ascii="Courier" w:eastAsia="Times New Roman" w:hAnsi="Courier" w:cs="Courier New"/>
-          <w:color w:val="000000"/>
-          <w:sz w:val="24"/>
-          <w:szCs w:val="24"/>
-        </w:rPr>
-        <w:t>SDL_Renderer</w:t>
-      </w:r>
-      <w:proofErr w:type="spellEnd"/>
-      <w:r>
-        <w:rPr>
-          <w:rFonts w:ascii="Courier" w:eastAsia="Times New Roman" w:hAnsi="Courier" w:cs="Courier New"/>
-          <w:color w:val="000000"/>
-          <w:sz w:val="24"/>
-          <w:szCs w:val="24"/>
-        </w:rPr>
-        <w:t xml:space="preserve">* </w:t>
-      </w:r>
-      <w:proofErr w:type="spellStart"/>
-      <w:r>
-        <w:rPr>
-          <w:rFonts w:ascii="Courier" w:eastAsia="Times New Roman" w:hAnsi="Courier" w:cs="Courier New"/>
-          <w:color w:val="000000"/>
-          <w:sz w:val="24"/>
-          <w:szCs w:val="24"/>
-        </w:rPr>
-        <w:t>renderer</w:t>
-      </w:r>
-      <w:proofErr w:type="spellEnd"/>
-      <w:r>
-        <w:rPr>
-          <w:rFonts w:ascii="Courier" w:eastAsia="Times New Roman" w:hAnsi="Courier" w:cs="Courier New"/>
-          <w:color w:val="000000"/>
-          <w:sz w:val="24"/>
-          <w:szCs w:val="24"/>
-        </w:rPr>
-        <w:t>)</w:t>
-      </w:r>
-    </w:p>
-    <w:p>
-      <w:proofErr w:type="gramStart"/>
-      <w:r>
-        <w:t>va</w:t>
-      </w:r>
-      <w:proofErr w:type="gramEnd"/>
-      <w:r>
-        <w:t xml:space="preserve"> actualiser le contenu du rendu avec les changements qu’on a effectué depuis le dernier rendu</w:t>
+      <w:r>
+        <w:rPr>
+          <w:rFonts w:ascii="Courier" w:eastAsia="Times New Roman" w:hAnsi="Courier" w:cs="Courier New"/>
+          <w:color w:val="000000"/>
+          <w:sz w:val="24"/>
+          <w:szCs w:val="24"/>
+        </w:rPr>
+        <w:t xml:space="preserve"> SDL_RenderPresent(SDL_Renderer* renderer)</w:t>
+      </w:r>
+    </w:p>
+    <w:p>
+      <w:r>
+        <w:t>va actualiser le contenu du rendu avec les changements qu’on a effectué depuis le dernier rendu</w:t>
       </w:r>
       <w:r>
         <w:t>, et l’afficher</w:t>
@@ -5972,21 +4303,8 @@
           <w:numId w:val="2"/>
         </w:numPr>
       </w:pPr>
-      <w:bookmarkStart w:id="0" w:name="_GoBack"/>
-      <w:r>
-        <w:t xml:space="preserve">Expliquez </w:t>
-      </w:r>
-      <w:proofErr w:type="spellStart"/>
-      <w:r>
-        <w:t>SDL_Delay</w:t>
-      </w:r>
-      <w:proofErr w:type="spellEnd"/>
-      <w:r>
-        <w:t xml:space="preserve">. </w:t>
-      </w:r>
-      <w:bookmarkEnd w:id="0"/>
-      <w:r>
-        <w:t>(5 points)</w:t>
+      <w:r>
+        <w:t>Expliquez SDL_Delay. (5 points)</w:t>
       </w:r>
     </w:p>
     <w:p/>
@@ -6046,86 +4364,15 @@
           <w:szCs w:val="24"/>
           <w:lang w:val="en"/>
         </w:rPr>
-        <w:t xml:space="preserve"> </w:t>
-      </w:r>
-      <w:proofErr w:type="spellStart"/>
-      <w:r>
-        <w:rPr>
-          <w:rFonts w:ascii="Courier" w:eastAsia="Times New Roman" w:hAnsi="Courier" w:cs="Courier New"/>
-          <w:color w:val="000000"/>
-          <w:sz w:val="24"/>
-          <w:szCs w:val="24"/>
-          <w:lang w:val="en"/>
-        </w:rPr>
-        <w:t>SDL_</w:t>
-      </w:r>
-      <w:proofErr w:type="gramStart"/>
-      <w:r>
-        <w:rPr>
-          <w:rFonts w:ascii="Courier" w:eastAsia="Times New Roman" w:hAnsi="Courier" w:cs="Courier New"/>
-          <w:color w:val="000000"/>
-          <w:sz w:val="24"/>
-          <w:szCs w:val="24"/>
-          <w:lang w:val="en"/>
-        </w:rPr>
-        <w:t>Delay</w:t>
-      </w:r>
-      <w:proofErr w:type="spellEnd"/>
-      <w:r>
-        <w:rPr>
-          <w:rFonts w:ascii="Courier" w:eastAsia="Times New Roman" w:hAnsi="Courier" w:cs="Courier New"/>
-          <w:color w:val="000000"/>
-          <w:sz w:val="24"/>
-          <w:szCs w:val="24"/>
-          <w:lang w:val="en"/>
-        </w:rPr>
-        <w:t>(</w:t>
-      </w:r>
-      <w:proofErr w:type="gramEnd"/>
-      <w:r>
-        <w:rPr>
-          <w:rFonts w:ascii="Courier" w:eastAsia="Times New Roman" w:hAnsi="Courier" w:cs="Courier New"/>
-          <w:color w:val="000000"/>
-          <w:sz w:val="24"/>
-          <w:szCs w:val="24"/>
-          <w:lang w:val="en"/>
-        </w:rPr>
-        <w:t xml:space="preserve">Uint32 </w:t>
-      </w:r>
-      <w:proofErr w:type="spellStart"/>
-      <w:r>
-        <w:rPr>
-          <w:rFonts w:ascii="Courier" w:eastAsia="Times New Roman" w:hAnsi="Courier" w:cs="Courier New"/>
-          <w:color w:val="000000"/>
-          <w:sz w:val="24"/>
-          <w:szCs w:val="24"/>
-          <w:lang w:val="en"/>
-        </w:rPr>
-        <w:t>ms</w:t>
-      </w:r>
-      <w:proofErr w:type="spellEnd"/>
-      <w:r>
-        <w:rPr>
-          <w:rFonts w:ascii="Courier" w:eastAsia="Times New Roman" w:hAnsi="Courier" w:cs="Courier New"/>
-          <w:color w:val="000000"/>
-          <w:sz w:val="24"/>
-          <w:szCs w:val="24"/>
-          <w:lang w:val="en"/>
-        </w:rPr>
-        <w:t>)</w:t>
+        <w:t xml:space="preserve"> SDL_Delay(Uint32 ms)</w:t>
       </w:r>
     </w:p>
     <w:p>
       <w:pPr>
         <w:ind w:left="360"/>
       </w:pPr>
-      <w:proofErr w:type="gramStart"/>
-      <w:r>
-        <w:t>va</w:t>
-      </w:r>
-      <w:proofErr w:type="gramEnd"/>
-      <w:r>
-        <w:t xml:space="preserve"> faire attendre le programme u</w:t>
+      <w:r>
+        <w:t>va faire attendre le programme u</w:t>
       </w:r>
       <w:r>
         <w:t>n certain nombre de millisecondes</w:t>
@@ -6137,16 +4384,58 @@
         <w:t xml:space="preserve"> avant </w:t>
       </w:r>
       <w:r>
-        <w:t xml:space="preserve">qu’il ne continue après l’appel de </w:t>
-      </w:r>
-      <w:proofErr w:type="spellStart"/>
-      <w:r>
-        <w:t>SDL_Delay.</w:t>
-      </w:r>
-      <w:r>
-        <w:t>S</w:t>
-      </w:r>
-      <w:proofErr w:type="spellEnd"/>
+        <w:t>qu’il ne continue après l’appel de SDL_Delay.</w:t>
+      </w:r>
+    </w:p>
+    <w:p>
+      <w:pPr>
+        <w:ind w:left="360"/>
+      </w:pPr>
+    </w:p>
+    <w:p>
+      <w:pPr>
+        <w:pStyle w:val="Titre1"/>
+        <w:numPr>
+          <w:ilvl w:val="0"/>
+          <w:numId w:val="2"/>
+        </w:numPr>
+      </w:pPr>
+      <w:r>
+        <w:t>Qu’est-ce qu’une surface en SDL2 ? (5 points)</w:t>
+      </w:r>
+    </w:p>
+    <w:p>
+      <w:pPr>
+        <w:ind w:left="360"/>
+      </w:pPr>
+    </w:p>
+    <w:p>
+      <w:pPr>
+        <w:ind w:left="360"/>
+      </w:pPr>
+      <w:r>
+        <w:t xml:space="preserve">Une surface en SDL2 est une structure </w:t>
+      </w:r>
+      <w:r>
+        <w:t>comprenant</w:t>
+      </w:r>
+      <w:r>
+        <w:t xml:space="preserve"> une collection de pixels</w:t>
+      </w:r>
+      <w:r>
+        <w:t xml:space="preserve">, et aisément </w:t>
+      </w:r>
+      <w:r>
+        <w:t>modifiable pixel par pixel.</w:t>
+      </w:r>
+      <w:r>
+        <w:t xml:space="preserve"> Elle peut par la suite être convertie en texture.</w:t>
+      </w:r>
+      <w:bookmarkStart w:id="0" w:name="_GoBack"/>
+      <w:bookmarkEnd w:id="0"/>
+      <w:r>
+        <w:t xml:space="preserve"> </w:t>
+      </w:r>
     </w:p>
     <w:sectPr>
       <w:pgSz w:w="11906" w:h="16838"/>

</xml_diff>

<commit_message>
Question 18) Donnez le code permettant de créer une surface.
</commit_message>
<xml_diff>
--- a/Réponse.docx
+++ b/Réponse.docx
@@ -4429,13 +4429,905 @@
         <w:t>modifiable pixel par pixel.</w:t>
       </w:r>
       <w:r>
-        <w:t xml:space="preserve"> Elle peut par la suite être convertie en texture.</w:t>
+        <w:t xml:space="preserve"> Elle peut par la suite être convertie en texture. </w:t>
+      </w:r>
+    </w:p>
+    <w:p>
+      <w:pPr>
+        <w:pStyle w:val="Titre1"/>
+        <w:numPr>
+          <w:ilvl w:val="0"/>
+          <w:numId w:val="2"/>
+        </w:numPr>
+      </w:pPr>
+      <w:r>
+        <w:lastRenderedPageBreak/>
+        <w:t>Donnez le code permettant de créer une surface (10 points)</w:t>
+      </w:r>
+    </w:p>
+    <w:p/>
+    <w:p>
+      <w:pPr>
+        <w:ind w:left="360"/>
+      </w:pPr>
+      <w:r>
+        <w:t>Pour créer une surface on peut utiliser la fonction :</w:t>
+      </w:r>
+    </w:p>
+    <w:p>
+      <w:pPr>
+        <w:shd w:val="clear" w:color="auto" w:fill="F3F5F7"/>
+        <w:tabs>
+          <w:tab w:val="left" w:pos="916"/>
+          <w:tab w:val="left" w:pos="1832"/>
+          <w:tab w:val="left" w:pos="2748"/>
+          <w:tab w:val="left" w:pos="3664"/>
+          <w:tab w:val="left" w:pos="4580"/>
+          <w:tab w:val="left" w:pos="5496"/>
+          <w:tab w:val="left" w:pos="6412"/>
+          <w:tab w:val="left" w:pos="7328"/>
+          <w:tab w:val="left" w:pos="8244"/>
+          <w:tab w:val="left" w:pos="9160"/>
+          <w:tab w:val="left" w:pos="10076"/>
+          <w:tab w:val="left" w:pos="10992"/>
+          <w:tab w:val="left" w:pos="11908"/>
+          <w:tab w:val="left" w:pos="12824"/>
+          <w:tab w:val="left" w:pos="13740"/>
+          <w:tab w:val="left" w:pos="14656"/>
+        </w:tabs>
+        <w:spacing w:after="0" w:line="240" w:lineRule="auto"/>
+        <w:rPr>
+          <w:rFonts w:ascii="Courier" w:eastAsia="Times New Roman" w:hAnsi="Courier" w:cs="Courier New"/>
+          <w:color w:val="000000"/>
+          <w:sz w:val="24"/>
+          <w:szCs w:val="24"/>
+          <w:lang w:val="en"/>
+        </w:rPr>
+      </w:pPr>
+      <w:r>
+        <w:rPr>
+          <w:rFonts w:ascii="Courier" w:eastAsia="Times New Roman" w:hAnsi="Courier" w:cs="Courier New"/>
+          <w:color w:val="000000"/>
+          <w:sz w:val="24"/>
+          <w:szCs w:val="24"/>
+          <w:lang w:val="en"/>
+        </w:rPr>
+        <w:t>SDL_Surface* SDL_CreateRGBSurface(Uint32 flags,</w:t>
+      </w:r>
+    </w:p>
+    <w:p>
+      <w:pPr>
+        <w:shd w:val="clear" w:color="auto" w:fill="F3F5F7"/>
+        <w:tabs>
+          <w:tab w:val="left" w:pos="916"/>
+          <w:tab w:val="left" w:pos="1832"/>
+          <w:tab w:val="left" w:pos="2748"/>
+          <w:tab w:val="left" w:pos="3664"/>
+          <w:tab w:val="left" w:pos="4580"/>
+          <w:tab w:val="left" w:pos="5496"/>
+          <w:tab w:val="left" w:pos="6412"/>
+          <w:tab w:val="left" w:pos="7328"/>
+          <w:tab w:val="left" w:pos="8244"/>
+          <w:tab w:val="left" w:pos="9160"/>
+          <w:tab w:val="left" w:pos="10076"/>
+          <w:tab w:val="left" w:pos="10992"/>
+          <w:tab w:val="left" w:pos="11908"/>
+          <w:tab w:val="left" w:pos="12824"/>
+          <w:tab w:val="left" w:pos="13740"/>
+          <w:tab w:val="left" w:pos="14656"/>
+        </w:tabs>
+        <w:spacing w:after="0" w:line="240" w:lineRule="auto"/>
+        <w:rPr>
+          <w:rFonts w:ascii="Courier" w:eastAsia="Times New Roman" w:hAnsi="Courier" w:cs="Courier New"/>
+          <w:color w:val="000000"/>
+          <w:sz w:val="24"/>
+          <w:szCs w:val="24"/>
+          <w:lang w:val="en"/>
+        </w:rPr>
+      </w:pPr>
+      <w:r>
+        <w:rPr>
+          <w:rFonts w:ascii="Courier" w:eastAsia="Times New Roman" w:hAnsi="Courier" w:cs="Courier New"/>
+          <w:color w:val="000000"/>
+          <w:sz w:val="24"/>
+          <w:szCs w:val="24"/>
+          <w:lang w:val="en"/>
+        </w:rPr>
+        <w:t xml:space="preserve">                                  </w:t>
+      </w:r>
+      <w:r>
+        <w:rPr>
+          <w:rFonts w:ascii="Courier" w:eastAsia="Times New Roman" w:hAnsi="Courier" w:cs="Courier New"/>
+          <w:color w:val="00AAAA"/>
+          <w:sz w:val="24"/>
+          <w:szCs w:val="24"/>
+          <w:lang w:val="en"/>
+        </w:rPr>
+        <w:t>int</w:t>
+      </w:r>
+      <w:r>
+        <w:rPr>
+          <w:rFonts w:ascii="Courier" w:eastAsia="Times New Roman" w:hAnsi="Courier" w:cs="Courier New"/>
+          <w:color w:val="000000"/>
+          <w:sz w:val="24"/>
+          <w:szCs w:val="24"/>
+          <w:lang w:val="en"/>
+        </w:rPr>
+        <w:t xml:space="preserve">    width,</w:t>
+      </w:r>
+    </w:p>
+    <w:p>
+      <w:pPr>
+        <w:shd w:val="clear" w:color="auto" w:fill="F3F5F7"/>
+        <w:tabs>
+          <w:tab w:val="left" w:pos="916"/>
+          <w:tab w:val="left" w:pos="1832"/>
+          <w:tab w:val="left" w:pos="2748"/>
+          <w:tab w:val="left" w:pos="3664"/>
+          <w:tab w:val="left" w:pos="4580"/>
+          <w:tab w:val="left" w:pos="5496"/>
+          <w:tab w:val="left" w:pos="6412"/>
+          <w:tab w:val="left" w:pos="7328"/>
+          <w:tab w:val="left" w:pos="8244"/>
+          <w:tab w:val="left" w:pos="9160"/>
+          <w:tab w:val="left" w:pos="10076"/>
+          <w:tab w:val="left" w:pos="10992"/>
+          <w:tab w:val="left" w:pos="11908"/>
+          <w:tab w:val="left" w:pos="12824"/>
+          <w:tab w:val="left" w:pos="13740"/>
+          <w:tab w:val="left" w:pos="14656"/>
+        </w:tabs>
+        <w:spacing w:after="0" w:line="240" w:lineRule="auto"/>
+        <w:rPr>
+          <w:rFonts w:ascii="Courier" w:eastAsia="Times New Roman" w:hAnsi="Courier" w:cs="Courier New"/>
+          <w:color w:val="000000"/>
+          <w:sz w:val="24"/>
+          <w:szCs w:val="24"/>
+          <w:lang w:val="en"/>
+        </w:rPr>
+      </w:pPr>
+      <w:r>
+        <w:rPr>
+          <w:rFonts w:ascii="Courier" w:eastAsia="Times New Roman" w:hAnsi="Courier" w:cs="Courier New"/>
+          <w:color w:val="000000"/>
+          <w:sz w:val="24"/>
+          <w:szCs w:val="24"/>
+          <w:lang w:val="en"/>
+        </w:rPr>
+        <w:t xml:space="preserve">                                  </w:t>
+      </w:r>
+      <w:r>
+        <w:rPr>
+          <w:rFonts w:ascii="Courier" w:eastAsia="Times New Roman" w:hAnsi="Courier" w:cs="Courier New"/>
+          <w:color w:val="00AAAA"/>
+          <w:sz w:val="24"/>
+          <w:szCs w:val="24"/>
+          <w:lang w:val="en"/>
+        </w:rPr>
+        <w:t>int</w:t>
+      </w:r>
+      <w:r>
+        <w:rPr>
+          <w:rFonts w:ascii="Courier" w:eastAsia="Times New Roman" w:hAnsi="Courier" w:cs="Courier New"/>
+          <w:color w:val="000000"/>
+          <w:sz w:val="24"/>
+          <w:szCs w:val="24"/>
+          <w:lang w:val="en"/>
+        </w:rPr>
+        <w:t xml:space="preserve">    height,</w:t>
+      </w:r>
+    </w:p>
+    <w:p>
+      <w:pPr>
+        <w:shd w:val="clear" w:color="auto" w:fill="F3F5F7"/>
+        <w:tabs>
+          <w:tab w:val="left" w:pos="916"/>
+          <w:tab w:val="left" w:pos="1832"/>
+          <w:tab w:val="left" w:pos="2748"/>
+          <w:tab w:val="left" w:pos="3664"/>
+          <w:tab w:val="left" w:pos="4580"/>
+          <w:tab w:val="left" w:pos="5496"/>
+          <w:tab w:val="left" w:pos="6412"/>
+          <w:tab w:val="left" w:pos="7328"/>
+          <w:tab w:val="left" w:pos="8244"/>
+          <w:tab w:val="left" w:pos="9160"/>
+          <w:tab w:val="left" w:pos="10076"/>
+          <w:tab w:val="left" w:pos="10992"/>
+          <w:tab w:val="left" w:pos="11908"/>
+          <w:tab w:val="left" w:pos="12824"/>
+          <w:tab w:val="left" w:pos="13740"/>
+          <w:tab w:val="left" w:pos="14656"/>
+        </w:tabs>
+        <w:spacing w:after="0" w:line="240" w:lineRule="auto"/>
+        <w:rPr>
+          <w:rFonts w:ascii="Courier" w:eastAsia="Times New Roman" w:hAnsi="Courier" w:cs="Courier New"/>
+          <w:color w:val="000000"/>
+          <w:sz w:val="24"/>
+          <w:szCs w:val="24"/>
+          <w:lang w:val="en"/>
+        </w:rPr>
+      </w:pPr>
+      <w:r>
+        <w:rPr>
+          <w:rFonts w:ascii="Courier" w:eastAsia="Times New Roman" w:hAnsi="Courier" w:cs="Courier New"/>
+          <w:color w:val="000000"/>
+          <w:sz w:val="24"/>
+          <w:szCs w:val="24"/>
+          <w:lang w:val="en"/>
+        </w:rPr>
+        <w:t xml:space="preserve">                                  </w:t>
+      </w:r>
+      <w:r>
+        <w:rPr>
+          <w:rFonts w:ascii="Courier" w:eastAsia="Times New Roman" w:hAnsi="Courier" w:cs="Courier New"/>
+          <w:color w:val="00AAAA"/>
+          <w:sz w:val="24"/>
+          <w:szCs w:val="24"/>
+          <w:lang w:val="en"/>
+        </w:rPr>
+        <w:t>int</w:t>
+      </w:r>
+      <w:r>
+        <w:rPr>
+          <w:rFonts w:ascii="Courier" w:eastAsia="Times New Roman" w:hAnsi="Courier" w:cs="Courier New"/>
+          <w:color w:val="000000"/>
+          <w:sz w:val="24"/>
+          <w:szCs w:val="24"/>
+          <w:lang w:val="en"/>
+        </w:rPr>
+        <w:t xml:space="preserve">    depth,</w:t>
+      </w:r>
+    </w:p>
+    <w:p>
+      <w:pPr>
+        <w:shd w:val="clear" w:color="auto" w:fill="F3F5F7"/>
+        <w:tabs>
+          <w:tab w:val="left" w:pos="916"/>
+          <w:tab w:val="left" w:pos="1832"/>
+          <w:tab w:val="left" w:pos="2748"/>
+          <w:tab w:val="left" w:pos="3664"/>
+          <w:tab w:val="left" w:pos="4580"/>
+          <w:tab w:val="left" w:pos="5496"/>
+          <w:tab w:val="left" w:pos="6412"/>
+          <w:tab w:val="left" w:pos="7328"/>
+          <w:tab w:val="left" w:pos="8244"/>
+          <w:tab w:val="left" w:pos="9160"/>
+          <w:tab w:val="left" w:pos="10076"/>
+          <w:tab w:val="left" w:pos="10992"/>
+          <w:tab w:val="left" w:pos="11908"/>
+          <w:tab w:val="left" w:pos="12824"/>
+          <w:tab w:val="left" w:pos="13740"/>
+          <w:tab w:val="left" w:pos="14656"/>
+        </w:tabs>
+        <w:spacing w:after="0" w:line="240" w:lineRule="auto"/>
+        <w:rPr>
+          <w:rFonts w:ascii="Courier" w:eastAsia="Times New Roman" w:hAnsi="Courier" w:cs="Courier New"/>
+          <w:color w:val="000000"/>
+          <w:sz w:val="24"/>
+          <w:szCs w:val="24"/>
+          <w:lang w:val="en"/>
+        </w:rPr>
+      </w:pPr>
+      <w:r>
+        <w:rPr>
+          <w:rFonts w:ascii="Courier" w:eastAsia="Times New Roman" w:hAnsi="Courier" w:cs="Courier New"/>
+          <w:color w:val="000000"/>
+          <w:sz w:val="24"/>
+          <w:szCs w:val="24"/>
+          <w:lang w:val="en"/>
+        </w:rPr>
+        <w:t xml:space="preserve">                                  Uint32 Rmask,</w:t>
+      </w:r>
+    </w:p>
+    <w:p>
+      <w:pPr>
+        <w:shd w:val="clear" w:color="auto" w:fill="F3F5F7"/>
+        <w:tabs>
+          <w:tab w:val="left" w:pos="916"/>
+          <w:tab w:val="left" w:pos="1832"/>
+          <w:tab w:val="left" w:pos="2748"/>
+          <w:tab w:val="left" w:pos="3664"/>
+          <w:tab w:val="left" w:pos="4580"/>
+          <w:tab w:val="left" w:pos="5496"/>
+          <w:tab w:val="left" w:pos="6412"/>
+          <w:tab w:val="left" w:pos="7328"/>
+          <w:tab w:val="left" w:pos="8244"/>
+          <w:tab w:val="left" w:pos="9160"/>
+          <w:tab w:val="left" w:pos="10076"/>
+          <w:tab w:val="left" w:pos="10992"/>
+          <w:tab w:val="left" w:pos="11908"/>
+          <w:tab w:val="left" w:pos="12824"/>
+          <w:tab w:val="left" w:pos="13740"/>
+          <w:tab w:val="left" w:pos="14656"/>
+        </w:tabs>
+        <w:spacing w:after="0" w:line="240" w:lineRule="auto"/>
+        <w:rPr>
+          <w:rFonts w:ascii="Courier" w:eastAsia="Times New Roman" w:hAnsi="Courier" w:cs="Courier New"/>
+          <w:color w:val="000000"/>
+          <w:sz w:val="24"/>
+          <w:szCs w:val="24"/>
+          <w:lang w:val="en"/>
+        </w:rPr>
+      </w:pPr>
+      <w:r>
+        <w:rPr>
+          <w:rFonts w:ascii="Courier" w:eastAsia="Times New Roman" w:hAnsi="Courier" w:cs="Courier New"/>
+          <w:color w:val="000000"/>
+          <w:sz w:val="24"/>
+          <w:szCs w:val="24"/>
+          <w:lang w:val="en"/>
+        </w:rPr>
+        <w:t xml:space="preserve">                                  Uint32 Gmask,</w:t>
+      </w:r>
+    </w:p>
+    <w:p>
+      <w:pPr>
+        <w:shd w:val="clear" w:color="auto" w:fill="F3F5F7"/>
+        <w:tabs>
+          <w:tab w:val="left" w:pos="916"/>
+          <w:tab w:val="left" w:pos="1832"/>
+          <w:tab w:val="left" w:pos="2748"/>
+          <w:tab w:val="left" w:pos="3664"/>
+          <w:tab w:val="left" w:pos="4580"/>
+          <w:tab w:val="left" w:pos="5496"/>
+          <w:tab w:val="left" w:pos="6412"/>
+          <w:tab w:val="left" w:pos="7328"/>
+          <w:tab w:val="left" w:pos="8244"/>
+          <w:tab w:val="left" w:pos="9160"/>
+          <w:tab w:val="left" w:pos="10076"/>
+          <w:tab w:val="left" w:pos="10992"/>
+          <w:tab w:val="left" w:pos="11908"/>
+          <w:tab w:val="left" w:pos="12824"/>
+          <w:tab w:val="left" w:pos="13740"/>
+          <w:tab w:val="left" w:pos="14656"/>
+        </w:tabs>
+        <w:spacing w:after="0" w:line="240" w:lineRule="auto"/>
+        <w:rPr>
+          <w:rFonts w:ascii="Courier" w:eastAsia="Times New Roman" w:hAnsi="Courier" w:cs="Courier New"/>
+          <w:color w:val="000000"/>
+          <w:sz w:val="24"/>
+          <w:szCs w:val="24"/>
+          <w:lang w:val="en"/>
+        </w:rPr>
+      </w:pPr>
+      <w:r>
+        <w:rPr>
+          <w:rFonts w:ascii="Courier" w:eastAsia="Times New Roman" w:hAnsi="Courier" w:cs="Courier New"/>
+          <w:color w:val="000000"/>
+          <w:sz w:val="24"/>
+          <w:szCs w:val="24"/>
+          <w:lang w:val="en"/>
+        </w:rPr>
+        <w:t xml:space="preserve">                                  Uint32 Bmask,</w:t>
+      </w:r>
+    </w:p>
+    <w:p>
+      <w:pPr>
+        <w:shd w:val="clear" w:color="auto" w:fill="F3F5F7"/>
+        <w:tabs>
+          <w:tab w:val="left" w:pos="916"/>
+          <w:tab w:val="left" w:pos="1832"/>
+          <w:tab w:val="left" w:pos="2748"/>
+          <w:tab w:val="left" w:pos="3664"/>
+          <w:tab w:val="left" w:pos="4580"/>
+          <w:tab w:val="left" w:pos="5496"/>
+          <w:tab w:val="left" w:pos="6412"/>
+          <w:tab w:val="left" w:pos="7328"/>
+          <w:tab w:val="left" w:pos="8244"/>
+          <w:tab w:val="left" w:pos="9160"/>
+          <w:tab w:val="left" w:pos="10076"/>
+          <w:tab w:val="left" w:pos="10992"/>
+          <w:tab w:val="left" w:pos="11908"/>
+          <w:tab w:val="left" w:pos="12824"/>
+          <w:tab w:val="left" w:pos="13740"/>
+          <w:tab w:val="left" w:pos="14656"/>
+        </w:tabs>
+        <w:spacing w:after="0" w:line="240" w:lineRule="auto"/>
+        <w:rPr>
+          <w:rFonts w:ascii="Courier" w:eastAsia="Times New Roman" w:hAnsi="Courier" w:cs="Courier New"/>
+          <w:color w:val="000000"/>
+          <w:sz w:val="24"/>
+          <w:szCs w:val="24"/>
+        </w:rPr>
+      </w:pPr>
+      <w:r>
+        <w:rPr>
+          <w:rFonts w:ascii="Courier" w:eastAsia="Times New Roman" w:hAnsi="Courier" w:cs="Courier New"/>
+          <w:color w:val="000000"/>
+          <w:sz w:val="24"/>
+          <w:szCs w:val="24"/>
+          <w:lang w:val="en"/>
+        </w:rPr>
+        <w:t xml:space="preserve">                                  </w:t>
+      </w:r>
+      <w:r>
+        <w:rPr>
+          <w:rFonts w:ascii="Courier" w:eastAsia="Times New Roman" w:hAnsi="Courier" w:cs="Courier New"/>
+          <w:color w:val="000000"/>
+          <w:sz w:val="24"/>
+          <w:szCs w:val="24"/>
+        </w:rPr>
+        <w:t>Uint32 Amask)</w:t>
+      </w:r>
+    </w:p>
+    <w:p>
+      <w:pPr>
+        <w:ind w:left="360"/>
+      </w:pPr>
+      <w:r>
+        <w:t>Qui va renvoyer un pointeur de type SDL_Surface* et qui demande en paramètre : les flags qui ne sont pas utiles ici et doivent être mis à 0, la largeur de la surface, la hauteur de la surface, la profondeur en quatrième paramètre est le nombre de bits par pixel, ensuite il y a les masques de couleur rouge, verte, bleue et le masque du composant alpha (la transparence)</w:t>
+      </w:r>
+      <w:r>
+        <w:t>.</w:t>
+      </w:r>
+    </w:p>
+    <w:p>
+      <w:pPr>
+        <w:pStyle w:val="PrformatHTML"/>
+        <w:shd w:val="clear" w:color="auto" w:fill="F3F5F7"/>
+        <w:rPr>
+          <w:rFonts w:ascii="Courier" w:hAnsi="Courier"/>
+          <w:color w:val="000000"/>
+          <w:sz w:val="24"/>
+          <w:szCs w:val="24"/>
+        </w:rPr>
+      </w:pPr>
+      <w:r>
+        <w:t>Il y a également la fonction :</w:t>
+      </w:r>
+      <w:r>
+        <w:br/>
+      </w:r>
+      <w:r>
+        <w:rPr>
+          <w:rFonts w:ascii="Courier" w:hAnsi="Courier"/>
+          <w:color w:val="000000"/>
+          <w:sz w:val="24"/>
+          <w:szCs w:val="24"/>
+        </w:rPr>
+        <w:t>SDL_Surface* SDL_CreateRGBSurfaceFrom(</w:t>
+      </w:r>
+      <w:r>
+        <w:rPr>
+          <w:rFonts w:ascii="Courier" w:hAnsi="Courier"/>
+          <w:color w:val="00AAAA"/>
+          <w:sz w:val="24"/>
+          <w:szCs w:val="24"/>
+        </w:rPr>
+        <w:t>void</w:t>
+      </w:r>
+      <w:r>
+        <w:rPr>
+          <w:rFonts w:ascii="Courier" w:hAnsi="Courier"/>
+          <w:color w:val="000000"/>
+          <w:sz w:val="24"/>
+          <w:szCs w:val="24"/>
+        </w:rPr>
+        <w:t>*  pixels,</w:t>
+      </w:r>
+    </w:p>
+    <w:p>
+      <w:pPr>
+        <w:shd w:val="clear" w:color="auto" w:fill="F3F5F7"/>
+        <w:tabs>
+          <w:tab w:val="left" w:pos="916"/>
+          <w:tab w:val="left" w:pos="1832"/>
+          <w:tab w:val="left" w:pos="2748"/>
+          <w:tab w:val="left" w:pos="3664"/>
+          <w:tab w:val="left" w:pos="4580"/>
+          <w:tab w:val="left" w:pos="5496"/>
+          <w:tab w:val="left" w:pos="6412"/>
+          <w:tab w:val="left" w:pos="7328"/>
+          <w:tab w:val="left" w:pos="8244"/>
+          <w:tab w:val="left" w:pos="9160"/>
+          <w:tab w:val="left" w:pos="10076"/>
+          <w:tab w:val="left" w:pos="10992"/>
+          <w:tab w:val="left" w:pos="11908"/>
+          <w:tab w:val="left" w:pos="12824"/>
+          <w:tab w:val="left" w:pos="13740"/>
+          <w:tab w:val="left" w:pos="14656"/>
+        </w:tabs>
+        <w:spacing w:after="0" w:line="240" w:lineRule="auto"/>
+        <w:rPr>
+          <w:rFonts w:ascii="Courier" w:eastAsia="Times New Roman" w:hAnsi="Courier" w:cs="Courier New"/>
+          <w:color w:val="000000"/>
+          <w:sz w:val="24"/>
+          <w:szCs w:val="24"/>
+          <w:lang w:val="en"/>
+        </w:rPr>
+      </w:pPr>
+      <w:r>
+        <w:rPr>
+          <w:rFonts w:ascii="Courier" w:eastAsia="Times New Roman" w:hAnsi="Courier" w:cs="Courier New"/>
+          <w:color w:val="000000"/>
+          <w:sz w:val="24"/>
+          <w:szCs w:val="24"/>
+        </w:rPr>
+        <w:t xml:space="preserve">                                      </w:t>
+      </w:r>
+      <w:r>
+        <w:rPr>
+          <w:rFonts w:ascii="Courier" w:eastAsia="Times New Roman" w:hAnsi="Courier" w:cs="Courier New"/>
+          <w:color w:val="00AAAA"/>
+          <w:sz w:val="24"/>
+          <w:szCs w:val="24"/>
+          <w:lang w:val="en"/>
+        </w:rPr>
+        <w:t>int</w:t>
+      </w:r>
+      <w:r>
+        <w:rPr>
+          <w:rFonts w:ascii="Courier" w:eastAsia="Times New Roman" w:hAnsi="Courier" w:cs="Courier New"/>
+          <w:color w:val="000000"/>
+          <w:sz w:val="24"/>
+          <w:szCs w:val="24"/>
+          <w:lang w:val="en"/>
+        </w:rPr>
+        <w:t xml:space="preserve">    width,</w:t>
+      </w:r>
+    </w:p>
+    <w:p>
+      <w:pPr>
+        <w:shd w:val="clear" w:color="auto" w:fill="F3F5F7"/>
+        <w:tabs>
+          <w:tab w:val="left" w:pos="916"/>
+          <w:tab w:val="left" w:pos="1832"/>
+          <w:tab w:val="left" w:pos="2748"/>
+          <w:tab w:val="left" w:pos="3664"/>
+          <w:tab w:val="left" w:pos="4580"/>
+          <w:tab w:val="left" w:pos="5496"/>
+          <w:tab w:val="left" w:pos="6412"/>
+          <w:tab w:val="left" w:pos="7328"/>
+          <w:tab w:val="left" w:pos="8244"/>
+          <w:tab w:val="left" w:pos="9160"/>
+          <w:tab w:val="left" w:pos="10076"/>
+          <w:tab w:val="left" w:pos="10992"/>
+          <w:tab w:val="left" w:pos="11908"/>
+          <w:tab w:val="left" w:pos="12824"/>
+          <w:tab w:val="left" w:pos="13740"/>
+          <w:tab w:val="left" w:pos="14656"/>
+        </w:tabs>
+        <w:spacing w:after="0" w:line="240" w:lineRule="auto"/>
+        <w:rPr>
+          <w:rFonts w:ascii="Courier" w:eastAsia="Times New Roman" w:hAnsi="Courier" w:cs="Courier New"/>
+          <w:color w:val="000000"/>
+          <w:sz w:val="24"/>
+          <w:szCs w:val="24"/>
+          <w:lang w:val="en"/>
+        </w:rPr>
+      </w:pPr>
+      <w:r>
+        <w:rPr>
+          <w:rFonts w:ascii="Courier" w:eastAsia="Times New Roman" w:hAnsi="Courier" w:cs="Courier New"/>
+          <w:color w:val="000000"/>
+          <w:sz w:val="24"/>
+          <w:szCs w:val="24"/>
+          <w:lang w:val="en"/>
+        </w:rPr>
+        <w:t xml:space="preserve">                                      </w:t>
+      </w:r>
+      <w:r>
+        <w:rPr>
+          <w:rFonts w:ascii="Courier" w:eastAsia="Times New Roman" w:hAnsi="Courier" w:cs="Courier New"/>
+          <w:color w:val="00AAAA"/>
+          <w:sz w:val="24"/>
+          <w:szCs w:val="24"/>
+          <w:lang w:val="en"/>
+        </w:rPr>
+        <w:t>int</w:t>
+      </w:r>
+      <w:r>
+        <w:rPr>
+          <w:rFonts w:ascii="Courier" w:eastAsia="Times New Roman" w:hAnsi="Courier" w:cs="Courier New"/>
+          <w:color w:val="000000"/>
+          <w:sz w:val="24"/>
+          <w:szCs w:val="24"/>
+          <w:lang w:val="en"/>
+        </w:rPr>
+        <w:t xml:space="preserve">    height,</w:t>
+      </w:r>
+    </w:p>
+    <w:p>
+      <w:pPr>
+        <w:shd w:val="clear" w:color="auto" w:fill="F3F5F7"/>
+        <w:tabs>
+          <w:tab w:val="left" w:pos="916"/>
+          <w:tab w:val="left" w:pos="1832"/>
+          <w:tab w:val="left" w:pos="2748"/>
+          <w:tab w:val="left" w:pos="3664"/>
+          <w:tab w:val="left" w:pos="4580"/>
+          <w:tab w:val="left" w:pos="5496"/>
+          <w:tab w:val="left" w:pos="6412"/>
+          <w:tab w:val="left" w:pos="7328"/>
+          <w:tab w:val="left" w:pos="8244"/>
+          <w:tab w:val="left" w:pos="9160"/>
+          <w:tab w:val="left" w:pos="10076"/>
+          <w:tab w:val="left" w:pos="10992"/>
+          <w:tab w:val="left" w:pos="11908"/>
+          <w:tab w:val="left" w:pos="12824"/>
+          <w:tab w:val="left" w:pos="13740"/>
+          <w:tab w:val="left" w:pos="14656"/>
+        </w:tabs>
+        <w:spacing w:after="0" w:line="240" w:lineRule="auto"/>
+        <w:rPr>
+          <w:rFonts w:ascii="Courier" w:eastAsia="Times New Roman" w:hAnsi="Courier" w:cs="Courier New"/>
+          <w:color w:val="000000"/>
+          <w:sz w:val="24"/>
+          <w:szCs w:val="24"/>
+          <w:lang w:val="en"/>
+        </w:rPr>
+      </w:pPr>
+      <w:r>
+        <w:rPr>
+          <w:rFonts w:ascii="Courier" w:eastAsia="Times New Roman" w:hAnsi="Courier" w:cs="Courier New"/>
+          <w:color w:val="000000"/>
+          <w:sz w:val="24"/>
+          <w:szCs w:val="24"/>
+          <w:lang w:val="en"/>
+        </w:rPr>
+        <w:t xml:space="preserve">                                      </w:t>
+      </w:r>
+      <w:r>
+        <w:rPr>
+          <w:rFonts w:ascii="Courier" w:eastAsia="Times New Roman" w:hAnsi="Courier" w:cs="Courier New"/>
+          <w:color w:val="00AAAA"/>
+          <w:sz w:val="24"/>
+          <w:szCs w:val="24"/>
+          <w:lang w:val="en"/>
+        </w:rPr>
+        <w:t>int</w:t>
+      </w:r>
+      <w:r>
+        <w:rPr>
+          <w:rFonts w:ascii="Courier" w:eastAsia="Times New Roman" w:hAnsi="Courier" w:cs="Courier New"/>
+          <w:color w:val="000000"/>
+          <w:sz w:val="24"/>
+          <w:szCs w:val="24"/>
+          <w:lang w:val="en"/>
+        </w:rPr>
+        <w:t xml:space="preserve">    depth,</w:t>
+      </w:r>
+    </w:p>
+    <w:p>
+      <w:pPr>
+        <w:shd w:val="clear" w:color="auto" w:fill="F3F5F7"/>
+        <w:tabs>
+          <w:tab w:val="left" w:pos="916"/>
+          <w:tab w:val="left" w:pos="1832"/>
+          <w:tab w:val="left" w:pos="2748"/>
+          <w:tab w:val="left" w:pos="3664"/>
+          <w:tab w:val="left" w:pos="4580"/>
+          <w:tab w:val="left" w:pos="5496"/>
+          <w:tab w:val="left" w:pos="6412"/>
+          <w:tab w:val="left" w:pos="7328"/>
+          <w:tab w:val="left" w:pos="8244"/>
+          <w:tab w:val="left" w:pos="9160"/>
+          <w:tab w:val="left" w:pos="10076"/>
+          <w:tab w:val="left" w:pos="10992"/>
+          <w:tab w:val="left" w:pos="11908"/>
+          <w:tab w:val="left" w:pos="12824"/>
+          <w:tab w:val="left" w:pos="13740"/>
+          <w:tab w:val="left" w:pos="14656"/>
+        </w:tabs>
+        <w:spacing w:after="0" w:line="240" w:lineRule="auto"/>
+        <w:rPr>
+          <w:rFonts w:ascii="Courier" w:eastAsia="Times New Roman" w:hAnsi="Courier" w:cs="Courier New"/>
+          <w:color w:val="000000"/>
+          <w:sz w:val="24"/>
+          <w:szCs w:val="24"/>
+          <w:lang w:val="en"/>
+        </w:rPr>
+      </w:pPr>
+      <w:r>
+        <w:rPr>
+          <w:rFonts w:ascii="Courier" w:eastAsia="Times New Roman" w:hAnsi="Courier" w:cs="Courier New"/>
+          <w:color w:val="000000"/>
+          <w:sz w:val="24"/>
+          <w:szCs w:val="24"/>
+          <w:lang w:val="en"/>
+        </w:rPr>
+        <w:t xml:space="preserve">                                      </w:t>
+      </w:r>
+      <w:r>
+        <w:rPr>
+          <w:rFonts w:ascii="Courier" w:eastAsia="Times New Roman" w:hAnsi="Courier" w:cs="Courier New"/>
+          <w:color w:val="00AAAA"/>
+          <w:sz w:val="24"/>
+          <w:szCs w:val="24"/>
+          <w:lang w:val="en"/>
+        </w:rPr>
+        <w:t>int</w:t>
+      </w:r>
+      <w:r>
+        <w:rPr>
+          <w:rFonts w:ascii="Courier" w:eastAsia="Times New Roman" w:hAnsi="Courier" w:cs="Courier New"/>
+          <w:color w:val="000000"/>
+          <w:sz w:val="24"/>
+          <w:szCs w:val="24"/>
+          <w:lang w:val="en"/>
+        </w:rPr>
+        <w:t xml:space="preserve">    pitch,</w:t>
+      </w:r>
+    </w:p>
+    <w:p>
+      <w:pPr>
+        <w:shd w:val="clear" w:color="auto" w:fill="F3F5F7"/>
+        <w:tabs>
+          <w:tab w:val="left" w:pos="916"/>
+          <w:tab w:val="left" w:pos="1832"/>
+          <w:tab w:val="left" w:pos="2748"/>
+          <w:tab w:val="left" w:pos="3664"/>
+          <w:tab w:val="left" w:pos="4580"/>
+          <w:tab w:val="left" w:pos="5496"/>
+          <w:tab w:val="left" w:pos="6412"/>
+          <w:tab w:val="left" w:pos="7328"/>
+          <w:tab w:val="left" w:pos="8244"/>
+          <w:tab w:val="left" w:pos="9160"/>
+          <w:tab w:val="left" w:pos="10076"/>
+          <w:tab w:val="left" w:pos="10992"/>
+          <w:tab w:val="left" w:pos="11908"/>
+          <w:tab w:val="left" w:pos="12824"/>
+          <w:tab w:val="left" w:pos="13740"/>
+          <w:tab w:val="left" w:pos="14656"/>
+        </w:tabs>
+        <w:spacing w:after="0" w:line="240" w:lineRule="auto"/>
+        <w:rPr>
+          <w:rFonts w:ascii="Courier" w:eastAsia="Times New Roman" w:hAnsi="Courier" w:cs="Courier New"/>
+          <w:color w:val="000000"/>
+          <w:sz w:val="24"/>
+          <w:szCs w:val="24"/>
+          <w:lang w:val="en"/>
+        </w:rPr>
+      </w:pPr>
+      <w:r>
+        <w:rPr>
+          <w:rFonts w:ascii="Courier" w:eastAsia="Times New Roman" w:hAnsi="Courier" w:cs="Courier New"/>
+          <w:color w:val="000000"/>
+          <w:sz w:val="24"/>
+          <w:szCs w:val="24"/>
+          <w:lang w:val="en"/>
+        </w:rPr>
+        <w:t xml:space="preserve">                                      Uint32 Rmask,</w:t>
+      </w:r>
+    </w:p>
+    <w:p>
+      <w:pPr>
+        <w:shd w:val="clear" w:color="auto" w:fill="F3F5F7"/>
+        <w:tabs>
+          <w:tab w:val="left" w:pos="916"/>
+          <w:tab w:val="left" w:pos="1832"/>
+          <w:tab w:val="left" w:pos="2748"/>
+          <w:tab w:val="left" w:pos="3664"/>
+          <w:tab w:val="left" w:pos="4580"/>
+          <w:tab w:val="left" w:pos="5496"/>
+          <w:tab w:val="left" w:pos="6412"/>
+          <w:tab w:val="left" w:pos="7328"/>
+          <w:tab w:val="left" w:pos="8244"/>
+          <w:tab w:val="left" w:pos="9160"/>
+          <w:tab w:val="left" w:pos="10076"/>
+          <w:tab w:val="left" w:pos="10992"/>
+          <w:tab w:val="left" w:pos="11908"/>
+          <w:tab w:val="left" w:pos="12824"/>
+          <w:tab w:val="left" w:pos="13740"/>
+          <w:tab w:val="left" w:pos="14656"/>
+        </w:tabs>
+        <w:spacing w:after="0" w:line="240" w:lineRule="auto"/>
+        <w:rPr>
+          <w:rFonts w:ascii="Courier" w:eastAsia="Times New Roman" w:hAnsi="Courier" w:cs="Courier New"/>
+          <w:color w:val="000000"/>
+          <w:sz w:val="24"/>
+          <w:szCs w:val="24"/>
+          <w:lang w:val="en"/>
+        </w:rPr>
+      </w:pPr>
+      <w:r>
+        <w:rPr>
+          <w:rFonts w:ascii="Courier" w:eastAsia="Times New Roman" w:hAnsi="Courier" w:cs="Courier New"/>
+          <w:color w:val="000000"/>
+          <w:sz w:val="24"/>
+          <w:szCs w:val="24"/>
+          <w:lang w:val="en"/>
+        </w:rPr>
+        <w:t xml:space="preserve">                                      Uint32 Gmask,</w:t>
+      </w:r>
+    </w:p>
+    <w:p>
+      <w:pPr>
+        <w:shd w:val="clear" w:color="auto" w:fill="F3F5F7"/>
+        <w:tabs>
+          <w:tab w:val="left" w:pos="916"/>
+          <w:tab w:val="left" w:pos="1832"/>
+          <w:tab w:val="left" w:pos="2748"/>
+          <w:tab w:val="left" w:pos="3664"/>
+          <w:tab w:val="left" w:pos="4580"/>
+          <w:tab w:val="left" w:pos="5496"/>
+          <w:tab w:val="left" w:pos="6412"/>
+          <w:tab w:val="left" w:pos="7328"/>
+          <w:tab w:val="left" w:pos="8244"/>
+          <w:tab w:val="left" w:pos="9160"/>
+          <w:tab w:val="left" w:pos="10076"/>
+          <w:tab w:val="left" w:pos="10992"/>
+          <w:tab w:val="left" w:pos="11908"/>
+          <w:tab w:val="left" w:pos="12824"/>
+          <w:tab w:val="left" w:pos="13740"/>
+          <w:tab w:val="left" w:pos="14656"/>
+        </w:tabs>
+        <w:spacing w:after="0" w:line="240" w:lineRule="auto"/>
+        <w:rPr>
+          <w:rFonts w:ascii="Courier" w:eastAsia="Times New Roman" w:hAnsi="Courier" w:cs="Courier New"/>
+          <w:color w:val="000000"/>
+          <w:sz w:val="24"/>
+          <w:szCs w:val="24"/>
+        </w:rPr>
+      </w:pPr>
+      <w:r>
+        <w:rPr>
+          <w:rFonts w:ascii="Courier" w:eastAsia="Times New Roman" w:hAnsi="Courier" w:cs="Courier New"/>
+          <w:color w:val="000000"/>
+          <w:sz w:val="24"/>
+          <w:szCs w:val="24"/>
+          <w:lang w:val="en"/>
+        </w:rPr>
+        <w:t xml:space="preserve">                                      </w:t>
+      </w:r>
+      <w:r>
+        <w:rPr>
+          <w:rFonts w:ascii="Courier" w:eastAsia="Times New Roman" w:hAnsi="Courier" w:cs="Courier New"/>
+          <w:color w:val="000000"/>
+          <w:sz w:val="24"/>
+          <w:szCs w:val="24"/>
+        </w:rPr>
+        <w:t>Uint32 Bmask,</w:t>
+      </w:r>
+    </w:p>
+    <w:p>
+      <w:pPr>
+        <w:shd w:val="clear" w:color="auto" w:fill="F3F5F7"/>
+        <w:tabs>
+          <w:tab w:val="left" w:pos="916"/>
+          <w:tab w:val="left" w:pos="1832"/>
+          <w:tab w:val="left" w:pos="2748"/>
+          <w:tab w:val="left" w:pos="3664"/>
+          <w:tab w:val="left" w:pos="4580"/>
+          <w:tab w:val="left" w:pos="5496"/>
+          <w:tab w:val="left" w:pos="6412"/>
+          <w:tab w:val="left" w:pos="7328"/>
+          <w:tab w:val="left" w:pos="8244"/>
+          <w:tab w:val="left" w:pos="9160"/>
+          <w:tab w:val="left" w:pos="10076"/>
+          <w:tab w:val="left" w:pos="10992"/>
+          <w:tab w:val="left" w:pos="11908"/>
+          <w:tab w:val="left" w:pos="12824"/>
+          <w:tab w:val="left" w:pos="13740"/>
+          <w:tab w:val="left" w:pos="14656"/>
+        </w:tabs>
+        <w:spacing w:after="0" w:line="240" w:lineRule="auto"/>
+        <w:rPr>
+          <w:rFonts w:ascii="Courier" w:eastAsia="Times New Roman" w:hAnsi="Courier" w:cs="Courier New"/>
+          <w:color w:val="000000"/>
+          <w:sz w:val="24"/>
+          <w:szCs w:val="24"/>
+        </w:rPr>
+      </w:pPr>
+      <w:r>
+        <w:rPr>
+          <w:rFonts w:ascii="Courier" w:eastAsia="Times New Roman" w:hAnsi="Courier" w:cs="Courier New"/>
+          <w:color w:val="000000"/>
+          <w:sz w:val="24"/>
+          <w:szCs w:val="24"/>
+        </w:rPr>
+        <w:t xml:space="preserve">                                      Uint32 Amask)</w:t>
+      </w:r>
+    </w:p>
+    <w:p>
+      <w:pPr>
+        <w:ind w:left="360"/>
+      </w:pPr>
+      <w:r>
+        <w:t>Qui va demander les mêmes paramètres à l’exception du premier où elle souhaite un tableau de pixels pour le mettre dans la surface.</w:t>
       </w:r>
       <w:bookmarkStart w:id="0" w:name="_GoBack"/>
       <w:bookmarkEnd w:id="0"/>
-      <w:r>
-        <w:t xml:space="preserve"> </w:t>
-      </w:r>
     </w:p>
     <w:sectPr>
       <w:pgSz w:w="11906" w:h="16838"/>

</xml_diff>

<commit_message>
Question 19) Donnez le code de la fonction SDL_FillRect.
</commit_message>
<xml_diff>
--- a/Réponse.docx
+++ b/Réponse.docx
@@ -20,28 +20,50 @@
           <w:u w:val="single"/>
           <w:lang w:val="en-US"/>
         </w:rPr>
-        <w:t>SDL 2 What is that ?</w:t>
-      </w:r>
-    </w:p>
-    <w:p>
-      <w:pPr>
-        <w:pStyle w:val="Titre"/>
-        <w:jc w:val="center"/>
+        <w:t xml:space="preserve">SDL 2 What is </w:t>
+      </w:r>
+      <w:proofErr w:type="gramStart"/>
+      <w:r>
         <w:rPr>
           <w:b/>
           <w:bCs/>
           <w:u w:val="single"/>
           <w:lang w:val="en-US"/>
         </w:rPr>
-      </w:pPr>
-      <w:r>
+        <w:t>that ?</w:t>
+      </w:r>
+      <w:proofErr w:type="gramEnd"/>
+    </w:p>
+    <w:p>
+      <w:pPr>
+        <w:pStyle w:val="Titre"/>
+        <w:jc w:val="center"/>
         <w:rPr>
           <w:b/>
           <w:bCs/>
           <w:u w:val="single"/>
           <w:lang w:val="en-US"/>
         </w:rPr>
-        <w:t>Partie 1</w:t>
+      </w:pPr>
+      <w:proofErr w:type="spellStart"/>
+      <w:r>
+        <w:rPr>
+          <w:b/>
+          <w:bCs/>
+          <w:u w:val="single"/>
+          <w:lang w:val="en-US"/>
+        </w:rPr>
+        <w:t>Partie</w:t>
+      </w:r>
+      <w:proofErr w:type="spellEnd"/>
+      <w:r>
+        <w:rPr>
+          <w:b/>
+          <w:bCs/>
+          <w:u w:val="single"/>
+          <w:lang w:val="en-US"/>
+        </w:rPr>
+        <w:t xml:space="preserve"> 1</w:t>
       </w:r>
     </w:p>
     <w:p>
@@ -65,7 +87,15 @@
     <w:p/>
     <w:p>
       <w:r>
-        <w:t>Simple DirectMedia Layer</w:t>
+        <w:t xml:space="preserve">Simple </w:t>
+      </w:r>
+      <w:proofErr w:type="spellStart"/>
+      <w:r>
+        <w:t>DirectMedia</w:t>
+      </w:r>
+      <w:proofErr w:type="spellEnd"/>
+      <w:r>
+        <w:t xml:space="preserve"> Layer</w:t>
       </w:r>
       <w:r>
         <w:t xml:space="preserve"> est une bibliothèque de développement multiplateforme conçue pour fournir un accès de bas niveau au matériel audio, clavier, souris, joystick et graphique via OpenGL et Direct3D.</w:t>
@@ -76,10 +106,26 @@
         <w:t xml:space="preserve">Wiki mis à part, </w:t>
       </w:r>
       <w:r>
-        <w:t>SDL ou Simple DirectMedia Layer est une bibliothèque de développement portable sur la plupart des plateformes</w:t>
-      </w:r>
-      <w:r>
-        <w:t xml:space="preserve"> sous licence zlib.</w:t>
+        <w:t xml:space="preserve">SDL ou Simple </w:t>
+      </w:r>
+      <w:proofErr w:type="spellStart"/>
+      <w:r>
+        <w:t>DirectMedia</w:t>
+      </w:r>
+      <w:proofErr w:type="spellEnd"/>
+      <w:r>
+        <w:t xml:space="preserve"> Layer est une bibliothèque de développement portable sur la plupart des plateformes</w:t>
+      </w:r>
+      <w:r>
+        <w:t xml:space="preserve"> sous licence </w:t>
+      </w:r>
+      <w:proofErr w:type="spellStart"/>
+      <w:r>
+        <w:t>zlib</w:t>
+      </w:r>
+      <w:proofErr w:type="spellEnd"/>
+      <w:r>
+        <w:t>.</w:t>
       </w:r>
     </w:p>
     <w:p>
@@ -188,7 +234,31 @@
         </w:numPr>
       </w:pPr>
       <w:r>
-        <w:t>Choisir dans Development Librairies le lien pour windows si vous êtes sous windows :</w:t>
+        <w:t xml:space="preserve">Choisir dans </w:t>
+      </w:r>
+      <w:proofErr w:type="spellStart"/>
+      <w:r>
+        <w:t>Development</w:t>
+      </w:r>
+      <w:proofErr w:type="spellEnd"/>
+      <w:r>
+        <w:t xml:space="preserve"> Librairies le lien pour </w:t>
+      </w:r>
+      <w:proofErr w:type="spellStart"/>
+      <w:r>
+        <w:t>windows</w:t>
+      </w:r>
+      <w:proofErr w:type="spellEnd"/>
+      <w:r>
+        <w:t xml:space="preserve"> si vous êtes sous </w:t>
+      </w:r>
+      <w:proofErr w:type="spellStart"/>
+      <w:r>
+        <w:t>windows</w:t>
+      </w:r>
+      <w:proofErr w:type="spellEnd"/>
+      <w:r>
+        <w:t> :</w:t>
       </w:r>
       <w:r>
         <w:t xml:space="preserve"> </w:t>
@@ -214,7 +284,15 @@
         <w:t>Ens</w:t>
       </w:r>
       <w:r>
-        <w:t>uite il faut lancer un projet codeblocks, ajouter le fichier SDL2.dll</w:t>
+        <w:t xml:space="preserve">uite il faut lancer un projet </w:t>
+      </w:r>
+      <w:proofErr w:type="spellStart"/>
+      <w:r>
+        <w:t>codeblocks</w:t>
+      </w:r>
+      <w:proofErr w:type="spellEnd"/>
+      <w:r>
+        <w:t>, ajouter le fichier SDL2.dll</w:t>
       </w:r>
       <w:r>
         <w:t xml:space="preserve"> du dossier i686-w64-mingw32\bin</w:t>
@@ -283,8 +361,13 @@
         <w:t>,</w:t>
       </w:r>
       <w:r>
-        <w:t xml:space="preserve"> pour le compiler il faut ajouter le dossier include</w:t>
-      </w:r>
+        <w:t xml:space="preserve"> pour le compiler il faut ajouter le dossier </w:t>
+      </w:r>
+      <w:proofErr w:type="spellStart"/>
+      <w:r>
+        <w:t>include</w:t>
+      </w:r>
+      <w:proofErr w:type="spellEnd"/>
       <w:r>
         <w:t>,</w:t>
       </w:r>
@@ -303,7 +386,15 @@
         <w:t>é</w:t>
       </w:r>
       <w:r>
-        <w:t xml:space="preserve"> la SDL2 pour Codeblocks en C</w:t>
+        <w:t xml:space="preserve"> la SDL2 pour </w:t>
+      </w:r>
+      <w:proofErr w:type="spellStart"/>
+      <w:r>
+        <w:t>Codeblocks</w:t>
+      </w:r>
+      <w:proofErr w:type="spellEnd"/>
+      <w:r>
+        <w:t xml:space="preserve"> en C</w:t>
       </w:r>
       <w:r>
         <w:t>.</w:t>
@@ -397,7 +488,15 @@
         <w:t>E</w:t>
       </w:r>
       <w:r>
-        <w:t>lle passe sous licence zlib à la place de la LGPL.</w:t>
+        <w:t xml:space="preserve">lle passe sous licence </w:t>
+      </w:r>
+      <w:proofErr w:type="spellStart"/>
+      <w:r>
+        <w:t>zlib</w:t>
+      </w:r>
+      <w:proofErr w:type="spellEnd"/>
+      <w:r>
+        <w:t xml:space="preserve"> à la place de la LGPL.</w:t>
       </w:r>
     </w:p>
     <w:p>
@@ -429,27 +528,101 @@
         <w:t xml:space="preserve">Pour initialiser l’instance SDL2, il faut d’abord inclure la SDL2 avec l’instruction : </w:t>
       </w:r>
       <w:r>
-        <w:t>#include "SDL2/SDL.h"</w:t>
+        <w:t>#</w:t>
+      </w:r>
+      <w:proofErr w:type="spellStart"/>
+      <w:r>
+        <w:t>include</w:t>
+      </w:r>
+      <w:proofErr w:type="spellEnd"/>
+      <w:r>
+        <w:t xml:space="preserve"> "SDL2/</w:t>
+      </w:r>
+      <w:proofErr w:type="spellStart"/>
+      <w:r>
+        <w:t>SDL.h</w:t>
+      </w:r>
+      <w:proofErr w:type="spellEnd"/>
+      <w:r>
+        <w:t>"</w:t>
       </w:r>
       <w:r>
         <w:t>.</w:t>
       </w:r>
       <w:r>
         <w:br/>
-        <w:t xml:space="preserve">Ensuite il faut modifier le int main() tel que : </w:t>
-      </w:r>
-      <w:r>
-        <w:t>int main(int argc, char *argv[])</w:t>
+        <w:t xml:space="preserve">Ensuite il faut modifier le </w:t>
+      </w:r>
+      <w:proofErr w:type="spellStart"/>
+      <w:r>
+        <w:t>int</w:t>
+      </w:r>
+      <w:proofErr w:type="spellEnd"/>
+      <w:r>
+        <w:t xml:space="preserve"> </w:t>
+      </w:r>
+      <w:proofErr w:type="gramStart"/>
+      <w:r>
+        <w:t>main(</w:t>
+      </w:r>
+      <w:proofErr w:type="gramEnd"/>
+      <w:r>
+        <w:t xml:space="preserve">) tel que : </w:t>
+      </w:r>
+      <w:proofErr w:type="spellStart"/>
+      <w:r>
+        <w:t>int</w:t>
+      </w:r>
+      <w:proofErr w:type="spellEnd"/>
+      <w:r>
+        <w:t xml:space="preserve"> main(</w:t>
+      </w:r>
+      <w:proofErr w:type="spellStart"/>
+      <w:r>
+        <w:t>int</w:t>
+      </w:r>
+      <w:proofErr w:type="spellEnd"/>
+      <w:r>
+        <w:t xml:space="preserve"> </w:t>
+      </w:r>
+      <w:proofErr w:type="spellStart"/>
+      <w:r>
+        <w:t>argc</w:t>
+      </w:r>
+      <w:proofErr w:type="spellEnd"/>
+      <w:r>
+        <w:t>, char *</w:t>
+      </w:r>
+      <w:proofErr w:type="spellStart"/>
+      <w:r>
+        <w:t>argv</w:t>
+      </w:r>
+      <w:proofErr w:type="spellEnd"/>
+      <w:r>
+        <w:t>[])</w:t>
       </w:r>
       <w:r>
         <w:t>.</w:t>
       </w:r>
       <w:r>
         <w:br/>
-        <w:t xml:space="preserve">Enfin il faut initialiser la SDL avec la fonction SDL_Init(), pour initialiser tous les sous-systèmes on utilise </w:t>
-      </w:r>
-      <w:r>
-        <w:t>SDL_Init(SDL_INIT_EVERYTHING)</w:t>
+        <w:t xml:space="preserve">Enfin il faut initialiser la SDL avec la fonction </w:t>
+      </w:r>
+      <w:proofErr w:type="spellStart"/>
+      <w:r>
+        <w:t>SDL_Init</w:t>
+      </w:r>
+      <w:proofErr w:type="spellEnd"/>
+      <w:r>
+        <w:t xml:space="preserve">(), pour initialiser tous les sous-systèmes on utilise </w:t>
+      </w:r>
+      <w:proofErr w:type="spellStart"/>
+      <w:r>
+        <w:t>SDL_Init</w:t>
+      </w:r>
+      <w:proofErr w:type="spellEnd"/>
+      <w:r>
+        <w:t>(SDL_INIT_EVERYTHING)</w:t>
       </w:r>
       <w:r>
         <w:t>.</w:t>
@@ -458,8 +631,13 @@
         <w:br/>
         <w:t xml:space="preserve">Il ne faut pas oublier de quitter la SDL à la fin avec la fonction </w:t>
       </w:r>
-      <w:r>
-        <w:t>SDL_Quit()</w:t>
+      <w:proofErr w:type="spellStart"/>
+      <w:r>
+        <w:t>SDL_Quit</w:t>
+      </w:r>
+      <w:proofErr w:type="spellEnd"/>
+      <w:r>
+        <w:t>()</w:t>
       </w:r>
       <w:r>
         <w:t>.</w:t>
@@ -510,8 +688,13 @@
       <w:r>
         <w:t xml:space="preserve">Pour créer une fenêtre avec la SDL 2 on utilise la fonction </w:t>
       </w:r>
-      <w:r>
-        <w:t>SDL_CreateWindow(</w:t>
+      <w:proofErr w:type="spellStart"/>
+      <w:r>
+        <w:t>SDL_CreateWindow</w:t>
+      </w:r>
+      <w:proofErr w:type="spellEnd"/>
+      <w:r>
+        <w:t>(</w:t>
       </w:r>
       <w:r>
         <w:t xml:space="preserve">) qu’on </w:t>
@@ -520,17 +703,30 @@
         <w:t>attribue</w:t>
       </w:r>
       <w:r>
-        <w:t xml:space="preserve"> à notre pointeur de type SDL_Window.</w:t>
+        <w:t xml:space="preserve"> à notre pointeur de type </w:t>
+      </w:r>
+      <w:proofErr w:type="spellStart"/>
+      <w:r>
+        <w:t>SDL_Window</w:t>
+      </w:r>
+      <w:proofErr w:type="spellEnd"/>
+      <w:r>
+        <w:t>.</w:t>
       </w:r>
       <w:r>
         <w:br/>
         <w:t xml:space="preserve">Cette fonction prend pour paramètre dans l’ordre : Le titre de la fenêtre, sa position initiale en x, sa position initiale en y, sa largeur en pixel, sa hauteur en pixel et divers instructions rassemblés dans les </w:t>
       </w:r>
+      <w:proofErr w:type="spellStart"/>
       <w:r>
         <w:t>SDL_</w:t>
       </w:r>
       <w:r>
-        <w:t>WindowFlags.</w:t>
+        <w:t>WindowFlags</w:t>
+      </w:r>
+      <w:proofErr w:type="spellEnd"/>
+      <w:r>
+        <w:t>.</w:t>
       </w:r>
       <w:r>
         <w:br/>
@@ -551,7 +747,23 @@
         <w:ind w:left="360"/>
       </w:pPr>
       <w:r>
-        <w:t>On n’oublie pas de mettre fin à la fenêtre avec la fonction SDL_DestroyWindow().</w:t>
+        <w:t xml:space="preserve">On n’oublie pas de mettre fin à la fenêtre avec la fonction </w:t>
+      </w:r>
+      <w:proofErr w:type="spellStart"/>
+      <w:r>
+        <w:t>SDL_</w:t>
+      </w:r>
+      <w:proofErr w:type="gramStart"/>
+      <w:r>
+        <w:t>DestroyWindow</w:t>
+      </w:r>
+      <w:proofErr w:type="spellEnd"/>
+      <w:r>
+        <w:t>(</w:t>
+      </w:r>
+      <w:proofErr w:type="gramEnd"/>
+      <w:r>
+        <w:t>).</w:t>
       </w:r>
     </w:p>
     <w:p>
@@ -559,7 +771,15 @@
         <w:ind w:left="360"/>
       </w:pPr>
       <w:r>
-        <w:t>Pour l’exemple voir le code du programme ci-joint.</w:t>
+        <w:t xml:space="preserve">Pour l’exemple </w:t>
+      </w:r>
+      <w:proofErr w:type="gramStart"/>
+      <w:r>
+        <w:t>voir</w:t>
+      </w:r>
+      <w:proofErr w:type="gramEnd"/>
+      <w:r>
+        <w:t xml:space="preserve"> le code du programme ci-joint.</w:t>
       </w:r>
     </w:p>
     <w:p>
@@ -640,6 +860,7 @@
         </w:rPr>
         <w:t xml:space="preserve"> </w:t>
       </w:r>
+      <w:proofErr w:type="spellStart"/>
       <w:r>
         <w:rPr>
           <w:rFonts w:ascii="Courier New" w:eastAsia="Times New Roman" w:hAnsi="Courier New" w:cs="Courier New"/>
@@ -648,18 +869,43 @@
           <w:szCs w:val="21"/>
           <w:lang w:val="en-US"/>
         </w:rPr>
-        <w:t>SDL_SetWindowTitle</w:t>
-      </w:r>
+        <w:t>SDL_</w:t>
+      </w:r>
+      <w:proofErr w:type="gramStart"/>
       <w:r>
         <w:rPr>
           <w:rFonts w:ascii="Courier New" w:eastAsia="Times New Roman" w:hAnsi="Courier New" w:cs="Courier New"/>
-          <w:color w:val="000000"/>
-          <w:sz w:val="21"/>
-          <w:szCs w:val="21"/>
-          <w:lang w:val="en-US"/>
-        </w:rPr>
-        <w:t>(SDL_Window</w:t>
-      </w:r>
+          <w:color w:val="0000FF"/>
+          <w:sz w:val="21"/>
+          <w:szCs w:val="21"/>
+          <w:lang w:val="en-US"/>
+        </w:rPr>
+        <w:t>SetWindowTitle</w:t>
+      </w:r>
+      <w:proofErr w:type="spellEnd"/>
+      <w:r>
+        <w:rPr>
+          <w:rFonts w:ascii="Courier New" w:eastAsia="Times New Roman" w:hAnsi="Courier New" w:cs="Courier New"/>
+          <w:color w:val="000000"/>
+          <w:sz w:val="21"/>
+          <w:szCs w:val="21"/>
+          <w:lang w:val="en-US"/>
+        </w:rPr>
+        <w:t>(</w:t>
+      </w:r>
+      <w:proofErr w:type="spellStart"/>
+      <w:proofErr w:type="gramEnd"/>
+      <w:r>
+        <w:rPr>
+          <w:rFonts w:ascii="Courier New" w:eastAsia="Times New Roman" w:hAnsi="Courier New" w:cs="Courier New"/>
+          <w:color w:val="000000"/>
+          <w:sz w:val="21"/>
+          <w:szCs w:val="21"/>
+          <w:lang w:val="en-US"/>
+        </w:rPr>
+        <w:t>SDL_Window</w:t>
+      </w:r>
+      <w:proofErr w:type="spellEnd"/>
       <w:r>
         <w:rPr>
           <w:rFonts w:ascii="Courier New" w:eastAsia="Times New Roman" w:hAnsi="Courier New" w:cs="Courier New"/>
@@ -741,8 +987,13 @@
         <w:t>Qui permet de donner u</w:t>
       </w:r>
       <w:r>
-        <w:t>n titre à la fenêtre, on y passe comme argument, le pointeur de type SDL_Window</w:t>
-      </w:r>
+        <w:t xml:space="preserve">n titre à la fenêtre, on y passe comme argument, le pointeur de type </w:t>
+      </w:r>
+      <w:proofErr w:type="spellStart"/>
+      <w:r>
+        <w:t>SDL_Window</w:t>
+      </w:r>
+      <w:proofErr w:type="spellEnd"/>
       <w:r>
         <w:t>*</w:t>
       </w:r>
@@ -786,6 +1037,7 @@
         </w:rPr>
         <w:t xml:space="preserve"> </w:t>
       </w:r>
+      <w:proofErr w:type="spellStart"/>
       <w:r>
         <w:rPr>
           <w:rStyle w:val="nf"/>
@@ -793,8 +1045,19 @@
           <w:szCs w:val="21"/>
           <w:lang w:val="en-US"/>
         </w:rPr>
-        <w:t>SDL_SetWindowIcon</w:t>
-      </w:r>
+        <w:t>SDL_</w:t>
+      </w:r>
+      <w:proofErr w:type="gramStart"/>
+      <w:r>
+        <w:rPr>
+          <w:rStyle w:val="nf"/>
+          <w:sz w:val="21"/>
+          <w:szCs w:val="21"/>
+          <w:lang w:val="en-US"/>
+        </w:rPr>
+        <w:t>SetWindowIcon</w:t>
+      </w:r>
+      <w:proofErr w:type="spellEnd"/>
       <w:r>
         <w:rPr>
           <w:rStyle w:val="p"/>
@@ -805,6 +1068,8 @@
         </w:rPr>
         <w:t>(</w:t>
       </w:r>
+      <w:proofErr w:type="spellStart"/>
+      <w:proofErr w:type="gramEnd"/>
       <w:r>
         <w:rPr>
           <w:rStyle w:val="n"/>
@@ -815,6 +1080,7 @@
         </w:rPr>
         <w:t>SDL_Window</w:t>
       </w:r>
+      <w:proofErr w:type="spellEnd"/>
       <w:r>
         <w:rPr>
           <w:rStyle w:val="o"/>
@@ -863,6 +1129,7 @@
         </w:rPr>
         <w:t xml:space="preserve"> </w:t>
       </w:r>
+      <w:proofErr w:type="spellStart"/>
       <w:r>
         <w:rPr>
           <w:rStyle w:val="n"/>
@@ -873,6 +1140,7 @@
         </w:rPr>
         <w:t>SDL_Surface</w:t>
       </w:r>
+      <w:proofErr w:type="spellEnd"/>
       <w:r>
         <w:rPr>
           <w:rStyle w:val="o"/>
@@ -927,7 +1195,23 @@
         <w:t xml:space="preserve"> u</w:t>
       </w:r>
       <w:r>
-        <w:t>ne icône à la fenêtre, on y passe comme argument, le pointeur de type SDL_Window et le pointeur de type SDL_Surface* pour la future icône de la fenêtre.</w:t>
+        <w:t xml:space="preserve">ne icône à la fenêtre, on y passe comme argument, le pointeur de type </w:t>
+      </w:r>
+      <w:proofErr w:type="spellStart"/>
+      <w:r>
+        <w:t>SDL_Window</w:t>
+      </w:r>
+      <w:proofErr w:type="spellEnd"/>
+      <w:r>
+        <w:t xml:space="preserve"> et le pointeur de type </w:t>
+      </w:r>
+      <w:proofErr w:type="spellStart"/>
+      <w:r>
+        <w:t>SDL_Surface</w:t>
+      </w:r>
+      <w:proofErr w:type="spellEnd"/>
+      <w:r>
+        <w:t>* pour la future icône de la fenêtre.</w:t>
       </w:r>
     </w:p>
     <w:p>
@@ -997,6 +1281,7 @@
         </w:rPr>
         <w:t xml:space="preserve"> </w:t>
       </w:r>
+      <w:proofErr w:type="spellStart"/>
       <w:r>
         <w:rPr>
           <w:rStyle w:val="nf"/>
@@ -1005,8 +1290,20 @@
           <w:szCs w:val="21"/>
           <w:lang w:val="en-US"/>
         </w:rPr>
-        <w:t>SDL_GetWindowTitle</w:t>
-      </w:r>
+        <w:t>SDL_</w:t>
+      </w:r>
+      <w:proofErr w:type="gramStart"/>
+      <w:r>
+        <w:rPr>
+          <w:rStyle w:val="nf"/>
+          <w:color w:val="0000FF"/>
+          <w:sz w:val="21"/>
+          <w:szCs w:val="21"/>
+          <w:lang w:val="en-US"/>
+        </w:rPr>
+        <w:t>GetWindowTitle</w:t>
+      </w:r>
+      <w:proofErr w:type="spellEnd"/>
       <w:r>
         <w:rPr>
           <w:rStyle w:val="p"/>
@@ -1017,6 +1314,8 @@
         </w:rPr>
         <w:t>(</w:t>
       </w:r>
+      <w:proofErr w:type="spellStart"/>
+      <w:proofErr w:type="gramEnd"/>
       <w:r>
         <w:rPr>
           <w:rStyle w:val="n"/>
@@ -1027,6 +1326,7 @@
         </w:rPr>
         <w:t>SDL_Window</w:t>
       </w:r>
+      <w:proofErr w:type="spellEnd"/>
       <w:r>
         <w:rPr>
           <w:rStyle w:val="o"/>
@@ -1078,7 +1378,15 @@
         <w:t xml:space="preserve">e titre de la fenêtre, elle renvoie une chaine après qu’on l’y ait passé comme argument </w:t>
       </w:r>
       <w:r>
-        <w:t>le pointeur de la fenêtre type SDL_Window*.</w:t>
+        <w:t xml:space="preserve">le pointeur de la fenêtre type </w:t>
+      </w:r>
+      <w:proofErr w:type="spellStart"/>
+      <w:r>
+        <w:t>SDL_Window</w:t>
+      </w:r>
+      <w:proofErr w:type="spellEnd"/>
+      <w:r>
+        <w:t>*.</w:t>
       </w:r>
     </w:p>
     <w:p>
@@ -1117,6 +1425,7 @@
         </w:rPr>
         <w:t xml:space="preserve"> </w:t>
       </w:r>
+      <w:proofErr w:type="spellStart"/>
       <w:r>
         <w:rPr>
           <w:rStyle w:val="nf"/>
@@ -1124,8 +1433,19 @@
           <w:szCs w:val="21"/>
           <w:lang w:val="en-US"/>
         </w:rPr>
-        <w:t>SDL_SetWindowPosition</w:t>
-      </w:r>
+        <w:t>SDL_</w:t>
+      </w:r>
+      <w:proofErr w:type="gramStart"/>
+      <w:r>
+        <w:rPr>
+          <w:rStyle w:val="nf"/>
+          <w:sz w:val="21"/>
+          <w:szCs w:val="21"/>
+          <w:lang w:val="en-US"/>
+        </w:rPr>
+        <w:t>SetWindowPosition</w:t>
+      </w:r>
+      <w:proofErr w:type="spellEnd"/>
       <w:r>
         <w:rPr>
           <w:rStyle w:val="p"/>
@@ -1136,6 +1456,8 @@
         </w:rPr>
         <w:t>(</w:t>
       </w:r>
+      <w:proofErr w:type="spellStart"/>
+      <w:proofErr w:type="gramEnd"/>
       <w:r>
         <w:rPr>
           <w:rStyle w:val="n"/>
@@ -1146,6 +1468,7 @@
         </w:rPr>
         <w:t>SDL_Window</w:t>
       </w:r>
+      <w:proofErr w:type="spellEnd"/>
       <w:r>
         <w:rPr>
           <w:rStyle w:val="o"/>
@@ -1299,7 +1622,15 @@
         <w:t>Qui permet de déplacer l</w:t>
       </w:r>
       <w:r>
-        <w:t>a fenêtre à la position (x , y)</w:t>
+        <w:t>a fenêtre à la position (</w:t>
+      </w:r>
+      <w:proofErr w:type="gramStart"/>
+      <w:r>
+        <w:t>x ,</w:t>
+      </w:r>
+      <w:proofErr w:type="gramEnd"/>
+      <w:r>
+        <w:t xml:space="preserve"> y)</w:t>
       </w:r>
     </w:p>
     <w:p>
@@ -1338,6 +1669,7 @@
         </w:rPr>
         <w:t xml:space="preserve"> </w:t>
       </w:r>
+      <w:proofErr w:type="spellStart"/>
       <w:r>
         <w:rPr>
           <w:rStyle w:val="nf"/>
@@ -1345,8 +1677,19 @@
           <w:szCs w:val="21"/>
           <w:lang w:val="en-US"/>
         </w:rPr>
-        <w:t>SDL_SetWindowSize</w:t>
-      </w:r>
+        <w:t>SDL_</w:t>
+      </w:r>
+      <w:proofErr w:type="gramStart"/>
+      <w:r>
+        <w:rPr>
+          <w:rStyle w:val="nf"/>
+          <w:sz w:val="21"/>
+          <w:szCs w:val="21"/>
+          <w:lang w:val="en-US"/>
+        </w:rPr>
+        <w:t>SetWindowSize</w:t>
+      </w:r>
+      <w:proofErr w:type="spellEnd"/>
       <w:r>
         <w:rPr>
           <w:rStyle w:val="p"/>
@@ -1357,6 +1700,8 @@
         </w:rPr>
         <w:t>(</w:t>
       </w:r>
+      <w:proofErr w:type="spellStart"/>
+      <w:proofErr w:type="gramEnd"/>
       <w:r>
         <w:rPr>
           <w:rStyle w:val="n"/>
@@ -1367,6 +1712,7 @@
         </w:rPr>
         <w:t>SDL_Window</w:t>
       </w:r>
+      <w:proofErr w:type="spellEnd"/>
       <w:r>
         <w:rPr>
           <w:rStyle w:val="o"/>
@@ -1568,6 +1914,7 @@
         </w:rPr>
         <w:t xml:space="preserve"> </w:t>
       </w:r>
+      <w:proofErr w:type="spellStart"/>
       <w:r>
         <w:rPr>
           <w:rStyle w:val="nf"/>
@@ -1575,8 +1922,19 @@
           <w:szCs w:val="21"/>
           <w:lang w:val="en-US"/>
         </w:rPr>
-        <w:t>SDL_GetWindowPosition</w:t>
-      </w:r>
+        <w:t>SDL_</w:t>
+      </w:r>
+      <w:proofErr w:type="gramStart"/>
+      <w:r>
+        <w:rPr>
+          <w:rStyle w:val="nf"/>
+          <w:sz w:val="21"/>
+          <w:szCs w:val="21"/>
+          <w:lang w:val="en-US"/>
+        </w:rPr>
+        <w:t>GetWindowPosition</w:t>
+      </w:r>
+      <w:proofErr w:type="spellEnd"/>
       <w:r>
         <w:rPr>
           <w:rStyle w:val="p"/>
@@ -1587,6 +1945,8 @@
         </w:rPr>
         <w:t>(</w:t>
       </w:r>
+      <w:proofErr w:type="spellStart"/>
+      <w:proofErr w:type="gramEnd"/>
       <w:r>
         <w:rPr>
           <w:rStyle w:val="n"/>
@@ -1597,6 +1957,7 @@
         </w:rPr>
         <w:t>SDL_Window</w:t>
       </w:r>
+      <w:proofErr w:type="spellEnd"/>
       <w:r>
         <w:rPr>
           <w:rStyle w:val="o"/>
@@ -1800,6 +2161,7 @@
         </w:rPr>
         <w:t xml:space="preserve"> </w:t>
       </w:r>
+      <w:proofErr w:type="spellStart"/>
       <w:r>
         <w:rPr>
           <w:rStyle w:val="nf"/>
@@ -1807,8 +2169,19 @@
           <w:szCs w:val="21"/>
           <w:lang w:val="en-US"/>
         </w:rPr>
-        <w:t>SDL_GetWindowSize</w:t>
-      </w:r>
+        <w:t>SDL_</w:t>
+      </w:r>
+      <w:proofErr w:type="gramStart"/>
+      <w:r>
+        <w:rPr>
+          <w:rStyle w:val="nf"/>
+          <w:sz w:val="21"/>
+          <w:szCs w:val="21"/>
+          <w:lang w:val="en-US"/>
+        </w:rPr>
+        <w:t>GetWindowSize</w:t>
+      </w:r>
+      <w:proofErr w:type="spellEnd"/>
       <w:r>
         <w:rPr>
           <w:rStyle w:val="p"/>
@@ -1819,6 +2192,8 @@
         </w:rPr>
         <w:t>(</w:t>
       </w:r>
+      <w:proofErr w:type="spellStart"/>
+      <w:proofErr w:type="gramEnd"/>
       <w:r>
         <w:rPr>
           <w:rStyle w:val="n"/>
@@ -1829,6 +2204,7 @@
         </w:rPr>
         <w:t>SDL_Window</w:t>
       </w:r>
+      <w:proofErr w:type="spellEnd"/>
       <w:r>
         <w:rPr>
           <w:rStyle w:val="o"/>
@@ -2032,6 +2408,7 @@
         </w:rPr>
         <w:t xml:space="preserve"> </w:t>
       </w:r>
+      <w:proofErr w:type="spellStart"/>
       <w:r>
         <w:rPr>
           <w:rStyle w:val="nf"/>
@@ -2039,8 +2416,19 @@
           <w:szCs w:val="21"/>
           <w:lang w:val="en-US"/>
         </w:rPr>
-        <w:t>SDL_MaximizeWindow</w:t>
-      </w:r>
+        <w:t>SDL_</w:t>
+      </w:r>
+      <w:proofErr w:type="gramStart"/>
+      <w:r>
+        <w:rPr>
+          <w:rStyle w:val="nf"/>
+          <w:sz w:val="21"/>
+          <w:szCs w:val="21"/>
+          <w:lang w:val="en-US"/>
+        </w:rPr>
+        <w:t>MaximizeWindow</w:t>
+      </w:r>
+      <w:proofErr w:type="spellEnd"/>
       <w:r>
         <w:rPr>
           <w:rStyle w:val="p"/>
@@ -2051,6 +2439,8 @@
         </w:rPr>
         <w:t>(</w:t>
       </w:r>
+      <w:proofErr w:type="spellStart"/>
+      <w:proofErr w:type="gramEnd"/>
       <w:r>
         <w:rPr>
           <w:rStyle w:val="n"/>
@@ -2061,6 +2451,7 @@
         </w:rPr>
         <w:t>SDL_Window</w:t>
       </w:r>
+      <w:proofErr w:type="spellEnd"/>
       <w:r>
         <w:rPr>
           <w:rStyle w:val="o"/>
@@ -2148,6 +2539,7 @@
         </w:rPr>
         <w:t xml:space="preserve"> </w:t>
       </w:r>
+      <w:proofErr w:type="spellStart"/>
       <w:r>
         <w:rPr>
           <w:rStyle w:val="nf"/>
@@ -2155,8 +2547,19 @@
           <w:szCs w:val="21"/>
           <w:lang w:val="en-US"/>
         </w:rPr>
-        <w:t>SDL_MinimizeWindow</w:t>
-      </w:r>
+        <w:t>SDL_</w:t>
+      </w:r>
+      <w:proofErr w:type="gramStart"/>
+      <w:r>
+        <w:rPr>
+          <w:rStyle w:val="nf"/>
+          <w:sz w:val="21"/>
+          <w:szCs w:val="21"/>
+          <w:lang w:val="en-US"/>
+        </w:rPr>
+        <w:t>MinimizeWindow</w:t>
+      </w:r>
+      <w:proofErr w:type="spellEnd"/>
       <w:r>
         <w:rPr>
           <w:rStyle w:val="p"/>
@@ -2167,6 +2570,8 @@
         </w:rPr>
         <w:t>(</w:t>
       </w:r>
+      <w:proofErr w:type="spellStart"/>
+      <w:proofErr w:type="gramEnd"/>
       <w:r>
         <w:rPr>
           <w:rStyle w:val="n"/>
@@ -2177,6 +2582,7 @@
         </w:rPr>
         <w:t>SDL_Window</w:t>
       </w:r>
+      <w:proofErr w:type="spellEnd"/>
       <w:r>
         <w:rPr>
           <w:rStyle w:val="o"/>
@@ -2265,6 +2671,7 @@
         </w:rPr>
         <w:t xml:space="preserve"> </w:t>
       </w:r>
+      <w:proofErr w:type="spellStart"/>
       <w:r>
         <w:rPr>
           <w:rStyle w:val="nf"/>
@@ -2272,8 +2679,19 @@
           <w:szCs w:val="21"/>
           <w:lang w:val="en-US"/>
         </w:rPr>
-        <w:t>SDL_RestoreWindow</w:t>
-      </w:r>
+        <w:t>SDL_</w:t>
+      </w:r>
+      <w:proofErr w:type="gramStart"/>
+      <w:r>
+        <w:rPr>
+          <w:rStyle w:val="nf"/>
+          <w:sz w:val="21"/>
+          <w:szCs w:val="21"/>
+          <w:lang w:val="en-US"/>
+        </w:rPr>
+        <w:t>RestoreWindow</w:t>
+      </w:r>
+      <w:proofErr w:type="spellEnd"/>
       <w:r>
         <w:rPr>
           <w:rStyle w:val="p"/>
@@ -2284,6 +2702,8 @@
         </w:rPr>
         <w:t>(</w:t>
       </w:r>
+      <w:proofErr w:type="spellStart"/>
+      <w:proofErr w:type="gramEnd"/>
       <w:r>
         <w:rPr>
           <w:rStyle w:val="n"/>
@@ -2294,6 +2714,7 @@
         </w:rPr>
         <w:t>SDL_Window</w:t>
       </w:r>
+      <w:proofErr w:type="spellEnd"/>
       <w:r>
         <w:rPr>
           <w:rStyle w:val="o"/>
@@ -2381,6 +2802,7 @@
         </w:rPr>
         <w:t xml:space="preserve"> </w:t>
       </w:r>
+      <w:proofErr w:type="spellStart"/>
       <w:r>
         <w:rPr>
           <w:rStyle w:val="nf"/>
@@ -2388,8 +2810,19 @@
           <w:szCs w:val="21"/>
           <w:lang w:val="en-US"/>
         </w:rPr>
-        <w:t>SDL_SetWindowFullscreen</w:t>
-      </w:r>
+        <w:t>SDL_</w:t>
+      </w:r>
+      <w:proofErr w:type="gramStart"/>
+      <w:r>
+        <w:rPr>
+          <w:rStyle w:val="nf"/>
+          <w:sz w:val="21"/>
+          <w:szCs w:val="21"/>
+          <w:lang w:val="en-US"/>
+        </w:rPr>
+        <w:t>SetWindowFullscreen</w:t>
+      </w:r>
+      <w:proofErr w:type="spellEnd"/>
       <w:r>
         <w:rPr>
           <w:rStyle w:val="p"/>
@@ -2400,6 +2833,8 @@
         </w:rPr>
         <w:t>(</w:t>
       </w:r>
+      <w:proofErr w:type="spellStart"/>
+      <w:proofErr w:type="gramEnd"/>
       <w:r>
         <w:rPr>
           <w:rStyle w:val="n"/>
@@ -2410,6 +2845,7 @@
         </w:rPr>
         <w:t>SDL_Window</w:t>
       </w:r>
+      <w:proofErr w:type="spellEnd"/>
       <w:r>
         <w:rPr>
           <w:rStyle w:val="o"/>
@@ -2467,6 +2903,7 @@
         </w:rPr>
         <w:t xml:space="preserve"> </w:t>
       </w:r>
+      <w:proofErr w:type="spellStart"/>
       <w:r>
         <w:rPr>
           <w:rStyle w:val="n"/>
@@ -2477,6 +2914,7 @@
         </w:rPr>
         <w:t>SDL_bool</w:t>
       </w:r>
+      <w:proofErr w:type="spellEnd"/>
       <w:r>
         <w:rPr>
           <w:color w:val="000000"/>
@@ -2486,6 +2924,7 @@
         </w:rPr>
         <w:t xml:space="preserve"> </w:t>
       </w:r>
+      <w:proofErr w:type="spellStart"/>
       <w:r>
         <w:rPr>
           <w:rStyle w:val="n"/>
@@ -2496,6 +2935,7 @@
         </w:rPr>
         <w:t>fullscreen</w:t>
       </w:r>
+      <w:proofErr w:type="spellEnd"/>
       <w:r>
         <w:rPr>
           <w:rStyle w:val="p"/>
@@ -2558,6 +2998,7 @@
         </w:rPr>
         <w:t xml:space="preserve"> </w:t>
       </w:r>
+      <w:proofErr w:type="spellStart"/>
       <w:r>
         <w:rPr>
           <w:rStyle w:val="nf"/>
@@ -2565,8 +3006,19 @@
           <w:szCs w:val="21"/>
           <w:lang w:val="en-US"/>
         </w:rPr>
-        <w:t>SDL_SetWindowBrightness</w:t>
-      </w:r>
+        <w:t>SDL_</w:t>
+      </w:r>
+      <w:proofErr w:type="gramStart"/>
+      <w:r>
+        <w:rPr>
+          <w:rStyle w:val="nf"/>
+          <w:sz w:val="21"/>
+          <w:szCs w:val="21"/>
+          <w:lang w:val="en-US"/>
+        </w:rPr>
+        <w:t>SetWindowBrightness</w:t>
+      </w:r>
+      <w:proofErr w:type="spellEnd"/>
       <w:r>
         <w:rPr>
           <w:rStyle w:val="p"/>
@@ -2577,6 +3029,8 @@
         </w:rPr>
         <w:t>(</w:t>
       </w:r>
+      <w:proofErr w:type="spellStart"/>
+      <w:proofErr w:type="gramEnd"/>
       <w:r>
         <w:rPr>
           <w:rStyle w:val="n"/>
@@ -2587,6 +3041,7 @@
         </w:rPr>
         <w:t>SDL_Window</w:t>
       </w:r>
+      <w:proofErr w:type="spellEnd"/>
       <w:r>
         <w:rPr>
           <w:rStyle w:val="o"/>
@@ -2654,6 +3109,7 @@
         </w:rPr>
         <w:t xml:space="preserve"> </w:t>
       </w:r>
+      <w:proofErr w:type="spellStart"/>
       <w:r>
         <w:rPr>
           <w:rStyle w:val="n"/>
@@ -2664,6 +3120,7 @@
         </w:rPr>
         <w:t>luminosite</w:t>
       </w:r>
+      <w:proofErr w:type="spellEnd"/>
       <w:r>
         <w:rPr>
           <w:rStyle w:val="p"/>
@@ -2687,7 +3144,15 @@
       </w:r>
       <w:r>
         <w:br/>
-        <w:t>Le float varie de 0 à 1, à 1 la luminosité vaut celle de l’écran, à 0 la fenêtre est noire.</w:t>
+        <w:t xml:space="preserve">Le </w:t>
+      </w:r>
+      <w:proofErr w:type="spellStart"/>
+      <w:r>
+        <w:t>float</w:t>
+      </w:r>
+      <w:proofErr w:type="spellEnd"/>
+      <w:r>
+        <w:t xml:space="preserve"> varie de 0 à 1, à 1 la luminosité vaut celle de l’écran, à 0 la fenêtre est noire.</w:t>
       </w:r>
       <w:r>
         <w:br/>
@@ -2730,6 +3195,7 @@
         </w:rPr>
         <w:t xml:space="preserve"> </w:t>
       </w:r>
+      <w:proofErr w:type="spellStart"/>
       <w:r>
         <w:rPr>
           <w:rStyle w:val="nf"/>
@@ -2737,8 +3203,19 @@
           <w:szCs w:val="21"/>
           <w:lang w:val="en-US"/>
         </w:rPr>
-        <w:t>SDL_GetWindowBrightness</w:t>
-      </w:r>
+        <w:t>SDL_</w:t>
+      </w:r>
+      <w:proofErr w:type="gramStart"/>
+      <w:r>
+        <w:rPr>
+          <w:rStyle w:val="nf"/>
+          <w:sz w:val="21"/>
+          <w:szCs w:val="21"/>
+          <w:lang w:val="en-US"/>
+        </w:rPr>
+        <w:t>GetWindowBrightness</w:t>
+      </w:r>
+      <w:proofErr w:type="spellEnd"/>
       <w:r>
         <w:rPr>
           <w:rStyle w:val="p"/>
@@ -2749,6 +3226,8 @@
         </w:rPr>
         <w:t>(</w:t>
       </w:r>
+      <w:proofErr w:type="spellStart"/>
+      <w:proofErr w:type="gramEnd"/>
       <w:r>
         <w:rPr>
           <w:rStyle w:val="n"/>
@@ -2759,6 +3238,7 @@
         </w:rPr>
         <w:t>SDL_Window</w:t>
       </w:r>
+      <w:proofErr w:type="spellEnd"/>
       <w:r>
         <w:rPr>
           <w:rStyle w:val="o"/>
@@ -2827,7 +3307,15 @@
         <w:t>Gérer un rendu : qu’est-ce q</w:t>
       </w:r>
       <w:r>
-        <w:t>u’un renderer, comment est-il associé à la fenêtre SDL 2 ? Donnez et expliquez le code permettant de gérer un rendu, création, affichage, effacement… (15 points)</w:t>
+        <w:t xml:space="preserve">u’un </w:t>
+      </w:r>
+      <w:proofErr w:type="spellStart"/>
+      <w:r>
+        <w:t>renderer</w:t>
+      </w:r>
+      <w:proofErr w:type="spellEnd"/>
+      <w:r>
+        <w:t>, comment est-il associé à la fenêtre SDL 2 ? Donnez et expliquez le code permettant de gérer un rendu, création, affichage, effacement… (15 points)</w:t>
       </w:r>
     </w:p>
     <w:p/>
@@ -2836,15 +3324,39 @@
         <w:ind w:left="360"/>
       </w:pPr>
       <w:r>
-        <w:t>Le Renderer est l’espace où l’on peut dessiner, écrire, afficher dans la fenêtre.</w:t>
+        <w:t xml:space="preserve">Le </w:t>
+      </w:r>
+      <w:proofErr w:type="spellStart"/>
+      <w:r>
+        <w:t>Renderer</w:t>
+      </w:r>
+      <w:proofErr w:type="spellEnd"/>
+      <w:r>
+        <w:t xml:space="preserve"> est l’espace où l’on peut dessiner, écrire, afficher dans la fenêtre.</w:t>
       </w:r>
       <w:r>
         <w:br/>
-        <w:t>Si la fenêtre était un tableau, le Renderer en serait la toile.</w:t>
+        <w:t xml:space="preserve">Si la fenêtre était un tableau, le </w:t>
+      </w:r>
+      <w:proofErr w:type="spellStart"/>
+      <w:r>
+        <w:t>Renderer</w:t>
+      </w:r>
+      <w:proofErr w:type="spellEnd"/>
+      <w:r>
+        <w:t xml:space="preserve"> en serait la toile.</w:t>
       </w:r>
       <w:r>
         <w:br/>
-        <w:t>Un Renderer ne peut donc pas exister sans fenêtre.</w:t>
+        <w:t xml:space="preserve">Un </w:t>
+      </w:r>
+      <w:proofErr w:type="spellStart"/>
+      <w:r>
+        <w:t>Renderer</w:t>
+      </w:r>
+      <w:proofErr w:type="spellEnd"/>
+      <w:r>
+        <w:t xml:space="preserve"> ne peut donc pas exister sans fenêtre.</w:t>
       </w:r>
     </w:p>
     <w:p>
@@ -2852,7 +3364,15 @@
         <w:ind w:left="360"/>
       </w:pPr>
       <w:r>
-        <w:t>Avec un pointeur de type SDL_Renderer* on crée le re</w:t>
+        <w:t xml:space="preserve">Avec un pointeur de type </w:t>
+      </w:r>
+      <w:proofErr w:type="spellStart"/>
+      <w:r>
+        <w:t>SDL_Renderer</w:t>
+      </w:r>
+      <w:proofErr w:type="spellEnd"/>
+      <w:r>
+        <w:t>* on crée le re</w:t>
       </w:r>
       <w:r>
         <w:t>n</w:t>
@@ -2864,17 +3384,72 @@
         <w:t xml:space="preserve"> en lui affectant le résultat de la fonction</w:t>
       </w:r>
       <w:r>
-        <w:t xml:space="preserve"> SDL_Renderer* </w:t>
-      </w:r>
-      <w:r>
-        <w:t xml:space="preserve"> SDL_CreateRenderer(SDL_Window* window, int index, Uint32 flags)</w:t>
+        <w:t xml:space="preserve"> </w:t>
+      </w:r>
+      <w:proofErr w:type="spellStart"/>
+      <w:r>
+        <w:t>SDL_Renderer</w:t>
+      </w:r>
+      <w:proofErr w:type="spellEnd"/>
+      <w:r>
+        <w:t xml:space="preserve">* </w:t>
+      </w:r>
+      <w:r>
+        <w:t xml:space="preserve"> </w:t>
+      </w:r>
+      <w:proofErr w:type="spellStart"/>
+      <w:r>
+        <w:t>SDL_CreateRenderer</w:t>
+      </w:r>
+      <w:proofErr w:type="spellEnd"/>
+      <w:r>
+        <w:t>(</w:t>
+      </w:r>
+      <w:proofErr w:type="spellStart"/>
+      <w:r>
+        <w:t>SDL_Window</w:t>
+      </w:r>
+      <w:proofErr w:type="spellEnd"/>
+      <w:r>
+        <w:t xml:space="preserve">* </w:t>
+      </w:r>
+      <w:proofErr w:type="spellStart"/>
+      <w:r>
+        <w:t>window</w:t>
+      </w:r>
+      <w:proofErr w:type="spellEnd"/>
+      <w:r>
+        <w:t xml:space="preserve">, </w:t>
+      </w:r>
+      <w:proofErr w:type="spellStart"/>
+      <w:r>
+        <w:t>int</w:t>
+      </w:r>
+      <w:proofErr w:type="spellEnd"/>
+      <w:r>
+        <w:t xml:space="preserve"> index, Uint32 flags)</w:t>
       </w:r>
       <w:r>
         <w:t>.</w:t>
       </w:r>
       <w:r>
         <w:br/>
-        <w:t>SDL_Window* est le pointeur de la fenêtre qu’on associe au renderer.</w:t>
+      </w:r>
+      <w:proofErr w:type="spellStart"/>
+      <w:r>
+        <w:t>SDL_Window</w:t>
+      </w:r>
+      <w:proofErr w:type="spellEnd"/>
+      <w:r>
+        <w:t xml:space="preserve">* est le pointeur de la fenêtre qu’on associe au </w:t>
+      </w:r>
+      <w:proofErr w:type="spellStart"/>
+      <w:r>
+        <w:t>renderer</w:t>
+      </w:r>
+      <w:proofErr w:type="spellEnd"/>
+      <w:r>
+        <w:t>.</w:t>
       </w:r>
       <w:r>
         <w:br/>
@@ -2884,14 +3459,32 @@
         <w:br/>
         <w:t xml:space="preserve">Et enfin les flags se trouvant dans : </w:t>
       </w:r>
+      <w:proofErr w:type="spellStart"/>
       <w:r>
         <w:t>SDL_RendererFlags</w:t>
       </w:r>
-      <w:r>
-        <w:t>, permettant d’utiliser l’accélération matérielle, de synchroniser le rendu avec le rafraichissement, d’associer le renderer à une texture</w:t>
-      </w:r>
-      <w:r>
-        <w:t xml:space="preserve"> ou d’associer le renderer à une surface.</w:t>
+      <w:proofErr w:type="spellEnd"/>
+      <w:r>
+        <w:t xml:space="preserve">, permettant d’utiliser l’accélération matérielle, de synchroniser le rendu avec le rafraichissement, d’associer le </w:t>
+      </w:r>
+      <w:proofErr w:type="spellStart"/>
+      <w:r>
+        <w:t>renderer</w:t>
+      </w:r>
+      <w:proofErr w:type="spellEnd"/>
+      <w:r>
+        <w:t xml:space="preserve"> à une texture</w:t>
+      </w:r>
+      <w:r>
+        <w:t xml:space="preserve"> ou d’associer le </w:t>
+      </w:r>
+      <w:proofErr w:type="spellStart"/>
+      <w:r>
+        <w:t>renderer</w:t>
+      </w:r>
+      <w:proofErr w:type="spellEnd"/>
+      <w:r>
+        <w:t xml:space="preserve"> à une surface.</w:t>
       </w:r>
     </w:p>
     <w:p>
@@ -2901,11 +3494,50 @@
       <w:r>
         <w:t xml:space="preserve">Lorsqu’on modifie le rendu il faut le réactualiser et l’afficher avec la fonction </w:t>
       </w:r>
-      <w:r>
-        <w:t xml:space="preserve">void </w:t>
-      </w:r>
-      <w:r>
-        <w:t>SDL_RenderPresent(SDL_Renderer* renderer) qui demande notre pointeur de type SDL_Renderer* comme argument.</w:t>
+      <w:proofErr w:type="spellStart"/>
+      <w:r>
+        <w:t>void</w:t>
+      </w:r>
+      <w:proofErr w:type="spellEnd"/>
+      <w:r>
+        <w:t xml:space="preserve"> </w:t>
+      </w:r>
+      <w:proofErr w:type="spellStart"/>
+      <w:r>
+        <w:t>SDL_</w:t>
+      </w:r>
+      <w:proofErr w:type="gramStart"/>
+      <w:r>
+        <w:t>RenderPresent</w:t>
+      </w:r>
+      <w:proofErr w:type="spellEnd"/>
+      <w:r>
+        <w:t>(</w:t>
+      </w:r>
+      <w:proofErr w:type="spellStart"/>
+      <w:proofErr w:type="gramEnd"/>
+      <w:r>
+        <w:t>SDL_Renderer</w:t>
+      </w:r>
+      <w:proofErr w:type="spellEnd"/>
+      <w:r>
+        <w:t xml:space="preserve">* </w:t>
+      </w:r>
+      <w:proofErr w:type="spellStart"/>
+      <w:r>
+        <w:t>renderer</w:t>
+      </w:r>
+      <w:proofErr w:type="spellEnd"/>
+      <w:r>
+        <w:t xml:space="preserve">) qui demande notre pointeur de type </w:t>
+      </w:r>
+      <w:proofErr w:type="spellStart"/>
+      <w:r>
+        <w:t>SDL_Renderer</w:t>
+      </w:r>
+      <w:proofErr w:type="spellEnd"/>
+      <w:r>
+        <w:t>* comme argument.</w:t>
       </w:r>
     </w:p>
     <w:p>
@@ -2913,22 +3545,96 @@
         <w:ind w:left="360"/>
       </w:pPr>
       <w:r>
-        <w:t>Enfin pour effacer le rendu quand on a finit de l’utiliser,</w:t>
-      </w:r>
-      <w:r>
-        <w:t xml:space="preserve"> on efface son contenu avec la fonction int SDL_RenderClear(SDL_Renderer* renderer), ou</w:t>
+        <w:t xml:space="preserve">Enfin pour effacer le rendu quand on a </w:t>
+      </w:r>
+      <w:proofErr w:type="spellStart"/>
+      <w:r>
+        <w:t>finit</w:t>
+      </w:r>
+      <w:proofErr w:type="spellEnd"/>
+      <w:r>
+        <w:t xml:space="preserve"> de l’utiliser,</w:t>
+      </w:r>
+      <w:r>
+        <w:t xml:space="preserve"> on efface son contenu avec la fonction </w:t>
+      </w:r>
+      <w:proofErr w:type="spellStart"/>
+      <w:r>
+        <w:t>int</w:t>
+      </w:r>
+      <w:proofErr w:type="spellEnd"/>
+      <w:r>
+        <w:t xml:space="preserve"> </w:t>
+      </w:r>
+      <w:proofErr w:type="spellStart"/>
+      <w:r>
+        <w:t>SDL_</w:t>
+      </w:r>
+      <w:proofErr w:type="gramStart"/>
+      <w:r>
+        <w:t>RenderClear</w:t>
+      </w:r>
+      <w:proofErr w:type="spellEnd"/>
+      <w:r>
+        <w:t>(</w:t>
+      </w:r>
+      <w:proofErr w:type="spellStart"/>
+      <w:proofErr w:type="gramEnd"/>
+      <w:r>
+        <w:t>SDL_Renderer</w:t>
+      </w:r>
+      <w:proofErr w:type="spellEnd"/>
+      <w:r>
+        <w:t xml:space="preserve">* </w:t>
+      </w:r>
+      <w:proofErr w:type="spellStart"/>
+      <w:r>
+        <w:t>renderer</w:t>
+      </w:r>
+      <w:proofErr w:type="spellEnd"/>
+      <w:r>
+        <w:t>), ou</w:t>
       </w:r>
       <w:r>
         <w:t xml:space="preserve"> on le détruit avec la fonction</w:t>
       </w:r>
       <w:r>
-        <w:t xml:space="preserve"> void</w:t>
-      </w:r>
-      <w:r>
-        <w:t xml:space="preserve"> SDL</w:t>
-      </w:r>
-      <w:r>
-        <w:t>_DestroyRenderer(SDL_Renderer* renderer) ;</w:t>
+        <w:t xml:space="preserve"> </w:t>
+      </w:r>
+      <w:proofErr w:type="spellStart"/>
+      <w:r>
+        <w:t>void</w:t>
+      </w:r>
+      <w:proofErr w:type="spellEnd"/>
+      <w:r>
+        <w:t xml:space="preserve"> </w:t>
+      </w:r>
+      <w:proofErr w:type="spellStart"/>
+      <w:r>
+        <w:t>SDL</w:t>
+      </w:r>
+      <w:r>
+        <w:t>_DestroyRenderer</w:t>
+      </w:r>
+      <w:proofErr w:type="spellEnd"/>
+      <w:r>
+        <w:t>(</w:t>
+      </w:r>
+      <w:proofErr w:type="spellStart"/>
+      <w:r>
+        <w:t>SDL_Renderer</w:t>
+      </w:r>
+      <w:proofErr w:type="spellEnd"/>
+      <w:r>
+        <w:t xml:space="preserve">* </w:t>
+      </w:r>
+      <w:proofErr w:type="spellStart"/>
+      <w:r>
+        <w:t>renderer</w:t>
+      </w:r>
+      <w:proofErr w:type="spellEnd"/>
+      <w:r>
+        <w:t>) ;</w:t>
       </w:r>
     </w:p>
     <w:p>
@@ -2939,9 +3645,38 @@
           <w:numId w:val="2"/>
         </w:numPr>
       </w:pPr>
+      <w:proofErr w:type="spellStart"/>
       <w:r>
         <w:lastRenderedPageBreak/>
-        <w:t>SDL_Point et SDL_Rect : Donnez et expliquez le code de déclaration d’un SDL_Point et SDL_Rect (5 points)</w:t>
+        <w:t>SDL_Point</w:t>
+      </w:r>
+      <w:proofErr w:type="spellEnd"/>
+      <w:r>
+        <w:t xml:space="preserve"> et </w:t>
+      </w:r>
+      <w:proofErr w:type="spellStart"/>
+      <w:r>
+        <w:t>SDL_Rect</w:t>
+      </w:r>
+      <w:proofErr w:type="spellEnd"/>
+      <w:r>
+        <w:t xml:space="preserve"> : Donnez et expliquez le code de déclaration d’un </w:t>
+      </w:r>
+      <w:proofErr w:type="spellStart"/>
+      <w:r>
+        <w:t>SDL_Point</w:t>
+      </w:r>
+      <w:proofErr w:type="spellEnd"/>
+      <w:r>
+        <w:t xml:space="preserve"> et </w:t>
+      </w:r>
+      <w:proofErr w:type="spellStart"/>
+      <w:r>
+        <w:t>SDL_Rect</w:t>
+      </w:r>
+      <w:proofErr w:type="spellEnd"/>
+      <w:r>
+        <w:t xml:space="preserve"> (5 points)</w:t>
       </w:r>
     </w:p>
     <w:p/>
@@ -2949,8 +3684,23 @@
       <w:pPr>
         <w:ind w:left="360"/>
       </w:pPr>
-      <w:r>
-        <w:t>SDL_Point est une structure contenant deux entiers (x,y)</w:t>
+      <w:proofErr w:type="spellStart"/>
+      <w:r>
+        <w:t>SDL_Point</w:t>
+      </w:r>
+      <w:proofErr w:type="spellEnd"/>
+      <w:r>
+        <w:t xml:space="preserve"> est une structure contenant deux entiers (</w:t>
+      </w:r>
+      <w:proofErr w:type="spellStart"/>
+      <w:proofErr w:type="gramStart"/>
+      <w:r>
+        <w:t>x,y</w:t>
+      </w:r>
+      <w:proofErr w:type="spellEnd"/>
+      <w:proofErr w:type="gramEnd"/>
+      <w:r>
+        <w:t>)</w:t>
       </w:r>
       <w:r>
         <w:t xml:space="preserve">, on </w:t>
@@ -2965,18 +3715,83 @@
         <w:t> :</w:t>
       </w:r>
       <w:r>
-        <w:t xml:space="preserve"> SDL_Point monPoint ={30,40} ; Avec ce code, j’ai créé monPoint de type SDL_Point de coordonnées x=30 et y=40.</w:t>
+        <w:t xml:space="preserve"> </w:t>
+      </w:r>
+      <w:proofErr w:type="spellStart"/>
+      <w:r>
+        <w:t>SDL_Point</w:t>
+      </w:r>
+      <w:proofErr w:type="spellEnd"/>
+      <w:r>
+        <w:t xml:space="preserve"> </w:t>
+      </w:r>
+      <w:proofErr w:type="spellStart"/>
+      <w:r>
+        <w:t>monPoint</w:t>
+      </w:r>
+      <w:proofErr w:type="spellEnd"/>
+      <w:r>
+        <w:t xml:space="preserve"> ={30,40} ; Avec ce code, j’ai créé </w:t>
+      </w:r>
+      <w:proofErr w:type="spellStart"/>
+      <w:r>
+        <w:t>monPoint</w:t>
+      </w:r>
+      <w:proofErr w:type="spellEnd"/>
+      <w:r>
+        <w:t xml:space="preserve"> de type </w:t>
+      </w:r>
+      <w:proofErr w:type="spellStart"/>
+      <w:r>
+        <w:t>SDL_Point</w:t>
+      </w:r>
+      <w:proofErr w:type="spellEnd"/>
+      <w:r>
+        <w:t xml:space="preserve"> de coordonnées x=30 et y=40.</w:t>
       </w:r>
     </w:p>
     <w:p>
       <w:pPr>
         <w:ind w:left="360"/>
       </w:pPr>
-      <w:r>
-        <w:t xml:space="preserve">SDL_Rect est une autre structure contenant l’origine du Rectangle en x,y ainsi que sa largeur vers la droite et sa hauteur vers le bas à partir de l’origine. On déclare une variable de ce type de la manière suivante : </w:t>
-      </w:r>
-      <w:r>
-        <w:t>SDL_Rect monRectangle={0,0,300,400}</w:t>
+      <w:proofErr w:type="spellStart"/>
+      <w:r>
+        <w:t>SDL_Rect</w:t>
+      </w:r>
+      <w:proofErr w:type="spellEnd"/>
+      <w:r>
+        <w:t xml:space="preserve"> est une autre structure contenant l’origine du Rectangle en </w:t>
+      </w:r>
+      <w:proofErr w:type="spellStart"/>
+      <w:proofErr w:type="gramStart"/>
+      <w:r>
+        <w:t>x,y</w:t>
+      </w:r>
+      <w:proofErr w:type="spellEnd"/>
+      <w:proofErr w:type="gramEnd"/>
+      <w:r>
+        <w:t xml:space="preserve"> ainsi que sa largeur vers la droite et sa hauteur vers le bas à partir de l’origine. On déclare une variable de ce type de la manière suivante : </w:t>
+      </w:r>
+      <w:proofErr w:type="spellStart"/>
+      <w:r>
+        <w:t>SDL_Rect</w:t>
+      </w:r>
+      <w:proofErr w:type="spellEnd"/>
+      <w:r>
+        <w:t xml:space="preserve"> </w:t>
+      </w:r>
+      <w:proofErr w:type="spellStart"/>
+      <w:r>
+        <w:t>monRectangle</w:t>
+      </w:r>
+      <w:proofErr w:type="spellEnd"/>
+      <w:proofErr w:type="gramStart"/>
+      <w:r>
+        <w:t>={</w:t>
+      </w:r>
+      <w:proofErr w:type="gramEnd"/>
+      <w:r>
+        <w:t>0,0,300,400}</w:t>
       </w:r>
       <w:r>
         <w:t xml:space="preserve"> ; </w:t>
@@ -3043,14 +3858,37 @@
       <w:r>
         <w:br/>
       </w:r>
+      <w:proofErr w:type="spellStart"/>
       <w:r>
         <w:t>int</w:t>
       </w:r>
+      <w:proofErr w:type="spellEnd"/>
       <w:r>
         <w:t xml:space="preserve"> </w:t>
       </w:r>
-      <w:r>
-        <w:t>SDL_SetRenderDrawColor(SDL_Renderer* renderer, Uint8 r, Uint8g, Uint8 b, Uint8 a);</w:t>
+      <w:proofErr w:type="spellStart"/>
+      <w:r>
+        <w:t>SDL_SetRenderDrawColor</w:t>
+      </w:r>
+      <w:proofErr w:type="spellEnd"/>
+      <w:r>
+        <w:t>(</w:t>
+      </w:r>
+      <w:proofErr w:type="spellStart"/>
+      <w:r>
+        <w:t>SDL_Renderer</w:t>
+      </w:r>
+      <w:proofErr w:type="spellEnd"/>
+      <w:r>
+        <w:t xml:space="preserve">* </w:t>
+      </w:r>
+      <w:proofErr w:type="spellStart"/>
+      <w:r>
+        <w:t>renderer</w:t>
+      </w:r>
+      <w:proofErr w:type="spellEnd"/>
+      <w:r>
+        <w:t>, Uint8 r, Uint8g, Uint8 b, Uint8 a);</w:t>
       </w:r>
       <w:r>
         <w:br/>
@@ -3095,8 +3933,31 @@
       <w:pPr>
         <w:ind w:left="708"/>
       </w:pPr>
-      <w:r>
-        <w:t>pRenderer = SDL_CreateRenderer(pWindow, -1, SDL_RENDERER_ACCELERATED); //On crée le rendu.</w:t>
+      <w:proofErr w:type="spellStart"/>
+      <w:proofErr w:type="gramStart"/>
+      <w:r>
+        <w:t>pRenderer</w:t>
+      </w:r>
+      <w:proofErr w:type="spellEnd"/>
+      <w:proofErr w:type="gramEnd"/>
+      <w:r>
+        <w:t xml:space="preserve"> = </w:t>
+      </w:r>
+      <w:proofErr w:type="spellStart"/>
+      <w:r>
+        <w:t>SDL_CreateRenderer</w:t>
+      </w:r>
+      <w:proofErr w:type="spellEnd"/>
+      <w:r>
+        <w:t>(</w:t>
+      </w:r>
+      <w:proofErr w:type="spellStart"/>
+      <w:r>
+        <w:t>pWindow</w:t>
+      </w:r>
+      <w:proofErr w:type="spellEnd"/>
+      <w:r>
+        <w:t>, -1, SDL_RENDERER_ACCELERATED); //On crée le rendu.</w:t>
       </w:r>
     </w:p>
     <w:p>
@@ -3104,7 +3965,28 @@
         <w:ind w:left="360"/>
       </w:pPr>
       <w:r>
-        <w:t xml:space="preserve">        SDL_SetRenderDrawColor(pRenderer, 255, 0, 0, 255); //On change la couleur du rendu.</w:t>
+        <w:t xml:space="preserve">        </w:t>
+      </w:r>
+      <w:proofErr w:type="spellStart"/>
+      <w:r>
+        <w:t>SDL_</w:t>
+      </w:r>
+      <w:proofErr w:type="gramStart"/>
+      <w:r>
+        <w:t>SetRenderDrawColor</w:t>
+      </w:r>
+      <w:proofErr w:type="spellEnd"/>
+      <w:r>
+        <w:t>(</w:t>
+      </w:r>
+      <w:proofErr w:type="spellStart"/>
+      <w:proofErr w:type="gramEnd"/>
+      <w:r>
+        <w:t>pRenderer</w:t>
+      </w:r>
+      <w:proofErr w:type="spellEnd"/>
+      <w:r>
+        <w:t>, 255, 0, 0, 255); //On change la couleur du rendu.</w:t>
       </w:r>
     </w:p>
     <w:p>
@@ -3112,7 +3994,28 @@
         <w:ind w:left="360"/>
       </w:pPr>
       <w:r>
-        <w:t xml:space="preserve">        SDL_RenderClear(pRenderer); //On actualise le rendu.</w:t>
+        <w:t xml:space="preserve">        </w:t>
+      </w:r>
+      <w:proofErr w:type="spellStart"/>
+      <w:r>
+        <w:t>SDL_RenderClear</w:t>
+      </w:r>
+      <w:proofErr w:type="spellEnd"/>
+      <w:r>
+        <w:t>(</w:t>
+      </w:r>
+      <w:proofErr w:type="spellStart"/>
+      <w:r>
+        <w:t>pRenderer</w:t>
+      </w:r>
+      <w:proofErr w:type="spellEnd"/>
+      <w:proofErr w:type="gramStart"/>
+      <w:r>
+        <w:t>);</w:t>
+      </w:r>
+      <w:proofErr w:type="gramEnd"/>
+      <w:r>
+        <w:t xml:space="preserve"> //On actualise le rendu.</w:t>
       </w:r>
     </w:p>
     <w:p>
@@ -3120,7 +4023,28 @@
         <w:ind w:left="360"/>
       </w:pPr>
       <w:r>
-        <w:t xml:space="preserve">        SDL_RenderPresent(pRenderer); //On affiche le rendu.</w:t>
+        <w:t xml:space="preserve">        </w:t>
+      </w:r>
+      <w:proofErr w:type="spellStart"/>
+      <w:r>
+        <w:t>SDL_RenderPresent</w:t>
+      </w:r>
+      <w:proofErr w:type="spellEnd"/>
+      <w:r>
+        <w:t>(</w:t>
+      </w:r>
+      <w:proofErr w:type="spellStart"/>
+      <w:r>
+        <w:t>pRenderer</w:t>
+      </w:r>
+      <w:proofErr w:type="spellEnd"/>
+      <w:proofErr w:type="gramStart"/>
+      <w:r>
+        <w:t>);</w:t>
+      </w:r>
+      <w:proofErr w:type="gramEnd"/>
+      <w:r>
+        <w:t xml:space="preserve"> //On affiche le rendu.</w:t>
       </w:r>
     </w:p>
     <w:p>
@@ -3128,7 +4052,15 @@
         <w:ind w:left="360"/>
       </w:pPr>
       <w:r>
-        <w:t>Pour l’exemple voir le code du programme ci-joint.</w:t>
+        <w:t xml:space="preserve">Pour l’exemple </w:t>
+      </w:r>
+      <w:proofErr w:type="gramStart"/>
+      <w:r>
+        <w:t>voir</w:t>
+      </w:r>
+      <w:proofErr w:type="gramEnd"/>
+      <w:r>
+        <w:t xml:space="preserve"> le code du programme ci-joint.</w:t>
       </w:r>
     </w:p>
     <w:p>
@@ -3195,8 +4127,47 @@
       <w:r>
         <w:t xml:space="preserve">-Carré vide : </w:t>
       </w:r>
-      <w:r>
-        <w:t>void AfficherUnRectangle(SDL_Renderer* renderer,SDL_Rect* rect)</w:t>
+      <w:proofErr w:type="spellStart"/>
+      <w:r>
+        <w:t>void</w:t>
+      </w:r>
+      <w:proofErr w:type="spellEnd"/>
+      <w:r>
+        <w:t xml:space="preserve"> </w:t>
+      </w:r>
+      <w:proofErr w:type="spellStart"/>
+      <w:proofErr w:type="gramStart"/>
+      <w:r>
+        <w:t>AfficherUnRectangle</w:t>
+      </w:r>
+      <w:proofErr w:type="spellEnd"/>
+      <w:r>
+        <w:t>(</w:t>
+      </w:r>
+      <w:proofErr w:type="spellStart"/>
+      <w:proofErr w:type="gramEnd"/>
+      <w:r>
+        <w:t>SDL_Renderer</w:t>
+      </w:r>
+      <w:proofErr w:type="spellEnd"/>
+      <w:r>
+        <w:t xml:space="preserve">* </w:t>
+      </w:r>
+      <w:proofErr w:type="spellStart"/>
+      <w:r>
+        <w:t>renderer,SDL_Rect</w:t>
+      </w:r>
+      <w:proofErr w:type="spellEnd"/>
+      <w:r>
+        <w:t xml:space="preserve">* </w:t>
+      </w:r>
+      <w:proofErr w:type="spellStart"/>
+      <w:r>
+        <w:t>rect</w:t>
+      </w:r>
+      <w:proofErr w:type="spellEnd"/>
+      <w:r>
+        <w:t>)</w:t>
       </w:r>
       <w:r>
         <w:t> ;</w:t>
@@ -3209,8 +4180,50 @@
       <w:r>
         <w:t xml:space="preserve">-Carré plein : </w:t>
       </w:r>
-      <w:r>
-        <w:t>void RemplirUnRectangle (SDL_Renderer* renderer,SDL_Rect* rect)</w:t>
+      <w:proofErr w:type="spellStart"/>
+      <w:r>
+        <w:t>void</w:t>
+      </w:r>
+      <w:proofErr w:type="spellEnd"/>
+      <w:r>
+        <w:t xml:space="preserve"> </w:t>
+      </w:r>
+      <w:proofErr w:type="spellStart"/>
+      <w:r>
+        <w:t>RemplirUnRectangle</w:t>
+      </w:r>
+      <w:proofErr w:type="spellEnd"/>
+      <w:r>
+        <w:t xml:space="preserve"> (</w:t>
+      </w:r>
+      <w:proofErr w:type="spellStart"/>
+      <w:r>
+        <w:t>SDL_Renderer</w:t>
+      </w:r>
+      <w:proofErr w:type="spellEnd"/>
+      <w:r>
+        <w:t xml:space="preserve">* </w:t>
+      </w:r>
+      <w:proofErr w:type="spellStart"/>
+      <w:proofErr w:type="gramStart"/>
+      <w:r>
+        <w:t>renderer,SDL</w:t>
+      </w:r>
+      <w:proofErr w:type="gramEnd"/>
+      <w:r>
+        <w:t>_Rect</w:t>
+      </w:r>
+      <w:proofErr w:type="spellEnd"/>
+      <w:r>
+        <w:t xml:space="preserve">* </w:t>
+      </w:r>
+      <w:proofErr w:type="spellStart"/>
+      <w:r>
+        <w:t>rect</w:t>
+      </w:r>
+      <w:proofErr w:type="spellEnd"/>
+      <w:r>
+        <w:t>)</w:t>
       </w:r>
       <w:r>
         <w:t> ;</w:t>
@@ -3223,8 +4236,87 @@
       <w:r>
         <w:t xml:space="preserve">-Cercle vide : </w:t>
       </w:r>
-      <w:r>
-        <w:t>void DessinerUnCercle(SDL_Renderer * pRendu, int nCentreX, int nCentreY, int nRayon)</w:t>
+      <w:proofErr w:type="spellStart"/>
+      <w:r>
+        <w:t>void</w:t>
+      </w:r>
+      <w:proofErr w:type="spellEnd"/>
+      <w:r>
+        <w:t xml:space="preserve"> </w:t>
+      </w:r>
+      <w:proofErr w:type="spellStart"/>
+      <w:proofErr w:type="gramStart"/>
+      <w:r>
+        <w:t>DessinerUnCercle</w:t>
+      </w:r>
+      <w:proofErr w:type="spellEnd"/>
+      <w:r>
+        <w:t>(</w:t>
+      </w:r>
+      <w:proofErr w:type="spellStart"/>
+      <w:proofErr w:type="gramEnd"/>
+      <w:r>
+        <w:t>SDL_Renderer</w:t>
+      </w:r>
+      <w:proofErr w:type="spellEnd"/>
+      <w:r>
+        <w:t xml:space="preserve"> * </w:t>
+      </w:r>
+      <w:proofErr w:type="spellStart"/>
+      <w:r>
+        <w:t>pRendu</w:t>
+      </w:r>
+      <w:proofErr w:type="spellEnd"/>
+      <w:r>
+        <w:t xml:space="preserve">, </w:t>
+      </w:r>
+      <w:proofErr w:type="spellStart"/>
+      <w:r>
+        <w:t>int</w:t>
+      </w:r>
+      <w:proofErr w:type="spellEnd"/>
+      <w:r>
+        <w:t xml:space="preserve"> </w:t>
+      </w:r>
+      <w:proofErr w:type="spellStart"/>
+      <w:r>
+        <w:t>nCentreX</w:t>
+      </w:r>
+      <w:proofErr w:type="spellEnd"/>
+      <w:r>
+        <w:t xml:space="preserve">, </w:t>
+      </w:r>
+      <w:proofErr w:type="spellStart"/>
+      <w:r>
+        <w:t>int</w:t>
+      </w:r>
+      <w:proofErr w:type="spellEnd"/>
+      <w:r>
+        <w:t xml:space="preserve"> </w:t>
+      </w:r>
+      <w:proofErr w:type="spellStart"/>
+      <w:r>
+        <w:t>nCentreY</w:t>
+      </w:r>
+      <w:proofErr w:type="spellEnd"/>
+      <w:r>
+        <w:t xml:space="preserve">, </w:t>
+      </w:r>
+      <w:proofErr w:type="spellStart"/>
+      <w:r>
+        <w:t>int</w:t>
+      </w:r>
+      <w:proofErr w:type="spellEnd"/>
+      <w:r>
+        <w:t xml:space="preserve"> </w:t>
+      </w:r>
+      <w:proofErr w:type="spellStart"/>
+      <w:r>
+        <w:t>nRayon</w:t>
+      </w:r>
+      <w:proofErr w:type="spellEnd"/>
+      <w:r>
+        <w:t>)</w:t>
       </w:r>
       <w:r>
         <w:t> ;</w:t>
@@ -3237,8 +4329,87 @@
       <w:r>
         <w:t xml:space="preserve">-Cercle plein : </w:t>
       </w:r>
-      <w:r>
-        <w:t>void DessinerUnDisque(SDL_Renderer * pRendu, int nCentreX, int nCentreY, int nRayon)</w:t>
+      <w:proofErr w:type="spellStart"/>
+      <w:r>
+        <w:t>void</w:t>
+      </w:r>
+      <w:proofErr w:type="spellEnd"/>
+      <w:r>
+        <w:t xml:space="preserve"> </w:t>
+      </w:r>
+      <w:proofErr w:type="spellStart"/>
+      <w:proofErr w:type="gramStart"/>
+      <w:r>
+        <w:t>DessinerUnDisque</w:t>
+      </w:r>
+      <w:proofErr w:type="spellEnd"/>
+      <w:r>
+        <w:t>(</w:t>
+      </w:r>
+      <w:proofErr w:type="spellStart"/>
+      <w:proofErr w:type="gramEnd"/>
+      <w:r>
+        <w:t>SDL_Renderer</w:t>
+      </w:r>
+      <w:proofErr w:type="spellEnd"/>
+      <w:r>
+        <w:t xml:space="preserve"> * </w:t>
+      </w:r>
+      <w:proofErr w:type="spellStart"/>
+      <w:r>
+        <w:t>pRendu</w:t>
+      </w:r>
+      <w:proofErr w:type="spellEnd"/>
+      <w:r>
+        <w:t xml:space="preserve">, </w:t>
+      </w:r>
+      <w:proofErr w:type="spellStart"/>
+      <w:r>
+        <w:t>int</w:t>
+      </w:r>
+      <w:proofErr w:type="spellEnd"/>
+      <w:r>
+        <w:t xml:space="preserve"> </w:t>
+      </w:r>
+      <w:proofErr w:type="spellStart"/>
+      <w:r>
+        <w:t>nCentreX</w:t>
+      </w:r>
+      <w:proofErr w:type="spellEnd"/>
+      <w:r>
+        <w:t xml:space="preserve">, </w:t>
+      </w:r>
+      <w:proofErr w:type="spellStart"/>
+      <w:r>
+        <w:t>int</w:t>
+      </w:r>
+      <w:proofErr w:type="spellEnd"/>
+      <w:r>
+        <w:t xml:space="preserve"> </w:t>
+      </w:r>
+      <w:proofErr w:type="spellStart"/>
+      <w:r>
+        <w:t>nCentreY</w:t>
+      </w:r>
+      <w:proofErr w:type="spellEnd"/>
+      <w:r>
+        <w:t xml:space="preserve">, </w:t>
+      </w:r>
+      <w:proofErr w:type="spellStart"/>
+      <w:r>
+        <w:t>int</w:t>
+      </w:r>
+      <w:proofErr w:type="spellEnd"/>
+      <w:r>
+        <w:t xml:space="preserve"> </w:t>
+      </w:r>
+      <w:proofErr w:type="spellStart"/>
+      <w:r>
+        <w:t>nRayon</w:t>
+      </w:r>
+      <w:proofErr w:type="spellEnd"/>
+      <w:r>
+        <w:t>)</w:t>
       </w:r>
       <w:r>
         <w:t> ;</w:t>
@@ -3249,7 +4420,15 @@
         <w:ind w:left="360"/>
       </w:pPr>
       <w:r>
-        <w:t>Pour l’exemple voir le code du programme ci-joint.</w:t>
+        <w:t xml:space="preserve">Pour l’exemple </w:t>
+      </w:r>
+      <w:proofErr w:type="gramStart"/>
+      <w:r>
+        <w:t>voir</w:t>
+      </w:r>
+      <w:proofErr w:type="gramEnd"/>
+      <w:r>
+        <w:t xml:space="preserve"> le code du programme ci-joint.</w:t>
       </w:r>
     </w:p>
     <w:p>
@@ -3307,6 +4486,8 @@
           <w:szCs w:val="24"/>
         </w:rPr>
       </w:pPr>
+      <w:proofErr w:type="spellStart"/>
+      <w:proofErr w:type="gramStart"/>
       <w:r>
         <w:rPr>
           <w:rFonts w:ascii="Courier" w:eastAsia="Times New Roman" w:hAnsi="Courier" w:cs="Courier New"/>
@@ -3316,14 +4497,76 @@
         </w:rPr>
         <w:t>int</w:t>
       </w:r>
-      <w:r>
-        <w:rPr>
-          <w:rFonts w:ascii="Courier" w:eastAsia="Times New Roman" w:hAnsi="Courier" w:cs="Courier New"/>
-          <w:color w:val="000000"/>
-          <w:sz w:val="24"/>
-          <w:szCs w:val="24"/>
-        </w:rPr>
-        <w:t xml:space="preserve"> SDL_RenderDrawPoint(SDL_Renderer* renderer,</w:t>
+      <w:proofErr w:type="spellEnd"/>
+      <w:proofErr w:type="gramEnd"/>
+      <w:r>
+        <w:rPr>
+          <w:rFonts w:ascii="Courier" w:eastAsia="Times New Roman" w:hAnsi="Courier" w:cs="Courier New"/>
+          <w:color w:val="000000"/>
+          <w:sz w:val="24"/>
+          <w:szCs w:val="24"/>
+        </w:rPr>
+        <w:t xml:space="preserve"> </w:t>
+      </w:r>
+      <w:proofErr w:type="spellStart"/>
+      <w:r>
+        <w:rPr>
+          <w:rFonts w:ascii="Courier" w:eastAsia="Times New Roman" w:hAnsi="Courier" w:cs="Courier New"/>
+          <w:color w:val="000000"/>
+          <w:sz w:val="24"/>
+          <w:szCs w:val="24"/>
+        </w:rPr>
+        <w:t>SDL_RenderDrawPoint</w:t>
+      </w:r>
+      <w:proofErr w:type="spellEnd"/>
+      <w:r>
+        <w:rPr>
+          <w:rFonts w:ascii="Courier" w:eastAsia="Times New Roman" w:hAnsi="Courier" w:cs="Courier New"/>
+          <w:color w:val="000000"/>
+          <w:sz w:val="24"/>
+          <w:szCs w:val="24"/>
+        </w:rPr>
+        <w:t>(</w:t>
+      </w:r>
+      <w:proofErr w:type="spellStart"/>
+      <w:r>
+        <w:rPr>
+          <w:rFonts w:ascii="Courier" w:eastAsia="Times New Roman" w:hAnsi="Courier" w:cs="Courier New"/>
+          <w:color w:val="000000"/>
+          <w:sz w:val="24"/>
+          <w:szCs w:val="24"/>
+        </w:rPr>
+        <w:t>SDL_Renderer</w:t>
+      </w:r>
+      <w:proofErr w:type="spellEnd"/>
+      <w:r>
+        <w:rPr>
+          <w:rFonts w:ascii="Courier" w:eastAsia="Times New Roman" w:hAnsi="Courier" w:cs="Courier New"/>
+          <w:color w:val="000000"/>
+          <w:sz w:val="24"/>
+          <w:szCs w:val="24"/>
+        </w:rPr>
+        <w:t xml:space="preserve">* </w:t>
+      </w:r>
+      <w:proofErr w:type="spellStart"/>
+      <w:r>
+        <w:rPr>
+          <w:rFonts w:ascii="Courier" w:eastAsia="Times New Roman" w:hAnsi="Courier" w:cs="Courier New"/>
+          <w:color w:val="000000"/>
+          <w:sz w:val="24"/>
+          <w:szCs w:val="24"/>
+        </w:rPr>
+        <w:t>renderer</w:t>
+      </w:r>
+      <w:proofErr w:type="spellEnd"/>
+      <w:r>
+        <w:rPr>
+          <w:rFonts w:ascii="Courier" w:eastAsia="Times New Roman" w:hAnsi="Courier" w:cs="Courier New"/>
+          <w:color w:val="000000"/>
+          <w:sz w:val="24"/>
+          <w:szCs w:val="24"/>
+        </w:rPr>
+        <w:t>,</w:t>
       </w:r>
     </w:p>
     <w:p>
@@ -3364,6 +4607,8 @@
         </w:rPr>
         <w:t xml:space="preserve">                        </w:t>
       </w:r>
+      <w:proofErr w:type="spellStart"/>
+      <w:proofErr w:type="gramStart"/>
       <w:r>
         <w:rPr>
           <w:rFonts w:ascii="Courier" w:eastAsia="Times New Roman" w:hAnsi="Courier" w:cs="Courier New"/>
@@ -3373,6 +4618,8 @@
         </w:rPr>
         <w:t>int</w:t>
       </w:r>
+      <w:proofErr w:type="spellEnd"/>
+      <w:proofErr w:type="gramEnd"/>
       <w:r>
         <w:rPr>
           <w:rFonts w:ascii="Courier" w:eastAsia="Times New Roman" w:hAnsi="Courier" w:cs="Courier New"/>
@@ -3421,6 +4668,8 @@
         </w:rPr>
         <w:t xml:space="preserve">                        </w:t>
       </w:r>
+      <w:proofErr w:type="spellStart"/>
+      <w:proofErr w:type="gramStart"/>
       <w:r>
         <w:rPr>
           <w:rFonts w:ascii="Courier" w:eastAsia="Times New Roman" w:hAnsi="Courier" w:cs="Courier New"/>
@@ -3430,6 +4679,8 @@
         </w:rPr>
         <w:t>int</w:t>
       </w:r>
+      <w:proofErr w:type="spellEnd"/>
+      <w:proofErr w:type="gramEnd"/>
       <w:r>
         <w:rPr>
           <w:rFonts w:ascii="Courier" w:eastAsia="Times New Roman" w:hAnsi="Courier" w:cs="Courier New"/>
@@ -3483,6 +4734,8 @@
           <w:szCs w:val="24"/>
         </w:rPr>
       </w:pPr>
+      <w:proofErr w:type="spellStart"/>
+      <w:proofErr w:type="gramStart"/>
       <w:r>
         <w:rPr>
           <w:rFonts w:ascii="Courier" w:eastAsia="Times New Roman" w:hAnsi="Courier" w:cs="Courier New"/>
@@ -3492,14 +4745,76 @@
         </w:rPr>
         <w:t>int</w:t>
       </w:r>
-      <w:r>
-        <w:rPr>
-          <w:rFonts w:ascii="Courier" w:eastAsia="Times New Roman" w:hAnsi="Courier" w:cs="Courier New"/>
-          <w:color w:val="000000"/>
-          <w:sz w:val="24"/>
-          <w:szCs w:val="24"/>
-        </w:rPr>
-        <w:t xml:space="preserve"> SDL_RenderDrawPoints(SDL_Renderer*    renderer,</w:t>
+      <w:proofErr w:type="spellEnd"/>
+      <w:proofErr w:type="gramEnd"/>
+      <w:r>
+        <w:rPr>
+          <w:rFonts w:ascii="Courier" w:eastAsia="Times New Roman" w:hAnsi="Courier" w:cs="Courier New"/>
+          <w:color w:val="000000"/>
+          <w:sz w:val="24"/>
+          <w:szCs w:val="24"/>
+        </w:rPr>
+        <w:t xml:space="preserve"> </w:t>
+      </w:r>
+      <w:proofErr w:type="spellStart"/>
+      <w:r>
+        <w:rPr>
+          <w:rFonts w:ascii="Courier" w:eastAsia="Times New Roman" w:hAnsi="Courier" w:cs="Courier New"/>
+          <w:color w:val="000000"/>
+          <w:sz w:val="24"/>
+          <w:szCs w:val="24"/>
+        </w:rPr>
+        <w:t>SDL_RenderDrawPoints</w:t>
+      </w:r>
+      <w:proofErr w:type="spellEnd"/>
+      <w:r>
+        <w:rPr>
+          <w:rFonts w:ascii="Courier" w:eastAsia="Times New Roman" w:hAnsi="Courier" w:cs="Courier New"/>
+          <w:color w:val="000000"/>
+          <w:sz w:val="24"/>
+          <w:szCs w:val="24"/>
+        </w:rPr>
+        <w:t>(</w:t>
+      </w:r>
+      <w:proofErr w:type="spellStart"/>
+      <w:r>
+        <w:rPr>
+          <w:rFonts w:ascii="Courier" w:eastAsia="Times New Roman" w:hAnsi="Courier" w:cs="Courier New"/>
+          <w:color w:val="000000"/>
+          <w:sz w:val="24"/>
+          <w:szCs w:val="24"/>
+        </w:rPr>
+        <w:t>SDL_Renderer</w:t>
+      </w:r>
+      <w:proofErr w:type="spellEnd"/>
+      <w:r>
+        <w:rPr>
+          <w:rFonts w:ascii="Courier" w:eastAsia="Times New Roman" w:hAnsi="Courier" w:cs="Courier New"/>
+          <w:color w:val="000000"/>
+          <w:sz w:val="24"/>
+          <w:szCs w:val="24"/>
+        </w:rPr>
+        <w:t xml:space="preserve">*    </w:t>
+      </w:r>
+      <w:proofErr w:type="spellStart"/>
+      <w:r>
+        <w:rPr>
+          <w:rFonts w:ascii="Courier" w:eastAsia="Times New Roman" w:hAnsi="Courier" w:cs="Courier New"/>
+          <w:color w:val="000000"/>
+          <w:sz w:val="24"/>
+          <w:szCs w:val="24"/>
+        </w:rPr>
+        <w:t>renderer</w:t>
+      </w:r>
+      <w:proofErr w:type="spellEnd"/>
+      <w:r>
+        <w:rPr>
+          <w:rFonts w:ascii="Courier" w:eastAsia="Times New Roman" w:hAnsi="Courier" w:cs="Courier New"/>
+          <w:color w:val="000000"/>
+          <w:sz w:val="24"/>
+          <w:szCs w:val="24"/>
+        </w:rPr>
+        <w:t>,</w:t>
       </w:r>
     </w:p>
     <w:p>
@@ -3540,6 +4855,8 @@
         </w:rPr>
         <w:t xml:space="preserve">                         </w:t>
       </w:r>
+      <w:proofErr w:type="spellStart"/>
+      <w:proofErr w:type="gramStart"/>
       <w:r>
         <w:rPr>
           <w:rFonts w:ascii="Courier" w:eastAsia="Times New Roman" w:hAnsi="Courier" w:cs="Courier New"/>
@@ -3549,14 +4866,36 @@
         </w:rPr>
         <w:t>const</w:t>
       </w:r>
-      <w:r>
-        <w:rPr>
-          <w:rFonts w:ascii="Courier" w:eastAsia="Times New Roman" w:hAnsi="Courier" w:cs="Courier New"/>
-          <w:color w:val="000000"/>
-          <w:sz w:val="24"/>
-          <w:szCs w:val="24"/>
-        </w:rPr>
-        <w:t xml:space="preserve"> SDL_Point* points,</w:t>
+      <w:proofErr w:type="spellEnd"/>
+      <w:proofErr w:type="gramEnd"/>
+      <w:r>
+        <w:rPr>
+          <w:rFonts w:ascii="Courier" w:eastAsia="Times New Roman" w:hAnsi="Courier" w:cs="Courier New"/>
+          <w:color w:val="000000"/>
+          <w:sz w:val="24"/>
+          <w:szCs w:val="24"/>
+        </w:rPr>
+        <w:t xml:space="preserve"> </w:t>
+      </w:r>
+      <w:proofErr w:type="spellStart"/>
+      <w:r>
+        <w:rPr>
+          <w:rFonts w:ascii="Courier" w:eastAsia="Times New Roman" w:hAnsi="Courier" w:cs="Courier New"/>
+          <w:color w:val="000000"/>
+          <w:sz w:val="24"/>
+          <w:szCs w:val="24"/>
+        </w:rPr>
+        <w:t>SDL_Point</w:t>
+      </w:r>
+      <w:proofErr w:type="spellEnd"/>
+      <w:r>
+        <w:rPr>
+          <w:rFonts w:ascii="Courier" w:eastAsia="Times New Roman" w:hAnsi="Courier" w:cs="Courier New"/>
+          <w:color w:val="000000"/>
+          <w:sz w:val="24"/>
+          <w:szCs w:val="24"/>
+        </w:rPr>
+        <w:t>* points,</w:t>
       </w:r>
     </w:p>
     <w:p>
@@ -3597,6 +4936,8 @@
         </w:rPr>
         <w:t xml:space="preserve">                         </w:t>
       </w:r>
+      <w:proofErr w:type="spellStart"/>
+      <w:proofErr w:type="gramStart"/>
       <w:r>
         <w:rPr>
           <w:rFonts w:ascii="Courier" w:eastAsia="Times New Roman" w:hAnsi="Courier" w:cs="Courier New"/>
@@ -3606,6 +4947,8 @@
         </w:rPr>
         <w:t>int</w:t>
       </w:r>
+      <w:proofErr w:type="spellEnd"/>
+      <w:proofErr w:type="gramEnd"/>
       <w:r>
         <w:rPr>
           <w:rFonts w:ascii="Courier" w:eastAsia="Times New Roman" w:hAnsi="Courier" w:cs="Courier New"/>
@@ -3699,6 +5042,8 @@
           <w:szCs w:val="24"/>
         </w:rPr>
       </w:pPr>
+      <w:proofErr w:type="spellStart"/>
+      <w:proofErr w:type="gramStart"/>
       <w:r>
         <w:rPr>
           <w:rFonts w:ascii="Courier" w:eastAsia="Times New Roman" w:hAnsi="Courier" w:cs="Courier New"/>
@@ -3708,14 +5053,76 @@
         </w:rPr>
         <w:t>int</w:t>
       </w:r>
-      <w:r>
-        <w:rPr>
-          <w:rFonts w:ascii="Courier" w:eastAsia="Times New Roman" w:hAnsi="Courier" w:cs="Courier New"/>
-          <w:color w:val="000000"/>
-          <w:sz w:val="24"/>
-          <w:szCs w:val="24"/>
-        </w:rPr>
-        <w:t xml:space="preserve"> SDL_RenderDrawLine(SDL_Renderer* renderer,</w:t>
+      <w:proofErr w:type="spellEnd"/>
+      <w:proofErr w:type="gramEnd"/>
+      <w:r>
+        <w:rPr>
+          <w:rFonts w:ascii="Courier" w:eastAsia="Times New Roman" w:hAnsi="Courier" w:cs="Courier New"/>
+          <w:color w:val="000000"/>
+          <w:sz w:val="24"/>
+          <w:szCs w:val="24"/>
+        </w:rPr>
+        <w:t xml:space="preserve"> </w:t>
+      </w:r>
+      <w:proofErr w:type="spellStart"/>
+      <w:r>
+        <w:rPr>
+          <w:rFonts w:ascii="Courier" w:eastAsia="Times New Roman" w:hAnsi="Courier" w:cs="Courier New"/>
+          <w:color w:val="000000"/>
+          <w:sz w:val="24"/>
+          <w:szCs w:val="24"/>
+        </w:rPr>
+        <w:t>SDL_RenderDrawLine</w:t>
+      </w:r>
+      <w:proofErr w:type="spellEnd"/>
+      <w:r>
+        <w:rPr>
+          <w:rFonts w:ascii="Courier" w:eastAsia="Times New Roman" w:hAnsi="Courier" w:cs="Courier New"/>
+          <w:color w:val="000000"/>
+          <w:sz w:val="24"/>
+          <w:szCs w:val="24"/>
+        </w:rPr>
+        <w:t>(</w:t>
+      </w:r>
+      <w:proofErr w:type="spellStart"/>
+      <w:r>
+        <w:rPr>
+          <w:rFonts w:ascii="Courier" w:eastAsia="Times New Roman" w:hAnsi="Courier" w:cs="Courier New"/>
+          <w:color w:val="000000"/>
+          <w:sz w:val="24"/>
+          <w:szCs w:val="24"/>
+        </w:rPr>
+        <w:t>SDL_Renderer</w:t>
+      </w:r>
+      <w:proofErr w:type="spellEnd"/>
+      <w:r>
+        <w:rPr>
+          <w:rFonts w:ascii="Courier" w:eastAsia="Times New Roman" w:hAnsi="Courier" w:cs="Courier New"/>
+          <w:color w:val="000000"/>
+          <w:sz w:val="24"/>
+          <w:szCs w:val="24"/>
+        </w:rPr>
+        <w:t xml:space="preserve">* </w:t>
+      </w:r>
+      <w:proofErr w:type="spellStart"/>
+      <w:r>
+        <w:rPr>
+          <w:rFonts w:ascii="Courier" w:eastAsia="Times New Roman" w:hAnsi="Courier" w:cs="Courier New"/>
+          <w:color w:val="000000"/>
+          <w:sz w:val="24"/>
+          <w:szCs w:val="24"/>
+        </w:rPr>
+        <w:t>renderer</w:t>
+      </w:r>
+      <w:proofErr w:type="spellEnd"/>
+      <w:r>
+        <w:rPr>
+          <w:rFonts w:ascii="Courier" w:eastAsia="Times New Roman" w:hAnsi="Courier" w:cs="Courier New"/>
+          <w:color w:val="000000"/>
+          <w:sz w:val="24"/>
+          <w:szCs w:val="24"/>
+        </w:rPr>
+        <w:t>,</w:t>
       </w:r>
     </w:p>
     <w:p>
@@ -3756,6 +5163,8 @@
         </w:rPr>
         <w:t xml:space="preserve">                       </w:t>
       </w:r>
+      <w:proofErr w:type="spellStart"/>
+      <w:proofErr w:type="gramStart"/>
       <w:r>
         <w:rPr>
           <w:rFonts w:ascii="Courier" w:eastAsia="Times New Roman" w:hAnsi="Courier" w:cs="Courier New"/>
@@ -3765,6 +5174,8 @@
         </w:rPr>
         <w:t>int</w:t>
       </w:r>
+      <w:proofErr w:type="spellEnd"/>
+      <w:proofErr w:type="gramEnd"/>
       <w:r>
         <w:rPr>
           <w:rFonts w:ascii="Courier" w:eastAsia="Times New Roman" w:hAnsi="Courier" w:cs="Courier New"/>
@@ -3813,6 +5224,8 @@
         </w:rPr>
         <w:t xml:space="preserve">                       </w:t>
       </w:r>
+      <w:proofErr w:type="spellStart"/>
+      <w:proofErr w:type="gramStart"/>
       <w:r>
         <w:rPr>
           <w:rFonts w:ascii="Courier" w:eastAsia="Times New Roman" w:hAnsi="Courier" w:cs="Courier New"/>
@@ -3822,6 +5235,8 @@
         </w:rPr>
         <w:t>int</w:t>
       </w:r>
+      <w:proofErr w:type="spellEnd"/>
+      <w:proofErr w:type="gramEnd"/>
       <w:r>
         <w:rPr>
           <w:rFonts w:ascii="Courier" w:eastAsia="Times New Roman" w:hAnsi="Courier" w:cs="Courier New"/>
@@ -3870,6 +5285,8 @@
         </w:rPr>
         <w:t xml:space="preserve">                       </w:t>
       </w:r>
+      <w:proofErr w:type="spellStart"/>
+      <w:proofErr w:type="gramStart"/>
       <w:r>
         <w:rPr>
           <w:rFonts w:ascii="Courier" w:eastAsia="Times New Roman" w:hAnsi="Courier" w:cs="Courier New"/>
@@ -3879,6 +5296,8 @@
         </w:rPr>
         <w:t>int</w:t>
       </w:r>
+      <w:proofErr w:type="spellEnd"/>
+      <w:proofErr w:type="gramEnd"/>
       <w:r>
         <w:rPr>
           <w:rFonts w:ascii="Courier" w:eastAsia="Times New Roman" w:hAnsi="Courier" w:cs="Courier New"/>
@@ -3927,6 +5346,8 @@
         </w:rPr>
         <w:t xml:space="preserve">                       </w:t>
       </w:r>
+      <w:proofErr w:type="spellStart"/>
+      <w:proofErr w:type="gramStart"/>
       <w:r>
         <w:rPr>
           <w:rFonts w:ascii="Courier" w:eastAsia="Times New Roman" w:hAnsi="Courier" w:cs="Courier New"/>
@@ -3936,6 +5357,8 @@
         </w:rPr>
         <w:t>int</w:t>
       </w:r>
+      <w:proofErr w:type="spellEnd"/>
+      <w:proofErr w:type="gramEnd"/>
       <w:r>
         <w:rPr>
           <w:rFonts w:ascii="Courier" w:eastAsia="Times New Roman" w:hAnsi="Courier" w:cs="Courier New"/>
@@ -3983,6 +5406,8 @@
           <w:szCs w:val="24"/>
         </w:rPr>
       </w:pPr>
+      <w:proofErr w:type="spellStart"/>
+      <w:proofErr w:type="gramStart"/>
       <w:r>
         <w:rPr>
           <w:rFonts w:ascii="Courier" w:eastAsia="Times New Roman" w:hAnsi="Courier" w:cs="Courier New"/>
@@ -3992,14 +5417,76 @@
         </w:rPr>
         <w:t>int</w:t>
       </w:r>
-      <w:r>
-        <w:rPr>
-          <w:rFonts w:ascii="Courier" w:eastAsia="Times New Roman" w:hAnsi="Courier" w:cs="Courier New"/>
-          <w:color w:val="000000"/>
-          <w:sz w:val="24"/>
-          <w:szCs w:val="24"/>
-        </w:rPr>
-        <w:t xml:space="preserve"> SDL_RenderDrawLines(SDL_Renderer*    renderer,</w:t>
+      <w:proofErr w:type="spellEnd"/>
+      <w:proofErr w:type="gramEnd"/>
+      <w:r>
+        <w:rPr>
+          <w:rFonts w:ascii="Courier" w:eastAsia="Times New Roman" w:hAnsi="Courier" w:cs="Courier New"/>
+          <w:color w:val="000000"/>
+          <w:sz w:val="24"/>
+          <w:szCs w:val="24"/>
+        </w:rPr>
+        <w:t xml:space="preserve"> </w:t>
+      </w:r>
+      <w:proofErr w:type="spellStart"/>
+      <w:r>
+        <w:rPr>
+          <w:rFonts w:ascii="Courier" w:eastAsia="Times New Roman" w:hAnsi="Courier" w:cs="Courier New"/>
+          <w:color w:val="000000"/>
+          <w:sz w:val="24"/>
+          <w:szCs w:val="24"/>
+        </w:rPr>
+        <w:t>SDL_RenderDrawLines</w:t>
+      </w:r>
+      <w:proofErr w:type="spellEnd"/>
+      <w:r>
+        <w:rPr>
+          <w:rFonts w:ascii="Courier" w:eastAsia="Times New Roman" w:hAnsi="Courier" w:cs="Courier New"/>
+          <w:color w:val="000000"/>
+          <w:sz w:val="24"/>
+          <w:szCs w:val="24"/>
+        </w:rPr>
+        <w:t>(</w:t>
+      </w:r>
+      <w:proofErr w:type="spellStart"/>
+      <w:r>
+        <w:rPr>
+          <w:rFonts w:ascii="Courier" w:eastAsia="Times New Roman" w:hAnsi="Courier" w:cs="Courier New"/>
+          <w:color w:val="000000"/>
+          <w:sz w:val="24"/>
+          <w:szCs w:val="24"/>
+        </w:rPr>
+        <w:t>SDL_Renderer</w:t>
+      </w:r>
+      <w:proofErr w:type="spellEnd"/>
+      <w:r>
+        <w:rPr>
+          <w:rFonts w:ascii="Courier" w:eastAsia="Times New Roman" w:hAnsi="Courier" w:cs="Courier New"/>
+          <w:color w:val="000000"/>
+          <w:sz w:val="24"/>
+          <w:szCs w:val="24"/>
+        </w:rPr>
+        <w:t xml:space="preserve">*    </w:t>
+      </w:r>
+      <w:proofErr w:type="spellStart"/>
+      <w:r>
+        <w:rPr>
+          <w:rFonts w:ascii="Courier" w:eastAsia="Times New Roman" w:hAnsi="Courier" w:cs="Courier New"/>
+          <w:color w:val="000000"/>
+          <w:sz w:val="24"/>
+          <w:szCs w:val="24"/>
+        </w:rPr>
+        <w:t>renderer</w:t>
+      </w:r>
+      <w:proofErr w:type="spellEnd"/>
+      <w:r>
+        <w:rPr>
+          <w:rFonts w:ascii="Courier" w:eastAsia="Times New Roman" w:hAnsi="Courier" w:cs="Courier New"/>
+          <w:color w:val="000000"/>
+          <w:sz w:val="24"/>
+          <w:szCs w:val="24"/>
+        </w:rPr>
+        <w:t>,</w:t>
       </w:r>
     </w:p>
     <w:p>
@@ -4040,6 +5527,8 @@
         </w:rPr>
         <w:t xml:space="preserve">                        </w:t>
       </w:r>
+      <w:proofErr w:type="spellStart"/>
+      <w:proofErr w:type="gramStart"/>
       <w:r>
         <w:rPr>
           <w:rFonts w:ascii="Courier" w:eastAsia="Times New Roman" w:hAnsi="Courier" w:cs="Courier New"/>
@@ -4049,14 +5538,36 @@
         </w:rPr>
         <w:t>const</w:t>
       </w:r>
-      <w:r>
-        <w:rPr>
-          <w:rFonts w:ascii="Courier" w:eastAsia="Times New Roman" w:hAnsi="Courier" w:cs="Courier New"/>
-          <w:color w:val="000000"/>
-          <w:sz w:val="24"/>
-          <w:szCs w:val="24"/>
-        </w:rPr>
-        <w:t xml:space="preserve"> SDL_Point* points,</w:t>
+      <w:proofErr w:type="spellEnd"/>
+      <w:proofErr w:type="gramEnd"/>
+      <w:r>
+        <w:rPr>
+          <w:rFonts w:ascii="Courier" w:eastAsia="Times New Roman" w:hAnsi="Courier" w:cs="Courier New"/>
+          <w:color w:val="000000"/>
+          <w:sz w:val="24"/>
+          <w:szCs w:val="24"/>
+        </w:rPr>
+        <w:t xml:space="preserve"> </w:t>
+      </w:r>
+      <w:proofErr w:type="spellStart"/>
+      <w:r>
+        <w:rPr>
+          <w:rFonts w:ascii="Courier" w:eastAsia="Times New Roman" w:hAnsi="Courier" w:cs="Courier New"/>
+          <w:color w:val="000000"/>
+          <w:sz w:val="24"/>
+          <w:szCs w:val="24"/>
+        </w:rPr>
+        <w:t>SDL_Point</w:t>
+      </w:r>
+      <w:proofErr w:type="spellEnd"/>
+      <w:r>
+        <w:rPr>
+          <w:rFonts w:ascii="Courier" w:eastAsia="Times New Roman" w:hAnsi="Courier" w:cs="Courier New"/>
+          <w:color w:val="000000"/>
+          <w:sz w:val="24"/>
+          <w:szCs w:val="24"/>
+        </w:rPr>
+        <w:t>* points,</w:t>
       </w:r>
     </w:p>
     <w:p>
@@ -4097,6 +5608,8 @@
         </w:rPr>
         <w:t xml:space="preserve">                        </w:t>
       </w:r>
+      <w:proofErr w:type="spellStart"/>
+      <w:proofErr w:type="gramStart"/>
       <w:r>
         <w:rPr>
           <w:rFonts w:ascii="Courier" w:eastAsia="Times New Roman" w:hAnsi="Courier" w:cs="Courier New"/>
@@ -4106,6 +5619,8 @@
         </w:rPr>
         <w:t>int</w:t>
       </w:r>
+      <w:proofErr w:type="spellEnd"/>
+      <w:proofErr w:type="gramEnd"/>
       <w:r>
         <w:rPr>
           <w:rFonts w:ascii="Courier" w:eastAsia="Times New Roman" w:hAnsi="Courier" w:cs="Courier New"/>
@@ -4159,7 +5674,23 @@
         </w:numPr>
       </w:pPr>
       <w:r>
-        <w:t>A quoi servent les fonctions SDL_RenderClear et SDL_RenderPresent ? (5 points)</w:t>
+        <w:t xml:space="preserve">A quoi servent les fonctions </w:t>
+      </w:r>
+      <w:proofErr w:type="spellStart"/>
+      <w:r>
+        <w:t>SDL_RenderClear</w:t>
+      </w:r>
+      <w:proofErr w:type="spellEnd"/>
+      <w:r>
+        <w:t xml:space="preserve"> et </w:t>
+      </w:r>
+      <w:proofErr w:type="spellStart"/>
+      <w:r>
+        <w:t>SDL_RenderPresent</w:t>
+      </w:r>
+      <w:proofErr w:type="spellEnd"/>
+      <w:r>
+        <w:t> ? (5 points)</w:t>
       </w:r>
     </w:p>
     <w:p/>
@@ -4200,6 +5731,8 @@
           <w:szCs w:val="24"/>
         </w:rPr>
       </w:pPr>
+      <w:proofErr w:type="spellStart"/>
+      <w:proofErr w:type="gramStart"/>
       <w:r>
         <w:rPr>
           <w:rFonts w:ascii="Courier" w:eastAsia="Times New Roman" w:hAnsi="Courier" w:cs="Courier New"/>
@@ -4209,25 +5742,92 @@
         </w:rPr>
         <w:t>int</w:t>
       </w:r>
-      <w:r>
-        <w:rPr>
-          <w:rFonts w:ascii="Courier" w:eastAsia="Times New Roman" w:hAnsi="Courier" w:cs="Courier New"/>
-          <w:color w:val="000000"/>
-          <w:sz w:val="24"/>
-          <w:szCs w:val="24"/>
-        </w:rPr>
-        <w:t xml:space="preserve"> SDL_RenderClear(SDL_Renderer* renderer)</w:t>
-      </w:r>
-    </w:p>
-    <w:p>
+      <w:proofErr w:type="spellEnd"/>
+      <w:proofErr w:type="gramEnd"/>
+      <w:r>
+        <w:rPr>
+          <w:rFonts w:ascii="Courier" w:eastAsia="Times New Roman" w:hAnsi="Courier" w:cs="Courier New"/>
+          <w:color w:val="000000"/>
+          <w:sz w:val="24"/>
+          <w:szCs w:val="24"/>
+        </w:rPr>
+        <w:t xml:space="preserve"> </w:t>
+      </w:r>
+      <w:proofErr w:type="spellStart"/>
+      <w:r>
+        <w:rPr>
+          <w:rFonts w:ascii="Courier" w:eastAsia="Times New Roman" w:hAnsi="Courier" w:cs="Courier New"/>
+          <w:color w:val="000000"/>
+          <w:sz w:val="24"/>
+          <w:szCs w:val="24"/>
+        </w:rPr>
+        <w:t>SDL_RenderClear</w:t>
+      </w:r>
+      <w:proofErr w:type="spellEnd"/>
+      <w:r>
+        <w:rPr>
+          <w:rFonts w:ascii="Courier" w:eastAsia="Times New Roman" w:hAnsi="Courier" w:cs="Courier New"/>
+          <w:color w:val="000000"/>
+          <w:sz w:val="24"/>
+          <w:szCs w:val="24"/>
+        </w:rPr>
+        <w:t>(</w:t>
+      </w:r>
+      <w:proofErr w:type="spellStart"/>
+      <w:r>
+        <w:rPr>
+          <w:rFonts w:ascii="Courier" w:eastAsia="Times New Roman" w:hAnsi="Courier" w:cs="Courier New"/>
+          <w:color w:val="000000"/>
+          <w:sz w:val="24"/>
+          <w:szCs w:val="24"/>
+        </w:rPr>
+        <w:t>SDL_Renderer</w:t>
+      </w:r>
+      <w:proofErr w:type="spellEnd"/>
+      <w:r>
+        <w:rPr>
+          <w:rFonts w:ascii="Courier" w:eastAsia="Times New Roman" w:hAnsi="Courier" w:cs="Courier New"/>
+          <w:color w:val="000000"/>
+          <w:sz w:val="24"/>
+          <w:szCs w:val="24"/>
+        </w:rPr>
+        <w:t xml:space="preserve">* </w:t>
+      </w:r>
+      <w:proofErr w:type="spellStart"/>
+      <w:r>
+        <w:rPr>
+          <w:rFonts w:ascii="Courier" w:eastAsia="Times New Roman" w:hAnsi="Courier" w:cs="Courier New"/>
+          <w:color w:val="000000"/>
+          <w:sz w:val="24"/>
+          <w:szCs w:val="24"/>
+        </w:rPr>
+        <w:t>renderer</w:t>
+      </w:r>
+      <w:proofErr w:type="spellEnd"/>
+      <w:r>
+        <w:rPr>
+          <w:rFonts w:ascii="Courier" w:eastAsia="Times New Roman" w:hAnsi="Courier" w:cs="Courier New"/>
+          <w:color w:val="000000"/>
+          <w:sz w:val="24"/>
+          <w:szCs w:val="24"/>
+        </w:rPr>
+        <w:t>)</w:t>
+      </w:r>
+    </w:p>
+    <w:p>
+      <w:proofErr w:type="gramStart"/>
       <w:r>
         <w:t>v</w:t>
       </w:r>
       <w:r>
-        <w:t>a remplacer la totalité du contenu du rendu par la couleur actuellement sélectionnée</w:t>
-      </w:r>
-      <w:r>
-        <w:t>, et l’afficher.</w:t>
+        <w:t>a</w:t>
+      </w:r>
+      <w:proofErr w:type="gramEnd"/>
+      <w:r>
+        <w:t xml:space="preserve"> remplacer la totalité du contenu du rendu par la couleur actuellement sélectionnée</w:t>
+      </w:r>
+      <w:r>
+        <w:t>.</w:t>
       </w:r>
     </w:p>
     <w:p>
@@ -4264,6 +5864,8 @@
           <w:szCs w:val="24"/>
         </w:rPr>
       </w:pPr>
+      <w:proofErr w:type="spellStart"/>
+      <w:proofErr w:type="gramStart"/>
       <w:r>
         <w:rPr>
           <w:rFonts w:ascii="Courier" w:eastAsia="Times New Roman" w:hAnsi="Courier" w:cs="Courier New"/>
@@ -4273,19 +5875,86 @@
         </w:rPr>
         <w:t>void</w:t>
       </w:r>
-      <w:r>
-        <w:rPr>
-          <w:rFonts w:ascii="Courier" w:eastAsia="Times New Roman" w:hAnsi="Courier" w:cs="Courier New"/>
-          <w:color w:val="000000"/>
-          <w:sz w:val="24"/>
-          <w:szCs w:val="24"/>
-        </w:rPr>
-        <w:t xml:space="preserve"> SDL_RenderPresent(SDL_Renderer* renderer)</w:t>
-      </w:r>
-    </w:p>
-    <w:p>
-      <w:r>
-        <w:t>va actualiser le contenu du rendu avec les changements qu’on a effectué depuis le dernier rendu</w:t>
+      <w:proofErr w:type="spellEnd"/>
+      <w:proofErr w:type="gramEnd"/>
+      <w:r>
+        <w:rPr>
+          <w:rFonts w:ascii="Courier" w:eastAsia="Times New Roman" w:hAnsi="Courier" w:cs="Courier New"/>
+          <w:color w:val="000000"/>
+          <w:sz w:val="24"/>
+          <w:szCs w:val="24"/>
+        </w:rPr>
+        <w:t xml:space="preserve"> </w:t>
+      </w:r>
+      <w:proofErr w:type="spellStart"/>
+      <w:r>
+        <w:rPr>
+          <w:rFonts w:ascii="Courier" w:eastAsia="Times New Roman" w:hAnsi="Courier" w:cs="Courier New"/>
+          <w:color w:val="000000"/>
+          <w:sz w:val="24"/>
+          <w:szCs w:val="24"/>
+        </w:rPr>
+        <w:t>SDL_RenderPresent</w:t>
+      </w:r>
+      <w:proofErr w:type="spellEnd"/>
+      <w:r>
+        <w:rPr>
+          <w:rFonts w:ascii="Courier" w:eastAsia="Times New Roman" w:hAnsi="Courier" w:cs="Courier New"/>
+          <w:color w:val="000000"/>
+          <w:sz w:val="24"/>
+          <w:szCs w:val="24"/>
+        </w:rPr>
+        <w:t>(</w:t>
+      </w:r>
+      <w:proofErr w:type="spellStart"/>
+      <w:r>
+        <w:rPr>
+          <w:rFonts w:ascii="Courier" w:eastAsia="Times New Roman" w:hAnsi="Courier" w:cs="Courier New"/>
+          <w:color w:val="000000"/>
+          <w:sz w:val="24"/>
+          <w:szCs w:val="24"/>
+        </w:rPr>
+        <w:t>SDL_Renderer</w:t>
+      </w:r>
+      <w:proofErr w:type="spellEnd"/>
+      <w:r>
+        <w:rPr>
+          <w:rFonts w:ascii="Courier" w:eastAsia="Times New Roman" w:hAnsi="Courier" w:cs="Courier New"/>
+          <w:color w:val="000000"/>
+          <w:sz w:val="24"/>
+          <w:szCs w:val="24"/>
+        </w:rPr>
+        <w:t xml:space="preserve">* </w:t>
+      </w:r>
+      <w:proofErr w:type="spellStart"/>
+      <w:r>
+        <w:rPr>
+          <w:rFonts w:ascii="Courier" w:eastAsia="Times New Roman" w:hAnsi="Courier" w:cs="Courier New"/>
+          <w:color w:val="000000"/>
+          <w:sz w:val="24"/>
+          <w:szCs w:val="24"/>
+        </w:rPr>
+        <w:t>renderer</w:t>
+      </w:r>
+      <w:proofErr w:type="spellEnd"/>
+      <w:r>
+        <w:rPr>
+          <w:rFonts w:ascii="Courier" w:eastAsia="Times New Roman" w:hAnsi="Courier" w:cs="Courier New"/>
+          <w:color w:val="000000"/>
+          <w:sz w:val="24"/>
+          <w:szCs w:val="24"/>
+        </w:rPr>
+        <w:t>)</w:t>
+      </w:r>
+    </w:p>
+    <w:p>
+      <w:proofErr w:type="gramStart"/>
+      <w:r>
+        <w:t>va</w:t>
+      </w:r>
+      <w:proofErr w:type="gramEnd"/>
+      <w:r>
+        <w:t xml:space="preserve"> actualiser le contenu du rendu avec les changements qu’on a effectué depuis le dernier rendu</w:t>
       </w:r>
       <w:r>
         <w:t>, et l’afficher</w:t>
@@ -4304,7 +5973,15 @@
         </w:numPr>
       </w:pPr>
       <w:r>
-        <w:t>Expliquez SDL_Delay. (5 points)</w:t>
+        <w:t xml:space="preserve">Expliquez </w:t>
+      </w:r>
+      <w:proofErr w:type="spellStart"/>
+      <w:r>
+        <w:t>SDL_Delay</w:t>
+      </w:r>
+      <w:proofErr w:type="spellEnd"/>
+      <w:r>
+        <w:t>. (5 points)</w:t>
       </w:r>
     </w:p>
     <w:p/>
@@ -4364,15 +6041,86 @@
           <w:szCs w:val="24"/>
           <w:lang w:val="en"/>
         </w:rPr>
-        <w:t xml:space="preserve"> SDL_Delay(Uint32 ms)</w:t>
+        <w:t xml:space="preserve"> </w:t>
+      </w:r>
+      <w:proofErr w:type="spellStart"/>
+      <w:r>
+        <w:rPr>
+          <w:rFonts w:ascii="Courier" w:eastAsia="Times New Roman" w:hAnsi="Courier" w:cs="Courier New"/>
+          <w:color w:val="000000"/>
+          <w:sz w:val="24"/>
+          <w:szCs w:val="24"/>
+          <w:lang w:val="en"/>
+        </w:rPr>
+        <w:t>SDL_</w:t>
+      </w:r>
+      <w:proofErr w:type="gramStart"/>
+      <w:r>
+        <w:rPr>
+          <w:rFonts w:ascii="Courier" w:eastAsia="Times New Roman" w:hAnsi="Courier" w:cs="Courier New"/>
+          <w:color w:val="000000"/>
+          <w:sz w:val="24"/>
+          <w:szCs w:val="24"/>
+          <w:lang w:val="en"/>
+        </w:rPr>
+        <w:t>Delay</w:t>
+      </w:r>
+      <w:proofErr w:type="spellEnd"/>
+      <w:r>
+        <w:rPr>
+          <w:rFonts w:ascii="Courier" w:eastAsia="Times New Roman" w:hAnsi="Courier" w:cs="Courier New"/>
+          <w:color w:val="000000"/>
+          <w:sz w:val="24"/>
+          <w:szCs w:val="24"/>
+          <w:lang w:val="en"/>
+        </w:rPr>
+        <w:t>(</w:t>
+      </w:r>
+      <w:proofErr w:type="gramEnd"/>
+      <w:r>
+        <w:rPr>
+          <w:rFonts w:ascii="Courier" w:eastAsia="Times New Roman" w:hAnsi="Courier" w:cs="Courier New"/>
+          <w:color w:val="000000"/>
+          <w:sz w:val="24"/>
+          <w:szCs w:val="24"/>
+          <w:lang w:val="en"/>
+        </w:rPr>
+        <w:t xml:space="preserve">Uint32 </w:t>
+      </w:r>
+      <w:proofErr w:type="spellStart"/>
+      <w:r>
+        <w:rPr>
+          <w:rFonts w:ascii="Courier" w:eastAsia="Times New Roman" w:hAnsi="Courier" w:cs="Courier New"/>
+          <w:color w:val="000000"/>
+          <w:sz w:val="24"/>
+          <w:szCs w:val="24"/>
+          <w:lang w:val="en"/>
+        </w:rPr>
+        <w:t>ms</w:t>
+      </w:r>
+      <w:proofErr w:type="spellEnd"/>
+      <w:r>
+        <w:rPr>
+          <w:rFonts w:ascii="Courier" w:eastAsia="Times New Roman" w:hAnsi="Courier" w:cs="Courier New"/>
+          <w:color w:val="000000"/>
+          <w:sz w:val="24"/>
+          <w:szCs w:val="24"/>
+          <w:lang w:val="en"/>
+        </w:rPr>
+        <w:t>)</w:t>
       </w:r>
     </w:p>
     <w:p>
       <w:pPr>
         <w:ind w:left="360"/>
       </w:pPr>
-      <w:r>
-        <w:t>va faire attendre le programme u</w:t>
+      <w:proofErr w:type="gramStart"/>
+      <w:r>
+        <w:t>va</w:t>
+      </w:r>
+      <w:proofErr w:type="gramEnd"/>
+      <w:r>
+        <w:t xml:space="preserve"> faire attendre le programme u</w:t>
       </w:r>
       <w:r>
         <w:t>n certain nombre de millisecondes</w:t>
@@ -4384,7 +6132,15 @@
         <w:t xml:space="preserve"> avant </w:t>
       </w:r>
       <w:r>
-        <w:t>qu’il ne continue après l’appel de SDL_Delay.</w:t>
+        <w:t xml:space="preserve">qu’il ne continue après l’appel de </w:t>
+      </w:r>
+      <w:proofErr w:type="spellStart"/>
+      <w:r>
+        <w:t>SDL_Delay</w:t>
+      </w:r>
+      <w:proofErr w:type="spellEnd"/>
+      <w:r>
+        <w:t>.</w:t>
       </w:r>
     </w:p>
     <w:p>
@@ -4484,6 +6240,7 @@
           <w:lang w:val="en"/>
         </w:rPr>
       </w:pPr>
+      <w:proofErr w:type="spellStart"/>
       <w:r>
         <w:rPr>
           <w:rFonts w:ascii="Courier" w:eastAsia="Times New Roman" w:hAnsi="Courier" w:cs="Courier New"/>
@@ -4492,7 +6249,62 @@
           <w:szCs w:val="24"/>
           <w:lang w:val="en"/>
         </w:rPr>
-        <w:t>SDL_Surface* SDL_CreateRGBSurface(Uint32 flags,</w:t>
+        <w:t>SDL_Surface</w:t>
+      </w:r>
+      <w:proofErr w:type="spellEnd"/>
+      <w:r>
+        <w:rPr>
+          <w:rFonts w:ascii="Courier" w:eastAsia="Times New Roman" w:hAnsi="Courier" w:cs="Courier New"/>
+          <w:color w:val="000000"/>
+          <w:sz w:val="24"/>
+          <w:szCs w:val="24"/>
+          <w:lang w:val="en"/>
+        </w:rPr>
+        <w:t xml:space="preserve">* </w:t>
+      </w:r>
+      <w:proofErr w:type="spellStart"/>
+      <w:r>
+        <w:rPr>
+          <w:rFonts w:ascii="Courier" w:eastAsia="Times New Roman" w:hAnsi="Courier" w:cs="Courier New"/>
+          <w:color w:val="000000"/>
+          <w:sz w:val="24"/>
+          <w:szCs w:val="24"/>
+          <w:lang w:val="en"/>
+        </w:rPr>
+        <w:t>SDL_</w:t>
+      </w:r>
+      <w:proofErr w:type="gramStart"/>
+      <w:r>
+        <w:rPr>
+          <w:rFonts w:ascii="Courier" w:eastAsia="Times New Roman" w:hAnsi="Courier" w:cs="Courier New"/>
+          <w:color w:val="000000"/>
+          <w:sz w:val="24"/>
+          <w:szCs w:val="24"/>
+          <w:lang w:val="en"/>
+        </w:rPr>
+        <w:t>CreateRGBSurface</w:t>
+      </w:r>
+      <w:proofErr w:type="spellEnd"/>
+      <w:r>
+        <w:rPr>
+          <w:rFonts w:ascii="Courier" w:eastAsia="Times New Roman" w:hAnsi="Courier" w:cs="Courier New"/>
+          <w:color w:val="000000"/>
+          <w:sz w:val="24"/>
+          <w:szCs w:val="24"/>
+          <w:lang w:val="en"/>
+        </w:rPr>
+        <w:t>(</w:t>
+      </w:r>
+      <w:proofErr w:type="gramEnd"/>
+      <w:r>
+        <w:rPr>
+          <w:rFonts w:ascii="Courier" w:eastAsia="Times New Roman" w:hAnsi="Courier" w:cs="Courier New"/>
+          <w:color w:val="000000"/>
+          <w:sz w:val="24"/>
+          <w:szCs w:val="24"/>
+          <w:lang w:val="en"/>
+        </w:rPr>
+        <w:t>Uint32 flags,</w:t>
       </w:r>
     </w:p>
     <w:p>
@@ -4716,7 +6528,29 @@
           <w:szCs w:val="24"/>
           <w:lang w:val="en"/>
         </w:rPr>
-        <w:t xml:space="preserve">                                  Uint32 Rmask,</w:t>
+        <w:t xml:space="preserve">                                  Uint32 </w:t>
+      </w:r>
+      <w:proofErr w:type="spellStart"/>
+      <w:r>
+        <w:rPr>
+          <w:rFonts w:ascii="Courier" w:eastAsia="Times New Roman" w:hAnsi="Courier" w:cs="Courier New"/>
+          <w:color w:val="000000"/>
+          <w:sz w:val="24"/>
+          <w:szCs w:val="24"/>
+          <w:lang w:val="en"/>
+        </w:rPr>
+        <w:t>Rmask</w:t>
+      </w:r>
+      <w:proofErr w:type="spellEnd"/>
+      <w:r>
+        <w:rPr>
+          <w:rFonts w:ascii="Courier" w:eastAsia="Times New Roman" w:hAnsi="Courier" w:cs="Courier New"/>
+          <w:color w:val="000000"/>
+          <w:sz w:val="24"/>
+          <w:szCs w:val="24"/>
+          <w:lang w:val="en"/>
+        </w:rPr>
+        <w:t>,</w:t>
       </w:r>
     </w:p>
     <w:p>
@@ -4757,7 +6591,29 @@
           <w:szCs w:val="24"/>
           <w:lang w:val="en"/>
         </w:rPr>
-        <w:t xml:space="preserve">                                  Uint32 Gmask,</w:t>
+        <w:t xml:space="preserve">                                  Uint32 </w:t>
+      </w:r>
+      <w:proofErr w:type="spellStart"/>
+      <w:r>
+        <w:rPr>
+          <w:rFonts w:ascii="Courier" w:eastAsia="Times New Roman" w:hAnsi="Courier" w:cs="Courier New"/>
+          <w:color w:val="000000"/>
+          <w:sz w:val="24"/>
+          <w:szCs w:val="24"/>
+          <w:lang w:val="en"/>
+        </w:rPr>
+        <w:t>Gmask</w:t>
+      </w:r>
+      <w:proofErr w:type="spellEnd"/>
+      <w:r>
+        <w:rPr>
+          <w:rFonts w:ascii="Courier" w:eastAsia="Times New Roman" w:hAnsi="Courier" w:cs="Courier New"/>
+          <w:color w:val="000000"/>
+          <w:sz w:val="24"/>
+          <w:szCs w:val="24"/>
+          <w:lang w:val="en"/>
+        </w:rPr>
+        <w:t>,</w:t>
       </w:r>
     </w:p>
     <w:p>
@@ -4798,7 +6654,29 @@
           <w:szCs w:val="24"/>
           <w:lang w:val="en"/>
         </w:rPr>
-        <w:t xml:space="preserve">                                  Uint32 Bmask,</w:t>
+        <w:t xml:space="preserve">                                  Uint32 </w:t>
+      </w:r>
+      <w:proofErr w:type="spellStart"/>
+      <w:r>
+        <w:rPr>
+          <w:rFonts w:ascii="Courier" w:eastAsia="Times New Roman" w:hAnsi="Courier" w:cs="Courier New"/>
+          <w:color w:val="000000"/>
+          <w:sz w:val="24"/>
+          <w:szCs w:val="24"/>
+          <w:lang w:val="en"/>
+        </w:rPr>
+        <w:t>Bmask</w:t>
+      </w:r>
+      <w:proofErr w:type="spellEnd"/>
+      <w:r>
+        <w:rPr>
+          <w:rFonts w:ascii="Courier" w:eastAsia="Times New Roman" w:hAnsi="Courier" w:cs="Courier New"/>
+          <w:color w:val="000000"/>
+          <w:sz w:val="24"/>
+          <w:szCs w:val="24"/>
+          <w:lang w:val="en"/>
+        </w:rPr>
+        <w:t>,</w:t>
       </w:r>
     </w:p>
     <w:p>
@@ -4847,7 +6725,27 @@
           <w:sz w:val="24"/>
           <w:szCs w:val="24"/>
         </w:rPr>
-        <w:t>Uint32 Amask)</w:t>
+        <w:t xml:space="preserve">Uint32 </w:t>
+      </w:r>
+      <w:proofErr w:type="spellStart"/>
+      <w:r>
+        <w:rPr>
+          <w:rFonts w:ascii="Courier" w:eastAsia="Times New Roman" w:hAnsi="Courier" w:cs="Courier New"/>
+          <w:color w:val="000000"/>
+          <w:sz w:val="24"/>
+          <w:szCs w:val="24"/>
+        </w:rPr>
+        <w:t>Amask</w:t>
+      </w:r>
+      <w:proofErr w:type="spellEnd"/>
+      <w:r>
+        <w:rPr>
+          <w:rFonts w:ascii="Courier" w:eastAsia="Times New Roman" w:hAnsi="Courier" w:cs="Courier New"/>
+          <w:color w:val="000000"/>
+          <w:sz w:val="24"/>
+          <w:szCs w:val="24"/>
+        </w:rPr>
+        <w:t>)</w:t>
       </w:r>
     </w:p>
     <w:p>
@@ -4855,7 +6753,15 @@
         <w:ind w:left="360"/>
       </w:pPr>
       <w:r>
-        <w:t>Qui va renvoyer un pointeur de type SDL_Surface* et qui demande en paramètre : les flags qui ne sont pas utiles ici et doivent être mis à 0, la largeur de la surface, la hauteur de la surface, la profondeur en quatrième paramètre est le nombre de bits par pixel, ensuite il y a les masques de couleur rouge, verte, bleue et le masque du composant alpha (la transparence)</w:t>
+        <w:t xml:space="preserve">Qui va renvoyer un pointeur de type </w:t>
+      </w:r>
+      <w:proofErr w:type="spellStart"/>
+      <w:r>
+        <w:t>SDL_Surface</w:t>
+      </w:r>
+      <w:proofErr w:type="spellEnd"/>
+      <w:r>
+        <w:t>* et qui demande en paramètre : les flags qui ne sont pas utiles ici et doivent être mis à 0, la largeur de la surface, la hauteur de la surface, la profondeur en quatrième paramètre est le nombre de bits par pixel, ensuite il y a les masques de couleur rouge, verte, bleue et le masque du composant alpha (la transparence)</w:t>
       </w:r>
       <w:r>
         <w:t>.</w:t>
@@ -4878,6 +6784,7 @@
       <w:r>
         <w:br/>
       </w:r>
+      <w:proofErr w:type="spellStart"/>
       <w:r>
         <w:rPr>
           <w:rFonts w:ascii="Courier" w:hAnsi="Courier"/>
@@ -4885,8 +6792,50 @@
           <w:sz w:val="24"/>
           <w:szCs w:val="24"/>
         </w:rPr>
-        <w:t>SDL_Surface* SDL_CreateRGBSurfaceFrom(</w:t>
-      </w:r>
+        <w:t>SDL_Surface</w:t>
+      </w:r>
+      <w:proofErr w:type="spellEnd"/>
+      <w:r>
+        <w:rPr>
+          <w:rFonts w:ascii="Courier" w:hAnsi="Courier"/>
+          <w:color w:val="000000"/>
+          <w:sz w:val="24"/>
+          <w:szCs w:val="24"/>
+        </w:rPr>
+        <w:t xml:space="preserve">* </w:t>
+      </w:r>
+      <w:proofErr w:type="spellStart"/>
+      <w:r>
+        <w:rPr>
+          <w:rFonts w:ascii="Courier" w:hAnsi="Courier"/>
+          <w:color w:val="000000"/>
+          <w:sz w:val="24"/>
+          <w:szCs w:val="24"/>
+        </w:rPr>
+        <w:t>SDL_</w:t>
+      </w:r>
+      <w:proofErr w:type="gramStart"/>
+      <w:r>
+        <w:rPr>
+          <w:rFonts w:ascii="Courier" w:hAnsi="Courier"/>
+          <w:color w:val="000000"/>
+          <w:sz w:val="24"/>
+          <w:szCs w:val="24"/>
+        </w:rPr>
+        <w:t>CreateRGBSurfaceFrom</w:t>
+      </w:r>
+      <w:proofErr w:type="spellEnd"/>
+      <w:r>
+        <w:rPr>
+          <w:rFonts w:ascii="Courier" w:hAnsi="Courier"/>
+          <w:color w:val="000000"/>
+          <w:sz w:val="24"/>
+          <w:szCs w:val="24"/>
+        </w:rPr>
+        <w:t>(</w:t>
+      </w:r>
+      <w:proofErr w:type="spellStart"/>
+      <w:proofErr w:type="gramEnd"/>
       <w:r>
         <w:rPr>
           <w:rFonts w:ascii="Courier" w:hAnsi="Courier"/>
@@ -4896,6 +6845,7 @@
         </w:rPr>
         <w:t>void</w:t>
       </w:r>
+      <w:proofErr w:type="spellEnd"/>
       <w:r>
         <w:rPr>
           <w:rFonts w:ascii="Courier" w:hAnsi="Courier"/>
@@ -5187,7 +7137,29 @@
           <w:szCs w:val="24"/>
           <w:lang w:val="en"/>
         </w:rPr>
-        <w:t xml:space="preserve">                                      Uint32 Rmask,</w:t>
+        <w:t xml:space="preserve">                                      Uint32 </w:t>
+      </w:r>
+      <w:proofErr w:type="spellStart"/>
+      <w:r>
+        <w:rPr>
+          <w:rFonts w:ascii="Courier" w:eastAsia="Times New Roman" w:hAnsi="Courier" w:cs="Courier New"/>
+          <w:color w:val="000000"/>
+          <w:sz w:val="24"/>
+          <w:szCs w:val="24"/>
+          <w:lang w:val="en"/>
+        </w:rPr>
+        <w:t>Rmask</w:t>
+      </w:r>
+      <w:proofErr w:type="spellEnd"/>
+      <w:r>
+        <w:rPr>
+          <w:rFonts w:ascii="Courier" w:eastAsia="Times New Roman" w:hAnsi="Courier" w:cs="Courier New"/>
+          <w:color w:val="000000"/>
+          <w:sz w:val="24"/>
+          <w:szCs w:val="24"/>
+          <w:lang w:val="en"/>
+        </w:rPr>
+        <w:t>,</w:t>
       </w:r>
     </w:p>
     <w:p>
@@ -5228,7 +7200,29 @@
           <w:szCs w:val="24"/>
           <w:lang w:val="en"/>
         </w:rPr>
-        <w:t xml:space="preserve">                                      Uint32 Gmask,</w:t>
+        <w:t xml:space="preserve">                                      Uint32 </w:t>
+      </w:r>
+      <w:proofErr w:type="spellStart"/>
+      <w:r>
+        <w:rPr>
+          <w:rFonts w:ascii="Courier" w:eastAsia="Times New Roman" w:hAnsi="Courier" w:cs="Courier New"/>
+          <w:color w:val="000000"/>
+          <w:sz w:val="24"/>
+          <w:szCs w:val="24"/>
+          <w:lang w:val="en"/>
+        </w:rPr>
+        <w:t>Gmask</w:t>
+      </w:r>
+      <w:proofErr w:type="spellEnd"/>
+      <w:r>
+        <w:rPr>
+          <w:rFonts w:ascii="Courier" w:eastAsia="Times New Roman" w:hAnsi="Courier" w:cs="Courier New"/>
+          <w:color w:val="000000"/>
+          <w:sz w:val="24"/>
+          <w:szCs w:val="24"/>
+          <w:lang w:val="en"/>
+        </w:rPr>
+        <w:t>,</w:t>
       </w:r>
     </w:p>
     <w:p>
@@ -5277,7 +7271,27 @@
           <w:sz w:val="24"/>
           <w:szCs w:val="24"/>
         </w:rPr>
-        <w:t>Uint32 Bmask,</w:t>
+        <w:t xml:space="preserve">Uint32 </w:t>
+      </w:r>
+      <w:proofErr w:type="spellStart"/>
+      <w:r>
+        <w:rPr>
+          <w:rFonts w:ascii="Courier" w:eastAsia="Times New Roman" w:hAnsi="Courier" w:cs="Courier New"/>
+          <w:color w:val="000000"/>
+          <w:sz w:val="24"/>
+          <w:szCs w:val="24"/>
+        </w:rPr>
+        <w:t>Bmask</w:t>
+      </w:r>
+      <w:proofErr w:type="spellEnd"/>
+      <w:r>
+        <w:rPr>
+          <w:rFonts w:ascii="Courier" w:eastAsia="Times New Roman" w:hAnsi="Courier" w:cs="Courier New"/>
+          <w:color w:val="000000"/>
+          <w:sz w:val="24"/>
+          <w:szCs w:val="24"/>
+        </w:rPr>
+        <w:t>,</w:t>
       </w:r>
     </w:p>
     <w:p>
@@ -5316,7 +7330,27 @@
           <w:sz w:val="24"/>
           <w:szCs w:val="24"/>
         </w:rPr>
-        <w:t xml:space="preserve">                                      Uint32 Amask)</w:t>
+        <w:t xml:space="preserve">                                      Uint32 </w:t>
+      </w:r>
+      <w:proofErr w:type="spellStart"/>
+      <w:r>
+        <w:rPr>
+          <w:rFonts w:ascii="Courier" w:eastAsia="Times New Roman" w:hAnsi="Courier" w:cs="Courier New"/>
+          <w:color w:val="000000"/>
+          <w:sz w:val="24"/>
+          <w:szCs w:val="24"/>
+        </w:rPr>
+        <w:t>Amask</w:t>
+      </w:r>
+      <w:proofErr w:type="spellEnd"/>
+      <w:r>
+        <w:rPr>
+          <w:rFonts w:ascii="Courier" w:eastAsia="Times New Roman" w:hAnsi="Courier" w:cs="Courier New"/>
+          <w:color w:val="000000"/>
+          <w:sz w:val="24"/>
+          <w:szCs w:val="24"/>
+        </w:rPr>
+        <w:t>)</w:t>
       </w:r>
     </w:p>
     <w:p>
@@ -5326,6 +7360,344 @@
       <w:r>
         <w:t>Qui va demander les mêmes paramètres à l’exception du premier où elle souhaite un tableau de pixels pour le mettre dans la surface.</w:t>
       </w:r>
+    </w:p>
+    <w:p>
+      <w:pPr>
+        <w:ind w:left="360"/>
+      </w:pPr>
+    </w:p>
+    <w:p>
+      <w:pPr>
+        <w:pStyle w:val="Titre1"/>
+        <w:numPr>
+          <w:ilvl w:val="0"/>
+          <w:numId w:val="2"/>
+        </w:numPr>
+      </w:pPr>
+      <w:r>
+        <w:t xml:space="preserve">Dessiner dans une surface : Donnez le code de la fonction </w:t>
+      </w:r>
+      <w:proofErr w:type="spellStart"/>
+      <w:r>
+        <w:t>SDL_FillRect</w:t>
+      </w:r>
+      <w:proofErr w:type="spellEnd"/>
+      <w:r>
+        <w:t xml:space="preserve"> (10 points)</w:t>
+      </w:r>
+    </w:p>
+    <w:p/>
+    <w:p>
+      <w:pPr>
+        <w:ind w:left="360"/>
+      </w:pPr>
+      <w:r>
+        <w:t xml:space="preserve">Le code de la fonction </w:t>
+      </w:r>
+      <w:proofErr w:type="spellStart"/>
+      <w:r>
+        <w:t>SDL_FillRect</w:t>
+      </w:r>
+      <w:proofErr w:type="spellEnd"/>
+      <w:r>
+        <w:t xml:space="preserve"> est :</w:t>
+      </w:r>
+    </w:p>
+    <w:p>
+      <w:pPr>
+        <w:shd w:val="clear" w:color="auto" w:fill="F3F5F7"/>
+        <w:tabs>
+          <w:tab w:val="left" w:pos="916"/>
+          <w:tab w:val="left" w:pos="1832"/>
+          <w:tab w:val="left" w:pos="2748"/>
+          <w:tab w:val="left" w:pos="3664"/>
+          <w:tab w:val="left" w:pos="4580"/>
+          <w:tab w:val="left" w:pos="5496"/>
+          <w:tab w:val="left" w:pos="6412"/>
+          <w:tab w:val="left" w:pos="7328"/>
+          <w:tab w:val="left" w:pos="8244"/>
+          <w:tab w:val="left" w:pos="9160"/>
+          <w:tab w:val="left" w:pos="10076"/>
+          <w:tab w:val="left" w:pos="10992"/>
+          <w:tab w:val="left" w:pos="11908"/>
+          <w:tab w:val="left" w:pos="12824"/>
+          <w:tab w:val="left" w:pos="13740"/>
+          <w:tab w:val="left" w:pos="14656"/>
+        </w:tabs>
+        <w:spacing w:after="0" w:line="240" w:lineRule="auto"/>
+        <w:rPr>
+          <w:rFonts w:ascii="Courier" w:eastAsia="Times New Roman" w:hAnsi="Courier" w:cs="Courier New"/>
+          <w:color w:val="000000"/>
+          <w:sz w:val="24"/>
+          <w:szCs w:val="24"/>
+          <w:lang w:val="en"/>
+        </w:rPr>
+      </w:pPr>
+      <w:r>
+        <w:rPr>
+          <w:rFonts w:ascii="Courier" w:eastAsia="Times New Roman" w:hAnsi="Courier" w:cs="Courier New"/>
+          <w:color w:val="00AAAA"/>
+          <w:sz w:val="24"/>
+          <w:szCs w:val="24"/>
+          <w:lang w:val="en"/>
+        </w:rPr>
+        <w:t>int</w:t>
+      </w:r>
+      <w:r>
+        <w:rPr>
+          <w:rFonts w:ascii="Courier" w:eastAsia="Times New Roman" w:hAnsi="Courier" w:cs="Courier New"/>
+          <w:color w:val="000000"/>
+          <w:sz w:val="24"/>
+          <w:szCs w:val="24"/>
+          <w:lang w:val="en"/>
+        </w:rPr>
+        <w:t xml:space="preserve"> </w:t>
+      </w:r>
+      <w:proofErr w:type="spellStart"/>
+      <w:r>
+        <w:rPr>
+          <w:rFonts w:ascii="Courier" w:eastAsia="Times New Roman" w:hAnsi="Courier" w:cs="Courier New"/>
+          <w:color w:val="000000"/>
+          <w:sz w:val="24"/>
+          <w:szCs w:val="24"/>
+          <w:lang w:val="en"/>
+        </w:rPr>
+        <w:t>SDL_</w:t>
+      </w:r>
+      <w:proofErr w:type="gramStart"/>
+      <w:r>
+        <w:rPr>
+          <w:rFonts w:ascii="Courier" w:eastAsia="Times New Roman" w:hAnsi="Courier" w:cs="Courier New"/>
+          <w:color w:val="000000"/>
+          <w:sz w:val="24"/>
+          <w:szCs w:val="24"/>
+          <w:lang w:val="en"/>
+        </w:rPr>
+        <w:t>FillRect</w:t>
+      </w:r>
+      <w:proofErr w:type="spellEnd"/>
+      <w:r>
+        <w:rPr>
+          <w:rFonts w:ascii="Courier" w:eastAsia="Times New Roman" w:hAnsi="Courier" w:cs="Courier New"/>
+          <w:color w:val="000000"/>
+          <w:sz w:val="24"/>
+          <w:szCs w:val="24"/>
+          <w:lang w:val="en"/>
+        </w:rPr>
+        <w:t>(</w:t>
+      </w:r>
+      <w:proofErr w:type="spellStart"/>
+      <w:proofErr w:type="gramEnd"/>
+      <w:r>
+        <w:rPr>
+          <w:rFonts w:ascii="Courier" w:eastAsia="Times New Roman" w:hAnsi="Courier" w:cs="Courier New"/>
+          <w:color w:val="000000"/>
+          <w:sz w:val="24"/>
+          <w:szCs w:val="24"/>
+          <w:lang w:val="en"/>
+        </w:rPr>
+        <w:t>SDL_Surface</w:t>
+      </w:r>
+      <w:proofErr w:type="spellEnd"/>
+      <w:r>
+        <w:rPr>
+          <w:rFonts w:ascii="Courier" w:eastAsia="Times New Roman" w:hAnsi="Courier" w:cs="Courier New"/>
+          <w:color w:val="000000"/>
+          <w:sz w:val="24"/>
+          <w:szCs w:val="24"/>
+          <w:lang w:val="en"/>
+        </w:rPr>
+        <w:t xml:space="preserve">*    </w:t>
+      </w:r>
+      <w:proofErr w:type="spellStart"/>
+      <w:r>
+        <w:rPr>
+          <w:rFonts w:ascii="Courier" w:eastAsia="Times New Roman" w:hAnsi="Courier" w:cs="Courier New"/>
+          <w:color w:val="000000"/>
+          <w:sz w:val="24"/>
+          <w:szCs w:val="24"/>
+          <w:lang w:val="en"/>
+        </w:rPr>
+        <w:t>dst</w:t>
+      </w:r>
+      <w:proofErr w:type="spellEnd"/>
+      <w:r>
+        <w:rPr>
+          <w:rFonts w:ascii="Courier" w:eastAsia="Times New Roman" w:hAnsi="Courier" w:cs="Courier New"/>
+          <w:color w:val="000000"/>
+          <w:sz w:val="24"/>
+          <w:szCs w:val="24"/>
+          <w:lang w:val="en"/>
+        </w:rPr>
+        <w:t>,</w:t>
+      </w:r>
+    </w:p>
+    <w:p>
+      <w:pPr>
+        <w:shd w:val="clear" w:color="auto" w:fill="F3F5F7"/>
+        <w:tabs>
+          <w:tab w:val="left" w:pos="916"/>
+          <w:tab w:val="left" w:pos="1832"/>
+          <w:tab w:val="left" w:pos="2748"/>
+          <w:tab w:val="left" w:pos="3664"/>
+          <w:tab w:val="left" w:pos="4580"/>
+          <w:tab w:val="left" w:pos="5496"/>
+          <w:tab w:val="left" w:pos="6412"/>
+          <w:tab w:val="left" w:pos="7328"/>
+          <w:tab w:val="left" w:pos="8244"/>
+          <w:tab w:val="left" w:pos="9160"/>
+          <w:tab w:val="left" w:pos="10076"/>
+          <w:tab w:val="left" w:pos="10992"/>
+          <w:tab w:val="left" w:pos="11908"/>
+          <w:tab w:val="left" w:pos="12824"/>
+          <w:tab w:val="left" w:pos="13740"/>
+          <w:tab w:val="left" w:pos="14656"/>
+        </w:tabs>
+        <w:spacing w:after="0" w:line="240" w:lineRule="auto"/>
+        <w:rPr>
+          <w:rFonts w:ascii="Courier" w:eastAsia="Times New Roman" w:hAnsi="Courier" w:cs="Courier New"/>
+          <w:color w:val="000000"/>
+          <w:sz w:val="24"/>
+          <w:szCs w:val="24"/>
+          <w:lang w:val="en"/>
+        </w:rPr>
+      </w:pPr>
+      <w:r>
+        <w:rPr>
+          <w:rFonts w:ascii="Courier" w:eastAsia="Times New Roman" w:hAnsi="Courier" w:cs="Courier New"/>
+          <w:color w:val="000000"/>
+          <w:sz w:val="24"/>
+          <w:szCs w:val="24"/>
+          <w:lang w:val="en"/>
+        </w:rPr>
+        <w:t xml:space="preserve">                 </w:t>
+      </w:r>
+      <w:r>
+        <w:rPr>
+          <w:rFonts w:ascii="Courier" w:eastAsia="Times New Roman" w:hAnsi="Courier" w:cs="Courier New"/>
+          <w:color w:val="0000AA"/>
+          <w:sz w:val="24"/>
+          <w:szCs w:val="24"/>
+          <w:lang w:val="en"/>
+        </w:rPr>
+        <w:t>const</w:t>
+      </w:r>
+      <w:r>
+        <w:rPr>
+          <w:rFonts w:ascii="Courier" w:eastAsia="Times New Roman" w:hAnsi="Courier" w:cs="Courier New"/>
+          <w:color w:val="000000"/>
+          <w:sz w:val="24"/>
+          <w:szCs w:val="24"/>
+          <w:lang w:val="en"/>
+        </w:rPr>
+        <w:t xml:space="preserve"> </w:t>
+      </w:r>
+      <w:proofErr w:type="spellStart"/>
+      <w:r>
+        <w:rPr>
+          <w:rFonts w:ascii="Courier" w:eastAsia="Times New Roman" w:hAnsi="Courier" w:cs="Courier New"/>
+          <w:color w:val="000000"/>
+          <w:sz w:val="24"/>
+          <w:szCs w:val="24"/>
+          <w:lang w:val="en"/>
+        </w:rPr>
+        <w:t>SDL_Rect</w:t>
+      </w:r>
+      <w:proofErr w:type="spellEnd"/>
+      <w:r>
+        <w:rPr>
+          <w:rFonts w:ascii="Courier" w:eastAsia="Times New Roman" w:hAnsi="Courier" w:cs="Courier New"/>
+          <w:color w:val="000000"/>
+          <w:sz w:val="24"/>
+          <w:szCs w:val="24"/>
+          <w:lang w:val="en"/>
+        </w:rPr>
+        <w:t xml:space="preserve">* </w:t>
+      </w:r>
+      <w:proofErr w:type="spellStart"/>
+      <w:r>
+        <w:rPr>
+          <w:rFonts w:ascii="Courier" w:eastAsia="Times New Roman" w:hAnsi="Courier" w:cs="Courier New"/>
+          <w:color w:val="000000"/>
+          <w:sz w:val="24"/>
+          <w:szCs w:val="24"/>
+          <w:lang w:val="en"/>
+        </w:rPr>
+        <w:t>rect</w:t>
+      </w:r>
+      <w:proofErr w:type="spellEnd"/>
+      <w:r>
+        <w:rPr>
+          <w:rFonts w:ascii="Courier" w:eastAsia="Times New Roman" w:hAnsi="Courier" w:cs="Courier New"/>
+          <w:color w:val="000000"/>
+          <w:sz w:val="24"/>
+          <w:szCs w:val="24"/>
+          <w:lang w:val="en"/>
+        </w:rPr>
+        <w:t>,</w:t>
+      </w:r>
+    </w:p>
+    <w:p>
+      <w:pPr>
+        <w:shd w:val="clear" w:color="auto" w:fill="F3F5F7"/>
+        <w:tabs>
+          <w:tab w:val="left" w:pos="916"/>
+          <w:tab w:val="left" w:pos="1832"/>
+          <w:tab w:val="left" w:pos="2748"/>
+          <w:tab w:val="left" w:pos="3664"/>
+          <w:tab w:val="left" w:pos="4580"/>
+          <w:tab w:val="left" w:pos="5496"/>
+          <w:tab w:val="left" w:pos="6412"/>
+          <w:tab w:val="left" w:pos="7328"/>
+          <w:tab w:val="left" w:pos="8244"/>
+          <w:tab w:val="left" w:pos="9160"/>
+          <w:tab w:val="left" w:pos="10076"/>
+          <w:tab w:val="left" w:pos="10992"/>
+          <w:tab w:val="left" w:pos="11908"/>
+          <w:tab w:val="left" w:pos="12824"/>
+          <w:tab w:val="left" w:pos="13740"/>
+          <w:tab w:val="left" w:pos="14656"/>
+        </w:tabs>
+        <w:spacing w:after="0" w:line="240" w:lineRule="auto"/>
+        <w:rPr>
+          <w:rFonts w:ascii="Courier" w:eastAsia="Times New Roman" w:hAnsi="Courier" w:cs="Courier New"/>
+          <w:color w:val="000000"/>
+          <w:sz w:val="24"/>
+          <w:szCs w:val="24"/>
+          <w:lang w:val="en"/>
+        </w:rPr>
+      </w:pPr>
+      <w:r>
+        <w:rPr>
+          <w:rFonts w:ascii="Courier" w:eastAsia="Times New Roman" w:hAnsi="Courier" w:cs="Courier New"/>
+          <w:color w:val="000000"/>
+          <w:sz w:val="24"/>
+          <w:szCs w:val="24"/>
+          <w:lang w:val="en"/>
+        </w:rPr>
+        <w:t xml:space="preserve">                 Uint32          color)</w:t>
+      </w:r>
+    </w:p>
+    <w:p>
+      <w:pPr>
+        <w:ind w:left="360"/>
+      </w:pPr>
+      <w:r>
+        <w:t xml:space="preserve">Pour l’exemple </w:t>
+      </w:r>
+      <w:proofErr w:type="gramStart"/>
+      <w:r>
+        <w:t>voir</w:t>
+      </w:r>
+      <w:proofErr w:type="gramEnd"/>
+      <w:r>
+        <w:t xml:space="preserve"> le code du programme ci-joint.</w:t>
+      </w:r>
+    </w:p>
+    <w:p>
+      <w:pPr>
+        <w:ind w:left="360"/>
+      </w:pPr>
       <w:bookmarkStart w:id="0" w:name="_GoBack"/>
       <w:bookmarkEnd w:id="0"/>
     </w:p>

</xml_diff>

<commit_message>
SDL_BlitSurface(..) : Donnez le code pour tester cette méthode.
</commit_message>
<xml_diff>
--- a/Réponse.docx
+++ b/Réponse.docx
@@ -20,50 +20,28 @@
           <w:u w:val="single"/>
           <w:lang w:val="en-US"/>
         </w:rPr>
-        <w:t xml:space="preserve">SDL 2 What is </w:t>
-      </w:r>
-      <w:proofErr w:type="gramStart"/>
-      <w:r>
+        <w:t>SDL 2 What is that ?</w:t>
+      </w:r>
+    </w:p>
+    <w:p>
+      <w:pPr>
+        <w:pStyle w:val="Titre"/>
+        <w:jc w:val="center"/>
         <w:rPr>
           <w:b/>
           <w:bCs/>
           <w:u w:val="single"/>
           <w:lang w:val="en-US"/>
         </w:rPr>
-        <w:t>that ?</w:t>
-      </w:r>
-      <w:proofErr w:type="gramEnd"/>
-    </w:p>
-    <w:p>
-      <w:pPr>
-        <w:pStyle w:val="Titre"/>
-        <w:jc w:val="center"/>
+      </w:pPr>
+      <w:r>
         <w:rPr>
           <w:b/>
           <w:bCs/>
           <w:u w:val="single"/>
           <w:lang w:val="en-US"/>
         </w:rPr>
-      </w:pPr>
-      <w:proofErr w:type="spellStart"/>
-      <w:r>
-        <w:rPr>
-          <w:b/>
-          <w:bCs/>
-          <w:u w:val="single"/>
-          <w:lang w:val="en-US"/>
-        </w:rPr>
-        <w:t>Partie</w:t>
-      </w:r>
-      <w:proofErr w:type="spellEnd"/>
-      <w:r>
-        <w:rPr>
-          <w:b/>
-          <w:bCs/>
-          <w:u w:val="single"/>
-          <w:lang w:val="en-US"/>
-        </w:rPr>
-        <w:t xml:space="preserve"> 1</w:t>
+        <w:t>Partie 1</w:t>
       </w:r>
     </w:p>
     <w:p>
@@ -87,15 +65,7 @@
     <w:p/>
     <w:p>
       <w:r>
-        <w:t xml:space="preserve">Simple </w:t>
-      </w:r>
-      <w:proofErr w:type="spellStart"/>
-      <w:r>
-        <w:t>DirectMedia</w:t>
-      </w:r>
-      <w:proofErr w:type="spellEnd"/>
-      <w:r>
-        <w:t xml:space="preserve"> Layer</w:t>
+        <w:t>Simple DirectMedia Layer</w:t>
       </w:r>
       <w:r>
         <w:t xml:space="preserve"> est une bibliothèque de développement multiplateforme conçue pour fournir un accès de bas niveau au matériel audio, clavier, souris, joystick et graphique via OpenGL et Direct3D.</w:t>
@@ -106,26 +76,10 @@
         <w:t xml:space="preserve">Wiki mis à part, </w:t>
       </w:r>
       <w:r>
-        <w:t xml:space="preserve">SDL ou Simple </w:t>
-      </w:r>
-      <w:proofErr w:type="spellStart"/>
-      <w:r>
-        <w:t>DirectMedia</w:t>
-      </w:r>
-      <w:proofErr w:type="spellEnd"/>
-      <w:r>
-        <w:t xml:space="preserve"> Layer est une bibliothèque de développement portable sur la plupart des plateformes</w:t>
-      </w:r>
-      <w:r>
-        <w:t xml:space="preserve"> sous licence </w:t>
-      </w:r>
-      <w:proofErr w:type="spellStart"/>
-      <w:r>
-        <w:t>zlib</w:t>
-      </w:r>
-      <w:proofErr w:type="spellEnd"/>
-      <w:r>
-        <w:t>.</w:t>
+        <w:t>SDL ou Simple DirectMedia Layer est une bibliothèque de développement portable sur la plupart des plateformes</w:t>
+      </w:r>
+      <w:r>
+        <w:t xml:space="preserve"> sous licence zlib.</w:t>
       </w:r>
     </w:p>
     <w:p>
@@ -234,31 +188,7 @@
         </w:numPr>
       </w:pPr>
       <w:r>
-        <w:t xml:space="preserve">Choisir dans </w:t>
-      </w:r>
-      <w:proofErr w:type="spellStart"/>
-      <w:r>
-        <w:t>Development</w:t>
-      </w:r>
-      <w:proofErr w:type="spellEnd"/>
-      <w:r>
-        <w:t xml:space="preserve"> Librairies le lien pour </w:t>
-      </w:r>
-      <w:proofErr w:type="spellStart"/>
-      <w:r>
-        <w:t>windows</w:t>
-      </w:r>
-      <w:proofErr w:type="spellEnd"/>
-      <w:r>
-        <w:t xml:space="preserve"> si vous êtes sous </w:t>
-      </w:r>
-      <w:proofErr w:type="spellStart"/>
-      <w:r>
-        <w:t>windows</w:t>
-      </w:r>
-      <w:proofErr w:type="spellEnd"/>
-      <w:r>
-        <w:t> :</w:t>
+        <w:t>Choisir dans Development Librairies le lien pour windows si vous êtes sous windows :</w:t>
       </w:r>
       <w:r>
         <w:t xml:space="preserve"> </w:t>
@@ -284,15 +214,7 @@
         <w:t>Ens</w:t>
       </w:r>
       <w:r>
-        <w:t xml:space="preserve">uite il faut lancer un projet </w:t>
-      </w:r>
-      <w:proofErr w:type="spellStart"/>
-      <w:r>
-        <w:t>codeblocks</w:t>
-      </w:r>
-      <w:proofErr w:type="spellEnd"/>
-      <w:r>
-        <w:t>, ajouter le fichier SDL2.dll</w:t>
+        <w:t>uite il faut lancer un projet codeblocks, ajouter le fichier SDL2.dll</w:t>
       </w:r>
       <w:r>
         <w:t xml:space="preserve"> du dossier i686-w64-mingw32\bin</w:t>
@@ -361,13 +283,8 @@
         <w:t>,</w:t>
       </w:r>
       <w:r>
-        <w:t xml:space="preserve"> pour le compiler il faut ajouter le dossier </w:t>
-      </w:r>
-      <w:proofErr w:type="spellStart"/>
-      <w:r>
-        <w:t>include</w:t>
-      </w:r>
-      <w:proofErr w:type="spellEnd"/>
+        <w:t xml:space="preserve"> pour le compiler il faut ajouter le dossier include</w:t>
+      </w:r>
       <w:r>
         <w:t>,</w:t>
       </w:r>
@@ -386,15 +303,7 @@
         <w:t>é</w:t>
       </w:r>
       <w:r>
-        <w:t xml:space="preserve"> la SDL2 pour </w:t>
-      </w:r>
-      <w:proofErr w:type="spellStart"/>
-      <w:r>
-        <w:t>Codeblocks</w:t>
-      </w:r>
-      <w:proofErr w:type="spellEnd"/>
-      <w:r>
-        <w:t xml:space="preserve"> en C</w:t>
+        <w:t xml:space="preserve"> la SDL2 pour Codeblocks en C</w:t>
       </w:r>
       <w:r>
         <w:t>.</w:t>
@@ -488,15 +397,7 @@
         <w:t>E</w:t>
       </w:r>
       <w:r>
-        <w:t xml:space="preserve">lle passe sous licence </w:t>
-      </w:r>
-      <w:proofErr w:type="spellStart"/>
-      <w:r>
-        <w:t>zlib</w:t>
-      </w:r>
-      <w:proofErr w:type="spellEnd"/>
-      <w:r>
-        <w:t xml:space="preserve"> à la place de la LGPL.</w:t>
+        <w:t>lle passe sous licence zlib à la place de la LGPL.</w:t>
       </w:r>
     </w:p>
     <w:p>
@@ -528,101 +429,27 @@
         <w:t xml:space="preserve">Pour initialiser l’instance SDL2, il faut d’abord inclure la SDL2 avec l’instruction : </w:t>
       </w:r>
       <w:r>
-        <w:t>#</w:t>
-      </w:r>
-      <w:proofErr w:type="spellStart"/>
-      <w:r>
-        <w:t>include</w:t>
-      </w:r>
-      <w:proofErr w:type="spellEnd"/>
-      <w:r>
-        <w:t xml:space="preserve"> "SDL2/</w:t>
-      </w:r>
-      <w:proofErr w:type="spellStart"/>
-      <w:r>
-        <w:t>SDL.h</w:t>
-      </w:r>
-      <w:proofErr w:type="spellEnd"/>
-      <w:r>
-        <w:t>"</w:t>
+        <w:t>#include "SDL2/SDL.h"</w:t>
       </w:r>
       <w:r>
         <w:t>.</w:t>
       </w:r>
       <w:r>
         <w:br/>
-        <w:t xml:space="preserve">Ensuite il faut modifier le </w:t>
-      </w:r>
-      <w:proofErr w:type="spellStart"/>
-      <w:r>
-        <w:t>int</w:t>
-      </w:r>
-      <w:proofErr w:type="spellEnd"/>
-      <w:r>
-        <w:t xml:space="preserve"> </w:t>
-      </w:r>
-      <w:proofErr w:type="gramStart"/>
-      <w:r>
-        <w:t>main(</w:t>
-      </w:r>
-      <w:proofErr w:type="gramEnd"/>
-      <w:r>
-        <w:t xml:space="preserve">) tel que : </w:t>
-      </w:r>
-      <w:proofErr w:type="spellStart"/>
-      <w:r>
-        <w:t>int</w:t>
-      </w:r>
-      <w:proofErr w:type="spellEnd"/>
-      <w:r>
-        <w:t xml:space="preserve"> main(</w:t>
-      </w:r>
-      <w:proofErr w:type="spellStart"/>
-      <w:r>
-        <w:t>int</w:t>
-      </w:r>
-      <w:proofErr w:type="spellEnd"/>
-      <w:r>
-        <w:t xml:space="preserve"> </w:t>
-      </w:r>
-      <w:proofErr w:type="spellStart"/>
-      <w:r>
-        <w:t>argc</w:t>
-      </w:r>
-      <w:proofErr w:type="spellEnd"/>
-      <w:r>
-        <w:t>, char *</w:t>
-      </w:r>
-      <w:proofErr w:type="spellStart"/>
-      <w:r>
-        <w:t>argv</w:t>
-      </w:r>
-      <w:proofErr w:type="spellEnd"/>
-      <w:r>
-        <w:t>[])</w:t>
+        <w:t xml:space="preserve">Ensuite il faut modifier le int main() tel que : </w:t>
+      </w:r>
+      <w:r>
+        <w:t>int main(int argc, char *argv[])</w:t>
       </w:r>
       <w:r>
         <w:t>.</w:t>
       </w:r>
       <w:r>
         <w:br/>
-        <w:t xml:space="preserve">Enfin il faut initialiser la SDL avec la fonction </w:t>
-      </w:r>
-      <w:proofErr w:type="spellStart"/>
-      <w:r>
-        <w:t>SDL_Init</w:t>
-      </w:r>
-      <w:proofErr w:type="spellEnd"/>
-      <w:r>
-        <w:t xml:space="preserve">(), pour initialiser tous les sous-systèmes on utilise </w:t>
-      </w:r>
-      <w:proofErr w:type="spellStart"/>
-      <w:r>
-        <w:t>SDL_Init</w:t>
-      </w:r>
-      <w:proofErr w:type="spellEnd"/>
-      <w:r>
-        <w:t>(SDL_INIT_EVERYTHING)</w:t>
+        <w:t xml:space="preserve">Enfin il faut initialiser la SDL avec la fonction SDL_Init(), pour initialiser tous les sous-systèmes on utilise </w:t>
+      </w:r>
+      <w:r>
+        <w:t>SDL_Init(SDL_INIT_EVERYTHING)</w:t>
       </w:r>
       <w:r>
         <w:t>.</w:t>
@@ -631,13 +458,8 @@
         <w:br/>
         <w:t xml:space="preserve">Il ne faut pas oublier de quitter la SDL à la fin avec la fonction </w:t>
       </w:r>
-      <w:proofErr w:type="spellStart"/>
-      <w:r>
-        <w:t>SDL_Quit</w:t>
-      </w:r>
-      <w:proofErr w:type="spellEnd"/>
-      <w:r>
-        <w:t>()</w:t>
+      <w:r>
+        <w:t>SDL_Quit()</w:t>
       </w:r>
       <w:r>
         <w:t>.</w:t>
@@ -688,13 +510,8 @@
       <w:r>
         <w:t xml:space="preserve">Pour créer une fenêtre avec la SDL 2 on utilise la fonction </w:t>
       </w:r>
-      <w:proofErr w:type="spellStart"/>
-      <w:r>
-        <w:t>SDL_CreateWindow</w:t>
-      </w:r>
-      <w:proofErr w:type="spellEnd"/>
-      <w:r>
-        <w:t>(</w:t>
+      <w:r>
+        <w:t>SDL_CreateWindow(</w:t>
       </w:r>
       <w:r>
         <w:t xml:space="preserve">) qu’on </w:t>
@@ -703,30 +520,17 @@
         <w:t>attribue</w:t>
       </w:r>
       <w:r>
-        <w:t xml:space="preserve"> à notre pointeur de type </w:t>
-      </w:r>
-      <w:proofErr w:type="spellStart"/>
-      <w:r>
-        <w:t>SDL_Window</w:t>
-      </w:r>
-      <w:proofErr w:type="spellEnd"/>
-      <w:r>
-        <w:t>.</w:t>
+        <w:t xml:space="preserve"> à notre pointeur de type SDL_Window.</w:t>
       </w:r>
       <w:r>
         <w:br/>
         <w:t xml:space="preserve">Cette fonction prend pour paramètre dans l’ordre : Le titre de la fenêtre, sa position initiale en x, sa position initiale en y, sa largeur en pixel, sa hauteur en pixel et divers instructions rassemblés dans les </w:t>
       </w:r>
-      <w:proofErr w:type="spellStart"/>
       <w:r>
         <w:t>SDL_</w:t>
       </w:r>
       <w:r>
-        <w:t>WindowFlags</w:t>
-      </w:r>
-      <w:proofErr w:type="spellEnd"/>
-      <w:r>
-        <w:t>.</w:t>
+        <w:t>WindowFlags.</w:t>
       </w:r>
       <w:r>
         <w:br/>
@@ -747,39 +551,15 @@
         <w:ind w:left="360"/>
       </w:pPr>
       <w:r>
-        <w:t xml:space="preserve">On n’oublie pas de mettre fin à la fenêtre avec la fonction </w:t>
-      </w:r>
-      <w:proofErr w:type="spellStart"/>
-      <w:r>
-        <w:t>SDL_</w:t>
-      </w:r>
-      <w:proofErr w:type="gramStart"/>
-      <w:r>
-        <w:t>DestroyWindow</w:t>
-      </w:r>
-      <w:proofErr w:type="spellEnd"/>
-      <w:r>
-        <w:t>(</w:t>
-      </w:r>
-      <w:proofErr w:type="gramEnd"/>
-      <w:r>
-        <w:t>).</w:t>
-      </w:r>
-    </w:p>
-    <w:p>
-      <w:pPr>
-        <w:ind w:left="360"/>
-      </w:pPr>
-      <w:r>
-        <w:t xml:space="preserve">Pour l’exemple </w:t>
-      </w:r>
-      <w:proofErr w:type="gramStart"/>
-      <w:r>
-        <w:t>voir</w:t>
-      </w:r>
-      <w:proofErr w:type="gramEnd"/>
-      <w:r>
-        <w:t xml:space="preserve"> le code du programme ci-joint.</w:t>
+        <w:t>On n’oublie pas de mettre fin à la fenêtre avec la fonction SDL_DestroyWindow().</w:t>
+      </w:r>
+    </w:p>
+    <w:p>
+      <w:pPr>
+        <w:ind w:left="360"/>
+      </w:pPr>
+      <w:r>
+        <w:t>Pour l’exemple voir le code du programme ci-joint.</w:t>
       </w:r>
     </w:p>
     <w:p>
@@ -860,7 +640,6 @@
         </w:rPr>
         <w:t xml:space="preserve"> </w:t>
       </w:r>
-      <w:proofErr w:type="spellStart"/>
       <w:r>
         <w:rPr>
           <w:rFonts w:ascii="Courier New" w:eastAsia="Times New Roman" w:hAnsi="Courier New" w:cs="Courier New"/>
@@ -869,43 +648,18 @@
           <w:szCs w:val="21"/>
           <w:lang w:val="en-US"/>
         </w:rPr>
-        <w:t>SDL_</w:t>
-      </w:r>
-      <w:proofErr w:type="gramStart"/>
+        <w:t>SDL_SetWindowTitle</w:t>
+      </w:r>
       <w:r>
         <w:rPr>
           <w:rFonts w:ascii="Courier New" w:eastAsia="Times New Roman" w:hAnsi="Courier New" w:cs="Courier New"/>
-          <w:color w:val="0000FF"/>
-          <w:sz w:val="21"/>
-          <w:szCs w:val="21"/>
-          <w:lang w:val="en-US"/>
-        </w:rPr>
-        <w:t>SetWindowTitle</w:t>
-      </w:r>
-      <w:proofErr w:type="spellEnd"/>
-      <w:r>
-        <w:rPr>
-          <w:rFonts w:ascii="Courier New" w:eastAsia="Times New Roman" w:hAnsi="Courier New" w:cs="Courier New"/>
-          <w:color w:val="000000"/>
-          <w:sz w:val="21"/>
-          <w:szCs w:val="21"/>
-          <w:lang w:val="en-US"/>
-        </w:rPr>
-        <w:t>(</w:t>
-      </w:r>
-      <w:proofErr w:type="spellStart"/>
-      <w:proofErr w:type="gramEnd"/>
-      <w:r>
-        <w:rPr>
-          <w:rFonts w:ascii="Courier New" w:eastAsia="Times New Roman" w:hAnsi="Courier New" w:cs="Courier New"/>
-          <w:color w:val="000000"/>
-          <w:sz w:val="21"/>
-          <w:szCs w:val="21"/>
-          <w:lang w:val="en-US"/>
-        </w:rPr>
-        <w:t>SDL_Window</w:t>
-      </w:r>
-      <w:proofErr w:type="spellEnd"/>
+          <w:color w:val="000000"/>
+          <w:sz w:val="21"/>
+          <w:szCs w:val="21"/>
+          <w:lang w:val="en-US"/>
+        </w:rPr>
+        <w:t>(SDL_Window</w:t>
+      </w:r>
       <w:r>
         <w:rPr>
           <w:rFonts w:ascii="Courier New" w:eastAsia="Times New Roman" w:hAnsi="Courier New" w:cs="Courier New"/>
@@ -987,13 +741,8 @@
         <w:t>Qui permet de donner u</w:t>
       </w:r>
       <w:r>
-        <w:t xml:space="preserve">n titre à la fenêtre, on y passe comme argument, le pointeur de type </w:t>
-      </w:r>
-      <w:proofErr w:type="spellStart"/>
-      <w:r>
-        <w:t>SDL_Window</w:t>
-      </w:r>
-      <w:proofErr w:type="spellEnd"/>
+        <w:t>n titre à la fenêtre, on y passe comme argument, le pointeur de type SDL_Window</w:t>
+      </w:r>
       <w:r>
         <w:t>*</w:t>
       </w:r>
@@ -1037,7 +786,6 @@
         </w:rPr>
         <w:t xml:space="preserve"> </w:t>
       </w:r>
-      <w:proofErr w:type="spellStart"/>
       <w:r>
         <w:rPr>
           <w:rStyle w:val="nf"/>
@@ -1045,19 +793,8 @@
           <w:szCs w:val="21"/>
           <w:lang w:val="en-US"/>
         </w:rPr>
-        <w:t>SDL_</w:t>
-      </w:r>
-      <w:proofErr w:type="gramStart"/>
-      <w:r>
-        <w:rPr>
-          <w:rStyle w:val="nf"/>
-          <w:sz w:val="21"/>
-          <w:szCs w:val="21"/>
-          <w:lang w:val="en-US"/>
-        </w:rPr>
-        <w:t>SetWindowIcon</w:t>
-      </w:r>
-      <w:proofErr w:type="spellEnd"/>
+        <w:t>SDL_SetWindowIcon</w:t>
+      </w:r>
       <w:r>
         <w:rPr>
           <w:rStyle w:val="p"/>
@@ -1068,8 +805,6 @@
         </w:rPr>
         <w:t>(</w:t>
       </w:r>
-      <w:proofErr w:type="spellStart"/>
-      <w:proofErr w:type="gramEnd"/>
       <w:r>
         <w:rPr>
           <w:rStyle w:val="n"/>
@@ -1080,7 +815,6 @@
         </w:rPr>
         <w:t>SDL_Window</w:t>
       </w:r>
-      <w:proofErr w:type="spellEnd"/>
       <w:r>
         <w:rPr>
           <w:rStyle w:val="o"/>
@@ -1129,7 +863,6 @@
         </w:rPr>
         <w:t xml:space="preserve"> </w:t>
       </w:r>
-      <w:proofErr w:type="spellStart"/>
       <w:r>
         <w:rPr>
           <w:rStyle w:val="n"/>
@@ -1140,7 +873,6 @@
         </w:rPr>
         <w:t>SDL_Surface</w:t>
       </w:r>
-      <w:proofErr w:type="spellEnd"/>
       <w:r>
         <w:rPr>
           <w:rStyle w:val="o"/>
@@ -1195,23 +927,7 @@
         <w:t xml:space="preserve"> u</w:t>
       </w:r>
       <w:r>
-        <w:t xml:space="preserve">ne icône à la fenêtre, on y passe comme argument, le pointeur de type </w:t>
-      </w:r>
-      <w:proofErr w:type="spellStart"/>
-      <w:r>
-        <w:t>SDL_Window</w:t>
-      </w:r>
-      <w:proofErr w:type="spellEnd"/>
-      <w:r>
-        <w:t xml:space="preserve"> et le pointeur de type </w:t>
-      </w:r>
-      <w:proofErr w:type="spellStart"/>
-      <w:r>
-        <w:t>SDL_Surface</w:t>
-      </w:r>
-      <w:proofErr w:type="spellEnd"/>
-      <w:r>
-        <w:t>* pour la future icône de la fenêtre.</w:t>
+        <w:t>ne icône à la fenêtre, on y passe comme argument, le pointeur de type SDL_Window et le pointeur de type SDL_Surface* pour la future icône de la fenêtre.</w:t>
       </w:r>
     </w:p>
     <w:p>
@@ -1281,7 +997,6 @@
         </w:rPr>
         <w:t xml:space="preserve"> </w:t>
       </w:r>
-      <w:proofErr w:type="spellStart"/>
       <w:r>
         <w:rPr>
           <w:rStyle w:val="nf"/>
@@ -1290,20 +1005,8 @@
           <w:szCs w:val="21"/>
           <w:lang w:val="en-US"/>
         </w:rPr>
-        <w:t>SDL_</w:t>
-      </w:r>
-      <w:proofErr w:type="gramStart"/>
-      <w:r>
-        <w:rPr>
-          <w:rStyle w:val="nf"/>
-          <w:color w:val="0000FF"/>
-          <w:sz w:val="21"/>
-          <w:szCs w:val="21"/>
-          <w:lang w:val="en-US"/>
-        </w:rPr>
-        <w:t>GetWindowTitle</w:t>
-      </w:r>
-      <w:proofErr w:type="spellEnd"/>
+        <w:t>SDL_GetWindowTitle</w:t>
+      </w:r>
       <w:r>
         <w:rPr>
           <w:rStyle w:val="p"/>
@@ -1314,8 +1017,6 @@
         </w:rPr>
         <w:t>(</w:t>
       </w:r>
-      <w:proofErr w:type="spellStart"/>
-      <w:proofErr w:type="gramEnd"/>
       <w:r>
         <w:rPr>
           <w:rStyle w:val="n"/>
@@ -1326,7 +1027,6 @@
         </w:rPr>
         <w:t>SDL_Window</w:t>
       </w:r>
-      <w:proofErr w:type="spellEnd"/>
       <w:r>
         <w:rPr>
           <w:rStyle w:val="o"/>
@@ -1378,15 +1078,7 @@
         <w:t xml:space="preserve">e titre de la fenêtre, elle renvoie une chaine après qu’on l’y ait passé comme argument </w:t>
       </w:r>
       <w:r>
-        <w:t xml:space="preserve">le pointeur de la fenêtre type </w:t>
-      </w:r>
-      <w:proofErr w:type="spellStart"/>
-      <w:r>
-        <w:t>SDL_Window</w:t>
-      </w:r>
-      <w:proofErr w:type="spellEnd"/>
-      <w:r>
-        <w:t>*.</w:t>
+        <w:t>le pointeur de la fenêtre type SDL_Window*.</w:t>
       </w:r>
     </w:p>
     <w:p>
@@ -1425,7 +1117,6 @@
         </w:rPr>
         <w:t xml:space="preserve"> </w:t>
       </w:r>
-      <w:proofErr w:type="spellStart"/>
       <w:r>
         <w:rPr>
           <w:rStyle w:val="nf"/>
@@ -1433,19 +1124,8 @@
           <w:szCs w:val="21"/>
           <w:lang w:val="en-US"/>
         </w:rPr>
-        <w:t>SDL_</w:t>
-      </w:r>
-      <w:proofErr w:type="gramStart"/>
-      <w:r>
-        <w:rPr>
-          <w:rStyle w:val="nf"/>
-          <w:sz w:val="21"/>
-          <w:szCs w:val="21"/>
-          <w:lang w:val="en-US"/>
-        </w:rPr>
-        <w:t>SetWindowPosition</w:t>
-      </w:r>
-      <w:proofErr w:type="spellEnd"/>
+        <w:t>SDL_SetWindowPosition</w:t>
+      </w:r>
       <w:r>
         <w:rPr>
           <w:rStyle w:val="p"/>
@@ -1456,8 +1136,6 @@
         </w:rPr>
         <w:t>(</w:t>
       </w:r>
-      <w:proofErr w:type="spellStart"/>
-      <w:proofErr w:type="gramEnd"/>
       <w:r>
         <w:rPr>
           <w:rStyle w:val="n"/>
@@ -1468,7 +1146,6 @@
         </w:rPr>
         <w:t>SDL_Window</w:t>
       </w:r>
-      <w:proofErr w:type="spellEnd"/>
       <w:r>
         <w:rPr>
           <w:rStyle w:val="o"/>
@@ -1622,15 +1299,7 @@
         <w:t>Qui permet de déplacer l</w:t>
       </w:r>
       <w:r>
-        <w:t>a fenêtre à la position (</w:t>
-      </w:r>
-      <w:proofErr w:type="gramStart"/>
-      <w:r>
-        <w:t>x ,</w:t>
-      </w:r>
-      <w:proofErr w:type="gramEnd"/>
-      <w:r>
-        <w:t xml:space="preserve"> y)</w:t>
+        <w:t>a fenêtre à la position (x , y)</w:t>
       </w:r>
     </w:p>
     <w:p>
@@ -1669,7 +1338,6 @@
         </w:rPr>
         <w:t xml:space="preserve"> </w:t>
       </w:r>
-      <w:proofErr w:type="spellStart"/>
       <w:r>
         <w:rPr>
           <w:rStyle w:val="nf"/>
@@ -1677,19 +1345,8 @@
           <w:szCs w:val="21"/>
           <w:lang w:val="en-US"/>
         </w:rPr>
-        <w:t>SDL_</w:t>
-      </w:r>
-      <w:proofErr w:type="gramStart"/>
-      <w:r>
-        <w:rPr>
-          <w:rStyle w:val="nf"/>
-          <w:sz w:val="21"/>
-          <w:szCs w:val="21"/>
-          <w:lang w:val="en-US"/>
-        </w:rPr>
-        <w:t>SetWindowSize</w:t>
-      </w:r>
-      <w:proofErr w:type="spellEnd"/>
+        <w:t>SDL_SetWindowSize</w:t>
+      </w:r>
       <w:r>
         <w:rPr>
           <w:rStyle w:val="p"/>
@@ -1700,8 +1357,6 @@
         </w:rPr>
         <w:t>(</w:t>
       </w:r>
-      <w:proofErr w:type="spellStart"/>
-      <w:proofErr w:type="gramEnd"/>
       <w:r>
         <w:rPr>
           <w:rStyle w:val="n"/>
@@ -1712,7 +1367,6 @@
         </w:rPr>
         <w:t>SDL_Window</w:t>
       </w:r>
-      <w:proofErr w:type="spellEnd"/>
       <w:r>
         <w:rPr>
           <w:rStyle w:val="o"/>
@@ -1914,7 +1568,6 @@
         </w:rPr>
         <w:t xml:space="preserve"> </w:t>
       </w:r>
-      <w:proofErr w:type="spellStart"/>
       <w:r>
         <w:rPr>
           <w:rStyle w:val="nf"/>
@@ -1922,19 +1575,8 @@
           <w:szCs w:val="21"/>
           <w:lang w:val="en-US"/>
         </w:rPr>
-        <w:t>SDL_</w:t>
-      </w:r>
-      <w:proofErr w:type="gramStart"/>
-      <w:r>
-        <w:rPr>
-          <w:rStyle w:val="nf"/>
-          <w:sz w:val="21"/>
-          <w:szCs w:val="21"/>
-          <w:lang w:val="en-US"/>
-        </w:rPr>
-        <w:t>GetWindowPosition</w:t>
-      </w:r>
-      <w:proofErr w:type="spellEnd"/>
+        <w:t>SDL_GetWindowPosition</w:t>
+      </w:r>
       <w:r>
         <w:rPr>
           <w:rStyle w:val="p"/>
@@ -1945,8 +1587,6 @@
         </w:rPr>
         <w:t>(</w:t>
       </w:r>
-      <w:proofErr w:type="spellStart"/>
-      <w:proofErr w:type="gramEnd"/>
       <w:r>
         <w:rPr>
           <w:rStyle w:val="n"/>
@@ -1957,7 +1597,6 @@
         </w:rPr>
         <w:t>SDL_Window</w:t>
       </w:r>
-      <w:proofErr w:type="spellEnd"/>
       <w:r>
         <w:rPr>
           <w:rStyle w:val="o"/>
@@ -2161,7 +1800,6 @@
         </w:rPr>
         <w:t xml:space="preserve"> </w:t>
       </w:r>
-      <w:proofErr w:type="spellStart"/>
       <w:r>
         <w:rPr>
           <w:rStyle w:val="nf"/>
@@ -2169,19 +1807,8 @@
           <w:szCs w:val="21"/>
           <w:lang w:val="en-US"/>
         </w:rPr>
-        <w:t>SDL_</w:t>
-      </w:r>
-      <w:proofErr w:type="gramStart"/>
-      <w:r>
-        <w:rPr>
-          <w:rStyle w:val="nf"/>
-          <w:sz w:val="21"/>
-          <w:szCs w:val="21"/>
-          <w:lang w:val="en-US"/>
-        </w:rPr>
-        <w:t>GetWindowSize</w:t>
-      </w:r>
-      <w:proofErr w:type="spellEnd"/>
+        <w:t>SDL_GetWindowSize</w:t>
+      </w:r>
       <w:r>
         <w:rPr>
           <w:rStyle w:val="p"/>
@@ -2192,8 +1819,6 @@
         </w:rPr>
         <w:t>(</w:t>
       </w:r>
-      <w:proofErr w:type="spellStart"/>
-      <w:proofErr w:type="gramEnd"/>
       <w:r>
         <w:rPr>
           <w:rStyle w:val="n"/>
@@ -2204,7 +1829,6 @@
         </w:rPr>
         <w:t>SDL_Window</w:t>
       </w:r>
-      <w:proofErr w:type="spellEnd"/>
       <w:r>
         <w:rPr>
           <w:rStyle w:val="o"/>
@@ -2408,7 +2032,6 @@
         </w:rPr>
         <w:t xml:space="preserve"> </w:t>
       </w:r>
-      <w:proofErr w:type="spellStart"/>
       <w:r>
         <w:rPr>
           <w:rStyle w:val="nf"/>
@@ -2416,19 +2039,8 @@
           <w:szCs w:val="21"/>
           <w:lang w:val="en-US"/>
         </w:rPr>
-        <w:t>SDL_</w:t>
-      </w:r>
-      <w:proofErr w:type="gramStart"/>
-      <w:r>
-        <w:rPr>
-          <w:rStyle w:val="nf"/>
-          <w:sz w:val="21"/>
-          <w:szCs w:val="21"/>
-          <w:lang w:val="en-US"/>
-        </w:rPr>
-        <w:t>MaximizeWindow</w:t>
-      </w:r>
-      <w:proofErr w:type="spellEnd"/>
+        <w:t>SDL_MaximizeWindow</w:t>
+      </w:r>
       <w:r>
         <w:rPr>
           <w:rStyle w:val="p"/>
@@ -2439,8 +2051,6 @@
         </w:rPr>
         <w:t>(</w:t>
       </w:r>
-      <w:proofErr w:type="spellStart"/>
-      <w:proofErr w:type="gramEnd"/>
       <w:r>
         <w:rPr>
           <w:rStyle w:val="n"/>
@@ -2451,7 +2061,6 @@
         </w:rPr>
         <w:t>SDL_Window</w:t>
       </w:r>
-      <w:proofErr w:type="spellEnd"/>
       <w:r>
         <w:rPr>
           <w:rStyle w:val="o"/>
@@ -2539,7 +2148,6 @@
         </w:rPr>
         <w:t xml:space="preserve"> </w:t>
       </w:r>
-      <w:proofErr w:type="spellStart"/>
       <w:r>
         <w:rPr>
           <w:rStyle w:val="nf"/>
@@ -2547,19 +2155,8 @@
           <w:szCs w:val="21"/>
           <w:lang w:val="en-US"/>
         </w:rPr>
-        <w:t>SDL_</w:t>
-      </w:r>
-      <w:proofErr w:type="gramStart"/>
-      <w:r>
-        <w:rPr>
-          <w:rStyle w:val="nf"/>
-          <w:sz w:val="21"/>
-          <w:szCs w:val="21"/>
-          <w:lang w:val="en-US"/>
-        </w:rPr>
-        <w:t>MinimizeWindow</w:t>
-      </w:r>
-      <w:proofErr w:type="spellEnd"/>
+        <w:t>SDL_MinimizeWindow</w:t>
+      </w:r>
       <w:r>
         <w:rPr>
           <w:rStyle w:val="p"/>
@@ -2570,8 +2167,6 @@
         </w:rPr>
         <w:t>(</w:t>
       </w:r>
-      <w:proofErr w:type="spellStart"/>
-      <w:proofErr w:type="gramEnd"/>
       <w:r>
         <w:rPr>
           <w:rStyle w:val="n"/>
@@ -2582,7 +2177,6 @@
         </w:rPr>
         <w:t>SDL_Window</w:t>
       </w:r>
-      <w:proofErr w:type="spellEnd"/>
       <w:r>
         <w:rPr>
           <w:rStyle w:val="o"/>
@@ -2671,7 +2265,6 @@
         </w:rPr>
         <w:t xml:space="preserve"> </w:t>
       </w:r>
-      <w:proofErr w:type="spellStart"/>
       <w:r>
         <w:rPr>
           <w:rStyle w:val="nf"/>
@@ -2679,19 +2272,8 @@
           <w:szCs w:val="21"/>
           <w:lang w:val="en-US"/>
         </w:rPr>
-        <w:t>SDL_</w:t>
-      </w:r>
-      <w:proofErr w:type="gramStart"/>
-      <w:r>
-        <w:rPr>
-          <w:rStyle w:val="nf"/>
-          <w:sz w:val="21"/>
-          <w:szCs w:val="21"/>
-          <w:lang w:val="en-US"/>
-        </w:rPr>
-        <w:t>RestoreWindow</w:t>
-      </w:r>
-      <w:proofErr w:type="spellEnd"/>
+        <w:t>SDL_RestoreWindow</w:t>
+      </w:r>
       <w:r>
         <w:rPr>
           <w:rStyle w:val="p"/>
@@ -2702,8 +2284,6 @@
         </w:rPr>
         <w:t>(</w:t>
       </w:r>
-      <w:proofErr w:type="spellStart"/>
-      <w:proofErr w:type="gramEnd"/>
       <w:r>
         <w:rPr>
           <w:rStyle w:val="n"/>
@@ -2714,7 +2294,6 @@
         </w:rPr>
         <w:t>SDL_Window</w:t>
       </w:r>
-      <w:proofErr w:type="spellEnd"/>
       <w:r>
         <w:rPr>
           <w:rStyle w:val="o"/>
@@ -2802,7 +2381,6 @@
         </w:rPr>
         <w:t xml:space="preserve"> </w:t>
       </w:r>
-      <w:proofErr w:type="spellStart"/>
       <w:r>
         <w:rPr>
           <w:rStyle w:val="nf"/>
@@ -2810,19 +2388,8 @@
           <w:szCs w:val="21"/>
           <w:lang w:val="en-US"/>
         </w:rPr>
-        <w:t>SDL_</w:t>
-      </w:r>
-      <w:proofErr w:type="gramStart"/>
-      <w:r>
-        <w:rPr>
-          <w:rStyle w:val="nf"/>
-          <w:sz w:val="21"/>
-          <w:szCs w:val="21"/>
-          <w:lang w:val="en-US"/>
-        </w:rPr>
-        <w:t>SetWindowFullscreen</w:t>
-      </w:r>
-      <w:proofErr w:type="spellEnd"/>
+        <w:t>SDL_SetWindowFullscreen</w:t>
+      </w:r>
       <w:r>
         <w:rPr>
           <w:rStyle w:val="p"/>
@@ -2833,8 +2400,6 @@
         </w:rPr>
         <w:t>(</w:t>
       </w:r>
-      <w:proofErr w:type="spellStart"/>
-      <w:proofErr w:type="gramEnd"/>
       <w:r>
         <w:rPr>
           <w:rStyle w:val="n"/>
@@ -2845,7 +2410,6 @@
         </w:rPr>
         <w:t>SDL_Window</w:t>
       </w:r>
-      <w:proofErr w:type="spellEnd"/>
       <w:r>
         <w:rPr>
           <w:rStyle w:val="o"/>
@@ -2903,7 +2467,6 @@
         </w:rPr>
         <w:t xml:space="preserve"> </w:t>
       </w:r>
-      <w:proofErr w:type="spellStart"/>
       <w:r>
         <w:rPr>
           <w:rStyle w:val="n"/>
@@ -2914,7 +2477,6 @@
         </w:rPr>
         <w:t>SDL_bool</w:t>
       </w:r>
-      <w:proofErr w:type="spellEnd"/>
       <w:r>
         <w:rPr>
           <w:color w:val="000000"/>
@@ -2924,7 +2486,6 @@
         </w:rPr>
         <w:t xml:space="preserve"> </w:t>
       </w:r>
-      <w:proofErr w:type="spellStart"/>
       <w:r>
         <w:rPr>
           <w:rStyle w:val="n"/>
@@ -2935,7 +2496,6 @@
         </w:rPr>
         <w:t>fullscreen</w:t>
       </w:r>
-      <w:proofErr w:type="spellEnd"/>
       <w:r>
         <w:rPr>
           <w:rStyle w:val="p"/>
@@ -2998,7 +2558,6 @@
         </w:rPr>
         <w:t xml:space="preserve"> </w:t>
       </w:r>
-      <w:proofErr w:type="spellStart"/>
       <w:r>
         <w:rPr>
           <w:rStyle w:val="nf"/>
@@ -3006,19 +2565,8 @@
           <w:szCs w:val="21"/>
           <w:lang w:val="en-US"/>
         </w:rPr>
-        <w:t>SDL_</w:t>
-      </w:r>
-      <w:proofErr w:type="gramStart"/>
-      <w:r>
-        <w:rPr>
-          <w:rStyle w:val="nf"/>
-          <w:sz w:val="21"/>
-          <w:szCs w:val="21"/>
-          <w:lang w:val="en-US"/>
-        </w:rPr>
-        <w:t>SetWindowBrightness</w:t>
-      </w:r>
-      <w:proofErr w:type="spellEnd"/>
+        <w:t>SDL_SetWindowBrightness</w:t>
+      </w:r>
       <w:r>
         <w:rPr>
           <w:rStyle w:val="p"/>
@@ -3029,8 +2577,6 @@
         </w:rPr>
         <w:t>(</w:t>
       </w:r>
-      <w:proofErr w:type="spellStart"/>
-      <w:proofErr w:type="gramEnd"/>
       <w:r>
         <w:rPr>
           <w:rStyle w:val="n"/>
@@ -3041,7 +2587,6 @@
         </w:rPr>
         <w:t>SDL_Window</w:t>
       </w:r>
-      <w:proofErr w:type="spellEnd"/>
       <w:r>
         <w:rPr>
           <w:rStyle w:val="o"/>
@@ -3109,7 +2654,6 @@
         </w:rPr>
         <w:t xml:space="preserve"> </w:t>
       </w:r>
-      <w:proofErr w:type="spellStart"/>
       <w:r>
         <w:rPr>
           <w:rStyle w:val="n"/>
@@ -3120,7 +2664,6 @@
         </w:rPr>
         <w:t>luminosite</w:t>
       </w:r>
-      <w:proofErr w:type="spellEnd"/>
       <w:r>
         <w:rPr>
           <w:rStyle w:val="p"/>
@@ -3144,15 +2687,7 @@
       </w:r>
       <w:r>
         <w:br/>
-        <w:t xml:space="preserve">Le </w:t>
-      </w:r>
-      <w:proofErr w:type="spellStart"/>
-      <w:r>
-        <w:t>float</w:t>
-      </w:r>
-      <w:proofErr w:type="spellEnd"/>
-      <w:r>
-        <w:t xml:space="preserve"> varie de 0 à 1, à 1 la luminosité vaut celle de l’écran, à 0 la fenêtre est noire.</w:t>
+        <w:t>Le float varie de 0 à 1, à 1 la luminosité vaut celle de l’écran, à 0 la fenêtre est noire.</w:t>
       </w:r>
       <w:r>
         <w:br/>
@@ -3195,7 +2730,6 @@
         </w:rPr>
         <w:t xml:space="preserve"> </w:t>
       </w:r>
-      <w:proofErr w:type="spellStart"/>
       <w:r>
         <w:rPr>
           <w:rStyle w:val="nf"/>
@@ -3203,19 +2737,8 @@
           <w:szCs w:val="21"/>
           <w:lang w:val="en-US"/>
         </w:rPr>
-        <w:t>SDL_</w:t>
-      </w:r>
-      <w:proofErr w:type="gramStart"/>
-      <w:r>
-        <w:rPr>
-          <w:rStyle w:val="nf"/>
-          <w:sz w:val="21"/>
-          <w:szCs w:val="21"/>
-          <w:lang w:val="en-US"/>
-        </w:rPr>
-        <w:t>GetWindowBrightness</w:t>
-      </w:r>
-      <w:proofErr w:type="spellEnd"/>
+        <w:t>SDL_GetWindowBrightness</w:t>
+      </w:r>
       <w:r>
         <w:rPr>
           <w:rStyle w:val="p"/>
@@ -3226,8 +2749,6 @@
         </w:rPr>
         <w:t>(</w:t>
       </w:r>
-      <w:proofErr w:type="spellStart"/>
-      <w:proofErr w:type="gramEnd"/>
       <w:r>
         <w:rPr>
           <w:rStyle w:val="n"/>
@@ -3238,7 +2759,6 @@
         </w:rPr>
         <w:t>SDL_Window</w:t>
       </w:r>
-      <w:proofErr w:type="spellEnd"/>
       <w:r>
         <w:rPr>
           <w:rStyle w:val="o"/>
@@ -3307,15 +2827,7 @@
         <w:t>Gérer un rendu : qu’est-ce q</w:t>
       </w:r>
       <w:r>
-        <w:t xml:space="preserve">u’un </w:t>
-      </w:r>
-      <w:proofErr w:type="spellStart"/>
-      <w:r>
-        <w:t>renderer</w:t>
-      </w:r>
-      <w:proofErr w:type="spellEnd"/>
-      <w:r>
-        <w:t>, comment est-il associé à la fenêtre SDL 2 ? Donnez et expliquez le code permettant de gérer un rendu, création, affichage, effacement… (15 points)</w:t>
+        <w:t>u’un renderer, comment est-il associé à la fenêtre SDL 2 ? Donnez et expliquez le code permettant de gérer un rendu, création, affichage, effacement… (15 points)</w:t>
       </w:r>
     </w:p>
     <w:p/>
@@ -3324,55 +2836,23 @@
         <w:ind w:left="360"/>
       </w:pPr>
       <w:r>
-        <w:t xml:space="preserve">Le </w:t>
-      </w:r>
-      <w:proofErr w:type="spellStart"/>
-      <w:r>
-        <w:t>Renderer</w:t>
-      </w:r>
-      <w:proofErr w:type="spellEnd"/>
-      <w:r>
-        <w:t xml:space="preserve"> est l’espace où l’on peut dessiner, écrire, afficher dans la fenêtre.</w:t>
+        <w:t>Le Renderer est l’espace où l’on peut dessiner, écrire, afficher dans la fenêtre.</w:t>
       </w:r>
       <w:r>
         <w:br/>
-        <w:t xml:space="preserve">Si la fenêtre était un tableau, le </w:t>
-      </w:r>
-      <w:proofErr w:type="spellStart"/>
-      <w:r>
-        <w:t>Renderer</w:t>
-      </w:r>
-      <w:proofErr w:type="spellEnd"/>
-      <w:r>
-        <w:t xml:space="preserve"> en serait la toile.</w:t>
+        <w:t>Si la fenêtre était un tableau, le Renderer en serait la toile.</w:t>
       </w:r>
       <w:r>
         <w:br/>
-        <w:t xml:space="preserve">Un </w:t>
-      </w:r>
-      <w:proofErr w:type="spellStart"/>
-      <w:r>
-        <w:t>Renderer</w:t>
-      </w:r>
-      <w:proofErr w:type="spellEnd"/>
-      <w:r>
-        <w:t xml:space="preserve"> ne peut donc pas exister sans fenêtre.</w:t>
-      </w:r>
-    </w:p>
-    <w:p>
-      <w:pPr>
-        <w:ind w:left="360"/>
-      </w:pPr>
-      <w:r>
-        <w:t xml:space="preserve">Avec un pointeur de type </w:t>
-      </w:r>
-      <w:proofErr w:type="spellStart"/>
-      <w:r>
-        <w:t>SDL_Renderer</w:t>
-      </w:r>
-      <w:proofErr w:type="spellEnd"/>
-      <w:r>
-        <w:t>* on crée le re</w:t>
+        <w:t>Un Renderer ne peut donc pas exister sans fenêtre.</w:t>
+      </w:r>
+    </w:p>
+    <w:p>
+      <w:pPr>
+        <w:ind w:left="360"/>
+      </w:pPr>
+      <w:r>
+        <w:t>Avec un pointeur de type SDL_Renderer* on crée le re</w:t>
       </w:r>
       <w:r>
         <w:t>n</w:t>
@@ -3384,72 +2864,17 @@
         <w:t xml:space="preserve"> en lui affectant le résultat de la fonction</w:t>
       </w:r>
       <w:r>
-        <w:t xml:space="preserve"> </w:t>
-      </w:r>
-      <w:proofErr w:type="spellStart"/>
-      <w:r>
-        <w:t>SDL_Renderer</w:t>
-      </w:r>
-      <w:proofErr w:type="spellEnd"/>
-      <w:r>
-        <w:t xml:space="preserve">* </w:t>
-      </w:r>
-      <w:r>
-        <w:t xml:space="preserve"> </w:t>
-      </w:r>
-      <w:proofErr w:type="spellStart"/>
-      <w:r>
-        <w:t>SDL_CreateRenderer</w:t>
-      </w:r>
-      <w:proofErr w:type="spellEnd"/>
-      <w:r>
-        <w:t>(</w:t>
-      </w:r>
-      <w:proofErr w:type="spellStart"/>
-      <w:r>
-        <w:t>SDL_Window</w:t>
-      </w:r>
-      <w:proofErr w:type="spellEnd"/>
-      <w:r>
-        <w:t xml:space="preserve">* </w:t>
-      </w:r>
-      <w:proofErr w:type="spellStart"/>
-      <w:r>
-        <w:t>window</w:t>
-      </w:r>
-      <w:proofErr w:type="spellEnd"/>
-      <w:r>
-        <w:t xml:space="preserve">, </w:t>
-      </w:r>
-      <w:proofErr w:type="spellStart"/>
-      <w:r>
-        <w:t>int</w:t>
-      </w:r>
-      <w:proofErr w:type="spellEnd"/>
-      <w:r>
-        <w:t xml:space="preserve"> index, Uint32 flags)</w:t>
+        <w:t xml:space="preserve"> SDL_Renderer* </w:t>
+      </w:r>
+      <w:r>
+        <w:t xml:space="preserve"> SDL_CreateRenderer(SDL_Window* window, int index, Uint32 flags)</w:t>
       </w:r>
       <w:r>
         <w:t>.</w:t>
       </w:r>
       <w:r>
         <w:br/>
-      </w:r>
-      <w:proofErr w:type="spellStart"/>
-      <w:r>
-        <w:t>SDL_Window</w:t>
-      </w:r>
-      <w:proofErr w:type="spellEnd"/>
-      <w:r>
-        <w:t xml:space="preserve">* est le pointeur de la fenêtre qu’on associe au </w:t>
-      </w:r>
-      <w:proofErr w:type="spellStart"/>
-      <w:r>
-        <w:t>renderer</w:t>
-      </w:r>
-      <w:proofErr w:type="spellEnd"/>
-      <w:r>
-        <w:t>.</w:t>
+        <w:t>SDL_Window* est le pointeur de la fenêtre qu’on associe au renderer.</w:t>
       </w:r>
       <w:r>
         <w:br/>
@@ -3459,32 +2884,14 @@
         <w:br/>
         <w:t xml:space="preserve">Et enfin les flags se trouvant dans : </w:t>
       </w:r>
-      <w:proofErr w:type="spellStart"/>
       <w:r>
         <w:t>SDL_RendererFlags</w:t>
       </w:r>
-      <w:proofErr w:type="spellEnd"/>
-      <w:r>
-        <w:t xml:space="preserve">, permettant d’utiliser l’accélération matérielle, de synchroniser le rendu avec le rafraichissement, d’associer le </w:t>
-      </w:r>
-      <w:proofErr w:type="spellStart"/>
-      <w:r>
-        <w:t>renderer</w:t>
-      </w:r>
-      <w:proofErr w:type="spellEnd"/>
-      <w:r>
-        <w:t xml:space="preserve"> à une texture</w:t>
-      </w:r>
-      <w:r>
-        <w:t xml:space="preserve"> ou d’associer le </w:t>
-      </w:r>
-      <w:proofErr w:type="spellStart"/>
-      <w:r>
-        <w:t>renderer</w:t>
-      </w:r>
-      <w:proofErr w:type="spellEnd"/>
-      <w:r>
-        <w:t xml:space="preserve"> à une surface.</w:t>
+      <w:r>
+        <w:t>, permettant d’utiliser l’accélération matérielle, de synchroniser le rendu avec le rafraichissement, d’associer le renderer à une texture</w:t>
+      </w:r>
+      <w:r>
+        <w:t xml:space="preserve"> ou d’associer le renderer à une surface.</w:t>
       </w:r>
     </w:p>
     <w:p>
@@ -3494,147 +2901,34 @@
       <w:r>
         <w:t xml:space="preserve">Lorsqu’on modifie le rendu il faut le réactualiser et l’afficher avec la fonction </w:t>
       </w:r>
-      <w:proofErr w:type="spellStart"/>
-      <w:r>
-        <w:t>void</w:t>
-      </w:r>
-      <w:proofErr w:type="spellEnd"/>
-      <w:r>
-        <w:t xml:space="preserve"> </w:t>
-      </w:r>
-      <w:proofErr w:type="spellStart"/>
-      <w:r>
-        <w:t>SDL_</w:t>
-      </w:r>
-      <w:proofErr w:type="gramStart"/>
-      <w:r>
-        <w:t>RenderPresent</w:t>
-      </w:r>
-      <w:proofErr w:type="spellEnd"/>
-      <w:r>
-        <w:t>(</w:t>
-      </w:r>
-      <w:proofErr w:type="spellStart"/>
-      <w:proofErr w:type="gramEnd"/>
-      <w:r>
-        <w:t>SDL_Renderer</w:t>
-      </w:r>
-      <w:proofErr w:type="spellEnd"/>
-      <w:r>
-        <w:t xml:space="preserve">* </w:t>
-      </w:r>
-      <w:proofErr w:type="spellStart"/>
-      <w:r>
-        <w:t>renderer</w:t>
-      </w:r>
-      <w:proofErr w:type="spellEnd"/>
-      <w:r>
-        <w:t xml:space="preserve">) qui demande notre pointeur de type </w:t>
-      </w:r>
-      <w:proofErr w:type="spellStart"/>
-      <w:r>
-        <w:t>SDL_Renderer</w:t>
-      </w:r>
-      <w:proofErr w:type="spellEnd"/>
-      <w:r>
-        <w:t>* comme argument.</w:t>
-      </w:r>
-    </w:p>
-    <w:p>
-      <w:pPr>
-        <w:ind w:left="360"/>
-      </w:pPr>
-      <w:r>
-        <w:t xml:space="preserve">Enfin pour effacer le rendu quand on a </w:t>
-      </w:r>
-      <w:proofErr w:type="spellStart"/>
-      <w:r>
-        <w:t>finit</w:t>
-      </w:r>
-      <w:proofErr w:type="spellEnd"/>
-      <w:r>
-        <w:t xml:space="preserve"> de l’utiliser,</w:t>
-      </w:r>
-      <w:r>
-        <w:t xml:space="preserve"> on efface son contenu avec la fonction </w:t>
-      </w:r>
-      <w:proofErr w:type="spellStart"/>
-      <w:r>
-        <w:t>int</w:t>
-      </w:r>
-      <w:proofErr w:type="spellEnd"/>
-      <w:r>
-        <w:t xml:space="preserve"> </w:t>
-      </w:r>
-      <w:proofErr w:type="spellStart"/>
-      <w:r>
-        <w:t>SDL_</w:t>
-      </w:r>
-      <w:proofErr w:type="gramStart"/>
-      <w:r>
-        <w:t>RenderClear</w:t>
-      </w:r>
-      <w:proofErr w:type="spellEnd"/>
-      <w:r>
-        <w:t>(</w:t>
-      </w:r>
-      <w:proofErr w:type="spellStart"/>
-      <w:proofErr w:type="gramEnd"/>
-      <w:r>
-        <w:t>SDL_Renderer</w:t>
-      </w:r>
-      <w:proofErr w:type="spellEnd"/>
-      <w:r>
-        <w:t xml:space="preserve">* </w:t>
-      </w:r>
-      <w:proofErr w:type="spellStart"/>
-      <w:r>
-        <w:t>renderer</w:t>
-      </w:r>
-      <w:proofErr w:type="spellEnd"/>
-      <w:r>
-        <w:t>), ou</w:t>
+      <w:r>
+        <w:t xml:space="preserve">void </w:t>
+      </w:r>
+      <w:r>
+        <w:t>SDL_RenderPresent(SDL_Renderer* renderer) qui demande notre pointeur de type SDL_Renderer* comme argument.</w:t>
+      </w:r>
+    </w:p>
+    <w:p>
+      <w:pPr>
+        <w:ind w:left="360"/>
+      </w:pPr>
+      <w:r>
+        <w:t>Enfin pour effacer le rendu quand on a finit de l’utiliser,</w:t>
+      </w:r>
+      <w:r>
+        <w:t xml:space="preserve"> on efface son contenu avec la fonction int SDL_RenderClear(SDL_Renderer* renderer), ou</w:t>
       </w:r>
       <w:r>
         <w:t xml:space="preserve"> on le détruit avec la fonction</w:t>
       </w:r>
       <w:r>
-        <w:t xml:space="preserve"> </w:t>
-      </w:r>
-      <w:proofErr w:type="spellStart"/>
-      <w:r>
-        <w:t>void</w:t>
-      </w:r>
-      <w:proofErr w:type="spellEnd"/>
-      <w:r>
-        <w:t xml:space="preserve"> </w:t>
-      </w:r>
-      <w:proofErr w:type="spellStart"/>
-      <w:r>
-        <w:t>SDL</w:t>
-      </w:r>
-      <w:r>
-        <w:t>_DestroyRenderer</w:t>
-      </w:r>
-      <w:proofErr w:type="spellEnd"/>
-      <w:r>
-        <w:t>(</w:t>
-      </w:r>
-      <w:proofErr w:type="spellStart"/>
-      <w:r>
-        <w:t>SDL_Renderer</w:t>
-      </w:r>
-      <w:proofErr w:type="spellEnd"/>
-      <w:r>
-        <w:t xml:space="preserve">* </w:t>
-      </w:r>
-      <w:proofErr w:type="spellStart"/>
-      <w:r>
-        <w:t>renderer</w:t>
-      </w:r>
-      <w:proofErr w:type="spellEnd"/>
-      <w:r>
-        <w:t>) ;</w:t>
+        <w:t xml:space="preserve"> void</w:t>
+      </w:r>
+      <w:r>
+        <w:t xml:space="preserve"> SDL</w:t>
+      </w:r>
+      <w:r>
+        <w:t>_DestroyRenderer(SDL_Renderer* renderer) ;</w:t>
       </w:r>
     </w:p>
     <w:p>
@@ -3645,38 +2939,9 @@
           <w:numId w:val="2"/>
         </w:numPr>
       </w:pPr>
-      <w:proofErr w:type="spellStart"/>
       <w:r>
         <w:lastRenderedPageBreak/>
-        <w:t>SDL_Point</w:t>
-      </w:r>
-      <w:proofErr w:type="spellEnd"/>
-      <w:r>
-        <w:t xml:space="preserve"> et </w:t>
-      </w:r>
-      <w:proofErr w:type="spellStart"/>
-      <w:r>
-        <w:t>SDL_Rect</w:t>
-      </w:r>
-      <w:proofErr w:type="spellEnd"/>
-      <w:r>
-        <w:t xml:space="preserve"> : Donnez et expliquez le code de déclaration d’un </w:t>
-      </w:r>
-      <w:proofErr w:type="spellStart"/>
-      <w:r>
-        <w:t>SDL_Point</w:t>
-      </w:r>
-      <w:proofErr w:type="spellEnd"/>
-      <w:r>
-        <w:t xml:space="preserve"> et </w:t>
-      </w:r>
-      <w:proofErr w:type="spellStart"/>
-      <w:r>
-        <w:t>SDL_Rect</w:t>
-      </w:r>
-      <w:proofErr w:type="spellEnd"/>
-      <w:r>
-        <w:t xml:space="preserve"> (5 points)</w:t>
+        <w:t>SDL_Point et SDL_Rect : Donnez et expliquez le code de déclaration d’un SDL_Point et SDL_Rect (5 points)</w:t>
       </w:r>
     </w:p>
     <w:p/>
@@ -3684,23 +2949,8 @@
       <w:pPr>
         <w:ind w:left="360"/>
       </w:pPr>
-      <w:proofErr w:type="spellStart"/>
-      <w:r>
-        <w:t>SDL_Point</w:t>
-      </w:r>
-      <w:proofErr w:type="spellEnd"/>
-      <w:r>
-        <w:t xml:space="preserve"> est une structure contenant deux entiers (</w:t>
-      </w:r>
-      <w:proofErr w:type="spellStart"/>
-      <w:proofErr w:type="gramStart"/>
-      <w:r>
-        <w:t>x,y</w:t>
-      </w:r>
-      <w:proofErr w:type="spellEnd"/>
-      <w:proofErr w:type="gramEnd"/>
-      <w:r>
-        <w:t>)</w:t>
+      <w:r>
+        <w:t>SDL_Point est une structure contenant deux entiers (x,y)</w:t>
       </w:r>
       <w:r>
         <w:t xml:space="preserve">, on </w:t>
@@ -3715,83 +2965,18 @@
         <w:t> :</w:t>
       </w:r>
       <w:r>
-        <w:t xml:space="preserve"> </w:t>
-      </w:r>
-      <w:proofErr w:type="spellStart"/>
-      <w:r>
-        <w:t>SDL_Point</w:t>
-      </w:r>
-      <w:proofErr w:type="spellEnd"/>
-      <w:r>
-        <w:t xml:space="preserve"> </w:t>
-      </w:r>
-      <w:proofErr w:type="spellStart"/>
-      <w:r>
-        <w:t>monPoint</w:t>
-      </w:r>
-      <w:proofErr w:type="spellEnd"/>
-      <w:r>
-        <w:t xml:space="preserve"> ={30,40} ; Avec ce code, j’ai créé </w:t>
-      </w:r>
-      <w:proofErr w:type="spellStart"/>
-      <w:r>
-        <w:t>monPoint</w:t>
-      </w:r>
-      <w:proofErr w:type="spellEnd"/>
-      <w:r>
-        <w:t xml:space="preserve"> de type </w:t>
-      </w:r>
-      <w:proofErr w:type="spellStart"/>
-      <w:r>
-        <w:t>SDL_Point</w:t>
-      </w:r>
-      <w:proofErr w:type="spellEnd"/>
-      <w:r>
-        <w:t xml:space="preserve"> de coordonnées x=30 et y=40.</w:t>
-      </w:r>
-    </w:p>
-    <w:p>
-      <w:pPr>
-        <w:ind w:left="360"/>
-      </w:pPr>
-      <w:proofErr w:type="spellStart"/>
-      <w:r>
-        <w:t>SDL_Rect</w:t>
-      </w:r>
-      <w:proofErr w:type="spellEnd"/>
-      <w:r>
-        <w:t xml:space="preserve"> est une autre structure contenant l’origine du Rectangle en </w:t>
-      </w:r>
-      <w:proofErr w:type="spellStart"/>
-      <w:proofErr w:type="gramStart"/>
-      <w:r>
-        <w:t>x,y</w:t>
-      </w:r>
-      <w:proofErr w:type="spellEnd"/>
-      <w:proofErr w:type="gramEnd"/>
-      <w:r>
-        <w:t xml:space="preserve"> ainsi que sa largeur vers la droite et sa hauteur vers le bas à partir de l’origine. On déclare une variable de ce type de la manière suivante : </w:t>
-      </w:r>
-      <w:proofErr w:type="spellStart"/>
-      <w:r>
-        <w:t>SDL_Rect</w:t>
-      </w:r>
-      <w:proofErr w:type="spellEnd"/>
-      <w:r>
-        <w:t xml:space="preserve"> </w:t>
-      </w:r>
-      <w:proofErr w:type="spellStart"/>
-      <w:r>
-        <w:t>monRectangle</w:t>
-      </w:r>
-      <w:proofErr w:type="spellEnd"/>
-      <w:proofErr w:type="gramStart"/>
-      <w:r>
-        <w:t>={</w:t>
-      </w:r>
-      <w:proofErr w:type="gramEnd"/>
-      <w:r>
-        <w:t>0,0,300,400}</w:t>
+        <w:t xml:space="preserve"> SDL_Point monPoint ={30,40} ; Avec ce code, j’ai créé monPoint de type SDL_Point de coordonnées x=30 et y=40.</w:t>
+      </w:r>
+    </w:p>
+    <w:p>
+      <w:pPr>
+        <w:ind w:left="360"/>
+      </w:pPr>
+      <w:r>
+        <w:t xml:space="preserve">SDL_Rect est une autre structure contenant l’origine du Rectangle en x,y ainsi que sa largeur vers la droite et sa hauteur vers le bas à partir de l’origine. On déclare une variable de ce type de la manière suivante : </w:t>
+      </w:r>
+      <w:r>
+        <w:t>SDL_Rect monRectangle={0,0,300,400}</w:t>
       </w:r>
       <w:r>
         <w:t xml:space="preserve"> ; </w:t>
@@ -3858,37 +3043,14 @@
       <w:r>
         <w:br/>
       </w:r>
-      <w:proofErr w:type="spellStart"/>
       <w:r>
         <w:t>int</w:t>
       </w:r>
-      <w:proofErr w:type="spellEnd"/>
       <w:r>
         <w:t xml:space="preserve"> </w:t>
       </w:r>
-      <w:proofErr w:type="spellStart"/>
-      <w:r>
-        <w:t>SDL_SetRenderDrawColor</w:t>
-      </w:r>
-      <w:proofErr w:type="spellEnd"/>
-      <w:r>
-        <w:t>(</w:t>
-      </w:r>
-      <w:proofErr w:type="spellStart"/>
-      <w:r>
-        <w:t>SDL_Renderer</w:t>
-      </w:r>
-      <w:proofErr w:type="spellEnd"/>
-      <w:r>
-        <w:t xml:space="preserve">* </w:t>
-      </w:r>
-      <w:proofErr w:type="spellStart"/>
-      <w:r>
-        <w:t>renderer</w:t>
-      </w:r>
-      <w:proofErr w:type="spellEnd"/>
-      <w:r>
-        <w:t>, Uint8 r, Uint8g, Uint8 b, Uint8 a);</w:t>
+      <w:r>
+        <w:t>SDL_SetRenderDrawColor(SDL_Renderer* renderer, Uint8 r, Uint8g, Uint8 b, Uint8 a);</w:t>
       </w:r>
       <w:r>
         <w:br/>
@@ -3933,134 +3095,40 @@
       <w:pPr>
         <w:ind w:left="708"/>
       </w:pPr>
-      <w:proofErr w:type="spellStart"/>
-      <w:proofErr w:type="gramStart"/>
-      <w:r>
-        <w:t>pRenderer</w:t>
-      </w:r>
-      <w:proofErr w:type="spellEnd"/>
-      <w:proofErr w:type="gramEnd"/>
-      <w:r>
-        <w:t xml:space="preserve"> = </w:t>
-      </w:r>
-      <w:proofErr w:type="spellStart"/>
-      <w:r>
-        <w:t>SDL_CreateRenderer</w:t>
-      </w:r>
-      <w:proofErr w:type="spellEnd"/>
-      <w:r>
-        <w:t>(</w:t>
-      </w:r>
-      <w:proofErr w:type="spellStart"/>
-      <w:r>
-        <w:t>pWindow</w:t>
-      </w:r>
-      <w:proofErr w:type="spellEnd"/>
-      <w:r>
-        <w:t>, -1, SDL_RENDERER_ACCELERATED); //On crée le rendu.</w:t>
-      </w:r>
-    </w:p>
-    <w:p>
-      <w:pPr>
-        <w:ind w:left="360"/>
-      </w:pPr>
-      <w:r>
-        <w:t xml:space="preserve">        </w:t>
-      </w:r>
-      <w:proofErr w:type="spellStart"/>
-      <w:r>
-        <w:t>SDL_</w:t>
-      </w:r>
-      <w:proofErr w:type="gramStart"/>
-      <w:r>
-        <w:t>SetRenderDrawColor</w:t>
-      </w:r>
-      <w:proofErr w:type="spellEnd"/>
-      <w:r>
-        <w:t>(</w:t>
-      </w:r>
-      <w:proofErr w:type="spellStart"/>
-      <w:proofErr w:type="gramEnd"/>
-      <w:r>
-        <w:t>pRenderer</w:t>
-      </w:r>
-      <w:proofErr w:type="spellEnd"/>
-      <w:r>
-        <w:t>, 255, 0, 0, 255); //On change la couleur du rendu.</w:t>
-      </w:r>
-    </w:p>
-    <w:p>
-      <w:pPr>
-        <w:ind w:left="360"/>
-      </w:pPr>
-      <w:r>
-        <w:t xml:space="preserve">        </w:t>
-      </w:r>
-      <w:proofErr w:type="spellStart"/>
-      <w:r>
-        <w:t>SDL_RenderClear</w:t>
-      </w:r>
-      <w:proofErr w:type="spellEnd"/>
-      <w:r>
-        <w:t>(</w:t>
-      </w:r>
-      <w:proofErr w:type="spellStart"/>
-      <w:r>
-        <w:t>pRenderer</w:t>
-      </w:r>
-      <w:proofErr w:type="spellEnd"/>
-      <w:proofErr w:type="gramStart"/>
-      <w:r>
-        <w:t>);</w:t>
-      </w:r>
-      <w:proofErr w:type="gramEnd"/>
-      <w:r>
-        <w:t xml:space="preserve"> //On actualise le rendu.</w:t>
-      </w:r>
-    </w:p>
-    <w:p>
-      <w:pPr>
-        <w:ind w:left="360"/>
-      </w:pPr>
-      <w:r>
-        <w:t xml:space="preserve">        </w:t>
-      </w:r>
-      <w:proofErr w:type="spellStart"/>
-      <w:r>
-        <w:t>SDL_RenderPresent</w:t>
-      </w:r>
-      <w:proofErr w:type="spellEnd"/>
-      <w:r>
-        <w:t>(</w:t>
-      </w:r>
-      <w:proofErr w:type="spellStart"/>
-      <w:r>
-        <w:t>pRenderer</w:t>
-      </w:r>
-      <w:proofErr w:type="spellEnd"/>
-      <w:proofErr w:type="gramStart"/>
-      <w:r>
-        <w:t>);</w:t>
-      </w:r>
-      <w:proofErr w:type="gramEnd"/>
-      <w:r>
-        <w:t xml:space="preserve"> //On affiche le rendu.</w:t>
-      </w:r>
-    </w:p>
-    <w:p>
-      <w:pPr>
-        <w:ind w:left="360"/>
-      </w:pPr>
-      <w:r>
-        <w:t xml:space="preserve">Pour l’exemple </w:t>
-      </w:r>
-      <w:proofErr w:type="gramStart"/>
-      <w:r>
-        <w:t>voir</w:t>
-      </w:r>
-      <w:proofErr w:type="gramEnd"/>
-      <w:r>
-        <w:t xml:space="preserve"> le code du programme ci-joint.</w:t>
+      <w:r>
+        <w:t>pRenderer = SDL_CreateRenderer(pWindow, -1, SDL_RENDERER_ACCELERATED); //On crée le rendu.</w:t>
+      </w:r>
+    </w:p>
+    <w:p>
+      <w:pPr>
+        <w:ind w:left="360"/>
+      </w:pPr>
+      <w:r>
+        <w:t xml:space="preserve">        SDL_SetRenderDrawColor(pRenderer, 255, 0, 0, 255); //On change la couleur du rendu.</w:t>
+      </w:r>
+    </w:p>
+    <w:p>
+      <w:pPr>
+        <w:ind w:left="360"/>
+      </w:pPr>
+      <w:r>
+        <w:t xml:space="preserve">        SDL_RenderClear(pRenderer); //On actualise le rendu.</w:t>
+      </w:r>
+    </w:p>
+    <w:p>
+      <w:pPr>
+        <w:ind w:left="360"/>
+      </w:pPr>
+      <w:r>
+        <w:t xml:space="preserve">        SDL_RenderPresent(pRenderer); //On affiche le rendu.</w:t>
+      </w:r>
+    </w:p>
+    <w:p>
+      <w:pPr>
+        <w:ind w:left="360"/>
+      </w:pPr>
+      <w:r>
+        <w:t>Pour l’exemple voir le code du programme ci-joint.</w:t>
       </w:r>
     </w:p>
     <w:p>
@@ -4127,47 +3195,8 @@
       <w:r>
         <w:t xml:space="preserve">-Carré vide : </w:t>
       </w:r>
-      <w:proofErr w:type="spellStart"/>
-      <w:r>
-        <w:t>void</w:t>
-      </w:r>
-      <w:proofErr w:type="spellEnd"/>
-      <w:r>
-        <w:t xml:space="preserve"> </w:t>
-      </w:r>
-      <w:proofErr w:type="spellStart"/>
-      <w:proofErr w:type="gramStart"/>
-      <w:r>
-        <w:t>AfficherUnRectangle</w:t>
-      </w:r>
-      <w:proofErr w:type="spellEnd"/>
-      <w:r>
-        <w:t>(</w:t>
-      </w:r>
-      <w:proofErr w:type="spellStart"/>
-      <w:proofErr w:type="gramEnd"/>
-      <w:r>
-        <w:t>SDL_Renderer</w:t>
-      </w:r>
-      <w:proofErr w:type="spellEnd"/>
-      <w:r>
-        <w:t xml:space="preserve">* </w:t>
-      </w:r>
-      <w:proofErr w:type="spellStart"/>
-      <w:r>
-        <w:t>renderer,SDL_Rect</w:t>
-      </w:r>
-      <w:proofErr w:type="spellEnd"/>
-      <w:r>
-        <w:t xml:space="preserve">* </w:t>
-      </w:r>
-      <w:proofErr w:type="spellStart"/>
-      <w:r>
-        <w:t>rect</w:t>
-      </w:r>
-      <w:proofErr w:type="spellEnd"/>
-      <w:r>
-        <w:t>)</w:t>
+      <w:r>
+        <w:t>void AfficherUnRectangle(SDL_Renderer* renderer,SDL_Rect* rect)</w:t>
       </w:r>
       <w:r>
         <w:t> ;</w:t>
@@ -4180,50 +3209,8 @@
       <w:r>
         <w:t xml:space="preserve">-Carré plein : </w:t>
       </w:r>
-      <w:proofErr w:type="spellStart"/>
-      <w:r>
-        <w:t>void</w:t>
-      </w:r>
-      <w:proofErr w:type="spellEnd"/>
-      <w:r>
-        <w:t xml:space="preserve"> </w:t>
-      </w:r>
-      <w:proofErr w:type="spellStart"/>
-      <w:r>
-        <w:t>RemplirUnRectangle</w:t>
-      </w:r>
-      <w:proofErr w:type="spellEnd"/>
-      <w:r>
-        <w:t xml:space="preserve"> (</w:t>
-      </w:r>
-      <w:proofErr w:type="spellStart"/>
-      <w:r>
-        <w:t>SDL_Renderer</w:t>
-      </w:r>
-      <w:proofErr w:type="spellEnd"/>
-      <w:r>
-        <w:t xml:space="preserve">* </w:t>
-      </w:r>
-      <w:proofErr w:type="spellStart"/>
-      <w:proofErr w:type="gramStart"/>
-      <w:r>
-        <w:t>renderer,SDL</w:t>
-      </w:r>
-      <w:proofErr w:type="gramEnd"/>
-      <w:r>
-        <w:t>_Rect</w:t>
-      </w:r>
-      <w:proofErr w:type="spellEnd"/>
-      <w:r>
-        <w:t xml:space="preserve">* </w:t>
-      </w:r>
-      <w:proofErr w:type="spellStart"/>
-      <w:r>
-        <w:t>rect</w:t>
-      </w:r>
-      <w:proofErr w:type="spellEnd"/>
-      <w:r>
-        <w:t>)</w:t>
+      <w:r>
+        <w:t>void RemplirUnRectangle (SDL_Renderer* renderer,SDL_Rect* rect)</w:t>
       </w:r>
       <w:r>
         <w:t> ;</w:t>
@@ -4236,87 +3223,8 @@
       <w:r>
         <w:t xml:space="preserve">-Cercle vide : </w:t>
       </w:r>
-      <w:proofErr w:type="spellStart"/>
-      <w:r>
-        <w:t>void</w:t>
-      </w:r>
-      <w:proofErr w:type="spellEnd"/>
-      <w:r>
-        <w:t xml:space="preserve"> </w:t>
-      </w:r>
-      <w:proofErr w:type="spellStart"/>
-      <w:proofErr w:type="gramStart"/>
-      <w:r>
-        <w:t>DessinerUnCercle</w:t>
-      </w:r>
-      <w:proofErr w:type="spellEnd"/>
-      <w:r>
-        <w:t>(</w:t>
-      </w:r>
-      <w:proofErr w:type="spellStart"/>
-      <w:proofErr w:type="gramEnd"/>
-      <w:r>
-        <w:t>SDL_Renderer</w:t>
-      </w:r>
-      <w:proofErr w:type="spellEnd"/>
-      <w:r>
-        <w:t xml:space="preserve"> * </w:t>
-      </w:r>
-      <w:proofErr w:type="spellStart"/>
-      <w:r>
-        <w:t>pRendu</w:t>
-      </w:r>
-      <w:proofErr w:type="spellEnd"/>
-      <w:r>
-        <w:t xml:space="preserve">, </w:t>
-      </w:r>
-      <w:proofErr w:type="spellStart"/>
-      <w:r>
-        <w:t>int</w:t>
-      </w:r>
-      <w:proofErr w:type="spellEnd"/>
-      <w:r>
-        <w:t xml:space="preserve"> </w:t>
-      </w:r>
-      <w:proofErr w:type="spellStart"/>
-      <w:r>
-        <w:t>nCentreX</w:t>
-      </w:r>
-      <w:proofErr w:type="spellEnd"/>
-      <w:r>
-        <w:t xml:space="preserve">, </w:t>
-      </w:r>
-      <w:proofErr w:type="spellStart"/>
-      <w:r>
-        <w:t>int</w:t>
-      </w:r>
-      <w:proofErr w:type="spellEnd"/>
-      <w:r>
-        <w:t xml:space="preserve"> </w:t>
-      </w:r>
-      <w:proofErr w:type="spellStart"/>
-      <w:r>
-        <w:t>nCentreY</w:t>
-      </w:r>
-      <w:proofErr w:type="spellEnd"/>
-      <w:r>
-        <w:t xml:space="preserve">, </w:t>
-      </w:r>
-      <w:proofErr w:type="spellStart"/>
-      <w:r>
-        <w:t>int</w:t>
-      </w:r>
-      <w:proofErr w:type="spellEnd"/>
-      <w:r>
-        <w:t xml:space="preserve"> </w:t>
-      </w:r>
-      <w:proofErr w:type="spellStart"/>
-      <w:r>
-        <w:t>nRayon</w:t>
-      </w:r>
-      <w:proofErr w:type="spellEnd"/>
-      <w:r>
-        <w:t>)</w:t>
+      <w:r>
+        <w:t>void DessinerUnCercle(SDL_Renderer * pRendu, int nCentreX, int nCentreY, int nRayon)</w:t>
       </w:r>
       <w:r>
         <w:t> ;</w:t>
@@ -4329,87 +3237,8 @@
       <w:r>
         <w:t xml:space="preserve">-Cercle plein : </w:t>
       </w:r>
-      <w:proofErr w:type="spellStart"/>
-      <w:r>
-        <w:t>void</w:t>
-      </w:r>
-      <w:proofErr w:type="spellEnd"/>
-      <w:r>
-        <w:t xml:space="preserve"> </w:t>
-      </w:r>
-      <w:proofErr w:type="spellStart"/>
-      <w:proofErr w:type="gramStart"/>
-      <w:r>
-        <w:t>DessinerUnDisque</w:t>
-      </w:r>
-      <w:proofErr w:type="spellEnd"/>
-      <w:r>
-        <w:t>(</w:t>
-      </w:r>
-      <w:proofErr w:type="spellStart"/>
-      <w:proofErr w:type="gramEnd"/>
-      <w:r>
-        <w:t>SDL_Renderer</w:t>
-      </w:r>
-      <w:proofErr w:type="spellEnd"/>
-      <w:r>
-        <w:t xml:space="preserve"> * </w:t>
-      </w:r>
-      <w:proofErr w:type="spellStart"/>
-      <w:r>
-        <w:t>pRendu</w:t>
-      </w:r>
-      <w:proofErr w:type="spellEnd"/>
-      <w:r>
-        <w:t xml:space="preserve">, </w:t>
-      </w:r>
-      <w:proofErr w:type="spellStart"/>
-      <w:r>
-        <w:t>int</w:t>
-      </w:r>
-      <w:proofErr w:type="spellEnd"/>
-      <w:r>
-        <w:t xml:space="preserve"> </w:t>
-      </w:r>
-      <w:proofErr w:type="spellStart"/>
-      <w:r>
-        <w:t>nCentreX</w:t>
-      </w:r>
-      <w:proofErr w:type="spellEnd"/>
-      <w:r>
-        <w:t xml:space="preserve">, </w:t>
-      </w:r>
-      <w:proofErr w:type="spellStart"/>
-      <w:r>
-        <w:t>int</w:t>
-      </w:r>
-      <w:proofErr w:type="spellEnd"/>
-      <w:r>
-        <w:t xml:space="preserve"> </w:t>
-      </w:r>
-      <w:proofErr w:type="spellStart"/>
-      <w:r>
-        <w:t>nCentreY</w:t>
-      </w:r>
-      <w:proofErr w:type="spellEnd"/>
-      <w:r>
-        <w:t xml:space="preserve">, </w:t>
-      </w:r>
-      <w:proofErr w:type="spellStart"/>
-      <w:r>
-        <w:t>int</w:t>
-      </w:r>
-      <w:proofErr w:type="spellEnd"/>
-      <w:r>
-        <w:t xml:space="preserve"> </w:t>
-      </w:r>
-      <w:proofErr w:type="spellStart"/>
-      <w:r>
-        <w:t>nRayon</w:t>
-      </w:r>
-      <w:proofErr w:type="spellEnd"/>
-      <w:r>
-        <w:t>)</w:t>
+      <w:r>
+        <w:t>void DessinerUnDisque(SDL_Renderer * pRendu, int nCentreX, int nCentreY, int nRayon)</w:t>
       </w:r>
       <w:r>
         <w:t> ;</w:t>
@@ -4420,15 +3249,7 @@
         <w:ind w:left="360"/>
       </w:pPr>
       <w:r>
-        <w:t xml:space="preserve">Pour l’exemple </w:t>
-      </w:r>
-      <w:proofErr w:type="gramStart"/>
-      <w:r>
-        <w:t>voir</w:t>
-      </w:r>
-      <w:proofErr w:type="gramEnd"/>
-      <w:r>
-        <w:t xml:space="preserve"> le code du programme ci-joint.</w:t>
+        <w:t>Pour l’exemple voir le code du programme ci-joint.</w:t>
       </w:r>
     </w:p>
     <w:p>
@@ -4486,8 +3307,6 @@
           <w:szCs w:val="24"/>
         </w:rPr>
       </w:pPr>
-      <w:proofErr w:type="spellStart"/>
-      <w:proofErr w:type="gramStart"/>
       <w:r>
         <w:rPr>
           <w:rFonts w:ascii="Courier" w:eastAsia="Times New Roman" w:hAnsi="Courier" w:cs="Courier New"/>
@@ -4497,76 +3316,14 @@
         </w:rPr>
         <w:t>int</w:t>
       </w:r>
-      <w:proofErr w:type="spellEnd"/>
-      <w:proofErr w:type="gramEnd"/>
-      <w:r>
-        <w:rPr>
-          <w:rFonts w:ascii="Courier" w:eastAsia="Times New Roman" w:hAnsi="Courier" w:cs="Courier New"/>
-          <w:color w:val="000000"/>
-          <w:sz w:val="24"/>
-          <w:szCs w:val="24"/>
-        </w:rPr>
-        <w:t xml:space="preserve"> </w:t>
-      </w:r>
-      <w:proofErr w:type="spellStart"/>
-      <w:r>
-        <w:rPr>
-          <w:rFonts w:ascii="Courier" w:eastAsia="Times New Roman" w:hAnsi="Courier" w:cs="Courier New"/>
-          <w:color w:val="000000"/>
-          <w:sz w:val="24"/>
-          <w:szCs w:val="24"/>
-        </w:rPr>
-        <w:t>SDL_RenderDrawPoint</w:t>
-      </w:r>
-      <w:proofErr w:type="spellEnd"/>
-      <w:r>
-        <w:rPr>
-          <w:rFonts w:ascii="Courier" w:eastAsia="Times New Roman" w:hAnsi="Courier" w:cs="Courier New"/>
-          <w:color w:val="000000"/>
-          <w:sz w:val="24"/>
-          <w:szCs w:val="24"/>
-        </w:rPr>
-        <w:t>(</w:t>
-      </w:r>
-      <w:proofErr w:type="spellStart"/>
-      <w:r>
-        <w:rPr>
-          <w:rFonts w:ascii="Courier" w:eastAsia="Times New Roman" w:hAnsi="Courier" w:cs="Courier New"/>
-          <w:color w:val="000000"/>
-          <w:sz w:val="24"/>
-          <w:szCs w:val="24"/>
-        </w:rPr>
-        <w:t>SDL_Renderer</w:t>
-      </w:r>
-      <w:proofErr w:type="spellEnd"/>
-      <w:r>
-        <w:rPr>
-          <w:rFonts w:ascii="Courier" w:eastAsia="Times New Roman" w:hAnsi="Courier" w:cs="Courier New"/>
-          <w:color w:val="000000"/>
-          <w:sz w:val="24"/>
-          <w:szCs w:val="24"/>
-        </w:rPr>
-        <w:t xml:space="preserve">* </w:t>
-      </w:r>
-      <w:proofErr w:type="spellStart"/>
-      <w:r>
-        <w:rPr>
-          <w:rFonts w:ascii="Courier" w:eastAsia="Times New Roman" w:hAnsi="Courier" w:cs="Courier New"/>
-          <w:color w:val="000000"/>
-          <w:sz w:val="24"/>
-          <w:szCs w:val="24"/>
-        </w:rPr>
-        <w:t>renderer</w:t>
-      </w:r>
-      <w:proofErr w:type="spellEnd"/>
-      <w:r>
-        <w:rPr>
-          <w:rFonts w:ascii="Courier" w:eastAsia="Times New Roman" w:hAnsi="Courier" w:cs="Courier New"/>
-          <w:color w:val="000000"/>
-          <w:sz w:val="24"/>
-          <w:szCs w:val="24"/>
-        </w:rPr>
-        <w:t>,</w:t>
+      <w:r>
+        <w:rPr>
+          <w:rFonts w:ascii="Courier" w:eastAsia="Times New Roman" w:hAnsi="Courier" w:cs="Courier New"/>
+          <w:color w:val="000000"/>
+          <w:sz w:val="24"/>
+          <w:szCs w:val="24"/>
+        </w:rPr>
+        <w:t xml:space="preserve"> SDL_RenderDrawPoint(SDL_Renderer* renderer,</w:t>
       </w:r>
     </w:p>
     <w:p>
@@ -4607,8 +3364,6 @@
         </w:rPr>
         <w:t xml:space="preserve">                        </w:t>
       </w:r>
-      <w:proofErr w:type="spellStart"/>
-      <w:proofErr w:type="gramStart"/>
       <w:r>
         <w:rPr>
           <w:rFonts w:ascii="Courier" w:eastAsia="Times New Roman" w:hAnsi="Courier" w:cs="Courier New"/>
@@ -4618,8 +3373,6 @@
         </w:rPr>
         <w:t>int</w:t>
       </w:r>
-      <w:proofErr w:type="spellEnd"/>
-      <w:proofErr w:type="gramEnd"/>
       <w:r>
         <w:rPr>
           <w:rFonts w:ascii="Courier" w:eastAsia="Times New Roman" w:hAnsi="Courier" w:cs="Courier New"/>
@@ -4668,8 +3421,6 @@
         </w:rPr>
         <w:t xml:space="preserve">                        </w:t>
       </w:r>
-      <w:proofErr w:type="spellStart"/>
-      <w:proofErr w:type="gramStart"/>
       <w:r>
         <w:rPr>
           <w:rFonts w:ascii="Courier" w:eastAsia="Times New Roman" w:hAnsi="Courier" w:cs="Courier New"/>
@@ -4679,8 +3430,6 @@
         </w:rPr>
         <w:t>int</w:t>
       </w:r>
-      <w:proofErr w:type="spellEnd"/>
-      <w:proofErr w:type="gramEnd"/>
       <w:r>
         <w:rPr>
           <w:rFonts w:ascii="Courier" w:eastAsia="Times New Roman" w:hAnsi="Courier" w:cs="Courier New"/>
@@ -4734,8 +3483,6 @@
           <w:szCs w:val="24"/>
         </w:rPr>
       </w:pPr>
-      <w:proofErr w:type="spellStart"/>
-      <w:proofErr w:type="gramStart"/>
       <w:r>
         <w:rPr>
           <w:rFonts w:ascii="Courier" w:eastAsia="Times New Roman" w:hAnsi="Courier" w:cs="Courier New"/>
@@ -4745,76 +3492,14 @@
         </w:rPr>
         <w:t>int</w:t>
       </w:r>
-      <w:proofErr w:type="spellEnd"/>
-      <w:proofErr w:type="gramEnd"/>
-      <w:r>
-        <w:rPr>
-          <w:rFonts w:ascii="Courier" w:eastAsia="Times New Roman" w:hAnsi="Courier" w:cs="Courier New"/>
-          <w:color w:val="000000"/>
-          <w:sz w:val="24"/>
-          <w:szCs w:val="24"/>
-        </w:rPr>
-        <w:t xml:space="preserve"> </w:t>
-      </w:r>
-      <w:proofErr w:type="spellStart"/>
-      <w:r>
-        <w:rPr>
-          <w:rFonts w:ascii="Courier" w:eastAsia="Times New Roman" w:hAnsi="Courier" w:cs="Courier New"/>
-          <w:color w:val="000000"/>
-          <w:sz w:val="24"/>
-          <w:szCs w:val="24"/>
-        </w:rPr>
-        <w:t>SDL_RenderDrawPoints</w:t>
-      </w:r>
-      <w:proofErr w:type="spellEnd"/>
-      <w:r>
-        <w:rPr>
-          <w:rFonts w:ascii="Courier" w:eastAsia="Times New Roman" w:hAnsi="Courier" w:cs="Courier New"/>
-          <w:color w:val="000000"/>
-          <w:sz w:val="24"/>
-          <w:szCs w:val="24"/>
-        </w:rPr>
-        <w:t>(</w:t>
-      </w:r>
-      <w:proofErr w:type="spellStart"/>
-      <w:r>
-        <w:rPr>
-          <w:rFonts w:ascii="Courier" w:eastAsia="Times New Roman" w:hAnsi="Courier" w:cs="Courier New"/>
-          <w:color w:val="000000"/>
-          <w:sz w:val="24"/>
-          <w:szCs w:val="24"/>
-        </w:rPr>
-        <w:t>SDL_Renderer</w:t>
-      </w:r>
-      <w:proofErr w:type="spellEnd"/>
-      <w:r>
-        <w:rPr>
-          <w:rFonts w:ascii="Courier" w:eastAsia="Times New Roman" w:hAnsi="Courier" w:cs="Courier New"/>
-          <w:color w:val="000000"/>
-          <w:sz w:val="24"/>
-          <w:szCs w:val="24"/>
-        </w:rPr>
-        <w:t xml:space="preserve">*    </w:t>
-      </w:r>
-      <w:proofErr w:type="spellStart"/>
-      <w:r>
-        <w:rPr>
-          <w:rFonts w:ascii="Courier" w:eastAsia="Times New Roman" w:hAnsi="Courier" w:cs="Courier New"/>
-          <w:color w:val="000000"/>
-          <w:sz w:val="24"/>
-          <w:szCs w:val="24"/>
-        </w:rPr>
-        <w:t>renderer</w:t>
-      </w:r>
-      <w:proofErr w:type="spellEnd"/>
-      <w:r>
-        <w:rPr>
-          <w:rFonts w:ascii="Courier" w:eastAsia="Times New Roman" w:hAnsi="Courier" w:cs="Courier New"/>
-          <w:color w:val="000000"/>
-          <w:sz w:val="24"/>
-          <w:szCs w:val="24"/>
-        </w:rPr>
-        <w:t>,</w:t>
+      <w:r>
+        <w:rPr>
+          <w:rFonts w:ascii="Courier" w:eastAsia="Times New Roman" w:hAnsi="Courier" w:cs="Courier New"/>
+          <w:color w:val="000000"/>
+          <w:sz w:val="24"/>
+          <w:szCs w:val="24"/>
+        </w:rPr>
+        <w:t xml:space="preserve"> SDL_RenderDrawPoints(SDL_Renderer*    renderer,</w:t>
       </w:r>
     </w:p>
     <w:p>
@@ -4855,8 +3540,6 @@
         </w:rPr>
         <w:t xml:space="preserve">                         </w:t>
       </w:r>
-      <w:proofErr w:type="spellStart"/>
-      <w:proofErr w:type="gramStart"/>
       <w:r>
         <w:rPr>
           <w:rFonts w:ascii="Courier" w:eastAsia="Times New Roman" w:hAnsi="Courier" w:cs="Courier New"/>
@@ -4866,36 +3549,14 @@
         </w:rPr>
         <w:t>const</w:t>
       </w:r>
-      <w:proofErr w:type="spellEnd"/>
-      <w:proofErr w:type="gramEnd"/>
-      <w:r>
-        <w:rPr>
-          <w:rFonts w:ascii="Courier" w:eastAsia="Times New Roman" w:hAnsi="Courier" w:cs="Courier New"/>
-          <w:color w:val="000000"/>
-          <w:sz w:val="24"/>
-          <w:szCs w:val="24"/>
-        </w:rPr>
-        <w:t xml:space="preserve"> </w:t>
-      </w:r>
-      <w:proofErr w:type="spellStart"/>
-      <w:r>
-        <w:rPr>
-          <w:rFonts w:ascii="Courier" w:eastAsia="Times New Roman" w:hAnsi="Courier" w:cs="Courier New"/>
-          <w:color w:val="000000"/>
-          <w:sz w:val="24"/>
-          <w:szCs w:val="24"/>
-        </w:rPr>
-        <w:t>SDL_Point</w:t>
-      </w:r>
-      <w:proofErr w:type="spellEnd"/>
-      <w:r>
-        <w:rPr>
-          <w:rFonts w:ascii="Courier" w:eastAsia="Times New Roman" w:hAnsi="Courier" w:cs="Courier New"/>
-          <w:color w:val="000000"/>
-          <w:sz w:val="24"/>
-          <w:szCs w:val="24"/>
-        </w:rPr>
-        <w:t>* points,</w:t>
+      <w:r>
+        <w:rPr>
+          <w:rFonts w:ascii="Courier" w:eastAsia="Times New Roman" w:hAnsi="Courier" w:cs="Courier New"/>
+          <w:color w:val="000000"/>
+          <w:sz w:val="24"/>
+          <w:szCs w:val="24"/>
+        </w:rPr>
+        <w:t xml:space="preserve"> SDL_Point* points,</w:t>
       </w:r>
     </w:p>
     <w:p>
@@ -4936,8 +3597,6 @@
         </w:rPr>
         <w:t xml:space="preserve">                         </w:t>
       </w:r>
-      <w:proofErr w:type="spellStart"/>
-      <w:proofErr w:type="gramStart"/>
       <w:r>
         <w:rPr>
           <w:rFonts w:ascii="Courier" w:eastAsia="Times New Roman" w:hAnsi="Courier" w:cs="Courier New"/>
@@ -4947,8 +3606,6 @@
         </w:rPr>
         <w:t>int</w:t>
       </w:r>
-      <w:proofErr w:type="spellEnd"/>
-      <w:proofErr w:type="gramEnd"/>
       <w:r>
         <w:rPr>
           <w:rFonts w:ascii="Courier" w:eastAsia="Times New Roman" w:hAnsi="Courier" w:cs="Courier New"/>
@@ -5042,8 +3699,6 @@
           <w:szCs w:val="24"/>
         </w:rPr>
       </w:pPr>
-      <w:proofErr w:type="spellStart"/>
-      <w:proofErr w:type="gramStart"/>
       <w:r>
         <w:rPr>
           <w:rFonts w:ascii="Courier" w:eastAsia="Times New Roman" w:hAnsi="Courier" w:cs="Courier New"/>
@@ -5053,76 +3708,14 @@
         </w:rPr>
         <w:t>int</w:t>
       </w:r>
-      <w:proofErr w:type="spellEnd"/>
-      <w:proofErr w:type="gramEnd"/>
-      <w:r>
-        <w:rPr>
-          <w:rFonts w:ascii="Courier" w:eastAsia="Times New Roman" w:hAnsi="Courier" w:cs="Courier New"/>
-          <w:color w:val="000000"/>
-          <w:sz w:val="24"/>
-          <w:szCs w:val="24"/>
-        </w:rPr>
-        <w:t xml:space="preserve"> </w:t>
-      </w:r>
-      <w:proofErr w:type="spellStart"/>
-      <w:r>
-        <w:rPr>
-          <w:rFonts w:ascii="Courier" w:eastAsia="Times New Roman" w:hAnsi="Courier" w:cs="Courier New"/>
-          <w:color w:val="000000"/>
-          <w:sz w:val="24"/>
-          <w:szCs w:val="24"/>
-        </w:rPr>
-        <w:t>SDL_RenderDrawLine</w:t>
-      </w:r>
-      <w:proofErr w:type="spellEnd"/>
-      <w:r>
-        <w:rPr>
-          <w:rFonts w:ascii="Courier" w:eastAsia="Times New Roman" w:hAnsi="Courier" w:cs="Courier New"/>
-          <w:color w:val="000000"/>
-          <w:sz w:val="24"/>
-          <w:szCs w:val="24"/>
-        </w:rPr>
-        <w:t>(</w:t>
-      </w:r>
-      <w:proofErr w:type="spellStart"/>
-      <w:r>
-        <w:rPr>
-          <w:rFonts w:ascii="Courier" w:eastAsia="Times New Roman" w:hAnsi="Courier" w:cs="Courier New"/>
-          <w:color w:val="000000"/>
-          <w:sz w:val="24"/>
-          <w:szCs w:val="24"/>
-        </w:rPr>
-        <w:t>SDL_Renderer</w:t>
-      </w:r>
-      <w:proofErr w:type="spellEnd"/>
-      <w:r>
-        <w:rPr>
-          <w:rFonts w:ascii="Courier" w:eastAsia="Times New Roman" w:hAnsi="Courier" w:cs="Courier New"/>
-          <w:color w:val="000000"/>
-          <w:sz w:val="24"/>
-          <w:szCs w:val="24"/>
-        </w:rPr>
-        <w:t xml:space="preserve">* </w:t>
-      </w:r>
-      <w:proofErr w:type="spellStart"/>
-      <w:r>
-        <w:rPr>
-          <w:rFonts w:ascii="Courier" w:eastAsia="Times New Roman" w:hAnsi="Courier" w:cs="Courier New"/>
-          <w:color w:val="000000"/>
-          <w:sz w:val="24"/>
-          <w:szCs w:val="24"/>
-        </w:rPr>
-        <w:t>renderer</w:t>
-      </w:r>
-      <w:proofErr w:type="spellEnd"/>
-      <w:r>
-        <w:rPr>
-          <w:rFonts w:ascii="Courier" w:eastAsia="Times New Roman" w:hAnsi="Courier" w:cs="Courier New"/>
-          <w:color w:val="000000"/>
-          <w:sz w:val="24"/>
-          <w:szCs w:val="24"/>
-        </w:rPr>
-        <w:t>,</w:t>
+      <w:r>
+        <w:rPr>
+          <w:rFonts w:ascii="Courier" w:eastAsia="Times New Roman" w:hAnsi="Courier" w:cs="Courier New"/>
+          <w:color w:val="000000"/>
+          <w:sz w:val="24"/>
+          <w:szCs w:val="24"/>
+        </w:rPr>
+        <w:t xml:space="preserve"> SDL_RenderDrawLine(SDL_Renderer* renderer,</w:t>
       </w:r>
     </w:p>
     <w:p>
@@ -5163,8 +3756,6 @@
         </w:rPr>
         <w:t xml:space="preserve">                       </w:t>
       </w:r>
-      <w:proofErr w:type="spellStart"/>
-      <w:proofErr w:type="gramStart"/>
       <w:r>
         <w:rPr>
           <w:rFonts w:ascii="Courier" w:eastAsia="Times New Roman" w:hAnsi="Courier" w:cs="Courier New"/>
@@ -5174,8 +3765,6 @@
         </w:rPr>
         <w:t>int</w:t>
       </w:r>
-      <w:proofErr w:type="spellEnd"/>
-      <w:proofErr w:type="gramEnd"/>
       <w:r>
         <w:rPr>
           <w:rFonts w:ascii="Courier" w:eastAsia="Times New Roman" w:hAnsi="Courier" w:cs="Courier New"/>
@@ -5224,8 +3813,6 @@
         </w:rPr>
         <w:t xml:space="preserve">                       </w:t>
       </w:r>
-      <w:proofErr w:type="spellStart"/>
-      <w:proofErr w:type="gramStart"/>
       <w:r>
         <w:rPr>
           <w:rFonts w:ascii="Courier" w:eastAsia="Times New Roman" w:hAnsi="Courier" w:cs="Courier New"/>
@@ -5235,8 +3822,6 @@
         </w:rPr>
         <w:t>int</w:t>
       </w:r>
-      <w:proofErr w:type="spellEnd"/>
-      <w:proofErr w:type="gramEnd"/>
       <w:r>
         <w:rPr>
           <w:rFonts w:ascii="Courier" w:eastAsia="Times New Roman" w:hAnsi="Courier" w:cs="Courier New"/>
@@ -5285,8 +3870,6 @@
         </w:rPr>
         <w:t xml:space="preserve">                       </w:t>
       </w:r>
-      <w:proofErr w:type="spellStart"/>
-      <w:proofErr w:type="gramStart"/>
       <w:r>
         <w:rPr>
           <w:rFonts w:ascii="Courier" w:eastAsia="Times New Roman" w:hAnsi="Courier" w:cs="Courier New"/>
@@ -5296,8 +3879,6 @@
         </w:rPr>
         <w:t>int</w:t>
       </w:r>
-      <w:proofErr w:type="spellEnd"/>
-      <w:proofErr w:type="gramEnd"/>
       <w:r>
         <w:rPr>
           <w:rFonts w:ascii="Courier" w:eastAsia="Times New Roman" w:hAnsi="Courier" w:cs="Courier New"/>
@@ -5346,8 +3927,6 @@
         </w:rPr>
         <w:t xml:space="preserve">                       </w:t>
       </w:r>
-      <w:proofErr w:type="spellStart"/>
-      <w:proofErr w:type="gramStart"/>
       <w:r>
         <w:rPr>
           <w:rFonts w:ascii="Courier" w:eastAsia="Times New Roman" w:hAnsi="Courier" w:cs="Courier New"/>
@@ -5357,8 +3936,6 @@
         </w:rPr>
         <w:t>int</w:t>
       </w:r>
-      <w:proofErr w:type="spellEnd"/>
-      <w:proofErr w:type="gramEnd"/>
       <w:r>
         <w:rPr>
           <w:rFonts w:ascii="Courier" w:eastAsia="Times New Roman" w:hAnsi="Courier" w:cs="Courier New"/>
@@ -5406,8 +3983,6 @@
           <w:szCs w:val="24"/>
         </w:rPr>
       </w:pPr>
-      <w:proofErr w:type="spellStart"/>
-      <w:proofErr w:type="gramStart"/>
       <w:r>
         <w:rPr>
           <w:rFonts w:ascii="Courier" w:eastAsia="Times New Roman" w:hAnsi="Courier" w:cs="Courier New"/>
@@ -5417,76 +3992,14 @@
         </w:rPr>
         <w:t>int</w:t>
       </w:r>
-      <w:proofErr w:type="spellEnd"/>
-      <w:proofErr w:type="gramEnd"/>
-      <w:r>
-        <w:rPr>
-          <w:rFonts w:ascii="Courier" w:eastAsia="Times New Roman" w:hAnsi="Courier" w:cs="Courier New"/>
-          <w:color w:val="000000"/>
-          <w:sz w:val="24"/>
-          <w:szCs w:val="24"/>
-        </w:rPr>
-        <w:t xml:space="preserve"> </w:t>
-      </w:r>
-      <w:proofErr w:type="spellStart"/>
-      <w:r>
-        <w:rPr>
-          <w:rFonts w:ascii="Courier" w:eastAsia="Times New Roman" w:hAnsi="Courier" w:cs="Courier New"/>
-          <w:color w:val="000000"/>
-          <w:sz w:val="24"/>
-          <w:szCs w:val="24"/>
-        </w:rPr>
-        <w:t>SDL_RenderDrawLines</w:t>
-      </w:r>
-      <w:proofErr w:type="spellEnd"/>
-      <w:r>
-        <w:rPr>
-          <w:rFonts w:ascii="Courier" w:eastAsia="Times New Roman" w:hAnsi="Courier" w:cs="Courier New"/>
-          <w:color w:val="000000"/>
-          <w:sz w:val="24"/>
-          <w:szCs w:val="24"/>
-        </w:rPr>
-        <w:t>(</w:t>
-      </w:r>
-      <w:proofErr w:type="spellStart"/>
-      <w:r>
-        <w:rPr>
-          <w:rFonts w:ascii="Courier" w:eastAsia="Times New Roman" w:hAnsi="Courier" w:cs="Courier New"/>
-          <w:color w:val="000000"/>
-          <w:sz w:val="24"/>
-          <w:szCs w:val="24"/>
-        </w:rPr>
-        <w:t>SDL_Renderer</w:t>
-      </w:r>
-      <w:proofErr w:type="spellEnd"/>
-      <w:r>
-        <w:rPr>
-          <w:rFonts w:ascii="Courier" w:eastAsia="Times New Roman" w:hAnsi="Courier" w:cs="Courier New"/>
-          <w:color w:val="000000"/>
-          <w:sz w:val="24"/>
-          <w:szCs w:val="24"/>
-        </w:rPr>
-        <w:t xml:space="preserve">*    </w:t>
-      </w:r>
-      <w:proofErr w:type="spellStart"/>
-      <w:r>
-        <w:rPr>
-          <w:rFonts w:ascii="Courier" w:eastAsia="Times New Roman" w:hAnsi="Courier" w:cs="Courier New"/>
-          <w:color w:val="000000"/>
-          <w:sz w:val="24"/>
-          <w:szCs w:val="24"/>
-        </w:rPr>
-        <w:t>renderer</w:t>
-      </w:r>
-      <w:proofErr w:type="spellEnd"/>
-      <w:r>
-        <w:rPr>
-          <w:rFonts w:ascii="Courier" w:eastAsia="Times New Roman" w:hAnsi="Courier" w:cs="Courier New"/>
-          <w:color w:val="000000"/>
-          <w:sz w:val="24"/>
-          <w:szCs w:val="24"/>
-        </w:rPr>
-        <w:t>,</w:t>
+      <w:r>
+        <w:rPr>
+          <w:rFonts w:ascii="Courier" w:eastAsia="Times New Roman" w:hAnsi="Courier" w:cs="Courier New"/>
+          <w:color w:val="000000"/>
+          <w:sz w:val="24"/>
+          <w:szCs w:val="24"/>
+        </w:rPr>
+        <w:t xml:space="preserve"> SDL_RenderDrawLines(SDL_Renderer*    renderer,</w:t>
       </w:r>
     </w:p>
     <w:p>
@@ -5527,8 +4040,6 @@
         </w:rPr>
         <w:t xml:space="preserve">                        </w:t>
       </w:r>
-      <w:proofErr w:type="spellStart"/>
-      <w:proofErr w:type="gramStart"/>
       <w:r>
         <w:rPr>
           <w:rFonts w:ascii="Courier" w:eastAsia="Times New Roman" w:hAnsi="Courier" w:cs="Courier New"/>
@@ -5538,36 +4049,14 @@
         </w:rPr>
         <w:t>const</w:t>
       </w:r>
-      <w:proofErr w:type="spellEnd"/>
-      <w:proofErr w:type="gramEnd"/>
-      <w:r>
-        <w:rPr>
-          <w:rFonts w:ascii="Courier" w:eastAsia="Times New Roman" w:hAnsi="Courier" w:cs="Courier New"/>
-          <w:color w:val="000000"/>
-          <w:sz w:val="24"/>
-          <w:szCs w:val="24"/>
-        </w:rPr>
-        <w:t xml:space="preserve"> </w:t>
-      </w:r>
-      <w:proofErr w:type="spellStart"/>
-      <w:r>
-        <w:rPr>
-          <w:rFonts w:ascii="Courier" w:eastAsia="Times New Roman" w:hAnsi="Courier" w:cs="Courier New"/>
-          <w:color w:val="000000"/>
-          <w:sz w:val="24"/>
-          <w:szCs w:val="24"/>
-        </w:rPr>
-        <w:t>SDL_Point</w:t>
-      </w:r>
-      <w:proofErr w:type="spellEnd"/>
-      <w:r>
-        <w:rPr>
-          <w:rFonts w:ascii="Courier" w:eastAsia="Times New Roman" w:hAnsi="Courier" w:cs="Courier New"/>
-          <w:color w:val="000000"/>
-          <w:sz w:val="24"/>
-          <w:szCs w:val="24"/>
-        </w:rPr>
-        <w:t>* points,</w:t>
+      <w:r>
+        <w:rPr>
+          <w:rFonts w:ascii="Courier" w:eastAsia="Times New Roman" w:hAnsi="Courier" w:cs="Courier New"/>
+          <w:color w:val="000000"/>
+          <w:sz w:val="24"/>
+          <w:szCs w:val="24"/>
+        </w:rPr>
+        <w:t xml:space="preserve"> SDL_Point* points,</w:t>
       </w:r>
     </w:p>
     <w:p>
@@ -5608,8 +4097,6 @@
         </w:rPr>
         <w:t xml:space="preserve">                        </w:t>
       </w:r>
-      <w:proofErr w:type="spellStart"/>
-      <w:proofErr w:type="gramStart"/>
       <w:r>
         <w:rPr>
           <w:rFonts w:ascii="Courier" w:eastAsia="Times New Roman" w:hAnsi="Courier" w:cs="Courier New"/>
@@ -5619,8 +4106,6 @@
         </w:rPr>
         <w:t>int</w:t>
       </w:r>
-      <w:proofErr w:type="spellEnd"/>
-      <w:proofErr w:type="gramEnd"/>
       <w:r>
         <w:rPr>
           <w:rFonts w:ascii="Courier" w:eastAsia="Times New Roman" w:hAnsi="Courier" w:cs="Courier New"/>
@@ -5674,23 +4159,7 @@
         </w:numPr>
       </w:pPr>
       <w:r>
-        <w:t xml:space="preserve">A quoi servent les fonctions </w:t>
-      </w:r>
-      <w:proofErr w:type="spellStart"/>
-      <w:r>
-        <w:t>SDL_RenderClear</w:t>
-      </w:r>
-      <w:proofErr w:type="spellEnd"/>
-      <w:r>
-        <w:t xml:space="preserve"> et </w:t>
-      </w:r>
-      <w:proofErr w:type="spellStart"/>
-      <w:r>
-        <w:t>SDL_RenderPresent</w:t>
-      </w:r>
-      <w:proofErr w:type="spellEnd"/>
-      <w:r>
-        <w:t> ? (5 points)</w:t>
+        <w:t>A quoi servent les fonctions SDL_RenderClear et SDL_RenderPresent ? (5 points)</w:t>
       </w:r>
     </w:p>
     <w:p/>
@@ -5731,8 +4200,6 @@
           <w:szCs w:val="24"/>
         </w:rPr>
       </w:pPr>
-      <w:proofErr w:type="spellStart"/>
-      <w:proofErr w:type="gramStart"/>
       <w:r>
         <w:rPr>
           <w:rFonts w:ascii="Courier" w:eastAsia="Times New Roman" w:hAnsi="Courier" w:cs="Courier New"/>
@@ -5742,89 +4209,22 @@
         </w:rPr>
         <w:t>int</w:t>
       </w:r>
-      <w:proofErr w:type="spellEnd"/>
-      <w:proofErr w:type="gramEnd"/>
-      <w:r>
-        <w:rPr>
-          <w:rFonts w:ascii="Courier" w:eastAsia="Times New Roman" w:hAnsi="Courier" w:cs="Courier New"/>
-          <w:color w:val="000000"/>
-          <w:sz w:val="24"/>
-          <w:szCs w:val="24"/>
-        </w:rPr>
-        <w:t xml:space="preserve"> </w:t>
-      </w:r>
-      <w:proofErr w:type="spellStart"/>
-      <w:r>
-        <w:rPr>
-          <w:rFonts w:ascii="Courier" w:eastAsia="Times New Roman" w:hAnsi="Courier" w:cs="Courier New"/>
-          <w:color w:val="000000"/>
-          <w:sz w:val="24"/>
-          <w:szCs w:val="24"/>
-        </w:rPr>
-        <w:t>SDL_RenderClear</w:t>
-      </w:r>
-      <w:proofErr w:type="spellEnd"/>
-      <w:r>
-        <w:rPr>
-          <w:rFonts w:ascii="Courier" w:eastAsia="Times New Roman" w:hAnsi="Courier" w:cs="Courier New"/>
-          <w:color w:val="000000"/>
-          <w:sz w:val="24"/>
-          <w:szCs w:val="24"/>
-        </w:rPr>
-        <w:t>(</w:t>
-      </w:r>
-      <w:proofErr w:type="spellStart"/>
-      <w:r>
-        <w:rPr>
-          <w:rFonts w:ascii="Courier" w:eastAsia="Times New Roman" w:hAnsi="Courier" w:cs="Courier New"/>
-          <w:color w:val="000000"/>
-          <w:sz w:val="24"/>
-          <w:szCs w:val="24"/>
-        </w:rPr>
-        <w:t>SDL_Renderer</w:t>
-      </w:r>
-      <w:proofErr w:type="spellEnd"/>
-      <w:r>
-        <w:rPr>
-          <w:rFonts w:ascii="Courier" w:eastAsia="Times New Roman" w:hAnsi="Courier" w:cs="Courier New"/>
-          <w:color w:val="000000"/>
-          <w:sz w:val="24"/>
-          <w:szCs w:val="24"/>
-        </w:rPr>
-        <w:t xml:space="preserve">* </w:t>
-      </w:r>
-      <w:proofErr w:type="spellStart"/>
-      <w:r>
-        <w:rPr>
-          <w:rFonts w:ascii="Courier" w:eastAsia="Times New Roman" w:hAnsi="Courier" w:cs="Courier New"/>
-          <w:color w:val="000000"/>
-          <w:sz w:val="24"/>
-          <w:szCs w:val="24"/>
-        </w:rPr>
-        <w:t>renderer</w:t>
-      </w:r>
-      <w:proofErr w:type="spellEnd"/>
-      <w:r>
-        <w:rPr>
-          <w:rFonts w:ascii="Courier" w:eastAsia="Times New Roman" w:hAnsi="Courier" w:cs="Courier New"/>
-          <w:color w:val="000000"/>
-          <w:sz w:val="24"/>
-          <w:szCs w:val="24"/>
-        </w:rPr>
-        <w:t>)</w:t>
-      </w:r>
-    </w:p>
-    <w:p>
-      <w:proofErr w:type="gramStart"/>
+      <w:r>
+        <w:rPr>
+          <w:rFonts w:ascii="Courier" w:eastAsia="Times New Roman" w:hAnsi="Courier" w:cs="Courier New"/>
+          <w:color w:val="000000"/>
+          <w:sz w:val="24"/>
+          <w:szCs w:val="24"/>
+        </w:rPr>
+        <w:t xml:space="preserve"> SDL_RenderClear(SDL_Renderer* renderer)</w:t>
+      </w:r>
+    </w:p>
+    <w:p>
       <w:r>
         <w:t>v</w:t>
       </w:r>
       <w:r>
-        <w:t>a</w:t>
-      </w:r>
-      <w:proofErr w:type="gramEnd"/>
-      <w:r>
-        <w:t xml:space="preserve"> remplacer la totalité du contenu du rendu par la couleur actuellement sélectionnée</w:t>
+        <w:t>a remplacer la totalité du contenu du rendu par la couleur actuellement sélectionnée</w:t>
       </w:r>
       <w:r>
         <w:t>.</w:t>
@@ -5864,8 +4264,6 @@
           <w:szCs w:val="24"/>
         </w:rPr>
       </w:pPr>
-      <w:proofErr w:type="spellStart"/>
-      <w:proofErr w:type="gramStart"/>
       <w:r>
         <w:rPr>
           <w:rFonts w:ascii="Courier" w:eastAsia="Times New Roman" w:hAnsi="Courier" w:cs="Courier New"/>
@@ -5875,86 +4273,19 @@
         </w:rPr>
         <w:t>void</w:t>
       </w:r>
-      <w:proofErr w:type="spellEnd"/>
-      <w:proofErr w:type="gramEnd"/>
-      <w:r>
-        <w:rPr>
-          <w:rFonts w:ascii="Courier" w:eastAsia="Times New Roman" w:hAnsi="Courier" w:cs="Courier New"/>
-          <w:color w:val="000000"/>
-          <w:sz w:val="24"/>
-          <w:szCs w:val="24"/>
-        </w:rPr>
-        <w:t xml:space="preserve"> </w:t>
-      </w:r>
-      <w:proofErr w:type="spellStart"/>
-      <w:r>
-        <w:rPr>
-          <w:rFonts w:ascii="Courier" w:eastAsia="Times New Roman" w:hAnsi="Courier" w:cs="Courier New"/>
-          <w:color w:val="000000"/>
-          <w:sz w:val="24"/>
-          <w:szCs w:val="24"/>
-        </w:rPr>
-        <w:t>SDL_RenderPresent</w:t>
-      </w:r>
-      <w:proofErr w:type="spellEnd"/>
-      <w:r>
-        <w:rPr>
-          <w:rFonts w:ascii="Courier" w:eastAsia="Times New Roman" w:hAnsi="Courier" w:cs="Courier New"/>
-          <w:color w:val="000000"/>
-          <w:sz w:val="24"/>
-          <w:szCs w:val="24"/>
-        </w:rPr>
-        <w:t>(</w:t>
-      </w:r>
-      <w:proofErr w:type="spellStart"/>
-      <w:r>
-        <w:rPr>
-          <w:rFonts w:ascii="Courier" w:eastAsia="Times New Roman" w:hAnsi="Courier" w:cs="Courier New"/>
-          <w:color w:val="000000"/>
-          <w:sz w:val="24"/>
-          <w:szCs w:val="24"/>
-        </w:rPr>
-        <w:t>SDL_Renderer</w:t>
-      </w:r>
-      <w:proofErr w:type="spellEnd"/>
-      <w:r>
-        <w:rPr>
-          <w:rFonts w:ascii="Courier" w:eastAsia="Times New Roman" w:hAnsi="Courier" w:cs="Courier New"/>
-          <w:color w:val="000000"/>
-          <w:sz w:val="24"/>
-          <w:szCs w:val="24"/>
-        </w:rPr>
-        <w:t xml:space="preserve">* </w:t>
-      </w:r>
-      <w:proofErr w:type="spellStart"/>
-      <w:r>
-        <w:rPr>
-          <w:rFonts w:ascii="Courier" w:eastAsia="Times New Roman" w:hAnsi="Courier" w:cs="Courier New"/>
-          <w:color w:val="000000"/>
-          <w:sz w:val="24"/>
-          <w:szCs w:val="24"/>
-        </w:rPr>
-        <w:t>renderer</w:t>
-      </w:r>
-      <w:proofErr w:type="spellEnd"/>
-      <w:r>
-        <w:rPr>
-          <w:rFonts w:ascii="Courier" w:eastAsia="Times New Roman" w:hAnsi="Courier" w:cs="Courier New"/>
-          <w:color w:val="000000"/>
-          <w:sz w:val="24"/>
-          <w:szCs w:val="24"/>
-        </w:rPr>
-        <w:t>)</w:t>
-      </w:r>
-    </w:p>
-    <w:p>
-      <w:proofErr w:type="gramStart"/>
-      <w:r>
-        <w:t>va</w:t>
-      </w:r>
-      <w:proofErr w:type="gramEnd"/>
-      <w:r>
-        <w:t xml:space="preserve"> actualiser le contenu du rendu avec les changements qu’on a effectué depuis le dernier rendu</w:t>
+      <w:r>
+        <w:rPr>
+          <w:rFonts w:ascii="Courier" w:eastAsia="Times New Roman" w:hAnsi="Courier" w:cs="Courier New"/>
+          <w:color w:val="000000"/>
+          <w:sz w:val="24"/>
+          <w:szCs w:val="24"/>
+        </w:rPr>
+        <w:t xml:space="preserve"> SDL_RenderPresent(SDL_Renderer* renderer)</w:t>
+      </w:r>
+    </w:p>
+    <w:p>
+      <w:r>
+        <w:t>va actualiser le contenu du rendu avec les changements qu’on a effectué depuis le dernier rendu</w:t>
       </w:r>
       <w:r>
         <w:t>, et l’afficher</w:t>
@@ -5973,15 +4304,7 @@
         </w:numPr>
       </w:pPr>
       <w:r>
-        <w:t xml:space="preserve">Expliquez </w:t>
-      </w:r>
-      <w:proofErr w:type="spellStart"/>
-      <w:r>
-        <w:t>SDL_Delay</w:t>
-      </w:r>
-      <w:proofErr w:type="spellEnd"/>
-      <w:r>
-        <w:t>. (5 points)</w:t>
+        <w:t>Expliquez SDL_Delay. (5 points)</w:t>
       </w:r>
     </w:p>
     <w:p/>
@@ -6041,86 +4364,15 @@
           <w:szCs w:val="24"/>
           <w:lang w:val="en"/>
         </w:rPr>
-        <w:t xml:space="preserve"> </w:t>
-      </w:r>
-      <w:proofErr w:type="spellStart"/>
-      <w:r>
-        <w:rPr>
-          <w:rFonts w:ascii="Courier" w:eastAsia="Times New Roman" w:hAnsi="Courier" w:cs="Courier New"/>
-          <w:color w:val="000000"/>
-          <w:sz w:val="24"/>
-          <w:szCs w:val="24"/>
-          <w:lang w:val="en"/>
-        </w:rPr>
-        <w:t>SDL_</w:t>
-      </w:r>
-      <w:proofErr w:type="gramStart"/>
-      <w:r>
-        <w:rPr>
-          <w:rFonts w:ascii="Courier" w:eastAsia="Times New Roman" w:hAnsi="Courier" w:cs="Courier New"/>
-          <w:color w:val="000000"/>
-          <w:sz w:val="24"/>
-          <w:szCs w:val="24"/>
-          <w:lang w:val="en"/>
-        </w:rPr>
-        <w:t>Delay</w:t>
-      </w:r>
-      <w:proofErr w:type="spellEnd"/>
-      <w:r>
-        <w:rPr>
-          <w:rFonts w:ascii="Courier" w:eastAsia="Times New Roman" w:hAnsi="Courier" w:cs="Courier New"/>
-          <w:color w:val="000000"/>
-          <w:sz w:val="24"/>
-          <w:szCs w:val="24"/>
-          <w:lang w:val="en"/>
-        </w:rPr>
-        <w:t>(</w:t>
-      </w:r>
-      <w:proofErr w:type="gramEnd"/>
-      <w:r>
-        <w:rPr>
-          <w:rFonts w:ascii="Courier" w:eastAsia="Times New Roman" w:hAnsi="Courier" w:cs="Courier New"/>
-          <w:color w:val="000000"/>
-          <w:sz w:val="24"/>
-          <w:szCs w:val="24"/>
-          <w:lang w:val="en"/>
-        </w:rPr>
-        <w:t xml:space="preserve">Uint32 </w:t>
-      </w:r>
-      <w:proofErr w:type="spellStart"/>
-      <w:r>
-        <w:rPr>
-          <w:rFonts w:ascii="Courier" w:eastAsia="Times New Roman" w:hAnsi="Courier" w:cs="Courier New"/>
-          <w:color w:val="000000"/>
-          <w:sz w:val="24"/>
-          <w:szCs w:val="24"/>
-          <w:lang w:val="en"/>
-        </w:rPr>
-        <w:t>ms</w:t>
-      </w:r>
-      <w:proofErr w:type="spellEnd"/>
-      <w:r>
-        <w:rPr>
-          <w:rFonts w:ascii="Courier" w:eastAsia="Times New Roman" w:hAnsi="Courier" w:cs="Courier New"/>
-          <w:color w:val="000000"/>
-          <w:sz w:val="24"/>
-          <w:szCs w:val="24"/>
-          <w:lang w:val="en"/>
-        </w:rPr>
-        <w:t>)</w:t>
-      </w:r>
-    </w:p>
-    <w:p>
-      <w:pPr>
-        <w:ind w:left="360"/>
-      </w:pPr>
-      <w:proofErr w:type="gramStart"/>
-      <w:r>
-        <w:t>va</w:t>
-      </w:r>
-      <w:proofErr w:type="gramEnd"/>
-      <w:r>
-        <w:t xml:space="preserve"> faire attendre le programme u</w:t>
+        <w:t xml:space="preserve"> SDL_Delay(Uint32 ms)</w:t>
+      </w:r>
+    </w:p>
+    <w:p>
+      <w:pPr>
+        <w:ind w:left="360"/>
+      </w:pPr>
+      <w:r>
+        <w:t>va faire attendre le programme u</w:t>
       </w:r>
       <w:r>
         <w:t>n certain nombre de millisecondes</w:t>
@@ -6132,15 +4384,7 @@
         <w:t xml:space="preserve"> avant </w:t>
       </w:r>
       <w:r>
-        <w:t xml:space="preserve">qu’il ne continue après l’appel de </w:t>
-      </w:r>
-      <w:proofErr w:type="spellStart"/>
-      <w:r>
-        <w:t>SDL_Delay</w:t>
-      </w:r>
-      <w:proofErr w:type="spellEnd"/>
-      <w:r>
-        <w:t>.</w:t>
+        <w:t>qu’il ne continue après l’appel de SDL_Delay.</w:t>
       </w:r>
     </w:p>
     <w:p>
@@ -6240,7 +4484,6 @@
           <w:lang w:val="en"/>
         </w:rPr>
       </w:pPr>
-      <w:proofErr w:type="spellStart"/>
       <w:r>
         <w:rPr>
           <w:rFonts w:ascii="Courier" w:eastAsia="Times New Roman" w:hAnsi="Courier" w:cs="Courier New"/>
@@ -6249,62 +4492,7 @@
           <w:szCs w:val="24"/>
           <w:lang w:val="en"/>
         </w:rPr>
-        <w:t>SDL_Surface</w:t>
-      </w:r>
-      <w:proofErr w:type="spellEnd"/>
-      <w:r>
-        <w:rPr>
-          <w:rFonts w:ascii="Courier" w:eastAsia="Times New Roman" w:hAnsi="Courier" w:cs="Courier New"/>
-          <w:color w:val="000000"/>
-          <w:sz w:val="24"/>
-          <w:szCs w:val="24"/>
-          <w:lang w:val="en"/>
-        </w:rPr>
-        <w:t xml:space="preserve">* </w:t>
-      </w:r>
-      <w:proofErr w:type="spellStart"/>
-      <w:r>
-        <w:rPr>
-          <w:rFonts w:ascii="Courier" w:eastAsia="Times New Roman" w:hAnsi="Courier" w:cs="Courier New"/>
-          <w:color w:val="000000"/>
-          <w:sz w:val="24"/>
-          <w:szCs w:val="24"/>
-          <w:lang w:val="en"/>
-        </w:rPr>
-        <w:t>SDL_</w:t>
-      </w:r>
-      <w:proofErr w:type="gramStart"/>
-      <w:r>
-        <w:rPr>
-          <w:rFonts w:ascii="Courier" w:eastAsia="Times New Roman" w:hAnsi="Courier" w:cs="Courier New"/>
-          <w:color w:val="000000"/>
-          <w:sz w:val="24"/>
-          <w:szCs w:val="24"/>
-          <w:lang w:val="en"/>
-        </w:rPr>
-        <w:t>CreateRGBSurface</w:t>
-      </w:r>
-      <w:proofErr w:type="spellEnd"/>
-      <w:r>
-        <w:rPr>
-          <w:rFonts w:ascii="Courier" w:eastAsia="Times New Roman" w:hAnsi="Courier" w:cs="Courier New"/>
-          <w:color w:val="000000"/>
-          <w:sz w:val="24"/>
-          <w:szCs w:val="24"/>
-          <w:lang w:val="en"/>
-        </w:rPr>
-        <w:t>(</w:t>
-      </w:r>
-      <w:proofErr w:type="gramEnd"/>
-      <w:r>
-        <w:rPr>
-          <w:rFonts w:ascii="Courier" w:eastAsia="Times New Roman" w:hAnsi="Courier" w:cs="Courier New"/>
-          <w:color w:val="000000"/>
-          <w:sz w:val="24"/>
-          <w:szCs w:val="24"/>
-          <w:lang w:val="en"/>
-        </w:rPr>
-        <w:t>Uint32 flags,</w:t>
+        <w:t>SDL_Surface* SDL_CreateRGBSurface(Uint32 flags,</w:t>
       </w:r>
     </w:p>
     <w:p>
@@ -6528,29 +4716,7 @@
           <w:szCs w:val="24"/>
           <w:lang w:val="en"/>
         </w:rPr>
-        <w:t xml:space="preserve">                                  Uint32 </w:t>
-      </w:r>
-      <w:proofErr w:type="spellStart"/>
-      <w:r>
-        <w:rPr>
-          <w:rFonts w:ascii="Courier" w:eastAsia="Times New Roman" w:hAnsi="Courier" w:cs="Courier New"/>
-          <w:color w:val="000000"/>
-          <w:sz w:val="24"/>
-          <w:szCs w:val="24"/>
-          <w:lang w:val="en"/>
-        </w:rPr>
-        <w:t>Rmask</w:t>
-      </w:r>
-      <w:proofErr w:type="spellEnd"/>
-      <w:r>
-        <w:rPr>
-          <w:rFonts w:ascii="Courier" w:eastAsia="Times New Roman" w:hAnsi="Courier" w:cs="Courier New"/>
-          <w:color w:val="000000"/>
-          <w:sz w:val="24"/>
-          <w:szCs w:val="24"/>
-          <w:lang w:val="en"/>
-        </w:rPr>
-        <w:t>,</w:t>
+        <w:t xml:space="preserve">                                  Uint32 Rmask,</w:t>
       </w:r>
     </w:p>
     <w:p>
@@ -6591,29 +4757,7 @@
           <w:szCs w:val="24"/>
           <w:lang w:val="en"/>
         </w:rPr>
-        <w:t xml:space="preserve">                                  Uint32 </w:t>
-      </w:r>
-      <w:proofErr w:type="spellStart"/>
-      <w:r>
-        <w:rPr>
-          <w:rFonts w:ascii="Courier" w:eastAsia="Times New Roman" w:hAnsi="Courier" w:cs="Courier New"/>
-          <w:color w:val="000000"/>
-          <w:sz w:val="24"/>
-          <w:szCs w:val="24"/>
-          <w:lang w:val="en"/>
-        </w:rPr>
-        <w:t>Gmask</w:t>
-      </w:r>
-      <w:proofErr w:type="spellEnd"/>
-      <w:r>
-        <w:rPr>
-          <w:rFonts w:ascii="Courier" w:eastAsia="Times New Roman" w:hAnsi="Courier" w:cs="Courier New"/>
-          <w:color w:val="000000"/>
-          <w:sz w:val="24"/>
-          <w:szCs w:val="24"/>
-          <w:lang w:val="en"/>
-        </w:rPr>
-        <w:t>,</w:t>
+        <w:t xml:space="preserve">                                  Uint32 Gmask,</w:t>
       </w:r>
     </w:p>
     <w:p>
@@ -6654,29 +4798,7 @@
           <w:szCs w:val="24"/>
           <w:lang w:val="en"/>
         </w:rPr>
-        <w:t xml:space="preserve">                                  Uint32 </w:t>
-      </w:r>
-      <w:proofErr w:type="spellStart"/>
-      <w:r>
-        <w:rPr>
-          <w:rFonts w:ascii="Courier" w:eastAsia="Times New Roman" w:hAnsi="Courier" w:cs="Courier New"/>
-          <w:color w:val="000000"/>
-          <w:sz w:val="24"/>
-          <w:szCs w:val="24"/>
-          <w:lang w:val="en"/>
-        </w:rPr>
-        <w:t>Bmask</w:t>
-      </w:r>
-      <w:proofErr w:type="spellEnd"/>
-      <w:r>
-        <w:rPr>
-          <w:rFonts w:ascii="Courier" w:eastAsia="Times New Roman" w:hAnsi="Courier" w:cs="Courier New"/>
-          <w:color w:val="000000"/>
-          <w:sz w:val="24"/>
-          <w:szCs w:val="24"/>
-          <w:lang w:val="en"/>
-        </w:rPr>
-        <w:t>,</w:t>
+        <w:t xml:space="preserve">                                  Uint32 Bmask,</w:t>
       </w:r>
     </w:p>
     <w:p>
@@ -6725,43 +4847,15 @@
           <w:sz w:val="24"/>
           <w:szCs w:val="24"/>
         </w:rPr>
-        <w:t xml:space="preserve">Uint32 </w:t>
-      </w:r>
-      <w:proofErr w:type="spellStart"/>
-      <w:r>
-        <w:rPr>
-          <w:rFonts w:ascii="Courier" w:eastAsia="Times New Roman" w:hAnsi="Courier" w:cs="Courier New"/>
-          <w:color w:val="000000"/>
-          <w:sz w:val="24"/>
-          <w:szCs w:val="24"/>
-        </w:rPr>
-        <w:t>Amask</w:t>
-      </w:r>
-      <w:proofErr w:type="spellEnd"/>
-      <w:r>
-        <w:rPr>
-          <w:rFonts w:ascii="Courier" w:eastAsia="Times New Roman" w:hAnsi="Courier" w:cs="Courier New"/>
-          <w:color w:val="000000"/>
-          <w:sz w:val="24"/>
-          <w:szCs w:val="24"/>
-        </w:rPr>
-        <w:t>)</w:t>
-      </w:r>
-    </w:p>
-    <w:p>
-      <w:pPr>
-        <w:ind w:left="360"/>
-      </w:pPr>
-      <w:r>
-        <w:t xml:space="preserve">Qui va renvoyer un pointeur de type </w:t>
-      </w:r>
-      <w:proofErr w:type="spellStart"/>
-      <w:r>
-        <w:t>SDL_Surface</w:t>
-      </w:r>
-      <w:proofErr w:type="spellEnd"/>
-      <w:r>
-        <w:t>* et qui demande en paramètre : les flags qui ne sont pas utiles ici et doivent être mis à 0, la largeur de la surface, la hauteur de la surface, la profondeur en quatrième paramètre est le nombre de bits par pixel, ensuite il y a les masques de couleur rouge, verte, bleue et le masque du composant alpha (la transparence)</w:t>
+        <w:t>Uint32 Amask)</w:t>
+      </w:r>
+    </w:p>
+    <w:p>
+      <w:pPr>
+        <w:ind w:left="360"/>
+      </w:pPr>
+      <w:r>
+        <w:t>Qui va renvoyer un pointeur de type SDL_Surface* et qui demande en paramètre : les flags qui ne sont pas utiles ici et doivent être mis à 0, la largeur de la surface, la hauteur de la surface, la profondeur en quatrième paramètre est le nombre de bits par pixel, ensuite il y a les masques de couleur rouge, verte, bleue et le masque du composant alpha (la transparence)</w:t>
       </w:r>
       <w:r>
         <w:t>.</w:t>
@@ -6784,7 +4878,6 @@
       <w:r>
         <w:br/>
       </w:r>
-      <w:proofErr w:type="spellStart"/>
       <w:r>
         <w:rPr>
           <w:rFonts w:ascii="Courier" w:hAnsi="Courier"/>
@@ -6792,50 +4885,8 @@
           <w:sz w:val="24"/>
           <w:szCs w:val="24"/>
         </w:rPr>
-        <w:t>SDL_Surface</w:t>
-      </w:r>
-      <w:proofErr w:type="spellEnd"/>
-      <w:r>
-        <w:rPr>
-          <w:rFonts w:ascii="Courier" w:hAnsi="Courier"/>
-          <w:color w:val="000000"/>
-          <w:sz w:val="24"/>
-          <w:szCs w:val="24"/>
-        </w:rPr>
-        <w:t xml:space="preserve">* </w:t>
-      </w:r>
-      <w:proofErr w:type="spellStart"/>
-      <w:r>
-        <w:rPr>
-          <w:rFonts w:ascii="Courier" w:hAnsi="Courier"/>
-          <w:color w:val="000000"/>
-          <w:sz w:val="24"/>
-          <w:szCs w:val="24"/>
-        </w:rPr>
-        <w:t>SDL_</w:t>
-      </w:r>
-      <w:proofErr w:type="gramStart"/>
-      <w:r>
-        <w:rPr>
-          <w:rFonts w:ascii="Courier" w:hAnsi="Courier"/>
-          <w:color w:val="000000"/>
-          <w:sz w:val="24"/>
-          <w:szCs w:val="24"/>
-        </w:rPr>
-        <w:t>CreateRGBSurfaceFrom</w:t>
-      </w:r>
-      <w:proofErr w:type="spellEnd"/>
-      <w:r>
-        <w:rPr>
-          <w:rFonts w:ascii="Courier" w:hAnsi="Courier"/>
-          <w:color w:val="000000"/>
-          <w:sz w:val="24"/>
-          <w:szCs w:val="24"/>
-        </w:rPr>
-        <w:t>(</w:t>
-      </w:r>
-      <w:proofErr w:type="spellStart"/>
-      <w:proofErr w:type="gramEnd"/>
+        <w:t>SDL_Surface* SDL_CreateRGBSurfaceFrom(</w:t>
+      </w:r>
       <w:r>
         <w:rPr>
           <w:rFonts w:ascii="Courier" w:hAnsi="Courier"/>
@@ -6845,7 +4896,6 @@
         </w:rPr>
         <w:t>void</w:t>
       </w:r>
-      <w:proofErr w:type="spellEnd"/>
       <w:r>
         <w:rPr>
           <w:rFonts w:ascii="Courier" w:hAnsi="Courier"/>
@@ -7137,29 +5187,7 @@
           <w:szCs w:val="24"/>
           <w:lang w:val="en"/>
         </w:rPr>
-        <w:t xml:space="preserve">                                      Uint32 </w:t>
-      </w:r>
-      <w:proofErr w:type="spellStart"/>
-      <w:r>
-        <w:rPr>
-          <w:rFonts w:ascii="Courier" w:eastAsia="Times New Roman" w:hAnsi="Courier" w:cs="Courier New"/>
-          <w:color w:val="000000"/>
-          <w:sz w:val="24"/>
-          <w:szCs w:val="24"/>
-          <w:lang w:val="en"/>
-        </w:rPr>
-        <w:t>Rmask</w:t>
-      </w:r>
-      <w:proofErr w:type="spellEnd"/>
-      <w:r>
-        <w:rPr>
-          <w:rFonts w:ascii="Courier" w:eastAsia="Times New Roman" w:hAnsi="Courier" w:cs="Courier New"/>
-          <w:color w:val="000000"/>
-          <w:sz w:val="24"/>
-          <w:szCs w:val="24"/>
-          <w:lang w:val="en"/>
-        </w:rPr>
-        <w:t>,</w:t>
+        <w:t xml:space="preserve">                                      Uint32 Rmask,</w:t>
       </w:r>
     </w:p>
     <w:p>
@@ -7200,29 +5228,7 @@
           <w:szCs w:val="24"/>
           <w:lang w:val="en"/>
         </w:rPr>
-        <w:t xml:space="preserve">                                      Uint32 </w:t>
-      </w:r>
-      <w:proofErr w:type="spellStart"/>
-      <w:r>
-        <w:rPr>
-          <w:rFonts w:ascii="Courier" w:eastAsia="Times New Roman" w:hAnsi="Courier" w:cs="Courier New"/>
-          <w:color w:val="000000"/>
-          <w:sz w:val="24"/>
-          <w:szCs w:val="24"/>
-          <w:lang w:val="en"/>
-        </w:rPr>
-        <w:t>Gmask</w:t>
-      </w:r>
-      <w:proofErr w:type="spellEnd"/>
-      <w:r>
-        <w:rPr>
-          <w:rFonts w:ascii="Courier" w:eastAsia="Times New Roman" w:hAnsi="Courier" w:cs="Courier New"/>
-          <w:color w:val="000000"/>
-          <w:sz w:val="24"/>
-          <w:szCs w:val="24"/>
-          <w:lang w:val="en"/>
-        </w:rPr>
-        <w:t>,</w:t>
+        <w:t xml:space="preserve">                                      Uint32 Gmask,</w:t>
       </w:r>
     </w:p>
     <w:p>
@@ -7271,27 +5277,7 @@
           <w:sz w:val="24"/>
           <w:szCs w:val="24"/>
         </w:rPr>
-        <w:t xml:space="preserve">Uint32 </w:t>
-      </w:r>
-      <w:proofErr w:type="spellStart"/>
-      <w:r>
-        <w:rPr>
-          <w:rFonts w:ascii="Courier" w:eastAsia="Times New Roman" w:hAnsi="Courier" w:cs="Courier New"/>
-          <w:color w:val="000000"/>
-          <w:sz w:val="24"/>
-          <w:szCs w:val="24"/>
-        </w:rPr>
-        <w:t>Bmask</w:t>
-      </w:r>
-      <w:proofErr w:type="spellEnd"/>
-      <w:r>
-        <w:rPr>
-          <w:rFonts w:ascii="Courier" w:eastAsia="Times New Roman" w:hAnsi="Courier" w:cs="Courier New"/>
-          <w:color w:val="000000"/>
-          <w:sz w:val="24"/>
-          <w:szCs w:val="24"/>
-        </w:rPr>
-        <w:t>,</w:t>
+        <w:t>Uint32 Bmask,</w:t>
       </w:r>
     </w:p>
     <w:p>
@@ -7330,27 +5316,7 @@
           <w:sz w:val="24"/>
           <w:szCs w:val="24"/>
         </w:rPr>
-        <w:t xml:space="preserve">                                      Uint32 </w:t>
-      </w:r>
-      <w:proofErr w:type="spellStart"/>
-      <w:r>
-        <w:rPr>
-          <w:rFonts w:ascii="Courier" w:eastAsia="Times New Roman" w:hAnsi="Courier" w:cs="Courier New"/>
-          <w:color w:val="000000"/>
-          <w:sz w:val="24"/>
-          <w:szCs w:val="24"/>
-        </w:rPr>
-        <w:t>Amask</w:t>
-      </w:r>
-      <w:proofErr w:type="spellEnd"/>
-      <w:r>
-        <w:rPr>
-          <w:rFonts w:ascii="Courier" w:eastAsia="Times New Roman" w:hAnsi="Courier" w:cs="Courier New"/>
-          <w:color w:val="000000"/>
-          <w:sz w:val="24"/>
-          <w:szCs w:val="24"/>
-        </w:rPr>
-        <w:t>)</w:t>
+        <w:t xml:space="preserve">                                      Uint32 Amask)</w:t>
       </w:r>
     </w:p>
     <w:p>
@@ -7375,15 +5341,7 @@
         </w:numPr>
       </w:pPr>
       <w:r>
-        <w:t xml:space="preserve">Dessiner dans une surface : Donnez le code de la fonction </w:t>
-      </w:r>
-      <w:proofErr w:type="spellStart"/>
-      <w:r>
-        <w:t>SDL_FillRect</w:t>
-      </w:r>
-      <w:proofErr w:type="spellEnd"/>
-      <w:r>
-        <w:t xml:space="preserve"> (10 points)</w:t>
+        <w:t>Dessiner dans une surface : Donnez le code de la fonction SDL_FillRect (10 points)</w:t>
       </w:r>
     </w:p>
     <w:p/>
@@ -7392,15 +5350,7 @@
         <w:ind w:left="360"/>
       </w:pPr>
       <w:r>
-        <w:t xml:space="preserve">Le code de la fonction </w:t>
-      </w:r>
-      <w:proofErr w:type="spellStart"/>
-      <w:r>
-        <w:t>SDL_FillRect</w:t>
-      </w:r>
-      <w:proofErr w:type="spellEnd"/>
-      <w:r>
-        <w:t xml:space="preserve"> est :</w:t>
+        <w:t>Le code de la fonction SDL_FillRect est :</w:t>
       </w:r>
     </w:p>
     <w:p>
@@ -7451,85 +5401,7 @@
           <w:szCs w:val="24"/>
           <w:lang w:val="en"/>
         </w:rPr>
-        <w:t xml:space="preserve"> </w:t>
-      </w:r>
-      <w:proofErr w:type="spellStart"/>
-      <w:r>
-        <w:rPr>
-          <w:rFonts w:ascii="Courier" w:eastAsia="Times New Roman" w:hAnsi="Courier" w:cs="Courier New"/>
-          <w:color w:val="000000"/>
-          <w:sz w:val="24"/>
-          <w:szCs w:val="24"/>
-          <w:lang w:val="en"/>
-        </w:rPr>
-        <w:t>SDL_</w:t>
-      </w:r>
-      <w:proofErr w:type="gramStart"/>
-      <w:r>
-        <w:rPr>
-          <w:rFonts w:ascii="Courier" w:eastAsia="Times New Roman" w:hAnsi="Courier" w:cs="Courier New"/>
-          <w:color w:val="000000"/>
-          <w:sz w:val="24"/>
-          <w:szCs w:val="24"/>
-          <w:lang w:val="en"/>
-        </w:rPr>
-        <w:t>FillRect</w:t>
-      </w:r>
-      <w:proofErr w:type="spellEnd"/>
-      <w:r>
-        <w:rPr>
-          <w:rFonts w:ascii="Courier" w:eastAsia="Times New Roman" w:hAnsi="Courier" w:cs="Courier New"/>
-          <w:color w:val="000000"/>
-          <w:sz w:val="24"/>
-          <w:szCs w:val="24"/>
-          <w:lang w:val="en"/>
-        </w:rPr>
-        <w:t>(</w:t>
-      </w:r>
-      <w:proofErr w:type="spellStart"/>
-      <w:proofErr w:type="gramEnd"/>
-      <w:r>
-        <w:rPr>
-          <w:rFonts w:ascii="Courier" w:eastAsia="Times New Roman" w:hAnsi="Courier" w:cs="Courier New"/>
-          <w:color w:val="000000"/>
-          <w:sz w:val="24"/>
-          <w:szCs w:val="24"/>
-          <w:lang w:val="en"/>
-        </w:rPr>
-        <w:t>SDL_Surface</w:t>
-      </w:r>
-      <w:proofErr w:type="spellEnd"/>
-      <w:r>
-        <w:rPr>
-          <w:rFonts w:ascii="Courier" w:eastAsia="Times New Roman" w:hAnsi="Courier" w:cs="Courier New"/>
-          <w:color w:val="000000"/>
-          <w:sz w:val="24"/>
-          <w:szCs w:val="24"/>
-          <w:lang w:val="en"/>
-        </w:rPr>
-        <w:t xml:space="preserve">*    </w:t>
-      </w:r>
-      <w:proofErr w:type="spellStart"/>
-      <w:r>
-        <w:rPr>
-          <w:rFonts w:ascii="Courier" w:eastAsia="Times New Roman" w:hAnsi="Courier" w:cs="Courier New"/>
-          <w:color w:val="000000"/>
-          <w:sz w:val="24"/>
-          <w:szCs w:val="24"/>
-          <w:lang w:val="en"/>
-        </w:rPr>
-        <w:t>dst</w:t>
-      </w:r>
-      <w:proofErr w:type="spellEnd"/>
-      <w:r>
-        <w:rPr>
-          <w:rFonts w:ascii="Courier" w:eastAsia="Times New Roman" w:hAnsi="Courier" w:cs="Courier New"/>
-          <w:color w:val="000000"/>
-          <w:sz w:val="24"/>
-          <w:szCs w:val="24"/>
-          <w:lang w:val="en"/>
-        </w:rPr>
-        <w:t>,</w:t>
+        <w:t xml:space="preserve"> SDL_FillRect(SDL_Surface*    dst,</w:t>
       </w:r>
     </w:p>
     <w:p>
@@ -7590,51 +5462,7 @@
           <w:szCs w:val="24"/>
           <w:lang w:val="en"/>
         </w:rPr>
-        <w:t xml:space="preserve"> </w:t>
-      </w:r>
-      <w:proofErr w:type="spellStart"/>
-      <w:r>
-        <w:rPr>
-          <w:rFonts w:ascii="Courier" w:eastAsia="Times New Roman" w:hAnsi="Courier" w:cs="Courier New"/>
-          <w:color w:val="000000"/>
-          <w:sz w:val="24"/>
-          <w:szCs w:val="24"/>
-          <w:lang w:val="en"/>
-        </w:rPr>
-        <w:t>SDL_Rect</w:t>
-      </w:r>
-      <w:proofErr w:type="spellEnd"/>
-      <w:r>
-        <w:rPr>
-          <w:rFonts w:ascii="Courier" w:eastAsia="Times New Roman" w:hAnsi="Courier" w:cs="Courier New"/>
-          <w:color w:val="000000"/>
-          <w:sz w:val="24"/>
-          <w:szCs w:val="24"/>
-          <w:lang w:val="en"/>
-        </w:rPr>
-        <w:t xml:space="preserve">* </w:t>
-      </w:r>
-      <w:proofErr w:type="spellStart"/>
-      <w:r>
-        <w:rPr>
-          <w:rFonts w:ascii="Courier" w:eastAsia="Times New Roman" w:hAnsi="Courier" w:cs="Courier New"/>
-          <w:color w:val="000000"/>
-          <w:sz w:val="24"/>
-          <w:szCs w:val="24"/>
-          <w:lang w:val="en"/>
-        </w:rPr>
-        <w:t>rect</w:t>
-      </w:r>
-      <w:proofErr w:type="spellEnd"/>
-      <w:r>
-        <w:rPr>
-          <w:rFonts w:ascii="Courier" w:eastAsia="Times New Roman" w:hAnsi="Courier" w:cs="Courier New"/>
-          <w:color w:val="000000"/>
-          <w:sz w:val="24"/>
-          <w:szCs w:val="24"/>
-          <w:lang w:val="en"/>
-        </w:rPr>
-        <w:t>,</w:t>
+        <w:t xml:space="preserve"> SDL_Rect* rect,</w:t>
       </w:r>
     </w:p>
     <w:p>
@@ -7683,21 +5511,417 @@
         <w:ind w:left="360"/>
       </w:pPr>
       <w:r>
-        <w:t xml:space="preserve">Pour l’exemple </w:t>
-      </w:r>
-      <w:proofErr w:type="gramStart"/>
-      <w:r>
-        <w:t>voir</w:t>
-      </w:r>
-      <w:proofErr w:type="gramEnd"/>
-      <w:r>
-        <w:t xml:space="preserve"> le code du programme ci-joint.</w:t>
-      </w:r>
-    </w:p>
-    <w:p>
-      <w:pPr>
-        <w:ind w:left="360"/>
-      </w:pPr>
+        <w:t>Pour l’exemple voir le code du programme ci-joint.</w:t>
+      </w:r>
+    </w:p>
+    <w:p>
+      <w:pPr>
+        <w:ind w:left="360"/>
+      </w:pPr>
+    </w:p>
+    <w:p>
+      <w:pPr>
+        <w:ind w:left="360"/>
+      </w:pPr>
+    </w:p>
+    <w:p>
+      <w:pPr>
+        <w:ind w:left="360"/>
+      </w:pPr>
+    </w:p>
+    <w:p>
+      <w:pPr>
+        <w:pStyle w:val="Titre1"/>
+        <w:numPr>
+          <w:ilvl w:val="0"/>
+          <w:numId w:val="2"/>
+        </w:numPr>
+      </w:pPr>
+      <w:r>
+        <w:lastRenderedPageBreak/>
+        <w:t>SDL_BlitSurface(..) : donnez le code pour tester cette méthode. (5 points)</w:t>
+      </w:r>
+    </w:p>
+    <w:p>
+      <w:pPr>
+        <w:ind w:left="360"/>
+      </w:pPr>
+    </w:p>
+    <w:p>
+      <w:pPr>
+        <w:ind w:left="360"/>
+      </w:pPr>
+      <w:r>
+        <w:t>SDL_BlitSurface permet de copier une surface sur une autre surface en totalité ou en partie.</w:t>
+      </w:r>
+    </w:p>
+    <w:p>
+      <w:pPr>
+        <w:ind w:left="360"/>
+      </w:pPr>
+      <w:r>
+        <w:t xml:space="preserve">On peut la tester en </w:t>
+      </w:r>
+      <w:r>
+        <w:t>copiant</w:t>
+      </w:r>
+      <w:r>
+        <w:t xml:space="preserve"> notre pSurface déjà créée </w:t>
+      </w:r>
+      <w:r>
+        <w:t>sur la surface de notre fenêtre.</w:t>
+      </w:r>
+    </w:p>
+    <w:p>
+      <w:pPr>
+        <w:ind w:left="360"/>
+      </w:pPr>
+      <w:r>
+        <w:t>On calque notre pointeur p</w:t>
+      </w:r>
+      <w:r>
+        <w:t>WindowSurface sur la surface de notre fenêtre avec la fonction :</w:t>
+      </w:r>
+    </w:p>
+    <w:p>
+      <w:pPr>
+        <w:shd w:val="clear" w:color="auto" w:fill="F3F5F7"/>
+        <w:tabs>
+          <w:tab w:val="left" w:pos="916"/>
+          <w:tab w:val="left" w:pos="1832"/>
+          <w:tab w:val="left" w:pos="2748"/>
+          <w:tab w:val="left" w:pos="3664"/>
+          <w:tab w:val="left" w:pos="4580"/>
+          <w:tab w:val="left" w:pos="5496"/>
+          <w:tab w:val="left" w:pos="6412"/>
+          <w:tab w:val="left" w:pos="7328"/>
+          <w:tab w:val="left" w:pos="8244"/>
+          <w:tab w:val="left" w:pos="9160"/>
+          <w:tab w:val="left" w:pos="10076"/>
+          <w:tab w:val="left" w:pos="10992"/>
+          <w:tab w:val="left" w:pos="11908"/>
+          <w:tab w:val="left" w:pos="12824"/>
+          <w:tab w:val="left" w:pos="13740"/>
+          <w:tab w:val="left" w:pos="14656"/>
+        </w:tabs>
+        <w:spacing w:after="0" w:line="240" w:lineRule="auto"/>
+        <w:rPr>
+          <w:rFonts w:ascii="Courier" w:eastAsia="Times New Roman" w:hAnsi="Courier" w:cs="Courier New"/>
+          <w:color w:val="000000"/>
+          <w:sz w:val="24"/>
+          <w:szCs w:val="24"/>
+          <w:lang w:val="en"/>
+        </w:rPr>
+      </w:pPr>
+      <w:r>
+        <w:rPr>
+          <w:rFonts w:ascii="Courier" w:eastAsia="Times New Roman" w:hAnsi="Courier" w:cs="Courier New"/>
+          <w:color w:val="000000"/>
+          <w:sz w:val="24"/>
+          <w:szCs w:val="24"/>
+          <w:lang w:val="en"/>
+        </w:rPr>
+        <w:t>SDL_Surface* SDL_GetWindowSurface(SDL_Window* window)</w:t>
+      </w:r>
+    </w:p>
+    <w:p>
+      <w:pPr>
+        <w:ind w:left="360"/>
+      </w:pPr>
+      <w:r>
+        <w:t>Puis on utilise la f</w:t>
+      </w:r>
+      <w:r>
+        <w:t>onction qu’on veut tester :</w:t>
+      </w:r>
+    </w:p>
+    <w:p>
+      <w:pPr>
+        <w:shd w:val="clear" w:color="auto" w:fill="F3F5F7"/>
+        <w:tabs>
+          <w:tab w:val="left" w:pos="916"/>
+          <w:tab w:val="left" w:pos="1832"/>
+          <w:tab w:val="left" w:pos="2748"/>
+          <w:tab w:val="left" w:pos="3664"/>
+          <w:tab w:val="left" w:pos="4580"/>
+          <w:tab w:val="left" w:pos="5496"/>
+          <w:tab w:val="left" w:pos="6412"/>
+          <w:tab w:val="left" w:pos="7328"/>
+          <w:tab w:val="left" w:pos="8244"/>
+          <w:tab w:val="left" w:pos="9160"/>
+          <w:tab w:val="left" w:pos="10076"/>
+          <w:tab w:val="left" w:pos="10992"/>
+          <w:tab w:val="left" w:pos="11908"/>
+          <w:tab w:val="left" w:pos="12824"/>
+          <w:tab w:val="left" w:pos="13740"/>
+          <w:tab w:val="left" w:pos="14656"/>
+        </w:tabs>
+        <w:spacing w:after="0" w:line="240" w:lineRule="auto"/>
+        <w:rPr>
+          <w:rFonts w:ascii="Courier" w:eastAsia="Times New Roman" w:hAnsi="Courier" w:cs="Courier New"/>
+          <w:color w:val="000000"/>
+          <w:sz w:val="24"/>
+          <w:szCs w:val="24"/>
+        </w:rPr>
+      </w:pPr>
+      <w:r>
+        <w:rPr>
+          <w:rFonts w:ascii="Courier" w:eastAsia="Times New Roman" w:hAnsi="Courier" w:cs="Courier New"/>
+          <w:color w:val="00AAAA"/>
+          <w:sz w:val="24"/>
+          <w:szCs w:val="24"/>
+        </w:rPr>
+        <w:t>int</w:t>
+      </w:r>
+      <w:r>
+        <w:rPr>
+          <w:rFonts w:ascii="Courier" w:eastAsia="Times New Roman" w:hAnsi="Courier" w:cs="Courier New"/>
+          <w:color w:val="000000"/>
+          <w:sz w:val="24"/>
+          <w:szCs w:val="24"/>
+        </w:rPr>
+        <w:t xml:space="preserve"> SDL_BlitSurface(SDL_Surface*    src,</w:t>
+      </w:r>
+    </w:p>
+    <w:p>
+      <w:pPr>
+        <w:shd w:val="clear" w:color="auto" w:fill="F3F5F7"/>
+        <w:tabs>
+          <w:tab w:val="left" w:pos="916"/>
+          <w:tab w:val="left" w:pos="1832"/>
+          <w:tab w:val="left" w:pos="2748"/>
+          <w:tab w:val="left" w:pos="3664"/>
+          <w:tab w:val="left" w:pos="4580"/>
+          <w:tab w:val="left" w:pos="5496"/>
+          <w:tab w:val="left" w:pos="6412"/>
+          <w:tab w:val="left" w:pos="7328"/>
+          <w:tab w:val="left" w:pos="8244"/>
+          <w:tab w:val="left" w:pos="9160"/>
+          <w:tab w:val="left" w:pos="10076"/>
+          <w:tab w:val="left" w:pos="10992"/>
+          <w:tab w:val="left" w:pos="11908"/>
+          <w:tab w:val="left" w:pos="12824"/>
+          <w:tab w:val="left" w:pos="13740"/>
+          <w:tab w:val="left" w:pos="14656"/>
+        </w:tabs>
+        <w:spacing w:after="0" w:line="240" w:lineRule="auto"/>
+        <w:rPr>
+          <w:rFonts w:ascii="Courier" w:eastAsia="Times New Roman" w:hAnsi="Courier" w:cs="Courier New"/>
+          <w:color w:val="000000"/>
+          <w:sz w:val="24"/>
+          <w:szCs w:val="24"/>
+        </w:rPr>
+      </w:pPr>
+      <w:r>
+        <w:rPr>
+          <w:rFonts w:ascii="Courier" w:eastAsia="Times New Roman" w:hAnsi="Courier" w:cs="Courier New"/>
+          <w:color w:val="000000"/>
+          <w:sz w:val="24"/>
+          <w:szCs w:val="24"/>
+        </w:rPr>
+        <w:t xml:space="preserve">                    </w:t>
+      </w:r>
+      <w:r>
+        <w:rPr>
+          <w:rFonts w:ascii="Courier" w:eastAsia="Times New Roman" w:hAnsi="Courier" w:cs="Courier New"/>
+          <w:color w:val="0000AA"/>
+          <w:sz w:val="24"/>
+          <w:szCs w:val="24"/>
+        </w:rPr>
+        <w:t>const</w:t>
+      </w:r>
+      <w:r>
+        <w:rPr>
+          <w:rFonts w:ascii="Courier" w:eastAsia="Times New Roman" w:hAnsi="Courier" w:cs="Courier New"/>
+          <w:color w:val="000000"/>
+          <w:sz w:val="24"/>
+          <w:szCs w:val="24"/>
+        </w:rPr>
+        <w:t xml:space="preserve"> SDL_Rect* srcrect,</w:t>
+      </w:r>
+    </w:p>
+    <w:p>
+      <w:pPr>
+        <w:shd w:val="clear" w:color="auto" w:fill="F3F5F7"/>
+        <w:tabs>
+          <w:tab w:val="left" w:pos="916"/>
+          <w:tab w:val="left" w:pos="1832"/>
+          <w:tab w:val="left" w:pos="2748"/>
+          <w:tab w:val="left" w:pos="3664"/>
+          <w:tab w:val="left" w:pos="4580"/>
+          <w:tab w:val="left" w:pos="5496"/>
+          <w:tab w:val="left" w:pos="6412"/>
+          <w:tab w:val="left" w:pos="7328"/>
+          <w:tab w:val="left" w:pos="8244"/>
+          <w:tab w:val="left" w:pos="9160"/>
+          <w:tab w:val="left" w:pos="10076"/>
+          <w:tab w:val="left" w:pos="10992"/>
+          <w:tab w:val="left" w:pos="11908"/>
+          <w:tab w:val="left" w:pos="12824"/>
+          <w:tab w:val="left" w:pos="13740"/>
+          <w:tab w:val="left" w:pos="14656"/>
+        </w:tabs>
+        <w:spacing w:after="0" w:line="240" w:lineRule="auto"/>
+        <w:rPr>
+          <w:rFonts w:ascii="Courier" w:eastAsia="Times New Roman" w:hAnsi="Courier" w:cs="Courier New"/>
+          <w:color w:val="000000"/>
+          <w:sz w:val="24"/>
+          <w:szCs w:val="24"/>
+        </w:rPr>
+      </w:pPr>
+      <w:r>
+        <w:rPr>
+          <w:rFonts w:ascii="Courier" w:eastAsia="Times New Roman" w:hAnsi="Courier" w:cs="Courier New"/>
+          <w:color w:val="000000"/>
+          <w:sz w:val="24"/>
+          <w:szCs w:val="24"/>
+        </w:rPr>
+        <w:t xml:space="preserve">                    SDL_Surface*    dst,</w:t>
+      </w:r>
+    </w:p>
+    <w:p>
+      <w:pPr>
+        <w:shd w:val="clear" w:color="auto" w:fill="F3F5F7"/>
+        <w:tabs>
+          <w:tab w:val="left" w:pos="916"/>
+          <w:tab w:val="left" w:pos="1832"/>
+          <w:tab w:val="left" w:pos="2748"/>
+          <w:tab w:val="left" w:pos="3664"/>
+          <w:tab w:val="left" w:pos="4580"/>
+          <w:tab w:val="left" w:pos="5496"/>
+          <w:tab w:val="left" w:pos="6412"/>
+          <w:tab w:val="left" w:pos="7328"/>
+          <w:tab w:val="left" w:pos="8244"/>
+          <w:tab w:val="left" w:pos="9160"/>
+          <w:tab w:val="left" w:pos="10076"/>
+          <w:tab w:val="left" w:pos="10992"/>
+          <w:tab w:val="left" w:pos="11908"/>
+          <w:tab w:val="left" w:pos="12824"/>
+          <w:tab w:val="left" w:pos="13740"/>
+          <w:tab w:val="left" w:pos="14656"/>
+        </w:tabs>
+        <w:spacing w:after="0" w:line="240" w:lineRule="auto"/>
+        <w:rPr>
+          <w:rFonts w:ascii="Courier" w:eastAsia="Times New Roman" w:hAnsi="Courier" w:cs="Courier New"/>
+          <w:color w:val="000000"/>
+          <w:sz w:val="24"/>
+          <w:szCs w:val="24"/>
+        </w:rPr>
+      </w:pPr>
+      <w:r>
+        <w:rPr>
+          <w:rFonts w:ascii="Courier" w:eastAsia="Times New Roman" w:hAnsi="Courier" w:cs="Courier New"/>
+          <w:color w:val="000000"/>
+          <w:sz w:val="24"/>
+          <w:szCs w:val="24"/>
+        </w:rPr>
+        <w:t xml:space="preserve">                    SDL_Rect*       dstrect)</w:t>
+      </w:r>
+    </w:p>
+    <w:p>
+      <w:pPr>
+        <w:ind w:left="360"/>
+      </w:pPr>
+      <w:r>
+        <w:t>Et on actualise notre sur</w:t>
+      </w:r>
+      <w:r>
+        <w:t>face de fenêtre avec :</w:t>
+      </w:r>
+    </w:p>
+    <w:p>
+      <w:pPr>
+        <w:shd w:val="clear" w:color="auto" w:fill="F3F5F7"/>
+        <w:tabs>
+          <w:tab w:val="left" w:pos="916"/>
+          <w:tab w:val="left" w:pos="1832"/>
+          <w:tab w:val="left" w:pos="2748"/>
+          <w:tab w:val="left" w:pos="3664"/>
+          <w:tab w:val="left" w:pos="4580"/>
+          <w:tab w:val="left" w:pos="5496"/>
+          <w:tab w:val="left" w:pos="6412"/>
+          <w:tab w:val="left" w:pos="7328"/>
+          <w:tab w:val="left" w:pos="8244"/>
+          <w:tab w:val="left" w:pos="9160"/>
+          <w:tab w:val="left" w:pos="10076"/>
+          <w:tab w:val="left" w:pos="10992"/>
+          <w:tab w:val="left" w:pos="11908"/>
+          <w:tab w:val="left" w:pos="12824"/>
+          <w:tab w:val="left" w:pos="13740"/>
+          <w:tab w:val="left" w:pos="14656"/>
+        </w:tabs>
+        <w:spacing w:after="0" w:line="240" w:lineRule="auto"/>
+        <w:rPr>
+          <w:rFonts w:ascii="Courier" w:eastAsia="Times New Roman" w:hAnsi="Courier" w:cs="Courier New"/>
+          <w:color w:val="000000"/>
+          <w:sz w:val="24"/>
+          <w:szCs w:val="24"/>
+          <w:lang w:val="en"/>
+        </w:rPr>
+      </w:pPr>
+      <w:r>
+        <w:rPr>
+          <w:rFonts w:ascii="Courier" w:eastAsia="Times New Roman" w:hAnsi="Courier" w:cs="Courier New"/>
+          <w:color w:val="00AAAA"/>
+          <w:sz w:val="24"/>
+          <w:szCs w:val="24"/>
+          <w:lang w:val="en"/>
+        </w:rPr>
+        <w:t>int</w:t>
+      </w:r>
+      <w:r>
+        <w:rPr>
+          <w:rFonts w:ascii="Courier" w:eastAsia="Times New Roman" w:hAnsi="Courier" w:cs="Courier New"/>
+          <w:color w:val="000000"/>
+          <w:sz w:val="24"/>
+          <w:szCs w:val="24"/>
+          <w:lang w:val="en"/>
+        </w:rPr>
+        <w:t xml:space="preserve"> SDL_UpdateWindowSurface(SDL_Window* window)</w:t>
+      </w:r>
+    </w:p>
+    <w:p>
+      <w:pPr>
+        <w:ind w:left="360"/>
+        <w:rPr>
+          <w:lang w:val="en-US"/>
+        </w:rPr>
+      </w:pPr>
+      <w:r>
+        <w:rPr>
+          <w:lang w:val="en-US"/>
+        </w:rPr>
+        <w:t>pWindowSurface=SDL_GetWindowSurface(pWindow);</w:t>
+      </w:r>
+    </w:p>
+    <w:p>
+      <w:pPr>
+        <w:ind w:left="360"/>
+      </w:pPr>
+      <w:r>
+        <w:t>SDL_BlitSurface(pSurface,NULL,pWindowSurface,NULL);</w:t>
+      </w:r>
+    </w:p>
+    <w:p>
+      <w:pPr>
+        <w:ind w:left="360"/>
+      </w:pPr>
+      <w:r>
+        <w:t>SDL_UpdateWindowSurface(pWindow);</w:t>
+      </w:r>
+    </w:p>
+    <w:p>
+      <w:pPr>
+        <w:ind w:left="360"/>
+      </w:pPr>
+    </w:p>
+    <w:p>
+      <w:pPr>
+        <w:ind w:left="360"/>
+      </w:pPr>
+      <w:r>
+        <w:t>Si la fenêtre s’affiche en vert, notre pSurface contenant uniquement un rectangle vert, alors le test est concluant.</w:t>
+      </w:r>
       <w:bookmarkStart w:id="0" w:name="_GoBack"/>
       <w:bookmarkEnd w:id="0"/>
     </w:p>

</xml_diff>

<commit_message>
Les textures : Qu'est-ce qu'une texture ? Donnez le code permettant de créer une texture.
</commit_message>
<xml_diff>
--- a/Réponse.docx
+++ b/Réponse.docx
@@ -5897,8 +5897,14 @@
     <w:p>
       <w:pPr>
         <w:ind w:left="360"/>
-      </w:pPr>
-      <w:r>
+        <w:rPr>
+          <w:lang w:val="en"/>
+        </w:rPr>
+      </w:pPr>
+      <w:r>
+        <w:rPr>
+          <w:lang w:val="en"/>
+        </w:rPr>
         <w:t>SDL_BlitSurface(pSurface,NULL,pWindowSurface,NULL);</w:t>
       </w:r>
     </w:p>
@@ -5921,9 +5927,327 @@
       </w:pPr>
       <w:r>
         <w:t>Si la fenêtre s’affiche en vert, notre pSurface contenant uniquement un rectangle vert, alors le test est concluant.</w:t>
+      </w:r>
+    </w:p>
+    <w:p>
+      <w:pPr>
+        <w:ind w:left="360"/>
+      </w:pPr>
+    </w:p>
+    <w:p>
+      <w:pPr>
+        <w:pStyle w:val="Titre1"/>
+        <w:numPr>
+          <w:ilvl w:val="0"/>
+          <w:numId w:val="2"/>
+        </w:numPr>
+      </w:pPr>
+      <w:r>
+        <w:t>Les textures : Qu’est-ce qu’une texture ? Donnez le code permettant de créer une texture. (10 points)</w:t>
+      </w:r>
+    </w:p>
+    <w:p/>
+    <w:p>
+      <w:pPr>
+        <w:ind w:left="360"/>
+      </w:pPr>
+      <w:r>
+        <w:t>Une texture est une</w:t>
+      </w:r>
+      <w:r>
+        <w:t xml:space="preserve"> structure </w:t>
+      </w:r>
+      <w:r>
+        <w:t>contenant des données pixels efficaces relatives aux pilotes.</w:t>
+      </w:r>
+    </w:p>
+    <w:p>
+      <w:pPr>
+        <w:ind w:left="360"/>
+      </w:pPr>
+      <w:r>
+        <w:t xml:space="preserve">Pour créer une texture, on utilise la fonction : </w:t>
+      </w:r>
+    </w:p>
+    <w:p>
+      <w:pPr>
+        <w:shd w:val="clear" w:color="auto" w:fill="F3F5F7"/>
+        <w:tabs>
+          <w:tab w:val="left" w:pos="916"/>
+          <w:tab w:val="left" w:pos="1832"/>
+          <w:tab w:val="left" w:pos="2748"/>
+          <w:tab w:val="left" w:pos="3664"/>
+          <w:tab w:val="left" w:pos="4580"/>
+          <w:tab w:val="left" w:pos="5496"/>
+          <w:tab w:val="left" w:pos="6412"/>
+          <w:tab w:val="left" w:pos="7328"/>
+          <w:tab w:val="left" w:pos="8244"/>
+          <w:tab w:val="left" w:pos="9160"/>
+          <w:tab w:val="left" w:pos="10076"/>
+          <w:tab w:val="left" w:pos="10992"/>
+          <w:tab w:val="left" w:pos="11908"/>
+          <w:tab w:val="left" w:pos="12824"/>
+          <w:tab w:val="left" w:pos="13740"/>
+          <w:tab w:val="left" w:pos="14656"/>
+        </w:tabs>
+        <w:spacing w:after="0" w:line="240" w:lineRule="auto"/>
+        <w:rPr>
+          <w:rFonts w:ascii="Courier" w:eastAsia="Times New Roman" w:hAnsi="Courier" w:cs="Courier New"/>
+          <w:color w:val="000000"/>
+          <w:sz w:val="24"/>
+          <w:szCs w:val="24"/>
+          <w:lang w:val="en"/>
+        </w:rPr>
+      </w:pPr>
+      <w:r>
+        <w:rPr>
+          <w:rFonts w:ascii="Courier" w:eastAsia="Times New Roman" w:hAnsi="Courier" w:cs="Courier New"/>
+          <w:color w:val="000000"/>
+          <w:sz w:val="24"/>
+          <w:szCs w:val="24"/>
+          <w:lang w:val="en"/>
+        </w:rPr>
+        <w:t>SDL_Texture* SDL_CreateTexture(SDL_Renderer* renderer,</w:t>
+      </w:r>
+    </w:p>
+    <w:p>
+      <w:pPr>
+        <w:shd w:val="clear" w:color="auto" w:fill="F3F5F7"/>
+        <w:tabs>
+          <w:tab w:val="left" w:pos="916"/>
+          <w:tab w:val="left" w:pos="1832"/>
+          <w:tab w:val="left" w:pos="2748"/>
+          <w:tab w:val="left" w:pos="3664"/>
+          <w:tab w:val="left" w:pos="4580"/>
+          <w:tab w:val="left" w:pos="5496"/>
+          <w:tab w:val="left" w:pos="6412"/>
+          <w:tab w:val="left" w:pos="7328"/>
+          <w:tab w:val="left" w:pos="8244"/>
+          <w:tab w:val="left" w:pos="9160"/>
+          <w:tab w:val="left" w:pos="10076"/>
+          <w:tab w:val="left" w:pos="10992"/>
+          <w:tab w:val="left" w:pos="11908"/>
+          <w:tab w:val="left" w:pos="12824"/>
+          <w:tab w:val="left" w:pos="13740"/>
+          <w:tab w:val="left" w:pos="14656"/>
+        </w:tabs>
+        <w:spacing w:after="0" w:line="240" w:lineRule="auto"/>
+        <w:rPr>
+          <w:rFonts w:ascii="Courier" w:eastAsia="Times New Roman" w:hAnsi="Courier" w:cs="Courier New"/>
+          <w:color w:val="000000"/>
+          <w:sz w:val="24"/>
+          <w:szCs w:val="24"/>
+        </w:rPr>
+      </w:pPr>
+      <w:r>
+        <w:rPr>
+          <w:rFonts w:ascii="Courier" w:eastAsia="Times New Roman" w:hAnsi="Courier" w:cs="Courier New"/>
+          <w:color w:val="000000"/>
+          <w:sz w:val="24"/>
+          <w:szCs w:val="24"/>
+          <w:lang w:val="en"/>
+        </w:rPr>
+        <w:t xml:space="preserve">                               </w:t>
+      </w:r>
+      <w:r>
+        <w:rPr>
+          <w:rFonts w:ascii="Courier" w:eastAsia="Times New Roman" w:hAnsi="Courier" w:cs="Courier New"/>
+          <w:color w:val="000000"/>
+          <w:sz w:val="24"/>
+          <w:szCs w:val="24"/>
+        </w:rPr>
+        <w:t>Uint32        format,</w:t>
+      </w:r>
+    </w:p>
+    <w:p>
+      <w:pPr>
+        <w:shd w:val="clear" w:color="auto" w:fill="F3F5F7"/>
+        <w:tabs>
+          <w:tab w:val="left" w:pos="916"/>
+          <w:tab w:val="left" w:pos="1832"/>
+          <w:tab w:val="left" w:pos="2748"/>
+          <w:tab w:val="left" w:pos="3664"/>
+          <w:tab w:val="left" w:pos="4580"/>
+          <w:tab w:val="left" w:pos="5496"/>
+          <w:tab w:val="left" w:pos="6412"/>
+          <w:tab w:val="left" w:pos="7328"/>
+          <w:tab w:val="left" w:pos="8244"/>
+          <w:tab w:val="left" w:pos="9160"/>
+          <w:tab w:val="left" w:pos="10076"/>
+          <w:tab w:val="left" w:pos="10992"/>
+          <w:tab w:val="left" w:pos="11908"/>
+          <w:tab w:val="left" w:pos="12824"/>
+          <w:tab w:val="left" w:pos="13740"/>
+          <w:tab w:val="left" w:pos="14656"/>
+        </w:tabs>
+        <w:spacing w:after="0" w:line="240" w:lineRule="auto"/>
+        <w:rPr>
+          <w:rFonts w:ascii="Courier" w:eastAsia="Times New Roman" w:hAnsi="Courier" w:cs="Courier New"/>
+          <w:color w:val="000000"/>
+          <w:sz w:val="24"/>
+          <w:szCs w:val="24"/>
+        </w:rPr>
+      </w:pPr>
+      <w:r>
+        <w:rPr>
+          <w:rFonts w:ascii="Courier" w:eastAsia="Times New Roman" w:hAnsi="Courier" w:cs="Courier New"/>
+          <w:color w:val="000000"/>
+          <w:sz w:val="24"/>
+          <w:szCs w:val="24"/>
+        </w:rPr>
+        <w:t xml:space="preserve">                               </w:t>
+      </w:r>
+      <w:r>
+        <w:rPr>
+          <w:rFonts w:ascii="Courier" w:eastAsia="Times New Roman" w:hAnsi="Courier" w:cs="Courier New"/>
+          <w:color w:val="00AAAA"/>
+          <w:sz w:val="24"/>
+          <w:szCs w:val="24"/>
+        </w:rPr>
+        <w:t>int</w:t>
+      </w:r>
+      <w:r>
+        <w:rPr>
+          <w:rFonts w:ascii="Courier" w:eastAsia="Times New Roman" w:hAnsi="Courier" w:cs="Courier New"/>
+          <w:color w:val="000000"/>
+          <w:sz w:val="24"/>
+          <w:szCs w:val="24"/>
+        </w:rPr>
+        <w:t xml:space="preserve">           access,</w:t>
+      </w:r>
+    </w:p>
+    <w:p>
+      <w:pPr>
+        <w:shd w:val="clear" w:color="auto" w:fill="F3F5F7"/>
+        <w:tabs>
+          <w:tab w:val="left" w:pos="916"/>
+          <w:tab w:val="left" w:pos="1832"/>
+          <w:tab w:val="left" w:pos="2748"/>
+          <w:tab w:val="left" w:pos="3664"/>
+          <w:tab w:val="left" w:pos="4580"/>
+          <w:tab w:val="left" w:pos="5496"/>
+          <w:tab w:val="left" w:pos="6412"/>
+          <w:tab w:val="left" w:pos="7328"/>
+          <w:tab w:val="left" w:pos="8244"/>
+          <w:tab w:val="left" w:pos="9160"/>
+          <w:tab w:val="left" w:pos="10076"/>
+          <w:tab w:val="left" w:pos="10992"/>
+          <w:tab w:val="left" w:pos="11908"/>
+          <w:tab w:val="left" w:pos="12824"/>
+          <w:tab w:val="left" w:pos="13740"/>
+          <w:tab w:val="left" w:pos="14656"/>
+        </w:tabs>
+        <w:spacing w:after="0" w:line="240" w:lineRule="auto"/>
+        <w:rPr>
+          <w:rFonts w:ascii="Courier" w:eastAsia="Times New Roman" w:hAnsi="Courier" w:cs="Courier New"/>
+          <w:color w:val="000000"/>
+          <w:sz w:val="24"/>
+          <w:szCs w:val="24"/>
+        </w:rPr>
+      </w:pPr>
+      <w:r>
+        <w:rPr>
+          <w:rFonts w:ascii="Courier" w:eastAsia="Times New Roman" w:hAnsi="Courier" w:cs="Courier New"/>
+          <w:color w:val="000000"/>
+          <w:sz w:val="24"/>
+          <w:szCs w:val="24"/>
+        </w:rPr>
+        <w:t xml:space="preserve">                               </w:t>
+      </w:r>
+      <w:r>
+        <w:rPr>
+          <w:rFonts w:ascii="Courier" w:eastAsia="Times New Roman" w:hAnsi="Courier" w:cs="Courier New"/>
+          <w:color w:val="00AAAA"/>
+          <w:sz w:val="24"/>
+          <w:szCs w:val="24"/>
+        </w:rPr>
+        <w:t>int</w:t>
+      </w:r>
+      <w:r>
+        <w:rPr>
+          <w:rFonts w:ascii="Courier" w:eastAsia="Times New Roman" w:hAnsi="Courier" w:cs="Courier New"/>
+          <w:color w:val="000000"/>
+          <w:sz w:val="24"/>
+          <w:szCs w:val="24"/>
+        </w:rPr>
+        <w:t xml:space="preserve">           w,</w:t>
+      </w:r>
+    </w:p>
+    <w:p>
+      <w:pPr>
+        <w:shd w:val="clear" w:color="auto" w:fill="F3F5F7"/>
+        <w:tabs>
+          <w:tab w:val="left" w:pos="916"/>
+          <w:tab w:val="left" w:pos="1832"/>
+          <w:tab w:val="left" w:pos="2748"/>
+          <w:tab w:val="left" w:pos="3664"/>
+          <w:tab w:val="left" w:pos="4580"/>
+          <w:tab w:val="left" w:pos="5496"/>
+          <w:tab w:val="left" w:pos="6412"/>
+          <w:tab w:val="left" w:pos="7328"/>
+          <w:tab w:val="left" w:pos="8244"/>
+          <w:tab w:val="left" w:pos="9160"/>
+          <w:tab w:val="left" w:pos="10076"/>
+          <w:tab w:val="left" w:pos="10992"/>
+          <w:tab w:val="left" w:pos="11908"/>
+          <w:tab w:val="left" w:pos="12824"/>
+          <w:tab w:val="left" w:pos="13740"/>
+          <w:tab w:val="left" w:pos="14656"/>
+        </w:tabs>
+        <w:spacing w:after="0" w:line="240" w:lineRule="auto"/>
+        <w:rPr>
+          <w:rFonts w:ascii="Courier" w:eastAsia="Times New Roman" w:hAnsi="Courier" w:cs="Courier New"/>
+          <w:color w:val="000000"/>
+          <w:sz w:val="24"/>
+          <w:szCs w:val="24"/>
+        </w:rPr>
+      </w:pPr>
+      <w:r>
+        <w:rPr>
+          <w:rFonts w:ascii="Courier" w:eastAsia="Times New Roman" w:hAnsi="Courier" w:cs="Courier New"/>
+          <w:color w:val="000000"/>
+          <w:sz w:val="24"/>
+          <w:szCs w:val="24"/>
+        </w:rPr>
+        <w:t xml:space="preserve">                               </w:t>
+      </w:r>
+      <w:r>
+        <w:rPr>
+          <w:rFonts w:ascii="Courier" w:eastAsia="Times New Roman" w:hAnsi="Courier" w:cs="Courier New"/>
+          <w:color w:val="00AAAA"/>
+          <w:sz w:val="24"/>
+          <w:szCs w:val="24"/>
+        </w:rPr>
+        <w:t>int</w:t>
+      </w:r>
+      <w:r>
+        <w:rPr>
+          <w:rFonts w:ascii="Courier" w:eastAsia="Times New Roman" w:hAnsi="Courier" w:cs="Courier New"/>
+          <w:color w:val="000000"/>
+          <w:sz w:val="24"/>
+          <w:szCs w:val="24"/>
+        </w:rPr>
+        <w:t xml:space="preserve">           h)</w:t>
+      </w:r>
+    </w:p>
+    <w:p>
+      <w:pPr>
+        <w:ind w:left="360"/>
+      </w:pPr>
+      <w:r>
+        <w:t>Qui prend comme argument : Le rendu dans lequel la texture va s’insérée</w:t>
+      </w:r>
+      <w:r>
+        <w:t>, le format des pixels dans la texture, la variable d’accès de la texture qui permet de savoir si elle va changer rarement, fréquemment ou si elle peut être utilisée comme une cible de rendu</w:t>
+      </w:r>
+      <w:r>
+        <w:t>, ainsi que la largeur puis la hauteur de la texture</w:t>
       </w:r>
       <w:bookmarkStart w:id="0" w:name="_GoBack"/>
       <w:bookmarkEnd w:id="0"/>
+      <w:r>
+        <w:t>.</w:t>
+      </w:r>
     </w:p>
     <w:sectPr>
       <w:pgSz w:w="11906" w:h="16838"/>

</xml_diff>

<commit_message>
Question 22) Dessinez dans une texture : SDL_RenderTarget donnez le code pour tester cette méthode.
</commit_message>
<xml_diff>
--- a/Réponse.docx
+++ b/Réponse.docx
@@ -20,28 +20,50 @@
           <w:u w:val="single"/>
           <w:lang w:val="en-US"/>
         </w:rPr>
-        <w:t>SDL 2 What is that ?</w:t>
-      </w:r>
-    </w:p>
-    <w:p>
-      <w:pPr>
-        <w:pStyle w:val="Titre"/>
-        <w:jc w:val="center"/>
+        <w:t xml:space="preserve">SDL 2 What is </w:t>
+      </w:r>
+      <w:proofErr w:type="gramStart"/>
+      <w:r>
         <w:rPr>
           <w:b/>
           <w:bCs/>
           <w:u w:val="single"/>
           <w:lang w:val="en-US"/>
         </w:rPr>
-      </w:pPr>
-      <w:r>
+        <w:t>that ?</w:t>
+      </w:r>
+      <w:proofErr w:type="gramEnd"/>
+    </w:p>
+    <w:p>
+      <w:pPr>
+        <w:pStyle w:val="Titre"/>
+        <w:jc w:val="center"/>
         <w:rPr>
           <w:b/>
           <w:bCs/>
           <w:u w:val="single"/>
           <w:lang w:val="en-US"/>
         </w:rPr>
-        <w:t>Partie 1</w:t>
+      </w:pPr>
+      <w:proofErr w:type="spellStart"/>
+      <w:r>
+        <w:rPr>
+          <w:b/>
+          <w:bCs/>
+          <w:u w:val="single"/>
+          <w:lang w:val="en-US"/>
+        </w:rPr>
+        <w:t>Partie</w:t>
+      </w:r>
+      <w:proofErr w:type="spellEnd"/>
+      <w:r>
+        <w:rPr>
+          <w:b/>
+          <w:bCs/>
+          <w:u w:val="single"/>
+          <w:lang w:val="en-US"/>
+        </w:rPr>
+        <w:t xml:space="preserve"> 1</w:t>
       </w:r>
     </w:p>
     <w:p>
@@ -65,7 +87,15 @@
     <w:p/>
     <w:p>
       <w:r>
-        <w:t>Simple DirectMedia Layer</w:t>
+        <w:t xml:space="preserve">Simple </w:t>
+      </w:r>
+      <w:proofErr w:type="spellStart"/>
+      <w:r>
+        <w:t>DirectMedia</w:t>
+      </w:r>
+      <w:proofErr w:type="spellEnd"/>
+      <w:r>
+        <w:t xml:space="preserve"> Layer</w:t>
       </w:r>
       <w:r>
         <w:t xml:space="preserve"> est une bibliothèque de développement multiplateforme conçue pour fournir un accès de bas niveau au matériel audio, clavier, souris, joystick et graphique via OpenGL et Direct3D.</w:t>
@@ -76,10 +106,26 @@
         <w:t xml:space="preserve">Wiki mis à part, </w:t>
       </w:r>
       <w:r>
-        <w:t>SDL ou Simple DirectMedia Layer est une bibliothèque de développement portable sur la plupart des plateformes</w:t>
-      </w:r>
-      <w:r>
-        <w:t xml:space="preserve"> sous licence zlib.</w:t>
+        <w:t xml:space="preserve">SDL ou Simple </w:t>
+      </w:r>
+      <w:proofErr w:type="spellStart"/>
+      <w:r>
+        <w:t>DirectMedia</w:t>
+      </w:r>
+      <w:proofErr w:type="spellEnd"/>
+      <w:r>
+        <w:t xml:space="preserve"> Layer est une bibliothèque de développement portable sur la plupart des plateformes</w:t>
+      </w:r>
+      <w:r>
+        <w:t xml:space="preserve"> sous licence </w:t>
+      </w:r>
+      <w:proofErr w:type="spellStart"/>
+      <w:r>
+        <w:t>zlib</w:t>
+      </w:r>
+      <w:proofErr w:type="spellEnd"/>
+      <w:r>
+        <w:t>.</w:t>
       </w:r>
     </w:p>
     <w:p>
@@ -188,7 +234,31 @@
         </w:numPr>
       </w:pPr>
       <w:r>
-        <w:t>Choisir dans Development Librairies le lien pour windows si vous êtes sous windows :</w:t>
+        <w:t xml:space="preserve">Choisir dans </w:t>
+      </w:r>
+      <w:proofErr w:type="spellStart"/>
+      <w:r>
+        <w:t>Development</w:t>
+      </w:r>
+      <w:proofErr w:type="spellEnd"/>
+      <w:r>
+        <w:t xml:space="preserve"> Librairies le lien pour </w:t>
+      </w:r>
+      <w:proofErr w:type="spellStart"/>
+      <w:r>
+        <w:t>windows</w:t>
+      </w:r>
+      <w:proofErr w:type="spellEnd"/>
+      <w:r>
+        <w:t xml:space="preserve"> si vous êtes sous </w:t>
+      </w:r>
+      <w:proofErr w:type="spellStart"/>
+      <w:r>
+        <w:t>windows</w:t>
+      </w:r>
+      <w:proofErr w:type="spellEnd"/>
+      <w:r>
+        <w:t> :</w:t>
       </w:r>
       <w:r>
         <w:t xml:space="preserve"> </w:t>
@@ -214,7 +284,15 @@
         <w:t>Ens</w:t>
       </w:r>
       <w:r>
-        <w:t>uite il faut lancer un projet codeblocks, ajouter le fichier SDL2.dll</w:t>
+        <w:t xml:space="preserve">uite il faut lancer un projet </w:t>
+      </w:r>
+      <w:proofErr w:type="spellStart"/>
+      <w:r>
+        <w:t>codeblocks</w:t>
+      </w:r>
+      <w:proofErr w:type="spellEnd"/>
+      <w:r>
+        <w:t>, ajouter le fichier SDL2.dll</w:t>
       </w:r>
       <w:r>
         <w:t xml:space="preserve"> du dossier i686-w64-mingw32\bin</w:t>
@@ -283,8 +361,13 @@
         <w:t>,</w:t>
       </w:r>
       <w:r>
-        <w:t xml:space="preserve"> pour le compiler il faut ajouter le dossier include</w:t>
-      </w:r>
+        <w:t xml:space="preserve"> pour le compiler il faut ajouter le dossier </w:t>
+      </w:r>
+      <w:proofErr w:type="spellStart"/>
+      <w:r>
+        <w:t>include</w:t>
+      </w:r>
+      <w:proofErr w:type="spellEnd"/>
       <w:r>
         <w:t>,</w:t>
       </w:r>
@@ -303,7 +386,15 @@
         <w:t>é</w:t>
       </w:r>
       <w:r>
-        <w:t xml:space="preserve"> la SDL2 pour Codeblocks en C</w:t>
+        <w:t xml:space="preserve"> la SDL2 pour </w:t>
+      </w:r>
+      <w:proofErr w:type="spellStart"/>
+      <w:r>
+        <w:t>Codeblocks</w:t>
+      </w:r>
+      <w:proofErr w:type="spellEnd"/>
+      <w:r>
+        <w:t xml:space="preserve"> en C</w:t>
       </w:r>
       <w:r>
         <w:t>.</w:t>
@@ -397,7 +488,15 @@
         <w:t>E</w:t>
       </w:r>
       <w:r>
-        <w:t>lle passe sous licence zlib à la place de la LGPL.</w:t>
+        <w:t xml:space="preserve">lle passe sous licence </w:t>
+      </w:r>
+      <w:proofErr w:type="spellStart"/>
+      <w:r>
+        <w:t>zlib</w:t>
+      </w:r>
+      <w:proofErr w:type="spellEnd"/>
+      <w:r>
+        <w:t xml:space="preserve"> à la place de la LGPL.</w:t>
       </w:r>
     </w:p>
     <w:p>
@@ -429,27 +528,101 @@
         <w:t xml:space="preserve">Pour initialiser l’instance SDL2, il faut d’abord inclure la SDL2 avec l’instruction : </w:t>
       </w:r>
       <w:r>
-        <w:t>#include "SDL2/SDL.h"</w:t>
+        <w:t>#</w:t>
+      </w:r>
+      <w:proofErr w:type="spellStart"/>
+      <w:r>
+        <w:t>include</w:t>
+      </w:r>
+      <w:proofErr w:type="spellEnd"/>
+      <w:r>
+        <w:t xml:space="preserve"> "SDL2/</w:t>
+      </w:r>
+      <w:proofErr w:type="spellStart"/>
+      <w:r>
+        <w:t>SDL.h</w:t>
+      </w:r>
+      <w:proofErr w:type="spellEnd"/>
+      <w:r>
+        <w:t>"</w:t>
       </w:r>
       <w:r>
         <w:t>.</w:t>
       </w:r>
       <w:r>
         <w:br/>
-        <w:t xml:space="preserve">Ensuite il faut modifier le int main() tel que : </w:t>
-      </w:r>
-      <w:r>
-        <w:t>int main(int argc, char *argv[])</w:t>
+        <w:t xml:space="preserve">Ensuite il faut modifier le </w:t>
+      </w:r>
+      <w:proofErr w:type="spellStart"/>
+      <w:r>
+        <w:t>int</w:t>
+      </w:r>
+      <w:proofErr w:type="spellEnd"/>
+      <w:r>
+        <w:t xml:space="preserve"> </w:t>
+      </w:r>
+      <w:proofErr w:type="gramStart"/>
+      <w:r>
+        <w:t>main(</w:t>
+      </w:r>
+      <w:proofErr w:type="gramEnd"/>
+      <w:r>
+        <w:t xml:space="preserve">) tel que : </w:t>
+      </w:r>
+      <w:proofErr w:type="spellStart"/>
+      <w:r>
+        <w:t>int</w:t>
+      </w:r>
+      <w:proofErr w:type="spellEnd"/>
+      <w:r>
+        <w:t xml:space="preserve"> main(</w:t>
+      </w:r>
+      <w:proofErr w:type="spellStart"/>
+      <w:r>
+        <w:t>int</w:t>
+      </w:r>
+      <w:proofErr w:type="spellEnd"/>
+      <w:r>
+        <w:t xml:space="preserve"> </w:t>
+      </w:r>
+      <w:proofErr w:type="spellStart"/>
+      <w:r>
+        <w:t>argc</w:t>
+      </w:r>
+      <w:proofErr w:type="spellEnd"/>
+      <w:r>
+        <w:t>, char *</w:t>
+      </w:r>
+      <w:proofErr w:type="spellStart"/>
+      <w:r>
+        <w:t>argv</w:t>
+      </w:r>
+      <w:proofErr w:type="spellEnd"/>
+      <w:r>
+        <w:t>[])</w:t>
       </w:r>
       <w:r>
         <w:t>.</w:t>
       </w:r>
       <w:r>
         <w:br/>
-        <w:t xml:space="preserve">Enfin il faut initialiser la SDL avec la fonction SDL_Init(), pour initialiser tous les sous-systèmes on utilise </w:t>
-      </w:r>
-      <w:r>
-        <w:t>SDL_Init(SDL_INIT_EVERYTHING)</w:t>
+        <w:t xml:space="preserve">Enfin il faut initialiser la SDL avec la fonction </w:t>
+      </w:r>
+      <w:proofErr w:type="spellStart"/>
+      <w:r>
+        <w:t>SDL_Init</w:t>
+      </w:r>
+      <w:proofErr w:type="spellEnd"/>
+      <w:r>
+        <w:t xml:space="preserve">(), pour initialiser tous les sous-systèmes on utilise </w:t>
+      </w:r>
+      <w:proofErr w:type="spellStart"/>
+      <w:r>
+        <w:t>SDL_Init</w:t>
+      </w:r>
+      <w:proofErr w:type="spellEnd"/>
+      <w:r>
+        <w:t>(SDL_INIT_EVERYTHING)</w:t>
       </w:r>
       <w:r>
         <w:t>.</w:t>
@@ -458,8 +631,13 @@
         <w:br/>
         <w:t xml:space="preserve">Il ne faut pas oublier de quitter la SDL à la fin avec la fonction </w:t>
       </w:r>
-      <w:r>
-        <w:t>SDL_Quit()</w:t>
+      <w:proofErr w:type="spellStart"/>
+      <w:r>
+        <w:t>SDL_Quit</w:t>
+      </w:r>
+      <w:proofErr w:type="spellEnd"/>
+      <w:r>
+        <w:t>()</w:t>
       </w:r>
       <w:r>
         <w:t>.</w:t>
@@ -510,8 +688,13 @@
       <w:r>
         <w:t xml:space="preserve">Pour créer une fenêtre avec la SDL 2 on utilise la fonction </w:t>
       </w:r>
-      <w:r>
-        <w:t>SDL_CreateWindow(</w:t>
+      <w:proofErr w:type="spellStart"/>
+      <w:r>
+        <w:t>SDL_CreateWindow</w:t>
+      </w:r>
+      <w:proofErr w:type="spellEnd"/>
+      <w:r>
+        <w:t>(</w:t>
       </w:r>
       <w:r>
         <w:t xml:space="preserve">) qu’on </w:t>
@@ -520,17 +703,30 @@
         <w:t>attribue</w:t>
       </w:r>
       <w:r>
-        <w:t xml:space="preserve"> à notre pointeur de type SDL_Window.</w:t>
+        <w:t xml:space="preserve"> à notre pointeur de type </w:t>
+      </w:r>
+      <w:proofErr w:type="spellStart"/>
+      <w:r>
+        <w:t>SDL_Window</w:t>
+      </w:r>
+      <w:proofErr w:type="spellEnd"/>
+      <w:r>
+        <w:t>.</w:t>
       </w:r>
       <w:r>
         <w:br/>
         <w:t xml:space="preserve">Cette fonction prend pour paramètre dans l’ordre : Le titre de la fenêtre, sa position initiale en x, sa position initiale en y, sa largeur en pixel, sa hauteur en pixel et divers instructions rassemblés dans les </w:t>
       </w:r>
+      <w:proofErr w:type="spellStart"/>
       <w:r>
         <w:t>SDL_</w:t>
       </w:r>
       <w:r>
-        <w:t>WindowFlags.</w:t>
+        <w:t>WindowFlags</w:t>
+      </w:r>
+      <w:proofErr w:type="spellEnd"/>
+      <w:r>
+        <w:t>.</w:t>
       </w:r>
       <w:r>
         <w:br/>
@@ -551,7 +747,23 @@
         <w:ind w:left="360"/>
       </w:pPr>
       <w:r>
-        <w:t>On n’oublie pas de mettre fin à la fenêtre avec la fonction SDL_DestroyWindow().</w:t>
+        <w:t xml:space="preserve">On n’oublie pas de mettre fin à la fenêtre avec la fonction </w:t>
+      </w:r>
+      <w:proofErr w:type="spellStart"/>
+      <w:r>
+        <w:t>SDL_</w:t>
+      </w:r>
+      <w:proofErr w:type="gramStart"/>
+      <w:r>
+        <w:t>DestroyWindow</w:t>
+      </w:r>
+      <w:proofErr w:type="spellEnd"/>
+      <w:r>
+        <w:t>(</w:t>
+      </w:r>
+      <w:proofErr w:type="gramEnd"/>
+      <w:r>
+        <w:t>).</w:t>
       </w:r>
     </w:p>
     <w:p>
@@ -559,7 +771,15 @@
         <w:ind w:left="360"/>
       </w:pPr>
       <w:r>
-        <w:t>Pour l’exemple voir le code du programme ci-joint.</w:t>
+        <w:t xml:space="preserve">Pour l’exemple </w:t>
+      </w:r>
+      <w:proofErr w:type="gramStart"/>
+      <w:r>
+        <w:t>voir</w:t>
+      </w:r>
+      <w:proofErr w:type="gramEnd"/>
+      <w:r>
+        <w:t xml:space="preserve"> le code du programme ci-joint.</w:t>
       </w:r>
     </w:p>
     <w:p>
@@ -640,6 +860,7 @@
         </w:rPr>
         <w:t xml:space="preserve"> </w:t>
       </w:r>
+      <w:proofErr w:type="spellStart"/>
       <w:r>
         <w:rPr>
           <w:rFonts w:ascii="Courier New" w:eastAsia="Times New Roman" w:hAnsi="Courier New" w:cs="Courier New"/>
@@ -648,18 +869,43 @@
           <w:szCs w:val="21"/>
           <w:lang w:val="en-US"/>
         </w:rPr>
-        <w:t>SDL_SetWindowTitle</w:t>
-      </w:r>
+        <w:t>SDL_</w:t>
+      </w:r>
+      <w:proofErr w:type="gramStart"/>
       <w:r>
         <w:rPr>
           <w:rFonts w:ascii="Courier New" w:eastAsia="Times New Roman" w:hAnsi="Courier New" w:cs="Courier New"/>
-          <w:color w:val="000000"/>
-          <w:sz w:val="21"/>
-          <w:szCs w:val="21"/>
-          <w:lang w:val="en-US"/>
-        </w:rPr>
-        <w:t>(SDL_Window</w:t>
-      </w:r>
+          <w:color w:val="0000FF"/>
+          <w:sz w:val="21"/>
+          <w:szCs w:val="21"/>
+          <w:lang w:val="en-US"/>
+        </w:rPr>
+        <w:t>SetWindowTitle</w:t>
+      </w:r>
+      <w:proofErr w:type="spellEnd"/>
+      <w:r>
+        <w:rPr>
+          <w:rFonts w:ascii="Courier New" w:eastAsia="Times New Roman" w:hAnsi="Courier New" w:cs="Courier New"/>
+          <w:color w:val="000000"/>
+          <w:sz w:val="21"/>
+          <w:szCs w:val="21"/>
+          <w:lang w:val="en-US"/>
+        </w:rPr>
+        <w:t>(</w:t>
+      </w:r>
+      <w:proofErr w:type="spellStart"/>
+      <w:proofErr w:type="gramEnd"/>
+      <w:r>
+        <w:rPr>
+          <w:rFonts w:ascii="Courier New" w:eastAsia="Times New Roman" w:hAnsi="Courier New" w:cs="Courier New"/>
+          <w:color w:val="000000"/>
+          <w:sz w:val="21"/>
+          <w:szCs w:val="21"/>
+          <w:lang w:val="en-US"/>
+        </w:rPr>
+        <w:t>SDL_Window</w:t>
+      </w:r>
+      <w:proofErr w:type="spellEnd"/>
       <w:r>
         <w:rPr>
           <w:rFonts w:ascii="Courier New" w:eastAsia="Times New Roman" w:hAnsi="Courier New" w:cs="Courier New"/>
@@ -741,8 +987,13 @@
         <w:t>Qui permet de donner u</w:t>
       </w:r>
       <w:r>
-        <w:t>n titre à la fenêtre, on y passe comme argument, le pointeur de type SDL_Window</w:t>
-      </w:r>
+        <w:t xml:space="preserve">n titre à la fenêtre, on y passe comme argument, le pointeur de type </w:t>
+      </w:r>
+      <w:proofErr w:type="spellStart"/>
+      <w:r>
+        <w:t>SDL_Window</w:t>
+      </w:r>
+      <w:proofErr w:type="spellEnd"/>
       <w:r>
         <w:t>*</w:t>
       </w:r>
@@ -786,6 +1037,7 @@
         </w:rPr>
         <w:t xml:space="preserve"> </w:t>
       </w:r>
+      <w:proofErr w:type="spellStart"/>
       <w:r>
         <w:rPr>
           <w:rStyle w:val="nf"/>
@@ -793,8 +1045,19 @@
           <w:szCs w:val="21"/>
           <w:lang w:val="en-US"/>
         </w:rPr>
-        <w:t>SDL_SetWindowIcon</w:t>
-      </w:r>
+        <w:t>SDL_</w:t>
+      </w:r>
+      <w:proofErr w:type="gramStart"/>
+      <w:r>
+        <w:rPr>
+          <w:rStyle w:val="nf"/>
+          <w:sz w:val="21"/>
+          <w:szCs w:val="21"/>
+          <w:lang w:val="en-US"/>
+        </w:rPr>
+        <w:t>SetWindowIcon</w:t>
+      </w:r>
+      <w:proofErr w:type="spellEnd"/>
       <w:r>
         <w:rPr>
           <w:rStyle w:val="p"/>
@@ -805,6 +1068,8 @@
         </w:rPr>
         <w:t>(</w:t>
       </w:r>
+      <w:proofErr w:type="spellStart"/>
+      <w:proofErr w:type="gramEnd"/>
       <w:r>
         <w:rPr>
           <w:rStyle w:val="n"/>
@@ -815,6 +1080,7 @@
         </w:rPr>
         <w:t>SDL_Window</w:t>
       </w:r>
+      <w:proofErr w:type="spellEnd"/>
       <w:r>
         <w:rPr>
           <w:rStyle w:val="o"/>
@@ -863,6 +1129,7 @@
         </w:rPr>
         <w:t xml:space="preserve"> </w:t>
       </w:r>
+      <w:proofErr w:type="spellStart"/>
       <w:r>
         <w:rPr>
           <w:rStyle w:val="n"/>
@@ -873,6 +1140,7 @@
         </w:rPr>
         <w:t>SDL_Surface</w:t>
       </w:r>
+      <w:proofErr w:type="spellEnd"/>
       <w:r>
         <w:rPr>
           <w:rStyle w:val="o"/>
@@ -927,7 +1195,23 @@
         <w:t xml:space="preserve"> u</w:t>
       </w:r>
       <w:r>
-        <w:t>ne icône à la fenêtre, on y passe comme argument, le pointeur de type SDL_Window et le pointeur de type SDL_Surface* pour la future icône de la fenêtre.</w:t>
+        <w:t xml:space="preserve">ne icône à la fenêtre, on y passe comme argument, le pointeur de type </w:t>
+      </w:r>
+      <w:proofErr w:type="spellStart"/>
+      <w:r>
+        <w:t>SDL_Window</w:t>
+      </w:r>
+      <w:proofErr w:type="spellEnd"/>
+      <w:r>
+        <w:t xml:space="preserve"> et le pointeur de type </w:t>
+      </w:r>
+      <w:proofErr w:type="spellStart"/>
+      <w:r>
+        <w:t>SDL_Surface</w:t>
+      </w:r>
+      <w:proofErr w:type="spellEnd"/>
+      <w:r>
+        <w:t>* pour la future icône de la fenêtre.</w:t>
       </w:r>
     </w:p>
     <w:p>
@@ -997,6 +1281,7 @@
         </w:rPr>
         <w:t xml:space="preserve"> </w:t>
       </w:r>
+      <w:proofErr w:type="spellStart"/>
       <w:r>
         <w:rPr>
           <w:rStyle w:val="nf"/>
@@ -1005,8 +1290,20 @@
           <w:szCs w:val="21"/>
           <w:lang w:val="en-US"/>
         </w:rPr>
-        <w:t>SDL_GetWindowTitle</w:t>
-      </w:r>
+        <w:t>SDL_</w:t>
+      </w:r>
+      <w:proofErr w:type="gramStart"/>
+      <w:r>
+        <w:rPr>
+          <w:rStyle w:val="nf"/>
+          <w:color w:val="0000FF"/>
+          <w:sz w:val="21"/>
+          <w:szCs w:val="21"/>
+          <w:lang w:val="en-US"/>
+        </w:rPr>
+        <w:t>GetWindowTitle</w:t>
+      </w:r>
+      <w:proofErr w:type="spellEnd"/>
       <w:r>
         <w:rPr>
           <w:rStyle w:val="p"/>
@@ -1017,6 +1314,8 @@
         </w:rPr>
         <w:t>(</w:t>
       </w:r>
+      <w:proofErr w:type="spellStart"/>
+      <w:proofErr w:type="gramEnd"/>
       <w:r>
         <w:rPr>
           <w:rStyle w:val="n"/>
@@ -1027,6 +1326,7 @@
         </w:rPr>
         <w:t>SDL_Window</w:t>
       </w:r>
+      <w:proofErr w:type="spellEnd"/>
       <w:r>
         <w:rPr>
           <w:rStyle w:val="o"/>
@@ -1078,7 +1378,15 @@
         <w:t xml:space="preserve">e titre de la fenêtre, elle renvoie une chaine après qu’on l’y ait passé comme argument </w:t>
       </w:r>
       <w:r>
-        <w:t>le pointeur de la fenêtre type SDL_Window*.</w:t>
+        <w:t xml:space="preserve">le pointeur de la fenêtre type </w:t>
+      </w:r>
+      <w:proofErr w:type="spellStart"/>
+      <w:r>
+        <w:t>SDL_Window</w:t>
+      </w:r>
+      <w:proofErr w:type="spellEnd"/>
+      <w:r>
+        <w:t>*.</w:t>
       </w:r>
     </w:p>
     <w:p>
@@ -1117,6 +1425,7 @@
         </w:rPr>
         <w:t xml:space="preserve"> </w:t>
       </w:r>
+      <w:proofErr w:type="spellStart"/>
       <w:r>
         <w:rPr>
           <w:rStyle w:val="nf"/>
@@ -1124,8 +1433,19 @@
           <w:szCs w:val="21"/>
           <w:lang w:val="en-US"/>
         </w:rPr>
-        <w:t>SDL_SetWindowPosition</w:t>
-      </w:r>
+        <w:t>SDL_</w:t>
+      </w:r>
+      <w:proofErr w:type="gramStart"/>
+      <w:r>
+        <w:rPr>
+          <w:rStyle w:val="nf"/>
+          <w:sz w:val="21"/>
+          <w:szCs w:val="21"/>
+          <w:lang w:val="en-US"/>
+        </w:rPr>
+        <w:t>SetWindowPosition</w:t>
+      </w:r>
+      <w:proofErr w:type="spellEnd"/>
       <w:r>
         <w:rPr>
           <w:rStyle w:val="p"/>
@@ -1136,6 +1456,8 @@
         </w:rPr>
         <w:t>(</w:t>
       </w:r>
+      <w:proofErr w:type="spellStart"/>
+      <w:proofErr w:type="gramEnd"/>
       <w:r>
         <w:rPr>
           <w:rStyle w:val="n"/>
@@ -1146,6 +1468,7 @@
         </w:rPr>
         <w:t>SDL_Window</w:t>
       </w:r>
+      <w:proofErr w:type="spellEnd"/>
       <w:r>
         <w:rPr>
           <w:rStyle w:val="o"/>
@@ -1299,7 +1622,15 @@
         <w:t>Qui permet de déplacer l</w:t>
       </w:r>
       <w:r>
-        <w:t>a fenêtre à la position (x , y)</w:t>
+        <w:t>a fenêtre à la position (</w:t>
+      </w:r>
+      <w:proofErr w:type="gramStart"/>
+      <w:r>
+        <w:t>x ,</w:t>
+      </w:r>
+      <w:proofErr w:type="gramEnd"/>
+      <w:r>
+        <w:t xml:space="preserve"> y)</w:t>
       </w:r>
     </w:p>
     <w:p>
@@ -1338,6 +1669,7 @@
         </w:rPr>
         <w:t xml:space="preserve"> </w:t>
       </w:r>
+      <w:proofErr w:type="spellStart"/>
       <w:r>
         <w:rPr>
           <w:rStyle w:val="nf"/>
@@ -1345,8 +1677,19 @@
           <w:szCs w:val="21"/>
           <w:lang w:val="en-US"/>
         </w:rPr>
-        <w:t>SDL_SetWindowSize</w:t>
-      </w:r>
+        <w:t>SDL_</w:t>
+      </w:r>
+      <w:proofErr w:type="gramStart"/>
+      <w:r>
+        <w:rPr>
+          <w:rStyle w:val="nf"/>
+          <w:sz w:val="21"/>
+          <w:szCs w:val="21"/>
+          <w:lang w:val="en-US"/>
+        </w:rPr>
+        <w:t>SetWindowSize</w:t>
+      </w:r>
+      <w:proofErr w:type="spellEnd"/>
       <w:r>
         <w:rPr>
           <w:rStyle w:val="p"/>
@@ -1357,6 +1700,8 @@
         </w:rPr>
         <w:t>(</w:t>
       </w:r>
+      <w:proofErr w:type="spellStart"/>
+      <w:proofErr w:type="gramEnd"/>
       <w:r>
         <w:rPr>
           <w:rStyle w:val="n"/>
@@ -1367,6 +1712,7 @@
         </w:rPr>
         <w:t>SDL_Window</w:t>
       </w:r>
+      <w:proofErr w:type="spellEnd"/>
       <w:r>
         <w:rPr>
           <w:rStyle w:val="o"/>
@@ -1568,6 +1914,7 @@
         </w:rPr>
         <w:t xml:space="preserve"> </w:t>
       </w:r>
+      <w:proofErr w:type="spellStart"/>
       <w:r>
         <w:rPr>
           <w:rStyle w:val="nf"/>
@@ -1575,8 +1922,19 @@
           <w:szCs w:val="21"/>
           <w:lang w:val="en-US"/>
         </w:rPr>
-        <w:t>SDL_GetWindowPosition</w:t>
-      </w:r>
+        <w:t>SDL_</w:t>
+      </w:r>
+      <w:proofErr w:type="gramStart"/>
+      <w:r>
+        <w:rPr>
+          <w:rStyle w:val="nf"/>
+          <w:sz w:val="21"/>
+          <w:szCs w:val="21"/>
+          <w:lang w:val="en-US"/>
+        </w:rPr>
+        <w:t>GetWindowPosition</w:t>
+      </w:r>
+      <w:proofErr w:type="spellEnd"/>
       <w:r>
         <w:rPr>
           <w:rStyle w:val="p"/>
@@ -1587,6 +1945,8 @@
         </w:rPr>
         <w:t>(</w:t>
       </w:r>
+      <w:proofErr w:type="spellStart"/>
+      <w:proofErr w:type="gramEnd"/>
       <w:r>
         <w:rPr>
           <w:rStyle w:val="n"/>
@@ -1597,6 +1957,7 @@
         </w:rPr>
         <w:t>SDL_Window</w:t>
       </w:r>
+      <w:proofErr w:type="spellEnd"/>
       <w:r>
         <w:rPr>
           <w:rStyle w:val="o"/>
@@ -1800,6 +2161,7 @@
         </w:rPr>
         <w:t xml:space="preserve"> </w:t>
       </w:r>
+      <w:proofErr w:type="spellStart"/>
       <w:r>
         <w:rPr>
           <w:rStyle w:val="nf"/>
@@ -1807,8 +2169,19 @@
           <w:szCs w:val="21"/>
           <w:lang w:val="en-US"/>
         </w:rPr>
-        <w:t>SDL_GetWindowSize</w:t>
-      </w:r>
+        <w:t>SDL_</w:t>
+      </w:r>
+      <w:proofErr w:type="gramStart"/>
+      <w:r>
+        <w:rPr>
+          <w:rStyle w:val="nf"/>
+          <w:sz w:val="21"/>
+          <w:szCs w:val="21"/>
+          <w:lang w:val="en-US"/>
+        </w:rPr>
+        <w:t>GetWindowSize</w:t>
+      </w:r>
+      <w:proofErr w:type="spellEnd"/>
       <w:r>
         <w:rPr>
           <w:rStyle w:val="p"/>
@@ -1819,6 +2192,8 @@
         </w:rPr>
         <w:t>(</w:t>
       </w:r>
+      <w:proofErr w:type="spellStart"/>
+      <w:proofErr w:type="gramEnd"/>
       <w:r>
         <w:rPr>
           <w:rStyle w:val="n"/>
@@ -1829,6 +2204,7 @@
         </w:rPr>
         <w:t>SDL_Window</w:t>
       </w:r>
+      <w:proofErr w:type="spellEnd"/>
       <w:r>
         <w:rPr>
           <w:rStyle w:val="o"/>
@@ -2032,6 +2408,7 @@
         </w:rPr>
         <w:t xml:space="preserve"> </w:t>
       </w:r>
+      <w:proofErr w:type="spellStart"/>
       <w:r>
         <w:rPr>
           <w:rStyle w:val="nf"/>
@@ -2039,8 +2416,19 @@
           <w:szCs w:val="21"/>
           <w:lang w:val="en-US"/>
         </w:rPr>
-        <w:t>SDL_MaximizeWindow</w:t>
-      </w:r>
+        <w:t>SDL_</w:t>
+      </w:r>
+      <w:proofErr w:type="gramStart"/>
+      <w:r>
+        <w:rPr>
+          <w:rStyle w:val="nf"/>
+          <w:sz w:val="21"/>
+          <w:szCs w:val="21"/>
+          <w:lang w:val="en-US"/>
+        </w:rPr>
+        <w:t>MaximizeWindow</w:t>
+      </w:r>
+      <w:proofErr w:type="spellEnd"/>
       <w:r>
         <w:rPr>
           <w:rStyle w:val="p"/>
@@ -2051,6 +2439,8 @@
         </w:rPr>
         <w:t>(</w:t>
       </w:r>
+      <w:proofErr w:type="spellStart"/>
+      <w:proofErr w:type="gramEnd"/>
       <w:r>
         <w:rPr>
           <w:rStyle w:val="n"/>
@@ -2061,6 +2451,7 @@
         </w:rPr>
         <w:t>SDL_Window</w:t>
       </w:r>
+      <w:proofErr w:type="spellEnd"/>
       <w:r>
         <w:rPr>
           <w:rStyle w:val="o"/>
@@ -2148,6 +2539,7 @@
         </w:rPr>
         <w:t xml:space="preserve"> </w:t>
       </w:r>
+      <w:proofErr w:type="spellStart"/>
       <w:r>
         <w:rPr>
           <w:rStyle w:val="nf"/>
@@ -2155,8 +2547,19 @@
           <w:szCs w:val="21"/>
           <w:lang w:val="en-US"/>
         </w:rPr>
-        <w:t>SDL_MinimizeWindow</w:t>
-      </w:r>
+        <w:t>SDL_</w:t>
+      </w:r>
+      <w:proofErr w:type="gramStart"/>
+      <w:r>
+        <w:rPr>
+          <w:rStyle w:val="nf"/>
+          <w:sz w:val="21"/>
+          <w:szCs w:val="21"/>
+          <w:lang w:val="en-US"/>
+        </w:rPr>
+        <w:t>MinimizeWindow</w:t>
+      </w:r>
+      <w:proofErr w:type="spellEnd"/>
       <w:r>
         <w:rPr>
           <w:rStyle w:val="p"/>
@@ -2167,6 +2570,8 @@
         </w:rPr>
         <w:t>(</w:t>
       </w:r>
+      <w:proofErr w:type="spellStart"/>
+      <w:proofErr w:type="gramEnd"/>
       <w:r>
         <w:rPr>
           <w:rStyle w:val="n"/>
@@ -2177,6 +2582,7 @@
         </w:rPr>
         <w:t>SDL_Window</w:t>
       </w:r>
+      <w:proofErr w:type="spellEnd"/>
       <w:r>
         <w:rPr>
           <w:rStyle w:val="o"/>
@@ -2265,6 +2671,7 @@
         </w:rPr>
         <w:t xml:space="preserve"> </w:t>
       </w:r>
+      <w:proofErr w:type="spellStart"/>
       <w:r>
         <w:rPr>
           <w:rStyle w:val="nf"/>
@@ -2272,8 +2679,19 @@
           <w:szCs w:val="21"/>
           <w:lang w:val="en-US"/>
         </w:rPr>
-        <w:t>SDL_RestoreWindow</w:t>
-      </w:r>
+        <w:t>SDL_</w:t>
+      </w:r>
+      <w:proofErr w:type="gramStart"/>
+      <w:r>
+        <w:rPr>
+          <w:rStyle w:val="nf"/>
+          <w:sz w:val="21"/>
+          <w:szCs w:val="21"/>
+          <w:lang w:val="en-US"/>
+        </w:rPr>
+        <w:t>RestoreWindow</w:t>
+      </w:r>
+      <w:proofErr w:type="spellEnd"/>
       <w:r>
         <w:rPr>
           <w:rStyle w:val="p"/>
@@ -2284,6 +2702,8 @@
         </w:rPr>
         <w:t>(</w:t>
       </w:r>
+      <w:proofErr w:type="spellStart"/>
+      <w:proofErr w:type="gramEnd"/>
       <w:r>
         <w:rPr>
           <w:rStyle w:val="n"/>
@@ -2294,6 +2714,7 @@
         </w:rPr>
         <w:t>SDL_Window</w:t>
       </w:r>
+      <w:proofErr w:type="spellEnd"/>
       <w:r>
         <w:rPr>
           <w:rStyle w:val="o"/>
@@ -2381,6 +2802,7 @@
         </w:rPr>
         <w:t xml:space="preserve"> </w:t>
       </w:r>
+      <w:proofErr w:type="spellStart"/>
       <w:r>
         <w:rPr>
           <w:rStyle w:val="nf"/>
@@ -2388,8 +2810,19 @@
           <w:szCs w:val="21"/>
           <w:lang w:val="en-US"/>
         </w:rPr>
-        <w:t>SDL_SetWindowFullscreen</w:t>
-      </w:r>
+        <w:t>SDL_</w:t>
+      </w:r>
+      <w:proofErr w:type="gramStart"/>
+      <w:r>
+        <w:rPr>
+          <w:rStyle w:val="nf"/>
+          <w:sz w:val="21"/>
+          <w:szCs w:val="21"/>
+          <w:lang w:val="en-US"/>
+        </w:rPr>
+        <w:t>SetWindowFullscreen</w:t>
+      </w:r>
+      <w:proofErr w:type="spellEnd"/>
       <w:r>
         <w:rPr>
           <w:rStyle w:val="p"/>
@@ -2400,6 +2833,8 @@
         </w:rPr>
         <w:t>(</w:t>
       </w:r>
+      <w:proofErr w:type="spellStart"/>
+      <w:proofErr w:type="gramEnd"/>
       <w:r>
         <w:rPr>
           <w:rStyle w:val="n"/>
@@ -2410,6 +2845,7 @@
         </w:rPr>
         <w:t>SDL_Window</w:t>
       </w:r>
+      <w:proofErr w:type="spellEnd"/>
       <w:r>
         <w:rPr>
           <w:rStyle w:val="o"/>
@@ -2467,6 +2903,7 @@
         </w:rPr>
         <w:t xml:space="preserve"> </w:t>
       </w:r>
+      <w:proofErr w:type="spellStart"/>
       <w:r>
         <w:rPr>
           <w:rStyle w:val="n"/>
@@ -2477,6 +2914,7 @@
         </w:rPr>
         <w:t>SDL_bool</w:t>
       </w:r>
+      <w:proofErr w:type="spellEnd"/>
       <w:r>
         <w:rPr>
           <w:color w:val="000000"/>
@@ -2486,6 +2924,7 @@
         </w:rPr>
         <w:t xml:space="preserve"> </w:t>
       </w:r>
+      <w:proofErr w:type="spellStart"/>
       <w:r>
         <w:rPr>
           <w:rStyle w:val="n"/>
@@ -2496,6 +2935,7 @@
         </w:rPr>
         <w:t>fullscreen</w:t>
       </w:r>
+      <w:proofErr w:type="spellEnd"/>
       <w:r>
         <w:rPr>
           <w:rStyle w:val="p"/>
@@ -2558,6 +2998,7 @@
         </w:rPr>
         <w:t xml:space="preserve"> </w:t>
       </w:r>
+      <w:proofErr w:type="spellStart"/>
       <w:r>
         <w:rPr>
           <w:rStyle w:val="nf"/>
@@ -2565,8 +3006,19 @@
           <w:szCs w:val="21"/>
           <w:lang w:val="en-US"/>
         </w:rPr>
-        <w:t>SDL_SetWindowBrightness</w:t>
-      </w:r>
+        <w:t>SDL_</w:t>
+      </w:r>
+      <w:proofErr w:type="gramStart"/>
+      <w:r>
+        <w:rPr>
+          <w:rStyle w:val="nf"/>
+          <w:sz w:val="21"/>
+          <w:szCs w:val="21"/>
+          <w:lang w:val="en-US"/>
+        </w:rPr>
+        <w:t>SetWindowBrightness</w:t>
+      </w:r>
+      <w:proofErr w:type="spellEnd"/>
       <w:r>
         <w:rPr>
           <w:rStyle w:val="p"/>
@@ -2577,6 +3029,8 @@
         </w:rPr>
         <w:t>(</w:t>
       </w:r>
+      <w:proofErr w:type="spellStart"/>
+      <w:proofErr w:type="gramEnd"/>
       <w:r>
         <w:rPr>
           <w:rStyle w:val="n"/>
@@ -2587,6 +3041,7 @@
         </w:rPr>
         <w:t>SDL_Window</w:t>
       </w:r>
+      <w:proofErr w:type="spellEnd"/>
       <w:r>
         <w:rPr>
           <w:rStyle w:val="o"/>
@@ -2654,6 +3109,7 @@
         </w:rPr>
         <w:t xml:space="preserve"> </w:t>
       </w:r>
+      <w:proofErr w:type="spellStart"/>
       <w:r>
         <w:rPr>
           <w:rStyle w:val="n"/>
@@ -2664,6 +3120,7 @@
         </w:rPr>
         <w:t>luminosite</w:t>
       </w:r>
+      <w:proofErr w:type="spellEnd"/>
       <w:r>
         <w:rPr>
           <w:rStyle w:val="p"/>
@@ -2687,7 +3144,15 @@
       </w:r>
       <w:r>
         <w:br/>
-        <w:t>Le float varie de 0 à 1, à 1 la luminosité vaut celle de l’écran, à 0 la fenêtre est noire.</w:t>
+        <w:t xml:space="preserve">Le </w:t>
+      </w:r>
+      <w:proofErr w:type="spellStart"/>
+      <w:r>
+        <w:t>float</w:t>
+      </w:r>
+      <w:proofErr w:type="spellEnd"/>
+      <w:r>
+        <w:t xml:space="preserve"> varie de 0 à 1, à 1 la luminosité vaut celle de l’écran, à 0 la fenêtre est noire.</w:t>
       </w:r>
       <w:r>
         <w:br/>
@@ -2730,6 +3195,7 @@
         </w:rPr>
         <w:t xml:space="preserve"> </w:t>
       </w:r>
+      <w:proofErr w:type="spellStart"/>
       <w:r>
         <w:rPr>
           <w:rStyle w:val="nf"/>
@@ -2737,8 +3203,19 @@
           <w:szCs w:val="21"/>
           <w:lang w:val="en-US"/>
         </w:rPr>
-        <w:t>SDL_GetWindowBrightness</w:t>
-      </w:r>
+        <w:t>SDL_</w:t>
+      </w:r>
+      <w:proofErr w:type="gramStart"/>
+      <w:r>
+        <w:rPr>
+          <w:rStyle w:val="nf"/>
+          <w:sz w:val="21"/>
+          <w:szCs w:val="21"/>
+          <w:lang w:val="en-US"/>
+        </w:rPr>
+        <w:t>GetWindowBrightness</w:t>
+      </w:r>
+      <w:proofErr w:type="spellEnd"/>
       <w:r>
         <w:rPr>
           <w:rStyle w:val="p"/>
@@ -2749,6 +3226,8 @@
         </w:rPr>
         <w:t>(</w:t>
       </w:r>
+      <w:proofErr w:type="spellStart"/>
+      <w:proofErr w:type="gramEnd"/>
       <w:r>
         <w:rPr>
           <w:rStyle w:val="n"/>
@@ -2759,6 +3238,7 @@
         </w:rPr>
         <w:t>SDL_Window</w:t>
       </w:r>
+      <w:proofErr w:type="spellEnd"/>
       <w:r>
         <w:rPr>
           <w:rStyle w:val="o"/>
@@ -2827,7 +3307,15 @@
         <w:t>Gérer un rendu : qu’est-ce q</w:t>
       </w:r>
       <w:r>
-        <w:t>u’un renderer, comment est-il associé à la fenêtre SDL 2 ? Donnez et expliquez le code permettant de gérer un rendu, création, affichage, effacement… (15 points)</w:t>
+        <w:t xml:space="preserve">u’un </w:t>
+      </w:r>
+      <w:proofErr w:type="spellStart"/>
+      <w:r>
+        <w:t>renderer</w:t>
+      </w:r>
+      <w:proofErr w:type="spellEnd"/>
+      <w:r>
+        <w:t>, comment est-il associé à la fenêtre SDL 2 ? Donnez et expliquez le code permettant de gérer un rendu, création, affichage, effacement… (15 points)</w:t>
       </w:r>
     </w:p>
     <w:p/>
@@ -2836,15 +3324,39 @@
         <w:ind w:left="360"/>
       </w:pPr>
       <w:r>
-        <w:t>Le Renderer est l’espace où l’on peut dessiner, écrire, afficher dans la fenêtre.</w:t>
+        <w:t xml:space="preserve">Le </w:t>
+      </w:r>
+      <w:proofErr w:type="spellStart"/>
+      <w:r>
+        <w:t>Renderer</w:t>
+      </w:r>
+      <w:proofErr w:type="spellEnd"/>
+      <w:r>
+        <w:t xml:space="preserve"> est l’espace où l’on peut dessiner, écrire, afficher dans la fenêtre.</w:t>
       </w:r>
       <w:r>
         <w:br/>
-        <w:t>Si la fenêtre était un tableau, le Renderer en serait la toile.</w:t>
+        <w:t xml:space="preserve">Si la fenêtre était un tableau, le </w:t>
+      </w:r>
+      <w:proofErr w:type="spellStart"/>
+      <w:r>
+        <w:t>Renderer</w:t>
+      </w:r>
+      <w:proofErr w:type="spellEnd"/>
+      <w:r>
+        <w:t xml:space="preserve"> en serait la toile.</w:t>
       </w:r>
       <w:r>
         <w:br/>
-        <w:t>Un Renderer ne peut donc pas exister sans fenêtre.</w:t>
+        <w:t xml:space="preserve">Un </w:t>
+      </w:r>
+      <w:proofErr w:type="spellStart"/>
+      <w:r>
+        <w:t>Renderer</w:t>
+      </w:r>
+      <w:proofErr w:type="spellEnd"/>
+      <w:r>
+        <w:t xml:space="preserve"> ne peut donc pas exister sans fenêtre.</w:t>
       </w:r>
     </w:p>
     <w:p>
@@ -2852,7 +3364,15 @@
         <w:ind w:left="360"/>
       </w:pPr>
       <w:r>
-        <w:t>Avec un pointeur de type SDL_Renderer* on crée le re</w:t>
+        <w:t xml:space="preserve">Avec un pointeur de type </w:t>
+      </w:r>
+      <w:proofErr w:type="spellStart"/>
+      <w:r>
+        <w:t>SDL_Renderer</w:t>
+      </w:r>
+      <w:proofErr w:type="spellEnd"/>
+      <w:r>
+        <w:t>* on crée le re</w:t>
       </w:r>
       <w:r>
         <w:t>n</w:t>
@@ -2864,17 +3384,72 @@
         <w:t xml:space="preserve"> en lui affectant le résultat de la fonction</w:t>
       </w:r>
       <w:r>
-        <w:t xml:space="preserve"> SDL_Renderer* </w:t>
-      </w:r>
-      <w:r>
-        <w:t xml:space="preserve"> SDL_CreateRenderer(SDL_Window* window, int index, Uint32 flags)</w:t>
+        <w:t xml:space="preserve"> </w:t>
+      </w:r>
+      <w:proofErr w:type="spellStart"/>
+      <w:r>
+        <w:t>SDL_Renderer</w:t>
+      </w:r>
+      <w:proofErr w:type="spellEnd"/>
+      <w:r>
+        <w:t xml:space="preserve">* </w:t>
+      </w:r>
+      <w:r>
+        <w:t xml:space="preserve"> </w:t>
+      </w:r>
+      <w:proofErr w:type="spellStart"/>
+      <w:r>
+        <w:t>SDL_CreateRenderer</w:t>
+      </w:r>
+      <w:proofErr w:type="spellEnd"/>
+      <w:r>
+        <w:t>(</w:t>
+      </w:r>
+      <w:proofErr w:type="spellStart"/>
+      <w:r>
+        <w:t>SDL_Window</w:t>
+      </w:r>
+      <w:proofErr w:type="spellEnd"/>
+      <w:r>
+        <w:t xml:space="preserve">* </w:t>
+      </w:r>
+      <w:proofErr w:type="spellStart"/>
+      <w:r>
+        <w:t>window</w:t>
+      </w:r>
+      <w:proofErr w:type="spellEnd"/>
+      <w:r>
+        <w:t xml:space="preserve">, </w:t>
+      </w:r>
+      <w:proofErr w:type="spellStart"/>
+      <w:r>
+        <w:t>int</w:t>
+      </w:r>
+      <w:proofErr w:type="spellEnd"/>
+      <w:r>
+        <w:t xml:space="preserve"> index, Uint32 flags)</w:t>
       </w:r>
       <w:r>
         <w:t>.</w:t>
       </w:r>
       <w:r>
         <w:br/>
-        <w:t>SDL_Window* est le pointeur de la fenêtre qu’on associe au renderer.</w:t>
+      </w:r>
+      <w:proofErr w:type="spellStart"/>
+      <w:r>
+        <w:t>SDL_Window</w:t>
+      </w:r>
+      <w:proofErr w:type="spellEnd"/>
+      <w:r>
+        <w:t xml:space="preserve">* est le pointeur de la fenêtre qu’on associe au </w:t>
+      </w:r>
+      <w:proofErr w:type="spellStart"/>
+      <w:r>
+        <w:t>renderer</w:t>
+      </w:r>
+      <w:proofErr w:type="spellEnd"/>
+      <w:r>
+        <w:t>.</w:t>
       </w:r>
       <w:r>
         <w:br/>
@@ -2884,14 +3459,32 @@
         <w:br/>
         <w:t xml:space="preserve">Et enfin les flags se trouvant dans : </w:t>
       </w:r>
+      <w:proofErr w:type="spellStart"/>
       <w:r>
         <w:t>SDL_RendererFlags</w:t>
       </w:r>
-      <w:r>
-        <w:t>, permettant d’utiliser l’accélération matérielle, de synchroniser le rendu avec le rafraichissement, d’associer le renderer à une texture</w:t>
-      </w:r>
-      <w:r>
-        <w:t xml:space="preserve"> ou d’associer le renderer à une surface.</w:t>
+      <w:proofErr w:type="spellEnd"/>
+      <w:r>
+        <w:t xml:space="preserve">, permettant d’utiliser l’accélération matérielle, de synchroniser le rendu avec le rafraichissement, d’associer le </w:t>
+      </w:r>
+      <w:proofErr w:type="spellStart"/>
+      <w:r>
+        <w:t>renderer</w:t>
+      </w:r>
+      <w:proofErr w:type="spellEnd"/>
+      <w:r>
+        <w:t xml:space="preserve"> à une texture</w:t>
+      </w:r>
+      <w:r>
+        <w:t xml:space="preserve"> ou d’associer le </w:t>
+      </w:r>
+      <w:proofErr w:type="spellStart"/>
+      <w:r>
+        <w:t>renderer</w:t>
+      </w:r>
+      <w:proofErr w:type="spellEnd"/>
+      <w:r>
+        <w:t xml:space="preserve"> à une surface.</w:t>
       </w:r>
     </w:p>
     <w:p>
@@ -2901,11 +3494,50 @@
       <w:r>
         <w:t xml:space="preserve">Lorsqu’on modifie le rendu il faut le réactualiser et l’afficher avec la fonction </w:t>
       </w:r>
-      <w:r>
-        <w:t xml:space="preserve">void </w:t>
-      </w:r>
-      <w:r>
-        <w:t>SDL_RenderPresent(SDL_Renderer* renderer) qui demande notre pointeur de type SDL_Renderer* comme argument.</w:t>
+      <w:proofErr w:type="spellStart"/>
+      <w:r>
+        <w:t>void</w:t>
+      </w:r>
+      <w:proofErr w:type="spellEnd"/>
+      <w:r>
+        <w:t xml:space="preserve"> </w:t>
+      </w:r>
+      <w:proofErr w:type="spellStart"/>
+      <w:r>
+        <w:t>SDL_</w:t>
+      </w:r>
+      <w:proofErr w:type="gramStart"/>
+      <w:r>
+        <w:t>RenderPresent</w:t>
+      </w:r>
+      <w:proofErr w:type="spellEnd"/>
+      <w:r>
+        <w:t>(</w:t>
+      </w:r>
+      <w:proofErr w:type="spellStart"/>
+      <w:proofErr w:type="gramEnd"/>
+      <w:r>
+        <w:t>SDL_Renderer</w:t>
+      </w:r>
+      <w:proofErr w:type="spellEnd"/>
+      <w:r>
+        <w:t xml:space="preserve">* </w:t>
+      </w:r>
+      <w:proofErr w:type="spellStart"/>
+      <w:r>
+        <w:t>renderer</w:t>
+      </w:r>
+      <w:proofErr w:type="spellEnd"/>
+      <w:r>
+        <w:t xml:space="preserve">) qui demande notre pointeur de type </w:t>
+      </w:r>
+      <w:proofErr w:type="spellStart"/>
+      <w:r>
+        <w:t>SDL_Renderer</w:t>
+      </w:r>
+      <w:proofErr w:type="spellEnd"/>
+      <w:r>
+        <w:t>* comme argument.</w:t>
       </w:r>
     </w:p>
     <w:p>
@@ -2913,22 +3545,96 @@
         <w:ind w:left="360"/>
       </w:pPr>
       <w:r>
-        <w:t>Enfin pour effacer le rendu quand on a finit de l’utiliser,</w:t>
-      </w:r>
-      <w:r>
-        <w:t xml:space="preserve"> on efface son contenu avec la fonction int SDL_RenderClear(SDL_Renderer* renderer), ou</w:t>
+        <w:t xml:space="preserve">Enfin pour effacer le rendu quand on a </w:t>
+      </w:r>
+      <w:proofErr w:type="spellStart"/>
+      <w:r>
+        <w:t>finit</w:t>
+      </w:r>
+      <w:proofErr w:type="spellEnd"/>
+      <w:r>
+        <w:t xml:space="preserve"> de l’utiliser,</w:t>
+      </w:r>
+      <w:r>
+        <w:t xml:space="preserve"> on efface son contenu avec la fonction </w:t>
+      </w:r>
+      <w:proofErr w:type="spellStart"/>
+      <w:r>
+        <w:t>int</w:t>
+      </w:r>
+      <w:proofErr w:type="spellEnd"/>
+      <w:r>
+        <w:t xml:space="preserve"> </w:t>
+      </w:r>
+      <w:proofErr w:type="spellStart"/>
+      <w:r>
+        <w:t>SDL_</w:t>
+      </w:r>
+      <w:proofErr w:type="gramStart"/>
+      <w:r>
+        <w:t>RenderClear</w:t>
+      </w:r>
+      <w:proofErr w:type="spellEnd"/>
+      <w:r>
+        <w:t>(</w:t>
+      </w:r>
+      <w:proofErr w:type="spellStart"/>
+      <w:proofErr w:type="gramEnd"/>
+      <w:r>
+        <w:t>SDL_Renderer</w:t>
+      </w:r>
+      <w:proofErr w:type="spellEnd"/>
+      <w:r>
+        <w:t xml:space="preserve">* </w:t>
+      </w:r>
+      <w:proofErr w:type="spellStart"/>
+      <w:r>
+        <w:t>renderer</w:t>
+      </w:r>
+      <w:proofErr w:type="spellEnd"/>
+      <w:r>
+        <w:t>), ou</w:t>
       </w:r>
       <w:r>
         <w:t xml:space="preserve"> on le détruit avec la fonction</w:t>
       </w:r>
       <w:r>
-        <w:t xml:space="preserve"> void</w:t>
-      </w:r>
-      <w:r>
-        <w:t xml:space="preserve"> SDL</w:t>
-      </w:r>
-      <w:r>
-        <w:t>_DestroyRenderer(SDL_Renderer* renderer) ;</w:t>
+        <w:t xml:space="preserve"> </w:t>
+      </w:r>
+      <w:proofErr w:type="spellStart"/>
+      <w:r>
+        <w:t>void</w:t>
+      </w:r>
+      <w:proofErr w:type="spellEnd"/>
+      <w:r>
+        <w:t xml:space="preserve"> </w:t>
+      </w:r>
+      <w:proofErr w:type="spellStart"/>
+      <w:r>
+        <w:t>SDL</w:t>
+      </w:r>
+      <w:r>
+        <w:t>_DestroyRenderer</w:t>
+      </w:r>
+      <w:proofErr w:type="spellEnd"/>
+      <w:r>
+        <w:t>(</w:t>
+      </w:r>
+      <w:proofErr w:type="spellStart"/>
+      <w:r>
+        <w:t>SDL_Renderer</w:t>
+      </w:r>
+      <w:proofErr w:type="spellEnd"/>
+      <w:r>
+        <w:t xml:space="preserve">* </w:t>
+      </w:r>
+      <w:proofErr w:type="spellStart"/>
+      <w:r>
+        <w:t>renderer</w:t>
+      </w:r>
+      <w:proofErr w:type="spellEnd"/>
+      <w:r>
+        <w:t>) ;</w:t>
       </w:r>
     </w:p>
     <w:p>
@@ -2939,9 +3645,38 @@
           <w:numId w:val="2"/>
         </w:numPr>
       </w:pPr>
+      <w:proofErr w:type="spellStart"/>
       <w:r>
         <w:lastRenderedPageBreak/>
-        <w:t>SDL_Point et SDL_Rect : Donnez et expliquez le code de déclaration d’un SDL_Point et SDL_Rect (5 points)</w:t>
+        <w:t>SDL_Point</w:t>
+      </w:r>
+      <w:proofErr w:type="spellEnd"/>
+      <w:r>
+        <w:t xml:space="preserve"> et </w:t>
+      </w:r>
+      <w:proofErr w:type="spellStart"/>
+      <w:r>
+        <w:t>SDL_Rect</w:t>
+      </w:r>
+      <w:proofErr w:type="spellEnd"/>
+      <w:r>
+        <w:t xml:space="preserve"> : Donnez et expliquez le code de déclaration d’un </w:t>
+      </w:r>
+      <w:proofErr w:type="spellStart"/>
+      <w:r>
+        <w:t>SDL_Point</w:t>
+      </w:r>
+      <w:proofErr w:type="spellEnd"/>
+      <w:r>
+        <w:t xml:space="preserve"> et </w:t>
+      </w:r>
+      <w:proofErr w:type="spellStart"/>
+      <w:r>
+        <w:t>SDL_Rect</w:t>
+      </w:r>
+      <w:proofErr w:type="spellEnd"/>
+      <w:r>
+        <w:t xml:space="preserve"> (5 points)</w:t>
       </w:r>
     </w:p>
     <w:p/>
@@ -2949,8 +3684,23 @@
       <w:pPr>
         <w:ind w:left="360"/>
       </w:pPr>
-      <w:r>
-        <w:t>SDL_Point est une structure contenant deux entiers (x,y)</w:t>
+      <w:proofErr w:type="spellStart"/>
+      <w:r>
+        <w:t>SDL_Point</w:t>
+      </w:r>
+      <w:proofErr w:type="spellEnd"/>
+      <w:r>
+        <w:t xml:space="preserve"> est une structure contenant deux entiers (</w:t>
+      </w:r>
+      <w:proofErr w:type="spellStart"/>
+      <w:proofErr w:type="gramStart"/>
+      <w:r>
+        <w:t>x,y</w:t>
+      </w:r>
+      <w:proofErr w:type="spellEnd"/>
+      <w:proofErr w:type="gramEnd"/>
+      <w:r>
+        <w:t>)</w:t>
       </w:r>
       <w:r>
         <w:t xml:space="preserve">, on </w:t>
@@ -2965,18 +3715,83 @@
         <w:t> :</w:t>
       </w:r>
       <w:r>
-        <w:t xml:space="preserve"> SDL_Point monPoint ={30,40} ; Avec ce code, j’ai créé monPoint de type SDL_Point de coordonnées x=30 et y=40.</w:t>
+        <w:t xml:space="preserve"> </w:t>
+      </w:r>
+      <w:proofErr w:type="spellStart"/>
+      <w:r>
+        <w:t>SDL_Point</w:t>
+      </w:r>
+      <w:proofErr w:type="spellEnd"/>
+      <w:r>
+        <w:t xml:space="preserve"> </w:t>
+      </w:r>
+      <w:proofErr w:type="spellStart"/>
+      <w:r>
+        <w:t>monPoint</w:t>
+      </w:r>
+      <w:proofErr w:type="spellEnd"/>
+      <w:r>
+        <w:t xml:space="preserve"> ={30,40} ; Avec ce code, j’ai créé </w:t>
+      </w:r>
+      <w:proofErr w:type="spellStart"/>
+      <w:r>
+        <w:t>monPoint</w:t>
+      </w:r>
+      <w:proofErr w:type="spellEnd"/>
+      <w:r>
+        <w:t xml:space="preserve"> de type </w:t>
+      </w:r>
+      <w:proofErr w:type="spellStart"/>
+      <w:r>
+        <w:t>SDL_Point</w:t>
+      </w:r>
+      <w:proofErr w:type="spellEnd"/>
+      <w:r>
+        <w:t xml:space="preserve"> de coordonnées x=30 et y=40.</w:t>
       </w:r>
     </w:p>
     <w:p>
       <w:pPr>
         <w:ind w:left="360"/>
       </w:pPr>
-      <w:r>
-        <w:t xml:space="preserve">SDL_Rect est une autre structure contenant l’origine du Rectangle en x,y ainsi que sa largeur vers la droite et sa hauteur vers le bas à partir de l’origine. On déclare une variable de ce type de la manière suivante : </w:t>
-      </w:r>
-      <w:r>
-        <w:t>SDL_Rect monRectangle={0,0,300,400}</w:t>
+      <w:proofErr w:type="spellStart"/>
+      <w:r>
+        <w:t>SDL_Rect</w:t>
+      </w:r>
+      <w:proofErr w:type="spellEnd"/>
+      <w:r>
+        <w:t xml:space="preserve"> est une autre structure contenant l’origine du Rectangle en </w:t>
+      </w:r>
+      <w:proofErr w:type="spellStart"/>
+      <w:proofErr w:type="gramStart"/>
+      <w:r>
+        <w:t>x,y</w:t>
+      </w:r>
+      <w:proofErr w:type="spellEnd"/>
+      <w:proofErr w:type="gramEnd"/>
+      <w:r>
+        <w:t xml:space="preserve"> ainsi que sa largeur vers la droite et sa hauteur vers le bas à partir de l’origine. On déclare une variable de ce type de la manière suivante : </w:t>
+      </w:r>
+      <w:proofErr w:type="spellStart"/>
+      <w:r>
+        <w:t>SDL_Rect</w:t>
+      </w:r>
+      <w:proofErr w:type="spellEnd"/>
+      <w:r>
+        <w:t xml:space="preserve"> </w:t>
+      </w:r>
+      <w:proofErr w:type="spellStart"/>
+      <w:r>
+        <w:t>monRectangle</w:t>
+      </w:r>
+      <w:proofErr w:type="spellEnd"/>
+      <w:proofErr w:type="gramStart"/>
+      <w:r>
+        <w:t>={</w:t>
+      </w:r>
+      <w:proofErr w:type="gramEnd"/>
+      <w:r>
+        <w:t>0,0,300,400}</w:t>
       </w:r>
       <w:r>
         <w:t xml:space="preserve"> ; </w:t>
@@ -3043,14 +3858,37 @@
       <w:r>
         <w:br/>
       </w:r>
+      <w:proofErr w:type="spellStart"/>
       <w:r>
         <w:t>int</w:t>
       </w:r>
+      <w:proofErr w:type="spellEnd"/>
       <w:r>
         <w:t xml:space="preserve"> </w:t>
       </w:r>
-      <w:r>
-        <w:t>SDL_SetRenderDrawColor(SDL_Renderer* renderer, Uint8 r, Uint8g, Uint8 b, Uint8 a);</w:t>
+      <w:proofErr w:type="spellStart"/>
+      <w:r>
+        <w:t>SDL_SetRenderDrawColor</w:t>
+      </w:r>
+      <w:proofErr w:type="spellEnd"/>
+      <w:r>
+        <w:t>(</w:t>
+      </w:r>
+      <w:proofErr w:type="spellStart"/>
+      <w:r>
+        <w:t>SDL_Renderer</w:t>
+      </w:r>
+      <w:proofErr w:type="spellEnd"/>
+      <w:r>
+        <w:t xml:space="preserve">* </w:t>
+      </w:r>
+      <w:proofErr w:type="spellStart"/>
+      <w:r>
+        <w:t>renderer</w:t>
+      </w:r>
+      <w:proofErr w:type="spellEnd"/>
+      <w:r>
+        <w:t>, Uint8 r, Uint8g, Uint8 b, Uint8 a);</w:t>
       </w:r>
       <w:r>
         <w:br/>
@@ -3095,8 +3933,31 @@
       <w:pPr>
         <w:ind w:left="708"/>
       </w:pPr>
-      <w:r>
-        <w:t>pRenderer = SDL_CreateRenderer(pWindow, -1, SDL_RENDERER_ACCELERATED); //On crée le rendu.</w:t>
+      <w:proofErr w:type="spellStart"/>
+      <w:proofErr w:type="gramStart"/>
+      <w:r>
+        <w:t>pRenderer</w:t>
+      </w:r>
+      <w:proofErr w:type="spellEnd"/>
+      <w:proofErr w:type="gramEnd"/>
+      <w:r>
+        <w:t xml:space="preserve"> = </w:t>
+      </w:r>
+      <w:proofErr w:type="spellStart"/>
+      <w:r>
+        <w:t>SDL_CreateRenderer</w:t>
+      </w:r>
+      <w:proofErr w:type="spellEnd"/>
+      <w:r>
+        <w:t>(</w:t>
+      </w:r>
+      <w:proofErr w:type="spellStart"/>
+      <w:r>
+        <w:t>pWindow</w:t>
+      </w:r>
+      <w:proofErr w:type="spellEnd"/>
+      <w:r>
+        <w:t>, -1, SDL_RENDERER_ACCELERATED); //On crée le rendu.</w:t>
       </w:r>
     </w:p>
     <w:p>
@@ -3104,7 +3965,28 @@
         <w:ind w:left="360"/>
       </w:pPr>
       <w:r>
-        <w:t xml:space="preserve">        SDL_SetRenderDrawColor(pRenderer, 255, 0, 0, 255); //On change la couleur du rendu.</w:t>
+        <w:t xml:space="preserve">        </w:t>
+      </w:r>
+      <w:proofErr w:type="spellStart"/>
+      <w:r>
+        <w:t>SDL_</w:t>
+      </w:r>
+      <w:proofErr w:type="gramStart"/>
+      <w:r>
+        <w:t>SetRenderDrawColor</w:t>
+      </w:r>
+      <w:proofErr w:type="spellEnd"/>
+      <w:r>
+        <w:t>(</w:t>
+      </w:r>
+      <w:proofErr w:type="spellStart"/>
+      <w:proofErr w:type="gramEnd"/>
+      <w:r>
+        <w:t>pRenderer</w:t>
+      </w:r>
+      <w:proofErr w:type="spellEnd"/>
+      <w:r>
+        <w:t>, 255, 0, 0, 255); //On change la couleur du rendu.</w:t>
       </w:r>
     </w:p>
     <w:p>
@@ -3112,7 +3994,28 @@
         <w:ind w:left="360"/>
       </w:pPr>
       <w:r>
-        <w:t xml:space="preserve">        SDL_RenderClear(pRenderer); //On actualise le rendu.</w:t>
+        <w:t xml:space="preserve">        </w:t>
+      </w:r>
+      <w:proofErr w:type="spellStart"/>
+      <w:r>
+        <w:t>SDL_RenderClear</w:t>
+      </w:r>
+      <w:proofErr w:type="spellEnd"/>
+      <w:r>
+        <w:t>(</w:t>
+      </w:r>
+      <w:proofErr w:type="spellStart"/>
+      <w:r>
+        <w:t>pRenderer</w:t>
+      </w:r>
+      <w:proofErr w:type="spellEnd"/>
+      <w:proofErr w:type="gramStart"/>
+      <w:r>
+        <w:t>);</w:t>
+      </w:r>
+      <w:proofErr w:type="gramEnd"/>
+      <w:r>
+        <w:t xml:space="preserve"> //On actualise le rendu.</w:t>
       </w:r>
     </w:p>
     <w:p>
@@ -3120,7 +4023,28 @@
         <w:ind w:left="360"/>
       </w:pPr>
       <w:r>
-        <w:t xml:space="preserve">        SDL_RenderPresent(pRenderer); //On affiche le rendu.</w:t>
+        <w:t xml:space="preserve">        </w:t>
+      </w:r>
+      <w:proofErr w:type="spellStart"/>
+      <w:r>
+        <w:t>SDL_RenderPresent</w:t>
+      </w:r>
+      <w:proofErr w:type="spellEnd"/>
+      <w:r>
+        <w:t>(</w:t>
+      </w:r>
+      <w:proofErr w:type="spellStart"/>
+      <w:r>
+        <w:t>pRenderer</w:t>
+      </w:r>
+      <w:proofErr w:type="spellEnd"/>
+      <w:proofErr w:type="gramStart"/>
+      <w:r>
+        <w:t>);</w:t>
+      </w:r>
+      <w:proofErr w:type="gramEnd"/>
+      <w:r>
+        <w:t xml:space="preserve"> //On affiche le rendu.</w:t>
       </w:r>
     </w:p>
     <w:p>
@@ -3128,7 +4052,15 @@
         <w:ind w:left="360"/>
       </w:pPr>
       <w:r>
-        <w:t>Pour l’exemple voir le code du programme ci-joint.</w:t>
+        <w:t xml:space="preserve">Pour l’exemple </w:t>
+      </w:r>
+      <w:proofErr w:type="gramStart"/>
+      <w:r>
+        <w:t>voir</w:t>
+      </w:r>
+      <w:proofErr w:type="gramEnd"/>
+      <w:r>
+        <w:t xml:space="preserve"> le code du programme ci-joint.</w:t>
       </w:r>
     </w:p>
     <w:p>
@@ -3195,8 +4127,47 @@
       <w:r>
         <w:t xml:space="preserve">-Carré vide : </w:t>
       </w:r>
-      <w:r>
-        <w:t>void AfficherUnRectangle(SDL_Renderer* renderer,SDL_Rect* rect)</w:t>
+      <w:proofErr w:type="spellStart"/>
+      <w:r>
+        <w:t>void</w:t>
+      </w:r>
+      <w:proofErr w:type="spellEnd"/>
+      <w:r>
+        <w:t xml:space="preserve"> </w:t>
+      </w:r>
+      <w:proofErr w:type="spellStart"/>
+      <w:proofErr w:type="gramStart"/>
+      <w:r>
+        <w:t>AfficherUnRectangle</w:t>
+      </w:r>
+      <w:proofErr w:type="spellEnd"/>
+      <w:r>
+        <w:t>(</w:t>
+      </w:r>
+      <w:proofErr w:type="spellStart"/>
+      <w:proofErr w:type="gramEnd"/>
+      <w:r>
+        <w:t>SDL_Renderer</w:t>
+      </w:r>
+      <w:proofErr w:type="spellEnd"/>
+      <w:r>
+        <w:t xml:space="preserve">* </w:t>
+      </w:r>
+      <w:proofErr w:type="spellStart"/>
+      <w:r>
+        <w:t>renderer,SDL_Rect</w:t>
+      </w:r>
+      <w:proofErr w:type="spellEnd"/>
+      <w:r>
+        <w:t xml:space="preserve">* </w:t>
+      </w:r>
+      <w:proofErr w:type="spellStart"/>
+      <w:r>
+        <w:t>rect</w:t>
+      </w:r>
+      <w:proofErr w:type="spellEnd"/>
+      <w:r>
+        <w:t>)</w:t>
       </w:r>
       <w:r>
         <w:t> ;</w:t>
@@ -3209,8 +4180,50 @@
       <w:r>
         <w:t xml:space="preserve">-Carré plein : </w:t>
       </w:r>
-      <w:r>
-        <w:t>void RemplirUnRectangle (SDL_Renderer* renderer,SDL_Rect* rect)</w:t>
+      <w:proofErr w:type="spellStart"/>
+      <w:r>
+        <w:t>void</w:t>
+      </w:r>
+      <w:proofErr w:type="spellEnd"/>
+      <w:r>
+        <w:t xml:space="preserve"> </w:t>
+      </w:r>
+      <w:proofErr w:type="spellStart"/>
+      <w:r>
+        <w:t>RemplirUnRectangle</w:t>
+      </w:r>
+      <w:proofErr w:type="spellEnd"/>
+      <w:r>
+        <w:t xml:space="preserve"> (</w:t>
+      </w:r>
+      <w:proofErr w:type="spellStart"/>
+      <w:r>
+        <w:t>SDL_Renderer</w:t>
+      </w:r>
+      <w:proofErr w:type="spellEnd"/>
+      <w:r>
+        <w:t xml:space="preserve">* </w:t>
+      </w:r>
+      <w:proofErr w:type="spellStart"/>
+      <w:proofErr w:type="gramStart"/>
+      <w:r>
+        <w:t>renderer,SDL</w:t>
+      </w:r>
+      <w:proofErr w:type="gramEnd"/>
+      <w:r>
+        <w:t>_Rect</w:t>
+      </w:r>
+      <w:proofErr w:type="spellEnd"/>
+      <w:r>
+        <w:t xml:space="preserve">* </w:t>
+      </w:r>
+      <w:proofErr w:type="spellStart"/>
+      <w:r>
+        <w:t>rect</w:t>
+      </w:r>
+      <w:proofErr w:type="spellEnd"/>
+      <w:r>
+        <w:t>)</w:t>
       </w:r>
       <w:r>
         <w:t> ;</w:t>
@@ -3223,8 +4236,87 @@
       <w:r>
         <w:t xml:space="preserve">-Cercle vide : </w:t>
       </w:r>
-      <w:r>
-        <w:t>void DessinerUnCercle(SDL_Renderer * pRendu, int nCentreX, int nCentreY, int nRayon)</w:t>
+      <w:proofErr w:type="spellStart"/>
+      <w:r>
+        <w:t>void</w:t>
+      </w:r>
+      <w:proofErr w:type="spellEnd"/>
+      <w:r>
+        <w:t xml:space="preserve"> </w:t>
+      </w:r>
+      <w:proofErr w:type="spellStart"/>
+      <w:proofErr w:type="gramStart"/>
+      <w:r>
+        <w:t>DessinerUnCercle</w:t>
+      </w:r>
+      <w:proofErr w:type="spellEnd"/>
+      <w:r>
+        <w:t>(</w:t>
+      </w:r>
+      <w:proofErr w:type="spellStart"/>
+      <w:proofErr w:type="gramEnd"/>
+      <w:r>
+        <w:t>SDL_Renderer</w:t>
+      </w:r>
+      <w:proofErr w:type="spellEnd"/>
+      <w:r>
+        <w:t xml:space="preserve"> * </w:t>
+      </w:r>
+      <w:proofErr w:type="spellStart"/>
+      <w:r>
+        <w:t>pRendu</w:t>
+      </w:r>
+      <w:proofErr w:type="spellEnd"/>
+      <w:r>
+        <w:t xml:space="preserve">, </w:t>
+      </w:r>
+      <w:proofErr w:type="spellStart"/>
+      <w:r>
+        <w:t>int</w:t>
+      </w:r>
+      <w:proofErr w:type="spellEnd"/>
+      <w:r>
+        <w:t xml:space="preserve"> </w:t>
+      </w:r>
+      <w:proofErr w:type="spellStart"/>
+      <w:r>
+        <w:t>nCentreX</w:t>
+      </w:r>
+      <w:proofErr w:type="spellEnd"/>
+      <w:r>
+        <w:t xml:space="preserve">, </w:t>
+      </w:r>
+      <w:proofErr w:type="spellStart"/>
+      <w:r>
+        <w:t>int</w:t>
+      </w:r>
+      <w:proofErr w:type="spellEnd"/>
+      <w:r>
+        <w:t xml:space="preserve"> </w:t>
+      </w:r>
+      <w:proofErr w:type="spellStart"/>
+      <w:r>
+        <w:t>nCentreY</w:t>
+      </w:r>
+      <w:proofErr w:type="spellEnd"/>
+      <w:r>
+        <w:t xml:space="preserve">, </w:t>
+      </w:r>
+      <w:proofErr w:type="spellStart"/>
+      <w:r>
+        <w:t>int</w:t>
+      </w:r>
+      <w:proofErr w:type="spellEnd"/>
+      <w:r>
+        <w:t xml:space="preserve"> </w:t>
+      </w:r>
+      <w:proofErr w:type="spellStart"/>
+      <w:r>
+        <w:t>nRayon</w:t>
+      </w:r>
+      <w:proofErr w:type="spellEnd"/>
+      <w:r>
+        <w:t>)</w:t>
       </w:r>
       <w:r>
         <w:t> ;</w:t>
@@ -3237,8 +4329,87 @@
       <w:r>
         <w:t xml:space="preserve">-Cercle plein : </w:t>
       </w:r>
-      <w:r>
-        <w:t>void DessinerUnDisque(SDL_Renderer * pRendu, int nCentreX, int nCentreY, int nRayon)</w:t>
+      <w:proofErr w:type="spellStart"/>
+      <w:r>
+        <w:t>void</w:t>
+      </w:r>
+      <w:proofErr w:type="spellEnd"/>
+      <w:r>
+        <w:t xml:space="preserve"> </w:t>
+      </w:r>
+      <w:proofErr w:type="spellStart"/>
+      <w:proofErr w:type="gramStart"/>
+      <w:r>
+        <w:t>DessinerUnDisque</w:t>
+      </w:r>
+      <w:proofErr w:type="spellEnd"/>
+      <w:r>
+        <w:t>(</w:t>
+      </w:r>
+      <w:proofErr w:type="spellStart"/>
+      <w:proofErr w:type="gramEnd"/>
+      <w:r>
+        <w:t>SDL_Renderer</w:t>
+      </w:r>
+      <w:proofErr w:type="spellEnd"/>
+      <w:r>
+        <w:t xml:space="preserve"> * </w:t>
+      </w:r>
+      <w:proofErr w:type="spellStart"/>
+      <w:r>
+        <w:t>pRendu</w:t>
+      </w:r>
+      <w:proofErr w:type="spellEnd"/>
+      <w:r>
+        <w:t xml:space="preserve">, </w:t>
+      </w:r>
+      <w:proofErr w:type="spellStart"/>
+      <w:r>
+        <w:t>int</w:t>
+      </w:r>
+      <w:proofErr w:type="spellEnd"/>
+      <w:r>
+        <w:t xml:space="preserve"> </w:t>
+      </w:r>
+      <w:proofErr w:type="spellStart"/>
+      <w:r>
+        <w:t>nCentreX</w:t>
+      </w:r>
+      <w:proofErr w:type="spellEnd"/>
+      <w:r>
+        <w:t xml:space="preserve">, </w:t>
+      </w:r>
+      <w:proofErr w:type="spellStart"/>
+      <w:r>
+        <w:t>int</w:t>
+      </w:r>
+      <w:proofErr w:type="spellEnd"/>
+      <w:r>
+        <w:t xml:space="preserve"> </w:t>
+      </w:r>
+      <w:proofErr w:type="spellStart"/>
+      <w:r>
+        <w:t>nCentreY</w:t>
+      </w:r>
+      <w:proofErr w:type="spellEnd"/>
+      <w:r>
+        <w:t xml:space="preserve">, </w:t>
+      </w:r>
+      <w:proofErr w:type="spellStart"/>
+      <w:r>
+        <w:t>int</w:t>
+      </w:r>
+      <w:proofErr w:type="spellEnd"/>
+      <w:r>
+        <w:t xml:space="preserve"> </w:t>
+      </w:r>
+      <w:proofErr w:type="spellStart"/>
+      <w:r>
+        <w:t>nRayon</w:t>
+      </w:r>
+      <w:proofErr w:type="spellEnd"/>
+      <w:r>
+        <w:t>)</w:t>
       </w:r>
       <w:r>
         <w:t> ;</w:t>
@@ -3249,7 +4420,15 @@
         <w:ind w:left="360"/>
       </w:pPr>
       <w:r>
-        <w:t>Pour l’exemple voir le code du programme ci-joint.</w:t>
+        <w:t xml:space="preserve">Pour l’exemple </w:t>
+      </w:r>
+      <w:proofErr w:type="gramStart"/>
+      <w:r>
+        <w:t>voir</w:t>
+      </w:r>
+      <w:proofErr w:type="gramEnd"/>
+      <w:r>
+        <w:t xml:space="preserve"> le code du programme ci-joint.</w:t>
       </w:r>
     </w:p>
     <w:p>
@@ -3307,6 +4486,8 @@
           <w:szCs w:val="24"/>
         </w:rPr>
       </w:pPr>
+      <w:proofErr w:type="spellStart"/>
+      <w:proofErr w:type="gramStart"/>
       <w:r>
         <w:rPr>
           <w:rFonts w:ascii="Courier" w:eastAsia="Times New Roman" w:hAnsi="Courier" w:cs="Courier New"/>
@@ -3316,14 +4497,76 @@
         </w:rPr>
         <w:t>int</w:t>
       </w:r>
-      <w:r>
-        <w:rPr>
-          <w:rFonts w:ascii="Courier" w:eastAsia="Times New Roman" w:hAnsi="Courier" w:cs="Courier New"/>
-          <w:color w:val="000000"/>
-          <w:sz w:val="24"/>
-          <w:szCs w:val="24"/>
-        </w:rPr>
-        <w:t xml:space="preserve"> SDL_RenderDrawPoint(SDL_Renderer* renderer,</w:t>
+      <w:proofErr w:type="spellEnd"/>
+      <w:proofErr w:type="gramEnd"/>
+      <w:r>
+        <w:rPr>
+          <w:rFonts w:ascii="Courier" w:eastAsia="Times New Roman" w:hAnsi="Courier" w:cs="Courier New"/>
+          <w:color w:val="000000"/>
+          <w:sz w:val="24"/>
+          <w:szCs w:val="24"/>
+        </w:rPr>
+        <w:t xml:space="preserve"> </w:t>
+      </w:r>
+      <w:proofErr w:type="spellStart"/>
+      <w:r>
+        <w:rPr>
+          <w:rFonts w:ascii="Courier" w:eastAsia="Times New Roman" w:hAnsi="Courier" w:cs="Courier New"/>
+          <w:color w:val="000000"/>
+          <w:sz w:val="24"/>
+          <w:szCs w:val="24"/>
+        </w:rPr>
+        <w:t>SDL_RenderDrawPoint</w:t>
+      </w:r>
+      <w:proofErr w:type="spellEnd"/>
+      <w:r>
+        <w:rPr>
+          <w:rFonts w:ascii="Courier" w:eastAsia="Times New Roman" w:hAnsi="Courier" w:cs="Courier New"/>
+          <w:color w:val="000000"/>
+          <w:sz w:val="24"/>
+          <w:szCs w:val="24"/>
+        </w:rPr>
+        <w:t>(</w:t>
+      </w:r>
+      <w:proofErr w:type="spellStart"/>
+      <w:r>
+        <w:rPr>
+          <w:rFonts w:ascii="Courier" w:eastAsia="Times New Roman" w:hAnsi="Courier" w:cs="Courier New"/>
+          <w:color w:val="000000"/>
+          <w:sz w:val="24"/>
+          <w:szCs w:val="24"/>
+        </w:rPr>
+        <w:t>SDL_Renderer</w:t>
+      </w:r>
+      <w:proofErr w:type="spellEnd"/>
+      <w:r>
+        <w:rPr>
+          <w:rFonts w:ascii="Courier" w:eastAsia="Times New Roman" w:hAnsi="Courier" w:cs="Courier New"/>
+          <w:color w:val="000000"/>
+          <w:sz w:val="24"/>
+          <w:szCs w:val="24"/>
+        </w:rPr>
+        <w:t xml:space="preserve">* </w:t>
+      </w:r>
+      <w:proofErr w:type="spellStart"/>
+      <w:r>
+        <w:rPr>
+          <w:rFonts w:ascii="Courier" w:eastAsia="Times New Roman" w:hAnsi="Courier" w:cs="Courier New"/>
+          <w:color w:val="000000"/>
+          <w:sz w:val="24"/>
+          <w:szCs w:val="24"/>
+        </w:rPr>
+        <w:t>renderer</w:t>
+      </w:r>
+      <w:proofErr w:type="spellEnd"/>
+      <w:r>
+        <w:rPr>
+          <w:rFonts w:ascii="Courier" w:eastAsia="Times New Roman" w:hAnsi="Courier" w:cs="Courier New"/>
+          <w:color w:val="000000"/>
+          <w:sz w:val="24"/>
+          <w:szCs w:val="24"/>
+        </w:rPr>
+        <w:t>,</w:t>
       </w:r>
     </w:p>
     <w:p>
@@ -3364,6 +4607,8 @@
         </w:rPr>
         <w:t xml:space="preserve">                        </w:t>
       </w:r>
+      <w:proofErr w:type="spellStart"/>
+      <w:proofErr w:type="gramStart"/>
       <w:r>
         <w:rPr>
           <w:rFonts w:ascii="Courier" w:eastAsia="Times New Roman" w:hAnsi="Courier" w:cs="Courier New"/>
@@ -3373,6 +4618,8 @@
         </w:rPr>
         <w:t>int</w:t>
       </w:r>
+      <w:proofErr w:type="spellEnd"/>
+      <w:proofErr w:type="gramEnd"/>
       <w:r>
         <w:rPr>
           <w:rFonts w:ascii="Courier" w:eastAsia="Times New Roman" w:hAnsi="Courier" w:cs="Courier New"/>
@@ -3421,6 +4668,8 @@
         </w:rPr>
         <w:t xml:space="preserve">                        </w:t>
       </w:r>
+      <w:proofErr w:type="spellStart"/>
+      <w:proofErr w:type="gramStart"/>
       <w:r>
         <w:rPr>
           <w:rFonts w:ascii="Courier" w:eastAsia="Times New Roman" w:hAnsi="Courier" w:cs="Courier New"/>
@@ -3430,6 +4679,8 @@
         </w:rPr>
         <w:t>int</w:t>
       </w:r>
+      <w:proofErr w:type="spellEnd"/>
+      <w:proofErr w:type="gramEnd"/>
       <w:r>
         <w:rPr>
           <w:rFonts w:ascii="Courier" w:eastAsia="Times New Roman" w:hAnsi="Courier" w:cs="Courier New"/>
@@ -3483,6 +4734,8 @@
           <w:szCs w:val="24"/>
         </w:rPr>
       </w:pPr>
+      <w:proofErr w:type="spellStart"/>
+      <w:proofErr w:type="gramStart"/>
       <w:r>
         <w:rPr>
           <w:rFonts w:ascii="Courier" w:eastAsia="Times New Roman" w:hAnsi="Courier" w:cs="Courier New"/>
@@ -3492,14 +4745,76 @@
         </w:rPr>
         <w:t>int</w:t>
       </w:r>
-      <w:r>
-        <w:rPr>
-          <w:rFonts w:ascii="Courier" w:eastAsia="Times New Roman" w:hAnsi="Courier" w:cs="Courier New"/>
-          <w:color w:val="000000"/>
-          <w:sz w:val="24"/>
-          <w:szCs w:val="24"/>
-        </w:rPr>
-        <w:t xml:space="preserve"> SDL_RenderDrawPoints(SDL_Renderer*    renderer,</w:t>
+      <w:proofErr w:type="spellEnd"/>
+      <w:proofErr w:type="gramEnd"/>
+      <w:r>
+        <w:rPr>
+          <w:rFonts w:ascii="Courier" w:eastAsia="Times New Roman" w:hAnsi="Courier" w:cs="Courier New"/>
+          <w:color w:val="000000"/>
+          <w:sz w:val="24"/>
+          <w:szCs w:val="24"/>
+        </w:rPr>
+        <w:t xml:space="preserve"> </w:t>
+      </w:r>
+      <w:proofErr w:type="spellStart"/>
+      <w:r>
+        <w:rPr>
+          <w:rFonts w:ascii="Courier" w:eastAsia="Times New Roman" w:hAnsi="Courier" w:cs="Courier New"/>
+          <w:color w:val="000000"/>
+          <w:sz w:val="24"/>
+          <w:szCs w:val="24"/>
+        </w:rPr>
+        <w:t>SDL_RenderDrawPoints</w:t>
+      </w:r>
+      <w:proofErr w:type="spellEnd"/>
+      <w:r>
+        <w:rPr>
+          <w:rFonts w:ascii="Courier" w:eastAsia="Times New Roman" w:hAnsi="Courier" w:cs="Courier New"/>
+          <w:color w:val="000000"/>
+          <w:sz w:val="24"/>
+          <w:szCs w:val="24"/>
+        </w:rPr>
+        <w:t>(</w:t>
+      </w:r>
+      <w:proofErr w:type="spellStart"/>
+      <w:r>
+        <w:rPr>
+          <w:rFonts w:ascii="Courier" w:eastAsia="Times New Roman" w:hAnsi="Courier" w:cs="Courier New"/>
+          <w:color w:val="000000"/>
+          <w:sz w:val="24"/>
+          <w:szCs w:val="24"/>
+        </w:rPr>
+        <w:t>SDL_Renderer</w:t>
+      </w:r>
+      <w:proofErr w:type="spellEnd"/>
+      <w:r>
+        <w:rPr>
+          <w:rFonts w:ascii="Courier" w:eastAsia="Times New Roman" w:hAnsi="Courier" w:cs="Courier New"/>
+          <w:color w:val="000000"/>
+          <w:sz w:val="24"/>
+          <w:szCs w:val="24"/>
+        </w:rPr>
+        <w:t xml:space="preserve">*    </w:t>
+      </w:r>
+      <w:proofErr w:type="spellStart"/>
+      <w:r>
+        <w:rPr>
+          <w:rFonts w:ascii="Courier" w:eastAsia="Times New Roman" w:hAnsi="Courier" w:cs="Courier New"/>
+          <w:color w:val="000000"/>
+          <w:sz w:val="24"/>
+          <w:szCs w:val="24"/>
+        </w:rPr>
+        <w:t>renderer</w:t>
+      </w:r>
+      <w:proofErr w:type="spellEnd"/>
+      <w:r>
+        <w:rPr>
+          <w:rFonts w:ascii="Courier" w:eastAsia="Times New Roman" w:hAnsi="Courier" w:cs="Courier New"/>
+          <w:color w:val="000000"/>
+          <w:sz w:val="24"/>
+          <w:szCs w:val="24"/>
+        </w:rPr>
+        <w:t>,</w:t>
       </w:r>
     </w:p>
     <w:p>
@@ -3540,6 +4855,8 @@
         </w:rPr>
         <w:t xml:space="preserve">                         </w:t>
       </w:r>
+      <w:proofErr w:type="spellStart"/>
+      <w:proofErr w:type="gramStart"/>
       <w:r>
         <w:rPr>
           <w:rFonts w:ascii="Courier" w:eastAsia="Times New Roman" w:hAnsi="Courier" w:cs="Courier New"/>
@@ -3549,14 +4866,36 @@
         </w:rPr>
         <w:t>const</w:t>
       </w:r>
-      <w:r>
-        <w:rPr>
-          <w:rFonts w:ascii="Courier" w:eastAsia="Times New Roman" w:hAnsi="Courier" w:cs="Courier New"/>
-          <w:color w:val="000000"/>
-          <w:sz w:val="24"/>
-          <w:szCs w:val="24"/>
-        </w:rPr>
-        <w:t xml:space="preserve"> SDL_Point* points,</w:t>
+      <w:proofErr w:type="spellEnd"/>
+      <w:proofErr w:type="gramEnd"/>
+      <w:r>
+        <w:rPr>
+          <w:rFonts w:ascii="Courier" w:eastAsia="Times New Roman" w:hAnsi="Courier" w:cs="Courier New"/>
+          <w:color w:val="000000"/>
+          <w:sz w:val="24"/>
+          <w:szCs w:val="24"/>
+        </w:rPr>
+        <w:t xml:space="preserve"> </w:t>
+      </w:r>
+      <w:proofErr w:type="spellStart"/>
+      <w:r>
+        <w:rPr>
+          <w:rFonts w:ascii="Courier" w:eastAsia="Times New Roman" w:hAnsi="Courier" w:cs="Courier New"/>
+          <w:color w:val="000000"/>
+          <w:sz w:val="24"/>
+          <w:szCs w:val="24"/>
+        </w:rPr>
+        <w:t>SDL_Point</w:t>
+      </w:r>
+      <w:proofErr w:type="spellEnd"/>
+      <w:r>
+        <w:rPr>
+          <w:rFonts w:ascii="Courier" w:eastAsia="Times New Roman" w:hAnsi="Courier" w:cs="Courier New"/>
+          <w:color w:val="000000"/>
+          <w:sz w:val="24"/>
+          <w:szCs w:val="24"/>
+        </w:rPr>
+        <w:t>* points,</w:t>
       </w:r>
     </w:p>
     <w:p>
@@ -3597,6 +4936,8 @@
         </w:rPr>
         <w:t xml:space="preserve">                         </w:t>
       </w:r>
+      <w:proofErr w:type="spellStart"/>
+      <w:proofErr w:type="gramStart"/>
       <w:r>
         <w:rPr>
           <w:rFonts w:ascii="Courier" w:eastAsia="Times New Roman" w:hAnsi="Courier" w:cs="Courier New"/>
@@ -3606,6 +4947,8 @@
         </w:rPr>
         <w:t>int</w:t>
       </w:r>
+      <w:proofErr w:type="spellEnd"/>
+      <w:proofErr w:type="gramEnd"/>
       <w:r>
         <w:rPr>
           <w:rFonts w:ascii="Courier" w:eastAsia="Times New Roman" w:hAnsi="Courier" w:cs="Courier New"/>
@@ -3699,6 +5042,8 @@
           <w:szCs w:val="24"/>
         </w:rPr>
       </w:pPr>
+      <w:proofErr w:type="spellStart"/>
+      <w:proofErr w:type="gramStart"/>
       <w:r>
         <w:rPr>
           <w:rFonts w:ascii="Courier" w:eastAsia="Times New Roman" w:hAnsi="Courier" w:cs="Courier New"/>
@@ -3708,14 +5053,76 @@
         </w:rPr>
         <w:t>int</w:t>
       </w:r>
-      <w:r>
-        <w:rPr>
-          <w:rFonts w:ascii="Courier" w:eastAsia="Times New Roman" w:hAnsi="Courier" w:cs="Courier New"/>
-          <w:color w:val="000000"/>
-          <w:sz w:val="24"/>
-          <w:szCs w:val="24"/>
-        </w:rPr>
-        <w:t xml:space="preserve"> SDL_RenderDrawLine(SDL_Renderer* renderer,</w:t>
+      <w:proofErr w:type="spellEnd"/>
+      <w:proofErr w:type="gramEnd"/>
+      <w:r>
+        <w:rPr>
+          <w:rFonts w:ascii="Courier" w:eastAsia="Times New Roman" w:hAnsi="Courier" w:cs="Courier New"/>
+          <w:color w:val="000000"/>
+          <w:sz w:val="24"/>
+          <w:szCs w:val="24"/>
+        </w:rPr>
+        <w:t xml:space="preserve"> </w:t>
+      </w:r>
+      <w:proofErr w:type="spellStart"/>
+      <w:r>
+        <w:rPr>
+          <w:rFonts w:ascii="Courier" w:eastAsia="Times New Roman" w:hAnsi="Courier" w:cs="Courier New"/>
+          <w:color w:val="000000"/>
+          <w:sz w:val="24"/>
+          <w:szCs w:val="24"/>
+        </w:rPr>
+        <w:t>SDL_RenderDrawLine</w:t>
+      </w:r>
+      <w:proofErr w:type="spellEnd"/>
+      <w:r>
+        <w:rPr>
+          <w:rFonts w:ascii="Courier" w:eastAsia="Times New Roman" w:hAnsi="Courier" w:cs="Courier New"/>
+          <w:color w:val="000000"/>
+          <w:sz w:val="24"/>
+          <w:szCs w:val="24"/>
+        </w:rPr>
+        <w:t>(</w:t>
+      </w:r>
+      <w:proofErr w:type="spellStart"/>
+      <w:r>
+        <w:rPr>
+          <w:rFonts w:ascii="Courier" w:eastAsia="Times New Roman" w:hAnsi="Courier" w:cs="Courier New"/>
+          <w:color w:val="000000"/>
+          <w:sz w:val="24"/>
+          <w:szCs w:val="24"/>
+        </w:rPr>
+        <w:t>SDL_Renderer</w:t>
+      </w:r>
+      <w:proofErr w:type="spellEnd"/>
+      <w:r>
+        <w:rPr>
+          <w:rFonts w:ascii="Courier" w:eastAsia="Times New Roman" w:hAnsi="Courier" w:cs="Courier New"/>
+          <w:color w:val="000000"/>
+          <w:sz w:val="24"/>
+          <w:szCs w:val="24"/>
+        </w:rPr>
+        <w:t xml:space="preserve">* </w:t>
+      </w:r>
+      <w:proofErr w:type="spellStart"/>
+      <w:r>
+        <w:rPr>
+          <w:rFonts w:ascii="Courier" w:eastAsia="Times New Roman" w:hAnsi="Courier" w:cs="Courier New"/>
+          <w:color w:val="000000"/>
+          <w:sz w:val="24"/>
+          <w:szCs w:val="24"/>
+        </w:rPr>
+        <w:t>renderer</w:t>
+      </w:r>
+      <w:proofErr w:type="spellEnd"/>
+      <w:r>
+        <w:rPr>
+          <w:rFonts w:ascii="Courier" w:eastAsia="Times New Roman" w:hAnsi="Courier" w:cs="Courier New"/>
+          <w:color w:val="000000"/>
+          <w:sz w:val="24"/>
+          <w:szCs w:val="24"/>
+        </w:rPr>
+        <w:t>,</w:t>
       </w:r>
     </w:p>
     <w:p>
@@ -3756,6 +5163,8 @@
         </w:rPr>
         <w:t xml:space="preserve">                       </w:t>
       </w:r>
+      <w:proofErr w:type="spellStart"/>
+      <w:proofErr w:type="gramStart"/>
       <w:r>
         <w:rPr>
           <w:rFonts w:ascii="Courier" w:eastAsia="Times New Roman" w:hAnsi="Courier" w:cs="Courier New"/>
@@ -3765,6 +5174,8 @@
         </w:rPr>
         <w:t>int</w:t>
       </w:r>
+      <w:proofErr w:type="spellEnd"/>
+      <w:proofErr w:type="gramEnd"/>
       <w:r>
         <w:rPr>
           <w:rFonts w:ascii="Courier" w:eastAsia="Times New Roman" w:hAnsi="Courier" w:cs="Courier New"/>
@@ -3813,6 +5224,8 @@
         </w:rPr>
         <w:t xml:space="preserve">                       </w:t>
       </w:r>
+      <w:proofErr w:type="spellStart"/>
+      <w:proofErr w:type="gramStart"/>
       <w:r>
         <w:rPr>
           <w:rFonts w:ascii="Courier" w:eastAsia="Times New Roman" w:hAnsi="Courier" w:cs="Courier New"/>
@@ -3822,6 +5235,8 @@
         </w:rPr>
         <w:t>int</w:t>
       </w:r>
+      <w:proofErr w:type="spellEnd"/>
+      <w:proofErr w:type="gramEnd"/>
       <w:r>
         <w:rPr>
           <w:rFonts w:ascii="Courier" w:eastAsia="Times New Roman" w:hAnsi="Courier" w:cs="Courier New"/>
@@ -3870,6 +5285,8 @@
         </w:rPr>
         <w:t xml:space="preserve">                       </w:t>
       </w:r>
+      <w:proofErr w:type="spellStart"/>
+      <w:proofErr w:type="gramStart"/>
       <w:r>
         <w:rPr>
           <w:rFonts w:ascii="Courier" w:eastAsia="Times New Roman" w:hAnsi="Courier" w:cs="Courier New"/>
@@ -3879,6 +5296,8 @@
         </w:rPr>
         <w:t>int</w:t>
       </w:r>
+      <w:proofErr w:type="spellEnd"/>
+      <w:proofErr w:type="gramEnd"/>
       <w:r>
         <w:rPr>
           <w:rFonts w:ascii="Courier" w:eastAsia="Times New Roman" w:hAnsi="Courier" w:cs="Courier New"/>
@@ -3927,6 +5346,8 @@
         </w:rPr>
         <w:t xml:space="preserve">                       </w:t>
       </w:r>
+      <w:proofErr w:type="spellStart"/>
+      <w:proofErr w:type="gramStart"/>
       <w:r>
         <w:rPr>
           <w:rFonts w:ascii="Courier" w:eastAsia="Times New Roman" w:hAnsi="Courier" w:cs="Courier New"/>
@@ -3936,6 +5357,8 @@
         </w:rPr>
         <w:t>int</w:t>
       </w:r>
+      <w:proofErr w:type="spellEnd"/>
+      <w:proofErr w:type="gramEnd"/>
       <w:r>
         <w:rPr>
           <w:rFonts w:ascii="Courier" w:eastAsia="Times New Roman" w:hAnsi="Courier" w:cs="Courier New"/>
@@ -3983,6 +5406,8 @@
           <w:szCs w:val="24"/>
         </w:rPr>
       </w:pPr>
+      <w:proofErr w:type="spellStart"/>
+      <w:proofErr w:type="gramStart"/>
       <w:r>
         <w:rPr>
           <w:rFonts w:ascii="Courier" w:eastAsia="Times New Roman" w:hAnsi="Courier" w:cs="Courier New"/>
@@ -3992,14 +5417,76 @@
         </w:rPr>
         <w:t>int</w:t>
       </w:r>
-      <w:r>
-        <w:rPr>
-          <w:rFonts w:ascii="Courier" w:eastAsia="Times New Roman" w:hAnsi="Courier" w:cs="Courier New"/>
-          <w:color w:val="000000"/>
-          <w:sz w:val="24"/>
-          <w:szCs w:val="24"/>
-        </w:rPr>
-        <w:t xml:space="preserve"> SDL_RenderDrawLines(SDL_Renderer*    renderer,</w:t>
+      <w:proofErr w:type="spellEnd"/>
+      <w:proofErr w:type="gramEnd"/>
+      <w:r>
+        <w:rPr>
+          <w:rFonts w:ascii="Courier" w:eastAsia="Times New Roman" w:hAnsi="Courier" w:cs="Courier New"/>
+          <w:color w:val="000000"/>
+          <w:sz w:val="24"/>
+          <w:szCs w:val="24"/>
+        </w:rPr>
+        <w:t xml:space="preserve"> </w:t>
+      </w:r>
+      <w:proofErr w:type="spellStart"/>
+      <w:r>
+        <w:rPr>
+          <w:rFonts w:ascii="Courier" w:eastAsia="Times New Roman" w:hAnsi="Courier" w:cs="Courier New"/>
+          <w:color w:val="000000"/>
+          <w:sz w:val="24"/>
+          <w:szCs w:val="24"/>
+        </w:rPr>
+        <w:t>SDL_RenderDrawLines</w:t>
+      </w:r>
+      <w:proofErr w:type="spellEnd"/>
+      <w:r>
+        <w:rPr>
+          <w:rFonts w:ascii="Courier" w:eastAsia="Times New Roman" w:hAnsi="Courier" w:cs="Courier New"/>
+          <w:color w:val="000000"/>
+          <w:sz w:val="24"/>
+          <w:szCs w:val="24"/>
+        </w:rPr>
+        <w:t>(</w:t>
+      </w:r>
+      <w:proofErr w:type="spellStart"/>
+      <w:r>
+        <w:rPr>
+          <w:rFonts w:ascii="Courier" w:eastAsia="Times New Roman" w:hAnsi="Courier" w:cs="Courier New"/>
+          <w:color w:val="000000"/>
+          <w:sz w:val="24"/>
+          <w:szCs w:val="24"/>
+        </w:rPr>
+        <w:t>SDL_Renderer</w:t>
+      </w:r>
+      <w:proofErr w:type="spellEnd"/>
+      <w:r>
+        <w:rPr>
+          <w:rFonts w:ascii="Courier" w:eastAsia="Times New Roman" w:hAnsi="Courier" w:cs="Courier New"/>
+          <w:color w:val="000000"/>
+          <w:sz w:val="24"/>
+          <w:szCs w:val="24"/>
+        </w:rPr>
+        <w:t xml:space="preserve">*    </w:t>
+      </w:r>
+      <w:proofErr w:type="spellStart"/>
+      <w:r>
+        <w:rPr>
+          <w:rFonts w:ascii="Courier" w:eastAsia="Times New Roman" w:hAnsi="Courier" w:cs="Courier New"/>
+          <w:color w:val="000000"/>
+          <w:sz w:val="24"/>
+          <w:szCs w:val="24"/>
+        </w:rPr>
+        <w:t>renderer</w:t>
+      </w:r>
+      <w:proofErr w:type="spellEnd"/>
+      <w:r>
+        <w:rPr>
+          <w:rFonts w:ascii="Courier" w:eastAsia="Times New Roman" w:hAnsi="Courier" w:cs="Courier New"/>
+          <w:color w:val="000000"/>
+          <w:sz w:val="24"/>
+          <w:szCs w:val="24"/>
+        </w:rPr>
+        <w:t>,</w:t>
       </w:r>
     </w:p>
     <w:p>
@@ -4040,6 +5527,8 @@
         </w:rPr>
         <w:t xml:space="preserve">                        </w:t>
       </w:r>
+      <w:proofErr w:type="spellStart"/>
+      <w:proofErr w:type="gramStart"/>
       <w:r>
         <w:rPr>
           <w:rFonts w:ascii="Courier" w:eastAsia="Times New Roman" w:hAnsi="Courier" w:cs="Courier New"/>
@@ -4049,14 +5538,36 @@
         </w:rPr>
         <w:t>const</w:t>
       </w:r>
-      <w:r>
-        <w:rPr>
-          <w:rFonts w:ascii="Courier" w:eastAsia="Times New Roman" w:hAnsi="Courier" w:cs="Courier New"/>
-          <w:color w:val="000000"/>
-          <w:sz w:val="24"/>
-          <w:szCs w:val="24"/>
-        </w:rPr>
-        <w:t xml:space="preserve"> SDL_Point* points,</w:t>
+      <w:proofErr w:type="spellEnd"/>
+      <w:proofErr w:type="gramEnd"/>
+      <w:r>
+        <w:rPr>
+          <w:rFonts w:ascii="Courier" w:eastAsia="Times New Roman" w:hAnsi="Courier" w:cs="Courier New"/>
+          <w:color w:val="000000"/>
+          <w:sz w:val="24"/>
+          <w:szCs w:val="24"/>
+        </w:rPr>
+        <w:t xml:space="preserve"> </w:t>
+      </w:r>
+      <w:proofErr w:type="spellStart"/>
+      <w:r>
+        <w:rPr>
+          <w:rFonts w:ascii="Courier" w:eastAsia="Times New Roman" w:hAnsi="Courier" w:cs="Courier New"/>
+          <w:color w:val="000000"/>
+          <w:sz w:val="24"/>
+          <w:szCs w:val="24"/>
+        </w:rPr>
+        <w:t>SDL_Point</w:t>
+      </w:r>
+      <w:proofErr w:type="spellEnd"/>
+      <w:r>
+        <w:rPr>
+          <w:rFonts w:ascii="Courier" w:eastAsia="Times New Roman" w:hAnsi="Courier" w:cs="Courier New"/>
+          <w:color w:val="000000"/>
+          <w:sz w:val="24"/>
+          <w:szCs w:val="24"/>
+        </w:rPr>
+        <w:t>* points,</w:t>
       </w:r>
     </w:p>
     <w:p>
@@ -4097,6 +5608,8 @@
         </w:rPr>
         <w:t xml:space="preserve">                        </w:t>
       </w:r>
+      <w:proofErr w:type="spellStart"/>
+      <w:proofErr w:type="gramStart"/>
       <w:r>
         <w:rPr>
           <w:rFonts w:ascii="Courier" w:eastAsia="Times New Roman" w:hAnsi="Courier" w:cs="Courier New"/>
@@ -4106,6 +5619,8 @@
         </w:rPr>
         <w:t>int</w:t>
       </w:r>
+      <w:proofErr w:type="spellEnd"/>
+      <w:proofErr w:type="gramEnd"/>
       <w:r>
         <w:rPr>
           <w:rFonts w:ascii="Courier" w:eastAsia="Times New Roman" w:hAnsi="Courier" w:cs="Courier New"/>
@@ -4159,7 +5674,23 @@
         </w:numPr>
       </w:pPr>
       <w:r>
-        <w:t>A quoi servent les fonctions SDL_RenderClear et SDL_RenderPresent ? (5 points)</w:t>
+        <w:t xml:space="preserve">A quoi servent les fonctions </w:t>
+      </w:r>
+      <w:proofErr w:type="spellStart"/>
+      <w:r>
+        <w:t>SDL_RenderClear</w:t>
+      </w:r>
+      <w:proofErr w:type="spellEnd"/>
+      <w:r>
+        <w:t xml:space="preserve"> et </w:t>
+      </w:r>
+      <w:proofErr w:type="spellStart"/>
+      <w:r>
+        <w:t>SDL_RenderPresent</w:t>
+      </w:r>
+      <w:proofErr w:type="spellEnd"/>
+      <w:r>
+        <w:t> ? (5 points)</w:t>
       </w:r>
     </w:p>
     <w:p/>
@@ -4200,6 +5731,8 @@
           <w:szCs w:val="24"/>
         </w:rPr>
       </w:pPr>
+      <w:proofErr w:type="spellStart"/>
+      <w:proofErr w:type="gramStart"/>
       <w:r>
         <w:rPr>
           <w:rFonts w:ascii="Courier" w:eastAsia="Times New Roman" w:hAnsi="Courier" w:cs="Courier New"/>
@@ -4209,22 +5742,89 @@
         </w:rPr>
         <w:t>int</w:t>
       </w:r>
-      <w:r>
-        <w:rPr>
-          <w:rFonts w:ascii="Courier" w:eastAsia="Times New Roman" w:hAnsi="Courier" w:cs="Courier New"/>
-          <w:color w:val="000000"/>
-          <w:sz w:val="24"/>
-          <w:szCs w:val="24"/>
-        </w:rPr>
-        <w:t xml:space="preserve"> SDL_RenderClear(SDL_Renderer* renderer)</w:t>
-      </w:r>
-    </w:p>
-    <w:p>
+      <w:proofErr w:type="spellEnd"/>
+      <w:proofErr w:type="gramEnd"/>
+      <w:r>
+        <w:rPr>
+          <w:rFonts w:ascii="Courier" w:eastAsia="Times New Roman" w:hAnsi="Courier" w:cs="Courier New"/>
+          <w:color w:val="000000"/>
+          <w:sz w:val="24"/>
+          <w:szCs w:val="24"/>
+        </w:rPr>
+        <w:t xml:space="preserve"> </w:t>
+      </w:r>
+      <w:proofErr w:type="spellStart"/>
+      <w:r>
+        <w:rPr>
+          <w:rFonts w:ascii="Courier" w:eastAsia="Times New Roman" w:hAnsi="Courier" w:cs="Courier New"/>
+          <w:color w:val="000000"/>
+          <w:sz w:val="24"/>
+          <w:szCs w:val="24"/>
+        </w:rPr>
+        <w:t>SDL_RenderClear</w:t>
+      </w:r>
+      <w:proofErr w:type="spellEnd"/>
+      <w:r>
+        <w:rPr>
+          <w:rFonts w:ascii="Courier" w:eastAsia="Times New Roman" w:hAnsi="Courier" w:cs="Courier New"/>
+          <w:color w:val="000000"/>
+          <w:sz w:val="24"/>
+          <w:szCs w:val="24"/>
+        </w:rPr>
+        <w:t>(</w:t>
+      </w:r>
+      <w:proofErr w:type="spellStart"/>
+      <w:r>
+        <w:rPr>
+          <w:rFonts w:ascii="Courier" w:eastAsia="Times New Roman" w:hAnsi="Courier" w:cs="Courier New"/>
+          <w:color w:val="000000"/>
+          <w:sz w:val="24"/>
+          <w:szCs w:val="24"/>
+        </w:rPr>
+        <w:t>SDL_Renderer</w:t>
+      </w:r>
+      <w:proofErr w:type="spellEnd"/>
+      <w:r>
+        <w:rPr>
+          <w:rFonts w:ascii="Courier" w:eastAsia="Times New Roman" w:hAnsi="Courier" w:cs="Courier New"/>
+          <w:color w:val="000000"/>
+          <w:sz w:val="24"/>
+          <w:szCs w:val="24"/>
+        </w:rPr>
+        <w:t xml:space="preserve">* </w:t>
+      </w:r>
+      <w:proofErr w:type="spellStart"/>
+      <w:r>
+        <w:rPr>
+          <w:rFonts w:ascii="Courier" w:eastAsia="Times New Roman" w:hAnsi="Courier" w:cs="Courier New"/>
+          <w:color w:val="000000"/>
+          <w:sz w:val="24"/>
+          <w:szCs w:val="24"/>
+        </w:rPr>
+        <w:t>renderer</w:t>
+      </w:r>
+      <w:proofErr w:type="spellEnd"/>
+      <w:r>
+        <w:rPr>
+          <w:rFonts w:ascii="Courier" w:eastAsia="Times New Roman" w:hAnsi="Courier" w:cs="Courier New"/>
+          <w:color w:val="000000"/>
+          <w:sz w:val="24"/>
+          <w:szCs w:val="24"/>
+        </w:rPr>
+        <w:t>)</w:t>
+      </w:r>
+    </w:p>
+    <w:p>
+      <w:proofErr w:type="gramStart"/>
       <w:r>
         <w:t>v</w:t>
       </w:r>
       <w:r>
-        <w:t>a remplacer la totalité du contenu du rendu par la couleur actuellement sélectionnée</w:t>
+        <w:t>a</w:t>
+      </w:r>
+      <w:proofErr w:type="gramEnd"/>
+      <w:r>
+        <w:t xml:space="preserve"> remplacer la totalité du contenu du rendu par la couleur actuellement sélectionnée</w:t>
       </w:r>
       <w:r>
         <w:t>.</w:t>
@@ -4264,6 +5864,8 @@
           <w:szCs w:val="24"/>
         </w:rPr>
       </w:pPr>
+      <w:proofErr w:type="spellStart"/>
+      <w:proofErr w:type="gramStart"/>
       <w:r>
         <w:rPr>
           <w:rFonts w:ascii="Courier" w:eastAsia="Times New Roman" w:hAnsi="Courier" w:cs="Courier New"/>
@@ -4273,19 +5875,86 @@
         </w:rPr>
         <w:t>void</w:t>
       </w:r>
-      <w:r>
-        <w:rPr>
-          <w:rFonts w:ascii="Courier" w:eastAsia="Times New Roman" w:hAnsi="Courier" w:cs="Courier New"/>
-          <w:color w:val="000000"/>
-          <w:sz w:val="24"/>
-          <w:szCs w:val="24"/>
-        </w:rPr>
-        <w:t xml:space="preserve"> SDL_RenderPresent(SDL_Renderer* renderer)</w:t>
-      </w:r>
-    </w:p>
-    <w:p>
-      <w:r>
-        <w:t>va actualiser le contenu du rendu avec les changements qu’on a effectué depuis le dernier rendu</w:t>
+      <w:proofErr w:type="spellEnd"/>
+      <w:proofErr w:type="gramEnd"/>
+      <w:r>
+        <w:rPr>
+          <w:rFonts w:ascii="Courier" w:eastAsia="Times New Roman" w:hAnsi="Courier" w:cs="Courier New"/>
+          <w:color w:val="000000"/>
+          <w:sz w:val="24"/>
+          <w:szCs w:val="24"/>
+        </w:rPr>
+        <w:t xml:space="preserve"> </w:t>
+      </w:r>
+      <w:proofErr w:type="spellStart"/>
+      <w:r>
+        <w:rPr>
+          <w:rFonts w:ascii="Courier" w:eastAsia="Times New Roman" w:hAnsi="Courier" w:cs="Courier New"/>
+          <w:color w:val="000000"/>
+          <w:sz w:val="24"/>
+          <w:szCs w:val="24"/>
+        </w:rPr>
+        <w:t>SDL_RenderPresent</w:t>
+      </w:r>
+      <w:proofErr w:type="spellEnd"/>
+      <w:r>
+        <w:rPr>
+          <w:rFonts w:ascii="Courier" w:eastAsia="Times New Roman" w:hAnsi="Courier" w:cs="Courier New"/>
+          <w:color w:val="000000"/>
+          <w:sz w:val="24"/>
+          <w:szCs w:val="24"/>
+        </w:rPr>
+        <w:t>(</w:t>
+      </w:r>
+      <w:proofErr w:type="spellStart"/>
+      <w:r>
+        <w:rPr>
+          <w:rFonts w:ascii="Courier" w:eastAsia="Times New Roman" w:hAnsi="Courier" w:cs="Courier New"/>
+          <w:color w:val="000000"/>
+          <w:sz w:val="24"/>
+          <w:szCs w:val="24"/>
+        </w:rPr>
+        <w:t>SDL_Renderer</w:t>
+      </w:r>
+      <w:proofErr w:type="spellEnd"/>
+      <w:r>
+        <w:rPr>
+          <w:rFonts w:ascii="Courier" w:eastAsia="Times New Roman" w:hAnsi="Courier" w:cs="Courier New"/>
+          <w:color w:val="000000"/>
+          <w:sz w:val="24"/>
+          <w:szCs w:val="24"/>
+        </w:rPr>
+        <w:t xml:space="preserve">* </w:t>
+      </w:r>
+      <w:proofErr w:type="spellStart"/>
+      <w:r>
+        <w:rPr>
+          <w:rFonts w:ascii="Courier" w:eastAsia="Times New Roman" w:hAnsi="Courier" w:cs="Courier New"/>
+          <w:color w:val="000000"/>
+          <w:sz w:val="24"/>
+          <w:szCs w:val="24"/>
+        </w:rPr>
+        <w:t>renderer</w:t>
+      </w:r>
+      <w:proofErr w:type="spellEnd"/>
+      <w:r>
+        <w:rPr>
+          <w:rFonts w:ascii="Courier" w:eastAsia="Times New Roman" w:hAnsi="Courier" w:cs="Courier New"/>
+          <w:color w:val="000000"/>
+          <w:sz w:val="24"/>
+          <w:szCs w:val="24"/>
+        </w:rPr>
+        <w:t>)</w:t>
+      </w:r>
+    </w:p>
+    <w:p>
+      <w:proofErr w:type="gramStart"/>
+      <w:r>
+        <w:t>va</w:t>
+      </w:r>
+      <w:proofErr w:type="gramEnd"/>
+      <w:r>
+        <w:t xml:space="preserve"> actualiser le contenu du rendu avec les changements qu’on a effectué depuis le dernier rendu</w:t>
       </w:r>
       <w:r>
         <w:t>, et l’afficher</w:t>
@@ -4304,7 +5973,15 @@
         </w:numPr>
       </w:pPr>
       <w:r>
-        <w:t>Expliquez SDL_Delay. (5 points)</w:t>
+        <w:t xml:space="preserve">Expliquez </w:t>
+      </w:r>
+      <w:proofErr w:type="spellStart"/>
+      <w:r>
+        <w:t>SDL_Delay</w:t>
+      </w:r>
+      <w:proofErr w:type="spellEnd"/>
+      <w:r>
+        <w:t>. (5 points)</w:t>
       </w:r>
     </w:p>
     <w:p/>
@@ -4364,15 +6041,86 @@
           <w:szCs w:val="24"/>
           <w:lang w:val="en"/>
         </w:rPr>
-        <w:t xml:space="preserve"> SDL_Delay(Uint32 ms)</w:t>
+        <w:t xml:space="preserve"> </w:t>
+      </w:r>
+      <w:proofErr w:type="spellStart"/>
+      <w:r>
+        <w:rPr>
+          <w:rFonts w:ascii="Courier" w:eastAsia="Times New Roman" w:hAnsi="Courier" w:cs="Courier New"/>
+          <w:color w:val="000000"/>
+          <w:sz w:val="24"/>
+          <w:szCs w:val="24"/>
+          <w:lang w:val="en"/>
+        </w:rPr>
+        <w:t>SDL_</w:t>
+      </w:r>
+      <w:proofErr w:type="gramStart"/>
+      <w:r>
+        <w:rPr>
+          <w:rFonts w:ascii="Courier" w:eastAsia="Times New Roman" w:hAnsi="Courier" w:cs="Courier New"/>
+          <w:color w:val="000000"/>
+          <w:sz w:val="24"/>
+          <w:szCs w:val="24"/>
+          <w:lang w:val="en"/>
+        </w:rPr>
+        <w:t>Delay</w:t>
+      </w:r>
+      <w:proofErr w:type="spellEnd"/>
+      <w:r>
+        <w:rPr>
+          <w:rFonts w:ascii="Courier" w:eastAsia="Times New Roman" w:hAnsi="Courier" w:cs="Courier New"/>
+          <w:color w:val="000000"/>
+          <w:sz w:val="24"/>
+          <w:szCs w:val="24"/>
+          <w:lang w:val="en"/>
+        </w:rPr>
+        <w:t>(</w:t>
+      </w:r>
+      <w:proofErr w:type="gramEnd"/>
+      <w:r>
+        <w:rPr>
+          <w:rFonts w:ascii="Courier" w:eastAsia="Times New Roman" w:hAnsi="Courier" w:cs="Courier New"/>
+          <w:color w:val="000000"/>
+          <w:sz w:val="24"/>
+          <w:szCs w:val="24"/>
+          <w:lang w:val="en"/>
+        </w:rPr>
+        <w:t xml:space="preserve">Uint32 </w:t>
+      </w:r>
+      <w:proofErr w:type="spellStart"/>
+      <w:r>
+        <w:rPr>
+          <w:rFonts w:ascii="Courier" w:eastAsia="Times New Roman" w:hAnsi="Courier" w:cs="Courier New"/>
+          <w:color w:val="000000"/>
+          <w:sz w:val="24"/>
+          <w:szCs w:val="24"/>
+          <w:lang w:val="en"/>
+        </w:rPr>
+        <w:t>ms</w:t>
+      </w:r>
+      <w:proofErr w:type="spellEnd"/>
+      <w:r>
+        <w:rPr>
+          <w:rFonts w:ascii="Courier" w:eastAsia="Times New Roman" w:hAnsi="Courier" w:cs="Courier New"/>
+          <w:color w:val="000000"/>
+          <w:sz w:val="24"/>
+          <w:szCs w:val="24"/>
+          <w:lang w:val="en"/>
+        </w:rPr>
+        <w:t>)</w:t>
       </w:r>
     </w:p>
     <w:p>
       <w:pPr>
         <w:ind w:left="360"/>
       </w:pPr>
-      <w:r>
-        <w:t>va faire attendre le programme u</w:t>
+      <w:proofErr w:type="gramStart"/>
+      <w:r>
+        <w:t>va</w:t>
+      </w:r>
+      <w:proofErr w:type="gramEnd"/>
+      <w:r>
+        <w:t xml:space="preserve"> faire attendre le programme u</w:t>
       </w:r>
       <w:r>
         <w:t>n certain nombre de millisecondes</w:t>
@@ -4384,7 +6132,15 @@
         <w:t xml:space="preserve"> avant </w:t>
       </w:r>
       <w:r>
-        <w:t>qu’il ne continue après l’appel de SDL_Delay.</w:t>
+        <w:t xml:space="preserve">qu’il ne continue après l’appel de </w:t>
+      </w:r>
+      <w:proofErr w:type="spellStart"/>
+      <w:r>
+        <w:t>SDL_Delay</w:t>
+      </w:r>
+      <w:proofErr w:type="spellEnd"/>
+      <w:r>
+        <w:t>.</w:t>
       </w:r>
     </w:p>
     <w:p>
@@ -4484,15 +6240,71 @@
           <w:lang w:val="en"/>
         </w:rPr>
       </w:pPr>
-      <w:r>
-        <w:rPr>
-          <w:rFonts w:ascii="Courier" w:eastAsia="Times New Roman" w:hAnsi="Courier" w:cs="Courier New"/>
-          <w:color w:val="000000"/>
-          <w:sz w:val="24"/>
-          <w:szCs w:val="24"/>
-          <w:lang w:val="en"/>
-        </w:rPr>
-        <w:t>SDL_Surface* SDL_CreateRGBSurface(Uint32 flags,</w:t>
+      <w:proofErr w:type="spellStart"/>
+      <w:r>
+        <w:rPr>
+          <w:rFonts w:ascii="Courier" w:eastAsia="Times New Roman" w:hAnsi="Courier" w:cs="Courier New"/>
+          <w:color w:val="000000"/>
+          <w:sz w:val="24"/>
+          <w:szCs w:val="24"/>
+          <w:lang w:val="en"/>
+        </w:rPr>
+        <w:t>SDL_Surface</w:t>
+      </w:r>
+      <w:proofErr w:type="spellEnd"/>
+      <w:r>
+        <w:rPr>
+          <w:rFonts w:ascii="Courier" w:eastAsia="Times New Roman" w:hAnsi="Courier" w:cs="Courier New"/>
+          <w:color w:val="000000"/>
+          <w:sz w:val="24"/>
+          <w:szCs w:val="24"/>
+          <w:lang w:val="en"/>
+        </w:rPr>
+        <w:t xml:space="preserve">* </w:t>
+      </w:r>
+      <w:proofErr w:type="spellStart"/>
+      <w:r>
+        <w:rPr>
+          <w:rFonts w:ascii="Courier" w:eastAsia="Times New Roman" w:hAnsi="Courier" w:cs="Courier New"/>
+          <w:color w:val="000000"/>
+          <w:sz w:val="24"/>
+          <w:szCs w:val="24"/>
+          <w:lang w:val="en"/>
+        </w:rPr>
+        <w:t>SDL_</w:t>
+      </w:r>
+      <w:proofErr w:type="gramStart"/>
+      <w:r>
+        <w:rPr>
+          <w:rFonts w:ascii="Courier" w:eastAsia="Times New Roman" w:hAnsi="Courier" w:cs="Courier New"/>
+          <w:color w:val="000000"/>
+          <w:sz w:val="24"/>
+          <w:szCs w:val="24"/>
+          <w:lang w:val="en"/>
+        </w:rPr>
+        <w:t>CreateRGBSurface</w:t>
+      </w:r>
+      <w:proofErr w:type="spellEnd"/>
+      <w:r>
+        <w:rPr>
+          <w:rFonts w:ascii="Courier" w:eastAsia="Times New Roman" w:hAnsi="Courier" w:cs="Courier New"/>
+          <w:color w:val="000000"/>
+          <w:sz w:val="24"/>
+          <w:szCs w:val="24"/>
+          <w:lang w:val="en"/>
+        </w:rPr>
+        <w:t>(</w:t>
+      </w:r>
+      <w:proofErr w:type="gramEnd"/>
+      <w:r>
+        <w:rPr>
+          <w:rFonts w:ascii="Courier" w:eastAsia="Times New Roman" w:hAnsi="Courier" w:cs="Courier New"/>
+          <w:color w:val="000000"/>
+          <w:sz w:val="24"/>
+          <w:szCs w:val="24"/>
+          <w:lang w:val="en"/>
+        </w:rPr>
+        <w:t>Uint32 flags,</w:t>
       </w:r>
     </w:p>
     <w:p>
@@ -4716,7 +6528,29 @@
           <w:szCs w:val="24"/>
           <w:lang w:val="en"/>
         </w:rPr>
-        <w:t xml:space="preserve">                                  Uint32 Rmask,</w:t>
+        <w:t xml:space="preserve">                                  Uint32 </w:t>
+      </w:r>
+      <w:proofErr w:type="spellStart"/>
+      <w:r>
+        <w:rPr>
+          <w:rFonts w:ascii="Courier" w:eastAsia="Times New Roman" w:hAnsi="Courier" w:cs="Courier New"/>
+          <w:color w:val="000000"/>
+          <w:sz w:val="24"/>
+          <w:szCs w:val="24"/>
+          <w:lang w:val="en"/>
+        </w:rPr>
+        <w:t>Rmask</w:t>
+      </w:r>
+      <w:proofErr w:type="spellEnd"/>
+      <w:r>
+        <w:rPr>
+          <w:rFonts w:ascii="Courier" w:eastAsia="Times New Roman" w:hAnsi="Courier" w:cs="Courier New"/>
+          <w:color w:val="000000"/>
+          <w:sz w:val="24"/>
+          <w:szCs w:val="24"/>
+          <w:lang w:val="en"/>
+        </w:rPr>
+        <w:t>,</w:t>
       </w:r>
     </w:p>
     <w:p>
@@ -4757,7 +6591,29 @@
           <w:szCs w:val="24"/>
           <w:lang w:val="en"/>
         </w:rPr>
-        <w:t xml:space="preserve">                                  Uint32 Gmask,</w:t>
+        <w:t xml:space="preserve">                                  Uint32 </w:t>
+      </w:r>
+      <w:proofErr w:type="spellStart"/>
+      <w:r>
+        <w:rPr>
+          <w:rFonts w:ascii="Courier" w:eastAsia="Times New Roman" w:hAnsi="Courier" w:cs="Courier New"/>
+          <w:color w:val="000000"/>
+          <w:sz w:val="24"/>
+          <w:szCs w:val="24"/>
+          <w:lang w:val="en"/>
+        </w:rPr>
+        <w:t>Gmask</w:t>
+      </w:r>
+      <w:proofErr w:type="spellEnd"/>
+      <w:r>
+        <w:rPr>
+          <w:rFonts w:ascii="Courier" w:eastAsia="Times New Roman" w:hAnsi="Courier" w:cs="Courier New"/>
+          <w:color w:val="000000"/>
+          <w:sz w:val="24"/>
+          <w:szCs w:val="24"/>
+          <w:lang w:val="en"/>
+        </w:rPr>
+        <w:t>,</w:t>
       </w:r>
     </w:p>
     <w:p>
@@ -4798,7 +6654,29 @@
           <w:szCs w:val="24"/>
           <w:lang w:val="en"/>
         </w:rPr>
-        <w:t xml:space="preserve">                                  Uint32 Bmask,</w:t>
+        <w:t xml:space="preserve">                                  Uint32 </w:t>
+      </w:r>
+      <w:proofErr w:type="spellStart"/>
+      <w:r>
+        <w:rPr>
+          <w:rFonts w:ascii="Courier" w:eastAsia="Times New Roman" w:hAnsi="Courier" w:cs="Courier New"/>
+          <w:color w:val="000000"/>
+          <w:sz w:val="24"/>
+          <w:szCs w:val="24"/>
+          <w:lang w:val="en"/>
+        </w:rPr>
+        <w:t>Bmask</w:t>
+      </w:r>
+      <w:proofErr w:type="spellEnd"/>
+      <w:r>
+        <w:rPr>
+          <w:rFonts w:ascii="Courier" w:eastAsia="Times New Roman" w:hAnsi="Courier" w:cs="Courier New"/>
+          <w:color w:val="000000"/>
+          <w:sz w:val="24"/>
+          <w:szCs w:val="24"/>
+          <w:lang w:val="en"/>
+        </w:rPr>
+        <w:t>,</w:t>
       </w:r>
     </w:p>
     <w:p>
@@ -4847,7 +6725,27 @@
           <w:sz w:val="24"/>
           <w:szCs w:val="24"/>
         </w:rPr>
-        <w:t>Uint32 Amask)</w:t>
+        <w:t xml:space="preserve">Uint32 </w:t>
+      </w:r>
+      <w:proofErr w:type="spellStart"/>
+      <w:r>
+        <w:rPr>
+          <w:rFonts w:ascii="Courier" w:eastAsia="Times New Roman" w:hAnsi="Courier" w:cs="Courier New"/>
+          <w:color w:val="000000"/>
+          <w:sz w:val="24"/>
+          <w:szCs w:val="24"/>
+        </w:rPr>
+        <w:t>Amask</w:t>
+      </w:r>
+      <w:proofErr w:type="spellEnd"/>
+      <w:r>
+        <w:rPr>
+          <w:rFonts w:ascii="Courier" w:eastAsia="Times New Roman" w:hAnsi="Courier" w:cs="Courier New"/>
+          <w:color w:val="000000"/>
+          <w:sz w:val="24"/>
+          <w:szCs w:val="24"/>
+        </w:rPr>
+        <w:t>)</w:t>
       </w:r>
     </w:p>
     <w:p>
@@ -4855,7 +6753,15 @@
         <w:ind w:left="360"/>
       </w:pPr>
       <w:r>
-        <w:t>Qui va renvoyer un pointeur de type SDL_Surface* et qui demande en paramètre : les flags qui ne sont pas utiles ici et doivent être mis à 0, la largeur de la surface, la hauteur de la surface, la profondeur en quatrième paramètre est le nombre de bits par pixel, ensuite il y a les masques de couleur rouge, verte, bleue et le masque du composant alpha (la transparence)</w:t>
+        <w:t xml:space="preserve">Qui va renvoyer un pointeur de type </w:t>
+      </w:r>
+      <w:proofErr w:type="spellStart"/>
+      <w:r>
+        <w:t>SDL_Surface</w:t>
+      </w:r>
+      <w:proofErr w:type="spellEnd"/>
+      <w:r>
+        <w:t>* et qui demande en paramètre : les flags qui ne sont pas utiles ici et doivent être mis à 0, la largeur de la surface, la hauteur de la surface, la profondeur en quatrième paramètre est le nombre de bits par pixel, ensuite il y a les masques de couleur rouge, verte, bleue et le masque du composant alpha (la transparence)</w:t>
       </w:r>
       <w:r>
         <w:t>.</w:t>
@@ -4878,6 +6784,7 @@
       <w:r>
         <w:br/>
       </w:r>
+      <w:proofErr w:type="spellStart"/>
       <w:r>
         <w:rPr>
           <w:rFonts w:ascii="Courier" w:hAnsi="Courier"/>
@@ -4885,8 +6792,50 @@
           <w:sz w:val="24"/>
           <w:szCs w:val="24"/>
         </w:rPr>
-        <w:t>SDL_Surface* SDL_CreateRGBSurfaceFrom(</w:t>
-      </w:r>
+        <w:t>SDL_Surface</w:t>
+      </w:r>
+      <w:proofErr w:type="spellEnd"/>
+      <w:r>
+        <w:rPr>
+          <w:rFonts w:ascii="Courier" w:hAnsi="Courier"/>
+          <w:color w:val="000000"/>
+          <w:sz w:val="24"/>
+          <w:szCs w:val="24"/>
+        </w:rPr>
+        <w:t xml:space="preserve">* </w:t>
+      </w:r>
+      <w:proofErr w:type="spellStart"/>
+      <w:r>
+        <w:rPr>
+          <w:rFonts w:ascii="Courier" w:hAnsi="Courier"/>
+          <w:color w:val="000000"/>
+          <w:sz w:val="24"/>
+          <w:szCs w:val="24"/>
+        </w:rPr>
+        <w:t>SDL_</w:t>
+      </w:r>
+      <w:proofErr w:type="gramStart"/>
+      <w:r>
+        <w:rPr>
+          <w:rFonts w:ascii="Courier" w:hAnsi="Courier"/>
+          <w:color w:val="000000"/>
+          <w:sz w:val="24"/>
+          <w:szCs w:val="24"/>
+        </w:rPr>
+        <w:t>CreateRGBSurfaceFrom</w:t>
+      </w:r>
+      <w:proofErr w:type="spellEnd"/>
+      <w:r>
+        <w:rPr>
+          <w:rFonts w:ascii="Courier" w:hAnsi="Courier"/>
+          <w:color w:val="000000"/>
+          <w:sz w:val="24"/>
+          <w:szCs w:val="24"/>
+        </w:rPr>
+        <w:t>(</w:t>
+      </w:r>
+      <w:proofErr w:type="spellStart"/>
+      <w:proofErr w:type="gramEnd"/>
       <w:r>
         <w:rPr>
           <w:rFonts w:ascii="Courier" w:hAnsi="Courier"/>
@@ -4896,6 +6845,7 @@
         </w:rPr>
         <w:t>void</w:t>
       </w:r>
+      <w:proofErr w:type="spellEnd"/>
       <w:r>
         <w:rPr>
           <w:rFonts w:ascii="Courier" w:hAnsi="Courier"/>
@@ -5187,7 +7137,29 @@
           <w:szCs w:val="24"/>
           <w:lang w:val="en"/>
         </w:rPr>
-        <w:t xml:space="preserve">                                      Uint32 Rmask,</w:t>
+        <w:t xml:space="preserve">                                      Uint32 </w:t>
+      </w:r>
+      <w:proofErr w:type="spellStart"/>
+      <w:r>
+        <w:rPr>
+          <w:rFonts w:ascii="Courier" w:eastAsia="Times New Roman" w:hAnsi="Courier" w:cs="Courier New"/>
+          <w:color w:val="000000"/>
+          <w:sz w:val="24"/>
+          <w:szCs w:val="24"/>
+          <w:lang w:val="en"/>
+        </w:rPr>
+        <w:t>Rmask</w:t>
+      </w:r>
+      <w:proofErr w:type="spellEnd"/>
+      <w:r>
+        <w:rPr>
+          <w:rFonts w:ascii="Courier" w:eastAsia="Times New Roman" w:hAnsi="Courier" w:cs="Courier New"/>
+          <w:color w:val="000000"/>
+          <w:sz w:val="24"/>
+          <w:szCs w:val="24"/>
+          <w:lang w:val="en"/>
+        </w:rPr>
+        <w:t>,</w:t>
       </w:r>
     </w:p>
     <w:p>
@@ -5228,7 +7200,29 @@
           <w:szCs w:val="24"/>
           <w:lang w:val="en"/>
         </w:rPr>
-        <w:t xml:space="preserve">                                      Uint32 Gmask,</w:t>
+        <w:t xml:space="preserve">                                      Uint32 </w:t>
+      </w:r>
+      <w:proofErr w:type="spellStart"/>
+      <w:r>
+        <w:rPr>
+          <w:rFonts w:ascii="Courier" w:eastAsia="Times New Roman" w:hAnsi="Courier" w:cs="Courier New"/>
+          <w:color w:val="000000"/>
+          <w:sz w:val="24"/>
+          <w:szCs w:val="24"/>
+          <w:lang w:val="en"/>
+        </w:rPr>
+        <w:t>Gmask</w:t>
+      </w:r>
+      <w:proofErr w:type="spellEnd"/>
+      <w:r>
+        <w:rPr>
+          <w:rFonts w:ascii="Courier" w:eastAsia="Times New Roman" w:hAnsi="Courier" w:cs="Courier New"/>
+          <w:color w:val="000000"/>
+          <w:sz w:val="24"/>
+          <w:szCs w:val="24"/>
+          <w:lang w:val="en"/>
+        </w:rPr>
+        <w:t>,</w:t>
       </w:r>
     </w:p>
     <w:p>
@@ -5277,7 +7271,27 @@
           <w:sz w:val="24"/>
           <w:szCs w:val="24"/>
         </w:rPr>
-        <w:t>Uint32 Bmask,</w:t>
+        <w:t xml:space="preserve">Uint32 </w:t>
+      </w:r>
+      <w:proofErr w:type="spellStart"/>
+      <w:r>
+        <w:rPr>
+          <w:rFonts w:ascii="Courier" w:eastAsia="Times New Roman" w:hAnsi="Courier" w:cs="Courier New"/>
+          <w:color w:val="000000"/>
+          <w:sz w:val="24"/>
+          <w:szCs w:val="24"/>
+        </w:rPr>
+        <w:t>Bmask</w:t>
+      </w:r>
+      <w:proofErr w:type="spellEnd"/>
+      <w:r>
+        <w:rPr>
+          <w:rFonts w:ascii="Courier" w:eastAsia="Times New Roman" w:hAnsi="Courier" w:cs="Courier New"/>
+          <w:color w:val="000000"/>
+          <w:sz w:val="24"/>
+          <w:szCs w:val="24"/>
+        </w:rPr>
+        <w:t>,</w:t>
       </w:r>
     </w:p>
     <w:p>
@@ -5316,7 +7330,27 @@
           <w:sz w:val="24"/>
           <w:szCs w:val="24"/>
         </w:rPr>
-        <w:t xml:space="preserve">                                      Uint32 Amask)</w:t>
+        <w:t xml:space="preserve">                                      Uint32 </w:t>
+      </w:r>
+      <w:proofErr w:type="spellStart"/>
+      <w:r>
+        <w:rPr>
+          <w:rFonts w:ascii="Courier" w:eastAsia="Times New Roman" w:hAnsi="Courier" w:cs="Courier New"/>
+          <w:color w:val="000000"/>
+          <w:sz w:val="24"/>
+          <w:szCs w:val="24"/>
+        </w:rPr>
+        <w:t>Amask</w:t>
+      </w:r>
+      <w:proofErr w:type="spellEnd"/>
+      <w:r>
+        <w:rPr>
+          <w:rFonts w:ascii="Courier" w:eastAsia="Times New Roman" w:hAnsi="Courier" w:cs="Courier New"/>
+          <w:color w:val="000000"/>
+          <w:sz w:val="24"/>
+          <w:szCs w:val="24"/>
+        </w:rPr>
+        <w:t>)</w:t>
       </w:r>
     </w:p>
     <w:p>
@@ -5341,7 +7375,15 @@
         </w:numPr>
       </w:pPr>
       <w:r>
-        <w:t>Dessiner dans une surface : Donnez le code de la fonction SDL_FillRect (10 points)</w:t>
+        <w:t xml:space="preserve">Dessiner dans une surface : Donnez le code de la fonction </w:t>
+      </w:r>
+      <w:proofErr w:type="spellStart"/>
+      <w:r>
+        <w:t>SDL_FillRect</w:t>
+      </w:r>
+      <w:proofErr w:type="spellEnd"/>
+      <w:r>
+        <w:t xml:space="preserve"> (10 points)</w:t>
       </w:r>
     </w:p>
     <w:p/>
@@ -5350,7 +7392,15 @@
         <w:ind w:left="360"/>
       </w:pPr>
       <w:r>
-        <w:t>Le code de la fonction SDL_FillRect est :</w:t>
+        <w:t xml:space="preserve">Le code de la fonction </w:t>
+      </w:r>
+      <w:proofErr w:type="spellStart"/>
+      <w:r>
+        <w:t>SDL_FillRect</w:t>
+      </w:r>
+      <w:proofErr w:type="spellEnd"/>
+      <w:r>
+        <w:t xml:space="preserve"> est :</w:t>
       </w:r>
     </w:p>
     <w:p>
@@ -5401,7 +7451,85 @@
           <w:szCs w:val="24"/>
           <w:lang w:val="en"/>
         </w:rPr>
-        <w:t xml:space="preserve"> SDL_FillRect(SDL_Surface*    dst,</w:t>
+        <w:t xml:space="preserve"> </w:t>
+      </w:r>
+      <w:proofErr w:type="spellStart"/>
+      <w:r>
+        <w:rPr>
+          <w:rFonts w:ascii="Courier" w:eastAsia="Times New Roman" w:hAnsi="Courier" w:cs="Courier New"/>
+          <w:color w:val="000000"/>
+          <w:sz w:val="24"/>
+          <w:szCs w:val="24"/>
+          <w:lang w:val="en"/>
+        </w:rPr>
+        <w:t>SDL_</w:t>
+      </w:r>
+      <w:proofErr w:type="gramStart"/>
+      <w:r>
+        <w:rPr>
+          <w:rFonts w:ascii="Courier" w:eastAsia="Times New Roman" w:hAnsi="Courier" w:cs="Courier New"/>
+          <w:color w:val="000000"/>
+          <w:sz w:val="24"/>
+          <w:szCs w:val="24"/>
+          <w:lang w:val="en"/>
+        </w:rPr>
+        <w:t>FillRect</w:t>
+      </w:r>
+      <w:proofErr w:type="spellEnd"/>
+      <w:r>
+        <w:rPr>
+          <w:rFonts w:ascii="Courier" w:eastAsia="Times New Roman" w:hAnsi="Courier" w:cs="Courier New"/>
+          <w:color w:val="000000"/>
+          <w:sz w:val="24"/>
+          <w:szCs w:val="24"/>
+          <w:lang w:val="en"/>
+        </w:rPr>
+        <w:t>(</w:t>
+      </w:r>
+      <w:proofErr w:type="spellStart"/>
+      <w:proofErr w:type="gramEnd"/>
+      <w:r>
+        <w:rPr>
+          <w:rFonts w:ascii="Courier" w:eastAsia="Times New Roman" w:hAnsi="Courier" w:cs="Courier New"/>
+          <w:color w:val="000000"/>
+          <w:sz w:val="24"/>
+          <w:szCs w:val="24"/>
+          <w:lang w:val="en"/>
+        </w:rPr>
+        <w:t>SDL_Surface</w:t>
+      </w:r>
+      <w:proofErr w:type="spellEnd"/>
+      <w:r>
+        <w:rPr>
+          <w:rFonts w:ascii="Courier" w:eastAsia="Times New Roman" w:hAnsi="Courier" w:cs="Courier New"/>
+          <w:color w:val="000000"/>
+          <w:sz w:val="24"/>
+          <w:szCs w:val="24"/>
+          <w:lang w:val="en"/>
+        </w:rPr>
+        <w:t xml:space="preserve">*    </w:t>
+      </w:r>
+      <w:proofErr w:type="spellStart"/>
+      <w:r>
+        <w:rPr>
+          <w:rFonts w:ascii="Courier" w:eastAsia="Times New Roman" w:hAnsi="Courier" w:cs="Courier New"/>
+          <w:color w:val="000000"/>
+          <w:sz w:val="24"/>
+          <w:szCs w:val="24"/>
+          <w:lang w:val="en"/>
+        </w:rPr>
+        <w:t>dst</w:t>
+      </w:r>
+      <w:proofErr w:type="spellEnd"/>
+      <w:r>
+        <w:rPr>
+          <w:rFonts w:ascii="Courier" w:eastAsia="Times New Roman" w:hAnsi="Courier" w:cs="Courier New"/>
+          <w:color w:val="000000"/>
+          <w:sz w:val="24"/>
+          <w:szCs w:val="24"/>
+          <w:lang w:val="en"/>
+        </w:rPr>
+        <w:t>,</w:t>
       </w:r>
     </w:p>
     <w:p>
@@ -5462,7 +7590,51 @@
           <w:szCs w:val="24"/>
           <w:lang w:val="en"/>
         </w:rPr>
-        <w:t xml:space="preserve"> SDL_Rect* rect,</w:t>
+        <w:t xml:space="preserve"> </w:t>
+      </w:r>
+      <w:proofErr w:type="spellStart"/>
+      <w:r>
+        <w:rPr>
+          <w:rFonts w:ascii="Courier" w:eastAsia="Times New Roman" w:hAnsi="Courier" w:cs="Courier New"/>
+          <w:color w:val="000000"/>
+          <w:sz w:val="24"/>
+          <w:szCs w:val="24"/>
+          <w:lang w:val="en"/>
+        </w:rPr>
+        <w:t>SDL_Rect</w:t>
+      </w:r>
+      <w:proofErr w:type="spellEnd"/>
+      <w:r>
+        <w:rPr>
+          <w:rFonts w:ascii="Courier" w:eastAsia="Times New Roman" w:hAnsi="Courier" w:cs="Courier New"/>
+          <w:color w:val="000000"/>
+          <w:sz w:val="24"/>
+          <w:szCs w:val="24"/>
+          <w:lang w:val="en"/>
+        </w:rPr>
+        <w:t xml:space="preserve">* </w:t>
+      </w:r>
+      <w:proofErr w:type="spellStart"/>
+      <w:r>
+        <w:rPr>
+          <w:rFonts w:ascii="Courier" w:eastAsia="Times New Roman" w:hAnsi="Courier" w:cs="Courier New"/>
+          <w:color w:val="000000"/>
+          <w:sz w:val="24"/>
+          <w:szCs w:val="24"/>
+          <w:lang w:val="en"/>
+        </w:rPr>
+        <w:t>rect</w:t>
+      </w:r>
+      <w:proofErr w:type="spellEnd"/>
+      <w:r>
+        <w:rPr>
+          <w:rFonts w:ascii="Courier" w:eastAsia="Times New Roman" w:hAnsi="Courier" w:cs="Courier New"/>
+          <w:color w:val="000000"/>
+          <w:sz w:val="24"/>
+          <w:szCs w:val="24"/>
+          <w:lang w:val="en"/>
+        </w:rPr>
+        <w:t>,</w:t>
       </w:r>
     </w:p>
     <w:p>
@@ -5511,7 +7683,15 @@
         <w:ind w:left="360"/>
       </w:pPr>
       <w:r>
-        <w:t>Pour l’exemple voir le code du programme ci-joint.</w:t>
+        <w:t xml:space="preserve">Pour l’exemple </w:t>
+      </w:r>
+      <w:proofErr w:type="gramStart"/>
+      <w:r>
+        <w:t>voir</w:t>
+      </w:r>
+      <w:proofErr w:type="gramEnd"/>
+      <w:r>
+        <w:t xml:space="preserve"> le code du programme ci-joint.</w:t>
       </w:r>
     </w:p>
     <w:p>
@@ -5537,9 +7717,14 @@
           <w:numId w:val="2"/>
         </w:numPr>
       </w:pPr>
+      <w:proofErr w:type="spellStart"/>
       <w:r>
         <w:lastRenderedPageBreak/>
-        <w:t>SDL_BlitSurface(..) : donnez le code pour tester cette méthode. (5 points)</w:t>
+        <w:t>SDL_BlitSurface</w:t>
+      </w:r>
+      <w:proofErr w:type="spellEnd"/>
+      <w:r>
+        <w:t>(..) : donnez le code pour tester cette méthode. (5 points)</w:t>
       </w:r>
     </w:p>
     <w:p>
@@ -5551,8 +7736,13 @@
       <w:pPr>
         <w:ind w:left="360"/>
       </w:pPr>
-      <w:r>
-        <w:t>SDL_BlitSurface permet de copier une surface sur une autre surface en totalité ou en partie.</w:t>
+      <w:proofErr w:type="spellStart"/>
+      <w:r>
+        <w:t>SDL_BlitSurface</w:t>
+      </w:r>
+      <w:proofErr w:type="spellEnd"/>
+      <w:r>
+        <w:t xml:space="preserve"> permet de copier une surface sur une autre surface en totalité ou en partie.</w:t>
       </w:r>
     </w:p>
     <w:p>
@@ -5566,7 +7756,15 @@
         <w:t>copiant</w:t>
       </w:r>
       <w:r>
-        <w:t xml:space="preserve"> notre pSurface déjà créée </w:t>
+        <w:t xml:space="preserve"> notre </w:t>
+      </w:r>
+      <w:proofErr w:type="spellStart"/>
+      <w:r>
+        <w:t>pSurface</w:t>
+      </w:r>
+      <w:proofErr w:type="spellEnd"/>
+      <w:r>
+        <w:t xml:space="preserve"> déjà créée </w:t>
       </w:r>
       <w:r>
         <w:t>sur la surface de notre fenêtre.</w:t>
@@ -5577,10 +7775,18 @@
         <w:ind w:left="360"/>
       </w:pPr>
       <w:r>
-        <w:t>On calque notre pointeur p</w:t>
-      </w:r>
-      <w:r>
-        <w:t>WindowSurface sur la surface de notre fenêtre avec la fonction :</w:t>
+        <w:t xml:space="preserve">On calque notre pointeur </w:t>
+      </w:r>
+      <w:proofErr w:type="spellStart"/>
+      <w:r>
+        <w:t>p</w:t>
+      </w:r>
+      <w:r>
+        <w:t>WindowSurface</w:t>
+      </w:r>
+      <w:proofErr w:type="spellEnd"/>
+      <w:r>
+        <w:t xml:space="preserve"> sur la surface de notre fenêtre avec la fonction :</w:t>
       </w:r>
     </w:p>
     <w:p>
@@ -5613,15 +7819,83 @@
           <w:lang w:val="en"/>
         </w:rPr>
       </w:pPr>
-      <w:r>
-        <w:rPr>
-          <w:rFonts w:ascii="Courier" w:eastAsia="Times New Roman" w:hAnsi="Courier" w:cs="Courier New"/>
-          <w:color w:val="000000"/>
-          <w:sz w:val="24"/>
-          <w:szCs w:val="24"/>
-          <w:lang w:val="en"/>
-        </w:rPr>
-        <w:t>SDL_Surface* SDL_GetWindowSurface(SDL_Window* window)</w:t>
+      <w:proofErr w:type="spellStart"/>
+      <w:r>
+        <w:rPr>
+          <w:rFonts w:ascii="Courier" w:eastAsia="Times New Roman" w:hAnsi="Courier" w:cs="Courier New"/>
+          <w:color w:val="000000"/>
+          <w:sz w:val="24"/>
+          <w:szCs w:val="24"/>
+          <w:lang w:val="en"/>
+        </w:rPr>
+        <w:t>SDL_Surface</w:t>
+      </w:r>
+      <w:proofErr w:type="spellEnd"/>
+      <w:r>
+        <w:rPr>
+          <w:rFonts w:ascii="Courier" w:eastAsia="Times New Roman" w:hAnsi="Courier" w:cs="Courier New"/>
+          <w:color w:val="000000"/>
+          <w:sz w:val="24"/>
+          <w:szCs w:val="24"/>
+          <w:lang w:val="en"/>
+        </w:rPr>
+        <w:t xml:space="preserve">* </w:t>
+      </w:r>
+      <w:proofErr w:type="spellStart"/>
+      <w:r>
+        <w:rPr>
+          <w:rFonts w:ascii="Courier" w:eastAsia="Times New Roman" w:hAnsi="Courier" w:cs="Courier New"/>
+          <w:color w:val="000000"/>
+          <w:sz w:val="24"/>
+          <w:szCs w:val="24"/>
+          <w:lang w:val="en"/>
+        </w:rPr>
+        <w:t>SDL_</w:t>
+      </w:r>
+      <w:proofErr w:type="gramStart"/>
+      <w:r>
+        <w:rPr>
+          <w:rFonts w:ascii="Courier" w:eastAsia="Times New Roman" w:hAnsi="Courier" w:cs="Courier New"/>
+          <w:color w:val="000000"/>
+          <w:sz w:val="24"/>
+          <w:szCs w:val="24"/>
+          <w:lang w:val="en"/>
+        </w:rPr>
+        <w:t>GetWindowSurface</w:t>
+      </w:r>
+      <w:proofErr w:type="spellEnd"/>
+      <w:r>
+        <w:rPr>
+          <w:rFonts w:ascii="Courier" w:eastAsia="Times New Roman" w:hAnsi="Courier" w:cs="Courier New"/>
+          <w:color w:val="000000"/>
+          <w:sz w:val="24"/>
+          <w:szCs w:val="24"/>
+          <w:lang w:val="en"/>
+        </w:rPr>
+        <w:t>(</w:t>
+      </w:r>
+      <w:proofErr w:type="spellStart"/>
+      <w:proofErr w:type="gramEnd"/>
+      <w:r>
+        <w:rPr>
+          <w:rFonts w:ascii="Courier" w:eastAsia="Times New Roman" w:hAnsi="Courier" w:cs="Courier New"/>
+          <w:color w:val="000000"/>
+          <w:sz w:val="24"/>
+          <w:szCs w:val="24"/>
+          <w:lang w:val="en"/>
+        </w:rPr>
+        <w:t>SDL_Window</w:t>
+      </w:r>
+      <w:proofErr w:type="spellEnd"/>
+      <w:r>
+        <w:rPr>
+          <w:rFonts w:ascii="Courier" w:eastAsia="Times New Roman" w:hAnsi="Courier" w:cs="Courier New"/>
+          <w:color w:val="000000"/>
+          <w:sz w:val="24"/>
+          <w:szCs w:val="24"/>
+          <w:lang w:val="en"/>
+        </w:rPr>
+        <w:t>* window)</w:t>
       </w:r>
     </w:p>
     <w:p>
@@ -5664,6 +7938,8 @@
           <w:szCs w:val="24"/>
         </w:rPr>
       </w:pPr>
+      <w:proofErr w:type="spellStart"/>
+      <w:proofErr w:type="gramStart"/>
       <w:r>
         <w:rPr>
           <w:rFonts w:ascii="Courier" w:eastAsia="Times New Roman" w:hAnsi="Courier" w:cs="Courier New"/>
@@ -5673,14 +7949,56 @@
         </w:rPr>
         <w:t>int</w:t>
       </w:r>
-      <w:r>
-        <w:rPr>
-          <w:rFonts w:ascii="Courier" w:eastAsia="Times New Roman" w:hAnsi="Courier" w:cs="Courier New"/>
-          <w:color w:val="000000"/>
-          <w:sz w:val="24"/>
-          <w:szCs w:val="24"/>
-        </w:rPr>
-        <w:t xml:space="preserve"> SDL_BlitSurface(SDL_Surface*    src,</w:t>
+      <w:proofErr w:type="spellEnd"/>
+      <w:proofErr w:type="gramEnd"/>
+      <w:r>
+        <w:rPr>
+          <w:rFonts w:ascii="Courier" w:eastAsia="Times New Roman" w:hAnsi="Courier" w:cs="Courier New"/>
+          <w:color w:val="000000"/>
+          <w:sz w:val="24"/>
+          <w:szCs w:val="24"/>
+        </w:rPr>
+        <w:t xml:space="preserve"> </w:t>
+      </w:r>
+      <w:proofErr w:type="spellStart"/>
+      <w:r>
+        <w:rPr>
+          <w:rFonts w:ascii="Courier" w:eastAsia="Times New Roman" w:hAnsi="Courier" w:cs="Courier New"/>
+          <w:color w:val="000000"/>
+          <w:sz w:val="24"/>
+          <w:szCs w:val="24"/>
+        </w:rPr>
+        <w:t>SDL_BlitSurface</w:t>
+      </w:r>
+      <w:proofErr w:type="spellEnd"/>
+      <w:r>
+        <w:rPr>
+          <w:rFonts w:ascii="Courier" w:eastAsia="Times New Roman" w:hAnsi="Courier" w:cs="Courier New"/>
+          <w:color w:val="000000"/>
+          <w:sz w:val="24"/>
+          <w:szCs w:val="24"/>
+        </w:rPr>
+        <w:t>(</w:t>
+      </w:r>
+      <w:proofErr w:type="spellStart"/>
+      <w:r>
+        <w:rPr>
+          <w:rFonts w:ascii="Courier" w:eastAsia="Times New Roman" w:hAnsi="Courier" w:cs="Courier New"/>
+          <w:color w:val="000000"/>
+          <w:sz w:val="24"/>
+          <w:szCs w:val="24"/>
+        </w:rPr>
+        <w:t>SDL_Surface</w:t>
+      </w:r>
+      <w:proofErr w:type="spellEnd"/>
+      <w:r>
+        <w:rPr>
+          <w:rFonts w:ascii="Courier" w:eastAsia="Times New Roman" w:hAnsi="Courier" w:cs="Courier New"/>
+          <w:color w:val="000000"/>
+          <w:sz w:val="24"/>
+          <w:szCs w:val="24"/>
+        </w:rPr>
+        <w:t>*    src,</w:t>
       </w:r>
     </w:p>
     <w:p>
@@ -5721,6 +8039,8 @@
         </w:rPr>
         <w:t xml:space="preserve">                    </w:t>
       </w:r>
+      <w:proofErr w:type="spellStart"/>
+      <w:proofErr w:type="gramStart"/>
       <w:r>
         <w:rPr>
           <w:rFonts w:ascii="Courier" w:eastAsia="Times New Roman" w:hAnsi="Courier" w:cs="Courier New"/>
@@ -5730,14 +8050,56 @@
         </w:rPr>
         <w:t>const</w:t>
       </w:r>
-      <w:r>
-        <w:rPr>
-          <w:rFonts w:ascii="Courier" w:eastAsia="Times New Roman" w:hAnsi="Courier" w:cs="Courier New"/>
-          <w:color w:val="000000"/>
-          <w:sz w:val="24"/>
-          <w:szCs w:val="24"/>
-        </w:rPr>
-        <w:t xml:space="preserve"> SDL_Rect* srcrect,</w:t>
+      <w:proofErr w:type="spellEnd"/>
+      <w:proofErr w:type="gramEnd"/>
+      <w:r>
+        <w:rPr>
+          <w:rFonts w:ascii="Courier" w:eastAsia="Times New Roman" w:hAnsi="Courier" w:cs="Courier New"/>
+          <w:color w:val="000000"/>
+          <w:sz w:val="24"/>
+          <w:szCs w:val="24"/>
+        </w:rPr>
+        <w:t xml:space="preserve"> </w:t>
+      </w:r>
+      <w:proofErr w:type="spellStart"/>
+      <w:r>
+        <w:rPr>
+          <w:rFonts w:ascii="Courier" w:eastAsia="Times New Roman" w:hAnsi="Courier" w:cs="Courier New"/>
+          <w:color w:val="000000"/>
+          <w:sz w:val="24"/>
+          <w:szCs w:val="24"/>
+        </w:rPr>
+        <w:t>SDL_Rect</w:t>
+      </w:r>
+      <w:proofErr w:type="spellEnd"/>
+      <w:r>
+        <w:rPr>
+          <w:rFonts w:ascii="Courier" w:eastAsia="Times New Roman" w:hAnsi="Courier" w:cs="Courier New"/>
+          <w:color w:val="000000"/>
+          <w:sz w:val="24"/>
+          <w:szCs w:val="24"/>
+        </w:rPr>
+        <w:t xml:space="preserve">* </w:t>
+      </w:r>
+      <w:proofErr w:type="spellStart"/>
+      <w:r>
+        <w:rPr>
+          <w:rFonts w:ascii="Courier" w:eastAsia="Times New Roman" w:hAnsi="Courier" w:cs="Courier New"/>
+          <w:color w:val="000000"/>
+          <w:sz w:val="24"/>
+          <w:szCs w:val="24"/>
+        </w:rPr>
+        <w:t>srcrect</w:t>
+      </w:r>
+      <w:proofErr w:type="spellEnd"/>
+      <w:r>
+        <w:rPr>
+          <w:rFonts w:ascii="Courier" w:eastAsia="Times New Roman" w:hAnsi="Courier" w:cs="Courier New"/>
+          <w:color w:val="000000"/>
+          <w:sz w:val="24"/>
+          <w:szCs w:val="24"/>
+        </w:rPr>
+        <w:t>,</w:t>
       </w:r>
     </w:p>
     <w:p>
@@ -5776,7 +8138,27 @@
           <w:sz w:val="24"/>
           <w:szCs w:val="24"/>
         </w:rPr>
-        <w:t xml:space="preserve">                    SDL_Surface*    dst,</w:t>
+        <w:t xml:space="preserve">                    </w:t>
+      </w:r>
+      <w:proofErr w:type="spellStart"/>
+      <w:r>
+        <w:rPr>
+          <w:rFonts w:ascii="Courier" w:eastAsia="Times New Roman" w:hAnsi="Courier" w:cs="Courier New"/>
+          <w:color w:val="000000"/>
+          <w:sz w:val="24"/>
+          <w:szCs w:val="24"/>
+        </w:rPr>
+        <w:t>SDL_Surface</w:t>
+      </w:r>
+      <w:proofErr w:type="spellEnd"/>
+      <w:r>
+        <w:rPr>
+          <w:rFonts w:ascii="Courier" w:eastAsia="Times New Roman" w:hAnsi="Courier" w:cs="Courier New"/>
+          <w:color w:val="000000"/>
+          <w:sz w:val="24"/>
+          <w:szCs w:val="24"/>
+        </w:rPr>
+        <w:t>*    dst,</w:t>
       </w:r>
     </w:p>
     <w:p>
@@ -5815,7 +8197,47 @@
           <w:sz w:val="24"/>
           <w:szCs w:val="24"/>
         </w:rPr>
-        <w:t xml:space="preserve">                    SDL_Rect*       dstrect)</w:t>
+        <w:t xml:space="preserve">                    </w:t>
+      </w:r>
+      <w:proofErr w:type="spellStart"/>
+      <w:r>
+        <w:rPr>
+          <w:rFonts w:ascii="Courier" w:eastAsia="Times New Roman" w:hAnsi="Courier" w:cs="Courier New"/>
+          <w:color w:val="000000"/>
+          <w:sz w:val="24"/>
+          <w:szCs w:val="24"/>
+        </w:rPr>
+        <w:t>SDL_Rect</w:t>
+      </w:r>
+      <w:proofErr w:type="spellEnd"/>
+      <w:r>
+        <w:rPr>
+          <w:rFonts w:ascii="Courier" w:eastAsia="Times New Roman" w:hAnsi="Courier" w:cs="Courier New"/>
+          <w:color w:val="000000"/>
+          <w:sz w:val="24"/>
+          <w:szCs w:val="24"/>
+        </w:rPr>
+        <w:t xml:space="preserve">*       </w:t>
+      </w:r>
+      <w:proofErr w:type="spellStart"/>
+      <w:r>
+        <w:rPr>
+          <w:rFonts w:ascii="Courier" w:eastAsia="Times New Roman" w:hAnsi="Courier" w:cs="Courier New"/>
+          <w:color w:val="000000"/>
+          <w:sz w:val="24"/>
+          <w:szCs w:val="24"/>
+        </w:rPr>
+        <w:t>dstrect</w:t>
+      </w:r>
+      <w:proofErr w:type="spellEnd"/>
+      <w:r>
+        <w:rPr>
+          <w:rFonts w:ascii="Courier" w:eastAsia="Times New Roman" w:hAnsi="Courier" w:cs="Courier New"/>
+          <w:color w:val="000000"/>
+          <w:sz w:val="24"/>
+          <w:szCs w:val="24"/>
+        </w:rPr>
+        <w:t>)</w:t>
       </w:r>
     </w:p>
     <w:p>
@@ -5877,7 +8299,63 @@
           <w:szCs w:val="24"/>
           <w:lang w:val="en"/>
         </w:rPr>
-        <w:t xml:space="preserve"> SDL_UpdateWindowSurface(SDL_Window* window)</w:t>
+        <w:t xml:space="preserve"> </w:t>
+      </w:r>
+      <w:proofErr w:type="spellStart"/>
+      <w:r>
+        <w:rPr>
+          <w:rFonts w:ascii="Courier" w:eastAsia="Times New Roman" w:hAnsi="Courier" w:cs="Courier New"/>
+          <w:color w:val="000000"/>
+          <w:sz w:val="24"/>
+          <w:szCs w:val="24"/>
+          <w:lang w:val="en"/>
+        </w:rPr>
+        <w:t>SDL_</w:t>
+      </w:r>
+      <w:proofErr w:type="gramStart"/>
+      <w:r>
+        <w:rPr>
+          <w:rFonts w:ascii="Courier" w:eastAsia="Times New Roman" w:hAnsi="Courier" w:cs="Courier New"/>
+          <w:color w:val="000000"/>
+          <w:sz w:val="24"/>
+          <w:szCs w:val="24"/>
+          <w:lang w:val="en"/>
+        </w:rPr>
+        <w:t>UpdateWindowSurface</w:t>
+      </w:r>
+      <w:proofErr w:type="spellEnd"/>
+      <w:r>
+        <w:rPr>
+          <w:rFonts w:ascii="Courier" w:eastAsia="Times New Roman" w:hAnsi="Courier" w:cs="Courier New"/>
+          <w:color w:val="000000"/>
+          <w:sz w:val="24"/>
+          <w:szCs w:val="24"/>
+          <w:lang w:val="en"/>
+        </w:rPr>
+        <w:t>(</w:t>
+      </w:r>
+      <w:proofErr w:type="spellStart"/>
+      <w:proofErr w:type="gramEnd"/>
+      <w:r>
+        <w:rPr>
+          <w:rFonts w:ascii="Courier" w:eastAsia="Times New Roman" w:hAnsi="Courier" w:cs="Courier New"/>
+          <w:color w:val="000000"/>
+          <w:sz w:val="24"/>
+          <w:szCs w:val="24"/>
+          <w:lang w:val="en"/>
+        </w:rPr>
+        <w:t>SDL_Window</w:t>
+      </w:r>
+      <w:proofErr w:type="spellEnd"/>
+      <w:r>
+        <w:rPr>
+          <w:rFonts w:ascii="Courier" w:eastAsia="Times New Roman" w:hAnsi="Courier" w:cs="Courier New"/>
+          <w:color w:val="000000"/>
+          <w:sz w:val="24"/>
+          <w:szCs w:val="24"/>
+          <w:lang w:val="en"/>
+        </w:rPr>
+        <w:t>* window)</w:t>
       </w:r>
     </w:p>
     <w:p>
@@ -5887,11 +8365,47 @@
           <w:lang w:val="en-US"/>
         </w:rPr>
       </w:pPr>
-      <w:r>
-        <w:rPr>
-          <w:lang w:val="en-US"/>
-        </w:rPr>
-        <w:t>pWindowSurface=SDL_GetWindowSurface(pWindow);</w:t>
+      <w:proofErr w:type="spellStart"/>
+      <w:r>
+        <w:rPr>
+          <w:lang w:val="en-US"/>
+        </w:rPr>
+        <w:t>pWindowSurface</w:t>
+      </w:r>
+      <w:proofErr w:type="spellEnd"/>
+      <w:r>
+        <w:rPr>
+          <w:lang w:val="en-US"/>
+        </w:rPr>
+        <w:t>=</w:t>
+      </w:r>
+      <w:proofErr w:type="spellStart"/>
+      <w:r>
+        <w:rPr>
+          <w:lang w:val="en-US"/>
+        </w:rPr>
+        <w:t>SDL_GetWindowSurface</w:t>
+      </w:r>
+      <w:proofErr w:type="spellEnd"/>
+      <w:r>
+        <w:rPr>
+          <w:lang w:val="en-US"/>
+        </w:rPr>
+        <w:t>(</w:t>
+      </w:r>
+      <w:proofErr w:type="spellStart"/>
+      <w:r>
+        <w:rPr>
+          <w:lang w:val="en-US"/>
+        </w:rPr>
+        <w:t>pWindow</w:t>
+      </w:r>
+      <w:proofErr w:type="spellEnd"/>
+      <w:r>
+        <w:rPr>
+          <w:lang w:val="en-US"/>
+        </w:rPr>
+        <w:t>);</w:t>
       </w:r>
     </w:p>
     <w:p>
@@ -5901,20 +8415,65 @@
           <w:lang w:val="en"/>
         </w:rPr>
       </w:pPr>
-      <w:r>
-        <w:rPr>
-          <w:lang w:val="en"/>
-        </w:rPr>
-        <w:t>SDL_BlitSurface(pSurface,NULL,pWindowSurface,NULL);</w:t>
+      <w:proofErr w:type="spellStart"/>
+      <w:r>
+        <w:rPr>
+          <w:lang w:val="en"/>
+        </w:rPr>
+        <w:t>SDL_BlitSurface</w:t>
+      </w:r>
+      <w:proofErr w:type="spellEnd"/>
+      <w:r>
+        <w:rPr>
+          <w:lang w:val="en"/>
+        </w:rPr>
+        <w:t>(</w:t>
+      </w:r>
+      <w:proofErr w:type="spellStart"/>
+      <w:proofErr w:type="gramStart"/>
+      <w:r>
+        <w:rPr>
+          <w:lang w:val="en"/>
+        </w:rPr>
+        <w:t>pSurface,NULL</w:t>
+      </w:r>
+      <w:proofErr w:type="gramEnd"/>
+      <w:r>
+        <w:rPr>
+          <w:lang w:val="en"/>
+        </w:rPr>
+        <w:t>,pWindowSurface,NULL</w:t>
+      </w:r>
+      <w:proofErr w:type="spellEnd"/>
+      <w:r>
+        <w:rPr>
+          <w:lang w:val="en"/>
+        </w:rPr>
+        <w:t>);</w:t>
       </w:r>
     </w:p>
     <w:p>
       <w:pPr>
         <w:ind w:left="360"/>
       </w:pPr>
-      <w:r>
-        <w:t>SDL_UpdateWindowSurface(pWindow);</w:t>
-      </w:r>
+      <w:proofErr w:type="spellStart"/>
+      <w:r>
+        <w:t>SDL_UpdateWindowSurface</w:t>
+      </w:r>
+      <w:proofErr w:type="spellEnd"/>
+      <w:r>
+        <w:t>(</w:t>
+      </w:r>
+      <w:proofErr w:type="spellStart"/>
+      <w:r>
+        <w:t>pWindow</w:t>
+      </w:r>
+      <w:proofErr w:type="spellEnd"/>
+      <w:proofErr w:type="gramStart"/>
+      <w:r>
+        <w:t>);</w:t>
+      </w:r>
+      <w:proofErr w:type="gramEnd"/>
     </w:p>
     <w:p>
       <w:pPr>
@@ -5926,7 +8485,15 @@
         <w:ind w:left="360"/>
       </w:pPr>
       <w:r>
-        <w:t>Si la fenêtre s’affiche en vert, notre pSurface contenant uniquement un rectangle vert, alors le test est concluant.</w:t>
+        <w:t xml:space="preserve">Si la fenêtre s’affiche en vert, notre </w:t>
+      </w:r>
+      <w:proofErr w:type="spellStart"/>
+      <w:r>
+        <w:t>pSurface</w:t>
+      </w:r>
+      <w:proofErr w:type="spellEnd"/>
+      <w:r>
+        <w:t xml:space="preserve"> contenant uniquement un rectangle vert, alors le test est concluant.</w:t>
       </w:r>
     </w:p>
     <w:p>
@@ -5999,15 +8566,83 @@
           <w:lang w:val="en"/>
         </w:rPr>
       </w:pPr>
-      <w:r>
-        <w:rPr>
-          <w:rFonts w:ascii="Courier" w:eastAsia="Times New Roman" w:hAnsi="Courier" w:cs="Courier New"/>
-          <w:color w:val="000000"/>
-          <w:sz w:val="24"/>
-          <w:szCs w:val="24"/>
-          <w:lang w:val="en"/>
-        </w:rPr>
-        <w:t>SDL_Texture* SDL_CreateTexture(SDL_Renderer* renderer,</w:t>
+      <w:proofErr w:type="spellStart"/>
+      <w:r>
+        <w:rPr>
+          <w:rFonts w:ascii="Courier" w:eastAsia="Times New Roman" w:hAnsi="Courier" w:cs="Courier New"/>
+          <w:color w:val="000000"/>
+          <w:sz w:val="24"/>
+          <w:szCs w:val="24"/>
+          <w:lang w:val="en"/>
+        </w:rPr>
+        <w:t>SDL_Texture</w:t>
+      </w:r>
+      <w:proofErr w:type="spellEnd"/>
+      <w:r>
+        <w:rPr>
+          <w:rFonts w:ascii="Courier" w:eastAsia="Times New Roman" w:hAnsi="Courier" w:cs="Courier New"/>
+          <w:color w:val="000000"/>
+          <w:sz w:val="24"/>
+          <w:szCs w:val="24"/>
+          <w:lang w:val="en"/>
+        </w:rPr>
+        <w:t xml:space="preserve">* </w:t>
+      </w:r>
+      <w:proofErr w:type="spellStart"/>
+      <w:r>
+        <w:rPr>
+          <w:rFonts w:ascii="Courier" w:eastAsia="Times New Roman" w:hAnsi="Courier" w:cs="Courier New"/>
+          <w:color w:val="000000"/>
+          <w:sz w:val="24"/>
+          <w:szCs w:val="24"/>
+          <w:lang w:val="en"/>
+        </w:rPr>
+        <w:t>SDL_</w:t>
+      </w:r>
+      <w:proofErr w:type="gramStart"/>
+      <w:r>
+        <w:rPr>
+          <w:rFonts w:ascii="Courier" w:eastAsia="Times New Roman" w:hAnsi="Courier" w:cs="Courier New"/>
+          <w:color w:val="000000"/>
+          <w:sz w:val="24"/>
+          <w:szCs w:val="24"/>
+          <w:lang w:val="en"/>
+        </w:rPr>
+        <w:t>CreateTexture</w:t>
+      </w:r>
+      <w:proofErr w:type="spellEnd"/>
+      <w:r>
+        <w:rPr>
+          <w:rFonts w:ascii="Courier" w:eastAsia="Times New Roman" w:hAnsi="Courier" w:cs="Courier New"/>
+          <w:color w:val="000000"/>
+          <w:sz w:val="24"/>
+          <w:szCs w:val="24"/>
+          <w:lang w:val="en"/>
+        </w:rPr>
+        <w:t>(</w:t>
+      </w:r>
+      <w:proofErr w:type="spellStart"/>
+      <w:proofErr w:type="gramEnd"/>
+      <w:r>
+        <w:rPr>
+          <w:rFonts w:ascii="Courier" w:eastAsia="Times New Roman" w:hAnsi="Courier" w:cs="Courier New"/>
+          <w:color w:val="000000"/>
+          <w:sz w:val="24"/>
+          <w:szCs w:val="24"/>
+          <w:lang w:val="en"/>
+        </w:rPr>
+        <w:t>SDL_Renderer</w:t>
+      </w:r>
+      <w:proofErr w:type="spellEnd"/>
+      <w:r>
+        <w:rPr>
+          <w:rFonts w:ascii="Courier" w:eastAsia="Times New Roman" w:hAnsi="Courier" w:cs="Courier New"/>
+          <w:color w:val="000000"/>
+          <w:sz w:val="24"/>
+          <w:szCs w:val="24"/>
+          <w:lang w:val="en"/>
+        </w:rPr>
+        <w:t>* renderer,</w:t>
       </w:r>
     </w:p>
     <w:p>
@@ -6097,6 +8732,8 @@
         </w:rPr>
         <w:t xml:space="preserve">                               </w:t>
       </w:r>
+      <w:proofErr w:type="spellStart"/>
+      <w:proofErr w:type="gramStart"/>
       <w:r>
         <w:rPr>
           <w:rFonts w:ascii="Courier" w:eastAsia="Times New Roman" w:hAnsi="Courier" w:cs="Courier New"/>
@@ -6106,14 +8743,36 @@
         </w:rPr>
         <w:t>int</w:t>
       </w:r>
-      <w:r>
-        <w:rPr>
-          <w:rFonts w:ascii="Courier" w:eastAsia="Times New Roman" w:hAnsi="Courier" w:cs="Courier New"/>
-          <w:color w:val="000000"/>
-          <w:sz w:val="24"/>
-          <w:szCs w:val="24"/>
-        </w:rPr>
-        <w:t xml:space="preserve">           access,</w:t>
+      <w:proofErr w:type="spellEnd"/>
+      <w:proofErr w:type="gramEnd"/>
+      <w:r>
+        <w:rPr>
+          <w:rFonts w:ascii="Courier" w:eastAsia="Times New Roman" w:hAnsi="Courier" w:cs="Courier New"/>
+          <w:color w:val="000000"/>
+          <w:sz w:val="24"/>
+          <w:szCs w:val="24"/>
+        </w:rPr>
+        <w:t xml:space="preserve">           </w:t>
+      </w:r>
+      <w:proofErr w:type="spellStart"/>
+      <w:r>
+        <w:rPr>
+          <w:rFonts w:ascii="Courier" w:eastAsia="Times New Roman" w:hAnsi="Courier" w:cs="Courier New"/>
+          <w:color w:val="000000"/>
+          <w:sz w:val="24"/>
+          <w:szCs w:val="24"/>
+        </w:rPr>
+        <w:t>access</w:t>
+      </w:r>
+      <w:proofErr w:type="spellEnd"/>
+      <w:r>
+        <w:rPr>
+          <w:rFonts w:ascii="Courier" w:eastAsia="Times New Roman" w:hAnsi="Courier" w:cs="Courier New"/>
+          <w:color w:val="000000"/>
+          <w:sz w:val="24"/>
+          <w:szCs w:val="24"/>
+        </w:rPr>
+        <w:t>,</w:t>
       </w:r>
     </w:p>
     <w:p>
@@ -6154,6 +8813,8 @@
         </w:rPr>
         <w:t xml:space="preserve">                               </w:t>
       </w:r>
+      <w:proofErr w:type="spellStart"/>
+      <w:proofErr w:type="gramStart"/>
       <w:r>
         <w:rPr>
           <w:rFonts w:ascii="Courier" w:eastAsia="Times New Roman" w:hAnsi="Courier" w:cs="Courier New"/>
@@ -6163,6 +8824,8 @@
         </w:rPr>
         <w:t>int</w:t>
       </w:r>
+      <w:proofErr w:type="spellEnd"/>
+      <w:proofErr w:type="gramEnd"/>
       <w:r>
         <w:rPr>
           <w:rFonts w:ascii="Courier" w:eastAsia="Times New Roman" w:hAnsi="Courier" w:cs="Courier New"/>
@@ -6211,6 +8874,8 @@
         </w:rPr>
         <w:t xml:space="preserve">                               </w:t>
       </w:r>
+      <w:proofErr w:type="spellStart"/>
+      <w:proofErr w:type="gramStart"/>
       <w:r>
         <w:rPr>
           <w:rFonts w:ascii="Courier" w:eastAsia="Times New Roman" w:hAnsi="Courier" w:cs="Courier New"/>
@@ -6220,6 +8885,8 @@
         </w:rPr>
         <w:t>int</w:t>
       </w:r>
+      <w:proofErr w:type="spellEnd"/>
+      <w:proofErr w:type="gramEnd"/>
       <w:r>
         <w:rPr>
           <w:rFonts w:ascii="Courier" w:eastAsia="Times New Roman" w:hAnsi="Courier" w:cs="Courier New"/>
@@ -6243,10 +8910,378 @@
       <w:r>
         <w:t>, ainsi que la largeur puis la hauteur de la texture</w:t>
       </w:r>
+      <w:r>
+        <w:t>.</w:t>
+      </w:r>
+    </w:p>
+    <w:p>
+      <w:pPr>
+        <w:ind w:left="360"/>
+      </w:pPr>
+    </w:p>
+    <w:p>
+      <w:pPr>
+        <w:ind w:left="360"/>
+      </w:pPr>
+    </w:p>
+    <w:p>
+      <w:pPr>
+        <w:pStyle w:val="Titre1"/>
+        <w:numPr>
+          <w:ilvl w:val="0"/>
+          <w:numId w:val="2"/>
+        </w:numPr>
+      </w:pPr>
       <w:bookmarkStart w:id="0" w:name="_GoBack"/>
-      <w:bookmarkEnd w:id="0"/>
-      <w:r>
-        <w:t>.</w:t>
+      <w:r>
+        <w:lastRenderedPageBreak/>
+        <w:t xml:space="preserve">Dessinez dans une texture : </w:t>
+      </w:r>
+      <w:proofErr w:type="spellStart"/>
+      <w:r>
+        <w:t>SDL_RenderTarget</w:t>
+      </w:r>
+      <w:proofErr w:type="spellEnd"/>
+      <w:r>
+        <w:t>, donnez le code pour tester cette méthode. (10 points)</w:t>
+      </w:r>
+    </w:p>
+    <w:bookmarkEnd w:id="0"/>
+    <w:p>
+      <w:pPr>
+        <w:ind w:left="360"/>
+        <w:rPr>
+          <w:lang w:val="en-US"/>
+        </w:rPr>
+      </w:pPr>
+    </w:p>
+    <w:p>
+      <w:pPr>
+        <w:ind w:left="360"/>
+      </w:pPr>
+      <w:r>
+        <w:t>La fonction :</w:t>
+      </w:r>
+    </w:p>
+    <w:p>
+      <w:pPr>
+        <w:pBdr>
+          <w:top w:val="single" w:sz="6" w:space="12" w:color="EAECF0"/>
+          <w:left w:val="single" w:sz="6" w:space="12" w:color="EAECF0"/>
+          <w:bottom w:val="single" w:sz="6" w:space="12" w:color="EAECF0"/>
+          <w:right w:val="single" w:sz="6" w:space="12" w:color="EAECF0"/>
+        </w:pBdr>
+        <w:shd w:val="clear" w:color="auto" w:fill="F8F9FA"/>
+        <w:tabs>
+          <w:tab w:val="left" w:pos="916"/>
+          <w:tab w:val="left" w:pos="1832"/>
+          <w:tab w:val="left" w:pos="2748"/>
+          <w:tab w:val="left" w:pos="3664"/>
+          <w:tab w:val="left" w:pos="4580"/>
+          <w:tab w:val="left" w:pos="5496"/>
+          <w:tab w:val="left" w:pos="6412"/>
+          <w:tab w:val="left" w:pos="7328"/>
+          <w:tab w:val="left" w:pos="8244"/>
+          <w:tab w:val="left" w:pos="9160"/>
+          <w:tab w:val="left" w:pos="10076"/>
+          <w:tab w:val="left" w:pos="10992"/>
+          <w:tab w:val="left" w:pos="11908"/>
+          <w:tab w:val="left" w:pos="12824"/>
+          <w:tab w:val="left" w:pos="13740"/>
+          <w:tab w:val="left" w:pos="14656"/>
+        </w:tabs>
+        <w:spacing w:after="0" w:line="240" w:lineRule="auto"/>
+        <w:rPr>
+          <w:rFonts w:ascii="Courier New" w:eastAsia="Times New Roman" w:hAnsi="Courier New" w:cs="Courier New"/>
+          <w:color w:val="000000"/>
+          <w:sz w:val="21"/>
+          <w:szCs w:val="21"/>
+        </w:rPr>
+      </w:pPr>
+      <w:proofErr w:type="spellStart"/>
+      <w:proofErr w:type="gramStart"/>
+      <w:r>
+        <w:rPr>
+          <w:rFonts w:ascii="Courier New" w:eastAsia="Times New Roman" w:hAnsi="Courier New" w:cs="Courier New"/>
+          <w:color w:val="B00040"/>
+          <w:sz w:val="21"/>
+          <w:szCs w:val="21"/>
+        </w:rPr>
+        <w:t>int</w:t>
+      </w:r>
+      <w:proofErr w:type="spellEnd"/>
+      <w:proofErr w:type="gramEnd"/>
+      <w:r>
+        <w:rPr>
+          <w:rFonts w:ascii="Courier New" w:eastAsia="Times New Roman" w:hAnsi="Courier New" w:cs="Courier New"/>
+          <w:color w:val="000000"/>
+          <w:sz w:val="21"/>
+          <w:szCs w:val="21"/>
+        </w:rPr>
+        <w:t xml:space="preserve"> </w:t>
+      </w:r>
+      <w:proofErr w:type="spellStart"/>
+      <w:r>
+        <w:rPr>
+          <w:rFonts w:ascii="Courier New" w:eastAsia="Times New Roman" w:hAnsi="Courier New" w:cs="Courier New"/>
+          <w:color w:val="0000FF"/>
+          <w:sz w:val="21"/>
+          <w:szCs w:val="21"/>
+        </w:rPr>
+        <w:t>SDL_SetRenderTarget</w:t>
+      </w:r>
+      <w:proofErr w:type="spellEnd"/>
+      <w:r>
+        <w:rPr>
+          <w:rFonts w:ascii="Courier New" w:eastAsia="Times New Roman" w:hAnsi="Courier New" w:cs="Courier New"/>
+          <w:color w:val="000000"/>
+          <w:sz w:val="21"/>
+          <w:szCs w:val="21"/>
+        </w:rPr>
+        <w:t>(</w:t>
+      </w:r>
+      <w:proofErr w:type="spellStart"/>
+      <w:r>
+        <w:rPr>
+          <w:rFonts w:ascii="Courier New" w:eastAsia="Times New Roman" w:hAnsi="Courier New" w:cs="Courier New"/>
+          <w:color w:val="000000"/>
+          <w:sz w:val="21"/>
+          <w:szCs w:val="21"/>
+        </w:rPr>
+        <w:t>SDL_Renderer</w:t>
+      </w:r>
+      <w:proofErr w:type="spellEnd"/>
+      <w:r>
+        <w:rPr>
+          <w:rFonts w:ascii="Courier New" w:eastAsia="Times New Roman" w:hAnsi="Courier New" w:cs="Courier New"/>
+          <w:color w:val="666666"/>
+          <w:sz w:val="21"/>
+          <w:szCs w:val="21"/>
+        </w:rPr>
+        <w:t>*</w:t>
+      </w:r>
+      <w:r>
+        <w:rPr>
+          <w:rFonts w:ascii="Courier New" w:eastAsia="Times New Roman" w:hAnsi="Courier New" w:cs="Courier New"/>
+          <w:color w:val="000000"/>
+          <w:sz w:val="21"/>
+          <w:szCs w:val="21"/>
+        </w:rPr>
+        <w:t xml:space="preserve"> </w:t>
+      </w:r>
+      <w:proofErr w:type="spellStart"/>
+      <w:r>
+        <w:rPr>
+          <w:rFonts w:ascii="Courier New" w:eastAsia="Times New Roman" w:hAnsi="Courier New" w:cs="Courier New"/>
+          <w:color w:val="000000"/>
+          <w:sz w:val="21"/>
+          <w:szCs w:val="21"/>
+        </w:rPr>
+        <w:t>renderer</w:t>
+      </w:r>
+      <w:proofErr w:type="spellEnd"/>
+      <w:r>
+        <w:rPr>
+          <w:rFonts w:ascii="Courier New" w:eastAsia="Times New Roman" w:hAnsi="Courier New" w:cs="Courier New"/>
+          <w:color w:val="000000"/>
+          <w:sz w:val="21"/>
+          <w:szCs w:val="21"/>
+        </w:rPr>
+        <w:t xml:space="preserve">, </w:t>
+      </w:r>
+      <w:proofErr w:type="spellStart"/>
+      <w:r>
+        <w:rPr>
+          <w:rFonts w:ascii="Courier New" w:eastAsia="Times New Roman" w:hAnsi="Courier New" w:cs="Courier New"/>
+          <w:color w:val="000000"/>
+          <w:sz w:val="21"/>
+          <w:szCs w:val="21"/>
+        </w:rPr>
+        <w:t>SDL_Texture</w:t>
+      </w:r>
+      <w:proofErr w:type="spellEnd"/>
+      <w:r>
+        <w:rPr>
+          <w:rFonts w:ascii="Courier New" w:eastAsia="Times New Roman" w:hAnsi="Courier New" w:cs="Courier New"/>
+          <w:color w:val="666666"/>
+          <w:sz w:val="21"/>
+          <w:szCs w:val="21"/>
+        </w:rPr>
+        <w:t>*</w:t>
+      </w:r>
+      <w:r>
+        <w:rPr>
+          <w:rFonts w:ascii="Courier New" w:eastAsia="Times New Roman" w:hAnsi="Courier New" w:cs="Courier New"/>
+          <w:color w:val="000000"/>
+          <w:sz w:val="21"/>
+          <w:szCs w:val="21"/>
+        </w:rPr>
+        <w:t xml:space="preserve">  texture);</w:t>
+      </w:r>
+    </w:p>
+    <w:p>
+      <w:pPr>
+        <w:ind w:left="360"/>
+      </w:pPr>
+      <w:proofErr w:type="gramStart"/>
+      <w:r>
+        <w:t>permet</w:t>
+      </w:r>
+      <w:proofErr w:type="gramEnd"/>
+      <w:r>
+        <w:t xml:space="preserve"> de</w:t>
+      </w:r>
+      <w:r>
+        <w:t xml:space="preserve"> donner une cible de type texture lors de l’utilisation des fonctions de dessins qui font appel au type </w:t>
+      </w:r>
+      <w:proofErr w:type="spellStart"/>
+      <w:r>
+        <w:t>SDL_Renderer</w:t>
+      </w:r>
+      <w:proofErr w:type="spellEnd"/>
+      <w:r>
+        <w:t>*</w:t>
+      </w:r>
+    </w:p>
+    <w:p>
+      <w:pPr>
+        <w:ind w:left="360"/>
+      </w:pPr>
+    </w:p>
+    <w:p>
+      <w:pPr>
+        <w:ind w:left="360"/>
+      </w:pPr>
+      <w:r>
+        <w:t>Le code pour tester cette fonction serait :</w:t>
+      </w:r>
+    </w:p>
+    <w:p>
+      <w:pPr>
+        <w:ind w:left="360"/>
+      </w:pPr>
+      <w:proofErr w:type="spellStart"/>
+      <w:r>
+        <w:t>SDL_</w:t>
+      </w:r>
+      <w:proofErr w:type="gramStart"/>
+      <w:r>
+        <w:t>SetRenderTarget</w:t>
+      </w:r>
+      <w:proofErr w:type="spellEnd"/>
+      <w:r>
+        <w:t>(</w:t>
+      </w:r>
+      <w:proofErr w:type="spellStart"/>
+      <w:proofErr w:type="gramEnd"/>
+      <w:r>
+        <w:t>pRenderer</w:t>
+      </w:r>
+      <w:proofErr w:type="spellEnd"/>
+      <w:r>
+        <w:t xml:space="preserve">, </w:t>
+      </w:r>
+      <w:proofErr w:type="spellStart"/>
+      <w:r>
+        <w:t>pTexture</w:t>
+      </w:r>
+      <w:proofErr w:type="spellEnd"/>
+      <w:r>
+        <w:t xml:space="preserve">); </w:t>
+      </w:r>
+    </w:p>
+    <w:p>
+      <w:pPr>
+        <w:ind w:firstLine="360"/>
+      </w:pPr>
+      <w:proofErr w:type="spellStart"/>
+      <w:r>
+        <w:t>DessinerUnDisque</w:t>
+      </w:r>
+      <w:proofErr w:type="spellEnd"/>
+      <w:r>
+        <w:t>(pRenderer,155,155,150</w:t>
+      </w:r>
+      <w:proofErr w:type="gramStart"/>
+      <w:r>
+        <w:t>);</w:t>
+      </w:r>
+      <w:proofErr w:type="gramEnd"/>
+    </w:p>
+    <w:p>
+      <w:pPr>
+        <w:ind w:left="360"/>
+      </w:pPr>
+      <w:proofErr w:type="spellStart"/>
+      <w:r>
+        <w:t>SDL_RenderPresent</w:t>
+      </w:r>
+      <w:proofErr w:type="spellEnd"/>
+      <w:r>
+        <w:t>(</w:t>
+      </w:r>
+      <w:proofErr w:type="spellStart"/>
+      <w:r>
+        <w:t>pRenderer</w:t>
+      </w:r>
+      <w:proofErr w:type="spellEnd"/>
+      <w:proofErr w:type="gramStart"/>
+      <w:r>
+        <w:t>);</w:t>
+      </w:r>
+      <w:proofErr w:type="gramEnd"/>
+    </w:p>
+    <w:p>
+      <w:pPr>
+        <w:ind w:left="360"/>
+      </w:pPr>
+      <w:proofErr w:type="spellStart"/>
+      <w:r>
+        <w:t>SDL_</w:t>
+      </w:r>
+      <w:proofErr w:type="gramStart"/>
+      <w:r>
+        <w:t>Delay</w:t>
+      </w:r>
+      <w:proofErr w:type="spellEnd"/>
+      <w:r>
+        <w:t>(</w:t>
+      </w:r>
+      <w:proofErr w:type="gramEnd"/>
+      <w:r>
+        <w:t>2000);</w:t>
+      </w:r>
+    </w:p>
+    <w:p>
+      <w:pPr>
+        <w:ind w:left="360"/>
+      </w:pPr>
+      <w:r>
+        <w:t>Et si rien ne s’affiche et que l’on n’a aucune erreur lors de l’exécution, cela signifie qu’on a bien dessiné dans la texture.</w:t>
+      </w:r>
+    </w:p>
+    <w:p>
+      <w:pPr>
+        <w:ind w:left="360"/>
+      </w:pPr>
+      <w:r>
+        <w:t>Pour afficher la texture on va voir ça dans la question suivante.</w:t>
+      </w:r>
+    </w:p>
+    <w:p>
+      <w:pPr>
+        <w:ind w:left="360"/>
+      </w:pPr>
+      <w:r>
+        <w:t xml:space="preserve">Pour l’exemple </w:t>
+      </w:r>
+      <w:proofErr w:type="gramStart"/>
+      <w:r>
+        <w:t>voir</w:t>
+      </w:r>
+      <w:proofErr w:type="gramEnd"/>
+      <w:r>
+        <w:t xml:space="preserve"> le code du programme ci-joint.</w:t>
       </w:r>
     </w:p>
     <w:sectPr>

</xml_diff>

<commit_message>
Question 23) SDL_RenderCopy : A quoi sert cette méthode, donnez le code pour tester cette méthode.
</commit_message>
<xml_diff>
--- a/Réponse.docx
+++ b/Réponse.docx
@@ -7612,29 +7612,7 @@
           <w:szCs w:val="24"/>
           <w:lang w:val="en"/>
         </w:rPr>
-        <w:t xml:space="preserve">* </w:t>
-      </w:r>
-      <w:proofErr w:type="spellStart"/>
-      <w:r>
-        <w:rPr>
-          <w:rFonts w:ascii="Courier" w:eastAsia="Times New Roman" w:hAnsi="Courier" w:cs="Courier New"/>
-          <w:color w:val="000000"/>
-          <w:sz w:val="24"/>
-          <w:szCs w:val="24"/>
-          <w:lang w:val="en"/>
-        </w:rPr>
-        <w:t>rect</w:t>
-      </w:r>
-      <w:proofErr w:type="spellEnd"/>
-      <w:r>
-        <w:rPr>
-          <w:rFonts w:ascii="Courier" w:eastAsia="Times New Roman" w:hAnsi="Courier" w:cs="Courier New"/>
-          <w:color w:val="000000"/>
-          <w:sz w:val="24"/>
-          <w:szCs w:val="24"/>
-          <w:lang w:val="en"/>
-        </w:rPr>
-        <w:t>,</w:t>
+        <w:t>* rect,</w:t>
       </w:r>
     </w:p>
     <w:p>
@@ -8932,7 +8910,6 @@
           <w:numId w:val="2"/>
         </w:numPr>
       </w:pPr>
-      <w:bookmarkStart w:id="0" w:name="_GoBack"/>
       <w:r>
         <w:lastRenderedPageBreak/>
         <w:t xml:space="preserve">Dessinez dans une texture : </w:t>
@@ -8946,7 +8923,6 @@
         <w:t>, donnez le code pour tester cette méthode. (10 points)</w:t>
       </w:r>
     </w:p>
-    <w:bookmarkEnd w:id="0"/>
     <w:p>
       <w:pPr>
         <w:ind w:left="360"/>
@@ -8996,27 +8972,26 @@
           <w:color w:val="000000"/>
           <w:sz w:val="21"/>
           <w:szCs w:val="21"/>
-        </w:rPr>
-      </w:pPr>
-      <w:proofErr w:type="spellStart"/>
-      <w:proofErr w:type="gramStart"/>
+          <w:lang w:val="en-US"/>
+        </w:rPr>
+      </w:pPr>
       <w:r>
         <w:rPr>
           <w:rFonts w:ascii="Courier New" w:eastAsia="Times New Roman" w:hAnsi="Courier New" w:cs="Courier New"/>
           <w:color w:val="B00040"/>
           <w:sz w:val="21"/>
           <w:szCs w:val="21"/>
+          <w:lang w:val="en-US"/>
         </w:rPr>
         <w:t>int</w:t>
       </w:r>
-      <w:proofErr w:type="spellEnd"/>
-      <w:proofErr w:type="gramEnd"/>
       <w:r>
         <w:rPr>
           <w:rFonts w:ascii="Courier New" w:eastAsia="Times New Roman" w:hAnsi="Courier New" w:cs="Courier New"/>
           <w:color w:val="000000"/>
           <w:sz w:val="21"/>
           <w:szCs w:val="21"/>
+          <w:lang w:val="en-US"/>
         </w:rPr>
         <w:t xml:space="preserve"> </w:t>
       </w:r>
@@ -9027,26 +9002,41 @@
           <w:color w:val="0000FF"/>
           <w:sz w:val="21"/>
           <w:szCs w:val="21"/>
-        </w:rPr>
-        <w:t>SDL_SetRenderTarget</w:t>
-      </w:r>
-      <w:proofErr w:type="spellEnd"/>
+          <w:lang w:val="en-US"/>
+        </w:rPr>
+        <w:t>SDL_</w:t>
+      </w:r>
+      <w:proofErr w:type="gramStart"/>
       <w:r>
         <w:rPr>
           <w:rFonts w:ascii="Courier New" w:eastAsia="Times New Roman" w:hAnsi="Courier New" w:cs="Courier New"/>
-          <w:color w:val="000000"/>
-          <w:sz w:val="21"/>
-          <w:szCs w:val="21"/>
+          <w:color w:val="0000FF"/>
+          <w:sz w:val="21"/>
+          <w:szCs w:val="21"/>
+          <w:lang w:val="en-US"/>
+        </w:rPr>
+        <w:t>SetRenderTarget</w:t>
+      </w:r>
+      <w:proofErr w:type="spellEnd"/>
+      <w:r>
+        <w:rPr>
+          <w:rFonts w:ascii="Courier New" w:eastAsia="Times New Roman" w:hAnsi="Courier New" w:cs="Courier New"/>
+          <w:color w:val="000000"/>
+          <w:sz w:val="21"/>
+          <w:szCs w:val="21"/>
+          <w:lang w:val="en-US"/>
         </w:rPr>
         <w:t>(</w:t>
       </w:r>
       <w:proofErr w:type="spellStart"/>
+      <w:proofErr w:type="gramEnd"/>
       <w:r>
         <w:rPr>
           <w:rFonts w:ascii="Courier New" w:eastAsia="Times New Roman" w:hAnsi="Courier New" w:cs="Courier New"/>
           <w:color w:val="000000"/>
           <w:sz w:val="21"/>
           <w:szCs w:val="21"/>
+          <w:lang w:val="en-US"/>
         </w:rPr>
         <w:t>SDL_Renderer</w:t>
       </w:r>
@@ -9057,6 +9047,7 @@
           <w:color w:val="666666"/>
           <w:sz w:val="21"/>
           <w:szCs w:val="21"/>
+          <w:lang w:val="en-US"/>
         </w:rPr>
         <w:t>*</w:t>
       </w:r>
@@ -9066,8 +9057,9 @@
           <w:color w:val="000000"/>
           <w:sz w:val="21"/>
           <w:szCs w:val="21"/>
-        </w:rPr>
-        <w:t xml:space="preserve"> </w:t>
+          <w:lang w:val="en-US"/>
+        </w:rPr>
+        <w:t xml:space="preserve"> renderer, </w:t>
       </w:r>
       <w:proofErr w:type="spellStart"/>
       <w:r>
@@ -9076,26 +9068,7 @@
           <w:color w:val="000000"/>
           <w:sz w:val="21"/>
           <w:szCs w:val="21"/>
-        </w:rPr>
-        <w:t>renderer</w:t>
-      </w:r>
-      <w:proofErr w:type="spellEnd"/>
-      <w:r>
-        <w:rPr>
-          <w:rFonts w:ascii="Courier New" w:eastAsia="Times New Roman" w:hAnsi="Courier New" w:cs="Courier New"/>
-          <w:color w:val="000000"/>
-          <w:sz w:val="21"/>
-          <w:szCs w:val="21"/>
-        </w:rPr>
-        <w:t xml:space="preserve">, </w:t>
-      </w:r>
-      <w:proofErr w:type="spellStart"/>
-      <w:r>
-        <w:rPr>
-          <w:rFonts w:ascii="Courier New" w:eastAsia="Times New Roman" w:hAnsi="Courier New" w:cs="Courier New"/>
-          <w:color w:val="000000"/>
-          <w:sz w:val="21"/>
-          <w:szCs w:val="21"/>
+          <w:lang w:val="en-US"/>
         </w:rPr>
         <w:t>SDL_Texture</w:t>
       </w:r>
@@ -9106,6 +9079,7 @@
           <w:color w:val="666666"/>
           <w:sz w:val="21"/>
           <w:szCs w:val="21"/>
+          <w:lang w:val="en-US"/>
         </w:rPr>
         <w:t>*</w:t>
       </w:r>
@@ -9115,6 +9089,7 @@
           <w:color w:val="000000"/>
           <w:sz w:val="21"/>
           <w:szCs w:val="21"/>
+          <w:lang w:val="en-US"/>
         </w:rPr>
         <w:t xml:space="preserve">  texture);</w:t>
       </w:r>
@@ -9283,6 +9258,457 @@
       <w:r>
         <w:t xml:space="preserve"> le code du programme ci-joint.</w:t>
       </w:r>
+    </w:p>
+    <w:p>
+      <w:pPr>
+        <w:ind w:left="360"/>
+      </w:pPr>
+    </w:p>
+    <w:p>
+      <w:pPr>
+        <w:pStyle w:val="Titre1"/>
+        <w:numPr>
+          <w:ilvl w:val="0"/>
+          <w:numId w:val="2"/>
+        </w:numPr>
+      </w:pPr>
+      <w:proofErr w:type="spellStart"/>
+      <w:r>
+        <w:t>SDL_RenderCopy</w:t>
+      </w:r>
+      <w:proofErr w:type="spellEnd"/>
+      <w:r>
+        <w:t> : A quoi sert cette méthode, donnez le code pour tester cette méthode. (10 points)</w:t>
+      </w:r>
+    </w:p>
+    <w:p/>
+    <w:p>
+      <w:pPr>
+        <w:ind w:left="360"/>
+      </w:pPr>
+      <w:r>
+        <w:t>La fonction :</w:t>
+      </w:r>
+    </w:p>
+    <w:p>
+      <w:pPr>
+        <w:shd w:val="clear" w:color="auto" w:fill="F3F5F7"/>
+        <w:tabs>
+          <w:tab w:val="left" w:pos="916"/>
+          <w:tab w:val="left" w:pos="1832"/>
+          <w:tab w:val="left" w:pos="2748"/>
+          <w:tab w:val="left" w:pos="3664"/>
+          <w:tab w:val="left" w:pos="4580"/>
+          <w:tab w:val="left" w:pos="5496"/>
+          <w:tab w:val="left" w:pos="6412"/>
+          <w:tab w:val="left" w:pos="7328"/>
+          <w:tab w:val="left" w:pos="8244"/>
+          <w:tab w:val="left" w:pos="9160"/>
+          <w:tab w:val="left" w:pos="10076"/>
+          <w:tab w:val="left" w:pos="10992"/>
+          <w:tab w:val="left" w:pos="11908"/>
+          <w:tab w:val="left" w:pos="12824"/>
+          <w:tab w:val="left" w:pos="13740"/>
+          <w:tab w:val="left" w:pos="14656"/>
+        </w:tabs>
+        <w:spacing w:after="0" w:line="240" w:lineRule="auto"/>
+        <w:rPr>
+          <w:rFonts w:ascii="Courier" w:eastAsia="Times New Roman" w:hAnsi="Courier" w:cs="Courier New"/>
+          <w:color w:val="000000"/>
+          <w:sz w:val="24"/>
+          <w:szCs w:val="24"/>
+        </w:rPr>
+      </w:pPr>
+      <w:proofErr w:type="spellStart"/>
+      <w:proofErr w:type="gramStart"/>
+      <w:r>
+        <w:rPr>
+          <w:rFonts w:ascii="Courier" w:eastAsia="Times New Roman" w:hAnsi="Courier" w:cs="Courier New"/>
+          <w:color w:val="00AAAA"/>
+          <w:sz w:val="24"/>
+          <w:szCs w:val="24"/>
+        </w:rPr>
+        <w:t>int</w:t>
+      </w:r>
+      <w:proofErr w:type="spellEnd"/>
+      <w:proofErr w:type="gramEnd"/>
+      <w:r>
+        <w:rPr>
+          <w:rFonts w:ascii="Courier" w:eastAsia="Times New Roman" w:hAnsi="Courier" w:cs="Courier New"/>
+          <w:color w:val="000000"/>
+          <w:sz w:val="24"/>
+          <w:szCs w:val="24"/>
+        </w:rPr>
+        <w:t xml:space="preserve"> </w:t>
+      </w:r>
+      <w:proofErr w:type="spellStart"/>
+      <w:r>
+        <w:rPr>
+          <w:rFonts w:ascii="Courier" w:eastAsia="Times New Roman" w:hAnsi="Courier" w:cs="Courier New"/>
+          <w:color w:val="000000"/>
+          <w:sz w:val="24"/>
+          <w:szCs w:val="24"/>
+        </w:rPr>
+        <w:t>SDL_RenderCopy</w:t>
+      </w:r>
+      <w:proofErr w:type="spellEnd"/>
+      <w:r>
+        <w:rPr>
+          <w:rFonts w:ascii="Courier" w:eastAsia="Times New Roman" w:hAnsi="Courier" w:cs="Courier New"/>
+          <w:color w:val="000000"/>
+          <w:sz w:val="24"/>
+          <w:szCs w:val="24"/>
+        </w:rPr>
+        <w:t>(</w:t>
+      </w:r>
+      <w:proofErr w:type="spellStart"/>
+      <w:r>
+        <w:rPr>
+          <w:rFonts w:ascii="Courier" w:eastAsia="Times New Roman" w:hAnsi="Courier" w:cs="Courier New"/>
+          <w:color w:val="000000"/>
+          <w:sz w:val="24"/>
+          <w:szCs w:val="24"/>
+        </w:rPr>
+        <w:t>SDL_Renderer</w:t>
+      </w:r>
+      <w:proofErr w:type="spellEnd"/>
+      <w:r>
+        <w:rPr>
+          <w:rFonts w:ascii="Courier" w:eastAsia="Times New Roman" w:hAnsi="Courier" w:cs="Courier New"/>
+          <w:color w:val="000000"/>
+          <w:sz w:val="24"/>
+          <w:szCs w:val="24"/>
+        </w:rPr>
+        <w:t xml:space="preserve">*   </w:t>
+      </w:r>
+      <w:proofErr w:type="spellStart"/>
+      <w:r>
+        <w:rPr>
+          <w:rFonts w:ascii="Courier" w:eastAsia="Times New Roman" w:hAnsi="Courier" w:cs="Courier New"/>
+          <w:color w:val="000000"/>
+          <w:sz w:val="24"/>
+          <w:szCs w:val="24"/>
+        </w:rPr>
+        <w:t>renderer</w:t>
+      </w:r>
+      <w:proofErr w:type="spellEnd"/>
+      <w:r>
+        <w:rPr>
+          <w:rFonts w:ascii="Courier" w:eastAsia="Times New Roman" w:hAnsi="Courier" w:cs="Courier New"/>
+          <w:color w:val="000000"/>
+          <w:sz w:val="24"/>
+          <w:szCs w:val="24"/>
+        </w:rPr>
+        <w:t>,</w:t>
+      </w:r>
+    </w:p>
+    <w:p>
+      <w:pPr>
+        <w:shd w:val="clear" w:color="auto" w:fill="F3F5F7"/>
+        <w:tabs>
+          <w:tab w:val="left" w:pos="916"/>
+          <w:tab w:val="left" w:pos="1832"/>
+          <w:tab w:val="left" w:pos="2748"/>
+          <w:tab w:val="left" w:pos="3664"/>
+          <w:tab w:val="left" w:pos="4580"/>
+          <w:tab w:val="left" w:pos="5496"/>
+          <w:tab w:val="left" w:pos="6412"/>
+          <w:tab w:val="left" w:pos="7328"/>
+          <w:tab w:val="left" w:pos="8244"/>
+          <w:tab w:val="left" w:pos="9160"/>
+          <w:tab w:val="left" w:pos="10076"/>
+          <w:tab w:val="left" w:pos="10992"/>
+          <w:tab w:val="left" w:pos="11908"/>
+          <w:tab w:val="left" w:pos="12824"/>
+          <w:tab w:val="left" w:pos="13740"/>
+          <w:tab w:val="left" w:pos="14656"/>
+        </w:tabs>
+        <w:spacing w:after="0" w:line="240" w:lineRule="auto"/>
+        <w:rPr>
+          <w:rFonts w:ascii="Courier" w:eastAsia="Times New Roman" w:hAnsi="Courier" w:cs="Courier New"/>
+          <w:color w:val="000000"/>
+          <w:sz w:val="24"/>
+          <w:szCs w:val="24"/>
+        </w:rPr>
+      </w:pPr>
+      <w:r>
+        <w:rPr>
+          <w:rFonts w:ascii="Courier" w:eastAsia="Times New Roman" w:hAnsi="Courier" w:cs="Courier New"/>
+          <w:color w:val="000000"/>
+          <w:sz w:val="24"/>
+          <w:szCs w:val="24"/>
+        </w:rPr>
+        <w:t xml:space="preserve">                   </w:t>
+      </w:r>
+      <w:proofErr w:type="spellStart"/>
+      <w:r>
+        <w:rPr>
+          <w:rFonts w:ascii="Courier" w:eastAsia="Times New Roman" w:hAnsi="Courier" w:cs="Courier New"/>
+          <w:color w:val="000000"/>
+          <w:sz w:val="24"/>
+          <w:szCs w:val="24"/>
+        </w:rPr>
+        <w:t>SDL_Texture</w:t>
+      </w:r>
+      <w:proofErr w:type="spellEnd"/>
+      <w:r>
+        <w:rPr>
+          <w:rFonts w:ascii="Courier" w:eastAsia="Times New Roman" w:hAnsi="Courier" w:cs="Courier New"/>
+          <w:color w:val="000000"/>
+          <w:sz w:val="24"/>
+          <w:szCs w:val="24"/>
+        </w:rPr>
+        <w:t>*    texture,</w:t>
+      </w:r>
+    </w:p>
+    <w:p>
+      <w:pPr>
+        <w:shd w:val="clear" w:color="auto" w:fill="F3F5F7"/>
+        <w:tabs>
+          <w:tab w:val="left" w:pos="916"/>
+          <w:tab w:val="left" w:pos="1832"/>
+          <w:tab w:val="left" w:pos="2748"/>
+          <w:tab w:val="left" w:pos="3664"/>
+          <w:tab w:val="left" w:pos="4580"/>
+          <w:tab w:val="left" w:pos="5496"/>
+          <w:tab w:val="left" w:pos="6412"/>
+          <w:tab w:val="left" w:pos="7328"/>
+          <w:tab w:val="left" w:pos="8244"/>
+          <w:tab w:val="left" w:pos="9160"/>
+          <w:tab w:val="left" w:pos="10076"/>
+          <w:tab w:val="left" w:pos="10992"/>
+          <w:tab w:val="left" w:pos="11908"/>
+          <w:tab w:val="left" w:pos="12824"/>
+          <w:tab w:val="left" w:pos="13740"/>
+          <w:tab w:val="left" w:pos="14656"/>
+        </w:tabs>
+        <w:spacing w:after="0" w:line="240" w:lineRule="auto"/>
+        <w:rPr>
+          <w:rFonts w:ascii="Courier" w:eastAsia="Times New Roman" w:hAnsi="Courier" w:cs="Courier New"/>
+          <w:color w:val="000000"/>
+          <w:sz w:val="24"/>
+          <w:szCs w:val="24"/>
+        </w:rPr>
+      </w:pPr>
+      <w:r>
+        <w:rPr>
+          <w:rFonts w:ascii="Courier" w:eastAsia="Times New Roman" w:hAnsi="Courier" w:cs="Courier New"/>
+          <w:color w:val="000000"/>
+          <w:sz w:val="24"/>
+          <w:szCs w:val="24"/>
+        </w:rPr>
+        <w:t xml:space="preserve">                   </w:t>
+      </w:r>
+      <w:proofErr w:type="spellStart"/>
+      <w:proofErr w:type="gramStart"/>
+      <w:r>
+        <w:rPr>
+          <w:rFonts w:ascii="Courier" w:eastAsia="Times New Roman" w:hAnsi="Courier" w:cs="Courier New"/>
+          <w:color w:val="0000AA"/>
+          <w:sz w:val="24"/>
+          <w:szCs w:val="24"/>
+        </w:rPr>
+        <w:t>const</w:t>
+      </w:r>
+      <w:proofErr w:type="spellEnd"/>
+      <w:proofErr w:type="gramEnd"/>
+      <w:r>
+        <w:rPr>
+          <w:rFonts w:ascii="Courier" w:eastAsia="Times New Roman" w:hAnsi="Courier" w:cs="Courier New"/>
+          <w:color w:val="000000"/>
+          <w:sz w:val="24"/>
+          <w:szCs w:val="24"/>
+        </w:rPr>
+        <w:t xml:space="preserve"> </w:t>
+      </w:r>
+      <w:proofErr w:type="spellStart"/>
+      <w:r>
+        <w:rPr>
+          <w:rFonts w:ascii="Courier" w:eastAsia="Times New Roman" w:hAnsi="Courier" w:cs="Courier New"/>
+          <w:color w:val="000000"/>
+          <w:sz w:val="24"/>
+          <w:szCs w:val="24"/>
+        </w:rPr>
+        <w:t>SDL_Rect</w:t>
+      </w:r>
+      <w:proofErr w:type="spellEnd"/>
+      <w:r>
+        <w:rPr>
+          <w:rFonts w:ascii="Courier" w:eastAsia="Times New Roman" w:hAnsi="Courier" w:cs="Courier New"/>
+          <w:color w:val="000000"/>
+          <w:sz w:val="24"/>
+          <w:szCs w:val="24"/>
+        </w:rPr>
+        <w:t xml:space="preserve">* </w:t>
+      </w:r>
+      <w:proofErr w:type="spellStart"/>
+      <w:r>
+        <w:rPr>
+          <w:rFonts w:ascii="Courier" w:eastAsia="Times New Roman" w:hAnsi="Courier" w:cs="Courier New"/>
+          <w:color w:val="000000"/>
+          <w:sz w:val="24"/>
+          <w:szCs w:val="24"/>
+        </w:rPr>
+        <w:t>srcrect</w:t>
+      </w:r>
+      <w:proofErr w:type="spellEnd"/>
+      <w:r>
+        <w:rPr>
+          <w:rFonts w:ascii="Courier" w:eastAsia="Times New Roman" w:hAnsi="Courier" w:cs="Courier New"/>
+          <w:color w:val="000000"/>
+          <w:sz w:val="24"/>
+          <w:szCs w:val="24"/>
+        </w:rPr>
+        <w:t>,</w:t>
+      </w:r>
+    </w:p>
+    <w:p>
+      <w:pPr>
+        <w:shd w:val="clear" w:color="auto" w:fill="F3F5F7"/>
+        <w:tabs>
+          <w:tab w:val="left" w:pos="916"/>
+          <w:tab w:val="left" w:pos="1832"/>
+          <w:tab w:val="left" w:pos="2748"/>
+          <w:tab w:val="left" w:pos="3664"/>
+          <w:tab w:val="left" w:pos="4580"/>
+          <w:tab w:val="left" w:pos="5496"/>
+          <w:tab w:val="left" w:pos="6412"/>
+          <w:tab w:val="left" w:pos="7328"/>
+          <w:tab w:val="left" w:pos="8244"/>
+          <w:tab w:val="left" w:pos="9160"/>
+          <w:tab w:val="left" w:pos="10076"/>
+          <w:tab w:val="left" w:pos="10992"/>
+          <w:tab w:val="left" w:pos="11908"/>
+          <w:tab w:val="left" w:pos="12824"/>
+          <w:tab w:val="left" w:pos="13740"/>
+          <w:tab w:val="left" w:pos="14656"/>
+        </w:tabs>
+        <w:spacing w:after="0" w:line="240" w:lineRule="auto"/>
+        <w:rPr>
+          <w:rFonts w:ascii="Courier" w:eastAsia="Times New Roman" w:hAnsi="Courier" w:cs="Courier New"/>
+          <w:color w:val="000000"/>
+          <w:sz w:val="24"/>
+          <w:szCs w:val="24"/>
+        </w:rPr>
+      </w:pPr>
+      <w:r>
+        <w:rPr>
+          <w:rFonts w:ascii="Courier" w:eastAsia="Times New Roman" w:hAnsi="Courier" w:cs="Courier New"/>
+          <w:color w:val="000000"/>
+          <w:sz w:val="24"/>
+          <w:szCs w:val="24"/>
+        </w:rPr>
+        <w:t xml:space="preserve">                   </w:t>
+      </w:r>
+      <w:proofErr w:type="spellStart"/>
+      <w:proofErr w:type="gramStart"/>
+      <w:r>
+        <w:rPr>
+          <w:rFonts w:ascii="Courier" w:eastAsia="Times New Roman" w:hAnsi="Courier" w:cs="Courier New"/>
+          <w:color w:val="0000AA"/>
+          <w:sz w:val="24"/>
+          <w:szCs w:val="24"/>
+        </w:rPr>
+        <w:t>const</w:t>
+      </w:r>
+      <w:proofErr w:type="spellEnd"/>
+      <w:proofErr w:type="gramEnd"/>
+      <w:r>
+        <w:rPr>
+          <w:rFonts w:ascii="Courier" w:eastAsia="Times New Roman" w:hAnsi="Courier" w:cs="Courier New"/>
+          <w:color w:val="000000"/>
+          <w:sz w:val="24"/>
+          <w:szCs w:val="24"/>
+        </w:rPr>
+        <w:t xml:space="preserve"> </w:t>
+      </w:r>
+      <w:proofErr w:type="spellStart"/>
+      <w:r>
+        <w:rPr>
+          <w:rFonts w:ascii="Courier" w:eastAsia="Times New Roman" w:hAnsi="Courier" w:cs="Courier New"/>
+          <w:color w:val="000000"/>
+          <w:sz w:val="24"/>
+          <w:szCs w:val="24"/>
+        </w:rPr>
+        <w:t>SDL_Rect</w:t>
+      </w:r>
+      <w:proofErr w:type="spellEnd"/>
+      <w:r>
+        <w:rPr>
+          <w:rFonts w:ascii="Courier" w:eastAsia="Times New Roman" w:hAnsi="Courier" w:cs="Courier New"/>
+          <w:color w:val="000000"/>
+          <w:sz w:val="24"/>
+          <w:szCs w:val="24"/>
+        </w:rPr>
+        <w:t xml:space="preserve">* </w:t>
+      </w:r>
+      <w:proofErr w:type="spellStart"/>
+      <w:r>
+        <w:rPr>
+          <w:rFonts w:ascii="Courier" w:eastAsia="Times New Roman" w:hAnsi="Courier" w:cs="Courier New"/>
+          <w:color w:val="000000"/>
+          <w:sz w:val="24"/>
+          <w:szCs w:val="24"/>
+        </w:rPr>
+        <w:t>dstrect</w:t>
+      </w:r>
+      <w:proofErr w:type="spellEnd"/>
+      <w:r>
+        <w:rPr>
+          <w:rFonts w:ascii="Courier" w:eastAsia="Times New Roman" w:hAnsi="Courier" w:cs="Courier New"/>
+          <w:color w:val="000000"/>
+          <w:sz w:val="24"/>
+          <w:szCs w:val="24"/>
+        </w:rPr>
+        <w:t>)</w:t>
+      </w:r>
+    </w:p>
+    <w:p>
+      <w:pPr>
+        <w:ind w:left="360"/>
+      </w:pPr>
+      <w:r>
+        <w:t>Va copier la texture source en partie ou en totalité et l’appliquer dans le rendu cible en partie ou en totalité.</w:t>
+      </w:r>
+    </w:p>
+    <w:p>
+      <w:pPr>
+        <w:ind w:left="360"/>
+      </w:pPr>
+      <w:r>
+        <w:t xml:space="preserve">Pour la tester on peut garder la texture de la question précédente et cette fois-ci tenter de la copier dans le rendu puis d’actualiser le rendu, si cela fonctionne on aura bien </w:t>
+      </w:r>
+      <w:proofErr w:type="gramStart"/>
+      <w:r>
+        <w:t>appliquer</w:t>
+      </w:r>
+      <w:proofErr w:type="gramEnd"/>
+      <w:r>
+        <w:t xml:space="preserve"> la texture dans le rendu.</w:t>
+      </w:r>
+    </w:p>
+    <w:p>
+      <w:pPr>
+        <w:ind w:left="360"/>
+      </w:pPr>
+      <w:r>
+        <w:t xml:space="preserve">Pour l’exemple </w:t>
+      </w:r>
+      <w:proofErr w:type="gramStart"/>
+      <w:r>
+        <w:t>voir</w:t>
+      </w:r>
+      <w:proofErr w:type="gramEnd"/>
+      <w:r>
+        <w:t xml:space="preserve"> le code du programme ci-joint.</w:t>
+      </w:r>
+    </w:p>
+    <w:p>
+      <w:pPr>
+        <w:ind w:left="360"/>
+      </w:pPr>
+      <w:bookmarkStart w:id="0" w:name="_GoBack"/>
+      <w:bookmarkEnd w:id="0"/>
     </w:p>
     <w:sectPr>
       <w:pgSz w:w="11906" w:h="16838"/>

</xml_diff>

<commit_message>
Question 25) Les Images : La SDL2 et SDL_LoadBMP.
</commit_message>
<xml_diff>
--- a/Réponse.docx
+++ b/Réponse.docx
@@ -8433,29 +8433,45 @@
     <w:p>
       <w:pPr>
         <w:ind w:left="360"/>
-      </w:pPr>
-      <w:proofErr w:type="spellStart"/>
-      <w:r>
+        <w:rPr>
+          <w:lang w:val="en-US"/>
+        </w:rPr>
+      </w:pPr>
+      <w:proofErr w:type="spellStart"/>
+      <w:r>
+        <w:rPr>
+          <w:lang w:val="en-US"/>
+        </w:rPr>
         <w:t>SDL_UpdateWindowSurface</w:t>
       </w:r>
       <w:proofErr w:type="spellEnd"/>
       <w:r>
+        <w:rPr>
+          <w:lang w:val="en-US"/>
+        </w:rPr>
         <w:t>(</w:t>
       </w:r>
       <w:proofErr w:type="spellStart"/>
       <w:r>
+        <w:rPr>
+          <w:lang w:val="en-US"/>
+        </w:rPr>
         <w:t>pWindow</w:t>
       </w:r>
       <w:proofErr w:type="spellEnd"/>
-      <w:proofErr w:type="gramStart"/>
-      <w:r>
+      <w:r>
+        <w:rPr>
+          <w:lang w:val="en-US"/>
+        </w:rPr>
         <w:t>);</w:t>
       </w:r>
-      <w:proofErr w:type="gramEnd"/>
     </w:p>
     <w:p>
       <w:pPr>
         <w:ind w:left="360"/>
+        <w:rPr>
+          <w:lang w:val="en-US"/>
+        </w:rPr>
       </w:pPr>
     </w:p>
     <w:p>
@@ -8699,6 +8715,7 @@
           <w:color w:val="000000"/>
           <w:sz w:val="24"/>
           <w:szCs w:val="24"/>
+          <w:lang w:val="en-US"/>
         </w:rPr>
       </w:pPr>
       <w:r>
@@ -8710,47 +8727,25 @@
         </w:rPr>
         <w:t xml:space="preserve">                               </w:t>
       </w:r>
-      <w:proofErr w:type="spellStart"/>
-      <w:proofErr w:type="gramStart"/>
       <w:r>
         <w:rPr>
           <w:rFonts w:ascii="Courier" w:eastAsia="Times New Roman" w:hAnsi="Courier" w:cs="Courier New"/>
           <w:color w:val="00AAAA"/>
           <w:sz w:val="24"/>
           <w:szCs w:val="24"/>
+          <w:lang w:val="en-US"/>
         </w:rPr>
         <w:t>int</w:t>
       </w:r>
-      <w:proofErr w:type="spellEnd"/>
-      <w:proofErr w:type="gramEnd"/>
-      <w:r>
-        <w:rPr>
-          <w:rFonts w:ascii="Courier" w:eastAsia="Times New Roman" w:hAnsi="Courier" w:cs="Courier New"/>
-          <w:color w:val="000000"/>
-          <w:sz w:val="24"/>
-          <w:szCs w:val="24"/>
-        </w:rPr>
-        <w:t xml:space="preserve">           </w:t>
-      </w:r>
-      <w:proofErr w:type="spellStart"/>
-      <w:r>
-        <w:rPr>
-          <w:rFonts w:ascii="Courier" w:eastAsia="Times New Roman" w:hAnsi="Courier" w:cs="Courier New"/>
-          <w:color w:val="000000"/>
-          <w:sz w:val="24"/>
-          <w:szCs w:val="24"/>
-        </w:rPr>
-        <w:t>access</w:t>
-      </w:r>
-      <w:proofErr w:type="spellEnd"/>
-      <w:r>
-        <w:rPr>
-          <w:rFonts w:ascii="Courier" w:eastAsia="Times New Roman" w:hAnsi="Courier" w:cs="Courier New"/>
-          <w:color w:val="000000"/>
-          <w:sz w:val="24"/>
-          <w:szCs w:val="24"/>
-        </w:rPr>
-        <w:t>,</w:t>
+      <w:r>
+        <w:rPr>
+          <w:rFonts w:ascii="Courier" w:eastAsia="Times New Roman" w:hAnsi="Courier" w:cs="Courier New"/>
+          <w:color w:val="000000"/>
+          <w:sz w:val="24"/>
+          <w:szCs w:val="24"/>
+          <w:lang w:val="en-US"/>
+        </w:rPr>
+        <w:t xml:space="preserve">           access,</w:t>
       </w:r>
     </w:p>
     <w:p>
@@ -8780,36 +8775,36 @@
           <w:color w:val="000000"/>
           <w:sz w:val="24"/>
           <w:szCs w:val="24"/>
-        </w:rPr>
-      </w:pPr>
-      <w:r>
-        <w:rPr>
-          <w:rFonts w:ascii="Courier" w:eastAsia="Times New Roman" w:hAnsi="Courier" w:cs="Courier New"/>
-          <w:color w:val="000000"/>
-          <w:sz w:val="24"/>
-          <w:szCs w:val="24"/>
+          <w:lang w:val="en-US"/>
+        </w:rPr>
+      </w:pPr>
+      <w:r>
+        <w:rPr>
+          <w:rFonts w:ascii="Courier" w:eastAsia="Times New Roman" w:hAnsi="Courier" w:cs="Courier New"/>
+          <w:color w:val="000000"/>
+          <w:sz w:val="24"/>
+          <w:szCs w:val="24"/>
+          <w:lang w:val="en-US"/>
         </w:rPr>
         <w:t xml:space="preserve">                               </w:t>
       </w:r>
-      <w:proofErr w:type="spellStart"/>
-      <w:proofErr w:type="gramStart"/>
       <w:r>
         <w:rPr>
           <w:rFonts w:ascii="Courier" w:eastAsia="Times New Roman" w:hAnsi="Courier" w:cs="Courier New"/>
           <w:color w:val="00AAAA"/>
           <w:sz w:val="24"/>
           <w:szCs w:val="24"/>
+          <w:lang w:val="en-US"/>
         </w:rPr>
         <w:t>int</w:t>
       </w:r>
-      <w:proofErr w:type="spellEnd"/>
-      <w:proofErr w:type="gramEnd"/>
-      <w:r>
-        <w:rPr>
-          <w:rFonts w:ascii="Courier" w:eastAsia="Times New Roman" w:hAnsi="Courier" w:cs="Courier New"/>
-          <w:color w:val="000000"/>
-          <w:sz w:val="24"/>
-          <w:szCs w:val="24"/>
+      <w:r>
+        <w:rPr>
+          <w:rFonts w:ascii="Courier" w:eastAsia="Times New Roman" w:hAnsi="Courier" w:cs="Courier New"/>
+          <w:color w:val="000000"/>
+          <w:sz w:val="24"/>
+          <w:szCs w:val="24"/>
+          <w:lang w:val="en-US"/>
         </w:rPr>
         <w:t xml:space="preserve">           w,</w:t>
       </w:r>
@@ -8841,36 +8836,36 @@
           <w:color w:val="000000"/>
           <w:sz w:val="24"/>
           <w:szCs w:val="24"/>
-        </w:rPr>
-      </w:pPr>
-      <w:r>
-        <w:rPr>
-          <w:rFonts w:ascii="Courier" w:eastAsia="Times New Roman" w:hAnsi="Courier" w:cs="Courier New"/>
-          <w:color w:val="000000"/>
-          <w:sz w:val="24"/>
-          <w:szCs w:val="24"/>
+          <w:lang w:val="en-US"/>
+        </w:rPr>
+      </w:pPr>
+      <w:r>
+        <w:rPr>
+          <w:rFonts w:ascii="Courier" w:eastAsia="Times New Roman" w:hAnsi="Courier" w:cs="Courier New"/>
+          <w:color w:val="000000"/>
+          <w:sz w:val="24"/>
+          <w:szCs w:val="24"/>
+          <w:lang w:val="en-US"/>
         </w:rPr>
         <w:t xml:space="preserve">                               </w:t>
       </w:r>
-      <w:proofErr w:type="spellStart"/>
-      <w:proofErr w:type="gramStart"/>
       <w:r>
         <w:rPr>
           <w:rFonts w:ascii="Courier" w:eastAsia="Times New Roman" w:hAnsi="Courier" w:cs="Courier New"/>
           <w:color w:val="00AAAA"/>
           <w:sz w:val="24"/>
           <w:szCs w:val="24"/>
+          <w:lang w:val="en-US"/>
         </w:rPr>
         <w:t>int</w:t>
       </w:r>
-      <w:proofErr w:type="spellEnd"/>
-      <w:proofErr w:type="gramEnd"/>
-      <w:r>
-        <w:rPr>
-          <w:rFonts w:ascii="Courier" w:eastAsia="Times New Roman" w:hAnsi="Courier" w:cs="Courier New"/>
-          <w:color w:val="000000"/>
-          <w:sz w:val="24"/>
-          <w:szCs w:val="24"/>
+      <w:r>
+        <w:rPr>
+          <w:rFonts w:ascii="Courier" w:eastAsia="Times New Roman" w:hAnsi="Courier" w:cs="Courier New"/>
+          <w:color w:val="000000"/>
+          <w:sz w:val="24"/>
+          <w:szCs w:val="24"/>
+          <w:lang w:val="en-US"/>
         </w:rPr>
         <w:t xml:space="preserve">           h)</w:t>
       </w:r>
@@ -9488,6 +9483,7 @@
           <w:color w:val="000000"/>
           <w:sz w:val="24"/>
           <w:szCs w:val="24"/>
+          <w:lang w:val="en-US"/>
         </w:rPr>
       </w:pPr>
       <w:r>
@@ -9499,25 +9495,23 @@
         </w:rPr>
         <w:t xml:space="preserve">                   </w:t>
       </w:r>
-      <w:proofErr w:type="spellStart"/>
-      <w:proofErr w:type="gramStart"/>
       <w:r>
         <w:rPr>
           <w:rFonts w:ascii="Courier" w:eastAsia="Times New Roman" w:hAnsi="Courier" w:cs="Courier New"/>
           <w:color w:val="0000AA"/>
           <w:sz w:val="24"/>
           <w:szCs w:val="24"/>
+          <w:lang w:val="en-US"/>
         </w:rPr>
         <w:t>const</w:t>
       </w:r>
-      <w:proofErr w:type="spellEnd"/>
-      <w:proofErr w:type="gramEnd"/>
-      <w:r>
-        <w:rPr>
-          <w:rFonts w:ascii="Courier" w:eastAsia="Times New Roman" w:hAnsi="Courier" w:cs="Courier New"/>
-          <w:color w:val="000000"/>
-          <w:sz w:val="24"/>
-          <w:szCs w:val="24"/>
+      <w:r>
+        <w:rPr>
+          <w:rFonts w:ascii="Courier" w:eastAsia="Times New Roman" w:hAnsi="Courier" w:cs="Courier New"/>
+          <w:color w:val="000000"/>
+          <w:sz w:val="24"/>
+          <w:szCs w:val="24"/>
+          <w:lang w:val="en-US"/>
         </w:rPr>
         <w:t xml:space="preserve"> </w:t>
       </w:r>
@@ -9528,6 +9522,7 @@
           <w:color w:val="000000"/>
           <w:sz w:val="24"/>
           <w:szCs w:val="24"/>
+          <w:lang w:val="en-US"/>
         </w:rPr>
         <w:t>SDL_Rect</w:t>
       </w:r>
@@ -9538,28 +9533,9 @@
           <w:color w:val="000000"/>
           <w:sz w:val="24"/>
           <w:szCs w:val="24"/>
-        </w:rPr>
-        <w:t xml:space="preserve">* </w:t>
-      </w:r>
-      <w:proofErr w:type="spellStart"/>
-      <w:r>
-        <w:rPr>
-          <w:rFonts w:ascii="Courier" w:eastAsia="Times New Roman" w:hAnsi="Courier" w:cs="Courier New"/>
-          <w:color w:val="000000"/>
-          <w:sz w:val="24"/>
-          <w:szCs w:val="24"/>
-        </w:rPr>
-        <w:t>srcrect</w:t>
-      </w:r>
-      <w:proofErr w:type="spellEnd"/>
-      <w:r>
-        <w:rPr>
-          <w:rFonts w:ascii="Courier" w:eastAsia="Times New Roman" w:hAnsi="Courier" w:cs="Courier New"/>
-          <w:color w:val="000000"/>
-          <w:sz w:val="24"/>
-          <w:szCs w:val="24"/>
-        </w:rPr>
-        <w:t>,</w:t>
+          <w:lang w:val="en-US"/>
+        </w:rPr>
+        <w:t>* srcrect,</w:t>
       </w:r>
     </w:p>
     <w:p>
@@ -9589,20 +9565,691 @@
           <w:color w:val="000000"/>
           <w:sz w:val="24"/>
           <w:szCs w:val="24"/>
-        </w:rPr>
-      </w:pPr>
-      <w:r>
-        <w:rPr>
-          <w:rFonts w:ascii="Courier" w:eastAsia="Times New Roman" w:hAnsi="Courier" w:cs="Courier New"/>
-          <w:color w:val="000000"/>
-          <w:sz w:val="24"/>
-          <w:szCs w:val="24"/>
+          <w:lang w:val="en-US"/>
+        </w:rPr>
+      </w:pPr>
+      <w:r>
+        <w:rPr>
+          <w:rFonts w:ascii="Courier" w:eastAsia="Times New Roman" w:hAnsi="Courier" w:cs="Courier New"/>
+          <w:color w:val="000000"/>
+          <w:sz w:val="24"/>
+          <w:szCs w:val="24"/>
+          <w:lang w:val="en-US"/>
         </w:rPr>
         <w:t xml:space="preserve">                   </w:t>
       </w:r>
-      <w:proofErr w:type="spellStart"/>
+      <w:r>
+        <w:rPr>
+          <w:rFonts w:ascii="Courier" w:eastAsia="Times New Roman" w:hAnsi="Courier" w:cs="Courier New"/>
+          <w:color w:val="0000AA"/>
+          <w:sz w:val="24"/>
+          <w:szCs w:val="24"/>
+          <w:lang w:val="en-US"/>
+        </w:rPr>
+        <w:t>const</w:t>
+      </w:r>
+      <w:r>
+        <w:rPr>
+          <w:rFonts w:ascii="Courier" w:eastAsia="Times New Roman" w:hAnsi="Courier" w:cs="Courier New"/>
+          <w:color w:val="000000"/>
+          <w:sz w:val="24"/>
+          <w:szCs w:val="24"/>
+          <w:lang w:val="en-US"/>
+        </w:rPr>
+        <w:t xml:space="preserve"> </w:t>
+      </w:r>
+      <w:proofErr w:type="spellStart"/>
+      <w:r>
+        <w:rPr>
+          <w:rFonts w:ascii="Courier" w:eastAsia="Times New Roman" w:hAnsi="Courier" w:cs="Courier New"/>
+          <w:color w:val="000000"/>
+          <w:sz w:val="24"/>
+          <w:szCs w:val="24"/>
+          <w:lang w:val="en-US"/>
+        </w:rPr>
+        <w:t>SDL_Rect</w:t>
+      </w:r>
+      <w:proofErr w:type="spellEnd"/>
+      <w:r>
+        <w:rPr>
+          <w:rFonts w:ascii="Courier" w:eastAsia="Times New Roman" w:hAnsi="Courier" w:cs="Courier New"/>
+          <w:color w:val="000000"/>
+          <w:sz w:val="24"/>
+          <w:szCs w:val="24"/>
+          <w:lang w:val="en-US"/>
+        </w:rPr>
+        <w:t>* dstrect)</w:t>
+      </w:r>
+    </w:p>
+    <w:p>
+      <w:pPr>
+        <w:ind w:left="360"/>
+      </w:pPr>
+      <w:r>
+        <w:t>Va copier la texture source en partie ou en totalité et l’appliquer dans le rendu cible en partie ou en totalité.</w:t>
+      </w:r>
+    </w:p>
+    <w:p>
+      <w:pPr>
+        <w:ind w:left="360"/>
+      </w:pPr>
+      <w:r>
+        <w:t xml:space="preserve">Pour la tester on peut garder la texture de la question précédente et cette fois-ci tenter de la copier dans le rendu puis d’actualiser le rendu, si cela fonctionne on aura bien </w:t>
+      </w:r>
       <w:proofErr w:type="gramStart"/>
       <w:r>
+        <w:t>appliquer</w:t>
+      </w:r>
+      <w:proofErr w:type="gramEnd"/>
+      <w:r>
+        <w:t xml:space="preserve"> la texture dans le rendu.</w:t>
+      </w:r>
+    </w:p>
+    <w:p>
+      <w:pPr>
+        <w:ind w:left="360"/>
+      </w:pPr>
+      <w:r>
+        <w:t xml:space="preserve">Pour l’exemple </w:t>
+      </w:r>
+      <w:proofErr w:type="gramStart"/>
+      <w:r>
+        <w:t>voir</w:t>
+      </w:r>
+      <w:proofErr w:type="gramEnd"/>
+      <w:r>
+        <w:t xml:space="preserve"> le code du programme ci-joint.</w:t>
+      </w:r>
+    </w:p>
+    <w:p>
+      <w:pPr>
+        <w:ind w:left="360"/>
+      </w:pPr>
+    </w:p>
+    <w:p>
+      <w:pPr>
+        <w:ind w:left="360"/>
+      </w:pPr>
+    </w:p>
+    <w:p>
+      <w:pPr>
+        <w:pStyle w:val="Titre1"/>
+        <w:numPr>
+          <w:ilvl w:val="0"/>
+          <w:numId w:val="2"/>
+        </w:numPr>
+      </w:pPr>
+      <w:proofErr w:type="spellStart"/>
+      <w:r>
+        <w:lastRenderedPageBreak/>
+        <w:t>SQL_QueryTexture</w:t>
+      </w:r>
+      <w:proofErr w:type="spellEnd"/>
+      <w:r>
+        <w:t> : A quoi sert cette méthode, donnez le code pour tester cette méthode. (10 points)</w:t>
+      </w:r>
+    </w:p>
+    <w:p/>
+    <w:p>
+      <w:pPr>
+        <w:ind w:left="360"/>
+      </w:pPr>
+      <w:r>
+        <w:t>La fonction :</w:t>
+      </w:r>
+    </w:p>
+    <w:p>
+      <w:pPr>
+        <w:shd w:val="clear" w:color="auto" w:fill="F3F5F7"/>
+        <w:tabs>
+          <w:tab w:val="left" w:pos="916"/>
+          <w:tab w:val="left" w:pos="1832"/>
+          <w:tab w:val="left" w:pos="2748"/>
+          <w:tab w:val="left" w:pos="3664"/>
+          <w:tab w:val="left" w:pos="4580"/>
+          <w:tab w:val="left" w:pos="5496"/>
+          <w:tab w:val="left" w:pos="6412"/>
+          <w:tab w:val="left" w:pos="7328"/>
+          <w:tab w:val="left" w:pos="8244"/>
+          <w:tab w:val="left" w:pos="9160"/>
+          <w:tab w:val="left" w:pos="10076"/>
+          <w:tab w:val="left" w:pos="10992"/>
+          <w:tab w:val="left" w:pos="11908"/>
+          <w:tab w:val="left" w:pos="12824"/>
+          <w:tab w:val="left" w:pos="13740"/>
+          <w:tab w:val="left" w:pos="14656"/>
+        </w:tabs>
+        <w:spacing w:after="0" w:line="240" w:lineRule="auto"/>
+        <w:rPr>
+          <w:rFonts w:ascii="Courier" w:eastAsia="Times New Roman" w:hAnsi="Courier" w:cs="Courier New"/>
+          <w:color w:val="000000"/>
+          <w:sz w:val="24"/>
+          <w:szCs w:val="24"/>
+        </w:rPr>
+      </w:pPr>
+      <w:proofErr w:type="spellStart"/>
+      <w:proofErr w:type="gramStart"/>
+      <w:r>
+        <w:rPr>
+          <w:rFonts w:ascii="Courier" w:eastAsia="Times New Roman" w:hAnsi="Courier" w:cs="Courier New"/>
+          <w:color w:val="00AAAA"/>
+          <w:sz w:val="24"/>
+          <w:szCs w:val="24"/>
+        </w:rPr>
+        <w:t>int</w:t>
+      </w:r>
+      <w:proofErr w:type="spellEnd"/>
+      <w:proofErr w:type="gramEnd"/>
+      <w:r>
+        <w:rPr>
+          <w:rFonts w:ascii="Courier" w:eastAsia="Times New Roman" w:hAnsi="Courier" w:cs="Courier New"/>
+          <w:color w:val="000000"/>
+          <w:sz w:val="24"/>
+          <w:szCs w:val="24"/>
+        </w:rPr>
+        <w:t xml:space="preserve"> </w:t>
+      </w:r>
+      <w:proofErr w:type="spellStart"/>
+      <w:r>
+        <w:rPr>
+          <w:rFonts w:ascii="Courier" w:eastAsia="Times New Roman" w:hAnsi="Courier" w:cs="Courier New"/>
+          <w:color w:val="000000"/>
+          <w:sz w:val="24"/>
+          <w:szCs w:val="24"/>
+        </w:rPr>
+        <w:t>SDL_QueryTexture</w:t>
+      </w:r>
+      <w:proofErr w:type="spellEnd"/>
+      <w:r>
+        <w:rPr>
+          <w:rFonts w:ascii="Courier" w:eastAsia="Times New Roman" w:hAnsi="Courier" w:cs="Courier New"/>
+          <w:color w:val="000000"/>
+          <w:sz w:val="24"/>
+          <w:szCs w:val="24"/>
+        </w:rPr>
+        <w:t>(</w:t>
+      </w:r>
+      <w:proofErr w:type="spellStart"/>
+      <w:r>
+        <w:rPr>
+          <w:rFonts w:ascii="Courier" w:eastAsia="Times New Roman" w:hAnsi="Courier" w:cs="Courier New"/>
+          <w:color w:val="000000"/>
+          <w:sz w:val="24"/>
+          <w:szCs w:val="24"/>
+        </w:rPr>
+        <w:t>SDL_Texture</w:t>
+      </w:r>
+      <w:proofErr w:type="spellEnd"/>
+      <w:r>
+        <w:rPr>
+          <w:rFonts w:ascii="Courier" w:eastAsia="Times New Roman" w:hAnsi="Courier" w:cs="Courier New"/>
+          <w:color w:val="000000"/>
+          <w:sz w:val="24"/>
+          <w:szCs w:val="24"/>
+        </w:rPr>
+        <w:t>* texture,</w:t>
+      </w:r>
+    </w:p>
+    <w:p>
+      <w:pPr>
+        <w:shd w:val="clear" w:color="auto" w:fill="F3F5F7"/>
+        <w:tabs>
+          <w:tab w:val="left" w:pos="916"/>
+          <w:tab w:val="left" w:pos="1832"/>
+          <w:tab w:val="left" w:pos="2748"/>
+          <w:tab w:val="left" w:pos="3664"/>
+          <w:tab w:val="left" w:pos="4580"/>
+          <w:tab w:val="left" w:pos="5496"/>
+          <w:tab w:val="left" w:pos="6412"/>
+          <w:tab w:val="left" w:pos="7328"/>
+          <w:tab w:val="left" w:pos="8244"/>
+          <w:tab w:val="left" w:pos="9160"/>
+          <w:tab w:val="left" w:pos="10076"/>
+          <w:tab w:val="left" w:pos="10992"/>
+          <w:tab w:val="left" w:pos="11908"/>
+          <w:tab w:val="left" w:pos="12824"/>
+          <w:tab w:val="left" w:pos="13740"/>
+          <w:tab w:val="left" w:pos="14656"/>
+        </w:tabs>
+        <w:spacing w:after="0" w:line="240" w:lineRule="auto"/>
+        <w:rPr>
+          <w:rFonts w:ascii="Courier" w:eastAsia="Times New Roman" w:hAnsi="Courier" w:cs="Courier New"/>
+          <w:color w:val="000000"/>
+          <w:sz w:val="24"/>
+          <w:szCs w:val="24"/>
+        </w:rPr>
+      </w:pPr>
+      <w:r>
+        <w:rPr>
+          <w:rFonts w:ascii="Courier" w:eastAsia="Times New Roman" w:hAnsi="Courier" w:cs="Courier New"/>
+          <w:color w:val="000000"/>
+          <w:sz w:val="24"/>
+          <w:szCs w:val="24"/>
+        </w:rPr>
+        <w:t xml:space="preserve">                     Uint32*      format,</w:t>
+      </w:r>
+    </w:p>
+    <w:p>
+      <w:pPr>
+        <w:shd w:val="clear" w:color="auto" w:fill="F3F5F7"/>
+        <w:tabs>
+          <w:tab w:val="left" w:pos="916"/>
+          <w:tab w:val="left" w:pos="1832"/>
+          <w:tab w:val="left" w:pos="2748"/>
+          <w:tab w:val="left" w:pos="3664"/>
+          <w:tab w:val="left" w:pos="4580"/>
+          <w:tab w:val="left" w:pos="5496"/>
+          <w:tab w:val="left" w:pos="6412"/>
+          <w:tab w:val="left" w:pos="7328"/>
+          <w:tab w:val="left" w:pos="8244"/>
+          <w:tab w:val="left" w:pos="9160"/>
+          <w:tab w:val="left" w:pos="10076"/>
+          <w:tab w:val="left" w:pos="10992"/>
+          <w:tab w:val="left" w:pos="11908"/>
+          <w:tab w:val="left" w:pos="12824"/>
+          <w:tab w:val="left" w:pos="13740"/>
+          <w:tab w:val="left" w:pos="14656"/>
+        </w:tabs>
+        <w:spacing w:after="0" w:line="240" w:lineRule="auto"/>
+        <w:rPr>
+          <w:rFonts w:ascii="Courier" w:eastAsia="Times New Roman" w:hAnsi="Courier" w:cs="Courier New"/>
+          <w:color w:val="000000"/>
+          <w:sz w:val="24"/>
+          <w:szCs w:val="24"/>
+          <w:lang w:val="en"/>
+        </w:rPr>
+      </w:pPr>
+      <w:r>
+        <w:rPr>
+          <w:rFonts w:ascii="Courier" w:eastAsia="Times New Roman" w:hAnsi="Courier" w:cs="Courier New"/>
+          <w:color w:val="000000"/>
+          <w:sz w:val="24"/>
+          <w:szCs w:val="24"/>
+        </w:rPr>
+        <w:t xml:space="preserve">                     </w:t>
+      </w:r>
+      <w:r>
+        <w:rPr>
+          <w:rFonts w:ascii="Courier" w:eastAsia="Times New Roman" w:hAnsi="Courier" w:cs="Courier New"/>
+          <w:color w:val="00AAAA"/>
+          <w:sz w:val="24"/>
+          <w:szCs w:val="24"/>
+          <w:lang w:val="en"/>
+        </w:rPr>
+        <w:t>int</w:t>
+      </w:r>
+      <w:r>
+        <w:rPr>
+          <w:rFonts w:ascii="Courier" w:eastAsia="Times New Roman" w:hAnsi="Courier" w:cs="Courier New"/>
+          <w:color w:val="000000"/>
+          <w:sz w:val="24"/>
+          <w:szCs w:val="24"/>
+          <w:lang w:val="en"/>
+        </w:rPr>
+        <w:t>*         access,</w:t>
+      </w:r>
+    </w:p>
+    <w:p>
+      <w:pPr>
+        <w:shd w:val="clear" w:color="auto" w:fill="F3F5F7"/>
+        <w:tabs>
+          <w:tab w:val="left" w:pos="916"/>
+          <w:tab w:val="left" w:pos="1832"/>
+          <w:tab w:val="left" w:pos="2748"/>
+          <w:tab w:val="left" w:pos="3664"/>
+          <w:tab w:val="left" w:pos="4580"/>
+          <w:tab w:val="left" w:pos="5496"/>
+          <w:tab w:val="left" w:pos="6412"/>
+          <w:tab w:val="left" w:pos="7328"/>
+          <w:tab w:val="left" w:pos="8244"/>
+          <w:tab w:val="left" w:pos="9160"/>
+          <w:tab w:val="left" w:pos="10076"/>
+          <w:tab w:val="left" w:pos="10992"/>
+          <w:tab w:val="left" w:pos="11908"/>
+          <w:tab w:val="left" w:pos="12824"/>
+          <w:tab w:val="left" w:pos="13740"/>
+          <w:tab w:val="left" w:pos="14656"/>
+        </w:tabs>
+        <w:spacing w:after="0" w:line="240" w:lineRule="auto"/>
+        <w:rPr>
+          <w:rFonts w:ascii="Courier" w:eastAsia="Times New Roman" w:hAnsi="Courier" w:cs="Courier New"/>
+          <w:color w:val="000000"/>
+          <w:sz w:val="24"/>
+          <w:szCs w:val="24"/>
+          <w:lang w:val="en"/>
+        </w:rPr>
+      </w:pPr>
+      <w:r>
+        <w:rPr>
+          <w:rFonts w:ascii="Courier" w:eastAsia="Times New Roman" w:hAnsi="Courier" w:cs="Courier New"/>
+          <w:color w:val="000000"/>
+          <w:sz w:val="24"/>
+          <w:szCs w:val="24"/>
+          <w:lang w:val="en"/>
+        </w:rPr>
+        <w:t xml:space="preserve">                     </w:t>
+      </w:r>
+      <w:r>
+        <w:rPr>
+          <w:rFonts w:ascii="Courier" w:eastAsia="Times New Roman" w:hAnsi="Courier" w:cs="Courier New"/>
+          <w:color w:val="00AAAA"/>
+          <w:sz w:val="24"/>
+          <w:szCs w:val="24"/>
+          <w:lang w:val="en"/>
+        </w:rPr>
+        <w:t>int</w:t>
+      </w:r>
+      <w:r>
+        <w:rPr>
+          <w:rFonts w:ascii="Courier" w:eastAsia="Times New Roman" w:hAnsi="Courier" w:cs="Courier New"/>
+          <w:color w:val="000000"/>
+          <w:sz w:val="24"/>
+          <w:szCs w:val="24"/>
+          <w:lang w:val="en"/>
+        </w:rPr>
+        <w:t>*         w,</w:t>
+      </w:r>
+    </w:p>
+    <w:p>
+      <w:pPr>
+        <w:shd w:val="clear" w:color="auto" w:fill="F3F5F7"/>
+        <w:tabs>
+          <w:tab w:val="left" w:pos="916"/>
+          <w:tab w:val="left" w:pos="1832"/>
+          <w:tab w:val="left" w:pos="2748"/>
+          <w:tab w:val="left" w:pos="3664"/>
+          <w:tab w:val="left" w:pos="4580"/>
+          <w:tab w:val="left" w:pos="5496"/>
+          <w:tab w:val="left" w:pos="6412"/>
+          <w:tab w:val="left" w:pos="7328"/>
+          <w:tab w:val="left" w:pos="8244"/>
+          <w:tab w:val="left" w:pos="9160"/>
+          <w:tab w:val="left" w:pos="10076"/>
+          <w:tab w:val="left" w:pos="10992"/>
+          <w:tab w:val="left" w:pos="11908"/>
+          <w:tab w:val="left" w:pos="12824"/>
+          <w:tab w:val="left" w:pos="13740"/>
+          <w:tab w:val="left" w:pos="14656"/>
+        </w:tabs>
+        <w:spacing w:after="0" w:line="240" w:lineRule="auto"/>
+        <w:rPr>
+          <w:rFonts w:ascii="Courier" w:eastAsia="Times New Roman" w:hAnsi="Courier" w:cs="Courier New"/>
+          <w:color w:val="000000"/>
+          <w:sz w:val="24"/>
+          <w:szCs w:val="24"/>
+          <w:lang w:val="en"/>
+        </w:rPr>
+      </w:pPr>
+      <w:r>
+        <w:rPr>
+          <w:rFonts w:ascii="Courier" w:eastAsia="Times New Roman" w:hAnsi="Courier" w:cs="Courier New"/>
+          <w:color w:val="000000"/>
+          <w:sz w:val="24"/>
+          <w:szCs w:val="24"/>
+          <w:lang w:val="en"/>
+        </w:rPr>
+        <w:t xml:space="preserve">                     </w:t>
+      </w:r>
+      <w:r>
+        <w:rPr>
+          <w:rFonts w:ascii="Courier" w:eastAsia="Times New Roman" w:hAnsi="Courier" w:cs="Courier New"/>
+          <w:color w:val="00AAAA"/>
+          <w:sz w:val="24"/>
+          <w:szCs w:val="24"/>
+          <w:lang w:val="en"/>
+        </w:rPr>
+        <w:t>int</w:t>
+      </w:r>
+      <w:r>
+        <w:rPr>
+          <w:rFonts w:ascii="Courier" w:eastAsia="Times New Roman" w:hAnsi="Courier" w:cs="Courier New"/>
+          <w:color w:val="000000"/>
+          <w:sz w:val="24"/>
+          <w:szCs w:val="24"/>
+          <w:lang w:val="en"/>
+        </w:rPr>
+        <w:t>*         h)</w:t>
+      </w:r>
+    </w:p>
+    <w:p>
+      <w:pPr>
+        <w:ind w:left="360"/>
+      </w:pPr>
+      <w:r>
+        <w:t>Permet à partir d’un pointeur d</w:t>
+      </w:r>
+      <w:r>
+        <w:t xml:space="preserve">e type </w:t>
+      </w:r>
+      <w:proofErr w:type="spellStart"/>
+      <w:r>
+        <w:t>SDL_Texture</w:t>
+      </w:r>
+      <w:proofErr w:type="spellEnd"/>
+      <w:r>
+        <w:t xml:space="preserve">* de récupérer les informations de </w:t>
+      </w:r>
+      <w:proofErr w:type="gramStart"/>
+      <w:r>
+        <w:t>la dite</w:t>
+      </w:r>
+      <w:proofErr w:type="gramEnd"/>
+      <w:r>
+        <w:t xml:space="preserve"> texture et de les appliquer aux variables passées en argument qui sont : format, </w:t>
+      </w:r>
+      <w:proofErr w:type="spellStart"/>
+      <w:r>
+        <w:t>access</w:t>
+      </w:r>
+      <w:proofErr w:type="spellEnd"/>
+      <w:r>
+        <w:t>, w et h, pour le format des pixels, le type d’accès de la texture, la largeur et la hauteur de cette dernière.</w:t>
+      </w:r>
+    </w:p>
+    <w:p>
+      <w:pPr>
+        <w:ind w:left="360"/>
+      </w:pPr>
+      <w:r>
+        <w:t>Lors de notre</w:t>
+      </w:r>
+      <w:r>
+        <w:t xml:space="preserve"> affichage de texture précédent, no</w:t>
+      </w:r>
+      <w:r>
+        <w:t>us avions mis NULL et NULL pour les rectangles sources et de destination, ce qui prend par défaut la valeur la plus grande des deux et l’applique au deux, ça fonctionne mais on ne conserve ni la taille, ni les ratios.</w:t>
+      </w:r>
+      <w:r>
+        <w:br/>
+        <w:t>Avec cette fonction on peut récupérer la taille et la largeur</w:t>
+      </w:r>
+      <w:r>
+        <w:t xml:space="preserve"> </w:t>
+      </w:r>
+      <w:r>
+        <w:t>du rectangle de notre texture ce qui va nous permettre de conserver la taille et les ratios de notre source.</w:t>
+      </w:r>
+    </w:p>
+    <w:p>
+      <w:pPr>
+        <w:ind w:left="360"/>
+      </w:pPr>
+      <w:r>
+        <w:t>Pour la tester on v</w:t>
+      </w:r>
+      <w:r>
+        <w:t xml:space="preserve">a </w:t>
+      </w:r>
+      <w:r>
+        <w:t>:</w:t>
+      </w:r>
+    </w:p>
+    <w:p>
+      <w:pPr>
+        <w:ind w:left="360"/>
+      </w:pPr>
+      <w:r>
+        <w:t>-Créer un rectangle à partir de la taille de notre texture.</w:t>
+      </w:r>
+      <w:r>
+        <w:br/>
+      </w:r>
+      <w:r>
+        <w:t>-Appliquer notre texture au</w:t>
+      </w:r>
+      <w:r>
+        <w:t xml:space="preserve"> rendu en utilisant les paramètres de ce rectangle à l’origine pour les deux.</w:t>
+      </w:r>
+      <w:r>
+        <w:br/>
+      </w:r>
+      <w:r>
+        <w:t>-On se garde de vérifier que notre rectangle texture est plus grand que notre fenêtre et donc notre rendu, car ici ce n’est pas le cas dans nos tests, si le doute se posait, on aurait pu vérifier la taille de notre fenêtre en la comparant avec ce rectangle qu’on a créé.</w:t>
+      </w:r>
+    </w:p>
+    <w:p>
+      <w:pPr>
+        <w:ind w:left="360"/>
+      </w:pPr>
+      <w:r>
+        <w:t xml:space="preserve">Pour l’exemple </w:t>
+      </w:r>
+      <w:proofErr w:type="gramStart"/>
+      <w:r>
+        <w:t>voir</w:t>
+      </w:r>
+      <w:proofErr w:type="gramEnd"/>
+      <w:r>
+        <w:t xml:space="preserve"> le code du programme ci-joint.</w:t>
+      </w:r>
+    </w:p>
+    <w:p>
+      <w:pPr>
+        <w:pStyle w:val="Titre1"/>
+        <w:numPr>
+          <w:ilvl w:val="0"/>
+          <w:numId w:val="2"/>
+        </w:numPr>
+      </w:pPr>
+      <w:r>
+        <w:t xml:space="preserve">Les Images : La SDL2 ne prend en charge nativement que les formats </w:t>
+      </w:r>
+      <w:proofErr w:type="spellStart"/>
+      <w:r>
+        <w:t>bmp</w:t>
+      </w:r>
+      <w:proofErr w:type="spellEnd"/>
+      <w:r>
+        <w:t xml:space="preserve">, si vous souhaitez utiliser d’autres formats vous devez associer la lib SDL2_image à votre projet. </w:t>
+      </w:r>
+      <w:proofErr w:type="spellStart"/>
+      <w:r>
+        <w:t>SDL_LoadBMP</w:t>
+      </w:r>
+      <w:proofErr w:type="spellEnd"/>
+      <w:r>
+        <w:t xml:space="preserve">, est la méthode permettant d’utiliser des </w:t>
+      </w:r>
+      <w:proofErr w:type="spellStart"/>
+      <w:r>
+        <w:t>bmp</w:t>
+      </w:r>
+      <w:proofErr w:type="spellEnd"/>
+      <w:r>
+        <w:t>, donnez le code permettant de tester cette fonction. (10 points)</w:t>
+      </w:r>
+    </w:p>
+    <w:p/>
+    <w:p>
+      <w:pPr>
+        <w:ind w:firstLine="360"/>
+      </w:pPr>
+      <w:r>
+        <w:t>La fonction :</w:t>
+      </w:r>
+    </w:p>
+    <w:p>
+      <w:pPr>
+        <w:shd w:val="clear" w:color="auto" w:fill="F3F5F7"/>
+        <w:tabs>
+          <w:tab w:val="left" w:pos="916"/>
+          <w:tab w:val="left" w:pos="1832"/>
+          <w:tab w:val="left" w:pos="2748"/>
+          <w:tab w:val="left" w:pos="3664"/>
+          <w:tab w:val="left" w:pos="4580"/>
+          <w:tab w:val="left" w:pos="5496"/>
+          <w:tab w:val="left" w:pos="6412"/>
+          <w:tab w:val="left" w:pos="7328"/>
+          <w:tab w:val="left" w:pos="8244"/>
+          <w:tab w:val="left" w:pos="9160"/>
+          <w:tab w:val="left" w:pos="10076"/>
+          <w:tab w:val="left" w:pos="10992"/>
+          <w:tab w:val="left" w:pos="11908"/>
+          <w:tab w:val="left" w:pos="12824"/>
+          <w:tab w:val="left" w:pos="13740"/>
+          <w:tab w:val="left" w:pos="14656"/>
+        </w:tabs>
+        <w:spacing w:after="0" w:line="240" w:lineRule="auto"/>
+        <w:rPr>
+          <w:rFonts w:ascii="Courier" w:eastAsia="Times New Roman" w:hAnsi="Courier" w:cs="Courier New"/>
+          <w:color w:val="000000"/>
+          <w:sz w:val="24"/>
+          <w:szCs w:val="24"/>
+        </w:rPr>
+      </w:pPr>
+      <w:proofErr w:type="spellStart"/>
+      <w:r>
+        <w:rPr>
+          <w:rFonts w:ascii="Courier" w:eastAsia="Times New Roman" w:hAnsi="Courier" w:cs="Courier New"/>
+          <w:color w:val="000000"/>
+          <w:sz w:val="24"/>
+          <w:szCs w:val="24"/>
+        </w:rPr>
+        <w:t>SDL_Surface</w:t>
+      </w:r>
+      <w:proofErr w:type="spellEnd"/>
+      <w:r>
+        <w:rPr>
+          <w:rFonts w:ascii="Courier" w:eastAsia="Times New Roman" w:hAnsi="Courier" w:cs="Courier New"/>
+          <w:color w:val="000000"/>
+          <w:sz w:val="24"/>
+          <w:szCs w:val="24"/>
+        </w:rPr>
+        <w:t xml:space="preserve">* </w:t>
+      </w:r>
+      <w:proofErr w:type="spellStart"/>
+      <w:r>
+        <w:rPr>
+          <w:rFonts w:ascii="Courier" w:eastAsia="Times New Roman" w:hAnsi="Courier" w:cs="Courier New"/>
+          <w:color w:val="000000"/>
+          <w:sz w:val="24"/>
+          <w:szCs w:val="24"/>
+        </w:rPr>
+        <w:t>SDL_</w:t>
+      </w:r>
+      <w:proofErr w:type="gramStart"/>
+      <w:r>
+        <w:rPr>
+          <w:rFonts w:ascii="Courier" w:eastAsia="Times New Roman" w:hAnsi="Courier" w:cs="Courier New"/>
+          <w:color w:val="000000"/>
+          <w:sz w:val="24"/>
+          <w:szCs w:val="24"/>
+        </w:rPr>
+        <w:t>LoadBMP</w:t>
+      </w:r>
+      <w:proofErr w:type="spellEnd"/>
+      <w:r>
+        <w:rPr>
+          <w:rFonts w:ascii="Courier" w:eastAsia="Times New Roman" w:hAnsi="Courier" w:cs="Courier New"/>
+          <w:color w:val="000000"/>
+          <w:sz w:val="24"/>
+          <w:szCs w:val="24"/>
+        </w:rPr>
+        <w:t>(</w:t>
+      </w:r>
+      <w:proofErr w:type="spellStart"/>
+      <w:proofErr w:type="gramEnd"/>
+      <w:r>
         <w:rPr>
           <w:rFonts w:ascii="Courier" w:eastAsia="Times New Roman" w:hAnsi="Courier" w:cs="Courier New"/>
           <w:color w:val="0000AA"/>
@@ -9612,63 +10259,93 @@
         <w:t>const</w:t>
       </w:r>
       <w:proofErr w:type="spellEnd"/>
+      <w:r>
+        <w:rPr>
+          <w:rFonts w:ascii="Courier" w:eastAsia="Times New Roman" w:hAnsi="Courier" w:cs="Courier New"/>
+          <w:color w:val="000000"/>
+          <w:sz w:val="24"/>
+          <w:szCs w:val="24"/>
+        </w:rPr>
+        <w:t xml:space="preserve"> </w:t>
+      </w:r>
+      <w:r>
+        <w:rPr>
+          <w:rFonts w:ascii="Courier" w:eastAsia="Times New Roman" w:hAnsi="Courier" w:cs="Courier New"/>
+          <w:color w:val="00AAAA"/>
+          <w:sz w:val="24"/>
+          <w:szCs w:val="24"/>
+        </w:rPr>
+        <w:t>char</w:t>
+      </w:r>
+      <w:r>
+        <w:rPr>
+          <w:rFonts w:ascii="Courier" w:eastAsia="Times New Roman" w:hAnsi="Courier" w:cs="Courier New"/>
+          <w:color w:val="000000"/>
+          <w:sz w:val="24"/>
+          <w:szCs w:val="24"/>
+        </w:rPr>
+        <w:t>* file)</w:t>
+      </w:r>
+    </w:p>
+    <w:p>
+      <w:pPr>
+        <w:ind w:left="360"/>
+      </w:pPr>
+      <w:r>
+        <w:t xml:space="preserve">Nous </w:t>
+      </w:r>
+      <w:proofErr w:type="gramStart"/>
+      <w:r>
+        <w:t>permet</w:t>
+      </w:r>
       <w:proofErr w:type="gramEnd"/>
       <w:r>
-        <w:rPr>
-          <w:rFonts w:ascii="Courier" w:eastAsia="Times New Roman" w:hAnsi="Courier" w:cs="Courier New"/>
-          <w:color w:val="000000"/>
-          <w:sz w:val="24"/>
-          <w:szCs w:val="24"/>
-        </w:rPr>
-        <w:t xml:space="preserve"> </w:t>
-      </w:r>
-      <w:proofErr w:type="spellStart"/>
-      <w:r>
-        <w:rPr>
-          <w:rFonts w:ascii="Courier" w:eastAsia="Times New Roman" w:hAnsi="Courier" w:cs="Courier New"/>
-          <w:color w:val="000000"/>
-          <w:sz w:val="24"/>
-          <w:szCs w:val="24"/>
-        </w:rPr>
-        <w:t>SDL_Rect</w:t>
-      </w:r>
-      <w:proofErr w:type="spellEnd"/>
-      <w:r>
-        <w:rPr>
-          <w:rFonts w:ascii="Courier" w:eastAsia="Times New Roman" w:hAnsi="Courier" w:cs="Courier New"/>
-          <w:color w:val="000000"/>
-          <w:sz w:val="24"/>
-          <w:szCs w:val="24"/>
-        </w:rPr>
-        <w:t xml:space="preserve">* </w:t>
-      </w:r>
-      <w:proofErr w:type="spellStart"/>
-      <w:r>
-        <w:rPr>
-          <w:rFonts w:ascii="Courier" w:eastAsia="Times New Roman" w:hAnsi="Courier" w:cs="Courier New"/>
-          <w:color w:val="000000"/>
-          <w:sz w:val="24"/>
-          <w:szCs w:val="24"/>
-        </w:rPr>
-        <w:t>dstrect</w:t>
-      </w:r>
-      <w:proofErr w:type="spellEnd"/>
-      <w:r>
-        <w:rPr>
-          <w:rFonts w:ascii="Courier" w:eastAsia="Times New Roman" w:hAnsi="Courier" w:cs="Courier New"/>
-          <w:color w:val="000000"/>
-          <w:sz w:val="24"/>
-          <w:szCs w:val="24"/>
-        </w:rPr>
-        <w:t>)</w:t>
+        <w:t xml:space="preserve"> de charger u</w:t>
+      </w:r>
+      <w:r>
+        <w:t>ne image format bitmap dans une surface, par ailleurs l’icone de la fenêtre est une surface, on peut donc tester la fonction en appliquant la surface créée à l’icone de la fenêtre avec le code suivant :</w:t>
       </w:r>
     </w:p>
     <w:p>
       <w:pPr>
         <w:ind w:left="360"/>
       </w:pPr>
-      <w:r>
-        <w:t>Va copier la texture source en partie ou en totalité et l’appliquer dans le rendu cible en partie ou en totalité.</w:t>
+      <w:proofErr w:type="spellStart"/>
+      <w:proofErr w:type="gramStart"/>
+      <w:r>
+        <w:t>pSurface</w:t>
+      </w:r>
+      <w:proofErr w:type="spellEnd"/>
+      <w:proofErr w:type="gramEnd"/>
+      <w:r>
+        <w:t>=</w:t>
+      </w:r>
+      <w:proofErr w:type="spellStart"/>
+      <w:r>
+        <w:t>SDL_LoadBMP</w:t>
+      </w:r>
+      <w:proofErr w:type="spellEnd"/>
+      <w:r>
+        <w:t>("Assets/BMP/Cirno.bmp");</w:t>
+      </w:r>
+      <w:r>
+        <w:br/>
+      </w:r>
+      <w:proofErr w:type="spellStart"/>
+      <w:r>
+        <w:t>SDL_SetWindowIcon</w:t>
+      </w:r>
+      <w:proofErr w:type="spellEnd"/>
+      <w:r>
+        <w:t>(</w:t>
+      </w:r>
+      <w:proofErr w:type="spellStart"/>
+      <w:r>
+        <w:t>pWindow,pSurface</w:t>
+      </w:r>
+      <w:proofErr w:type="spellEnd"/>
+      <w:r>
+        <w:t>);</w:t>
       </w:r>
     </w:p>
     <w:p>
@@ -9676,37 +10353,16 @@
         <w:ind w:left="360"/>
       </w:pPr>
       <w:r>
-        <w:t xml:space="preserve">Pour la tester on peut garder la texture de la question précédente et cette fois-ci tenter de la copier dans le rendu puis d’actualiser le rendu, si cela fonctionne on aura bien </w:t>
+        <w:t xml:space="preserve">Pour l’exemple </w:t>
       </w:r>
       <w:proofErr w:type="gramStart"/>
       <w:r>
-        <w:t>appliquer</w:t>
+        <w:t>voir</w:t>
       </w:r>
       <w:proofErr w:type="gramEnd"/>
       <w:r>
-        <w:t xml:space="preserve"> la texture dans le rendu.</w:t>
-      </w:r>
-    </w:p>
-    <w:p>
-      <w:pPr>
-        <w:ind w:left="360"/>
-      </w:pPr>
-      <w:r>
-        <w:t xml:space="preserve">Pour l’exemple </w:t>
-      </w:r>
-      <w:proofErr w:type="gramStart"/>
-      <w:r>
-        <w:t>voir</w:t>
-      </w:r>
-      <w:proofErr w:type="gramEnd"/>
-      <w:r>
         <w:t xml:space="preserve"> le code du programme ci-joint.</w:t>
       </w:r>
-    </w:p>
-    <w:p>
-      <w:pPr>
-        <w:ind w:left="360"/>
-      </w:pPr>
       <w:bookmarkStart w:id="0" w:name="_GoBack"/>
       <w:bookmarkEnd w:id="0"/>
     </w:p>

</xml_diff>

<commit_message>
Question 26) et 27) Creer une texture a partir d'une image, puis afficher l'image.
</commit_message>
<xml_diff>
--- a/Réponse.docx
+++ b/Réponse.docx
@@ -8715,7 +8715,6 @@
           <w:color w:val="000000"/>
           <w:sz w:val="24"/>
           <w:szCs w:val="24"/>
-          <w:lang w:val="en-US"/>
         </w:rPr>
       </w:pPr>
       <w:r>
@@ -8727,25 +8726,47 @@
         </w:rPr>
         <w:t xml:space="preserve">                               </w:t>
       </w:r>
+      <w:proofErr w:type="spellStart"/>
+      <w:proofErr w:type="gramStart"/>
       <w:r>
         <w:rPr>
           <w:rFonts w:ascii="Courier" w:eastAsia="Times New Roman" w:hAnsi="Courier" w:cs="Courier New"/>
           <w:color w:val="00AAAA"/>
           <w:sz w:val="24"/>
           <w:szCs w:val="24"/>
-          <w:lang w:val="en-US"/>
         </w:rPr>
         <w:t>int</w:t>
       </w:r>
-      <w:r>
-        <w:rPr>
-          <w:rFonts w:ascii="Courier" w:eastAsia="Times New Roman" w:hAnsi="Courier" w:cs="Courier New"/>
-          <w:color w:val="000000"/>
-          <w:sz w:val="24"/>
-          <w:szCs w:val="24"/>
-          <w:lang w:val="en-US"/>
-        </w:rPr>
-        <w:t xml:space="preserve">           access,</w:t>
+      <w:proofErr w:type="spellEnd"/>
+      <w:proofErr w:type="gramEnd"/>
+      <w:r>
+        <w:rPr>
+          <w:rFonts w:ascii="Courier" w:eastAsia="Times New Roman" w:hAnsi="Courier" w:cs="Courier New"/>
+          <w:color w:val="000000"/>
+          <w:sz w:val="24"/>
+          <w:szCs w:val="24"/>
+        </w:rPr>
+        <w:t xml:space="preserve">           </w:t>
+      </w:r>
+      <w:proofErr w:type="spellStart"/>
+      <w:r>
+        <w:rPr>
+          <w:rFonts w:ascii="Courier" w:eastAsia="Times New Roman" w:hAnsi="Courier" w:cs="Courier New"/>
+          <w:color w:val="000000"/>
+          <w:sz w:val="24"/>
+          <w:szCs w:val="24"/>
+        </w:rPr>
+        <w:t>access</w:t>
+      </w:r>
+      <w:proofErr w:type="spellEnd"/>
+      <w:r>
+        <w:rPr>
+          <w:rFonts w:ascii="Courier" w:eastAsia="Times New Roman" w:hAnsi="Courier" w:cs="Courier New"/>
+          <w:color w:val="000000"/>
+          <w:sz w:val="24"/>
+          <w:szCs w:val="24"/>
+        </w:rPr>
+        <w:t>,</w:t>
       </w:r>
     </w:p>
     <w:p>
@@ -8775,36 +8796,36 @@
           <w:color w:val="000000"/>
           <w:sz w:val="24"/>
           <w:szCs w:val="24"/>
-          <w:lang w:val="en-US"/>
-        </w:rPr>
-      </w:pPr>
-      <w:r>
-        <w:rPr>
-          <w:rFonts w:ascii="Courier" w:eastAsia="Times New Roman" w:hAnsi="Courier" w:cs="Courier New"/>
-          <w:color w:val="000000"/>
-          <w:sz w:val="24"/>
-          <w:szCs w:val="24"/>
-          <w:lang w:val="en-US"/>
+        </w:rPr>
+      </w:pPr>
+      <w:r>
+        <w:rPr>
+          <w:rFonts w:ascii="Courier" w:eastAsia="Times New Roman" w:hAnsi="Courier" w:cs="Courier New"/>
+          <w:color w:val="000000"/>
+          <w:sz w:val="24"/>
+          <w:szCs w:val="24"/>
         </w:rPr>
         <w:t xml:space="preserve">                               </w:t>
       </w:r>
+      <w:proofErr w:type="spellStart"/>
+      <w:proofErr w:type="gramStart"/>
       <w:r>
         <w:rPr>
           <w:rFonts w:ascii="Courier" w:eastAsia="Times New Roman" w:hAnsi="Courier" w:cs="Courier New"/>
           <w:color w:val="00AAAA"/>
           <w:sz w:val="24"/>
           <w:szCs w:val="24"/>
-          <w:lang w:val="en-US"/>
         </w:rPr>
         <w:t>int</w:t>
       </w:r>
-      <w:r>
-        <w:rPr>
-          <w:rFonts w:ascii="Courier" w:eastAsia="Times New Roman" w:hAnsi="Courier" w:cs="Courier New"/>
-          <w:color w:val="000000"/>
-          <w:sz w:val="24"/>
-          <w:szCs w:val="24"/>
-          <w:lang w:val="en-US"/>
+      <w:proofErr w:type="spellEnd"/>
+      <w:proofErr w:type="gramEnd"/>
+      <w:r>
+        <w:rPr>
+          <w:rFonts w:ascii="Courier" w:eastAsia="Times New Roman" w:hAnsi="Courier" w:cs="Courier New"/>
+          <w:color w:val="000000"/>
+          <w:sz w:val="24"/>
+          <w:szCs w:val="24"/>
         </w:rPr>
         <w:t xml:space="preserve">           w,</w:t>
       </w:r>
@@ -8836,36 +8857,36 @@
           <w:color w:val="000000"/>
           <w:sz w:val="24"/>
           <w:szCs w:val="24"/>
-          <w:lang w:val="en-US"/>
-        </w:rPr>
-      </w:pPr>
-      <w:r>
-        <w:rPr>
-          <w:rFonts w:ascii="Courier" w:eastAsia="Times New Roman" w:hAnsi="Courier" w:cs="Courier New"/>
-          <w:color w:val="000000"/>
-          <w:sz w:val="24"/>
-          <w:szCs w:val="24"/>
-          <w:lang w:val="en-US"/>
+        </w:rPr>
+      </w:pPr>
+      <w:r>
+        <w:rPr>
+          <w:rFonts w:ascii="Courier" w:eastAsia="Times New Roman" w:hAnsi="Courier" w:cs="Courier New"/>
+          <w:color w:val="000000"/>
+          <w:sz w:val="24"/>
+          <w:szCs w:val="24"/>
         </w:rPr>
         <w:t xml:space="preserve">                               </w:t>
       </w:r>
+      <w:proofErr w:type="spellStart"/>
+      <w:proofErr w:type="gramStart"/>
       <w:r>
         <w:rPr>
           <w:rFonts w:ascii="Courier" w:eastAsia="Times New Roman" w:hAnsi="Courier" w:cs="Courier New"/>
           <w:color w:val="00AAAA"/>
           <w:sz w:val="24"/>
           <w:szCs w:val="24"/>
-          <w:lang w:val="en-US"/>
         </w:rPr>
         <w:t>int</w:t>
       </w:r>
-      <w:r>
-        <w:rPr>
-          <w:rFonts w:ascii="Courier" w:eastAsia="Times New Roman" w:hAnsi="Courier" w:cs="Courier New"/>
-          <w:color w:val="000000"/>
-          <w:sz w:val="24"/>
-          <w:szCs w:val="24"/>
-          <w:lang w:val="en-US"/>
+      <w:proofErr w:type="spellEnd"/>
+      <w:proofErr w:type="gramEnd"/>
+      <w:r>
+        <w:rPr>
+          <w:rFonts w:ascii="Courier" w:eastAsia="Times New Roman" w:hAnsi="Courier" w:cs="Courier New"/>
+          <w:color w:val="000000"/>
+          <w:sz w:val="24"/>
+          <w:szCs w:val="24"/>
         </w:rPr>
         <w:t xml:space="preserve">           h)</w:t>
       </w:r>
@@ -10363,8 +10384,570 @@
       <w:r>
         <w:t xml:space="preserve"> le code du programme ci-joint.</w:t>
       </w:r>
+    </w:p>
+    <w:p>
+      <w:pPr>
+        <w:pStyle w:val="Titre1"/>
+        <w:numPr>
+          <w:ilvl w:val="0"/>
+          <w:numId w:val="2"/>
+        </w:numPr>
+      </w:pPr>
+      <w:r>
+        <w:lastRenderedPageBreak/>
+        <w:t>Donnez le code permettant de créer une texture à partir d’une image (</w:t>
+      </w:r>
+      <w:proofErr w:type="spellStart"/>
+      <w:r>
+        <w:t>bmp</w:t>
+      </w:r>
+      <w:proofErr w:type="spellEnd"/>
+      <w:r>
+        <w:t>) (10points)</w:t>
+      </w:r>
+    </w:p>
+    <w:p/>
+    <w:p>
+      <w:pPr>
+        <w:ind w:left="360"/>
+      </w:pPr>
+      <w:r>
+        <w:t xml:space="preserve">Comme une image chargée avec </w:t>
+      </w:r>
+      <w:proofErr w:type="spellStart"/>
+      <w:r>
+        <w:t>SDL_LoadBMP</w:t>
+      </w:r>
+      <w:proofErr w:type="spellEnd"/>
+      <w:r>
+        <w:t xml:space="preserve"> </w:t>
+      </w:r>
+      <w:r>
+        <w:t xml:space="preserve">se stocke dans un pointeur de type </w:t>
+      </w:r>
+      <w:proofErr w:type="spellStart"/>
+      <w:r>
+        <w:t>SDL_Surface</w:t>
+      </w:r>
+      <w:proofErr w:type="spellEnd"/>
+      <w:r>
+        <w:t>, pour créer une texture à partir de celle-ci on peut utiliser la fonction :</w:t>
+      </w:r>
+    </w:p>
+    <w:p>
+      <w:pPr>
+        <w:shd w:val="clear" w:color="auto" w:fill="F3F5F7"/>
+        <w:tabs>
+          <w:tab w:val="left" w:pos="916"/>
+          <w:tab w:val="left" w:pos="1832"/>
+          <w:tab w:val="left" w:pos="2748"/>
+          <w:tab w:val="left" w:pos="3664"/>
+          <w:tab w:val="left" w:pos="4580"/>
+          <w:tab w:val="left" w:pos="5496"/>
+          <w:tab w:val="left" w:pos="6412"/>
+          <w:tab w:val="left" w:pos="7328"/>
+          <w:tab w:val="left" w:pos="8244"/>
+          <w:tab w:val="left" w:pos="9160"/>
+          <w:tab w:val="left" w:pos="10076"/>
+          <w:tab w:val="left" w:pos="10992"/>
+          <w:tab w:val="left" w:pos="11908"/>
+          <w:tab w:val="left" w:pos="12824"/>
+          <w:tab w:val="left" w:pos="13740"/>
+          <w:tab w:val="left" w:pos="14656"/>
+        </w:tabs>
+        <w:spacing w:after="0" w:line="240" w:lineRule="auto"/>
+        <w:rPr>
+          <w:rFonts w:ascii="Courier" w:eastAsia="Times New Roman" w:hAnsi="Courier" w:cs="Courier New"/>
+          <w:color w:val="000000"/>
+          <w:sz w:val="24"/>
+          <w:szCs w:val="24"/>
+          <w:lang w:val="en"/>
+        </w:rPr>
+      </w:pPr>
+      <w:proofErr w:type="spellStart"/>
+      <w:r>
+        <w:rPr>
+          <w:rFonts w:ascii="Courier" w:eastAsia="Times New Roman" w:hAnsi="Courier" w:cs="Courier New"/>
+          <w:color w:val="000000"/>
+          <w:sz w:val="24"/>
+          <w:szCs w:val="24"/>
+          <w:lang w:val="en"/>
+        </w:rPr>
+        <w:t>SDL_Texture</w:t>
+      </w:r>
+      <w:proofErr w:type="spellEnd"/>
+      <w:r>
+        <w:rPr>
+          <w:rFonts w:ascii="Courier" w:eastAsia="Times New Roman" w:hAnsi="Courier" w:cs="Courier New"/>
+          <w:color w:val="000000"/>
+          <w:sz w:val="24"/>
+          <w:szCs w:val="24"/>
+          <w:lang w:val="en"/>
+        </w:rPr>
+        <w:t xml:space="preserve">* </w:t>
+      </w:r>
+      <w:proofErr w:type="spellStart"/>
+      <w:r>
+        <w:rPr>
+          <w:rFonts w:ascii="Courier" w:eastAsia="Times New Roman" w:hAnsi="Courier" w:cs="Courier New"/>
+          <w:color w:val="000000"/>
+          <w:sz w:val="24"/>
+          <w:szCs w:val="24"/>
+          <w:lang w:val="en"/>
+        </w:rPr>
+        <w:t>SDL_</w:t>
+      </w:r>
+      <w:proofErr w:type="gramStart"/>
+      <w:r>
+        <w:rPr>
+          <w:rFonts w:ascii="Courier" w:eastAsia="Times New Roman" w:hAnsi="Courier" w:cs="Courier New"/>
+          <w:color w:val="000000"/>
+          <w:sz w:val="24"/>
+          <w:szCs w:val="24"/>
+          <w:lang w:val="en"/>
+        </w:rPr>
+        <w:t>CreateTextureFromSurface</w:t>
+      </w:r>
+      <w:proofErr w:type="spellEnd"/>
+      <w:r>
+        <w:rPr>
+          <w:rFonts w:ascii="Courier" w:eastAsia="Times New Roman" w:hAnsi="Courier" w:cs="Courier New"/>
+          <w:color w:val="000000"/>
+          <w:sz w:val="24"/>
+          <w:szCs w:val="24"/>
+          <w:lang w:val="en"/>
+        </w:rPr>
+        <w:t>(</w:t>
+      </w:r>
+      <w:proofErr w:type="spellStart"/>
+      <w:proofErr w:type="gramEnd"/>
+      <w:r>
+        <w:rPr>
+          <w:rFonts w:ascii="Courier" w:eastAsia="Times New Roman" w:hAnsi="Courier" w:cs="Courier New"/>
+          <w:color w:val="000000"/>
+          <w:sz w:val="24"/>
+          <w:szCs w:val="24"/>
+          <w:lang w:val="en"/>
+        </w:rPr>
+        <w:t>SDL_Renderer</w:t>
+      </w:r>
+      <w:proofErr w:type="spellEnd"/>
+      <w:r>
+        <w:rPr>
+          <w:rFonts w:ascii="Courier" w:eastAsia="Times New Roman" w:hAnsi="Courier" w:cs="Courier New"/>
+          <w:color w:val="000000"/>
+          <w:sz w:val="24"/>
+          <w:szCs w:val="24"/>
+          <w:lang w:val="en"/>
+        </w:rPr>
+        <w:t>* renderer,</w:t>
+      </w:r>
+    </w:p>
+    <w:p>
+      <w:pPr>
+        <w:shd w:val="clear" w:color="auto" w:fill="F3F5F7"/>
+        <w:tabs>
+          <w:tab w:val="left" w:pos="916"/>
+          <w:tab w:val="left" w:pos="1832"/>
+          <w:tab w:val="left" w:pos="2748"/>
+          <w:tab w:val="left" w:pos="3664"/>
+          <w:tab w:val="left" w:pos="4580"/>
+          <w:tab w:val="left" w:pos="5496"/>
+          <w:tab w:val="left" w:pos="6412"/>
+          <w:tab w:val="left" w:pos="7328"/>
+          <w:tab w:val="left" w:pos="8244"/>
+          <w:tab w:val="left" w:pos="9160"/>
+          <w:tab w:val="left" w:pos="10076"/>
+          <w:tab w:val="left" w:pos="10992"/>
+          <w:tab w:val="left" w:pos="11908"/>
+          <w:tab w:val="left" w:pos="12824"/>
+          <w:tab w:val="left" w:pos="13740"/>
+          <w:tab w:val="left" w:pos="14656"/>
+        </w:tabs>
+        <w:spacing w:after="0" w:line="240" w:lineRule="auto"/>
+        <w:rPr>
+          <w:rFonts w:ascii="Courier" w:eastAsia="Times New Roman" w:hAnsi="Courier" w:cs="Courier New"/>
+          <w:color w:val="000000"/>
+          <w:sz w:val="24"/>
+          <w:szCs w:val="24"/>
+        </w:rPr>
+      </w:pPr>
+      <w:r>
+        <w:rPr>
+          <w:rFonts w:ascii="Courier" w:eastAsia="Times New Roman" w:hAnsi="Courier" w:cs="Courier New"/>
+          <w:color w:val="000000"/>
+          <w:sz w:val="24"/>
+          <w:szCs w:val="24"/>
+          <w:lang w:val="en"/>
+        </w:rPr>
+        <w:t xml:space="preserve">                                          </w:t>
+      </w:r>
+      <w:proofErr w:type="spellStart"/>
+      <w:r>
+        <w:rPr>
+          <w:rFonts w:ascii="Courier" w:eastAsia="Times New Roman" w:hAnsi="Courier" w:cs="Courier New"/>
+          <w:color w:val="000000"/>
+          <w:sz w:val="24"/>
+          <w:szCs w:val="24"/>
+        </w:rPr>
+        <w:t>SDL_Surface</w:t>
+      </w:r>
+      <w:proofErr w:type="spellEnd"/>
+      <w:proofErr w:type="gramStart"/>
+      <w:r>
+        <w:rPr>
+          <w:rFonts w:ascii="Courier" w:eastAsia="Times New Roman" w:hAnsi="Courier" w:cs="Courier New"/>
+          <w:color w:val="000000"/>
+          <w:sz w:val="24"/>
+          <w:szCs w:val="24"/>
+        </w:rPr>
+        <w:t>*  surface</w:t>
+      </w:r>
+      <w:proofErr w:type="gramEnd"/>
+      <w:r>
+        <w:rPr>
+          <w:rFonts w:ascii="Courier" w:eastAsia="Times New Roman" w:hAnsi="Courier" w:cs="Courier New"/>
+          <w:color w:val="000000"/>
+          <w:sz w:val="24"/>
+          <w:szCs w:val="24"/>
+        </w:rPr>
+        <w:t>)</w:t>
+      </w:r>
+    </w:p>
+    <w:p>
+      <w:pPr>
+        <w:ind w:left="360"/>
+      </w:pPr>
+      <w:r>
+        <w:t>Ce qui nous donne le code suivant :</w:t>
+      </w:r>
+    </w:p>
+    <w:p>
+      <w:pPr>
+        <w:ind w:left="360"/>
+      </w:pPr>
+      <w:proofErr w:type="spellStart"/>
+      <w:proofErr w:type="gramStart"/>
+      <w:r>
+        <w:t>pSurface</w:t>
+      </w:r>
+      <w:proofErr w:type="spellEnd"/>
+      <w:proofErr w:type="gramEnd"/>
+      <w:r>
+        <w:t>=</w:t>
+      </w:r>
+      <w:proofErr w:type="spellStart"/>
+      <w:r>
+        <w:t>SDL_LoadBMP</w:t>
+      </w:r>
+      <w:proofErr w:type="spellEnd"/>
+      <w:r>
+        <w:t>("Assets/BMP/Cirno.bmp");</w:t>
+      </w:r>
+    </w:p>
+    <w:p>
+      <w:pPr>
+        <w:ind w:left="360"/>
+      </w:pPr>
+      <w:proofErr w:type="spellStart"/>
+      <w:proofErr w:type="gramStart"/>
+      <w:r>
+        <w:t>pTexture</w:t>
+      </w:r>
+      <w:proofErr w:type="spellEnd"/>
+      <w:proofErr w:type="gramEnd"/>
+      <w:r>
+        <w:t>=</w:t>
+      </w:r>
+      <w:proofErr w:type="spellStart"/>
+      <w:r>
+        <w:t>SDL_CreateTextureFromSurface</w:t>
+      </w:r>
+      <w:proofErr w:type="spellEnd"/>
+      <w:r>
+        <w:t>(</w:t>
+      </w:r>
+      <w:proofErr w:type="spellStart"/>
+      <w:r>
+        <w:t>pRenderer,pSurface</w:t>
+      </w:r>
+      <w:proofErr w:type="spellEnd"/>
+      <w:r>
+        <w:t>);</w:t>
+      </w:r>
+    </w:p>
+    <w:p>
+      <w:pPr>
+        <w:ind w:left="360"/>
+      </w:pPr>
+      <w:r>
+        <w:t>Ainsi on a une image chargée dans notre texture.</w:t>
+      </w:r>
+    </w:p>
+    <w:p>
+      <w:pPr>
+        <w:ind w:left="360"/>
+      </w:pPr>
+      <w:r>
+        <w:t xml:space="preserve">Pour l’exemple </w:t>
+      </w:r>
+      <w:proofErr w:type="gramStart"/>
+      <w:r>
+        <w:t>voir</w:t>
+      </w:r>
+      <w:proofErr w:type="gramEnd"/>
+      <w:r>
+        <w:t xml:space="preserve"> le code du programme ci-joint.</w:t>
+      </w:r>
+    </w:p>
+    <w:p>
+      <w:pPr>
+        <w:ind w:left="360"/>
+      </w:pPr>
+    </w:p>
+    <w:p>
+      <w:pPr>
+        <w:pStyle w:val="Titre1"/>
+        <w:numPr>
+          <w:ilvl w:val="0"/>
+          <w:numId w:val="2"/>
+        </w:numPr>
+      </w:pPr>
+      <w:r>
+        <w:t xml:space="preserve">Prenez une image de votre choix au format </w:t>
+      </w:r>
+      <w:proofErr w:type="spellStart"/>
+      <w:r>
+        <w:t>bmp</w:t>
+      </w:r>
+      <w:proofErr w:type="spellEnd"/>
+      <w:r>
+        <w:t xml:space="preserve"> et testez les fonctions précédentes en ajoutant le code permettant d’afficher l’image dans le rendu. (15 points)</w:t>
+      </w:r>
+    </w:p>
+    <w:p>
+      <w:pPr>
+        <w:ind w:left="360"/>
+      </w:pPr>
+    </w:p>
+    <w:p>
+      <w:pPr>
+        <w:ind w:left="360"/>
+      </w:pPr>
+      <w:r>
+        <w:t>A partir du code précédent on va appliquer notre texture dans notre rendu et l’appliquer :</w:t>
+      </w:r>
+    </w:p>
+    <w:p>
+      <w:pPr>
+        <w:ind w:left="360"/>
+      </w:pPr>
+      <w:proofErr w:type="spellStart"/>
+      <w:r>
+        <w:t>SDL_QueryTexture</w:t>
+      </w:r>
+      <w:proofErr w:type="spellEnd"/>
+      <w:r>
+        <w:t>(</w:t>
+      </w:r>
+      <w:proofErr w:type="gramStart"/>
+      <w:r>
+        <w:t>pTexture,NULL</w:t>
+      </w:r>
+      <w:proofErr w:type="gramEnd"/>
+      <w:r>
+        <w:t>,NULL,&amp;</w:t>
+      </w:r>
+      <w:proofErr w:type="spellStart"/>
+      <w:r>
+        <w:t>nLargeur</w:t>
+      </w:r>
+      <w:proofErr w:type="spellEnd"/>
+      <w:r>
+        <w:t>,&amp;</w:t>
+      </w:r>
+      <w:proofErr w:type="spellStart"/>
+      <w:r>
+        <w:t>nHauteur</w:t>
+      </w:r>
+      <w:proofErr w:type="spellEnd"/>
+      <w:r>
+        <w:t>);</w:t>
+      </w:r>
+    </w:p>
+    <w:p>
+      <w:pPr>
+        <w:ind w:left="360"/>
+      </w:pPr>
+      <w:proofErr w:type="spellStart"/>
+      <w:r>
+        <w:t>monRectangle.w</w:t>
+      </w:r>
+      <w:proofErr w:type="spellEnd"/>
+      <w:r>
+        <w:t>=</w:t>
+      </w:r>
+      <w:proofErr w:type="spellStart"/>
+      <w:proofErr w:type="gramStart"/>
+      <w:r>
+        <w:t>nLargeur</w:t>
+      </w:r>
+      <w:proofErr w:type="spellEnd"/>
+      <w:r>
+        <w:t>;</w:t>
+      </w:r>
+      <w:proofErr w:type="gramEnd"/>
+    </w:p>
+    <w:p>
+      <w:pPr>
+        <w:ind w:left="360"/>
+      </w:pPr>
+      <w:proofErr w:type="spellStart"/>
+      <w:r>
+        <w:t>monRectangle.h</w:t>
+      </w:r>
+      <w:proofErr w:type="spellEnd"/>
+      <w:r>
+        <w:t>=</w:t>
+      </w:r>
+      <w:proofErr w:type="spellStart"/>
+      <w:proofErr w:type="gramStart"/>
+      <w:r>
+        <w:t>nHauteur</w:t>
+      </w:r>
+      <w:proofErr w:type="spellEnd"/>
+      <w:r>
+        <w:t>;</w:t>
+      </w:r>
+      <w:proofErr w:type="gramEnd"/>
+    </w:p>
+    <w:p>
+      <w:pPr>
+        <w:ind w:left="360"/>
+      </w:pPr>
+      <w:proofErr w:type="spellStart"/>
+      <w:r>
+        <w:t>SDL_RenderCopy</w:t>
+      </w:r>
+      <w:proofErr w:type="spellEnd"/>
+      <w:r>
+        <w:t>(</w:t>
+      </w:r>
+      <w:proofErr w:type="gramStart"/>
+      <w:r>
+        <w:t>pRenderer,</w:t>
+      </w:r>
+      <w:proofErr w:type="spellStart"/>
+      <w:r>
+        <w:t>pTexture</w:t>
+      </w:r>
+      <w:proofErr w:type="spellEnd"/>
+      <w:proofErr w:type="gramEnd"/>
+      <w:r>
+        <w:t>,&amp;</w:t>
+      </w:r>
+      <w:proofErr w:type="spellStart"/>
+      <w:r>
+        <w:t>monRectangle</w:t>
+      </w:r>
+      <w:proofErr w:type="spellEnd"/>
+      <w:r>
+        <w:t>,&amp;</w:t>
+      </w:r>
+      <w:proofErr w:type="spellStart"/>
+      <w:r>
+        <w:t>monRectangle</w:t>
+      </w:r>
+      <w:proofErr w:type="spellEnd"/>
+      <w:r>
+        <w:t>);</w:t>
+      </w:r>
+    </w:p>
+    <w:p>
+      <w:pPr>
+        <w:ind w:left="360"/>
+      </w:pPr>
+      <w:proofErr w:type="spellStart"/>
+      <w:r>
+        <w:t>SDL_RenderPresent</w:t>
+      </w:r>
+      <w:proofErr w:type="spellEnd"/>
+      <w:r>
+        <w:t>(</w:t>
+      </w:r>
+      <w:proofErr w:type="spellStart"/>
+      <w:r>
+        <w:t>pRenderer</w:t>
+      </w:r>
+      <w:proofErr w:type="spellEnd"/>
+      <w:proofErr w:type="gramStart"/>
+      <w:r>
+        <w:t>);</w:t>
+      </w:r>
       <w:bookmarkStart w:id="0" w:name="_GoBack"/>
       <w:bookmarkEnd w:id="0"/>
+      <w:proofErr w:type="gramEnd"/>
+    </w:p>
+    <w:p>
+      <w:pPr>
+        <w:ind w:left="360"/>
+      </w:pPr>
+      <w:r>
+        <w:t xml:space="preserve">On commence par la fonction </w:t>
+      </w:r>
+      <w:proofErr w:type="spellStart"/>
+      <w:r>
+        <w:t>SDL_QueryTexture</w:t>
+      </w:r>
+      <w:proofErr w:type="spellEnd"/>
+      <w:r>
+        <w:t xml:space="preserve"> pour appliquer dans les variables </w:t>
+      </w:r>
+      <w:proofErr w:type="spellStart"/>
+      <w:r>
+        <w:t>nLargeur</w:t>
+      </w:r>
+      <w:proofErr w:type="spellEnd"/>
+      <w:r>
+        <w:t xml:space="preserve"> et </w:t>
+      </w:r>
+      <w:proofErr w:type="spellStart"/>
+      <w:r>
+        <w:t>nHauteur</w:t>
+      </w:r>
+      <w:proofErr w:type="spellEnd"/>
+      <w:r>
+        <w:t xml:space="preserve"> les dimensions de notre texture et donc de notre image.</w:t>
+      </w:r>
+      <w:r>
+        <w:br/>
+        <w:t>On les applique à notre rectangle qui est toujours positionné à l’origine.</w:t>
+      </w:r>
+      <w:r>
+        <w:br/>
+        <w:t>Puis on va copier notre texture dans notre rendu et l’afficher !</w:t>
+      </w:r>
+    </w:p>
+    <w:p>
+      <w:pPr>
+        <w:ind w:left="360"/>
+      </w:pPr>
+      <w:r>
+        <w:t xml:space="preserve">Pour l’exemple </w:t>
+      </w:r>
+      <w:proofErr w:type="gramStart"/>
+      <w:r>
+        <w:t>voir</w:t>
+      </w:r>
+      <w:proofErr w:type="gramEnd"/>
+      <w:r>
+        <w:t xml:space="preserve"> le code du programme ci-joint.</w:t>
+      </w:r>
+    </w:p>
+    <w:p>
+      <w:pPr>
+        <w:ind w:left="360"/>
+      </w:pPr>
     </w:p>
     <w:sectPr>
       <w:pgSz w:w="11906" w:h="16838"/>

</xml_diff>

<commit_message>
Question 28) Libérer les instances de la SDL2.
</commit_message>
<xml_diff>
--- a/Réponse.docx
+++ b/Réponse.docx
@@ -8433,45 +8433,29 @@
     <w:p>
       <w:pPr>
         <w:ind w:left="360"/>
-        <w:rPr>
-          <w:lang w:val="en-US"/>
-        </w:rPr>
-      </w:pPr>
-      <w:proofErr w:type="spellStart"/>
-      <w:r>
-        <w:rPr>
-          <w:lang w:val="en-US"/>
-        </w:rPr>
+      </w:pPr>
+      <w:proofErr w:type="spellStart"/>
+      <w:r>
         <w:t>SDL_UpdateWindowSurface</w:t>
       </w:r>
       <w:proofErr w:type="spellEnd"/>
       <w:r>
-        <w:rPr>
-          <w:lang w:val="en-US"/>
-        </w:rPr>
         <w:t>(</w:t>
       </w:r>
       <w:proofErr w:type="spellStart"/>
       <w:r>
-        <w:rPr>
-          <w:lang w:val="en-US"/>
-        </w:rPr>
         <w:t>pWindow</w:t>
       </w:r>
       <w:proofErr w:type="spellEnd"/>
-      <w:r>
-        <w:rPr>
-          <w:lang w:val="en-US"/>
-        </w:rPr>
+      <w:proofErr w:type="gramStart"/>
+      <w:r>
         <w:t>);</w:t>
       </w:r>
-    </w:p>
-    <w:p>
-      <w:pPr>
-        <w:ind w:left="360"/>
-        <w:rPr>
-          <w:lang w:val="en-US"/>
-        </w:rPr>
+      <w:proofErr w:type="gramEnd"/>
+    </w:p>
+    <w:p>
+      <w:pPr>
+        <w:ind w:left="360"/>
       </w:pPr>
     </w:p>
     <w:p>
@@ -10884,70 +10868,453 @@
       <w:r>
         <w:t>);</w:t>
       </w:r>
+      <w:proofErr w:type="gramEnd"/>
+    </w:p>
+    <w:p>
+      <w:pPr>
+        <w:ind w:left="360"/>
+      </w:pPr>
+      <w:r>
+        <w:t xml:space="preserve">On commence par la fonction </w:t>
+      </w:r>
+      <w:proofErr w:type="spellStart"/>
+      <w:r>
+        <w:t>SDL_QueryTexture</w:t>
+      </w:r>
+      <w:proofErr w:type="spellEnd"/>
+      <w:r>
+        <w:t xml:space="preserve"> pour appliquer dans les variables </w:t>
+      </w:r>
+      <w:proofErr w:type="spellStart"/>
+      <w:r>
+        <w:t>nLargeur</w:t>
+      </w:r>
+      <w:proofErr w:type="spellEnd"/>
+      <w:r>
+        <w:t xml:space="preserve"> et </w:t>
+      </w:r>
+      <w:proofErr w:type="spellStart"/>
+      <w:r>
+        <w:t>nHauteur</w:t>
+      </w:r>
+      <w:proofErr w:type="spellEnd"/>
+      <w:r>
+        <w:t xml:space="preserve"> les dimensions de notre texture et donc de notre image.</w:t>
+      </w:r>
+      <w:r>
+        <w:br/>
+        <w:t>On les applique à notre rectangle qui est toujours positionné à l’origine.</w:t>
+      </w:r>
+      <w:r>
+        <w:br/>
+        <w:t>Puis on va copier notre texture dans notre rendu et l’afficher !</w:t>
+      </w:r>
+    </w:p>
+    <w:p>
+      <w:pPr>
+        <w:ind w:left="360"/>
+      </w:pPr>
+      <w:r>
+        <w:t xml:space="preserve">Pour l’exemple </w:t>
+      </w:r>
+      <w:proofErr w:type="gramStart"/>
+      <w:r>
+        <w:t>voir</w:t>
+      </w:r>
+      <w:proofErr w:type="gramEnd"/>
+      <w:r>
+        <w:t xml:space="preserve"> le code du programme ci-joint.</w:t>
+      </w:r>
+    </w:p>
+    <w:p>
+      <w:pPr>
+        <w:ind w:left="360"/>
+      </w:pPr>
+    </w:p>
+    <w:p>
+      <w:pPr>
+        <w:ind w:left="360"/>
+      </w:pPr>
+    </w:p>
+    <w:p>
+      <w:pPr>
+        <w:ind w:left="360"/>
+      </w:pPr>
+    </w:p>
+    <w:p>
+      <w:pPr>
+        <w:ind w:left="360"/>
+      </w:pPr>
+    </w:p>
+    <w:p>
+      <w:pPr>
+        <w:pStyle w:val="Titre1"/>
+        <w:numPr>
+          <w:ilvl w:val="0"/>
+          <w:numId w:val="2"/>
+        </w:numPr>
+      </w:pPr>
+      <w:r>
+        <w:lastRenderedPageBreak/>
+        <w:t>Depuis le début nous créons des instances permettant de manipuler la sdl2, cependant nous oublions une étape essentielle dans son utilisation, la destruction des instances, faites un relevé des instances crées et identifier les méthodes que vous devez utiliser pour libérer celles-ci. (15 points)</w:t>
+      </w:r>
+    </w:p>
+    <w:p/>
+    <w:p>
+      <w:pPr>
+        <w:ind w:firstLine="360"/>
+      </w:pPr>
+      <w:r>
+        <w:t>Les instances qu’on a créées et utilisées depuis le début sont :</w:t>
+      </w:r>
+    </w:p>
+    <w:p>
+      <w:pPr>
+        <w:ind w:left="360" w:firstLine="348"/>
+        <w:rPr>
+          <w:lang w:val="en-US"/>
+        </w:rPr>
+      </w:pPr>
+      <w:proofErr w:type="spellStart"/>
+      <w:r>
+        <w:rPr>
+          <w:lang w:val="en-US"/>
+        </w:rPr>
+        <w:t>SDL_Window</w:t>
+      </w:r>
+      <w:proofErr w:type="spellEnd"/>
+      <w:r>
+        <w:rPr>
+          <w:lang w:val="en-US"/>
+        </w:rPr>
+        <w:t xml:space="preserve"> *</w:t>
+      </w:r>
+      <w:proofErr w:type="spellStart"/>
+      <w:r>
+        <w:rPr>
+          <w:lang w:val="en-US"/>
+        </w:rPr>
+        <w:t>pWindow</w:t>
+      </w:r>
+      <w:proofErr w:type="spellEnd"/>
+      <w:r>
+        <w:rPr>
+          <w:lang w:val="en-US"/>
+        </w:rPr>
+        <w:t xml:space="preserve"> </w:t>
+      </w:r>
+    </w:p>
+    <w:p>
+      <w:pPr>
+        <w:ind w:left="360"/>
+        <w:rPr>
+          <w:lang w:val="en-US"/>
+        </w:rPr>
+      </w:pPr>
+      <w:r>
+        <w:rPr>
+          <w:lang w:val="en-US"/>
+        </w:rPr>
+        <w:t xml:space="preserve">  </w:t>
+      </w:r>
+      <w:r>
+        <w:rPr>
+          <w:lang w:val="en-US"/>
+        </w:rPr>
+        <w:tab/>
+      </w:r>
+      <w:proofErr w:type="spellStart"/>
+      <w:r>
+        <w:rPr>
+          <w:lang w:val="en-US"/>
+        </w:rPr>
+        <w:t>SDL_Renderer</w:t>
+      </w:r>
+      <w:proofErr w:type="spellEnd"/>
+      <w:r>
+        <w:rPr>
+          <w:lang w:val="en-US"/>
+        </w:rPr>
+        <w:t xml:space="preserve"> *</w:t>
+      </w:r>
+      <w:proofErr w:type="spellStart"/>
+      <w:r>
+        <w:rPr>
+          <w:lang w:val="en-US"/>
+        </w:rPr>
+        <w:t>pRenderer</w:t>
+      </w:r>
+      <w:proofErr w:type="spellEnd"/>
+    </w:p>
+    <w:p>
+      <w:pPr>
+        <w:ind w:left="360" w:firstLine="348"/>
+      </w:pPr>
+      <w:r>
+        <w:rPr>
+          <w:lang w:val="en-US"/>
+        </w:rPr>
+        <w:t>S</w:t>
+      </w:r>
+      <w:proofErr w:type="spellStart"/>
+      <w:r>
+        <w:t>DL_Surface</w:t>
+      </w:r>
+      <w:proofErr w:type="spellEnd"/>
+      <w:r>
+        <w:t xml:space="preserve"> *</w:t>
+      </w:r>
+      <w:proofErr w:type="spellStart"/>
+      <w:r>
+        <w:t>pSurface</w:t>
+      </w:r>
+      <w:proofErr w:type="spellEnd"/>
+    </w:p>
+    <w:p>
+      <w:pPr>
+        <w:ind w:left="360"/>
+      </w:pPr>
+      <w:r>
+        <w:t xml:space="preserve">    </w:t>
+      </w:r>
+      <w:r>
+        <w:tab/>
+      </w:r>
+      <w:proofErr w:type="spellStart"/>
+      <w:r>
+        <w:t>SDL_Surface</w:t>
+      </w:r>
+      <w:proofErr w:type="spellEnd"/>
+      <w:r>
+        <w:t xml:space="preserve"> *</w:t>
+      </w:r>
+      <w:proofErr w:type="spellStart"/>
+      <w:r>
+        <w:t>pWindowSurface</w:t>
+      </w:r>
+      <w:proofErr w:type="spellEnd"/>
+    </w:p>
+    <w:p>
+      <w:pPr>
+        <w:ind w:left="360"/>
+      </w:pPr>
+      <w:r>
+        <w:t xml:space="preserve">    </w:t>
+      </w:r>
+      <w:r>
+        <w:tab/>
+      </w:r>
+      <w:proofErr w:type="spellStart"/>
+      <w:r>
+        <w:t>SDL_Texture</w:t>
+      </w:r>
+      <w:proofErr w:type="spellEnd"/>
+      <w:r>
+        <w:t xml:space="preserve"> *</w:t>
+      </w:r>
+      <w:proofErr w:type="spellStart"/>
+      <w:r>
+        <w:t>pTexture</w:t>
+      </w:r>
+      <w:proofErr w:type="spellEnd"/>
+    </w:p>
+    <w:p>
+      <w:pPr>
+        <w:ind w:firstLine="360"/>
+      </w:pPr>
+      <w:r>
+        <w:t>Pour les libérer on doit utiliser :</w:t>
+      </w:r>
+    </w:p>
+    <w:p>
+      <w:pPr>
+        <w:ind w:firstLine="360"/>
+      </w:pPr>
+      <w:r>
+        <w:t xml:space="preserve">Pour la texture : </w:t>
+      </w:r>
+      <w:r>
+        <w:tab/>
+      </w:r>
+      <w:proofErr w:type="spellStart"/>
+      <w:r>
+        <w:t>SDL_DestroyTexture</w:t>
+      </w:r>
+      <w:proofErr w:type="spellEnd"/>
+      <w:r>
+        <w:t>(</w:t>
+      </w:r>
+      <w:proofErr w:type="spellStart"/>
+      <w:r>
+        <w:t>pTexture</w:t>
+      </w:r>
+      <w:proofErr w:type="spellEnd"/>
+      <w:proofErr w:type="gramStart"/>
+      <w:r>
+        <w:t>);</w:t>
+      </w:r>
+      <w:proofErr w:type="gramEnd"/>
+    </w:p>
+    <w:p>
+      <w:pPr>
+        <w:ind w:left="2124" w:hanging="1764"/>
+      </w:pPr>
+      <w:r>
+        <w:t xml:space="preserve">Pour les surfaces : </w:t>
+      </w:r>
+      <w:r>
+        <w:tab/>
+      </w:r>
+      <w:proofErr w:type="spellStart"/>
+      <w:r>
+        <w:t>SDL_FreeSurface</w:t>
+      </w:r>
+      <w:proofErr w:type="spellEnd"/>
+      <w:r>
+        <w:t>(</w:t>
+      </w:r>
+      <w:proofErr w:type="spellStart"/>
+      <w:r>
+        <w:t>pSurface</w:t>
+      </w:r>
+      <w:proofErr w:type="spellEnd"/>
+      <w:proofErr w:type="gramStart"/>
+      <w:r>
+        <w:t>);</w:t>
+      </w:r>
+      <w:proofErr w:type="gramEnd"/>
+      <w:r>
+        <w:br/>
+      </w:r>
+      <w:proofErr w:type="spellStart"/>
+      <w:r>
+        <w:t>SDL_FreeSurface</w:t>
+      </w:r>
+      <w:proofErr w:type="spellEnd"/>
+      <w:r>
+        <w:t>(</w:t>
+      </w:r>
+      <w:proofErr w:type="spellStart"/>
+      <w:r>
+        <w:t>pWindowSurface</w:t>
+      </w:r>
+      <w:proofErr w:type="spellEnd"/>
+      <w:r>
+        <w:t>);</w:t>
+      </w:r>
+    </w:p>
+    <w:p>
+      <w:pPr>
+        <w:ind w:firstLine="360"/>
+      </w:pPr>
+      <w:r>
+        <w:t xml:space="preserve">Pour le rendu : </w:t>
+      </w:r>
+      <w:r>
+        <w:tab/>
+      </w:r>
+      <w:proofErr w:type="spellStart"/>
+      <w:r>
+        <w:t>SDL_DestroyRenderer</w:t>
+      </w:r>
+      <w:proofErr w:type="spellEnd"/>
+      <w:r>
+        <w:t>(</w:t>
+      </w:r>
+      <w:proofErr w:type="spellStart"/>
+      <w:r>
+        <w:t>pRenderer</w:t>
+      </w:r>
+      <w:proofErr w:type="spellEnd"/>
+      <w:proofErr w:type="gramStart"/>
+      <w:r>
+        <w:t>);</w:t>
+      </w:r>
+      <w:proofErr w:type="gramEnd"/>
+    </w:p>
+    <w:p>
+      <w:pPr>
+        <w:ind w:firstLine="360"/>
+      </w:pPr>
+      <w:r>
+        <w:t>Pour la fenêtre :</w:t>
+      </w:r>
+      <w:r>
+        <w:tab/>
+      </w:r>
+      <w:proofErr w:type="spellStart"/>
+      <w:r>
+        <w:t>SDL_DestroyWindow</w:t>
+      </w:r>
+      <w:proofErr w:type="spellEnd"/>
+      <w:r>
+        <w:t>(</w:t>
+      </w:r>
+      <w:proofErr w:type="spellStart"/>
+      <w:r>
+        <w:t>pWindow</w:t>
+      </w:r>
+      <w:proofErr w:type="spellEnd"/>
+      <w:proofErr w:type="gramStart"/>
+      <w:r>
+        <w:t>);</w:t>
+      </w:r>
+      <w:proofErr w:type="gramEnd"/>
+    </w:p>
+    <w:p>
+      <w:pPr>
+        <w:ind w:firstLine="360"/>
+      </w:pPr>
+    </w:p>
+    <w:p>
+      <w:pPr>
+        <w:ind w:firstLine="360"/>
+      </w:pPr>
+      <w:r>
+        <w:t xml:space="preserve">Et tout à la fin de l’utilisation de la SDL, il est recommander d’appeler : </w:t>
+      </w:r>
+      <w:proofErr w:type="spellStart"/>
+      <w:r>
+        <w:t>SDL_</w:t>
+      </w:r>
+      <w:proofErr w:type="gramStart"/>
+      <w:r>
+        <w:t>Quit</w:t>
+      </w:r>
+      <w:proofErr w:type="spellEnd"/>
+      <w:r>
+        <w:t>(</w:t>
+      </w:r>
+      <w:proofErr w:type="gramEnd"/>
+      <w:r>
+        <w:t>)</w:t>
+      </w:r>
+      <w:r>
+        <w:t>.</w:t>
+      </w:r>
+    </w:p>
+    <w:p>
+      <w:pPr>
+        <w:ind w:left="360"/>
+      </w:pPr>
+      <w:r>
+        <w:t xml:space="preserve">Pour l’exemple </w:t>
+      </w:r>
+      <w:proofErr w:type="gramStart"/>
+      <w:r>
+        <w:t>voir</w:t>
+      </w:r>
+      <w:proofErr w:type="gramEnd"/>
+      <w:r>
+        <w:t xml:space="preserve"> le code du programme ci-joint.</w:t>
+      </w:r>
+    </w:p>
+    <w:p>
+      <w:pPr>
+        <w:ind w:firstLine="360"/>
+      </w:pPr>
       <w:bookmarkStart w:id="0" w:name="_GoBack"/>
       <w:bookmarkEnd w:id="0"/>
-      <w:proofErr w:type="gramEnd"/>
-    </w:p>
-    <w:p>
-      <w:pPr>
-        <w:ind w:left="360"/>
-      </w:pPr>
-      <w:r>
-        <w:t xml:space="preserve">On commence par la fonction </w:t>
-      </w:r>
-      <w:proofErr w:type="spellStart"/>
-      <w:r>
-        <w:t>SDL_QueryTexture</w:t>
-      </w:r>
-      <w:proofErr w:type="spellEnd"/>
-      <w:r>
-        <w:t xml:space="preserve"> pour appliquer dans les variables </w:t>
-      </w:r>
-      <w:proofErr w:type="spellStart"/>
-      <w:r>
-        <w:t>nLargeur</w:t>
-      </w:r>
-      <w:proofErr w:type="spellEnd"/>
-      <w:r>
-        <w:t xml:space="preserve"> et </w:t>
-      </w:r>
-      <w:proofErr w:type="spellStart"/>
-      <w:r>
-        <w:t>nHauteur</w:t>
-      </w:r>
-      <w:proofErr w:type="spellEnd"/>
-      <w:r>
-        <w:t xml:space="preserve"> les dimensions de notre texture et donc de notre image.</w:t>
-      </w:r>
-      <w:r>
-        <w:br/>
-        <w:t>On les applique à notre rectangle qui est toujours positionné à l’origine.</w:t>
-      </w:r>
-      <w:r>
-        <w:br/>
-        <w:t>Puis on va copier notre texture dans notre rendu et l’afficher !</w:t>
-      </w:r>
-    </w:p>
-    <w:p>
-      <w:pPr>
-        <w:ind w:left="360"/>
-      </w:pPr>
-      <w:r>
-        <w:t xml:space="preserve">Pour l’exemple </w:t>
-      </w:r>
-      <w:proofErr w:type="gramStart"/>
-      <w:r>
-        <w:t>voir</w:t>
-      </w:r>
-      <w:proofErr w:type="gramEnd"/>
-      <w:r>
-        <w:t xml:space="preserve"> le code du programme ci-joint.</w:t>
-      </w:r>
-    </w:p>
-    <w:p>
-      <w:pPr>
-        <w:ind w:left="360"/>
-      </w:pPr>
     </w:p>
     <w:sectPr>
       <w:pgSz w:w="11906" w:h="16838"/>

</xml_diff>